<commit_message>
starting work on report + final playground
</commit_message>
<xml_diff>
--- a/Level Design Report.docx
+++ b/Level Design Report.docx
@@ -14,13 +14,13 @@
       <w:r>
         <w:rPr>
           <w:noProof/>
-          <w:lang w:val="en-GB" w:eastAsia="en-GB"/>
+          <w:lang w:eastAsia="en-GB"/>
         </w:rPr>
         <w:drawing>
-          <wp:inline distT="0" distB="0" distL="0" distR="0" wp14:anchorId="40FFAB98" wp14:editId="2B66CE25">
-            <wp:extent cx="5486400" cy="2880360"/>
-            <wp:effectExtent l="0" t="0" r="0" b="0"/>
-            <wp:docPr id="1" name="Picture 1" descr="ogimg.jpg (1200×630)"/>
+          <wp:inline distT="0" distB="0" distL="0" distR="0" wp14:anchorId="6FC6406E" wp14:editId="23A2AAC8">
+            <wp:extent cx="5486400" cy="3086100"/>
+            <wp:effectExtent l="152400" t="152400" r="361950" b="361950"/>
+            <wp:docPr id="2" name="Picture 2"/>
             <wp:cNvGraphicFramePr>
               <a:graphicFrameLocks xmlns:a="http://schemas.openxmlformats.org/drawingml/2006/main" noChangeAspect="1"/>
             </wp:cNvGraphicFramePr>
@@ -28,7 +28,7 @@
               <a:graphicData uri="http://schemas.openxmlformats.org/drawingml/2006/picture">
                 <pic:pic xmlns:pic="http://schemas.openxmlformats.org/drawingml/2006/picture">
                   <pic:nvPicPr>
-                    <pic:cNvPr id="0" name="Picture 1" descr="ogimg.jpg (1200×630)"/>
+                    <pic:cNvPr id="0" name="Picture 1"/>
                     <pic:cNvPicPr>
                       <a:picLocks noChangeAspect="1" noChangeArrowheads="1"/>
                     </pic:cNvPicPr>
@@ -49,15 +49,21 @@
                   <pic:spPr bwMode="auto">
                     <a:xfrm>
                       <a:off x="0" y="0"/>
-                      <a:ext cx="5486400" cy="2880360"/>
+                      <a:ext cx="5486400" cy="3086100"/>
                     </a:xfrm>
                     <a:prstGeom prst="rect">
                       <a:avLst/>
                     </a:prstGeom>
-                    <a:noFill/>
                     <a:ln>
                       <a:noFill/>
                     </a:ln>
+                    <a:effectLst>
+                      <a:outerShdw blurRad="292100" dist="139700" dir="2700000" algn="tl" rotWithShape="0">
+                        <a:srgbClr val="333333">
+                          <a:alpha val="65000"/>
+                        </a:srgbClr>
+                      </a:outerShdw>
+                    </a:effectLst>
                   </pic:spPr>
                 </pic:pic>
               </a:graphicData>
@@ -149,6 +155,8 @@
       <w:pPr>
         <w:pStyle w:val="ContactInfo"/>
       </w:pPr>
+      <w:bookmarkStart w:id="5" w:name="_GoBack"/>
+      <w:bookmarkEnd w:id="5"/>
     </w:p>
     <w:p>
       <w:pPr>
@@ -167,6 +175,12 @@
     </w:p>
     <w:sdt>
       <w:sdtPr>
+        <w:rPr>
+          <w:rFonts w:asciiTheme="minorHAnsi" w:eastAsiaTheme="minorEastAsia" w:hAnsiTheme="minorHAnsi" w:cstheme="minorBidi"/>
+          <w:color w:val="455F51" w:themeColor="text2"/>
+          <w:sz w:val="22"/>
+          <w:szCs w:val="22"/>
+        </w:rPr>
         <w:id w:val="-1824188116"/>
         <w:docPartObj>
           <w:docPartGallery w:val="Table of Contents"/>
@@ -175,13 +189,9 @@
       </w:sdtPr>
       <w:sdtEndPr>
         <w:rPr>
-          <w:rFonts w:asciiTheme="minorHAnsi" w:eastAsiaTheme="minorEastAsia" w:hAnsiTheme="minorHAnsi" w:cstheme="minorBidi"/>
           <w:b/>
           <w:bCs/>
           <w:noProof/>
-          <w:color w:val="4D322D" w:themeColor="text2"/>
-          <w:sz w:val="22"/>
-          <w:szCs w:val="22"/>
         </w:rPr>
       </w:sdtEndPr>
       <w:sdtContent>
@@ -202,7 +212,7 @@
             <w:rPr>
               <w:noProof/>
               <w:color w:val="auto"/>
-              <w:lang w:val="en-GB" w:eastAsia="en-GB"/>
+              <w:lang w:eastAsia="en-GB"/>
             </w:rPr>
           </w:pPr>
           <w:r>
@@ -214,7 +224,7 @@
           <w:r>
             <w:fldChar w:fldCharType="separate"/>
           </w:r>
-          <w:hyperlink w:anchor="_Toc471829983" w:history="1">
+          <w:hyperlink w:anchor="_Toc471930196" w:history="1">
             <w:r>
               <w:rPr>
                 <w:rStyle w:val="Hyperlink"/>
@@ -241,7 +251,7 @@
                 <w:noProof/>
                 <w:webHidden/>
               </w:rPr>
-              <w:instrText xml:space="preserve"> PAGEREF _Toc471829983 \h </w:instrText>
+              <w:instrText xml:space="preserve"> PAGEREF _Toc471930196 \h </w:instrText>
             </w:r>
             <w:r>
               <w:rPr>
@@ -261,7 +271,7 @@
                 <w:noProof/>
                 <w:webHidden/>
               </w:rPr>
-              <w:t>2</w:t>
+              <w:t>3</w:t>
             </w:r>
             <w:r>
               <w:rPr>
@@ -281,10 +291,10 @@
             <w:rPr>
               <w:noProof/>
               <w:color w:val="auto"/>
-              <w:lang w:val="en-GB" w:eastAsia="en-GB"/>
+              <w:lang w:eastAsia="en-GB"/>
             </w:rPr>
           </w:pPr>
-          <w:hyperlink w:anchor="_Toc471829984" w:history="1">
+          <w:hyperlink w:anchor="_Toc471930197" w:history="1">
             <w:r>
               <w:rPr>
                 <w:rStyle w:val="Hyperlink"/>
@@ -311,7 +321,7 @@
                 <w:noProof/>
                 <w:webHidden/>
               </w:rPr>
-              <w:instrText xml:space="preserve"> PAGEREF _Toc471829984 \h </w:instrText>
+              <w:instrText xml:space="preserve"> PAGEREF _Toc471930197 \h </w:instrText>
             </w:r>
             <w:r>
               <w:rPr>
@@ -331,7 +341,7 @@
                 <w:noProof/>
                 <w:webHidden/>
               </w:rPr>
-              <w:t>2</w:t>
+              <w:t>3</w:t>
             </w:r>
             <w:r>
               <w:rPr>
@@ -351,10 +361,10 @@
             <w:rPr>
               <w:noProof/>
               <w:color w:val="auto"/>
-              <w:lang w:val="en-GB" w:eastAsia="en-GB"/>
+              <w:lang w:eastAsia="en-GB"/>
             </w:rPr>
           </w:pPr>
-          <w:hyperlink w:anchor="_Toc471829985" w:history="1">
+          <w:hyperlink w:anchor="_Toc471930198" w:history="1">
             <w:r>
               <w:rPr>
                 <w:rStyle w:val="Hyperlink"/>
@@ -381,7 +391,7 @@
                 <w:noProof/>
                 <w:webHidden/>
               </w:rPr>
-              <w:instrText xml:space="preserve"> PAGEREF _Toc471829985 \h </w:instrText>
+              <w:instrText xml:space="preserve"> PAGEREF _Toc471930198 \h </w:instrText>
             </w:r>
             <w:r>
               <w:rPr>
@@ -401,287 +411,7 @@
                 <w:noProof/>
                 <w:webHidden/>
               </w:rPr>
-              <w:t>2</w:t>
-            </w:r>
-            <w:r>
-              <w:rPr>
-                <w:noProof/>
-                <w:webHidden/>
-              </w:rPr>
-              <w:fldChar w:fldCharType="end"/>
-            </w:r>
-          </w:hyperlink>
-        </w:p>
-        <w:p>
-          <w:pPr>
-            <w:pStyle w:val="TOC2"/>
-            <w:tabs>
-              <w:tab w:val="right" w:leader="dot" w:pos="8630"/>
-            </w:tabs>
-            <w:rPr>
-              <w:noProof/>
-              <w:color w:val="auto"/>
-              <w:lang w:val="en-GB" w:eastAsia="en-GB"/>
-            </w:rPr>
-          </w:pPr>
-          <w:hyperlink w:anchor="_Toc471829986" w:history="1">
-            <w:r>
-              <w:rPr>
-                <w:rStyle w:val="Hyperlink"/>
-                <w:noProof/>
-              </w:rPr>
-              <w:t>Player Experiencce</w:t>
-            </w:r>
-            <w:r>
-              <w:rPr>
-                <w:noProof/>
-                <w:webHidden/>
-              </w:rPr>
-              <w:tab/>
-            </w:r>
-            <w:r>
-              <w:rPr>
-                <w:noProof/>
-                <w:webHidden/>
-              </w:rPr>
-              <w:fldChar w:fldCharType="begin"/>
-            </w:r>
-            <w:r>
-              <w:rPr>
-                <w:noProof/>
-                <w:webHidden/>
-              </w:rPr>
-              <w:instrText xml:space="preserve"> PAGEREF _Toc471829986 \h </w:instrText>
-            </w:r>
-            <w:r>
-              <w:rPr>
-                <w:noProof/>
-                <w:webHidden/>
-              </w:rPr>
-            </w:r>
-            <w:r>
-              <w:rPr>
-                <w:noProof/>
-                <w:webHidden/>
-              </w:rPr>
-              <w:fldChar w:fldCharType="separate"/>
-            </w:r>
-            <w:r>
-              <w:rPr>
-                <w:noProof/>
-                <w:webHidden/>
-              </w:rPr>
-              <w:t>2</w:t>
-            </w:r>
-            <w:r>
-              <w:rPr>
-                <w:noProof/>
-                <w:webHidden/>
-              </w:rPr>
-              <w:fldChar w:fldCharType="end"/>
-            </w:r>
-          </w:hyperlink>
-        </w:p>
-        <w:p>
-          <w:pPr>
-            <w:pStyle w:val="TOC2"/>
-            <w:tabs>
-              <w:tab w:val="right" w:leader="dot" w:pos="8630"/>
-            </w:tabs>
-            <w:rPr>
-              <w:noProof/>
-              <w:color w:val="auto"/>
-              <w:lang w:val="en-GB" w:eastAsia="en-GB"/>
-            </w:rPr>
-          </w:pPr>
-          <w:hyperlink w:anchor="_Toc471829987" w:history="1">
-            <w:r>
-              <w:rPr>
-                <w:rStyle w:val="Hyperlink"/>
-                <w:noProof/>
-              </w:rPr>
-              <w:t>Level Features</w:t>
-            </w:r>
-            <w:r>
-              <w:rPr>
-                <w:noProof/>
-                <w:webHidden/>
-              </w:rPr>
-              <w:tab/>
-            </w:r>
-            <w:r>
-              <w:rPr>
-                <w:noProof/>
-                <w:webHidden/>
-              </w:rPr>
-              <w:fldChar w:fldCharType="begin"/>
-            </w:r>
-            <w:r>
-              <w:rPr>
-                <w:noProof/>
-                <w:webHidden/>
-              </w:rPr>
-              <w:instrText xml:space="preserve"> PAGEREF _Toc471829987 \h </w:instrText>
-            </w:r>
-            <w:r>
-              <w:rPr>
-                <w:noProof/>
-                <w:webHidden/>
-              </w:rPr>
-            </w:r>
-            <w:r>
-              <w:rPr>
-                <w:noProof/>
-                <w:webHidden/>
-              </w:rPr>
-              <w:fldChar w:fldCharType="separate"/>
-            </w:r>
-            <w:r>
-              <w:rPr>
-                <w:noProof/>
-                <w:webHidden/>
-              </w:rPr>
-              <w:t>2</w:t>
-            </w:r>
-            <w:r>
-              <w:rPr>
-                <w:noProof/>
-                <w:webHidden/>
-              </w:rPr>
-              <w:fldChar w:fldCharType="end"/>
-            </w:r>
-          </w:hyperlink>
-        </w:p>
-        <w:p>
-          <w:pPr>
-            <w:pStyle w:val="TOC2"/>
-            <w:tabs>
-              <w:tab w:val="right" w:leader="dot" w:pos="8630"/>
-            </w:tabs>
-            <w:rPr>
-              <w:noProof/>
-              <w:color w:val="auto"/>
-              <w:lang w:val="en-GB" w:eastAsia="en-GB"/>
-            </w:rPr>
-          </w:pPr>
-          <w:hyperlink w:anchor="_Toc471829988" w:history="1">
-            <w:r>
-              <w:rPr>
-                <w:rStyle w:val="Hyperlink"/>
-                <w:noProof/>
-              </w:rPr>
-              <w:t>Usability and Gameplay research</w:t>
-            </w:r>
-            <w:r>
-              <w:rPr>
-                <w:noProof/>
-                <w:webHidden/>
-              </w:rPr>
-              <w:tab/>
-            </w:r>
-            <w:r>
-              <w:rPr>
-                <w:noProof/>
-                <w:webHidden/>
-              </w:rPr>
-              <w:fldChar w:fldCharType="begin"/>
-            </w:r>
-            <w:r>
-              <w:rPr>
-                <w:noProof/>
-                <w:webHidden/>
-              </w:rPr>
-              <w:instrText xml:space="preserve"> PAGEREF _Toc471829988 \h </w:instrText>
-            </w:r>
-            <w:r>
-              <w:rPr>
-                <w:noProof/>
-                <w:webHidden/>
-              </w:rPr>
-            </w:r>
-            <w:r>
-              <w:rPr>
-                <w:noProof/>
-                <w:webHidden/>
-              </w:rPr>
-              <w:fldChar w:fldCharType="separate"/>
-            </w:r>
-            <w:r>
-              <w:rPr>
-                <w:noProof/>
-                <w:webHidden/>
-              </w:rPr>
-              <w:t>2</w:t>
-            </w:r>
-            <w:r>
-              <w:rPr>
-                <w:noProof/>
-                <w:webHidden/>
-              </w:rPr>
-              <w:fldChar w:fldCharType="end"/>
-            </w:r>
-          </w:hyperlink>
-        </w:p>
-        <w:p>
-          <w:pPr>
-            <w:pStyle w:val="TOC2"/>
-            <w:tabs>
-              <w:tab w:val="right" w:leader="dot" w:pos="8630"/>
-            </w:tabs>
-            <w:rPr>
-              <w:noProof/>
-              <w:color w:val="auto"/>
-              <w:lang w:val="en-GB" w:eastAsia="en-GB"/>
-            </w:rPr>
-          </w:pPr>
-          <w:hyperlink w:anchor="_Toc471829989" w:history="1">
-            <w:r>
-              <w:rPr>
-                <w:rStyle w:val="Hyperlink"/>
-                <w:noProof/>
-              </w:rPr>
-              <w:t>Photo/video research</w:t>
-            </w:r>
-            <w:r>
-              <w:rPr>
-                <w:noProof/>
-                <w:webHidden/>
-              </w:rPr>
-              <w:tab/>
-            </w:r>
-            <w:r>
-              <w:rPr>
-                <w:noProof/>
-                <w:webHidden/>
-              </w:rPr>
-              <w:fldChar w:fldCharType="begin"/>
-            </w:r>
-            <w:r>
-              <w:rPr>
-                <w:noProof/>
-                <w:webHidden/>
-              </w:rPr>
-              <w:instrText xml:space="preserve"> PAGEREF _Toc471829989 \h </w:instrText>
-            </w:r>
-            <w:r>
-              <w:rPr>
-                <w:noProof/>
-                <w:webHidden/>
-              </w:rPr>
-            </w:r>
-            <w:r>
-              <w:rPr>
-                <w:noProof/>
-                <w:webHidden/>
-              </w:rPr>
-              <w:fldChar w:fldCharType="separate"/>
-            </w:r>
-            <w:r>
-              <w:rPr>
-                <w:noProof/>
-                <w:webHidden/>
-              </w:rPr>
-              <w:t>2</w:t>
+              <w:t>3</w:t>
             </w:r>
             <w:r>
               <w:rPr>
@@ -703,16 +433,16 @@
               <w:iCs w:val="0"/>
               <w:noProof/>
               <w:color w:val="auto"/>
-              <w:lang w:val="en-GB" w:eastAsia="en-GB"/>
+              <w:lang w:eastAsia="en-GB"/>
             </w:rPr>
           </w:pPr>
-          <w:hyperlink w:anchor="_Toc471829990" w:history="1">
+          <w:hyperlink w:anchor="_Toc471930199" w:history="1">
             <w:r>
               <w:rPr>
                 <w:rStyle w:val="Hyperlink"/>
                 <w:noProof/>
               </w:rPr>
-              <w:t>Architecture</w:t>
+              <w:t>Setting</w:t>
             </w:r>
             <w:r>
               <w:rPr>
@@ -733,7 +463,7 @@
                 <w:noProof/>
                 <w:webHidden/>
               </w:rPr>
-              <w:instrText xml:space="preserve"> PAGEREF _Toc471829990 \h </w:instrText>
+              <w:instrText xml:space="preserve"> PAGEREF _Toc471930199 \h </w:instrText>
             </w:r>
             <w:r>
               <w:rPr>
@@ -775,16 +505,16 @@
               <w:iCs w:val="0"/>
               <w:noProof/>
               <w:color w:val="auto"/>
-              <w:lang w:val="en-GB" w:eastAsia="en-GB"/>
+              <w:lang w:eastAsia="en-GB"/>
             </w:rPr>
           </w:pPr>
-          <w:hyperlink w:anchor="_Toc471829991" w:history="1">
+          <w:hyperlink w:anchor="_Toc471930200" w:history="1">
             <w:r>
               <w:rPr>
                 <w:rStyle w:val="Hyperlink"/>
                 <w:noProof/>
               </w:rPr>
-              <w:t>Environment</w:t>
+              <w:t>Theme</w:t>
             </w:r>
             <w:r>
               <w:rPr>
@@ -805,7 +535,7 @@
                 <w:noProof/>
                 <w:webHidden/>
               </w:rPr>
-              <w:instrText xml:space="preserve"> PAGEREF _Toc471829991 \h </w:instrText>
+              <w:instrText xml:space="preserve"> PAGEREF _Toc471930200 \h </w:instrText>
             </w:r>
             <w:r>
               <w:rPr>
@@ -847,16 +577,16 @@
               <w:iCs w:val="0"/>
               <w:noProof/>
               <w:color w:val="auto"/>
-              <w:lang w:val="en-GB" w:eastAsia="en-GB"/>
+              <w:lang w:eastAsia="en-GB"/>
             </w:rPr>
           </w:pPr>
-          <w:hyperlink w:anchor="_Toc471829992" w:history="1">
+          <w:hyperlink w:anchor="_Toc471930201" w:history="1">
             <w:r>
               <w:rPr>
                 <w:rStyle w:val="Hyperlink"/>
                 <w:noProof/>
               </w:rPr>
-              <w:t>Lighting</w:t>
+              <w:t>Location</w:t>
             </w:r>
             <w:r>
               <w:rPr>
@@ -877,7 +607,287 @@
                 <w:noProof/>
                 <w:webHidden/>
               </w:rPr>
-              <w:instrText xml:space="preserve"> PAGEREF _Toc471829992 \h </w:instrText>
+              <w:instrText xml:space="preserve"> PAGEREF _Toc471930201 \h </w:instrText>
+            </w:r>
+            <w:r>
+              <w:rPr>
+                <w:noProof/>
+                <w:webHidden/>
+              </w:rPr>
+            </w:r>
+            <w:r>
+              <w:rPr>
+                <w:noProof/>
+                <w:webHidden/>
+              </w:rPr>
+              <w:fldChar w:fldCharType="separate"/>
+            </w:r>
+            <w:r>
+              <w:rPr>
+                <w:noProof/>
+                <w:webHidden/>
+              </w:rPr>
+              <w:t>3</w:t>
+            </w:r>
+            <w:r>
+              <w:rPr>
+                <w:noProof/>
+                <w:webHidden/>
+              </w:rPr>
+              <w:fldChar w:fldCharType="end"/>
+            </w:r>
+          </w:hyperlink>
+        </w:p>
+        <w:p>
+          <w:pPr>
+            <w:pStyle w:val="TOC2"/>
+            <w:tabs>
+              <w:tab w:val="right" w:leader="dot" w:pos="8630"/>
+            </w:tabs>
+            <w:rPr>
+              <w:noProof/>
+              <w:color w:val="auto"/>
+              <w:lang w:eastAsia="en-GB"/>
+            </w:rPr>
+          </w:pPr>
+          <w:hyperlink w:anchor="_Toc471930202" w:history="1">
+            <w:r>
+              <w:rPr>
+                <w:rStyle w:val="Hyperlink"/>
+                <w:noProof/>
+              </w:rPr>
+              <w:t>Player Experiencce</w:t>
+            </w:r>
+            <w:r>
+              <w:rPr>
+                <w:noProof/>
+                <w:webHidden/>
+              </w:rPr>
+              <w:tab/>
+            </w:r>
+            <w:r>
+              <w:rPr>
+                <w:noProof/>
+                <w:webHidden/>
+              </w:rPr>
+              <w:fldChar w:fldCharType="begin"/>
+            </w:r>
+            <w:r>
+              <w:rPr>
+                <w:noProof/>
+                <w:webHidden/>
+              </w:rPr>
+              <w:instrText xml:space="preserve"> PAGEREF _Toc471930202 \h </w:instrText>
+            </w:r>
+            <w:r>
+              <w:rPr>
+                <w:noProof/>
+                <w:webHidden/>
+              </w:rPr>
+            </w:r>
+            <w:r>
+              <w:rPr>
+                <w:noProof/>
+                <w:webHidden/>
+              </w:rPr>
+              <w:fldChar w:fldCharType="separate"/>
+            </w:r>
+            <w:r>
+              <w:rPr>
+                <w:noProof/>
+                <w:webHidden/>
+              </w:rPr>
+              <w:t>3</w:t>
+            </w:r>
+            <w:r>
+              <w:rPr>
+                <w:noProof/>
+                <w:webHidden/>
+              </w:rPr>
+              <w:fldChar w:fldCharType="end"/>
+            </w:r>
+          </w:hyperlink>
+        </w:p>
+        <w:p>
+          <w:pPr>
+            <w:pStyle w:val="TOC2"/>
+            <w:tabs>
+              <w:tab w:val="right" w:leader="dot" w:pos="8630"/>
+            </w:tabs>
+            <w:rPr>
+              <w:noProof/>
+              <w:color w:val="auto"/>
+              <w:lang w:eastAsia="en-GB"/>
+            </w:rPr>
+          </w:pPr>
+          <w:hyperlink w:anchor="_Toc471930203" w:history="1">
+            <w:r>
+              <w:rPr>
+                <w:rStyle w:val="Hyperlink"/>
+                <w:noProof/>
+              </w:rPr>
+              <w:t>Level Features</w:t>
+            </w:r>
+            <w:r>
+              <w:rPr>
+                <w:noProof/>
+                <w:webHidden/>
+              </w:rPr>
+              <w:tab/>
+            </w:r>
+            <w:r>
+              <w:rPr>
+                <w:noProof/>
+                <w:webHidden/>
+              </w:rPr>
+              <w:fldChar w:fldCharType="begin"/>
+            </w:r>
+            <w:r>
+              <w:rPr>
+                <w:noProof/>
+                <w:webHidden/>
+              </w:rPr>
+              <w:instrText xml:space="preserve"> PAGEREF _Toc471930203 \h </w:instrText>
+            </w:r>
+            <w:r>
+              <w:rPr>
+                <w:noProof/>
+                <w:webHidden/>
+              </w:rPr>
+            </w:r>
+            <w:r>
+              <w:rPr>
+                <w:noProof/>
+                <w:webHidden/>
+              </w:rPr>
+              <w:fldChar w:fldCharType="separate"/>
+            </w:r>
+            <w:r>
+              <w:rPr>
+                <w:noProof/>
+                <w:webHidden/>
+              </w:rPr>
+              <w:t>3</w:t>
+            </w:r>
+            <w:r>
+              <w:rPr>
+                <w:noProof/>
+                <w:webHidden/>
+              </w:rPr>
+              <w:fldChar w:fldCharType="end"/>
+            </w:r>
+          </w:hyperlink>
+        </w:p>
+        <w:p>
+          <w:pPr>
+            <w:pStyle w:val="TOC2"/>
+            <w:tabs>
+              <w:tab w:val="right" w:leader="dot" w:pos="8630"/>
+            </w:tabs>
+            <w:rPr>
+              <w:noProof/>
+              <w:color w:val="auto"/>
+              <w:lang w:eastAsia="en-GB"/>
+            </w:rPr>
+          </w:pPr>
+          <w:hyperlink w:anchor="_Toc471930204" w:history="1">
+            <w:r>
+              <w:rPr>
+                <w:rStyle w:val="Hyperlink"/>
+                <w:noProof/>
+              </w:rPr>
+              <w:t>Usability and Gameplay research</w:t>
+            </w:r>
+            <w:r>
+              <w:rPr>
+                <w:noProof/>
+                <w:webHidden/>
+              </w:rPr>
+              <w:tab/>
+            </w:r>
+            <w:r>
+              <w:rPr>
+                <w:noProof/>
+                <w:webHidden/>
+              </w:rPr>
+              <w:fldChar w:fldCharType="begin"/>
+            </w:r>
+            <w:r>
+              <w:rPr>
+                <w:noProof/>
+                <w:webHidden/>
+              </w:rPr>
+              <w:instrText xml:space="preserve"> PAGEREF _Toc471930204 \h </w:instrText>
+            </w:r>
+            <w:r>
+              <w:rPr>
+                <w:noProof/>
+                <w:webHidden/>
+              </w:rPr>
+            </w:r>
+            <w:r>
+              <w:rPr>
+                <w:noProof/>
+                <w:webHidden/>
+              </w:rPr>
+              <w:fldChar w:fldCharType="separate"/>
+            </w:r>
+            <w:r>
+              <w:rPr>
+                <w:noProof/>
+                <w:webHidden/>
+              </w:rPr>
+              <w:t>3</w:t>
+            </w:r>
+            <w:r>
+              <w:rPr>
+                <w:noProof/>
+                <w:webHidden/>
+              </w:rPr>
+              <w:fldChar w:fldCharType="end"/>
+            </w:r>
+          </w:hyperlink>
+        </w:p>
+        <w:p>
+          <w:pPr>
+            <w:pStyle w:val="TOC2"/>
+            <w:tabs>
+              <w:tab w:val="right" w:leader="dot" w:pos="8630"/>
+            </w:tabs>
+            <w:rPr>
+              <w:noProof/>
+              <w:color w:val="auto"/>
+              <w:lang w:eastAsia="en-GB"/>
+            </w:rPr>
+          </w:pPr>
+          <w:hyperlink w:anchor="_Toc471930205" w:history="1">
+            <w:r>
+              <w:rPr>
+                <w:rStyle w:val="Hyperlink"/>
+                <w:noProof/>
+              </w:rPr>
+              <w:t>Photo/video research</w:t>
+            </w:r>
+            <w:r>
+              <w:rPr>
+                <w:noProof/>
+                <w:webHidden/>
+              </w:rPr>
+              <w:tab/>
+            </w:r>
+            <w:r>
+              <w:rPr>
+                <w:noProof/>
+                <w:webHidden/>
+              </w:rPr>
+              <w:fldChar w:fldCharType="begin"/>
+            </w:r>
+            <w:r>
+              <w:rPr>
+                <w:noProof/>
+                <w:webHidden/>
+              </w:rPr>
+              <w:instrText xml:space="preserve"> PAGEREF _Toc471930205 \h </w:instrText>
             </w:r>
             <w:r>
               <w:rPr>
@@ -919,16 +929,16 @@
               <w:iCs w:val="0"/>
               <w:noProof/>
               <w:color w:val="auto"/>
-              <w:lang w:val="en-GB" w:eastAsia="en-GB"/>
+              <w:lang w:eastAsia="en-GB"/>
             </w:rPr>
           </w:pPr>
-          <w:hyperlink w:anchor="_Toc471829993" w:history="1">
+          <w:hyperlink w:anchor="_Toc471930206" w:history="1">
             <w:r>
               <w:rPr>
                 <w:rStyle w:val="Hyperlink"/>
                 <w:noProof/>
               </w:rPr>
-              <w:t>Artifacts</w:t>
+              <w:t>Architecture</w:t>
             </w:r>
             <w:r>
               <w:rPr>
@@ -949,7 +959,7 @@
                 <w:noProof/>
                 <w:webHidden/>
               </w:rPr>
-              <w:instrText xml:space="preserve"> PAGEREF _Toc471829993 \h </w:instrText>
+              <w:instrText xml:space="preserve"> PAGEREF _Toc471930206 \h </w:instrText>
             </w:r>
             <w:r>
               <w:rPr>
@@ -969,7 +979,7 @@
                 <w:noProof/>
                 <w:webHidden/>
               </w:rPr>
-              <w:t>3</w:t>
+              <w:t>4</w:t>
             </w:r>
             <w:r>
               <w:rPr>
@@ -991,16 +1001,16 @@
               <w:iCs w:val="0"/>
               <w:noProof/>
               <w:color w:val="auto"/>
-              <w:lang w:val="en-GB" w:eastAsia="en-GB"/>
+              <w:lang w:eastAsia="en-GB"/>
             </w:rPr>
           </w:pPr>
-          <w:hyperlink w:anchor="_Toc471829994" w:history="1">
+          <w:hyperlink w:anchor="_Toc471930207" w:history="1">
             <w:r>
               <w:rPr>
                 <w:rStyle w:val="Hyperlink"/>
                 <w:noProof/>
               </w:rPr>
-              <w:t>Inspiration</w:t>
+              <w:t>Environment</w:t>
             </w:r>
             <w:r>
               <w:rPr>
@@ -1021,7 +1031,7 @@
                 <w:noProof/>
                 <w:webHidden/>
               </w:rPr>
-              <w:instrText xml:space="preserve"> PAGEREF _Toc471829994 \h </w:instrText>
+              <w:instrText xml:space="preserve"> PAGEREF _Toc471930207 \h </w:instrText>
             </w:r>
             <w:r>
               <w:rPr>
@@ -1041,147 +1051,7 @@
                 <w:noProof/>
                 <w:webHidden/>
               </w:rPr>
-              <w:t>3</w:t>
-            </w:r>
-            <w:r>
-              <w:rPr>
-                <w:noProof/>
-                <w:webHidden/>
-              </w:rPr>
-              <w:fldChar w:fldCharType="end"/>
-            </w:r>
-          </w:hyperlink>
-        </w:p>
-        <w:p>
-          <w:pPr>
-            <w:pStyle w:val="TOC2"/>
-            <w:tabs>
-              <w:tab w:val="right" w:leader="dot" w:pos="8630"/>
-            </w:tabs>
-            <w:rPr>
-              <w:noProof/>
-              <w:color w:val="auto"/>
-              <w:lang w:val="en-GB" w:eastAsia="en-GB"/>
-            </w:rPr>
-          </w:pPr>
-          <w:hyperlink w:anchor="_Toc471829995" w:history="1">
-            <w:r>
-              <w:rPr>
-                <w:rStyle w:val="Hyperlink"/>
-                <w:noProof/>
-              </w:rPr>
-              <w:t>Story</w:t>
-            </w:r>
-            <w:r>
-              <w:rPr>
-                <w:noProof/>
-                <w:webHidden/>
-              </w:rPr>
-              <w:tab/>
-            </w:r>
-            <w:r>
-              <w:rPr>
-                <w:noProof/>
-                <w:webHidden/>
-              </w:rPr>
-              <w:fldChar w:fldCharType="begin"/>
-            </w:r>
-            <w:r>
-              <w:rPr>
-                <w:noProof/>
-                <w:webHidden/>
-              </w:rPr>
-              <w:instrText xml:space="preserve"> PAGEREF _Toc471829995 \h </w:instrText>
-            </w:r>
-            <w:r>
-              <w:rPr>
-                <w:noProof/>
-                <w:webHidden/>
-              </w:rPr>
-            </w:r>
-            <w:r>
-              <w:rPr>
-                <w:noProof/>
-                <w:webHidden/>
-              </w:rPr>
-              <w:fldChar w:fldCharType="separate"/>
-            </w:r>
-            <w:r>
-              <w:rPr>
-                <w:noProof/>
-                <w:webHidden/>
-              </w:rPr>
-              <w:t>3</w:t>
-            </w:r>
-            <w:r>
-              <w:rPr>
-                <w:noProof/>
-                <w:webHidden/>
-              </w:rPr>
-              <w:fldChar w:fldCharType="end"/>
-            </w:r>
-          </w:hyperlink>
-        </w:p>
-        <w:p>
-          <w:pPr>
-            <w:pStyle w:val="TOC2"/>
-            <w:tabs>
-              <w:tab w:val="right" w:leader="dot" w:pos="8630"/>
-            </w:tabs>
-            <w:rPr>
-              <w:noProof/>
-              <w:color w:val="auto"/>
-              <w:lang w:val="en-GB" w:eastAsia="en-GB"/>
-            </w:rPr>
-          </w:pPr>
-          <w:hyperlink w:anchor="_Toc471829996" w:history="1">
-            <w:r>
-              <w:rPr>
-                <w:rStyle w:val="Hyperlink"/>
-                <w:noProof/>
-              </w:rPr>
-              <w:t>Interactivity</w:t>
-            </w:r>
-            <w:r>
-              <w:rPr>
-                <w:noProof/>
-                <w:webHidden/>
-              </w:rPr>
-              <w:tab/>
-            </w:r>
-            <w:r>
-              <w:rPr>
-                <w:noProof/>
-                <w:webHidden/>
-              </w:rPr>
-              <w:fldChar w:fldCharType="begin"/>
-            </w:r>
-            <w:r>
-              <w:rPr>
-                <w:noProof/>
-                <w:webHidden/>
-              </w:rPr>
-              <w:instrText xml:space="preserve"> PAGEREF _Toc471829996 \h </w:instrText>
-            </w:r>
-            <w:r>
-              <w:rPr>
-                <w:noProof/>
-                <w:webHidden/>
-              </w:rPr>
-            </w:r>
-            <w:r>
-              <w:rPr>
-                <w:noProof/>
-                <w:webHidden/>
-              </w:rPr>
-              <w:fldChar w:fldCharType="separate"/>
-            </w:r>
-            <w:r>
-              <w:rPr>
-                <w:noProof/>
-                <w:webHidden/>
-              </w:rPr>
-              <w:t>3</w:t>
+              <w:t>4</w:t>
             </w:r>
             <w:r>
               <w:rPr>
@@ -1203,16 +1073,16 @@
               <w:iCs w:val="0"/>
               <w:noProof/>
               <w:color w:val="auto"/>
-              <w:lang w:val="en-GB" w:eastAsia="en-GB"/>
+              <w:lang w:eastAsia="en-GB"/>
             </w:rPr>
           </w:pPr>
-          <w:hyperlink w:anchor="_Toc471829997" w:history="1">
+          <w:hyperlink w:anchor="_Toc471930208" w:history="1">
             <w:r>
               <w:rPr>
                 <w:rStyle w:val="Hyperlink"/>
                 <w:noProof/>
               </w:rPr>
-              <w:t>Objectives</w:t>
+              <w:t>Lighting</w:t>
             </w:r>
             <w:r>
               <w:rPr>
@@ -1233,7 +1103,7 @@
                 <w:noProof/>
                 <w:webHidden/>
               </w:rPr>
-              <w:instrText xml:space="preserve"> PAGEREF _Toc471829997 \h </w:instrText>
+              <w:instrText xml:space="preserve"> PAGEREF _Toc471930208 \h </w:instrText>
             </w:r>
             <w:r>
               <w:rPr>
@@ -1253,7 +1123,7 @@
                 <w:noProof/>
                 <w:webHidden/>
               </w:rPr>
-              <w:t>3</w:t>
+              <w:t>4</w:t>
             </w:r>
             <w:r>
               <w:rPr>
@@ -1275,16 +1145,16 @@
               <w:iCs w:val="0"/>
               <w:noProof/>
               <w:color w:val="auto"/>
-              <w:lang w:val="en-GB" w:eastAsia="en-GB"/>
+              <w:lang w:eastAsia="en-GB"/>
             </w:rPr>
           </w:pPr>
-          <w:hyperlink w:anchor="_Toc471829998" w:history="1">
+          <w:hyperlink w:anchor="_Toc471930209" w:history="1">
             <w:r>
               <w:rPr>
                 <w:rStyle w:val="Hyperlink"/>
                 <w:noProof/>
               </w:rPr>
-              <w:t>Obstacles</w:t>
+              <w:t>Artefacts</w:t>
             </w:r>
             <w:r>
               <w:rPr>
@@ -1305,7 +1175,7 @@
                 <w:noProof/>
                 <w:webHidden/>
               </w:rPr>
-              <w:instrText xml:space="preserve"> PAGEREF _Toc471829998 \h </w:instrText>
+              <w:instrText xml:space="preserve"> PAGEREF _Toc471930209 \h </w:instrText>
             </w:r>
             <w:r>
               <w:rPr>
@@ -1325,7 +1195,7 @@
                 <w:noProof/>
                 <w:webHidden/>
               </w:rPr>
-              <w:t>3</w:t>
+              <w:t>4</w:t>
             </w:r>
             <w:r>
               <w:rPr>
@@ -1347,16 +1217,16 @@
               <w:iCs w:val="0"/>
               <w:noProof/>
               <w:color w:val="auto"/>
-              <w:lang w:val="en-GB" w:eastAsia="en-GB"/>
+              <w:lang w:eastAsia="en-GB"/>
             </w:rPr>
           </w:pPr>
-          <w:hyperlink w:anchor="_Toc471829999" w:history="1">
+          <w:hyperlink w:anchor="_Toc471930210" w:history="1">
             <w:r>
               <w:rPr>
                 <w:rStyle w:val="Hyperlink"/>
                 <w:noProof/>
               </w:rPr>
-              <w:t>Set Pieces/Scripted Events</w:t>
+              <w:t>Inspiration</w:t>
             </w:r>
             <w:r>
               <w:rPr>
@@ -1377,7 +1247,7 @@
                 <w:noProof/>
                 <w:webHidden/>
               </w:rPr>
-              <w:instrText xml:space="preserve"> PAGEREF _Toc471829999 \h </w:instrText>
+              <w:instrText xml:space="preserve"> PAGEREF _Toc471930210 \h </w:instrText>
             </w:r>
             <w:r>
               <w:rPr>
@@ -1397,7 +1267,7 @@
                 <w:noProof/>
                 <w:webHidden/>
               </w:rPr>
-              <w:t>3</w:t>
+              <w:t>4</w:t>
             </w:r>
             <w:r>
               <w:rPr>
@@ -1417,16 +1287,16 @@
             <w:rPr>
               <w:noProof/>
               <w:color w:val="auto"/>
-              <w:lang w:val="en-GB" w:eastAsia="en-GB"/>
+              <w:lang w:eastAsia="en-GB"/>
             </w:rPr>
           </w:pPr>
-          <w:hyperlink w:anchor="_Toc471830000" w:history="1">
+          <w:hyperlink w:anchor="_Toc471930211" w:history="1">
             <w:r>
               <w:rPr>
                 <w:rStyle w:val="Hyperlink"/>
                 <w:noProof/>
               </w:rPr>
-              <w:t>Visual Development</w:t>
+              <w:t>Story</w:t>
             </w:r>
             <w:r>
               <w:rPr>
@@ -1447,7 +1317,7 @@
                 <w:noProof/>
                 <w:webHidden/>
               </w:rPr>
-              <w:instrText xml:space="preserve"> PAGEREF _Toc471830000 \h </w:instrText>
+              <w:instrText xml:space="preserve"> PAGEREF _Toc471930211 \h </w:instrText>
             </w:r>
             <w:r>
               <w:rPr>
@@ -1467,7 +1337,77 @@
                 <w:noProof/>
                 <w:webHidden/>
               </w:rPr>
-              <w:t>3</w:t>
+              <w:t>4</w:t>
+            </w:r>
+            <w:r>
+              <w:rPr>
+                <w:noProof/>
+                <w:webHidden/>
+              </w:rPr>
+              <w:fldChar w:fldCharType="end"/>
+            </w:r>
+          </w:hyperlink>
+        </w:p>
+        <w:p>
+          <w:pPr>
+            <w:pStyle w:val="TOC2"/>
+            <w:tabs>
+              <w:tab w:val="right" w:leader="dot" w:pos="8630"/>
+            </w:tabs>
+            <w:rPr>
+              <w:noProof/>
+              <w:color w:val="auto"/>
+              <w:lang w:eastAsia="en-GB"/>
+            </w:rPr>
+          </w:pPr>
+          <w:hyperlink w:anchor="_Toc471930212" w:history="1">
+            <w:r>
+              <w:rPr>
+                <w:rStyle w:val="Hyperlink"/>
+                <w:noProof/>
+              </w:rPr>
+              <w:t>Interactivity</w:t>
+            </w:r>
+            <w:r>
+              <w:rPr>
+                <w:noProof/>
+                <w:webHidden/>
+              </w:rPr>
+              <w:tab/>
+            </w:r>
+            <w:r>
+              <w:rPr>
+                <w:noProof/>
+                <w:webHidden/>
+              </w:rPr>
+              <w:fldChar w:fldCharType="begin"/>
+            </w:r>
+            <w:r>
+              <w:rPr>
+                <w:noProof/>
+                <w:webHidden/>
+              </w:rPr>
+              <w:instrText xml:space="preserve"> PAGEREF _Toc471930212 \h </w:instrText>
+            </w:r>
+            <w:r>
+              <w:rPr>
+                <w:noProof/>
+                <w:webHidden/>
+              </w:rPr>
+            </w:r>
+            <w:r>
+              <w:rPr>
+                <w:noProof/>
+                <w:webHidden/>
+              </w:rPr>
+              <w:fldChar w:fldCharType="separate"/>
+            </w:r>
+            <w:r>
+              <w:rPr>
+                <w:noProof/>
+                <w:webHidden/>
+              </w:rPr>
+              <w:t>4</w:t>
             </w:r>
             <w:r>
               <w:rPr>
@@ -1489,16 +1429,16 @@
               <w:iCs w:val="0"/>
               <w:noProof/>
               <w:color w:val="auto"/>
-              <w:lang w:val="en-GB" w:eastAsia="en-GB"/>
+              <w:lang w:eastAsia="en-GB"/>
             </w:rPr>
           </w:pPr>
-          <w:hyperlink w:anchor="_Toc471830001" w:history="1">
+          <w:hyperlink w:anchor="_Toc471930213" w:history="1">
             <w:r>
               <w:rPr>
                 <w:rStyle w:val="Hyperlink"/>
                 <w:noProof/>
               </w:rPr>
-              <w:t>Style Reference</w:t>
+              <w:t>Objectives</w:t>
             </w:r>
             <w:r>
               <w:rPr>
@@ -1519,7 +1459,7 @@
                 <w:noProof/>
                 <w:webHidden/>
               </w:rPr>
-              <w:instrText xml:space="preserve"> PAGEREF _Toc471830001 \h </w:instrText>
+              <w:instrText xml:space="preserve"> PAGEREF _Toc471930213 \h </w:instrText>
             </w:r>
             <w:r>
               <w:rPr>
@@ -1539,7 +1479,7 @@
                 <w:noProof/>
                 <w:webHidden/>
               </w:rPr>
-              <w:t>3</w:t>
+              <w:t>4</w:t>
             </w:r>
             <w:r>
               <w:rPr>
@@ -1561,16 +1501,16 @@
               <w:iCs w:val="0"/>
               <w:noProof/>
               <w:color w:val="auto"/>
-              <w:lang w:val="en-GB" w:eastAsia="en-GB"/>
+              <w:lang w:eastAsia="en-GB"/>
             </w:rPr>
           </w:pPr>
-          <w:hyperlink w:anchor="_Toc471830002" w:history="1">
+          <w:hyperlink w:anchor="_Toc471930214" w:history="1">
             <w:r>
               <w:rPr>
                 <w:rStyle w:val="Hyperlink"/>
                 <w:noProof/>
               </w:rPr>
-              <w:t>Colour Palette</w:t>
+              <w:t>Obstacles</w:t>
             </w:r>
             <w:r>
               <w:rPr>
@@ -1591,7 +1531,7 @@
                 <w:noProof/>
                 <w:webHidden/>
               </w:rPr>
-              <w:instrText xml:space="preserve"> PAGEREF _Toc471830002 \h </w:instrText>
+              <w:instrText xml:space="preserve"> PAGEREF _Toc471930214 \h </w:instrText>
             </w:r>
             <w:r>
               <w:rPr>
@@ -1611,7 +1551,7 @@
                 <w:noProof/>
                 <w:webHidden/>
               </w:rPr>
-              <w:t>3</w:t>
+              <w:t>4</w:t>
             </w:r>
             <w:r>
               <w:rPr>
@@ -1633,16 +1573,16 @@
               <w:iCs w:val="0"/>
               <w:noProof/>
               <w:color w:val="auto"/>
-              <w:lang w:val="en-GB" w:eastAsia="en-GB"/>
+              <w:lang w:eastAsia="en-GB"/>
             </w:rPr>
           </w:pPr>
-          <w:hyperlink w:anchor="_Toc471830003" w:history="1">
+          <w:hyperlink w:anchor="_Toc471930215" w:history="1">
             <w:r>
               <w:rPr>
                 <w:rStyle w:val="Hyperlink"/>
                 <w:noProof/>
               </w:rPr>
-              <w:t>Lighting</w:t>
+              <w:t>Set Pieces/Scripted Events</w:t>
             </w:r>
             <w:r>
               <w:rPr>
@@ -1663,7 +1603,7 @@
                 <w:noProof/>
                 <w:webHidden/>
               </w:rPr>
-              <w:instrText xml:space="preserve"> PAGEREF _Toc471830003 \h </w:instrText>
+              <w:instrText xml:space="preserve"> PAGEREF _Toc471930215 \h </w:instrText>
             </w:r>
             <w:r>
               <w:rPr>
@@ -1703,16 +1643,16 @@
             <w:rPr>
               <w:noProof/>
               <w:color w:val="auto"/>
-              <w:lang w:val="en-GB" w:eastAsia="en-GB"/>
+              <w:lang w:eastAsia="en-GB"/>
             </w:rPr>
           </w:pPr>
-          <w:hyperlink w:anchor="_Toc471830004" w:history="1">
+          <w:hyperlink w:anchor="_Toc471930216" w:history="1">
             <w:r>
               <w:rPr>
                 <w:rStyle w:val="Hyperlink"/>
                 <w:noProof/>
               </w:rPr>
-              <w:t>Top-Down Layout and concept art</w:t>
+              <w:t>Visual Development</w:t>
             </w:r>
             <w:r>
               <w:rPr>
@@ -1733,7 +1673,7 @@
                 <w:noProof/>
                 <w:webHidden/>
               </w:rPr>
-              <w:instrText xml:space="preserve"> PAGEREF _Toc471830004 \h </w:instrText>
+              <w:instrText xml:space="preserve"> PAGEREF _Toc471930216 \h </w:instrText>
             </w:r>
             <w:r>
               <w:rPr>
@@ -1775,16 +1715,16 @@
               <w:iCs w:val="0"/>
               <w:noProof/>
               <w:color w:val="auto"/>
-              <w:lang w:val="en-GB" w:eastAsia="en-GB"/>
+              <w:lang w:eastAsia="en-GB"/>
             </w:rPr>
           </w:pPr>
-          <w:hyperlink w:anchor="_Toc471830005" w:history="1">
+          <w:hyperlink w:anchor="_Toc471930217" w:history="1">
             <w:r>
               <w:rPr>
                 <w:rStyle w:val="Hyperlink"/>
                 <w:noProof/>
               </w:rPr>
-              <w:t>Level Layout</w:t>
+              <w:t>Style Reference</w:t>
             </w:r>
             <w:r>
               <w:rPr>
@@ -1805,7 +1745,7 @@
                 <w:noProof/>
                 <w:webHidden/>
               </w:rPr>
-              <w:instrText xml:space="preserve"> PAGEREF _Toc471830005 \h </w:instrText>
+              <w:instrText xml:space="preserve"> PAGEREF _Toc471930217 \h </w:instrText>
             </w:r>
             <w:r>
               <w:rPr>
@@ -1847,16 +1787,16 @@
               <w:iCs w:val="0"/>
               <w:noProof/>
               <w:color w:val="auto"/>
-              <w:lang w:val="en-GB" w:eastAsia="en-GB"/>
+              <w:lang w:eastAsia="en-GB"/>
             </w:rPr>
           </w:pPr>
-          <w:hyperlink w:anchor="_Toc471830006" w:history="1">
+          <w:hyperlink w:anchor="_Toc471930218" w:history="1">
             <w:r>
               <w:rPr>
                 <w:rStyle w:val="Hyperlink"/>
                 <w:noProof/>
               </w:rPr>
-              <w:t>Screenshots</w:t>
+              <w:t>Colour Palette</w:t>
             </w:r>
             <w:r>
               <w:rPr>
@@ -1877,7 +1817,7 @@
                 <w:noProof/>
                 <w:webHidden/>
               </w:rPr>
-              <w:instrText xml:space="preserve"> PAGEREF _Toc471830006 \h </w:instrText>
+              <w:instrText xml:space="preserve"> PAGEREF _Toc471930218 \h </w:instrText>
             </w:r>
             <w:r>
               <w:rPr>
@@ -1919,16 +1859,16 @@
               <w:iCs w:val="0"/>
               <w:noProof/>
               <w:color w:val="auto"/>
-              <w:lang w:val="en-GB" w:eastAsia="en-GB"/>
+              <w:lang w:eastAsia="en-GB"/>
             </w:rPr>
           </w:pPr>
-          <w:hyperlink w:anchor="_Toc471830007" w:history="1">
+          <w:hyperlink w:anchor="_Toc471930219" w:history="1">
             <w:r>
               <w:rPr>
                 <w:rStyle w:val="Hyperlink"/>
                 <w:noProof/>
               </w:rPr>
-              <w:t>Engine</w:t>
+              <w:t>Lighting</w:t>
             </w:r>
             <w:r>
               <w:rPr>
@@ -1949,7 +1889,7 @@
                 <w:noProof/>
                 <w:webHidden/>
               </w:rPr>
-              <w:instrText xml:space="preserve"> PAGEREF _Toc471830007 \h </w:instrText>
+              <w:instrText xml:space="preserve"> PAGEREF _Toc471930219 \h </w:instrText>
             </w:r>
             <w:r>
               <w:rPr>
@@ -1969,7 +1909,7 @@
                 <w:noProof/>
                 <w:webHidden/>
               </w:rPr>
-              <w:t>4</w:t>
+              <w:t>5</w:t>
             </w:r>
             <w:r>
               <w:rPr>
@@ -1989,15 +1929,301 @@
             <w:rPr>
               <w:noProof/>
               <w:color w:val="auto"/>
-              <w:lang w:val="en-GB" w:eastAsia="en-GB"/>
+              <w:lang w:eastAsia="en-GB"/>
             </w:rPr>
           </w:pPr>
-          <w:hyperlink w:anchor="_Toc471830008" w:history="1">
+          <w:hyperlink w:anchor="_Toc471930220" w:history="1">
             <w:r>
               <w:rPr>
                 <w:rStyle w:val="Hyperlink"/>
                 <w:noProof/>
               </w:rPr>
+              <w:t>Top-Down Layout and concept art</w:t>
+            </w:r>
+            <w:r>
+              <w:rPr>
+                <w:noProof/>
+                <w:webHidden/>
+              </w:rPr>
+              <w:tab/>
+            </w:r>
+            <w:r>
+              <w:rPr>
+                <w:noProof/>
+                <w:webHidden/>
+              </w:rPr>
+              <w:fldChar w:fldCharType="begin"/>
+            </w:r>
+            <w:r>
+              <w:rPr>
+                <w:noProof/>
+                <w:webHidden/>
+              </w:rPr>
+              <w:instrText xml:space="preserve"> PAGEREF _Toc471930220 \h </w:instrText>
+            </w:r>
+            <w:r>
+              <w:rPr>
+                <w:noProof/>
+                <w:webHidden/>
+              </w:rPr>
+            </w:r>
+            <w:r>
+              <w:rPr>
+                <w:noProof/>
+                <w:webHidden/>
+              </w:rPr>
+              <w:fldChar w:fldCharType="separate"/>
+            </w:r>
+            <w:r>
+              <w:rPr>
+                <w:noProof/>
+                <w:webHidden/>
+              </w:rPr>
+              <w:t>5</w:t>
+            </w:r>
+            <w:r>
+              <w:rPr>
+                <w:noProof/>
+                <w:webHidden/>
+              </w:rPr>
+              <w:fldChar w:fldCharType="end"/>
+            </w:r>
+          </w:hyperlink>
+        </w:p>
+        <w:p>
+          <w:pPr>
+            <w:pStyle w:val="TOC3"/>
+            <w:tabs>
+              <w:tab w:val="right" w:leader="dot" w:pos="8630"/>
+            </w:tabs>
+            <w:rPr>
+              <w:i w:val="0"/>
+              <w:iCs w:val="0"/>
+              <w:noProof/>
+              <w:color w:val="auto"/>
+              <w:lang w:eastAsia="en-GB"/>
+            </w:rPr>
+          </w:pPr>
+          <w:hyperlink w:anchor="_Toc471930221" w:history="1">
+            <w:r>
+              <w:rPr>
+                <w:rStyle w:val="Hyperlink"/>
+                <w:noProof/>
+              </w:rPr>
+              <w:t>Level Layout</w:t>
+            </w:r>
+            <w:r>
+              <w:rPr>
+                <w:noProof/>
+                <w:webHidden/>
+              </w:rPr>
+              <w:tab/>
+            </w:r>
+            <w:r>
+              <w:rPr>
+                <w:noProof/>
+                <w:webHidden/>
+              </w:rPr>
+              <w:fldChar w:fldCharType="begin"/>
+            </w:r>
+            <w:r>
+              <w:rPr>
+                <w:noProof/>
+                <w:webHidden/>
+              </w:rPr>
+              <w:instrText xml:space="preserve"> PAGEREF _Toc471930221 \h </w:instrText>
+            </w:r>
+            <w:r>
+              <w:rPr>
+                <w:noProof/>
+                <w:webHidden/>
+              </w:rPr>
+            </w:r>
+            <w:r>
+              <w:rPr>
+                <w:noProof/>
+                <w:webHidden/>
+              </w:rPr>
+              <w:fldChar w:fldCharType="separate"/>
+            </w:r>
+            <w:r>
+              <w:rPr>
+                <w:noProof/>
+                <w:webHidden/>
+              </w:rPr>
+              <w:t>5</w:t>
+            </w:r>
+            <w:r>
+              <w:rPr>
+                <w:noProof/>
+                <w:webHidden/>
+              </w:rPr>
+              <w:fldChar w:fldCharType="end"/>
+            </w:r>
+          </w:hyperlink>
+        </w:p>
+        <w:p>
+          <w:pPr>
+            <w:pStyle w:val="TOC3"/>
+            <w:tabs>
+              <w:tab w:val="right" w:leader="dot" w:pos="8630"/>
+            </w:tabs>
+            <w:rPr>
+              <w:i w:val="0"/>
+              <w:iCs w:val="0"/>
+              <w:noProof/>
+              <w:color w:val="auto"/>
+              <w:lang w:eastAsia="en-GB"/>
+            </w:rPr>
+          </w:pPr>
+          <w:hyperlink w:anchor="_Toc471930222" w:history="1">
+            <w:r>
+              <w:rPr>
+                <w:rStyle w:val="Hyperlink"/>
+                <w:noProof/>
+              </w:rPr>
+              <w:t>Screenshots</w:t>
+            </w:r>
+            <w:r>
+              <w:rPr>
+                <w:noProof/>
+                <w:webHidden/>
+              </w:rPr>
+              <w:tab/>
+            </w:r>
+            <w:r>
+              <w:rPr>
+                <w:noProof/>
+                <w:webHidden/>
+              </w:rPr>
+              <w:fldChar w:fldCharType="begin"/>
+            </w:r>
+            <w:r>
+              <w:rPr>
+                <w:noProof/>
+                <w:webHidden/>
+              </w:rPr>
+              <w:instrText xml:space="preserve"> PAGEREF _Toc471930222 \h </w:instrText>
+            </w:r>
+            <w:r>
+              <w:rPr>
+                <w:noProof/>
+                <w:webHidden/>
+              </w:rPr>
+            </w:r>
+            <w:r>
+              <w:rPr>
+                <w:noProof/>
+                <w:webHidden/>
+              </w:rPr>
+              <w:fldChar w:fldCharType="separate"/>
+            </w:r>
+            <w:r>
+              <w:rPr>
+                <w:noProof/>
+                <w:webHidden/>
+              </w:rPr>
+              <w:t>5</w:t>
+            </w:r>
+            <w:r>
+              <w:rPr>
+                <w:noProof/>
+                <w:webHidden/>
+              </w:rPr>
+              <w:fldChar w:fldCharType="end"/>
+            </w:r>
+          </w:hyperlink>
+        </w:p>
+        <w:p>
+          <w:pPr>
+            <w:pStyle w:val="TOC3"/>
+            <w:tabs>
+              <w:tab w:val="right" w:leader="dot" w:pos="8630"/>
+            </w:tabs>
+            <w:rPr>
+              <w:i w:val="0"/>
+              <w:iCs w:val="0"/>
+              <w:noProof/>
+              <w:color w:val="auto"/>
+              <w:lang w:eastAsia="en-GB"/>
+            </w:rPr>
+          </w:pPr>
+          <w:hyperlink w:anchor="_Toc471930223" w:history="1">
+            <w:r>
+              <w:rPr>
+                <w:rStyle w:val="Hyperlink"/>
+                <w:noProof/>
+              </w:rPr>
+              <w:t>Engine</w:t>
+            </w:r>
+            <w:r>
+              <w:rPr>
+                <w:noProof/>
+                <w:webHidden/>
+              </w:rPr>
+              <w:tab/>
+            </w:r>
+            <w:r>
+              <w:rPr>
+                <w:noProof/>
+                <w:webHidden/>
+              </w:rPr>
+              <w:fldChar w:fldCharType="begin"/>
+            </w:r>
+            <w:r>
+              <w:rPr>
+                <w:noProof/>
+                <w:webHidden/>
+              </w:rPr>
+              <w:instrText xml:space="preserve"> PAGEREF _Toc471930223 \h </w:instrText>
+            </w:r>
+            <w:r>
+              <w:rPr>
+                <w:noProof/>
+                <w:webHidden/>
+              </w:rPr>
+            </w:r>
+            <w:r>
+              <w:rPr>
+                <w:noProof/>
+                <w:webHidden/>
+              </w:rPr>
+              <w:fldChar w:fldCharType="separate"/>
+            </w:r>
+            <w:r>
+              <w:rPr>
+                <w:noProof/>
+                <w:webHidden/>
+              </w:rPr>
+              <w:t>5</w:t>
+            </w:r>
+            <w:r>
+              <w:rPr>
+                <w:noProof/>
+                <w:webHidden/>
+              </w:rPr>
+              <w:fldChar w:fldCharType="end"/>
+            </w:r>
+          </w:hyperlink>
+        </w:p>
+        <w:p>
+          <w:pPr>
+            <w:pStyle w:val="TOC2"/>
+            <w:tabs>
+              <w:tab w:val="right" w:leader="dot" w:pos="8630"/>
+            </w:tabs>
+            <w:rPr>
+              <w:noProof/>
+              <w:color w:val="auto"/>
+              <w:lang w:eastAsia="en-GB"/>
+            </w:rPr>
+          </w:pPr>
+          <w:hyperlink w:anchor="_Toc471930224" w:history="1">
+            <w:r>
+              <w:rPr>
+                <w:rStyle w:val="Hyperlink"/>
+                <w:noProof/>
+              </w:rPr>
               <w:t>Originality</w:t>
             </w:r>
             <w:r>
@@ -2019,7 +2245,7 @@
                 <w:noProof/>
                 <w:webHidden/>
               </w:rPr>
-              <w:instrText xml:space="preserve"> PAGEREF _Toc471830008 \h </w:instrText>
+              <w:instrText xml:space="preserve"> PAGEREF _Toc471930224 \h </w:instrText>
             </w:r>
             <w:r>
               <w:rPr>
@@ -2039,7 +2265,7 @@
                 <w:noProof/>
                 <w:webHidden/>
               </w:rPr>
-              <w:t>4</w:t>
+              <w:t>5</w:t>
             </w:r>
             <w:r>
               <w:rPr>
@@ -2059,10 +2285,10 @@
             <w:rPr>
               <w:noProof/>
               <w:color w:val="auto"/>
-              <w:lang w:val="en-GB" w:eastAsia="en-GB"/>
+              <w:lang w:eastAsia="en-GB"/>
             </w:rPr>
           </w:pPr>
-          <w:hyperlink w:anchor="_Toc471830009" w:history="1">
+          <w:hyperlink w:anchor="_Toc471930225" w:history="1">
             <w:r>
               <w:rPr>
                 <w:rStyle w:val="Hyperlink"/>
@@ -2089,7 +2315,7 @@
                 <w:noProof/>
                 <w:webHidden/>
               </w:rPr>
-              <w:instrText xml:space="preserve"> PAGEREF _Toc471830009 \h </w:instrText>
+              <w:instrText xml:space="preserve"> PAGEREF _Toc471930225 \h </w:instrText>
             </w:r>
             <w:r>
               <w:rPr>
@@ -2109,7 +2335,7 @@
                 <w:noProof/>
                 <w:webHidden/>
               </w:rPr>
-              <w:t>4</w:t>
+              <w:t>5</w:t>
             </w:r>
             <w:r>
               <w:rPr>
@@ -2129,10 +2355,10 @@
             <w:rPr>
               <w:noProof/>
               <w:color w:val="auto"/>
-              <w:lang w:val="en-GB" w:eastAsia="en-GB"/>
+              <w:lang w:eastAsia="en-GB"/>
             </w:rPr>
           </w:pPr>
-          <w:hyperlink w:anchor="_Toc471830010" w:history="1">
+          <w:hyperlink w:anchor="_Toc471930226" w:history="1">
             <w:r>
               <w:rPr>
                 <w:rStyle w:val="Hyperlink"/>
@@ -2159,7 +2385,7 @@
                 <w:noProof/>
                 <w:webHidden/>
               </w:rPr>
-              <w:instrText xml:space="preserve"> PAGEREF _Toc471830010 \h </w:instrText>
+              <w:instrText xml:space="preserve"> PAGEREF _Toc471930226 \h </w:instrText>
             </w:r>
             <w:r>
               <w:rPr>
@@ -2179,7 +2405,7 @@
                 <w:noProof/>
                 <w:webHidden/>
               </w:rPr>
-              <w:t>4</w:t>
+              <w:t>5</w:t>
             </w:r>
             <w:r>
               <w:rPr>
@@ -2199,16 +2425,16 @@
             <w:rPr>
               <w:noProof/>
               <w:color w:val="auto"/>
-              <w:lang w:val="en-GB" w:eastAsia="en-GB"/>
+              <w:lang w:eastAsia="en-GB"/>
             </w:rPr>
           </w:pPr>
-          <w:hyperlink w:anchor="_Toc471830011" w:history="1">
+          <w:hyperlink w:anchor="_Toc471930227" w:history="1">
             <w:r>
               <w:rPr>
                 <w:rStyle w:val="Hyperlink"/>
                 <w:noProof/>
               </w:rPr>
-              <w:t>duration, start and end dates</w:t>
+              <w:t>Duration, Start and End dates</w:t>
             </w:r>
             <w:r>
               <w:rPr>
@@ -2229,7 +2455,7 @@
                 <w:noProof/>
                 <w:webHidden/>
               </w:rPr>
-              <w:instrText xml:space="preserve"> PAGEREF _Toc471830011 \h </w:instrText>
+              <w:instrText xml:space="preserve"> PAGEREF _Toc471930227 \h </w:instrText>
             </w:r>
             <w:r>
               <w:rPr>
@@ -2249,7 +2475,7 @@
                 <w:noProof/>
                 <w:webHidden/>
               </w:rPr>
-              <w:t>4</w:t>
+              <w:t>5</w:t>
             </w:r>
             <w:r>
               <w:rPr>
@@ -2269,10 +2495,10 @@
             <w:rPr>
               <w:noProof/>
               <w:color w:val="auto"/>
-              <w:lang w:val="en-GB" w:eastAsia="en-GB"/>
+              <w:lang w:eastAsia="en-GB"/>
             </w:rPr>
           </w:pPr>
-          <w:hyperlink w:anchor="_Toc471830012" w:history="1">
+          <w:hyperlink w:anchor="_Toc471930228" w:history="1">
             <w:r>
               <w:rPr>
                 <w:rStyle w:val="Hyperlink"/>
@@ -2299,7 +2525,7 @@
                 <w:noProof/>
                 <w:webHidden/>
               </w:rPr>
-              <w:instrText xml:space="preserve"> PAGEREF _Toc471830012 \h </w:instrText>
+              <w:instrText xml:space="preserve"> PAGEREF _Toc471930228 \h </w:instrText>
             </w:r>
             <w:r>
               <w:rPr>
@@ -2319,7 +2545,7 @@
                 <w:noProof/>
                 <w:webHidden/>
               </w:rPr>
-              <w:t>4</w:t>
+              <w:t>5</w:t>
             </w:r>
             <w:r>
               <w:rPr>
@@ -2339,16 +2565,16 @@
             <w:rPr>
               <w:noProof/>
               <w:color w:val="auto"/>
-              <w:lang w:val="en-GB" w:eastAsia="en-GB"/>
+              <w:lang w:eastAsia="en-GB"/>
             </w:rPr>
           </w:pPr>
-          <w:hyperlink w:anchor="_Toc471830013" w:history="1">
+          <w:hyperlink w:anchor="_Toc471930229" w:history="1">
             <w:r>
               <w:rPr>
                 <w:rStyle w:val="Hyperlink"/>
                 <w:noProof/>
               </w:rPr>
-              <w:t>allocation of tasks</w:t>
+              <w:t>Allocation of tasks</w:t>
             </w:r>
             <w:r>
               <w:rPr>
@@ -2369,7 +2595,7 @@
                 <w:noProof/>
                 <w:webHidden/>
               </w:rPr>
-              <w:instrText xml:space="preserve"> PAGEREF _Toc471830013 \h </w:instrText>
+              <w:instrText xml:space="preserve"> PAGEREF _Toc471930229 \h </w:instrText>
             </w:r>
             <w:r>
               <w:rPr>
@@ -2389,7 +2615,7 @@
                 <w:noProof/>
                 <w:webHidden/>
               </w:rPr>
-              <w:t>4</w:t>
+              <w:t>5</w:t>
             </w:r>
             <w:r>
               <w:rPr>
@@ -2409,16 +2635,16 @@
             <w:rPr>
               <w:noProof/>
               <w:color w:val="auto"/>
-              <w:lang w:val="en-GB" w:eastAsia="en-GB"/>
+              <w:lang w:eastAsia="en-GB"/>
             </w:rPr>
           </w:pPr>
-          <w:hyperlink w:anchor="_Toc471830014" w:history="1">
+          <w:hyperlink w:anchor="_Toc471930230" w:history="1">
             <w:r>
               <w:rPr>
                 <w:rStyle w:val="Hyperlink"/>
                 <w:noProof/>
               </w:rPr>
-              <w:t>gantt chart</w:t>
+              <w:t>Gantt chart</w:t>
             </w:r>
             <w:r>
               <w:rPr>
@@ -2439,7 +2665,7 @@
                 <w:noProof/>
                 <w:webHidden/>
               </w:rPr>
-              <w:instrText xml:space="preserve"> PAGEREF _Toc471830014 \h </w:instrText>
+              <w:instrText xml:space="preserve"> PAGEREF _Toc471930230 \h </w:instrText>
             </w:r>
             <w:r>
               <w:rPr>
@@ -2459,7 +2685,7 @@
                 <w:noProof/>
                 <w:webHidden/>
               </w:rPr>
-              <w:t>4</w:t>
+              <w:t>5</w:t>
             </w:r>
             <w:r>
               <w:rPr>
@@ -2479,16 +2705,16 @@
             <w:rPr>
               <w:noProof/>
               <w:color w:val="auto"/>
-              <w:lang w:val="en-GB" w:eastAsia="en-GB"/>
+              <w:lang w:eastAsia="en-GB"/>
             </w:rPr>
           </w:pPr>
-          <w:hyperlink w:anchor="_Toc471830015" w:history="1">
+          <w:hyperlink w:anchor="_Toc471930231" w:history="1">
             <w:r>
               <w:rPr>
                 <w:rStyle w:val="Hyperlink"/>
                 <w:noProof/>
               </w:rPr>
-              <w:t>process description</w:t>
+              <w:t>Process description</w:t>
             </w:r>
             <w:r>
               <w:rPr>
@@ -2509,7 +2735,7 @@
                 <w:noProof/>
                 <w:webHidden/>
               </w:rPr>
-              <w:instrText xml:space="preserve"> PAGEREF _Toc471830015 \h </w:instrText>
+              <w:instrText xml:space="preserve"> PAGEREF _Toc471930231 \h </w:instrText>
             </w:r>
             <w:r>
               <w:rPr>
@@ -2529,7 +2755,7 @@
                 <w:noProof/>
                 <w:webHidden/>
               </w:rPr>
-              <w:t>5</w:t>
+              <w:t>6</w:t>
             </w:r>
             <w:r>
               <w:rPr>
@@ -2549,10 +2775,10 @@
             <w:rPr>
               <w:noProof/>
               <w:color w:val="auto"/>
-              <w:lang w:val="en-GB" w:eastAsia="en-GB"/>
+              <w:lang w:eastAsia="en-GB"/>
             </w:rPr>
           </w:pPr>
-          <w:hyperlink w:anchor="_Toc471830016" w:history="1">
+          <w:hyperlink w:anchor="_Toc471930232" w:history="1">
             <w:r>
               <w:rPr>
                 <w:rStyle w:val="Hyperlink"/>
@@ -2579,7 +2805,7 @@
                 <w:noProof/>
                 <w:webHidden/>
               </w:rPr>
-              <w:instrText xml:space="preserve"> PAGEREF _Toc471830016 \h </w:instrText>
+              <w:instrText xml:space="preserve"> PAGEREF _Toc471930232 \h </w:instrText>
             </w:r>
             <w:r>
               <w:rPr>
@@ -2599,7 +2825,7 @@
                 <w:noProof/>
                 <w:webHidden/>
               </w:rPr>
-              <w:t>5</w:t>
+              <w:t>6</w:t>
             </w:r>
             <w:r>
               <w:rPr>
@@ -2766,8 +2992,6 @@
       <w:pPr>
         <w:pStyle w:val="ContactInfo"/>
       </w:pPr>
-      <w:bookmarkStart w:id="5" w:name="_GoBack"/>
-      <w:bookmarkEnd w:id="5"/>
     </w:p>
     <w:p>
       <w:pPr>
@@ -2788,50 +3012,311 @@
       <w:pPr>
         <w:pStyle w:val="Heading1"/>
       </w:pPr>
-      <w:bookmarkStart w:id="6" w:name="_Toc471829983"/>
+      <w:bookmarkStart w:id="6" w:name="_Toc471930196"/>
       <w:bookmarkEnd w:id="0"/>
       <w:bookmarkEnd w:id="1"/>
       <w:bookmarkEnd w:id="2"/>
       <w:bookmarkEnd w:id="3"/>
       <w:bookmarkEnd w:id="4"/>
       <w:r>
+        <w:t>Design</w:t>
+      </w:r>
+      <w:bookmarkEnd w:id="6"/>
+    </w:p>
+    <w:p>
+      <w:r>
+        <w:t xml:space="preserve">This section of the report will </w:t>
+      </w:r>
+      <w:r>
+        <w:t>summarise the design of the 3D level and its ov</w:t>
+      </w:r>
+      <w:r>
+        <w:t xml:space="preserve">erall fitting in </w:t>
+      </w:r>
+      <w:r>
+        <w:t>the game Scholar</w:t>
+      </w:r>
+    </w:p>
+    <w:p>
+      <w:pPr>
+        <w:pStyle w:val="Heading2"/>
+      </w:pPr>
+      <w:bookmarkStart w:id="7" w:name="_Toc471930197"/>
+      <w:r>
+        <w:t>Narrative description</w:t>
+      </w:r>
+      <w:bookmarkEnd w:id="7"/>
+    </w:p>
+    <w:p>
+      <w:r>
+        <w:t xml:space="preserve">You play as ‘’The Traveller” a nameless entity that is travelling across the Kingdom of Dalriada </w:t>
+      </w:r>
+      <w:r>
+        <w:t>(Dal-</w:t>
+      </w:r>
+      <w:proofErr w:type="spellStart"/>
+      <w:r>
+        <w:t>ree</w:t>
+      </w:r>
+      <w:proofErr w:type="spellEnd"/>
+      <w:r>
+        <w:t>-</w:t>
+      </w:r>
+      <w:proofErr w:type="spellStart"/>
+      <w:r>
+        <w:t>ada</w:t>
+      </w:r>
+      <w:proofErr w:type="spellEnd"/>
+      <w:r>
+        <w:t xml:space="preserve">) </w:t>
+      </w:r>
+      <w:r>
+        <w:t>to its capital Kilcreggan. In your possession is the ‘Tome’ a scripture filled with cryptic symbols that effect the world once articulated. Your quest is to take the valuable scripture to a safe haven where it can be studied for the better of the wider kingdom.</w:t>
+      </w:r>
+      <w:r>
+        <w:t xml:space="preserve"> The question that must be answered though, can you master the Tome’s secrets in order to achieve your goals, can you effectively wield its power to protect you.</w:t>
+      </w:r>
+      <w:r>
+        <w:t xml:space="preserve"> </w:t>
+      </w:r>
+    </w:p>
+    <w:p>
+      <w:pPr>
+        <w:pStyle w:val="Heading2"/>
+      </w:pPr>
+      <w:bookmarkStart w:id="8" w:name="_Toc471930198"/>
+      <w:r>
+        <w:t>Settings, Theme, Location</w:t>
+      </w:r>
+      <w:bookmarkEnd w:id="8"/>
+    </w:p>
+    <w:p>
+      <w:pPr>
+        <w:pStyle w:val="Heading3"/>
+      </w:pPr>
+      <w:bookmarkStart w:id="9" w:name="_Toc471930199"/>
+      <w:r>
+        <w:t>Setting</w:t>
+      </w:r>
+      <w:bookmarkEnd w:id="9"/>
+    </w:p>
+    <w:p>
+      <w:r>
+        <w:t>As alluded to in the narrative description the level is set in the world</w:t>
+      </w:r>
+    </w:p>
+    <w:p>
+      <w:pPr>
+        <w:pStyle w:val="Heading3"/>
+      </w:pPr>
+      <w:bookmarkStart w:id="10" w:name="_Toc471930200"/>
+      <w:r>
+        <w:t>Theme</w:t>
+      </w:r>
+      <w:bookmarkEnd w:id="10"/>
+    </w:p>
+    <w:p>
+      <w:r>
+        <w:t>The theme of the game is medieval fantasy.</w:t>
+      </w:r>
+    </w:p>
+    <w:p>
+      <w:pPr>
+        <w:pStyle w:val="Heading3"/>
+      </w:pPr>
+      <w:bookmarkStart w:id="11" w:name="_Toc471930201"/>
+      <w:r>
+        <w:t>Location</w:t>
+      </w:r>
+      <w:bookmarkEnd w:id="11"/>
+    </w:p>
+    <w:p>
+      <w:r>
+        <w:t xml:space="preserve">You start in an undisclosed location in the Kingdom of Dalriada </w:t>
+      </w:r>
+      <w:r>
+        <w:t>(Dal-</w:t>
+      </w:r>
+      <w:proofErr w:type="spellStart"/>
+      <w:r>
+        <w:t>ree</w:t>
+      </w:r>
+      <w:proofErr w:type="spellEnd"/>
+      <w:r>
+        <w:t>-</w:t>
+      </w:r>
+      <w:proofErr w:type="spellStart"/>
+      <w:r>
+        <w:t>ada</w:t>
+      </w:r>
+      <w:proofErr w:type="spellEnd"/>
+      <w:r>
+        <w:t xml:space="preserve">) </w:t>
+      </w:r>
+      <w:r>
+        <w:t>on the way to the nearest town.</w:t>
+      </w:r>
+    </w:p>
+    <w:p>
+      <w:pPr>
+        <w:pStyle w:val="Heading2"/>
+      </w:pPr>
+      <w:bookmarkStart w:id="12" w:name="_Toc471930202"/>
+      <w:r>
+        <w:t>Player Experiencce</w:t>
+      </w:r>
+      <w:bookmarkEnd w:id="12"/>
+    </w:p>
+    <w:p>
+      <w:r>
+        <w:t>Here is the content</w:t>
+      </w:r>
+    </w:p>
+    <w:p>
+      <w:pPr>
+        <w:pStyle w:val="Heading2"/>
+      </w:pPr>
+      <w:bookmarkStart w:id="13" w:name="_Toc471930203"/>
+      <w:r>
+        <w:t>Level Features</w:t>
+      </w:r>
+      <w:bookmarkEnd w:id="13"/>
+    </w:p>
+    <w:p>
+      <w:r>
+        <w:t>Here is the content</w:t>
+      </w:r>
+    </w:p>
+    <w:p>
+      <w:pPr>
+        <w:pStyle w:val="Heading2"/>
+      </w:pPr>
+      <w:bookmarkStart w:id="14" w:name="_Toc471930204"/>
+      <w:r>
+        <w:t>Usability and Gameplay research</w:t>
+      </w:r>
+      <w:bookmarkEnd w:id="14"/>
+    </w:p>
+    <w:p>
+      <w:r>
+        <w:t>Here is the content</w:t>
+      </w:r>
+    </w:p>
+    <w:p>
+      <w:pPr>
+        <w:pStyle w:val="Heading2"/>
+      </w:pPr>
+      <w:bookmarkStart w:id="15" w:name="_Toc471930205"/>
+      <w:r>
+        <w:t>Photo/video research</w:t>
+      </w:r>
+      <w:bookmarkEnd w:id="15"/>
+    </w:p>
+    <w:p>
+      <w:r>
+        <w:t>Here is the content</w:t>
+      </w:r>
+    </w:p>
+    <w:p>
+      <w:pPr>
+        <w:pStyle w:val="Heading3"/>
+      </w:pPr>
+      <w:bookmarkStart w:id="16" w:name="_Toc471930206"/>
+      <w:r>
         <w:lastRenderedPageBreak/>
-        <w:t>Design</w:t>
-      </w:r>
-      <w:bookmarkEnd w:id="6"/>
-    </w:p>
-    <w:p>
-      <w:r>
-        <w:t>Here is the design</w:t>
+        <w:t>Architecture</w:t>
+      </w:r>
+      <w:bookmarkEnd w:id="16"/>
+    </w:p>
+    <w:p>
+      <w:r>
+        <w:t>Here is the content</w:t>
+      </w:r>
+    </w:p>
+    <w:p>
+      <w:pPr>
+        <w:pStyle w:val="Heading3"/>
+      </w:pPr>
+      <w:bookmarkStart w:id="17" w:name="_Toc471930207"/>
+      <w:r>
+        <w:t>Environment</w:t>
+      </w:r>
+      <w:bookmarkEnd w:id="17"/>
+    </w:p>
+    <w:p>
+      <w:r>
+        <w:t>Here is the content</w:t>
+      </w:r>
+    </w:p>
+    <w:p>
+      <w:pPr>
+        <w:pStyle w:val="Heading3"/>
+      </w:pPr>
+      <w:bookmarkStart w:id="18" w:name="_Toc471930208"/>
+      <w:r>
+        <w:t>Lighting</w:t>
+      </w:r>
+      <w:bookmarkEnd w:id="18"/>
+    </w:p>
+    <w:p>
+      <w:r>
+        <w:t>Here is the content</w:t>
+      </w:r>
+    </w:p>
+    <w:p>
+      <w:pPr>
+        <w:pStyle w:val="Heading3"/>
+      </w:pPr>
+      <w:bookmarkStart w:id="19" w:name="_Toc471930209"/>
+      <w:r>
+        <w:t>Artefacts</w:t>
+      </w:r>
+      <w:bookmarkEnd w:id="19"/>
+    </w:p>
+    <w:p>
+      <w:r>
+        <w:t>Here is the content</w:t>
+      </w:r>
+    </w:p>
+    <w:p>
+      <w:pPr>
+        <w:pStyle w:val="Heading3"/>
+      </w:pPr>
+      <w:bookmarkStart w:id="20" w:name="_Toc471930210"/>
+      <w:r>
+        <w:t>Inspiration</w:t>
+      </w:r>
+      <w:bookmarkEnd w:id="20"/>
+    </w:p>
+    <w:p>
+      <w:r>
+        <w:t>Here is the content</w:t>
       </w:r>
     </w:p>
     <w:p>
       <w:pPr>
         <w:pStyle w:val="Heading2"/>
       </w:pPr>
-      <w:bookmarkStart w:id="7" w:name="_Toc471829984"/>
-      <w:r>
-        <w:t>Narrative description</w:t>
-      </w:r>
-      <w:bookmarkEnd w:id="7"/>
-    </w:p>
-    <w:p>
-      <w:r>
-        <w:t xml:space="preserve">Here is the </w:t>
-      </w:r>
-      <w:r>
-        <w:t>content</w:t>
+      <w:bookmarkStart w:id="21" w:name="_Toc471930211"/>
+      <w:r>
+        <w:t>Story</w:t>
+      </w:r>
+      <w:bookmarkEnd w:id="21"/>
+    </w:p>
+    <w:p>
+      <w:r>
+        <w:t>Here is the content</w:t>
       </w:r>
     </w:p>
     <w:p>
       <w:pPr>
         <w:pStyle w:val="Heading2"/>
       </w:pPr>
-      <w:bookmarkStart w:id="8" w:name="_Toc471829985"/>
-      <w:r>
-        <w:t>Settings, Theme, Location</w:t>
-      </w:r>
-      <w:bookmarkEnd w:id="8"/>
+      <w:bookmarkStart w:id="22" w:name="_Toc471930212"/>
+      <w:r>
+        <w:t>Interactivity</w:t>
+      </w:r>
+      <w:bookmarkEnd w:id="22"/>
     </w:p>
     <w:p>
       <w:r>
@@ -2840,13 +3325,63 @@
     </w:p>
     <w:p>
       <w:pPr>
+        <w:pStyle w:val="Heading3"/>
+      </w:pPr>
+    </w:p>
+    <w:p>
+      <w:pPr>
+        <w:pStyle w:val="Heading3"/>
+      </w:pPr>
+      <w:bookmarkStart w:id="23" w:name="_Toc471930213"/>
+      <w:r>
+        <w:t>Objectives</w:t>
+      </w:r>
+      <w:bookmarkEnd w:id="23"/>
+    </w:p>
+    <w:p>
+      <w:r>
+        <w:t>Here is the content</w:t>
+      </w:r>
+    </w:p>
+    <w:p>
+      <w:pPr>
+        <w:pStyle w:val="Heading3"/>
+      </w:pPr>
+      <w:bookmarkStart w:id="24" w:name="_Toc471930214"/>
+      <w:r>
+        <w:t>Obstacles</w:t>
+      </w:r>
+      <w:bookmarkEnd w:id="24"/>
+    </w:p>
+    <w:p>
+      <w:r>
+        <w:t>Here is the content</w:t>
+      </w:r>
+    </w:p>
+    <w:p>
+      <w:pPr>
+        <w:pStyle w:val="Heading3"/>
+      </w:pPr>
+      <w:bookmarkStart w:id="25" w:name="_Toc471930215"/>
+      <w:r>
+        <w:t>Set Pieces/Scripted Events</w:t>
+      </w:r>
+      <w:bookmarkEnd w:id="25"/>
+    </w:p>
+    <w:p>
+      <w:r>
+        <w:t>Here is the content</w:t>
+      </w:r>
+    </w:p>
+    <w:p>
+      <w:pPr>
         <w:pStyle w:val="Heading2"/>
       </w:pPr>
-      <w:bookmarkStart w:id="9" w:name="_Toc471829986"/>
-      <w:r>
-        <w:t>Player Experiencce</w:t>
-      </w:r>
-      <w:bookmarkEnd w:id="9"/>
+      <w:bookmarkStart w:id="26" w:name="_Toc471930216"/>
+      <w:r>
+        <w:t>Visual Development</w:t>
+      </w:r>
+      <w:bookmarkEnd w:id="26"/>
     </w:p>
     <w:p>
       <w:r>
@@ -2855,13 +3390,59 @@
     </w:p>
     <w:p>
       <w:pPr>
+        <w:pStyle w:val="Heading3"/>
+      </w:pPr>
+      <w:bookmarkStart w:id="27" w:name="_Toc471930217"/>
+      <w:r>
+        <w:t>Style Reference</w:t>
+      </w:r>
+      <w:bookmarkEnd w:id="27"/>
+    </w:p>
+    <w:p>
+      <w:r>
+        <w:t>Here is the content</w:t>
+      </w:r>
+    </w:p>
+    <w:p>
+      <w:pPr>
+        <w:pStyle w:val="Heading3"/>
+      </w:pPr>
+      <w:bookmarkStart w:id="28" w:name="_Toc471930218"/>
+      <w:r>
+        <w:t>Colour Palette</w:t>
+      </w:r>
+      <w:bookmarkEnd w:id="28"/>
+    </w:p>
+    <w:p>
+      <w:r>
+        <w:t>Here is the content</w:t>
+      </w:r>
+    </w:p>
+    <w:p>
+      <w:pPr>
+        <w:pStyle w:val="Heading3"/>
+      </w:pPr>
+      <w:bookmarkStart w:id="29" w:name="_Toc471930219"/>
+      <w:r>
+        <w:lastRenderedPageBreak/>
+        <w:t>Lighting</w:t>
+      </w:r>
+      <w:bookmarkEnd w:id="29"/>
+    </w:p>
+    <w:p>
+      <w:r>
+        <w:t>Here is the content</w:t>
+      </w:r>
+    </w:p>
+    <w:p>
+      <w:pPr>
         <w:pStyle w:val="Heading2"/>
       </w:pPr>
-      <w:bookmarkStart w:id="10" w:name="_Toc471829987"/>
-      <w:r>
-        <w:t>Level Features</w:t>
-      </w:r>
-      <w:bookmarkEnd w:id="10"/>
+      <w:bookmarkStart w:id="30" w:name="_Toc471930220"/>
+      <w:r>
+        <w:t>Top-Down Layout and concept art</w:t>
+      </w:r>
+      <w:bookmarkEnd w:id="30"/>
     </w:p>
     <w:p>
       <w:r>
@@ -2870,323 +3451,58 @@
     </w:p>
     <w:p>
       <w:pPr>
+        <w:pStyle w:val="Heading3"/>
+      </w:pPr>
+      <w:bookmarkStart w:id="31" w:name="_Toc471930221"/>
+      <w:r>
+        <w:t>Level Layout</w:t>
+      </w:r>
+      <w:bookmarkEnd w:id="31"/>
+    </w:p>
+    <w:p>
+      <w:r>
+        <w:t>Here is the content</w:t>
+      </w:r>
+    </w:p>
+    <w:p>
+      <w:pPr>
+        <w:pStyle w:val="Heading3"/>
+      </w:pPr>
+      <w:bookmarkStart w:id="32" w:name="_Toc471930222"/>
+      <w:r>
+        <w:t>Screenshots</w:t>
+      </w:r>
+      <w:bookmarkEnd w:id="32"/>
+    </w:p>
+    <w:p>
+      <w:r>
+        <w:t>Here is the content</w:t>
+      </w:r>
+    </w:p>
+    <w:p>
+      <w:pPr>
+        <w:pStyle w:val="Heading3"/>
+      </w:pPr>
+      <w:bookmarkStart w:id="33" w:name="_Toc471930223"/>
+      <w:r>
+        <w:t>Engine</w:t>
+      </w:r>
+      <w:bookmarkEnd w:id="33"/>
+    </w:p>
+    <w:p>
+      <w:r>
+        <w:t>Here is the content</w:t>
+      </w:r>
+    </w:p>
+    <w:p>
+      <w:pPr>
         <w:pStyle w:val="Heading2"/>
       </w:pPr>
-      <w:bookmarkStart w:id="11" w:name="_Toc471829988"/>
-      <w:r>
-        <w:t>Usability and Gameplay research</w:t>
-      </w:r>
-      <w:bookmarkEnd w:id="11"/>
-    </w:p>
-    <w:p>
-      <w:r>
-        <w:t>Here is the content</w:t>
-      </w:r>
-    </w:p>
-    <w:p>
-      <w:pPr>
-        <w:pStyle w:val="Heading2"/>
-      </w:pPr>
-      <w:bookmarkStart w:id="12" w:name="_Toc471829989"/>
-      <w:r>
-        <w:t>Photo/video research</w:t>
-      </w:r>
-      <w:bookmarkEnd w:id="12"/>
-    </w:p>
-    <w:p>
-      <w:r>
-        <w:t>Here is the content</w:t>
-      </w:r>
-    </w:p>
-    <w:p>
-      <w:pPr>
-        <w:pStyle w:val="Heading3"/>
-      </w:pPr>
-      <w:bookmarkStart w:id="13" w:name="_Toc471829990"/>
-      <w:r>
-        <w:t>Architecture</w:t>
-      </w:r>
-      <w:bookmarkEnd w:id="13"/>
-    </w:p>
-    <w:p>
-      <w:r>
-        <w:t>Here is the content</w:t>
-      </w:r>
-    </w:p>
-    <w:p>
-      <w:pPr>
-        <w:pStyle w:val="Heading3"/>
-      </w:pPr>
-      <w:bookmarkStart w:id="14" w:name="_Toc471829991"/>
-      <w:r>
-        <w:t>Environment</w:t>
-      </w:r>
-      <w:bookmarkEnd w:id="14"/>
-    </w:p>
-    <w:p>
-      <w:r>
-        <w:t>Here is the content</w:t>
-      </w:r>
-    </w:p>
-    <w:p>
-      <w:pPr>
-        <w:pStyle w:val="Heading3"/>
-      </w:pPr>
-      <w:bookmarkStart w:id="15" w:name="_Toc471829992"/>
-      <w:r>
-        <w:t>Lighting</w:t>
-      </w:r>
-      <w:bookmarkEnd w:id="15"/>
-    </w:p>
-    <w:p>
-      <w:r>
-        <w:t>Here is the content</w:t>
-      </w:r>
-    </w:p>
-    <w:p>
-      <w:pPr>
-        <w:pStyle w:val="Heading3"/>
-      </w:pPr>
-      <w:bookmarkStart w:id="16" w:name="_Toc471829993"/>
-      <w:r>
-        <w:t>Artifacts</w:t>
-      </w:r>
-      <w:bookmarkEnd w:id="16"/>
-    </w:p>
-    <w:p>
-      <w:r>
-        <w:t>Here is the content</w:t>
-      </w:r>
-    </w:p>
-    <w:p>
-      <w:pPr>
-        <w:pStyle w:val="Heading3"/>
-      </w:pPr>
-      <w:bookmarkStart w:id="17" w:name="_Toc471829994"/>
-      <w:r>
-        <w:t>Inspiration</w:t>
-      </w:r>
-      <w:bookmarkEnd w:id="17"/>
-    </w:p>
-    <w:p>
-      <w:r>
-        <w:t>Here is the content</w:t>
-      </w:r>
-    </w:p>
-    <w:p>
-      <w:pPr>
-        <w:pStyle w:val="Heading2"/>
-      </w:pPr>
-      <w:bookmarkStart w:id="18" w:name="_Toc471829995"/>
-      <w:r>
-        <w:t>Story</w:t>
-      </w:r>
-      <w:bookmarkEnd w:id="18"/>
-    </w:p>
-    <w:p>
-      <w:r>
-        <w:t>Here is the content</w:t>
-      </w:r>
-    </w:p>
-    <w:p>
-      <w:pPr>
-        <w:pStyle w:val="Heading2"/>
-      </w:pPr>
-      <w:bookmarkStart w:id="19" w:name="_Toc471829996"/>
-      <w:r>
-        <w:t>Interactivity</w:t>
-      </w:r>
-      <w:bookmarkEnd w:id="19"/>
-    </w:p>
-    <w:p>
-      <w:r>
-        <w:t>Here is the content</w:t>
-      </w:r>
-    </w:p>
-    <w:p>
-      <w:pPr>
-        <w:pStyle w:val="Heading3"/>
-      </w:pPr>
-    </w:p>
-    <w:p>
-      <w:pPr>
-        <w:pStyle w:val="Heading3"/>
-      </w:pPr>
-      <w:bookmarkStart w:id="20" w:name="_Toc471829997"/>
-      <w:r>
-        <w:t>Objectives</w:t>
-      </w:r>
-      <w:bookmarkEnd w:id="20"/>
-    </w:p>
-    <w:p>
-      <w:r>
-        <w:t>Here is the content</w:t>
-      </w:r>
-    </w:p>
-    <w:p>
-      <w:pPr>
-        <w:pStyle w:val="Heading3"/>
-      </w:pPr>
-      <w:bookmarkStart w:id="21" w:name="_Toc471829998"/>
-      <w:r>
-        <w:t>Obstacles</w:t>
-      </w:r>
-      <w:bookmarkEnd w:id="21"/>
-    </w:p>
-    <w:p>
-      <w:r>
-        <w:t>Here is the content</w:t>
-      </w:r>
-    </w:p>
-    <w:p>
-      <w:pPr>
-        <w:pStyle w:val="Heading3"/>
-      </w:pPr>
-      <w:bookmarkStart w:id="22" w:name="_Toc471829999"/>
-      <w:r>
-        <w:t>Set Pieces/Scripted Events</w:t>
-      </w:r>
-      <w:bookmarkEnd w:id="22"/>
-    </w:p>
-    <w:p>
-      <w:r>
-        <w:t>Here is the content</w:t>
-      </w:r>
-    </w:p>
-    <w:p>
-      <w:pPr>
-        <w:pStyle w:val="Heading2"/>
-      </w:pPr>
-      <w:bookmarkStart w:id="23" w:name="_Toc471830000"/>
-      <w:r>
-        <w:t>Visual Development</w:t>
-      </w:r>
-      <w:bookmarkEnd w:id="23"/>
-    </w:p>
-    <w:p>
-      <w:r>
-        <w:t>Here is the content</w:t>
-      </w:r>
-    </w:p>
-    <w:p>
-      <w:pPr>
-        <w:pStyle w:val="Heading3"/>
-      </w:pPr>
-      <w:bookmarkStart w:id="24" w:name="_Toc471830001"/>
-      <w:r>
-        <w:t>Style Reference</w:t>
-      </w:r>
-      <w:bookmarkEnd w:id="24"/>
-    </w:p>
-    <w:p>
-      <w:r>
-        <w:t>Here is the content</w:t>
-      </w:r>
-    </w:p>
-    <w:p>
-      <w:pPr>
-        <w:pStyle w:val="Heading3"/>
-      </w:pPr>
-      <w:bookmarkStart w:id="25" w:name="_Toc471830002"/>
-      <w:proofErr w:type="spellStart"/>
-      <w:r>
-        <w:t>Colour</w:t>
-      </w:r>
-      <w:proofErr w:type="spellEnd"/>
-      <w:r>
-        <w:t xml:space="preserve"> Palette</w:t>
-      </w:r>
-      <w:bookmarkEnd w:id="25"/>
-    </w:p>
-    <w:p>
-      <w:r>
-        <w:t>Here is the content</w:t>
-      </w:r>
-    </w:p>
-    <w:p>
-      <w:pPr>
-        <w:pStyle w:val="Heading3"/>
-      </w:pPr>
-      <w:bookmarkStart w:id="26" w:name="_Toc471830003"/>
-      <w:r>
-        <w:t>Lighting</w:t>
-      </w:r>
-      <w:bookmarkEnd w:id="26"/>
-    </w:p>
-    <w:p>
-      <w:r>
-        <w:t>Here is the content</w:t>
-      </w:r>
-    </w:p>
-    <w:p>
-      <w:pPr>
-        <w:pStyle w:val="Heading2"/>
-      </w:pPr>
-      <w:bookmarkStart w:id="27" w:name="_Toc471830004"/>
-      <w:r>
-        <w:t>Top-Down Layout and concept art</w:t>
-      </w:r>
-      <w:bookmarkEnd w:id="27"/>
-    </w:p>
-    <w:p>
-      <w:r>
-        <w:t>Here is the content</w:t>
-      </w:r>
-    </w:p>
-    <w:p>
-      <w:pPr>
-        <w:pStyle w:val="Heading3"/>
-      </w:pPr>
-      <w:bookmarkStart w:id="28" w:name="_Toc471830005"/>
-      <w:r>
-        <w:t>Level Layout</w:t>
-      </w:r>
-      <w:bookmarkEnd w:id="28"/>
-    </w:p>
-    <w:p>
-      <w:r>
-        <w:t>Here is the content</w:t>
-      </w:r>
-    </w:p>
-    <w:p>
-      <w:pPr>
-        <w:pStyle w:val="Heading3"/>
-      </w:pPr>
-      <w:bookmarkStart w:id="29" w:name="_Toc471830006"/>
-      <w:r>
-        <w:t>Screenshots</w:t>
-      </w:r>
-      <w:bookmarkEnd w:id="29"/>
-    </w:p>
-    <w:p>
-      <w:r>
-        <w:t>Here is the content</w:t>
-      </w:r>
-    </w:p>
-    <w:p>
-      <w:pPr>
-        <w:pStyle w:val="Heading3"/>
-      </w:pPr>
-      <w:bookmarkStart w:id="30" w:name="_Toc471830007"/>
-      <w:r>
-        <w:t>Engine</w:t>
-      </w:r>
-      <w:bookmarkEnd w:id="30"/>
-    </w:p>
-    <w:p>
-      <w:r>
-        <w:t>Here is the content</w:t>
-      </w:r>
-    </w:p>
-    <w:p>
-      <w:pPr>
-        <w:pStyle w:val="Heading2"/>
-      </w:pPr>
-      <w:bookmarkStart w:id="31" w:name="_Toc471830008"/>
+      <w:bookmarkStart w:id="34" w:name="_Toc471930224"/>
       <w:r>
         <w:t>Originality</w:t>
       </w:r>
-      <w:bookmarkEnd w:id="31"/>
+      <w:bookmarkEnd w:id="34"/>
     </w:p>
     <w:p>
       <w:r>
@@ -3199,12 +3515,117 @@
       <w:pPr>
         <w:pStyle w:val="Heading1"/>
       </w:pPr>
-      <w:bookmarkStart w:id="32" w:name="_Toc471830009"/>
+      <w:bookmarkStart w:id="35" w:name="_Toc471930225"/>
+      <w:r>
+        <w:t>Project Planning and Control</w:t>
+      </w:r>
+      <w:bookmarkEnd w:id="35"/>
+    </w:p>
+    <w:p>
+      <w:r>
+        <w:t>Here is the content</w:t>
+      </w:r>
+    </w:p>
+    <w:p>
+      <w:pPr>
+        <w:pStyle w:val="Heading2"/>
+      </w:pPr>
+      <w:bookmarkStart w:id="36" w:name="_Toc471930226"/>
+      <w:r>
+        <w:t>Project plan</w:t>
+      </w:r>
+      <w:bookmarkEnd w:id="36"/>
+    </w:p>
+    <w:p>
+      <w:r>
+        <w:t>Here is the content</w:t>
+      </w:r>
+    </w:p>
+    <w:p>
+      <w:pPr>
+        <w:pStyle w:val="Heading2"/>
+      </w:pPr>
+      <w:bookmarkStart w:id="37" w:name="_Toc471930227"/>
+      <w:r>
+        <w:t>Duration, Start and E</w:t>
+      </w:r>
+      <w:r>
+        <w:t>nd dates</w:t>
+      </w:r>
+      <w:bookmarkEnd w:id="37"/>
+    </w:p>
+    <w:p>
+      <w:r>
+        <w:t>Here is the content</w:t>
+      </w:r>
+    </w:p>
+    <w:p>
+      <w:pPr>
+        <w:pStyle w:val="Heading2"/>
+      </w:pPr>
+      <w:bookmarkStart w:id="38" w:name="_Toc471930228"/>
+      <w:r>
+        <w:t>T</w:t>
+      </w:r>
+      <w:r>
+        <w:t>asks and sub-tasks</w:t>
+      </w:r>
+      <w:bookmarkEnd w:id="38"/>
+    </w:p>
+    <w:p>
+      <w:r>
+        <w:t>Here is the content</w:t>
+      </w:r>
+    </w:p>
+    <w:p>
+      <w:pPr>
+        <w:pStyle w:val="Heading2"/>
+      </w:pPr>
+      <w:bookmarkStart w:id="39" w:name="_Toc471930229"/>
+      <w:r>
+        <w:t>A</w:t>
+      </w:r>
+      <w:r>
+        <w:t>llocation of tasks</w:t>
+      </w:r>
+      <w:bookmarkEnd w:id="39"/>
+    </w:p>
+    <w:p>
+      <w:r>
+        <w:t>Here is the content</w:t>
+      </w:r>
+    </w:p>
+    <w:p>
+      <w:pPr>
+        <w:pStyle w:val="Heading2"/>
+      </w:pPr>
+      <w:bookmarkStart w:id="40" w:name="_Toc471930230"/>
+      <w:r>
+        <w:t>G</w:t>
+      </w:r>
+      <w:r>
+        <w:t>antt chart</w:t>
+      </w:r>
+      <w:bookmarkEnd w:id="40"/>
+    </w:p>
+    <w:p>
+      <w:r>
+        <w:t>Here is the content</w:t>
+      </w:r>
+    </w:p>
+    <w:p>
+      <w:pPr>
+        <w:pStyle w:val="Heading2"/>
+      </w:pPr>
+      <w:bookmarkStart w:id="41" w:name="_Toc471930231"/>
       <w:r>
         <w:lastRenderedPageBreak/>
-        <w:t>Project Planning and Control</w:t>
-      </w:r>
-      <w:bookmarkEnd w:id="32"/>
+        <w:t>P</w:t>
+      </w:r>
+      <w:r>
+        <w:t>rocess description</w:t>
+      </w:r>
+      <w:bookmarkEnd w:id="41"/>
     </w:p>
     <w:p>
       <w:r>
@@ -3213,103 +3634,13 @@
     </w:p>
     <w:p>
       <w:pPr>
-        <w:pStyle w:val="Heading2"/>
-      </w:pPr>
-      <w:bookmarkStart w:id="33" w:name="_Toc471830010"/>
-      <w:r>
-        <w:t>Project plan</w:t>
-      </w:r>
-      <w:bookmarkEnd w:id="33"/>
-    </w:p>
-    <w:p>
-      <w:r>
-        <w:t>Here is the content</w:t>
-      </w:r>
-    </w:p>
-    <w:p>
-      <w:pPr>
-        <w:pStyle w:val="Heading2"/>
-      </w:pPr>
-      <w:bookmarkStart w:id="34" w:name="_Toc471830011"/>
-      <w:r>
-        <w:t>duration, start and end dates</w:t>
-      </w:r>
-      <w:bookmarkEnd w:id="34"/>
-    </w:p>
-    <w:p>
-      <w:r>
-        <w:t>Here is the content</w:t>
-      </w:r>
-    </w:p>
-    <w:p>
-      <w:pPr>
-        <w:pStyle w:val="Heading2"/>
-      </w:pPr>
-      <w:bookmarkStart w:id="35" w:name="_Toc471830012"/>
-      <w:r>
-        <w:t>Tasks and sub-tasks</w:t>
-      </w:r>
-      <w:bookmarkEnd w:id="35"/>
-    </w:p>
-    <w:p>
-      <w:r>
-        <w:t>Here is the content</w:t>
-      </w:r>
-    </w:p>
-    <w:p>
-      <w:pPr>
-        <w:pStyle w:val="Heading2"/>
-      </w:pPr>
-      <w:bookmarkStart w:id="36" w:name="_Toc471830013"/>
-      <w:r>
-        <w:t>allocation of tasks</w:t>
-      </w:r>
-      <w:bookmarkEnd w:id="36"/>
-    </w:p>
-    <w:p>
-      <w:r>
-        <w:t>Here is the content</w:t>
-      </w:r>
-    </w:p>
-    <w:p>
-      <w:pPr>
-        <w:pStyle w:val="Heading2"/>
-      </w:pPr>
-      <w:bookmarkStart w:id="37" w:name="_Toc471830014"/>
-      <w:r>
-        <w:t>gantt chart</w:t>
-      </w:r>
-      <w:bookmarkEnd w:id="37"/>
-    </w:p>
-    <w:p>
-      <w:r>
-        <w:t>Here is the content</w:t>
-      </w:r>
-    </w:p>
-    <w:p>
-      <w:pPr>
-        <w:pStyle w:val="Heading2"/>
-      </w:pPr>
-      <w:bookmarkStart w:id="38" w:name="_Toc471830015"/>
-      <w:r>
-        <w:t>process description</w:t>
-      </w:r>
-      <w:bookmarkEnd w:id="38"/>
-    </w:p>
-    <w:p>
-      <w:r>
-        <w:t>Here is the content</w:t>
-      </w:r>
-    </w:p>
-    <w:p>
-      <w:pPr>
         <w:pStyle w:val="Heading1"/>
       </w:pPr>
-      <w:bookmarkStart w:id="39" w:name="_Toc471830016"/>
+      <w:bookmarkStart w:id="42" w:name="_Toc471930232"/>
       <w:r>
         <w:t>Playtesting</w:t>
       </w:r>
-      <w:bookmarkEnd w:id="39"/>
+      <w:bookmarkEnd w:id="42"/>
     </w:p>
     <w:p>
       <w:r>
@@ -3381,7 +3712,7 @@
       <w:rPr>
         <w:noProof/>
       </w:rPr>
-      <w:t>5</w:t>
+      <w:t>4</w:t>
     </w:r>
     <w:r>
       <w:fldChar w:fldCharType="end"/>
@@ -4191,7 +4522,7 @@
     <w:rPrDefault>
       <w:rPr>
         <w:rFonts w:asciiTheme="minorHAnsi" w:eastAsiaTheme="minorEastAsia" w:hAnsiTheme="minorHAnsi" w:cstheme="minorBidi"/>
-        <w:color w:val="4D322D" w:themeColor="text2"/>
+        <w:color w:val="455F51" w:themeColor="text2"/>
         <w:sz w:val="22"/>
         <w:szCs w:val="22"/>
         <w:lang w:val="en-US" w:eastAsia="ja-JP" w:bidi="ar-SA"/>
@@ -4581,6 +4912,9 @@
     <w:name w:val="Normal"/>
     <w:qFormat/>
     <w:rsid w:val="00FD1504"/>
+    <w:rPr>
+      <w:lang w:val="en-GB"/>
+    </w:rPr>
   </w:style>
   <w:style w:type="paragraph" w:styleId="Heading1">
     <w:name w:val="heading 1"/>
@@ -4598,7 +4932,7 @@
     </w:pPr>
     <w:rPr>
       <w:rFonts w:asciiTheme="majorHAnsi" w:eastAsiaTheme="majorEastAsia" w:hAnsiTheme="majorHAnsi" w:cstheme="majorBidi"/>
-      <w:color w:val="3F251D" w:themeColor="accent1"/>
+      <w:color w:val="99CB38" w:themeColor="accent1"/>
       <w:sz w:val="30"/>
       <w:szCs w:val="30"/>
     </w:rPr>
@@ -4621,7 +4955,7 @@
     <w:rPr>
       <w:rFonts w:asciiTheme="majorHAnsi" w:eastAsiaTheme="majorEastAsia" w:hAnsiTheme="majorHAnsi" w:cstheme="majorBidi"/>
       <w:caps/>
-      <w:color w:val="3F251D" w:themeColor="accent1"/>
+      <w:color w:val="99CB38" w:themeColor="accent1"/>
     </w:rPr>
   </w:style>
   <w:style w:type="paragraph" w:styleId="Heading3">
@@ -4641,7 +4975,7 @@
     </w:pPr>
     <w:rPr>
       <w:rFonts w:asciiTheme="majorHAnsi" w:eastAsiaTheme="majorEastAsia" w:hAnsiTheme="majorHAnsi" w:cstheme="majorBidi"/>
-      <w:color w:val="3F251D" w:themeColor="accent1"/>
+      <w:color w:val="99CB38" w:themeColor="accent1"/>
     </w:rPr>
   </w:style>
   <w:style w:type="paragraph" w:styleId="Heading5">
@@ -4662,7 +4996,7 @@
     </w:pPr>
     <w:rPr>
       <w:rFonts w:asciiTheme="majorHAnsi" w:eastAsiaTheme="majorEastAsia" w:hAnsiTheme="majorHAnsi" w:cstheme="majorBidi"/>
-      <w:color w:val="1F120E" w:themeColor="accent1" w:themeShade="80"/>
+      <w:color w:val="4D671B" w:themeColor="accent1" w:themeShade="80"/>
     </w:rPr>
   </w:style>
   <w:style w:type="paragraph" w:styleId="Heading6">
@@ -4685,7 +5019,7 @@
       <w:rFonts w:asciiTheme="majorHAnsi" w:eastAsiaTheme="majorEastAsia" w:hAnsiTheme="majorHAnsi" w:cstheme="majorBidi"/>
       <w:i/>
       <w:iCs/>
-      <w:color w:val="1F120E" w:themeColor="accent1" w:themeShade="7F"/>
+      <w:color w:val="4C661A" w:themeColor="accent1" w:themeShade="7F"/>
     </w:rPr>
   </w:style>
   <w:style w:type="paragraph" w:styleId="Heading8">
@@ -4881,7 +5215,7 @@
     <w:rsid w:val="00690EFD"/>
     <w:rPr>
       <w:rFonts w:asciiTheme="majorHAnsi" w:eastAsiaTheme="majorEastAsia" w:hAnsiTheme="majorHAnsi" w:cstheme="majorBidi"/>
-      <w:color w:val="3F251D" w:themeColor="accent1"/>
+      <w:color w:val="99CB38" w:themeColor="accent1"/>
       <w:sz w:val="30"/>
       <w:szCs w:val="30"/>
     </w:rPr>
@@ -4895,7 +5229,7 @@
     <w:rPr>
       <w:rFonts w:asciiTheme="majorHAnsi" w:eastAsiaTheme="majorEastAsia" w:hAnsiTheme="majorHAnsi" w:cstheme="majorBidi"/>
       <w:caps/>
-      <w:color w:val="3F251D" w:themeColor="accent1"/>
+      <w:color w:val="99CB38" w:themeColor="accent1"/>
       <w:sz w:val="22"/>
       <w:szCs w:val="22"/>
     </w:rPr>
@@ -4908,7 +5242,7 @@
     <w:rsid w:val="00690EFD"/>
     <w:rPr>
       <w:rFonts w:asciiTheme="majorHAnsi" w:eastAsiaTheme="majorEastAsia" w:hAnsiTheme="majorHAnsi" w:cstheme="majorBidi"/>
-      <w:color w:val="3F251D" w:themeColor="accent1"/>
+      <w:color w:val="99CB38" w:themeColor="accent1"/>
       <w:sz w:val="22"/>
       <w:szCs w:val="22"/>
     </w:rPr>
@@ -4922,7 +5256,7 @@
     <w:rsid w:val="00690EFD"/>
     <w:rPr>
       <w:rFonts w:asciiTheme="majorHAnsi" w:eastAsiaTheme="majorEastAsia" w:hAnsiTheme="majorHAnsi" w:cstheme="majorBidi"/>
-      <w:color w:val="1F120E" w:themeColor="accent1" w:themeShade="80"/>
+      <w:color w:val="4D671B" w:themeColor="accent1" w:themeShade="80"/>
     </w:rPr>
   </w:style>
   <w:style w:type="character" w:customStyle="1" w:styleId="Heading6Char">
@@ -4936,7 +5270,7 @@
       <w:rFonts w:asciiTheme="majorHAnsi" w:eastAsiaTheme="majorEastAsia" w:hAnsiTheme="majorHAnsi" w:cstheme="majorBidi"/>
       <w:i/>
       <w:iCs/>
-      <w:color w:val="1F120E" w:themeColor="accent1" w:themeShade="7F"/>
+      <w:color w:val="4C661A" w:themeColor="accent1" w:themeShade="7F"/>
     </w:rPr>
   </w:style>
   <w:style w:type="paragraph" w:styleId="ListBullet">
@@ -4979,7 +5313,7 @@
     </w:pPr>
     <w:rPr>
       <w:rFonts w:asciiTheme="majorHAnsi" w:eastAsiaTheme="majorEastAsia" w:hAnsiTheme="majorHAnsi" w:cstheme="majorBidi"/>
-      <w:color w:val="3F251D" w:themeColor="accent1"/>
+      <w:color w:val="99CB38" w:themeColor="accent1"/>
       <w:kern w:val="28"/>
       <w:sz w:val="60"/>
       <w:szCs w:val="60"/>
@@ -4993,7 +5327,7 @@
     <w:rsid w:val="00FD1504"/>
     <w:rPr>
       <w:rFonts w:asciiTheme="majorHAnsi" w:eastAsiaTheme="majorEastAsia" w:hAnsiTheme="majorHAnsi" w:cstheme="majorBidi"/>
-      <w:color w:val="3F251D" w:themeColor="accent1"/>
+      <w:color w:val="99CB38" w:themeColor="accent1"/>
       <w:kern w:val="28"/>
       <w:sz w:val="60"/>
       <w:szCs w:val="60"/>
@@ -5230,12 +5564,12 @@
     </w:pPr>
     <w:tblPr>
       <w:tblBorders>
-        <w:top w:val="single" w:sz="4" w:space="0" w:color="3F251D" w:themeColor="accent1"/>
-        <w:left w:val="single" w:sz="4" w:space="0" w:color="3F251D" w:themeColor="accent1"/>
-        <w:bottom w:val="single" w:sz="4" w:space="0" w:color="3F251D" w:themeColor="accent1"/>
-        <w:right w:val="single" w:sz="4" w:space="0" w:color="3F251D" w:themeColor="accent1"/>
-        <w:insideH w:val="single" w:sz="4" w:space="0" w:color="3F251D" w:themeColor="accent1"/>
-        <w:insideV w:val="single" w:sz="4" w:space="0" w:color="3F251D" w:themeColor="accent1"/>
+        <w:top w:val="single" w:sz="4" w:space="0" w:color="99CB38" w:themeColor="accent1"/>
+        <w:left w:val="single" w:sz="4" w:space="0" w:color="99CB38" w:themeColor="accent1"/>
+        <w:bottom w:val="single" w:sz="4" w:space="0" w:color="99CB38" w:themeColor="accent1"/>
+        <w:right w:val="single" w:sz="4" w:space="0" w:color="99CB38" w:themeColor="accent1"/>
+        <w:insideH w:val="single" w:sz="4" w:space="0" w:color="99CB38" w:themeColor="accent1"/>
+        <w:insideV w:val="single" w:sz="4" w:space="0" w:color="99CB38" w:themeColor="accent1"/>
       </w:tblBorders>
     </w:tblPr>
     <w:tblStylePr w:type="firstRow">
@@ -5648,633 +5982,17 @@
     <w:unhideWhenUsed/>
     <w:rsid w:val="00CC4B7C"/>
     <w:rPr>
-      <w:color w:val="993E21" w:themeColor="hyperlink"/>
+      <w:color w:val="EE7B08" w:themeColor="hyperlink"/>
       <w:u w:val="single"/>
     </w:rPr>
   </w:style>
 </w:styles>
-</file>
-
-<file path=word/glossary/document.xml><?xml version="1.0" encoding="utf-8"?>
-<w:glossaryDocument xmlns:wpc="http://schemas.microsoft.com/office/word/2010/wordprocessingCanvas" xmlns:cx="http://schemas.microsoft.com/office/drawing/2014/chartex" xmlns:cx1="http://schemas.microsoft.com/office/drawing/2015/9/8/chartex" xmlns:cx2="http://schemas.microsoft.com/office/drawing/2015/10/21/chartex" xmlns:mc="http://schemas.openxmlformats.org/markup-compatibility/2006" xmlns:o="urn:schemas-microsoft-com:office:office" xmlns:r="http://schemas.openxmlformats.org/officeDocument/2006/relationships" xmlns:m="http://schemas.openxmlformats.org/officeDocument/2006/math" xmlns:v="urn:schemas-microsoft-com:vml" xmlns:wp14="http://schemas.microsoft.com/office/word/2010/wordprocessingDrawing" xmlns:wp="http://schemas.openxmlformats.org/drawingml/2006/wordprocessingDrawing" xmlns:w10="urn:schemas-microsoft-com:office:word" xmlns:w="http://schemas.openxmlformats.org/wordprocessingml/2006/main" xmlns:w14="http://schemas.microsoft.com/office/word/2010/wordml" xmlns:w15="http://schemas.microsoft.com/office/word/2012/wordml" xmlns:w16se="http://schemas.microsoft.com/office/word/2015/wordml/symex" xmlns:wpg="http://schemas.microsoft.com/office/word/2010/wordprocessingGroup" xmlns:wpi="http://schemas.microsoft.com/office/word/2010/wordprocessingInk" xmlns:wne="http://schemas.microsoft.com/office/word/2006/wordml" xmlns:wps="http://schemas.microsoft.com/office/word/2010/wordprocessingShape" mc:Ignorable="w14 w15 w16se wp14"/>
-</file>
-
-<file path=word/glossary/fontTable.xml><?xml version="1.0" encoding="utf-8"?>
-<w:fonts xmlns:mc="http://schemas.openxmlformats.org/markup-compatibility/2006" xmlns:r="http://schemas.openxmlformats.org/officeDocument/2006/relationships" xmlns:w="http://schemas.openxmlformats.org/wordprocessingml/2006/main" xmlns:w14="http://schemas.microsoft.com/office/word/2010/wordml" xmlns:w15="http://schemas.microsoft.com/office/word/2012/wordml" xmlns:w16se="http://schemas.microsoft.com/office/word/2015/wordml/symex" mc:Ignorable="w14 w15 w16se">
-  <w:font w:name="Symbol">
-    <w:panose1 w:val="05050102010706020507"/>
-    <w:charset w:val="02"/>
-    <w:family w:val="roman"/>
-    <w:pitch w:val="variable"/>
-    <w:sig w:usb0="00000000" w:usb1="10000000" w:usb2="00000000" w:usb3="00000000" w:csb0="80000000" w:csb1="00000000"/>
-  </w:font>
-  <w:font w:name="Times New Roman">
-    <w:panose1 w:val="02020603050405020304"/>
-    <w:charset w:val="00"/>
-    <w:family w:val="roman"/>
-    <w:pitch w:val="variable"/>
-    <w:sig w:usb0="E0002EFF" w:usb1="C000785B" w:usb2="00000009" w:usb3="00000000" w:csb0="000001FF" w:csb1="00000000"/>
-  </w:font>
-  <w:font w:name="Century Gothic">
-    <w:panose1 w:val="020B0502020202020204"/>
-    <w:charset w:val="00"/>
-    <w:family w:val="swiss"/>
-    <w:pitch w:val="variable"/>
-    <w:sig w:usb0="00000287" w:usb1="00000000" w:usb2="00000000" w:usb3="00000000" w:csb0="0000009F" w:csb1="00000000"/>
-  </w:font>
-  <w:font w:name="Constantia">
-    <w:panose1 w:val="02030602050306030303"/>
-    <w:charset w:val="00"/>
-    <w:family w:val="roman"/>
-    <w:pitch w:val="variable"/>
-    <w:sig w:usb0="A00002EF" w:usb1="4000204B" w:usb2="00000000" w:usb3="00000000" w:csb0="0000019F" w:csb1="00000000"/>
-  </w:font>
-  <w:font w:name="Tahoma">
-    <w:panose1 w:val="020B0604030504040204"/>
-    <w:charset w:val="00"/>
-    <w:family w:val="swiss"/>
-    <w:pitch w:val="variable"/>
-    <w:sig w:usb0="E1002EFF" w:usb1="C000605B" w:usb2="00000029" w:usb3="00000000" w:csb0="000101FF" w:csb1="00000000"/>
-  </w:font>
-  <w:font w:name="Segoe UI">
-    <w:panose1 w:val="020B0502040204020203"/>
-    <w:charset w:val="00"/>
-    <w:family w:val="swiss"/>
-    <w:pitch w:val="variable"/>
-    <w:sig w:usb0="E4002EFF" w:usb1="C000E47F" w:usb2="00000009" w:usb3="00000000" w:csb0="000001FF" w:csb1="00000000"/>
-  </w:font>
-  <w:font w:name="Consolas">
-    <w:panose1 w:val="020B0609020204030204"/>
-    <w:charset w:val="00"/>
-    <w:family w:val="modern"/>
-    <w:pitch w:val="fixed"/>
-    <w:sig w:usb0="E00006FF" w:usb1="0000FCFF" w:usb2="00000001" w:usb3="00000000" w:csb0="0000019F" w:csb1="00000000"/>
-  </w:font>
-  <w:font w:name="Calibri">
-    <w:panose1 w:val="020F0502020204030204"/>
-    <w:charset w:val="00"/>
-    <w:family w:val="swiss"/>
-    <w:pitch w:val="variable"/>
-    <w:sig w:usb0="E0002AFF" w:usb1="C000247B" w:usb2="00000009" w:usb3="00000000" w:csb0="000001FF" w:csb1="00000000"/>
-  </w:font>
-  <w:font w:name="Calibri Light">
-    <w:panose1 w:val="020F0302020204030204"/>
-    <w:charset w:val="00"/>
-    <w:family w:val="swiss"/>
-    <w:pitch w:val="variable"/>
-    <w:sig w:usb0="E0002AFF" w:usb1="C000247B" w:usb2="00000009" w:usb3="00000000" w:csb0="000001FF" w:csb1="00000000"/>
-  </w:font>
-</w:fonts>
-</file>
-
-<file path=word/glossary/numbering.xml><?xml version="1.0" encoding="utf-8"?>
-<w:numbering xmlns:wpc="http://schemas.microsoft.com/office/word/2010/wordprocessingCanvas" xmlns:cx="http://schemas.microsoft.com/office/drawing/2014/chartex" xmlns:cx1="http://schemas.microsoft.com/office/drawing/2015/9/8/chartex" xmlns:cx2="http://schemas.microsoft.com/office/drawing/2015/10/21/chartex" xmlns:mc="http://schemas.openxmlformats.org/markup-compatibility/2006" xmlns:o="urn:schemas-microsoft-com:office:office" xmlns:r="http://schemas.openxmlformats.org/officeDocument/2006/relationships" xmlns:m="http://schemas.openxmlformats.org/officeDocument/2006/math" xmlns:v="urn:schemas-microsoft-com:vml" xmlns:wp14="http://schemas.microsoft.com/office/word/2010/wordprocessingDrawing" xmlns:wp="http://schemas.openxmlformats.org/drawingml/2006/wordprocessingDrawing" xmlns:w10="urn:schemas-microsoft-com:office:word" xmlns:w="http://schemas.openxmlformats.org/wordprocessingml/2006/main" xmlns:w14="http://schemas.microsoft.com/office/word/2010/wordml" xmlns:w15="http://schemas.microsoft.com/office/word/2012/wordml" xmlns:w16se="http://schemas.microsoft.com/office/word/2015/wordml/symex" xmlns:wpg="http://schemas.microsoft.com/office/word/2010/wordprocessingGroup" xmlns:wpi="http://schemas.microsoft.com/office/word/2010/wordprocessingInk" xmlns:wne="http://schemas.microsoft.com/office/word/2006/wordml" xmlns:wps="http://schemas.microsoft.com/office/word/2010/wordprocessingShape" mc:Ignorable="w14 w15 w16se wp14">
-  <w:abstractNum w:abstractNumId="0" w15:restartNumberingAfterBreak="0">
-    <w:nsid w:val="FFFFFF89"/>
-    <w:multiLevelType w:val="singleLevel"/>
-    <w:tmpl w:val="75781F0C"/>
-    <w:lvl w:ilvl="0">
-      <w:start w:val="1"/>
-      <w:numFmt w:val="bullet"/>
-      <w:pStyle w:val="ListBullet"/>
-      <w:lvlText w:val="−"/>
-      <w:lvlJc w:val="left"/>
-      <w:pPr>
-        <w:ind w:left="720" w:hanging="360"/>
-      </w:pPr>
-      <w:rPr>
-        <w:rFonts w:ascii="Century Gothic" w:hAnsi="Century Gothic" w:hint="default"/>
-        <w:color w:val="0D0D0D" w:themeColor="text1" w:themeTint="F2"/>
-      </w:rPr>
-    </w:lvl>
-  </w:abstractNum>
-  <w:num w:numId="1">
-    <w:abstractNumId w:val="0"/>
-  </w:num>
-</w:numbering>
-</file>
-
-<file path=word/glossary/settings.xml><?xml version="1.0" encoding="utf-8"?>
-<w:settings xmlns:mc="http://schemas.openxmlformats.org/markup-compatibility/2006" xmlns:o="urn:schemas-microsoft-com:office:office" xmlns:r="http://schemas.openxmlformats.org/officeDocument/2006/relationships" xmlns:m="http://schemas.openxmlformats.org/officeDocument/2006/math" xmlns:v="urn:schemas-microsoft-com:vml" xmlns:w10="urn:schemas-microsoft-com:office:word" xmlns:w="http://schemas.openxmlformats.org/wordprocessingml/2006/main" xmlns:w14="http://schemas.microsoft.com/office/word/2010/wordml" xmlns:w15="http://schemas.microsoft.com/office/word/2012/wordml" xmlns:w16se="http://schemas.microsoft.com/office/word/2015/wordml/symex" xmlns:sl="http://schemas.openxmlformats.org/schemaLibrary/2006/main" mc:Ignorable="w14 w15 w16se">
-  <w:view w:val="normal"/>
-  <w:defaultTabStop w:val="720"/>
-  <w:characterSpacingControl w:val="doNotCompress"/>
-  <w:compat>
-    <w:useFELayout/>
-    <w:compatSetting w:name="compatibilityMode" w:uri="http://schemas.microsoft.com/office/word" w:val="15"/>
-    <w:compatSetting w:name="overrideTableStyleFontSizeAndJustification" w:uri="http://schemas.microsoft.com/office/word" w:val="1"/>
-    <w:compatSetting w:name="enableOpenTypeFeatures" w:uri="http://schemas.microsoft.com/office/word" w:val="1"/>
-    <w:compatSetting w:name="doNotFlipMirrorIndents" w:uri="http://schemas.microsoft.com/office/word" w:val="1"/>
-    <w:compatSetting w:name="differentiateMultirowTableHeaders" w:uri="http://schemas.microsoft.com/office/word" w:val="1"/>
-  </w:compat>
-  <w:rsids>
-    <w:rsidRoot w:val="003866F9"/>
-    <w:rsid w:val="003866F9"/>
-  </w:rsids>
-  <m:mathPr>
-    <m:mathFont m:val="Cambria Math"/>
-    <m:brkBin m:val="before"/>
-    <m:brkBinSub m:val="--"/>
-    <m:smallFrac m:val="0"/>
-    <m:dispDef/>
-    <m:lMargin m:val="0"/>
-    <m:rMargin m:val="0"/>
-    <m:defJc m:val="centerGroup"/>
-    <m:wrapIndent m:val="1440"/>
-    <m:intLim m:val="subSup"/>
-    <m:naryLim m:val="undOvr"/>
-  </m:mathPr>
-  <w:themeFontLang w:val="en-GB"/>
-  <w:clrSchemeMapping w:bg1="light1" w:t1="dark1" w:bg2="light2" w:t2="dark2" w:accent1="accent1" w:accent2="accent2" w:accent3="accent3" w:accent4="accent4" w:accent5="accent5" w:accent6="accent6" w:hyperlink="hyperlink" w:followedHyperlink="followedHyperlink"/>
-  <w:decimalSymbol w:val="."/>
-  <w:listSeparator w:val=","/>
-  <w15:chartTrackingRefBased/>
-</w:settings>
-</file>
-
-<file path=word/glossary/styles.xml><?xml version="1.0" encoding="utf-8"?>
-<w:styles xmlns:mc="http://schemas.openxmlformats.org/markup-compatibility/2006" xmlns:r="http://schemas.openxmlformats.org/officeDocument/2006/relationships" xmlns:w="http://schemas.openxmlformats.org/wordprocessingml/2006/main" xmlns:w14="http://schemas.microsoft.com/office/word/2010/wordml" xmlns:w15="http://schemas.microsoft.com/office/word/2012/wordml" xmlns:w16se="http://schemas.microsoft.com/office/word/2015/wordml/symex" mc:Ignorable="w14 w15 w16se">
-  <w:docDefaults>
-    <w:rPrDefault>
-      <w:rPr>
-        <w:rFonts w:asciiTheme="minorHAnsi" w:eastAsiaTheme="minorEastAsia" w:hAnsiTheme="minorHAnsi" w:cstheme="minorBidi"/>
-        <w:sz w:val="22"/>
-        <w:szCs w:val="22"/>
-        <w:lang w:val="en-GB" w:eastAsia="en-GB" w:bidi="ar-SA"/>
-      </w:rPr>
-    </w:rPrDefault>
-    <w:pPrDefault>
-      <w:pPr>
-        <w:spacing w:after="160" w:line="259" w:lineRule="auto"/>
-      </w:pPr>
-    </w:pPrDefault>
-  </w:docDefaults>
-  <w:latentStyles w:defLockedState="0" w:defUIPriority="99" w:defSemiHidden="0" w:defUnhideWhenUsed="0" w:defQFormat="0" w:count="372">
-    <w:lsdException w:name="Normal" w:uiPriority="0" w:qFormat="1"/>
-    <w:lsdException w:name="heading 1" w:uiPriority="9" w:qFormat="1"/>
-    <w:lsdException w:name="heading 2" w:semiHidden="1" w:uiPriority="9" w:unhideWhenUsed="1" w:qFormat="1"/>
-    <w:lsdException w:name="heading 3" w:semiHidden="1" w:uiPriority="9" w:unhideWhenUsed="1" w:qFormat="1"/>
-    <w:lsdException w:name="heading 4" w:semiHidden="1" w:uiPriority="9" w:unhideWhenUsed="1" w:qFormat="1"/>
-    <w:lsdException w:name="heading 5" w:semiHidden="1" w:uiPriority="9" w:unhideWhenUsed="1" w:qFormat="1"/>
-    <w:lsdException w:name="heading 6" w:semiHidden="1" w:uiPriority="9" w:unhideWhenUsed="1" w:qFormat="1"/>
-    <w:lsdException w:name="heading 7" w:semiHidden="1" w:uiPriority="9" w:unhideWhenUsed="1" w:qFormat="1"/>
-    <w:lsdException w:name="heading 8" w:semiHidden="1" w:uiPriority="9" w:unhideWhenUsed="1" w:qFormat="1"/>
-    <w:lsdException w:name="heading 9" w:semiHidden="1" w:uiPriority="9" w:unhideWhenUsed="1" w:qFormat="1"/>
-    <w:lsdException w:name="index 1" w:semiHidden="1" w:unhideWhenUsed="1"/>
-    <w:lsdException w:name="index 2" w:semiHidden="1" w:unhideWhenUsed="1"/>
-    <w:lsdException w:name="index 3" w:semiHidden="1" w:unhideWhenUsed="1"/>
-    <w:lsdException w:name="index 4" w:semiHidden="1" w:unhideWhenUsed="1"/>
-    <w:lsdException w:name="index 5" w:semiHidden="1" w:unhideWhenUsed="1"/>
-    <w:lsdException w:name="index 6" w:semiHidden="1" w:unhideWhenUsed="1"/>
-    <w:lsdException w:name="index 7" w:semiHidden="1" w:unhideWhenUsed="1"/>
-    <w:lsdException w:name="index 8" w:semiHidden="1" w:unhideWhenUsed="1"/>
-    <w:lsdException w:name="index 9" w:semiHidden="1" w:unhideWhenUsed="1"/>
-    <w:lsdException w:name="toc 1" w:semiHidden="1" w:uiPriority="39" w:unhideWhenUsed="1"/>
-    <w:lsdException w:name="toc 2" w:semiHidden="1" w:uiPriority="39" w:unhideWhenUsed="1"/>
-    <w:lsdException w:name="toc 3" w:semiHidden="1" w:uiPriority="39" w:unhideWhenUsed="1"/>
-    <w:lsdException w:name="toc 4" w:semiHidden="1" w:uiPriority="39" w:unhideWhenUsed="1"/>
-    <w:lsdException w:name="toc 5" w:semiHidden="1" w:uiPriority="39" w:unhideWhenUsed="1"/>
-    <w:lsdException w:name="toc 6" w:semiHidden="1" w:uiPriority="39" w:unhideWhenUsed="1"/>
-    <w:lsdException w:name="toc 7" w:semiHidden="1" w:uiPriority="39" w:unhideWhenUsed="1"/>
-    <w:lsdException w:name="toc 8" w:semiHidden="1" w:uiPriority="39" w:unhideWhenUsed="1"/>
-    <w:lsdException w:name="toc 9" w:semiHidden="1" w:uiPriority="39" w:unhideWhenUsed="1"/>
-    <w:lsdException w:name="Normal Indent" w:semiHidden="1" w:unhideWhenUsed="1"/>
-    <w:lsdException w:name="footnote text" w:semiHidden="1" w:unhideWhenUsed="1"/>
-    <w:lsdException w:name="annotation text" w:semiHidden="1" w:unhideWhenUsed="1"/>
-    <w:lsdException w:name="header" w:semiHidden="1" w:unhideWhenUsed="1"/>
-    <w:lsdException w:name="footer" w:semiHidden="1" w:unhideWhenUsed="1"/>
-    <w:lsdException w:name="index heading" w:semiHidden="1" w:unhideWhenUsed="1"/>
-    <w:lsdException w:name="caption" w:semiHidden="1" w:uiPriority="35" w:unhideWhenUsed="1" w:qFormat="1"/>
-    <w:lsdException w:name="table of figures" w:semiHidden="1" w:unhideWhenUsed="1"/>
-    <w:lsdException w:name="envelope address" w:semiHidden="1" w:unhideWhenUsed="1"/>
-    <w:lsdException w:name="envelope return" w:semiHidden="1" w:unhideWhenUsed="1"/>
-    <w:lsdException w:name="footnote reference" w:semiHidden="1" w:unhideWhenUsed="1"/>
-    <w:lsdException w:name="annotation reference" w:semiHidden="1" w:unhideWhenUsed="1"/>
-    <w:lsdException w:name="line number" w:semiHidden="1" w:unhideWhenUsed="1"/>
-    <w:lsdException w:name="page number" w:semiHidden="1" w:unhideWhenUsed="1"/>
-    <w:lsdException w:name="endnote reference" w:semiHidden="1" w:unhideWhenUsed="1"/>
-    <w:lsdException w:name="endnote text" w:semiHidden="1" w:unhideWhenUsed="1"/>
-    <w:lsdException w:name="table of authorities" w:semiHidden="1" w:unhideWhenUsed="1"/>
-    <w:lsdException w:name="macro" w:semiHidden="1" w:unhideWhenUsed="1"/>
-    <w:lsdException w:name="toa heading" w:semiHidden="1" w:unhideWhenUsed="1"/>
-    <w:lsdException w:name="List" w:semiHidden="1" w:unhideWhenUsed="1"/>
-    <w:lsdException w:name="List Bullet" w:semiHidden="1" w:uiPriority="7" w:unhideWhenUsed="1" w:qFormat="1"/>
-    <w:lsdException w:name="List Number" w:semiHidden="1" w:unhideWhenUsed="1"/>
-    <w:lsdException w:name="List 2" w:semiHidden="1" w:unhideWhenUsed="1"/>
-    <w:lsdException w:name="List 3" w:semiHidden="1" w:unhideWhenUsed="1"/>
-    <w:lsdException w:name="List 4" w:semiHidden="1" w:unhideWhenUsed="1"/>
-    <w:lsdException w:name="List 5" w:semiHidden="1" w:unhideWhenUsed="1"/>
-    <w:lsdException w:name="List Bullet 2" w:semiHidden="1" w:unhideWhenUsed="1"/>
-    <w:lsdException w:name="List Bullet 3" w:semiHidden="1" w:unhideWhenUsed="1"/>
-    <w:lsdException w:name="List Bullet 4" w:semiHidden="1" w:unhideWhenUsed="1"/>
-    <w:lsdException w:name="List Bullet 5" w:semiHidden="1" w:unhideWhenUsed="1"/>
-    <w:lsdException w:name="List Number 2" w:semiHidden="1" w:unhideWhenUsed="1"/>
-    <w:lsdException w:name="List Number 3" w:semiHidden="1" w:unhideWhenUsed="1"/>
-    <w:lsdException w:name="List Number 4" w:semiHidden="1" w:unhideWhenUsed="1"/>
-    <w:lsdException w:name="List Number 5" w:semiHidden="1" w:unhideWhenUsed="1"/>
-    <w:lsdException w:name="Title" w:uiPriority="10" w:qFormat="1"/>
-    <w:lsdException w:name="Closing" w:semiHidden="1" w:unhideWhenUsed="1"/>
-    <w:lsdException w:name="Signature" w:semiHidden="1" w:unhideWhenUsed="1"/>
-    <w:lsdException w:name="Default Paragraph Font" w:semiHidden="1" w:uiPriority="1" w:unhideWhenUsed="1"/>
-    <w:lsdException w:name="Body Text" w:semiHidden="1" w:unhideWhenUsed="1"/>
-    <w:lsdException w:name="Body Text Indent" w:semiHidden="1" w:unhideWhenUsed="1"/>
-    <w:lsdException w:name="List Continue" w:semiHidden="1" w:unhideWhenUsed="1"/>
-    <w:lsdException w:name="List Continue 2" w:semiHidden="1" w:unhideWhenUsed="1"/>
-    <w:lsdException w:name="List Continue 3" w:semiHidden="1" w:unhideWhenUsed="1"/>
-    <w:lsdException w:name="List Continue 4" w:semiHidden="1" w:unhideWhenUsed="1"/>
-    <w:lsdException w:name="List Continue 5" w:semiHidden="1" w:unhideWhenUsed="1"/>
-    <w:lsdException w:name="Message Header" w:semiHidden="1" w:unhideWhenUsed="1"/>
-    <w:lsdException w:name="Subtitle" w:uiPriority="11" w:qFormat="1"/>
-    <w:lsdException w:name="Salutation" w:semiHidden="1" w:unhideWhenUsed="1"/>
-    <w:lsdException w:name="Date" w:semiHidden="1" w:unhideWhenUsed="1"/>
-    <w:lsdException w:name="Body Text First Indent" w:semiHidden="1" w:unhideWhenUsed="1"/>
-    <w:lsdException w:name="Body Text First Indent 2" w:semiHidden="1" w:unhideWhenUsed="1"/>
-    <w:lsdException w:name="Note Heading" w:semiHidden="1" w:unhideWhenUsed="1"/>
-    <w:lsdException w:name="Body Text 2" w:semiHidden="1" w:unhideWhenUsed="1"/>
-    <w:lsdException w:name="Body Text 3" w:semiHidden="1" w:unhideWhenUsed="1"/>
-    <w:lsdException w:name="Body Text Indent 2" w:semiHidden="1" w:unhideWhenUsed="1"/>
-    <w:lsdException w:name="Body Text Indent 3" w:semiHidden="1" w:unhideWhenUsed="1"/>
-    <w:lsdException w:name="Block Text" w:semiHidden="1" w:unhideWhenUsed="1"/>
-    <w:lsdException w:name="Hyperlink" w:semiHidden="1" w:unhideWhenUsed="1"/>
-    <w:lsdException w:name="FollowedHyperlink" w:semiHidden="1" w:unhideWhenUsed="1"/>
-    <w:lsdException w:name="Strong" w:uiPriority="22" w:qFormat="1"/>
-    <w:lsdException w:name="Emphasis" w:uiPriority="20" w:qFormat="1"/>
-    <w:lsdException w:name="Document Map" w:semiHidden="1" w:unhideWhenUsed="1"/>
-    <w:lsdException w:name="Plain Text" w:semiHidden="1" w:unhideWhenUsed="1"/>
-    <w:lsdException w:name="E-mail Signature" w:semiHidden="1" w:unhideWhenUsed="1"/>
-    <w:lsdException w:name="HTML Top of Form" w:semiHidden="1" w:unhideWhenUsed="1"/>
-    <w:lsdException w:name="HTML Bottom of Form" w:semiHidden="1" w:unhideWhenUsed="1"/>
-    <w:lsdException w:name="Normal (Web)" w:semiHidden="1" w:unhideWhenUsed="1"/>
-    <w:lsdException w:name="HTML Acronym" w:semiHidden="1" w:unhideWhenUsed="1"/>
-    <w:lsdException w:name="HTML Address" w:semiHidden="1" w:unhideWhenUsed="1"/>
-    <w:lsdException w:name="HTML Cite" w:semiHidden="1" w:unhideWhenUsed="1"/>
-    <w:lsdException w:name="HTML Code" w:semiHidden="1" w:unhideWhenUsed="1"/>
-    <w:lsdException w:name="HTML Definition" w:semiHidden="1" w:unhideWhenUsed="1"/>
-    <w:lsdException w:name="HTML Keyboard" w:semiHidden="1" w:unhideWhenUsed="1"/>
-    <w:lsdException w:name="HTML Preformatted" w:semiHidden="1" w:unhideWhenUsed="1"/>
-    <w:lsdException w:name="HTML Sample" w:semiHidden="1" w:unhideWhenUsed="1"/>
-    <w:lsdException w:name="HTML Typewriter" w:semiHidden="1" w:unhideWhenUsed="1"/>
-    <w:lsdException w:name="HTML Variable" w:semiHidden="1" w:unhideWhenUsed="1"/>
-    <w:lsdException w:name="Normal Table" w:semiHidden="1" w:unhideWhenUsed="1"/>
-    <w:lsdException w:name="annotation subject" w:semiHidden="1" w:unhideWhenUsed="1"/>
-    <w:lsdException w:name="No List" w:semiHidden="1" w:unhideWhenUsed="1"/>
-    <w:lsdException w:name="Outline List 1" w:semiHidden="1" w:unhideWhenUsed="1"/>
-    <w:lsdException w:name="Outline List 2" w:semiHidden="1" w:unhideWhenUsed="1"/>
-    <w:lsdException w:name="Outline List 3" w:semiHidden="1" w:unhideWhenUsed="1"/>
-    <w:lsdException w:name="Table Simple 1" w:semiHidden="1" w:unhideWhenUsed="1"/>
-    <w:lsdException w:name="Table Simple 2" w:semiHidden="1" w:unhideWhenUsed="1"/>
-    <w:lsdException w:name="Table Simple 3" w:semiHidden="1" w:unhideWhenUsed="1"/>
-    <w:lsdException w:name="Table Classic 1" w:semiHidden="1" w:unhideWhenUsed="1"/>
-    <w:lsdException w:name="Table Classic 2" w:semiHidden="1" w:unhideWhenUsed="1"/>
-    <w:lsdException w:name="Table Classic 3" w:semiHidden="1" w:unhideWhenUsed="1"/>
-    <w:lsdException w:name="Table Classic 4" w:semiHidden="1" w:unhideWhenUsed="1"/>
-    <w:lsdException w:name="Table Colorful 1" w:semiHidden="1" w:unhideWhenUsed="1"/>
-    <w:lsdException w:name="Table Colorful 2" w:semiHidden="1" w:unhideWhenUsed="1"/>
-    <w:lsdException w:name="Table Colorful 3" w:semiHidden="1" w:unhideWhenUsed="1"/>
-    <w:lsdException w:name="Table Columns 1" w:semiHidden="1" w:unhideWhenUsed="1"/>
-    <w:lsdException w:name="Table Columns 2" w:semiHidden="1" w:unhideWhenUsed="1"/>
-    <w:lsdException w:name="Table Columns 3" w:semiHidden="1" w:unhideWhenUsed="1"/>
-    <w:lsdException w:name="Table Columns 4" w:semiHidden="1" w:unhideWhenUsed="1"/>
-    <w:lsdException w:name="Table Columns 5" w:semiHidden="1" w:unhideWhenUsed="1"/>
-    <w:lsdException w:name="Table Grid 1" w:semiHidden="1" w:unhideWhenUsed="1"/>
-    <w:lsdException w:name="Table Grid 2" w:semiHidden="1" w:unhideWhenUsed="1"/>
-    <w:lsdException w:name="Table Grid 3" w:semiHidden="1" w:unhideWhenUsed="1"/>
-    <w:lsdException w:name="Table Grid 4" w:semiHidden="1" w:unhideWhenUsed="1"/>
-    <w:lsdException w:name="Table Grid 5" w:semiHidden="1" w:unhideWhenUsed="1"/>
-    <w:lsdException w:name="Table Grid 6" w:semiHidden="1" w:unhideWhenUsed="1"/>
-    <w:lsdException w:name="Table Grid 7" w:semiHidden="1" w:unhideWhenUsed="1"/>
-    <w:lsdException w:name="Table Grid 8" w:semiHidden="1" w:unhideWhenUsed="1"/>
-    <w:lsdException w:name="Table List 1" w:semiHidden="1" w:unhideWhenUsed="1"/>
-    <w:lsdException w:name="Table List 2" w:semiHidden="1" w:unhideWhenUsed="1"/>
-    <w:lsdException w:name="Table List 3" w:semiHidden="1" w:unhideWhenUsed="1"/>
-    <w:lsdException w:name="Table List 4" w:semiHidden="1" w:unhideWhenUsed="1"/>
-    <w:lsdException w:name="Table List 5" w:semiHidden="1" w:unhideWhenUsed="1"/>
-    <w:lsdException w:name="Table List 6" w:semiHidden="1" w:unhideWhenUsed="1"/>
-    <w:lsdException w:name="Table List 7" w:semiHidden="1" w:unhideWhenUsed="1"/>
-    <w:lsdException w:name="Table List 8" w:semiHidden="1" w:unhideWhenUsed="1"/>
-    <w:lsdException w:name="Table 3D effects 1" w:semiHidden="1" w:unhideWhenUsed="1"/>
-    <w:lsdException w:name="Table 3D effects 2" w:semiHidden="1" w:unhideWhenUsed="1"/>
-    <w:lsdException w:name="Table 3D effects 3" w:semiHidden="1" w:unhideWhenUsed="1"/>
-    <w:lsdException w:name="Table Contemporary" w:semiHidden="1" w:unhideWhenUsed="1"/>
-    <w:lsdException w:name="Table Elegant" w:semiHidden="1" w:unhideWhenUsed="1"/>
-    <w:lsdException w:name="Table Professional" w:semiHidden="1" w:unhideWhenUsed="1"/>
-    <w:lsdException w:name="Table Subtle 1" w:semiHidden="1" w:unhideWhenUsed="1"/>
-    <w:lsdException w:name="Table Subtle 2" w:semiHidden="1" w:unhideWhenUsed="1"/>
-    <w:lsdException w:name="Table Web 1" w:semiHidden="1" w:unhideWhenUsed="1"/>
-    <w:lsdException w:name="Table Web 2" w:semiHidden="1" w:unhideWhenUsed="1"/>
-    <w:lsdException w:name="Table Web 3" w:semiHidden="1" w:unhideWhenUsed="1"/>
-    <w:lsdException w:name="Balloon Text" w:semiHidden="1" w:unhideWhenUsed="1"/>
-    <w:lsdException w:name="Table Grid" w:uiPriority="39"/>
-    <w:lsdException w:name="Table Theme" w:semiHidden="1" w:unhideWhenUsed="1"/>
-    <w:lsdException w:name="Placeholder Text" w:semiHidden="1"/>
-    <w:lsdException w:name="No Spacing" w:uiPriority="1" w:qFormat="1"/>
-    <w:lsdException w:name="Light Shading" w:uiPriority="60"/>
-    <w:lsdException w:name="Light List" w:uiPriority="61"/>
-    <w:lsdException w:name="Light Grid" w:uiPriority="62"/>
-    <w:lsdException w:name="Medium Shading 1" w:uiPriority="63"/>
-    <w:lsdException w:name="Medium Shading 2" w:uiPriority="64"/>
-    <w:lsdException w:name="Medium List 1" w:uiPriority="65"/>
-    <w:lsdException w:name="Medium List 2" w:uiPriority="66"/>
-    <w:lsdException w:name="Medium Grid 1" w:uiPriority="67"/>
-    <w:lsdException w:name="Medium Grid 2" w:uiPriority="68"/>
-    <w:lsdException w:name="Medium Grid 3" w:uiPriority="69"/>
-    <w:lsdException w:name="Dark List" w:uiPriority="70"/>
-    <w:lsdException w:name="Colorful Shading" w:uiPriority="71"/>
-    <w:lsdException w:name="Colorful List" w:uiPriority="72"/>
-    <w:lsdException w:name="Colorful Grid" w:uiPriority="73"/>
-    <w:lsdException w:name="Light Shading Accent 1" w:uiPriority="60"/>
-    <w:lsdException w:name="Light List Accent 1" w:uiPriority="61"/>
-    <w:lsdException w:name="Light Grid Accent 1" w:uiPriority="62"/>
-    <w:lsdException w:name="Medium Shading 1 Accent 1" w:uiPriority="63"/>
-    <w:lsdException w:name="Medium Shading 2 Accent 1" w:uiPriority="64"/>
-    <w:lsdException w:name="Medium List 1 Accent 1" w:uiPriority="65"/>
-    <w:lsdException w:name="Revision" w:semiHidden="1"/>
-    <w:lsdException w:name="List Paragraph" w:uiPriority="34" w:qFormat="1"/>
-    <w:lsdException w:name="Quote" w:uiPriority="29" w:qFormat="1"/>
-    <w:lsdException w:name="Intense Quote" w:uiPriority="30" w:qFormat="1"/>
-    <w:lsdException w:name="Medium List 2 Accent 1" w:uiPriority="66"/>
-    <w:lsdException w:name="Medium Grid 1 Accent 1" w:uiPriority="67"/>
-    <w:lsdException w:name="Medium Grid 2 Accent 1" w:uiPriority="68"/>
-    <w:lsdException w:name="Medium Grid 3 Accent 1" w:uiPriority="69"/>
-    <w:lsdException w:name="Dark List Accent 1" w:uiPriority="70"/>
-    <w:lsdException w:name="Colorful Shading Accent 1" w:uiPriority="71"/>
-    <w:lsdException w:name="Colorful List Accent 1" w:uiPriority="72"/>
-    <w:lsdException w:name="Colorful Grid Accent 1" w:uiPriority="73"/>
-    <w:lsdException w:name="Light Shading Accent 2" w:uiPriority="60"/>
-    <w:lsdException w:name="Light List Accent 2" w:uiPriority="61"/>
-    <w:lsdException w:name="Light Grid Accent 2" w:uiPriority="62"/>
-    <w:lsdException w:name="Medium Shading 1 Accent 2" w:uiPriority="63"/>
-    <w:lsdException w:name="Medium Shading 2 Accent 2" w:uiPriority="64"/>
-    <w:lsdException w:name="Medium List 1 Accent 2" w:uiPriority="65"/>
-    <w:lsdException w:name="Medium List 2 Accent 2" w:uiPriority="66"/>
-    <w:lsdException w:name="Medium Grid 1 Accent 2" w:uiPriority="67"/>
-    <w:lsdException w:name="Medium Grid 2 Accent 2" w:uiPriority="68"/>
-    <w:lsdException w:name="Medium Grid 3 Accent 2" w:uiPriority="69"/>
-    <w:lsdException w:name="Dark List Accent 2" w:uiPriority="70"/>
-    <w:lsdException w:name="Colorful Shading Accent 2" w:uiPriority="71"/>
-    <w:lsdException w:name="Colorful List Accent 2" w:uiPriority="72"/>
-    <w:lsdException w:name="Colorful Grid Accent 2" w:uiPriority="73"/>
-    <w:lsdException w:name="Light Shading Accent 3" w:uiPriority="60"/>
-    <w:lsdException w:name="Light List Accent 3" w:uiPriority="61"/>
-    <w:lsdException w:name="Light Grid Accent 3" w:uiPriority="62"/>
-    <w:lsdException w:name="Medium Shading 1 Accent 3" w:uiPriority="63"/>
-    <w:lsdException w:name="Medium Shading 2 Accent 3" w:uiPriority="64"/>
-    <w:lsdException w:name="Medium List 1 Accent 3" w:uiPriority="65"/>
-    <w:lsdException w:name="Medium List 2 Accent 3" w:uiPriority="66"/>
-    <w:lsdException w:name="Medium Grid 1 Accent 3" w:uiPriority="67"/>
-    <w:lsdException w:name="Medium Grid 2 Accent 3" w:uiPriority="68"/>
-    <w:lsdException w:name="Medium Grid 3 Accent 3" w:uiPriority="69"/>
-    <w:lsdException w:name="Dark List Accent 3" w:uiPriority="70"/>
-    <w:lsdException w:name="Colorful Shading Accent 3" w:uiPriority="71"/>
-    <w:lsdException w:name="Colorful List Accent 3" w:uiPriority="72"/>
-    <w:lsdException w:name="Colorful Grid Accent 3" w:uiPriority="73"/>
-    <w:lsdException w:name="Light Shading Accent 4" w:uiPriority="60"/>
-    <w:lsdException w:name="Light List Accent 4" w:uiPriority="61"/>
-    <w:lsdException w:name="Light Grid Accent 4" w:uiPriority="62"/>
-    <w:lsdException w:name="Medium Shading 1 Accent 4" w:uiPriority="63"/>
-    <w:lsdException w:name="Medium Shading 2 Accent 4" w:uiPriority="64"/>
-    <w:lsdException w:name="Medium List 1 Accent 4" w:uiPriority="65"/>
-    <w:lsdException w:name="Medium List 2 Accent 4" w:uiPriority="66"/>
-    <w:lsdException w:name="Medium Grid 1 Accent 4" w:uiPriority="67"/>
-    <w:lsdException w:name="Medium Grid 2 Accent 4" w:uiPriority="68"/>
-    <w:lsdException w:name="Medium Grid 3 Accent 4" w:uiPriority="69"/>
-    <w:lsdException w:name="Dark List Accent 4" w:uiPriority="70"/>
-    <w:lsdException w:name="Colorful Shading Accent 4" w:uiPriority="71"/>
-    <w:lsdException w:name="Colorful List Accent 4" w:uiPriority="72"/>
-    <w:lsdException w:name="Colorful Grid Accent 4" w:uiPriority="73"/>
-    <w:lsdException w:name="Light Shading Accent 5" w:uiPriority="60"/>
-    <w:lsdException w:name="Light List Accent 5" w:uiPriority="61"/>
-    <w:lsdException w:name="Light Grid Accent 5" w:uiPriority="62"/>
-    <w:lsdException w:name="Medium Shading 1 Accent 5" w:uiPriority="63"/>
-    <w:lsdException w:name="Medium Shading 2 Accent 5" w:uiPriority="64"/>
-    <w:lsdException w:name="Medium List 1 Accent 5" w:uiPriority="65"/>
-    <w:lsdException w:name="Medium List 2 Accent 5" w:uiPriority="66"/>
-    <w:lsdException w:name="Medium Grid 1 Accent 5" w:uiPriority="67"/>
-    <w:lsdException w:name="Medium Grid 2 Accent 5" w:uiPriority="68"/>
-    <w:lsdException w:name="Medium Grid 3 Accent 5" w:uiPriority="69"/>
-    <w:lsdException w:name="Dark List Accent 5" w:uiPriority="70"/>
-    <w:lsdException w:name="Colorful Shading Accent 5" w:uiPriority="71"/>
-    <w:lsdException w:name="Colorful List Accent 5" w:uiPriority="72"/>
-    <w:lsdException w:name="Colorful Grid Accent 5" w:uiPriority="73"/>
-    <w:lsdException w:name="Light Shading Accent 6" w:uiPriority="60"/>
-    <w:lsdException w:name="Light List Accent 6" w:uiPriority="61"/>
-    <w:lsdException w:name="Light Grid Accent 6" w:uiPriority="62"/>
-    <w:lsdException w:name="Medium Shading 1 Accent 6" w:uiPriority="63"/>
-    <w:lsdException w:name="Medium Shading 2 Accent 6" w:uiPriority="64"/>
-    <w:lsdException w:name="Medium List 1 Accent 6" w:uiPriority="65"/>
-    <w:lsdException w:name="Medium List 2 Accent 6" w:uiPriority="66"/>
-    <w:lsdException w:name="Medium Grid 1 Accent 6" w:uiPriority="67"/>
-    <w:lsdException w:name="Medium Grid 2 Accent 6" w:uiPriority="68"/>
-    <w:lsdException w:name="Medium Grid 3 Accent 6" w:uiPriority="69"/>
-    <w:lsdException w:name="Dark List Accent 6" w:uiPriority="70"/>
-    <w:lsdException w:name="Colorful Shading Accent 6" w:uiPriority="71"/>
-    <w:lsdException w:name="Colorful List Accent 6" w:uiPriority="72"/>
-    <w:lsdException w:name="Colorful Grid Accent 6" w:uiPriority="73"/>
-    <w:lsdException w:name="Subtle Emphasis" w:uiPriority="19" w:qFormat="1"/>
-    <w:lsdException w:name="Intense Emphasis" w:uiPriority="21" w:qFormat="1"/>
-    <w:lsdException w:name="Subtle Reference" w:uiPriority="31" w:qFormat="1"/>
-    <w:lsdException w:name="Intense Reference" w:uiPriority="32" w:qFormat="1"/>
-    <w:lsdException w:name="Book Title" w:uiPriority="33" w:qFormat="1"/>
-    <w:lsdException w:name="Bibliography" w:semiHidden="1" w:uiPriority="37" w:unhideWhenUsed="1"/>
-    <w:lsdException w:name="TOC Heading" w:semiHidden="1" w:uiPriority="39" w:unhideWhenUsed="1" w:qFormat="1"/>
-    <w:lsdException w:name="Plain Table 1" w:uiPriority="41"/>
-    <w:lsdException w:name="Plain Table 2" w:uiPriority="42"/>
-    <w:lsdException w:name="Plain Table 3" w:uiPriority="43"/>
-    <w:lsdException w:name="Plain Table 4" w:uiPriority="44"/>
-    <w:lsdException w:name="Plain Table 5" w:uiPriority="45"/>
-    <w:lsdException w:name="Grid Table Light" w:uiPriority="40"/>
-    <w:lsdException w:name="Grid Table 1 Light" w:uiPriority="46"/>
-    <w:lsdException w:name="Grid Table 2" w:uiPriority="47"/>
-    <w:lsdException w:name="Grid Table 3" w:uiPriority="48"/>
-    <w:lsdException w:name="Grid Table 4" w:uiPriority="49"/>
-    <w:lsdException w:name="Grid Table 5 Dark" w:uiPriority="50"/>
-    <w:lsdException w:name="Grid Table 6 Colorful" w:uiPriority="51"/>
-    <w:lsdException w:name="Grid Table 7 Colorful" w:uiPriority="52"/>
-    <w:lsdException w:name="Grid Table 1 Light Accent 1" w:uiPriority="46"/>
-    <w:lsdException w:name="Grid Table 2 Accent 1" w:uiPriority="47"/>
-    <w:lsdException w:name="Grid Table 3 Accent 1" w:uiPriority="48"/>
-    <w:lsdException w:name="Grid Table 4 Accent 1" w:uiPriority="49"/>
-    <w:lsdException w:name="Grid Table 5 Dark Accent 1" w:uiPriority="50"/>
-    <w:lsdException w:name="Grid Table 6 Colorful Accent 1" w:uiPriority="51"/>
-    <w:lsdException w:name="Grid Table 7 Colorful Accent 1" w:uiPriority="52"/>
-    <w:lsdException w:name="Grid Table 1 Light Accent 2" w:uiPriority="46"/>
-    <w:lsdException w:name="Grid Table 2 Accent 2" w:uiPriority="47"/>
-    <w:lsdException w:name="Grid Table 3 Accent 2" w:uiPriority="48"/>
-    <w:lsdException w:name="Grid Table 4 Accent 2" w:uiPriority="49"/>
-    <w:lsdException w:name="Grid Table 5 Dark Accent 2" w:uiPriority="50"/>
-    <w:lsdException w:name="Grid Table 6 Colorful Accent 2" w:uiPriority="51"/>
-    <w:lsdException w:name="Grid Table 7 Colorful Accent 2" w:uiPriority="52"/>
-    <w:lsdException w:name="Grid Table 1 Light Accent 3" w:uiPriority="46"/>
-    <w:lsdException w:name="Grid Table 2 Accent 3" w:uiPriority="47"/>
-    <w:lsdException w:name="Grid Table 3 Accent 3" w:uiPriority="48"/>
-    <w:lsdException w:name="Grid Table 4 Accent 3" w:uiPriority="49"/>
-    <w:lsdException w:name="Grid Table 5 Dark Accent 3" w:uiPriority="50"/>
-    <w:lsdException w:name="Grid Table 6 Colorful Accent 3" w:uiPriority="51"/>
-    <w:lsdException w:name="Grid Table 7 Colorful Accent 3" w:uiPriority="52"/>
-    <w:lsdException w:name="Grid Table 1 Light Accent 4" w:uiPriority="46"/>
-    <w:lsdException w:name="Grid Table 2 Accent 4" w:uiPriority="47"/>
-    <w:lsdException w:name="Grid Table 3 Accent 4" w:uiPriority="48"/>
-    <w:lsdException w:name="Grid Table 4 Accent 4" w:uiPriority="49"/>
-    <w:lsdException w:name="Grid Table 5 Dark Accent 4" w:uiPriority="50"/>
-    <w:lsdException w:name="Grid Table 6 Colorful Accent 4" w:uiPriority="51"/>
-    <w:lsdException w:name="Grid Table 7 Colorful Accent 4" w:uiPriority="52"/>
-    <w:lsdException w:name="Grid Table 1 Light Accent 5" w:uiPriority="46"/>
-    <w:lsdException w:name="Grid Table 2 Accent 5" w:uiPriority="47"/>
-    <w:lsdException w:name="Grid Table 3 Accent 5" w:uiPriority="48"/>
-    <w:lsdException w:name="Grid Table 4 Accent 5" w:uiPriority="49"/>
-    <w:lsdException w:name="Grid Table 5 Dark Accent 5" w:uiPriority="50"/>
-    <w:lsdException w:name="Grid Table 6 Colorful Accent 5" w:uiPriority="51"/>
-    <w:lsdException w:name="Grid Table 7 Colorful Accent 5" w:uiPriority="52"/>
-    <w:lsdException w:name="Grid Table 1 Light Accent 6" w:uiPriority="46"/>
-    <w:lsdException w:name="Grid Table 2 Accent 6" w:uiPriority="47"/>
-    <w:lsdException w:name="Grid Table 3 Accent 6" w:uiPriority="48"/>
-    <w:lsdException w:name="Grid Table 4 Accent 6" w:uiPriority="49"/>
-    <w:lsdException w:name="Grid Table 5 Dark Accent 6" w:uiPriority="50"/>
-    <w:lsdException w:name="Grid Table 6 Colorful Accent 6" w:uiPriority="51"/>
-    <w:lsdException w:name="Grid Table 7 Colorful Accent 6" w:uiPriority="52"/>
-    <w:lsdException w:name="List Table 1 Light" w:uiPriority="46"/>
-    <w:lsdException w:name="List Table 2" w:uiPriority="47"/>
-    <w:lsdException w:name="List Table 3" w:uiPriority="48"/>
-    <w:lsdException w:name="List Table 4" w:uiPriority="49"/>
-    <w:lsdException w:name="List Table 5 Dark" w:uiPriority="50"/>
-    <w:lsdException w:name="List Table 6 Colorful" w:uiPriority="51"/>
-    <w:lsdException w:name="List Table 7 Colorful" w:uiPriority="52"/>
-    <w:lsdException w:name="List Table 1 Light Accent 1" w:uiPriority="46"/>
-    <w:lsdException w:name="List Table 2 Accent 1" w:uiPriority="47"/>
-    <w:lsdException w:name="List Table 3 Accent 1" w:uiPriority="48"/>
-    <w:lsdException w:name="List Table 4 Accent 1" w:uiPriority="49"/>
-    <w:lsdException w:name="List Table 5 Dark Accent 1" w:uiPriority="50"/>
-    <w:lsdException w:name="List Table 6 Colorful Accent 1" w:uiPriority="51"/>
-    <w:lsdException w:name="List Table 7 Colorful Accent 1" w:uiPriority="52"/>
-    <w:lsdException w:name="List Table 1 Light Accent 2" w:uiPriority="46"/>
-    <w:lsdException w:name="List Table 2 Accent 2" w:uiPriority="47"/>
-    <w:lsdException w:name="List Table 3 Accent 2" w:uiPriority="48"/>
-    <w:lsdException w:name="List Table 4 Accent 2" w:uiPriority="49"/>
-    <w:lsdException w:name="List Table 5 Dark Accent 2" w:uiPriority="50"/>
-    <w:lsdException w:name="List Table 6 Colorful Accent 2" w:uiPriority="51"/>
-    <w:lsdException w:name="List Table 7 Colorful Accent 2" w:uiPriority="52"/>
-    <w:lsdException w:name="List Table 1 Light Accent 3" w:uiPriority="46"/>
-    <w:lsdException w:name="List Table 2 Accent 3" w:uiPriority="47"/>
-    <w:lsdException w:name="List Table 3 Accent 3" w:uiPriority="48"/>
-    <w:lsdException w:name="List Table 4 Accent 3" w:uiPriority="49"/>
-    <w:lsdException w:name="List Table 5 Dark Accent 3" w:uiPriority="50"/>
-    <w:lsdException w:name="List Table 6 Colorful Accent 3" w:uiPriority="51"/>
-    <w:lsdException w:name="List Table 7 Colorful Accent 3" w:uiPriority="52"/>
-    <w:lsdException w:name="List Table 1 Light Accent 4" w:uiPriority="46"/>
-    <w:lsdException w:name="List Table 2 Accent 4" w:uiPriority="47"/>
-    <w:lsdException w:name="List Table 3 Accent 4" w:uiPriority="48"/>
-    <w:lsdException w:name="List Table 4 Accent 4" w:uiPriority="49"/>
-    <w:lsdException w:name="List Table 5 Dark Accent 4" w:uiPriority="50"/>
-    <w:lsdException w:name="List Table 6 Colorful Accent 4" w:uiPriority="51"/>
-    <w:lsdException w:name="List Table 7 Colorful Accent 4" w:uiPriority="52"/>
-    <w:lsdException w:name="List Table 1 Light Accent 5" w:uiPriority="46"/>
-    <w:lsdException w:name="List Table 2 Accent 5" w:uiPriority="47"/>
-    <w:lsdException w:name="List Table 3 Accent 5" w:uiPriority="48"/>
-    <w:lsdException w:name="List Table 4 Accent 5" w:uiPriority="49"/>
-    <w:lsdException w:name="List Table 5 Dark Accent 5" w:uiPriority="50"/>
-    <w:lsdException w:name="List Table 6 Colorful Accent 5" w:uiPriority="51"/>
-    <w:lsdException w:name="List Table 7 Colorful Accent 5" w:uiPriority="52"/>
-    <w:lsdException w:name="List Table 1 Light Accent 6" w:uiPriority="46"/>
-    <w:lsdException w:name="List Table 2 Accent 6" w:uiPriority="47"/>
-    <w:lsdException w:name="List Table 3 Accent 6" w:uiPriority="48"/>
-    <w:lsdException w:name="List Table 4 Accent 6" w:uiPriority="49"/>
-    <w:lsdException w:name="List Table 5 Dark Accent 6" w:uiPriority="50"/>
-    <w:lsdException w:name="List Table 6 Colorful Accent 6" w:uiPriority="51"/>
-    <w:lsdException w:name="List Table 7 Colorful Accent 6" w:uiPriority="52"/>
-    <w:lsdException w:name="Mention" w:semiHidden="1" w:unhideWhenUsed="1"/>
-  </w:latentStyles>
-  <w:style w:type="paragraph" w:default="1" w:styleId="Normal">
-    <w:name w:val="Normal"/>
-    <w:qFormat/>
-  </w:style>
-  <w:style w:type="character" w:default="1" w:styleId="DefaultParagraphFont">
-    <w:name w:val="Default Paragraph Font"/>
-    <w:uiPriority w:val="1"/>
-    <w:semiHidden/>
-    <w:unhideWhenUsed/>
-  </w:style>
-  <w:style w:type="table" w:default="1" w:styleId="TableNormal">
-    <w:name w:val="Normal Table"/>
-    <w:uiPriority w:val="99"/>
-    <w:semiHidden/>
-    <w:unhideWhenUsed/>
-    <w:tblPr>
-      <w:tblInd w:w="0" w:type="dxa"/>
-      <w:tblCellMar>
-        <w:top w:w="0" w:type="dxa"/>
-        <w:left w:w="108" w:type="dxa"/>
-        <w:bottom w:w="0" w:type="dxa"/>
-        <w:right w:w="108" w:type="dxa"/>
-      </w:tblCellMar>
-    </w:tblPr>
-  </w:style>
-  <w:style w:type="numbering" w:default="1" w:styleId="NoList">
-    <w:name w:val="No List"/>
-    <w:uiPriority w:val="99"/>
-    <w:semiHidden/>
-    <w:unhideWhenUsed/>
-  </w:style>
-  <w:style w:type="paragraph" w:customStyle="1" w:styleId="E00F86AC20F142EB871EDFECFA034B6F">
-    <w:name w:val="E00F86AC20F142EB871EDFECFA034B6F"/>
-  </w:style>
-  <w:style w:type="paragraph" w:customStyle="1" w:styleId="48B170D72D894169AC843F153FE2533C">
-    <w:name w:val="48B170D72D894169AC843F153FE2533C"/>
-  </w:style>
-  <w:style w:type="paragraph" w:customStyle="1" w:styleId="E3A9D516D799404EABD23ACE2CB44EB9">
-    <w:name w:val="E3A9D516D799404EABD23ACE2CB44EB9"/>
-  </w:style>
-  <w:style w:type="paragraph" w:customStyle="1" w:styleId="AB14FF8454C342059AF318C466ECD65D">
-    <w:name w:val="AB14FF8454C342059AF318C466ECD65D"/>
-  </w:style>
-  <w:style w:type="paragraph" w:customStyle="1" w:styleId="20C0B8B33CD240FE80E6D510F46DDAC7">
-    <w:name w:val="20C0B8B33CD240FE80E6D510F46DDAC7"/>
-  </w:style>
-  <w:style w:type="paragraph" w:customStyle="1" w:styleId="16EF5CDB896C44B2BFF1C1B58602CBCF">
-    <w:name w:val="16EF5CDB896C44B2BFF1C1B58602CBCF"/>
-  </w:style>
-  <w:style w:type="paragraph" w:customStyle="1" w:styleId="395F951D3CE74AE6B63D6C4F1503B34D">
-    <w:name w:val="395F951D3CE74AE6B63D6C4F1503B34D"/>
-  </w:style>
-  <w:style w:type="paragraph" w:styleId="ListBullet">
-    <w:name w:val="List Bullet"/>
-    <w:basedOn w:val="Normal"/>
-    <w:uiPriority w:val="7"/>
-    <w:unhideWhenUsed/>
-    <w:qFormat/>
-    <w:pPr>
-      <w:numPr>
-        <w:numId w:val="1"/>
-      </w:numPr>
-      <w:spacing w:before="120" w:after="200" w:line="264" w:lineRule="auto"/>
-    </w:pPr>
-    <w:rPr>
-      <w:color w:val="44546A" w:themeColor="text2"/>
-      <w:lang w:val="en-US" w:eastAsia="ja-JP"/>
-    </w:rPr>
-  </w:style>
-  <w:style w:type="paragraph" w:customStyle="1" w:styleId="A12C6C652DC4406EAF60D2AE2F0E38E2">
-    <w:name w:val="A12C6C652DC4406EAF60D2AE2F0E38E2"/>
-  </w:style>
-  <w:style w:type="paragraph" w:customStyle="1" w:styleId="7DD9C8A975A34BC4967EA76EE9916F22">
-    <w:name w:val="7DD9C8A975A34BC4967EA76EE9916F22"/>
-  </w:style>
-  <w:style w:type="paragraph" w:customStyle="1" w:styleId="77E26A68F2EF471DA82FCCF0A81CFC80">
-    <w:name w:val="77E26A68F2EF471DA82FCCF0A81CFC80"/>
-  </w:style>
-</w:styles>
-</file>
-
-<file path=word/glossary/webSettings.xml><?xml version="1.0" encoding="utf-8"?>
-<w:webSettings xmlns:mc="http://schemas.openxmlformats.org/markup-compatibility/2006" xmlns:r="http://schemas.openxmlformats.org/officeDocument/2006/relationships" xmlns:w="http://schemas.openxmlformats.org/wordprocessingml/2006/main" xmlns:w14="http://schemas.microsoft.com/office/word/2010/wordml" xmlns:w15="http://schemas.microsoft.com/office/word/2012/wordml" xmlns:w16se="http://schemas.microsoft.com/office/word/2015/wordml/symex" mc:Ignorable="w14 w15 w16se">
-  <w:optimizeForBrowser/>
-  <w:allowPNG/>
-</w:webSettings>
 </file>
 
 <file path=word/theme/theme1.xml><?xml version="1.0" encoding="utf-8"?>
 <a:theme xmlns:a="http://schemas.openxmlformats.org/drawingml/2006/main" name="Student Report">
   <a:themeElements>
-    <a:clrScheme name="Student Report">
+    <a:clrScheme name="Green Yellow">
       <a:dk1>
         <a:sysClr val="windowText" lastClr="000000"/>
       </a:dk1>
@@ -6282,34 +6000,34 @@
         <a:sysClr val="window" lastClr="FFFFFF"/>
       </a:lt1>
       <a:dk2>
-        <a:srgbClr val="4D322D"/>
+        <a:srgbClr val="455F51"/>
       </a:dk2>
       <a:lt2>
-        <a:srgbClr val="EFF4EC"/>
+        <a:srgbClr val="E2DFCC"/>
       </a:lt2>
       <a:accent1>
-        <a:srgbClr val="3F251D"/>
+        <a:srgbClr val="99CB38"/>
       </a:accent1>
       <a:accent2>
-        <a:srgbClr val="76A35D"/>
+        <a:srgbClr val="63A537"/>
       </a:accent2>
       <a:accent3>
-        <a:srgbClr val="CD532D"/>
+        <a:srgbClr val="37A76F"/>
       </a:accent3>
       <a:accent4>
-        <a:srgbClr val="C78600"/>
+        <a:srgbClr val="44C1A3"/>
       </a:accent4>
       <a:accent5>
-        <a:srgbClr val="864F3D"/>
+        <a:srgbClr val="4EB3CF"/>
       </a:accent5>
       <a:accent6>
-        <a:srgbClr val="5F7791"/>
+        <a:srgbClr val="51C3F9"/>
       </a:accent6>
       <a:hlink>
-        <a:srgbClr val="993E21"/>
+        <a:srgbClr val="EE7B08"/>
       </a:hlink>
       <a:folHlink>
-        <a:srgbClr val="956400"/>
+        <a:srgbClr val="977B2D"/>
       </a:folHlink>
     </a:clrScheme>
     <a:fontScheme name="Paper">
@@ -6561,7 +6279,7 @@
 </file>
 
 <file path=customXml/itemProps1.xml><?xml version="1.0" encoding="utf-8"?>
-<ds:datastoreItem xmlns:ds="http://schemas.openxmlformats.org/officeDocument/2006/customXml" ds:itemID="{ED4CCCDB-97DE-4CCE-9DA5-8F279F976543}">
+<ds:datastoreItem xmlns:ds="http://schemas.openxmlformats.org/officeDocument/2006/customXml" ds:itemID="{5A640868-3591-46B4-B0BC-FB6255ADFB6F}">
   <ds:schemaRefs>
     <ds:schemaRef ds:uri="http://schemas.openxmlformats.org/officeDocument/2006/bibliography"/>
   </ds:schemaRefs>

</xml_diff>

<commit_message>
adding gantt chart + adding boilerplate for report
</commit_message>
<xml_diff>
--- a/Level Design Report.docx
+++ b/Level Design Report.docx
@@ -5,6 +5,8 @@
     <w:p>
       <w:pPr>
         <w:pStyle w:val="Photo"/>
+        <w:spacing w:before="0" w:after="480"/>
+        <w:ind w:left="-3061"/>
       </w:pPr>
       <w:bookmarkStart w:id="0" w:name="_Toc321147011"/>
       <w:bookmarkStart w:id="1" w:name="_Toc318189312"/>
@@ -17,9 +19,9 @@
           <w:lang w:eastAsia="en-GB"/>
         </w:rPr>
         <w:drawing>
-          <wp:inline distT="0" distB="0" distL="0" distR="0" wp14:anchorId="6FC6406E" wp14:editId="23A2AAC8">
-            <wp:extent cx="5486400" cy="3086100"/>
-            <wp:effectExtent l="152400" t="152400" r="361950" b="361950"/>
+          <wp:inline distT="0" distB="0" distL="0" distR="0" wp14:anchorId="7164F94A" wp14:editId="49BC8CD6">
+            <wp:extent cx="8398933" cy="4724400"/>
+            <wp:effectExtent l="152400" t="152400" r="364490" b="361950"/>
             <wp:docPr id="2" name="Picture 2"/>
             <wp:cNvGraphicFramePr>
               <a:graphicFrameLocks xmlns:a="http://schemas.openxmlformats.org/drawingml/2006/main" noChangeAspect="1"/>
@@ -49,7 +51,7 @@
                   <pic:spPr bwMode="auto">
                     <a:xfrm>
                       <a:off x="0" y="0"/>
-                      <a:ext cx="5486400" cy="3086100"/>
+                      <a:ext cx="8399942" cy="4724968"/>
                     </a:xfrm>
                     <a:prstGeom prst="rect">
                       <a:avLst/>
@@ -150,28 +152,8 @@
       <w:pPr>
         <w:pStyle w:val="ContactInfo"/>
       </w:pPr>
-    </w:p>
-    <w:p>
-      <w:pPr>
-        <w:pStyle w:val="ContactInfo"/>
-      </w:pPr>
       <w:bookmarkStart w:id="5" w:name="_GoBack"/>
       <w:bookmarkEnd w:id="5"/>
-    </w:p>
-    <w:p>
-      <w:pPr>
-        <w:pStyle w:val="ContactInfo"/>
-      </w:pPr>
-    </w:p>
-    <w:p>
-      <w:pPr>
-        <w:pStyle w:val="ContactInfo"/>
-      </w:pPr>
-    </w:p>
-    <w:p>
-      <w:pPr>
-        <w:pStyle w:val="ContactInfo"/>
-      </w:pPr>
     </w:p>
     <w:sdt>
       <w:sdtPr>
@@ -224,7 +206,7 @@
           <w:r>
             <w:fldChar w:fldCharType="separate"/>
           </w:r>
-          <w:hyperlink w:anchor="_Toc471930196" w:history="1">
+          <w:hyperlink w:anchor="_Toc471931317" w:history="1">
             <w:r>
               <w:rPr>
                 <w:rStyle w:val="Hyperlink"/>
@@ -251,7 +233,7 @@
                 <w:noProof/>
                 <w:webHidden/>
               </w:rPr>
-              <w:instrText xml:space="preserve"> PAGEREF _Toc471930196 \h </w:instrText>
+              <w:instrText xml:space="preserve"> PAGEREF _Toc471931317 \h </w:instrText>
             </w:r>
             <w:r>
               <w:rPr>
@@ -294,7 +276,7 @@
               <w:lang w:eastAsia="en-GB"/>
             </w:rPr>
           </w:pPr>
-          <w:hyperlink w:anchor="_Toc471930197" w:history="1">
+          <w:hyperlink w:anchor="_Toc471931318" w:history="1">
             <w:r>
               <w:rPr>
                 <w:rStyle w:val="Hyperlink"/>
@@ -321,7 +303,7 @@
                 <w:noProof/>
                 <w:webHidden/>
               </w:rPr>
-              <w:instrText xml:space="preserve"> PAGEREF _Toc471930197 \h </w:instrText>
+              <w:instrText xml:space="preserve"> PAGEREF _Toc471931318 \h </w:instrText>
             </w:r>
             <w:r>
               <w:rPr>
@@ -364,7 +346,7 @@
               <w:lang w:eastAsia="en-GB"/>
             </w:rPr>
           </w:pPr>
-          <w:hyperlink w:anchor="_Toc471930198" w:history="1">
+          <w:hyperlink w:anchor="_Toc471931319" w:history="1">
             <w:r>
               <w:rPr>
                 <w:rStyle w:val="Hyperlink"/>
@@ -391,7 +373,7 @@
                 <w:noProof/>
                 <w:webHidden/>
               </w:rPr>
-              <w:instrText xml:space="preserve"> PAGEREF _Toc471930198 \h </w:instrText>
+              <w:instrText xml:space="preserve"> PAGEREF _Toc471931319 \h </w:instrText>
             </w:r>
             <w:r>
               <w:rPr>
@@ -436,7 +418,7 @@
               <w:lang w:eastAsia="en-GB"/>
             </w:rPr>
           </w:pPr>
-          <w:hyperlink w:anchor="_Toc471930199" w:history="1">
+          <w:hyperlink w:anchor="_Toc471931320" w:history="1">
             <w:r>
               <w:rPr>
                 <w:rStyle w:val="Hyperlink"/>
@@ -463,7 +445,7 @@
                 <w:noProof/>
                 <w:webHidden/>
               </w:rPr>
-              <w:instrText xml:space="preserve"> PAGEREF _Toc471930199 \h </w:instrText>
+              <w:instrText xml:space="preserve"> PAGEREF _Toc471931320 \h </w:instrText>
             </w:r>
             <w:r>
               <w:rPr>
@@ -508,7 +490,7 @@
               <w:lang w:eastAsia="en-GB"/>
             </w:rPr>
           </w:pPr>
-          <w:hyperlink w:anchor="_Toc471930200" w:history="1">
+          <w:hyperlink w:anchor="_Toc471931321" w:history="1">
             <w:r>
               <w:rPr>
                 <w:rStyle w:val="Hyperlink"/>
@@ -535,7 +517,7 @@
                 <w:noProof/>
                 <w:webHidden/>
               </w:rPr>
-              <w:instrText xml:space="preserve"> PAGEREF _Toc471930200 \h </w:instrText>
+              <w:instrText xml:space="preserve"> PAGEREF _Toc471931321 \h </w:instrText>
             </w:r>
             <w:r>
               <w:rPr>
@@ -580,7 +562,7 @@
               <w:lang w:eastAsia="en-GB"/>
             </w:rPr>
           </w:pPr>
-          <w:hyperlink w:anchor="_Toc471930201" w:history="1">
+          <w:hyperlink w:anchor="_Toc471931322" w:history="1">
             <w:r>
               <w:rPr>
                 <w:rStyle w:val="Hyperlink"/>
@@ -607,7 +589,7 @@
                 <w:noProof/>
                 <w:webHidden/>
               </w:rPr>
-              <w:instrText xml:space="preserve"> PAGEREF _Toc471930201 \h </w:instrText>
+              <w:instrText xml:space="preserve"> PAGEREF _Toc471931322 \h </w:instrText>
             </w:r>
             <w:r>
               <w:rPr>
@@ -650,7 +632,7 @@
               <w:lang w:eastAsia="en-GB"/>
             </w:rPr>
           </w:pPr>
-          <w:hyperlink w:anchor="_Toc471930202" w:history="1">
+          <w:hyperlink w:anchor="_Toc471931323" w:history="1">
             <w:r>
               <w:rPr>
                 <w:rStyle w:val="Hyperlink"/>
@@ -677,7 +659,7 @@
                 <w:noProof/>
                 <w:webHidden/>
               </w:rPr>
-              <w:instrText xml:space="preserve"> PAGEREF _Toc471930202 \h </w:instrText>
+              <w:instrText xml:space="preserve"> PAGEREF _Toc471931323 \h </w:instrText>
             </w:r>
             <w:r>
               <w:rPr>
@@ -720,7 +702,7 @@
               <w:lang w:eastAsia="en-GB"/>
             </w:rPr>
           </w:pPr>
-          <w:hyperlink w:anchor="_Toc471930203" w:history="1">
+          <w:hyperlink w:anchor="_Toc471931324" w:history="1">
             <w:r>
               <w:rPr>
                 <w:rStyle w:val="Hyperlink"/>
@@ -747,7 +729,7 @@
                 <w:noProof/>
                 <w:webHidden/>
               </w:rPr>
-              <w:instrText xml:space="preserve"> PAGEREF _Toc471930203 \h </w:instrText>
+              <w:instrText xml:space="preserve"> PAGEREF _Toc471931324 \h </w:instrText>
             </w:r>
             <w:r>
               <w:rPr>
@@ -790,7 +772,7 @@
               <w:lang w:eastAsia="en-GB"/>
             </w:rPr>
           </w:pPr>
-          <w:hyperlink w:anchor="_Toc471930204" w:history="1">
+          <w:hyperlink w:anchor="_Toc471931325" w:history="1">
             <w:r>
               <w:rPr>
                 <w:rStyle w:val="Hyperlink"/>
@@ -817,7 +799,7 @@
                 <w:noProof/>
                 <w:webHidden/>
               </w:rPr>
-              <w:instrText xml:space="preserve"> PAGEREF _Toc471930204 \h </w:instrText>
+              <w:instrText xml:space="preserve"> PAGEREF _Toc471931325 \h </w:instrText>
             </w:r>
             <w:r>
               <w:rPr>
@@ -860,7 +842,7 @@
               <w:lang w:eastAsia="en-GB"/>
             </w:rPr>
           </w:pPr>
-          <w:hyperlink w:anchor="_Toc471930205" w:history="1">
+          <w:hyperlink w:anchor="_Toc471931326" w:history="1">
             <w:r>
               <w:rPr>
                 <w:rStyle w:val="Hyperlink"/>
@@ -887,7 +869,7 @@
                 <w:noProof/>
                 <w:webHidden/>
               </w:rPr>
-              <w:instrText xml:space="preserve"> PAGEREF _Toc471930205 \h </w:instrText>
+              <w:instrText xml:space="preserve"> PAGEREF _Toc471931326 \h </w:instrText>
             </w:r>
             <w:r>
               <w:rPr>
@@ -932,7 +914,7 @@
               <w:lang w:eastAsia="en-GB"/>
             </w:rPr>
           </w:pPr>
-          <w:hyperlink w:anchor="_Toc471930206" w:history="1">
+          <w:hyperlink w:anchor="_Toc471931327" w:history="1">
             <w:r>
               <w:rPr>
                 <w:rStyle w:val="Hyperlink"/>
@@ -959,7 +941,7 @@
                 <w:noProof/>
                 <w:webHidden/>
               </w:rPr>
-              <w:instrText xml:space="preserve"> PAGEREF _Toc471930206 \h </w:instrText>
+              <w:instrText xml:space="preserve"> PAGEREF _Toc471931327 \h </w:instrText>
             </w:r>
             <w:r>
               <w:rPr>
@@ -1004,7 +986,7 @@
               <w:lang w:eastAsia="en-GB"/>
             </w:rPr>
           </w:pPr>
-          <w:hyperlink w:anchor="_Toc471930207" w:history="1">
+          <w:hyperlink w:anchor="_Toc471931328" w:history="1">
             <w:r>
               <w:rPr>
                 <w:rStyle w:val="Hyperlink"/>
@@ -1031,7 +1013,7 @@
                 <w:noProof/>
                 <w:webHidden/>
               </w:rPr>
-              <w:instrText xml:space="preserve"> PAGEREF _Toc471930207 \h </w:instrText>
+              <w:instrText xml:space="preserve"> PAGEREF _Toc471931328 \h </w:instrText>
             </w:r>
             <w:r>
               <w:rPr>
@@ -1076,7 +1058,7 @@
               <w:lang w:eastAsia="en-GB"/>
             </w:rPr>
           </w:pPr>
-          <w:hyperlink w:anchor="_Toc471930208" w:history="1">
+          <w:hyperlink w:anchor="_Toc471931329" w:history="1">
             <w:r>
               <w:rPr>
                 <w:rStyle w:val="Hyperlink"/>
@@ -1103,7 +1085,7 @@
                 <w:noProof/>
                 <w:webHidden/>
               </w:rPr>
-              <w:instrText xml:space="preserve"> PAGEREF _Toc471930208 \h </w:instrText>
+              <w:instrText xml:space="preserve"> PAGEREF _Toc471931329 \h </w:instrText>
             </w:r>
             <w:r>
               <w:rPr>
@@ -1148,7 +1130,7 @@
               <w:lang w:eastAsia="en-GB"/>
             </w:rPr>
           </w:pPr>
-          <w:hyperlink w:anchor="_Toc471930209" w:history="1">
+          <w:hyperlink w:anchor="_Toc471931330" w:history="1">
             <w:r>
               <w:rPr>
                 <w:rStyle w:val="Hyperlink"/>
@@ -1175,7 +1157,7 @@
                 <w:noProof/>
                 <w:webHidden/>
               </w:rPr>
-              <w:instrText xml:space="preserve"> PAGEREF _Toc471930209 \h </w:instrText>
+              <w:instrText xml:space="preserve"> PAGEREF _Toc471931330 \h </w:instrText>
             </w:r>
             <w:r>
               <w:rPr>
@@ -1220,7 +1202,7 @@
               <w:lang w:eastAsia="en-GB"/>
             </w:rPr>
           </w:pPr>
-          <w:hyperlink w:anchor="_Toc471930210" w:history="1">
+          <w:hyperlink w:anchor="_Toc471931331" w:history="1">
             <w:r>
               <w:rPr>
                 <w:rStyle w:val="Hyperlink"/>
@@ -1247,7 +1229,7 @@
                 <w:noProof/>
                 <w:webHidden/>
               </w:rPr>
-              <w:instrText xml:space="preserve"> PAGEREF _Toc471930210 \h </w:instrText>
+              <w:instrText xml:space="preserve"> PAGEREF _Toc471931331 \h </w:instrText>
             </w:r>
             <w:r>
               <w:rPr>
@@ -1290,7 +1272,7 @@
               <w:lang w:eastAsia="en-GB"/>
             </w:rPr>
           </w:pPr>
-          <w:hyperlink w:anchor="_Toc471930211" w:history="1">
+          <w:hyperlink w:anchor="_Toc471931332" w:history="1">
             <w:r>
               <w:rPr>
                 <w:rStyle w:val="Hyperlink"/>
@@ -1317,7 +1299,7 @@
                 <w:noProof/>
                 <w:webHidden/>
               </w:rPr>
-              <w:instrText xml:space="preserve"> PAGEREF _Toc471930211 \h </w:instrText>
+              <w:instrText xml:space="preserve"> PAGEREF _Toc471931332 \h </w:instrText>
             </w:r>
             <w:r>
               <w:rPr>
@@ -1360,7 +1342,7 @@
               <w:lang w:eastAsia="en-GB"/>
             </w:rPr>
           </w:pPr>
-          <w:hyperlink w:anchor="_Toc471930212" w:history="1">
+          <w:hyperlink w:anchor="_Toc471931333" w:history="1">
             <w:r>
               <w:rPr>
                 <w:rStyle w:val="Hyperlink"/>
@@ -1387,7 +1369,7 @@
                 <w:noProof/>
                 <w:webHidden/>
               </w:rPr>
-              <w:instrText xml:space="preserve"> PAGEREF _Toc471930212 \h </w:instrText>
+              <w:instrText xml:space="preserve"> PAGEREF _Toc471931333 \h </w:instrText>
             </w:r>
             <w:r>
               <w:rPr>
@@ -1432,7 +1414,7 @@
               <w:lang w:eastAsia="en-GB"/>
             </w:rPr>
           </w:pPr>
-          <w:hyperlink w:anchor="_Toc471930213" w:history="1">
+          <w:hyperlink w:anchor="_Toc471931334" w:history="1">
             <w:r>
               <w:rPr>
                 <w:rStyle w:val="Hyperlink"/>
@@ -1459,7 +1441,7 @@
                 <w:noProof/>
                 <w:webHidden/>
               </w:rPr>
-              <w:instrText xml:space="preserve"> PAGEREF _Toc471930213 \h </w:instrText>
+              <w:instrText xml:space="preserve"> PAGEREF _Toc471931334 \h </w:instrText>
             </w:r>
             <w:r>
               <w:rPr>
@@ -1504,7 +1486,7 @@
               <w:lang w:eastAsia="en-GB"/>
             </w:rPr>
           </w:pPr>
-          <w:hyperlink w:anchor="_Toc471930214" w:history="1">
+          <w:hyperlink w:anchor="_Toc471931335" w:history="1">
             <w:r>
               <w:rPr>
                 <w:rStyle w:val="Hyperlink"/>
@@ -1531,7 +1513,7 @@
                 <w:noProof/>
                 <w:webHidden/>
               </w:rPr>
-              <w:instrText xml:space="preserve"> PAGEREF _Toc471930214 \h </w:instrText>
+              <w:instrText xml:space="preserve"> PAGEREF _Toc471931335 \h </w:instrText>
             </w:r>
             <w:r>
               <w:rPr>
@@ -1576,7 +1558,7 @@
               <w:lang w:eastAsia="en-GB"/>
             </w:rPr>
           </w:pPr>
-          <w:hyperlink w:anchor="_Toc471930215" w:history="1">
+          <w:hyperlink w:anchor="_Toc471931336" w:history="1">
             <w:r>
               <w:rPr>
                 <w:rStyle w:val="Hyperlink"/>
@@ -1603,7 +1585,7 @@
                 <w:noProof/>
                 <w:webHidden/>
               </w:rPr>
-              <w:instrText xml:space="preserve"> PAGEREF _Toc471930215 \h </w:instrText>
+              <w:instrText xml:space="preserve"> PAGEREF _Toc471931336 \h </w:instrText>
             </w:r>
             <w:r>
               <w:rPr>
@@ -1646,7 +1628,7 @@
               <w:lang w:eastAsia="en-GB"/>
             </w:rPr>
           </w:pPr>
-          <w:hyperlink w:anchor="_Toc471930216" w:history="1">
+          <w:hyperlink w:anchor="_Toc471931337" w:history="1">
             <w:r>
               <w:rPr>
                 <w:rStyle w:val="Hyperlink"/>
@@ -1673,7 +1655,7 @@
                 <w:noProof/>
                 <w:webHidden/>
               </w:rPr>
-              <w:instrText xml:space="preserve"> PAGEREF _Toc471930216 \h </w:instrText>
+              <w:instrText xml:space="preserve"> PAGEREF _Toc471931337 \h </w:instrText>
             </w:r>
             <w:r>
               <w:rPr>
@@ -1718,7 +1700,7 @@
               <w:lang w:eastAsia="en-GB"/>
             </w:rPr>
           </w:pPr>
-          <w:hyperlink w:anchor="_Toc471930217" w:history="1">
+          <w:hyperlink w:anchor="_Toc471931338" w:history="1">
             <w:r>
               <w:rPr>
                 <w:rStyle w:val="Hyperlink"/>
@@ -1745,7 +1727,7 @@
                 <w:noProof/>
                 <w:webHidden/>
               </w:rPr>
-              <w:instrText xml:space="preserve"> PAGEREF _Toc471930217 \h </w:instrText>
+              <w:instrText xml:space="preserve"> PAGEREF _Toc471931338 \h </w:instrText>
             </w:r>
             <w:r>
               <w:rPr>
@@ -1790,7 +1772,7 @@
               <w:lang w:eastAsia="en-GB"/>
             </w:rPr>
           </w:pPr>
-          <w:hyperlink w:anchor="_Toc471930218" w:history="1">
+          <w:hyperlink w:anchor="_Toc471931339" w:history="1">
             <w:r>
               <w:rPr>
                 <w:rStyle w:val="Hyperlink"/>
@@ -1817,7 +1799,7 @@
                 <w:noProof/>
                 <w:webHidden/>
               </w:rPr>
-              <w:instrText xml:space="preserve"> PAGEREF _Toc471930218 \h </w:instrText>
+              <w:instrText xml:space="preserve"> PAGEREF _Toc471931339 \h </w:instrText>
             </w:r>
             <w:r>
               <w:rPr>
@@ -1862,7 +1844,7 @@
               <w:lang w:eastAsia="en-GB"/>
             </w:rPr>
           </w:pPr>
-          <w:hyperlink w:anchor="_Toc471930219" w:history="1">
+          <w:hyperlink w:anchor="_Toc471931340" w:history="1">
             <w:r>
               <w:rPr>
                 <w:rStyle w:val="Hyperlink"/>
@@ -1889,7 +1871,7 @@
                 <w:noProof/>
                 <w:webHidden/>
               </w:rPr>
-              <w:instrText xml:space="preserve"> PAGEREF _Toc471930219 \h </w:instrText>
+              <w:instrText xml:space="preserve"> PAGEREF _Toc471931340 \h </w:instrText>
             </w:r>
             <w:r>
               <w:rPr>
@@ -1909,7 +1891,7 @@
                 <w:noProof/>
                 <w:webHidden/>
               </w:rPr>
-              <w:t>5</w:t>
+              <w:t>4</w:t>
             </w:r>
             <w:r>
               <w:rPr>
@@ -1932,7 +1914,7 @@
               <w:lang w:eastAsia="en-GB"/>
             </w:rPr>
           </w:pPr>
-          <w:hyperlink w:anchor="_Toc471930220" w:history="1">
+          <w:hyperlink w:anchor="_Toc471931341" w:history="1">
             <w:r>
               <w:rPr>
                 <w:rStyle w:val="Hyperlink"/>
@@ -1959,7 +1941,7 @@
                 <w:noProof/>
                 <w:webHidden/>
               </w:rPr>
-              <w:instrText xml:space="preserve"> PAGEREF _Toc471930220 \h </w:instrText>
+              <w:instrText xml:space="preserve"> PAGEREF _Toc471931341 \h </w:instrText>
             </w:r>
             <w:r>
               <w:rPr>
@@ -2004,7 +1986,7 @@
               <w:lang w:eastAsia="en-GB"/>
             </w:rPr>
           </w:pPr>
-          <w:hyperlink w:anchor="_Toc471930221" w:history="1">
+          <w:hyperlink w:anchor="_Toc471931342" w:history="1">
             <w:r>
               <w:rPr>
                 <w:rStyle w:val="Hyperlink"/>
@@ -2031,7 +2013,7 @@
                 <w:noProof/>
                 <w:webHidden/>
               </w:rPr>
-              <w:instrText xml:space="preserve"> PAGEREF _Toc471930221 \h </w:instrText>
+              <w:instrText xml:space="preserve"> PAGEREF _Toc471931342 \h </w:instrText>
             </w:r>
             <w:r>
               <w:rPr>
@@ -2076,7 +2058,7 @@
               <w:lang w:eastAsia="en-GB"/>
             </w:rPr>
           </w:pPr>
-          <w:hyperlink w:anchor="_Toc471930222" w:history="1">
+          <w:hyperlink w:anchor="_Toc471931343" w:history="1">
             <w:r>
               <w:rPr>
                 <w:rStyle w:val="Hyperlink"/>
@@ -2103,7 +2085,7 @@
                 <w:noProof/>
                 <w:webHidden/>
               </w:rPr>
-              <w:instrText xml:space="preserve"> PAGEREF _Toc471930222 \h </w:instrText>
+              <w:instrText xml:space="preserve"> PAGEREF _Toc471931343 \h </w:instrText>
             </w:r>
             <w:r>
               <w:rPr>
@@ -2148,7 +2130,7 @@
               <w:lang w:eastAsia="en-GB"/>
             </w:rPr>
           </w:pPr>
-          <w:hyperlink w:anchor="_Toc471930223" w:history="1">
+          <w:hyperlink w:anchor="_Toc471931344" w:history="1">
             <w:r>
               <w:rPr>
                 <w:rStyle w:val="Hyperlink"/>
@@ -2175,7 +2157,7 @@
                 <w:noProof/>
                 <w:webHidden/>
               </w:rPr>
-              <w:instrText xml:space="preserve"> PAGEREF _Toc471930223 \h </w:instrText>
+              <w:instrText xml:space="preserve"> PAGEREF _Toc471931344 \h </w:instrText>
             </w:r>
             <w:r>
               <w:rPr>
@@ -2218,7 +2200,7 @@
               <w:lang w:eastAsia="en-GB"/>
             </w:rPr>
           </w:pPr>
-          <w:hyperlink w:anchor="_Toc471930224" w:history="1">
+          <w:hyperlink w:anchor="_Toc471931345" w:history="1">
             <w:r>
               <w:rPr>
                 <w:rStyle w:val="Hyperlink"/>
@@ -2245,7 +2227,7 @@
                 <w:noProof/>
                 <w:webHidden/>
               </w:rPr>
-              <w:instrText xml:space="preserve"> PAGEREF _Toc471930224 \h </w:instrText>
+              <w:instrText xml:space="preserve"> PAGEREF _Toc471931345 \h </w:instrText>
             </w:r>
             <w:r>
               <w:rPr>
@@ -2288,7 +2270,7 @@
               <w:lang w:eastAsia="en-GB"/>
             </w:rPr>
           </w:pPr>
-          <w:hyperlink w:anchor="_Toc471930225" w:history="1">
+          <w:hyperlink w:anchor="_Toc471931346" w:history="1">
             <w:r>
               <w:rPr>
                 <w:rStyle w:val="Hyperlink"/>
@@ -2315,7 +2297,7 @@
                 <w:noProof/>
                 <w:webHidden/>
               </w:rPr>
-              <w:instrText xml:space="preserve"> PAGEREF _Toc471930225 \h </w:instrText>
+              <w:instrText xml:space="preserve"> PAGEREF _Toc471931346 \h </w:instrText>
             </w:r>
             <w:r>
               <w:rPr>
@@ -2335,7 +2317,7 @@
                 <w:noProof/>
                 <w:webHidden/>
               </w:rPr>
-              <w:t>5</w:t>
+              <w:t>6</w:t>
             </w:r>
             <w:r>
               <w:rPr>
@@ -2358,7 +2340,7 @@
               <w:lang w:eastAsia="en-GB"/>
             </w:rPr>
           </w:pPr>
-          <w:hyperlink w:anchor="_Toc471930226" w:history="1">
+          <w:hyperlink w:anchor="_Toc471931347" w:history="1">
             <w:r>
               <w:rPr>
                 <w:rStyle w:val="Hyperlink"/>
@@ -2385,7 +2367,7 @@
                 <w:noProof/>
                 <w:webHidden/>
               </w:rPr>
-              <w:instrText xml:space="preserve"> PAGEREF _Toc471930226 \h </w:instrText>
+              <w:instrText xml:space="preserve"> PAGEREF _Toc471931347 \h </w:instrText>
             </w:r>
             <w:r>
               <w:rPr>
@@ -2405,7 +2387,7 @@
                 <w:noProof/>
                 <w:webHidden/>
               </w:rPr>
-              <w:t>5</w:t>
+              <w:t>6</w:t>
             </w:r>
             <w:r>
               <w:rPr>
@@ -2428,7 +2410,7 @@
               <w:lang w:eastAsia="en-GB"/>
             </w:rPr>
           </w:pPr>
-          <w:hyperlink w:anchor="_Toc471930227" w:history="1">
+          <w:hyperlink w:anchor="_Toc471931348" w:history="1">
             <w:r>
               <w:rPr>
                 <w:rStyle w:val="Hyperlink"/>
@@ -2455,7 +2437,7 @@
                 <w:noProof/>
                 <w:webHidden/>
               </w:rPr>
-              <w:instrText xml:space="preserve"> PAGEREF _Toc471930227 \h </w:instrText>
+              <w:instrText xml:space="preserve"> PAGEREF _Toc471931348 \h </w:instrText>
             </w:r>
             <w:r>
               <w:rPr>
@@ -2475,7 +2457,7 @@
                 <w:noProof/>
                 <w:webHidden/>
               </w:rPr>
-              <w:t>5</w:t>
+              <w:t>6</w:t>
             </w:r>
             <w:r>
               <w:rPr>
@@ -2498,7 +2480,7 @@
               <w:lang w:eastAsia="en-GB"/>
             </w:rPr>
           </w:pPr>
-          <w:hyperlink w:anchor="_Toc471930228" w:history="1">
+          <w:hyperlink w:anchor="_Toc471931349" w:history="1">
             <w:r>
               <w:rPr>
                 <w:rStyle w:val="Hyperlink"/>
@@ -2525,7 +2507,7 @@
                 <w:noProof/>
                 <w:webHidden/>
               </w:rPr>
-              <w:instrText xml:space="preserve"> PAGEREF _Toc471930228 \h </w:instrText>
+              <w:instrText xml:space="preserve"> PAGEREF _Toc471931349 \h </w:instrText>
             </w:r>
             <w:r>
               <w:rPr>
@@ -2545,7 +2527,7 @@
                 <w:noProof/>
                 <w:webHidden/>
               </w:rPr>
-              <w:t>5</w:t>
+              <w:t>6</w:t>
             </w:r>
             <w:r>
               <w:rPr>
@@ -2568,7 +2550,7 @@
               <w:lang w:eastAsia="en-GB"/>
             </w:rPr>
           </w:pPr>
-          <w:hyperlink w:anchor="_Toc471930229" w:history="1">
+          <w:hyperlink w:anchor="_Toc471931350" w:history="1">
             <w:r>
               <w:rPr>
                 <w:rStyle w:val="Hyperlink"/>
@@ -2595,7 +2577,7 @@
                 <w:noProof/>
                 <w:webHidden/>
               </w:rPr>
-              <w:instrText xml:space="preserve"> PAGEREF _Toc471930229 \h </w:instrText>
+              <w:instrText xml:space="preserve"> PAGEREF _Toc471931350 \h </w:instrText>
             </w:r>
             <w:r>
               <w:rPr>
@@ -2615,7 +2597,7 @@
                 <w:noProof/>
                 <w:webHidden/>
               </w:rPr>
-              <w:t>5</w:t>
+              <w:t>6</w:t>
             </w:r>
             <w:r>
               <w:rPr>
@@ -2638,7 +2620,7 @@
               <w:lang w:eastAsia="en-GB"/>
             </w:rPr>
           </w:pPr>
-          <w:hyperlink w:anchor="_Toc471930230" w:history="1">
+          <w:hyperlink w:anchor="_Toc471931351" w:history="1">
             <w:r>
               <w:rPr>
                 <w:rStyle w:val="Hyperlink"/>
@@ -2665,7 +2647,7 @@
                 <w:noProof/>
                 <w:webHidden/>
               </w:rPr>
-              <w:instrText xml:space="preserve"> PAGEREF _Toc471930230 \h </w:instrText>
+              <w:instrText xml:space="preserve"> PAGEREF _Toc471931351 \h </w:instrText>
             </w:r>
             <w:r>
               <w:rPr>
@@ -2685,7 +2667,7 @@
                 <w:noProof/>
                 <w:webHidden/>
               </w:rPr>
-              <w:t>5</w:t>
+              <w:t>6</w:t>
             </w:r>
             <w:r>
               <w:rPr>
@@ -2708,7 +2690,7 @@
               <w:lang w:eastAsia="en-GB"/>
             </w:rPr>
           </w:pPr>
-          <w:hyperlink w:anchor="_Toc471930231" w:history="1">
+          <w:hyperlink w:anchor="_Toc471931352" w:history="1">
             <w:r>
               <w:rPr>
                 <w:rStyle w:val="Hyperlink"/>
@@ -2735,7 +2717,7 @@
                 <w:noProof/>
                 <w:webHidden/>
               </w:rPr>
-              <w:instrText xml:space="preserve"> PAGEREF _Toc471930231 \h </w:instrText>
+              <w:instrText xml:space="preserve"> PAGEREF _Toc471931352 \h </w:instrText>
             </w:r>
             <w:r>
               <w:rPr>
@@ -2778,7 +2760,7 @@
               <w:lang w:eastAsia="en-GB"/>
             </w:rPr>
           </w:pPr>
-          <w:hyperlink w:anchor="_Toc471930232" w:history="1">
+          <w:hyperlink w:anchor="_Toc471931353" w:history="1">
             <w:r>
               <w:rPr>
                 <w:rStyle w:val="Hyperlink"/>
@@ -2805,7 +2787,7 @@
                 <w:noProof/>
                 <w:webHidden/>
               </w:rPr>
-              <w:instrText xml:space="preserve"> PAGEREF _Toc471930232 \h </w:instrText>
+              <w:instrText xml:space="preserve"> PAGEREF _Toc471931353 \h </w:instrText>
             </w:r>
             <w:r>
               <w:rPr>
@@ -2825,7 +2807,7 @@
                 <w:noProof/>
                 <w:webHidden/>
               </w:rPr>
-              <w:t>6</w:t>
+              <w:t>7</w:t>
             </w:r>
             <w:r>
               <w:rPr>
@@ -3012,7 +2994,7 @@
       <w:pPr>
         <w:pStyle w:val="Heading1"/>
       </w:pPr>
-      <w:bookmarkStart w:id="6" w:name="_Toc471930196"/>
+      <w:bookmarkStart w:id="6" w:name="_Toc471931317"/>
       <w:bookmarkEnd w:id="0"/>
       <w:bookmarkEnd w:id="1"/>
       <w:bookmarkEnd w:id="2"/>
@@ -3041,7 +3023,7 @@
       <w:pPr>
         <w:pStyle w:val="Heading2"/>
       </w:pPr>
-      <w:bookmarkStart w:id="7" w:name="_Toc471930197"/>
+      <w:bookmarkStart w:id="7" w:name="_Toc471931318"/>
       <w:r>
         <w:t>Narrative description</w:t>
       </w:r>
@@ -3084,7 +3066,7 @@
       <w:pPr>
         <w:pStyle w:val="Heading2"/>
       </w:pPr>
-      <w:bookmarkStart w:id="8" w:name="_Toc471930198"/>
+      <w:bookmarkStart w:id="8" w:name="_Toc471931319"/>
       <w:r>
         <w:t>Settings, Theme, Location</w:t>
       </w:r>
@@ -3094,7 +3076,7 @@
       <w:pPr>
         <w:pStyle w:val="Heading3"/>
       </w:pPr>
-      <w:bookmarkStart w:id="9" w:name="_Toc471930199"/>
+      <w:bookmarkStart w:id="9" w:name="_Toc471931320"/>
       <w:r>
         <w:t>Setting</w:t>
       </w:r>
@@ -3109,7 +3091,7 @@
       <w:pPr>
         <w:pStyle w:val="Heading3"/>
       </w:pPr>
-      <w:bookmarkStart w:id="10" w:name="_Toc471930200"/>
+      <w:bookmarkStart w:id="10" w:name="_Toc471931321"/>
       <w:r>
         <w:t>Theme</w:t>
       </w:r>
@@ -3124,7 +3106,7 @@
       <w:pPr>
         <w:pStyle w:val="Heading3"/>
       </w:pPr>
-      <w:bookmarkStart w:id="11" w:name="_Toc471930201"/>
+      <w:bookmarkStart w:id="11" w:name="_Toc471931322"/>
       <w:r>
         <w:t>Location</w:t>
       </w:r>
@@ -3161,7 +3143,7 @@
       <w:pPr>
         <w:pStyle w:val="Heading2"/>
       </w:pPr>
-      <w:bookmarkStart w:id="12" w:name="_Toc471930202"/>
+      <w:bookmarkStart w:id="12" w:name="_Toc471931323"/>
       <w:r>
         <w:t>Player Experiencce</w:t>
       </w:r>
@@ -3169,14 +3151,14 @@
     </w:p>
     <w:p>
       <w:r>
-        <w:t>Here is the content</w:t>
+        <w:t>The player is due to arrive at a camp site in the near area.</w:t>
       </w:r>
     </w:p>
     <w:p>
       <w:pPr>
         <w:pStyle w:val="Heading2"/>
       </w:pPr>
-      <w:bookmarkStart w:id="13" w:name="_Toc471930203"/>
+      <w:bookmarkStart w:id="13" w:name="_Toc471931324"/>
       <w:r>
         <w:t>Level Features</w:t>
       </w:r>
@@ -3184,14 +3166,14 @@
     </w:p>
     <w:p>
       <w:r>
-        <w:t>Here is the content</w:t>
+        <w:t>3D level terrain, simple quest, findable items.</w:t>
       </w:r>
     </w:p>
     <w:p>
       <w:pPr>
         <w:pStyle w:val="Heading2"/>
       </w:pPr>
-      <w:bookmarkStart w:id="14" w:name="_Toc471930204"/>
+      <w:bookmarkStart w:id="14" w:name="_Toc471931325"/>
       <w:r>
         <w:t>Usability and Gameplay research</w:t>
       </w:r>
@@ -3199,14 +3181,14 @@
     </w:p>
     <w:p>
       <w:r>
-        <w:t>Here is the content</w:t>
+        <w:t>Find references</w:t>
       </w:r>
     </w:p>
     <w:p>
       <w:pPr>
         <w:pStyle w:val="Heading2"/>
       </w:pPr>
-      <w:bookmarkStart w:id="15" w:name="_Toc471930205"/>
+      <w:bookmarkStart w:id="15" w:name="_Toc471931326"/>
       <w:r>
         <w:t>Photo/video research</w:t>
       </w:r>
@@ -3214,14 +3196,14 @@
     </w:p>
     <w:p>
       <w:r>
-        <w:t>Here is the content</w:t>
+        <w:t>Find references</w:t>
       </w:r>
     </w:p>
     <w:p>
       <w:pPr>
         <w:pStyle w:val="Heading3"/>
       </w:pPr>
-      <w:bookmarkStart w:id="16" w:name="_Toc471930206"/>
+      <w:bookmarkStart w:id="16" w:name="_Toc471931327"/>
       <w:r>
         <w:lastRenderedPageBreak/>
         <w:t>Architecture</w:t>
@@ -3237,7 +3219,7 @@
       <w:pPr>
         <w:pStyle w:val="Heading3"/>
       </w:pPr>
-      <w:bookmarkStart w:id="17" w:name="_Toc471930207"/>
+      <w:bookmarkStart w:id="17" w:name="_Toc471931328"/>
       <w:r>
         <w:t>Environment</w:t>
       </w:r>
@@ -3252,7 +3234,7 @@
       <w:pPr>
         <w:pStyle w:val="Heading3"/>
       </w:pPr>
-      <w:bookmarkStart w:id="18" w:name="_Toc471930208"/>
+      <w:bookmarkStart w:id="18" w:name="_Toc471931329"/>
       <w:r>
         <w:t>Lighting</w:t>
       </w:r>
@@ -3260,6 +3242,21 @@
     </w:p>
     <w:p>
       <w:r>
+        <w:t>Real time dynamic lighting aided.</w:t>
+      </w:r>
+    </w:p>
+    <w:p>
+      <w:pPr>
+        <w:pStyle w:val="Heading3"/>
+      </w:pPr>
+      <w:bookmarkStart w:id="19" w:name="_Toc471931330"/>
+      <w:r>
+        <w:t>Artefacts</w:t>
+      </w:r>
+      <w:bookmarkEnd w:id="19"/>
+    </w:p>
+    <w:p>
+      <w:r>
         <w:t>Here is the content</w:t>
       </w:r>
     </w:p>
@@ -3267,11 +3264,61 @@
       <w:pPr>
         <w:pStyle w:val="Heading3"/>
       </w:pPr>
-      <w:bookmarkStart w:id="19" w:name="_Toc471930209"/>
-      <w:r>
-        <w:t>Artefacts</w:t>
-      </w:r>
-      <w:bookmarkEnd w:id="19"/>
+      <w:bookmarkStart w:id="20" w:name="_Toc471931331"/>
+      <w:r>
+        <w:t>Inspiration</w:t>
+      </w:r>
+      <w:bookmarkEnd w:id="20"/>
+    </w:p>
+    <w:p>
+      <w:r>
+        <w:t>Medieval RPGs that I used to play as a kid.</w:t>
+      </w:r>
+    </w:p>
+    <w:p>
+      <w:pPr>
+        <w:pStyle w:val="Heading2"/>
+      </w:pPr>
+      <w:bookmarkStart w:id="21" w:name="_Toc471931332"/>
+      <w:r>
+        <w:t>Story</w:t>
+      </w:r>
+      <w:bookmarkEnd w:id="21"/>
+    </w:p>
+    <w:p>
+      <w:proofErr w:type="spellStart"/>
+      <w:r>
+        <w:t>Indepth</w:t>
+      </w:r>
+      <w:proofErr w:type="spellEnd"/>
+      <w:r>
+        <w:t xml:space="preserve"> story of the scene</w:t>
+      </w:r>
+    </w:p>
+    <w:p>
+      <w:pPr>
+        <w:pStyle w:val="Heading2"/>
+      </w:pPr>
+      <w:bookmarkStart w:id="22" w:name="_Toc471931333"/>
+      <w:r>
+        <w:t>Interactivity</w:t>
+      </w:r>
+      <w:bookmarkEnd w:id="22"/>
+    </w:p>
+    <w:p>
+      <w:r>
+        <w:t>Playable elements</w:t>
+      </w:r>
+    </w:p>
+    <w:p>
+      <w:pPr>
+        <w:pStyle w:val="Heading3"/>
+      </w:pPr>
+      <w:bookmarkStart w:id="23" w:name="_Toc471931334"/>
+      <w:r>
+        <w:t>Objectives</w:t>
+      </w:r>
+      <w:bookmarkEnd w:id="23"/>
     </w:p>
     <w:p>
       <w:r>
@@ -3282,11 +3329,11 @@
       <w:pPr>
         <w:pStyle w:val="Heading3"/>
       </w:pPr>
-      <w:bookmarkStart w:id="20" w:name="_Toc471930210"/>
-      <w:r>
-        <w:t>Inspiration</w:t>
-      </w:r>
-      <w:bookmarkEnd w:id="20"/>
+      <w:bookmarkStart w:id="24" w:name="_Toc471931335"/>
+      <w:r>
+        <w:t>Obstacles</w:t>
+      </w:r>
+      <w:bookmarkEnd w:id="24"/>
     </w:p>
     <w:p>
       <w:r>
@@ -3295,13 +3342,28 @@
     </w:p>
     <w:p>
       <w:pPr>
+        <w:pStyle w:val="Heading3"/>
+      </w:pPr>
+      <w:bookmarkStart w:id="25" w:name="_Toc471931336"/>
+      <w:r>
+        <w:t>Set Pieces/Scripted Events</w:t>
+      </w:r>
+      <w:bookmarkEnd w:id="25"/>
+    </w:p>
+    <w:p>
+      <w:r>
+        <w:t>Here is the content</w:t>
+      </w:r>
+    </w:p>
+    <w:p>
+      <w:pPr>
         <w:pStyle w:val="Heading2"/>
       </w:pPr>
-      <w:bookmarkStart w:id="21" w:name="_Toc471930211"/>
-      <w:r>
-        <w:t>Story</w:t>
-      </w:r>
-      <w:bookmarkEnd w:id="21"/>
+      <w:bookmarkStart w:id="26" w:name="_Toc471931337"/>
+      <w:r>
+        <w:t>Visual Development</w:t>
+      </w:r>
+      <w:bookmarkEnd w:id="26"/>
     </w:p>
     <w:p>
       <w:r>
@@ -3310,13 +3372,74 @@
     </w:p>
     <w:p>
       <w:pPr>
+        <w:pStyle w:val="Heading3"/>
+      </w:pPr>
+      <w:bookmarkStart w:id="27" w:name="_Toc471931338"/>
+      <w:r>
+        <w:t>Style Reference</w:t>
+      </w:r>
+      <w:bookmarkEnd w:id="27"/>
+    </w:p>
+    <w:p>
+      <w:r>
+        <w:t>Here is the content</w:t>
+      </w:r>
+    </w:p>
+    <w:p>
+      <w:pPr>
+        <w:pStyle w:val="Heading3"/>
+      </w:pPr>
+      <w:bookmarkStart w:id="28" w:name="_Toc471931339"/>
+      <w:r>
+        <w:t>Colour Palette</w:t>
+      </w:r>
+      <w:bookmarkEnd w:id="28"/>
+    </w:p>
+    <w:p>
+      <w:r>
+        <w:t>Here is the content</w:t>
+      </w:r>
+    </w:p>
+    <w:p>
+      <w:pPr>
+        <w:pStyle w:val="Heading3"/>
+      </w:pPr>
+      <w:bookmarkStart w:id="29" w:name="_Toc471931340"/>
+      <w:r>
+        <w:t>Lighting</w:t>
+      </w:r>
+      <w:bookmarkEnd w:id="29"/>
+    </w:p>
+    <w:p>
+      <w:r>
+        <w:t>Here is the content</w:t>
+      </w:r>
+    </w:p>
+    <w:p>
+      <w:pPr>
         <w:pStyle w:val="Heading2"/>
       </w:pPr>
-      <w:bookmarkStart w:id="22" w:name="_Toc471930212"/>
-      <w:r>
-        <w:t>Interactivity</w:t>
-      </w:r>
-      <w:bookmarkEnd w:id="22"/>
+      <w:bookmarkStart w:id="30" w:name="_Toc471931341"/>
+      <w:r>
+        <w:lastRenderedPageBreak/>
+        <w:t>Top-Down Layout and concept art</w:t>
+      </w:r>
+      <w:bookmarkEnd w:id="30"/>
+    </w:p>
+    <w:p>
+      <w:r>
+        <w:t>Drawing of level + pictures for demo scene</w:t>
+      </w:r>
+    </w:p>
+    <w:p>
+      <w:pPr>
+        <w:pStyle w:val="Heading3"/>
+      </w:pPr>
+      <w:bookmarkStart w:id="31" w:name="_Toc471931342"/>
+      <w:r>
+        <w:t>Level Layout</w:t>
+      </w:r>
+      <w:bookmarkEnd w:id="31"/>
     </w:p>
     <w:p>
       <w:r>
@@ -3327,178 +3450,37 @@
       <w:pPr>
         <w:pStyle w:val="Heading3"/>
       </w:pPr>
+      <w:bookmarkStart w:id="32" w:name="_Toc471931343"/>
+      <w:r>
+        <w:t>Screenshots</w:t>
+      </w:r>
+      <w:bookmarkEnd w:id="32"/>
+    </w:p>
+    <w:p>
+      <w:r>
+        <w:t>Here is the content</w:t>
+      </w:r>
     </w:p>
     <w:p>
       <w:pPr>
         <w:pStyle w:val="Heading3"/>
       </w:pPr>
-      <w:bookmarkStart w:id="23" w:name="_Toc471930213"/>
-      <w:r>
-        <w:t>Objectives</w:t>
-      </w:r>
-      <w:bookmarkEnd w:id="23"/>
-    </w:p>
-    <w:p>
-      <w:r>
-        <w:t>Here is the content</w:t>
-      </w:r>
-    </w:p>
-    <w:p>
-      <w:pPr>
-        <w:pStyle w:val="Heading3"/>
-      </w:pPr>
-      <w:bookmarkStart w:id="24" w:name="_Toc471930214"/>
-      <w:r>
-        <w:t>Obstacles</w:t>
-      </w:r>
-      <w:bookmarkEnd w:id="24"/>
-    </w:p>
-    <w:p>
-      <w:r>
-        <w:t>Here is the content</w:t>
-      </w:r>
-    </w:p>
-    <w:p>
-      <w:pPr>
-        <w:pStyle w:val="Heading3"/>
-      </w:pPr>
-      <w:bookmarkStart w:id="25" w:name="_Toc471930215"/>
-      <w:r>
-        <w:t>Set Pieces/Scripted Events</w:t>
-      </w:r>
-      <w:bookmarkEnd w:id="25"/>
-    </w:p>
-    <w:p>
-      <w:r>
-        <w:t>Here is the content</w:t>
+      <w:bookmarkStart w:id="33" w:name="_Toc471931344"/>
+      <w:r>
+        <w:t>Engine</w:t>
+      </w:r>
+      <w:bookmarkEnd w:id="33"/>
+    </w:p>
+    <w:p>
+      <w:r>
+        <w:t>Unity engine</w:t>
       </w:r>
     </w:p>
     <w:p>
       <w:pPr>
         <w:pStyle w:val="Heading2"/>
       </w:pPr>
-      <w:bookmarkStart w:id="26" w:name="_Toc471930216"/>
-      <w:r>
-        <w:t>Visual Development</w:t>
-      </w:r>
-      <w:bookmarkEnd w:id="26"/>
-    </w:p>
-    <w:p>
-      <w:r>
-        <w:t>Here is the content</w:t>
-      </w:r>
-    </w:p>
-    <w:p>
-      <w:pPr>
-        <w:pStyle w:val="Heading3"/>
-      </w:pPr>
-      <w:bookmarkStart w:id="27" w:name="_Toc471930217"/>
-      <w:r>
-        <w:t>Style Reference</w:t>
-      </w:r>
-      <w:bookmarkEnd w:id="27"/>
-    </w:p>
-    <w:p>
-      <w:r>
-        <w:t>Here is the content</w:t>
-      </w:r>
-    </w:p>
-    <w:p>
-      <w:pPr>
-        <w:pStyle w:val="Heading3"/>
-      </w:pPr>
-      <w:bookmarkStart w:id="28" w:name="_Toc471930218"/>
-      <w:r>
-        <w:t>Colour Palette</w:t>
-      </w:r>
-      <w:bookmarkEnd w:id="28"/>
-    </w:p>
-    <w:p>
-      <w:r>
-        <w:t>Here is the content</w:t>
-      </w:r>
-    </w:p>
-    <w:p>
-      <w:pPr>
-        <w:pStyle w:val="Heading3"/>
-      </w:pPr>
-      <w:bookmarkStart w:id="29" w:name="_Toc471930219"/>
-      <w:r>
-        <w:lastRenderedPageBreak/>
-        <w:t>Lighting</w:t>
-      </w:r>
-      <w:bookmarkEnd w:id="29"/>
-    </w:p>
-    <w:p>
-      <w:r>
-        <w:t>Here is the content</w:t>
-      </w:r>
-    </w:p>
-    <w:p>
-      <w:pPr>
-        <w:pStyle w:val="Heading2"/>
-      </w:pPr>
-      <w:bookmarkStart w:id="30" w:name="_Toc471930220"/>
-      <w:r>
-        <w:t>Top-Down Layout and concept art</w:t>
-      </w:r>
-      <w:bookmarkEnd w:id="30"/>
-    </w:p>
-    <w:p>
-      <w:r>
-        <w:t>Here is the content</w:t>
-      </w:r>
-    </w:p>
-    <w:p>
-      <w:pPr>
-        <w:pStyle w:val="Heading3"/>
-      </w:pPr>
-      <w:bookmarkStart w:id="31" w:name="_Toc471930221"/>
-      <w:r>
-        <w:t>Level Layout</w:t>
-      </w:r>
-      <w:bookmarkEnd w:id="31"/>
-    </w:p>
-    <w:p>
-      <w:r>
-        <w:t>Here is the content</w:t>
-      </w:r>
-    </w:p>
-    <w:p>
-      <w:pPr>
-        <w:pStyle w:val="Heading3"/>
-      </w:pPr>
-      <w:bookmarkStart w:id="32" w:name="_Toc471930222"/>
-      <w:r>
-        <w:t>Screenshots</w:t>
-      </w:r>
-      <w:bookmarkEnd w:id="32"/>
-    </w:p>
-    <w:p>
-      <w:r>
-        <w:t>Here is the content</w:t>
-      </w:r>
-    </w:p>
-    <w:p>
-      <w:pPr>
-        <w:pStyle w:val="Heading3"/>
-      </w:pPr>
-      <w:bookmarkStart w:id="33" w:name="_Toc471930223"/>
-      <w:r>
-        <w:t>Engine</w:t>
-      </w:r>
-      <w:bookmarkEnd w:id="33"/>
-    </w:p>
-    <w:p>
-      <w:r>
-        <w:t>Here is the content</w:t>
-      </w:r>
-    </w:p>
-    <w:p>
-      <w:pPr>
-        <w:pStyle w:val="Heading2"/>
-      </w:pPr>
-      <w:bookmarkStart w:id="34" w:name="_Toc471930224"/>
+      <w:bookmarkStart w:id="34" w:name="_Toc471931345"/>
       <w:r>
         <w:t>Originality</w:t>
       </w:r>
@@ -3506,17 +3488,31 @@
     </w:p>
     <w:p>
       <w:r>
-        <w:t>Here is the content</w:t>
+        <w:t>Takes inspiration from many RPGs</w:t>
       </w:r>
     </w:p>
     <w:p/>
     <w:p/>
+    <w:p/>
+    <w:p/>
+    <w:p/>
+    <w:p/>
+    <w:p/>
+    <w:p/>
+    <w:p/>
+    <w:p/>
+    <w:p/>
+    <w:p/>
+    <w:p/>
+    <w:p/>
+    <w:p/>
     <w:p>
       <w:pPr>
         <w:pStyle w:val="Heading1"/>
       </w:pPr>
-      <w:bookmarkStart w:id="35" w:name="_Toc471930225"/>
-      <w:r>
+      <w:bookmarkStart w:id="35" w:name="_Toc471931346"/>
+      <w:r>
+        <w:lastRenderedPageBreak/>
         <w:t>Project Planning and Control</w:t>
       </w:r>
       <w:bookmarkEnd w:id="35"/>
@@ -3530,7 +3526,7 @@
       <w:pPr>
         <w:pStyle w:val="Heading2"/>
       </w:pPr>
-      <w:bookmarkStart w:id="36" w:name="_Toc471930226"/>
+      <w:bookmarkStart w:id="36" w:name="_Toc471931347"/>
       <w:r>
         <w:t>Project plan</w:t>
       </w:r>
@@ -3545,7 +3541,7 @@
       <w:pPr>
         <w:pStyle w:val="Heading2"/>
       </w:pPr>
-      <w:bookmarkStart w:id="37" w:name="_Toc471930227"/>
+      <w:bookmarkStart w:id="37" w:name="_Toc471931348"/>
       <w:r>
         <w:t>Duration, Start and E</w:t>
       </w:r>
@@ -3563,7 +3559,7 @@
       <w:pPr>
         <w:pStyle w:val="Heading2"/>
       </w:pPr>
-      <w:bookmarkStart w:id="38" w:name="_Toc471930228"/>
+      <w:bookmarkStart w:id="38" w:name="_Toc471931349"/>
       <w:r>
         <w:t>T</w:t>
       </w:r>
@@ -3581,7 +3577,7 @@
       <w:pPr>
         <w:pStyle w:val="Heading2"/>
       </w:pPr>
-      <w:bookmarkStart w:id="39" w:name="_Toc471930229"/>
+      <w:bookmarkStart w:id="39" w:name="_Toc471931350"/>
       <w:r>
         <w:t>A</w:t>
       </w:r>
@@ -3599,7 +3595,7 @@
       <w:pPr>
         <w:pStyle w:val="Heading2"/>
       </w:pPr>
-      <w:bookmarkStart w:id="40" w:name="_Toc471930230"/>
+      <w:bookmarkStart w:id="40" w:name="_Toc471931351"/>
       <w:r>
         <w:t>G</w:t>
       </w:r>
@@ -3617,27 +3613,38 @@
       <w:pPr>
         <w:pStyle w:val="Heading2"/>
       </w:pPr>
-      <w:bookmarkStart w:id="41" w:name="_Toc471930231"/>
+      <w:bookmarkStart w:id="41" w:name="_Toc471931352"/>
+      <w:r>
+        <w:t>P</w:t>
+      </w:r>
+      <w:r>
+        <w:t>rocess description</w:t>
+      </w:r>
+      <w:bookmarkEnd w:id="41"/>
+    </w:p>
+    <w:p>
+      <w:r>
+        <w:t>Here is the content</w:t>
+      </w:r>
+    </w:p>
+    <w:p/>
+    <w:p/>
+    <w:p/>
+    <w:p/>
+    <w:p/>
+    <w:p/>
+    <w:p/>
+    <w:p/>
+    <w:p/>
+    <w:p/>
+    <w:p/>
+    <w:p>
+      <w:pPr>
+        <w:pStyle w:val="Heading1"/>
+      </w:pPr>
+      <w:bookmarkStart w:id="42" w:name="_Toc471931353"/>
       <w:r>
         <w:lastRenderedPageBreak/>
-        <w:t>P</w:t>
-      </w:r>
-      <w:r>
-        <w:t>rocess description</w:t>
-      </w:r>
-      <w:bookmarkEnd w:id="41"/>
-    </w:p>
-    <w:p>
-      <w:r>
-        <w:t>Here is the content</w:t>
-      </w:r>
-    </w:p>
-    <w:p>
-      <w:pPr>
-        <w:pStyle w:val="Heading1"/>
-      </w:pPr>
-      <w:bookmarkStart w:id="42" w:name="_Toc471930232"/>
-      <w:r>
         <w:t>Playtesting</w:t>
       </w:r>
       <w:bookmarkEnd w:id="42"/>
@@ -3712,7 +3719,7 @@
       <w:rPr>
         <w:noProof/>
       </w:rPr>
-      <w:t>4</w:t>
+      <w:t>7</w:t>
     </w:r>
     <w:r>
       <w:fldChar w:fldCharType="end"/>
@@ -6279,7 +6286,7 @@
 </file>
 
 <file path=customXml/itemProps1.xml><?xml version="1.0" encoding="utf-8"?>
-<ds:datastoreItem xmlns:ds="http://schemas.openxmlformats.org/officeDocument/2006/customXml" ds:itemID="{5A640868-3591-46B4-B0BC-FB6255ADFB6F}">
+<ds:datastoreItem xmlns:ds="http://schemas.openxmlformats.org/officeDocument/2006/customXml" ds:itemID="{EE7176D2-6BB3-4F4A-A157-42C207330710}">
   <ds:schemaRefs>
     <ds:schemaRef ds:uri="http://schemas.openxmlformats.org/officeDocument/2006/bibliography"/>
   </ds:schemaRefs>

</xml_diff>

<commit_message>
filling in basic elements
</commit_message>
<xml_diff>
--- a/Level Design Report.docx
+++ b/Level Design Report.docx
@@ -19,7 +19,7 @@
           <w:lang w:eastAsia="en-GB"/>
         </w:rPr>
         <w:drawing>
-          <wp:inline distT="0" distB="0" distL="0" distR="0" wp14:anchorId="7164F94A" wp14:editId="49BC8CD6">
+          <wp:inline distT="0" distB="0" distL="0" distR="0" wp14:anchorId="4A0028BE" wp14:editId="0327DD90">
             <wp:extent cx="8398933" cy="4724400"/>
             <wp:effectExtent l="152400" t="152400" r="364490" b="361950"/>
             <wp:docPr id="2" name="Picture 2"/>
@@ -152,8 +152,6 @@
       <w:pPr>
         <w:pStyle w:val="ContactInfo"/>
       </w:pPr>
-      <w:bookmarkStart w:id="5" w:name="_GoBack"/>
-      <w:bookmarkEnd w:id="5"/>
     </w:p>
     <w:sdt>
       <w:sdtPr>
@@ -206,7 +204,7 @@
           <w:r>
             <w:fldChar w:fldCharType="separate"/>
           </w:r>
-          <w:hyperlink w:anchor="_Toc471931317" w:history="1">
+          <w:hyperlink w:anchor="_Toc471988397" w:history="1">
             <w:r>
               <w:rPr>
                 <w:rStyle w:val="Hyperlink"/>
@@ -233,7 +231,7 @@
                 <w:noProof/>
                 <w:webHidden/>
               </w:rPr>
-              <w:instrText xml:space="preserve"> PAGEREF _Toc471931317 \h </w:instrText>
+              <w:instrText xml:space="preserve"> PAGEREF _Toc471988397 \h </w:instrText>
             </w:r>
             <w:r>
               <w:rPr>
@@ -276,7 +274,7 @@
               <w:lang w:eastAsia="en-GB"/>
             </w:rPr>
           </w:pPr>
-          <w:hyperlink w:anchor="_Toc471931318" w:history="1">
+          <w:hyperlink w:anchor="_Toc471988398" w:history="1">
             <w:r>
               <w:rPr>
                 <w:rStyle w:val="Hyperlink"/>
@@ -303,7 +301,7 @@
                 <w:noProof/>
                 <w:webHidden/>
               </w:rPr>
-              <w:instrText xml:space="preserve"> PAGEREF _Toc471931318 \h </w:instrText>
+              <w:instrText xml:space="preserve"> PAGEREF _Toc471988398 \h </w:instrText>
             </w:r>
             <w:r>
               <w:rPr>
@@ -346,7 +344,7 @@
               <w:lang w:eastAsia="en-GB"/>
             </w:rPr>
           </w:pPr>
-          <w:hyperlink w:anchor="_Toc471931319" w:history="1">
+          <w:hyperlink w:anchor="_Toc471988399" w:history="1">
             <w:r>
               <w:rPr>
                 <w:rStyle w:val="Hyperlink"/>
@@ -373,7 +371,7 @@
                 <w:noProof/>
                 <w:webHidden/>
               </w:rPr>
-              <w:instrText xml:space="preserve"> PAGEREF _Toc471931319 \h </w:instrText>
+              <w:instrText xml:space="preserve"> PAGEREF _Toc471988399 \h </w:instrText>
             </w:r>
             <w:r>
               <w:rPr>
@@ -418,7 +416,7 @@
               <w:lang w:eastAsia="en-GB"/>
             </w:rPr>
           </w:pPr>
-          <w:hyperlink w:anchor="_Toc471931320" w:history="1">
+          <w:hyperlink w:anchor="_Toc471988400" w:history="1">
             <w:r>
               <w:rPr>
                 <w:rStyle w:val="Hyperlink"/>
@@ -445,7 +443,7 @@
                 <w:noProof/>
                 <w:webHidden/>
               </w:rPr>
-              <w:instrText xml:space="preserve"> PAGEREF _Toc471931320 \h </w:instrText>
+              <w:instrText xml:space="preserve"> PAGEREF _Toc471988400 \h </w:instrText>
             </w:r>
             <w:r>
               <w:rPr>
@@ -490,7 +488,7 @@
               <w:lang w:eastAsia="en-GB"/>
             </w:rPr>
           </w:pPr>
-          <w:hyperlink w:anchor="_Toc471931321" w:history="1">
+          <w:hyperlink w:anchor="_Toc471988401" w:history="1">
             <w:r>
               <w:rPr>
                 <w:rStyle w:val="Hyperlink"/>
@@ -517,7 +515,7 @@
                 <w:noProof/>
                 <w:webHidden/>
               </w:rPr>
-              <w:instrText xml:space="preserve"> PAGEREF _Toc471931321 \h </w:instrText>
+              <w:instrText xml:space="preserve"> PAGEREF _Toc471988401 \h </w:instrText>
             </w:r>
             <w:r>
               <w:rPr>
@@ -562,7 +560,7 @@
               <w:lang w:eastAsia="en-GB"/>
             </w:rPr>
           </w:pPr>
-          <w:hyperlink w:anchor="_Toc471931322" w:history="1">
+          <w:hyperlink w:anchor="_Toc471988402" w:history="1">
             <w:r>
               <w:rPr>
                 <w:rStyle w:val="Hyperlink"/>
@@ -589,7 +587,7 @@
                 <w:noProof/>
                 <w:webHidden/>
               </w:rPr>
-              <w:instrText xml:space="preserve"> PAGEREF _Toc471931322 \h </w:instrText>
+              <w:instrText xml:space="preserve"> PAGEREF _Toc471988402 \h </w:instrText>
             </w:r>
             <w:r>
               <w:rPr>
@@ -632,7 +630,7 @@
               <w:lang w:eastAsia="en-GB"/>
             </w:rPr>
           </w:pPr>
-          <w:hyperlink w:anchor="_Toc471931323" w:history="1">
+          <w:hyperlink w:anchor="_Toc471988403" w:history="1">
             <w:r>
               <w:rPr>
                 <w:rStyle w:val="Hyperlink"/>
@@ -659,7 +657,7 @@
                 <w:noProof/>
                 <w:webHidden/>
               </w:rPr>
-              <w:instrText xml:space="preserve"> PAGEREF _Toc471931323 \h </w:instrText>
+              <w:instrText xml:space="preserve"> PAGEREF _Toc471988403 \h </w:instrText>
             </w:r>
             <w:r>
               <w:rPr>
@@ -702,7 +700,7 @@
               <w:lang w:eastAsia="en-GB"/>
             </w:rPr>
           </w:pPr>
-          <w:hyperlink w:anchor="_Toc471931324" w:history="1">
+          <w:hyperlink w:anchor="_Toc471988404" w:history="1">
             <w:r>
               <w:rPr>
                 <w:rStyle w:val="Hyperlink"/>
@@ -729,7 +727,7 @@
                 <w:noProof/>
                 <w:webHidden/>
               </w:rPr>
-              <w:instrText xml:space="preserve"> PAGEREF _Toc471931324 \h </w:instrText>
+              <w:instrText xml:space="preserve"> PAGEREF _Toc471988404 \h </w:instrText>
             </w:r>
             <w:r>
               <w:rPr>
@@ -749,147 +747,7 @@
                 <w:noProof/>
                 <w:webHidden/>
               </w:rPr>
-              <w:t>3</w:t>
-            </w:r>
-            <w:r>
-              <w:rPr>
-                <w:noProof/>
-                <w:webHidden/>
-              </w:rPr>
-              <w:fldChar w:fldCharType="end"/>
-            </w:r>
-          </w:hyperlink>
-        </w:p>
-        <w:p>
-          <w:pPr>
-            <w:pStyle w:val="TOC2"/>
-            <w:tabs>
-              <w:tab w:val="right" w:leader="dot" w:pos="8630"/>
-            </w:tabs>
-            <w:rPr>
-              <w:noProof/>
-              <w:color w:val="auto"/>
-              <w:lang w:eastAsia="en-GB"/>
-            </w:rPr>
-          </w:pPr>
-          <w:hyperlink w:anchor="_Toc471931325" w:history="1">
-            <w:r>
-              <w:rPr>
-                <w:rStyle w:val="Hyperlink"/>
-                <w:noProof/>
-              </w:rPr>
-              <w:t>Usability and Gameplay research</w:t>
-            </w:r>
-            <w:r>
-              <w:rPr>
-                <w:noProof/>
-                <w:webHidden/>
-              </w:rPr>
-              <w:tab/>
-            </w:r>
-            <w:r>
-              <w:rPr>
-                <w:noProof/>
-                <w:webHidden/>
-              </w:rPr>
-              <w:fldChar w:fldCharType="begin"/>
-            </w:r>
-            <w:r>
-              <w:rPr>
-                <w:noProof/>
-                <w:webHidden/>
-              </w:rPr>
-              <w:instrText xml:space="preserve"> PAGEREF _Toc471931325 \h </w:instrText>
-            </w:r>
-            <w:r>
-              <w:rPr>
-                <w:noProof/>
-                <w:webHidden/>
-              </w:rPr>
-            </w:r>
-            <w:r>
-              <w:rPr>
-                <w:noProof/>
-                <w:webHidden/>
-              </w:rPr>
-              <w:fldChar w:fldCharType="separate"/>
-            </w:r>
-            <w:r>
-              <w:rPr>
-                <w:noProof/>
-                <w:webHidden/>
-              </w:rPr>
-              <w:t>3</w:t>
-            </w:r>
-            <w:r>
-              <w:rPr>
-                <w:noProof/>
-                <w:webHidden/>
-              </w:rPr>
-              <w:fldChar w:fldCharType="end"/>
-            </w:r>
-          </w:hyperlink>
-        </w:p>
-        <w:p>
-          <w:pPr>
-            <w:pStyle w:val="TOC2"/>
-            <w:tabs>
-              <w:tab w:val="right" w:leader="dot" w:pos="8630"/>
-            </w:tabs>
-            <w:rPr>
-              <w:noProof/>
-              <w:color w:val="auto"/>
-              <w:lang w:eastAsia="en-GB"/>
-            </w:rPr>
-          </w:pPr>
-          <w:hyperlink w:anchor="_Toc471931326" w:history="1">
-            <w:r>
-              <w:rPr>
-                <w:rStyle w:val="Hyperlink"/>
-                <w:noProof/>
-              </w:rPr>
-              <w:t>Photo/video research</w:t>
-            </w:r>
-            <w:r>
-              <w:rPr>
-                <w:noProof/>
-                <w:webHidden/>
-              </w:rPr>
-              <w:tab/>
-            </w:r>
-            <w:r>
-              <w:rPr>
-                <w:noProof/>
-                <w:webHidden/>
-              </w:rPr>
-              <w:fldChar w:fldCharType="begin"/>
-            </w:r>
-            <w:r>
-              <w:rPr>
-                <w:noProof/>
-                <w:webHidden/>
-              </w:rPr>
-              <w:instrText xml:space="preserve"> PAGEREF _Toc471931326 \h </w:instrText>
-            </w:r>
-            <w:r>
-              <w:rPr>
-                <w:noProof/>
-                <w:webHidden/>
-              </w:rPr>
-            </w:r>
-            <w:r>
-              <w:rPr>
-                <w:noProof/>
-                <w:webHidden/>
-              </w:rPr>
-              <w:fldChar w:fldCharType="separate"/>
-            </w:r>
-            <w:r>
-              <w:rPr>
-                <w:noProof/>
-                <w:webHidden/>
-              </w:rPr>
-              <w:t>3</w:t>
+              <w:t>4</w:t>
             </w:r>
             <w:r>
               <w:rPr>
@@ -914,13 +772,13 @@
               <w:lang w:eastAsia="en-GB"/>
             </w:rPr>
           </w:pPr>
-          <w:hyperlink w:anchor="_Toc471931327" w:history="1">
+          <w:hyperlink w:anchor="_Toc471988405" w:history="1">
             <w:r>
               <w:rPr>
                 <w:rStyle w:val="Hyperlink"/>
                 <w:noProof/>
               </w:rPr>
-              <w:t>Architecture</w:t>
+              <w:t>Realistic Terrain</w:t>
             </w:r>
             <w:r>
               <w:rPr>
@@ -941,7 +799,7 @@
                 <w:noProof/>
                 <w:webHidden/>
               </w:rPr>
-              <w:instrText xml:space="preserve"> PAGEREF _Toc471931327 \h </w:instrText>
+              <w:instrText xml:space="preserve"> PAGEREF _Toc471988405 \h </w:instrText>
             </w:r>
             <w:r>
               <w:rPr>
@@ -986,13 +844,13 @@
               <w:lang w:eastAsia="en-GB"/>
             </w:rPr>
           </w:pPr>
-          <w:hyperlink w:anchor="_Toc471931328" w:history="1">
+          <w:hyperlink w:anchor="_Toc471988406" w:history="1">
             <w:r>
               <w:rPr>
                 <w:rStyle w:val="Hyperlink"/>
                 <w:noProof/>
               </w:rPr>
-              <w:t>Environment</w:t>
+              <w:t>Clues</w:t>
             </w:r>
             <w:r>
               <w:rPr>
@@ -1013,7 +871,7 @@
                 <w:noProof/>
                 <w:webHidden/>
               </w:rPr>
-              <w:instrText xml:space="preserve"> PAGEREF _Toc471931328 \h </w:instrText>
+              <w:instrText xml:space="preserve"> PAGEREF _Toc471988406 \h </w:instrText>
             </w:r>
             <w:r>
               <w:rPr>
@@ -1058,13 +916,13 @@
               <w:lang w:eastAsia="en-GB"/>
             </w:rPr>
           </w:pPr>
-          <w:hyperlink w:anchor="_Toc471931329" w:history="1">
+          <w:hyperlink w:anchor="_Toc471988407" w:history="1">
             <w:r>
               <w:rPr>
                 <w:rStyle w:val="Hyperlink"/>
                 <w:noProof/>
               </w:rPr>
-              <w:t>Lighting</w:t>
+              <w:t>Loot</w:t>
             </w:r>
             <w:r>
               <w:rPr>
@@ -1085,7 +943,147 @@
                 <w:noProof/>
                 <w:webHidden/>
               </w:rPr>
-              <w:instrText xml:space="preserve"> PAGEREF _Toc471931329 \h </w:instrText>
+              <w:instrText xml:space="preserve"> PAGEREF _Toc471988407 \h </w:instrText>
+            </w:r>
+            <w:r>
+              <w:rPr>
+                <w:noProof/>
+                <w:webHidden/>
+              </w:rPr>
+            </w:r>
+            <w:r>
+              <w:rPr>
+                <w:noProof/>
+                <w:webHidden/>
+              </w:rPr>
+              <w:fldChar w:fldCharType="separate"/>
+            </w:r>
+            <w:r>
+              <w:rPr>
+                <w:noProof/>
+                <w:webHidden/>
+              </w:rPr>
+              <w:t>4</w:t>
+            </w:r>
+            <w:r>
+              <w:rPr>
+                <w:noProof/>
+                <w:webHidden/>
+              </w:rPr>
+              <w:fldChar w:fldCharType="end"/>
+            </w:r>
+          </w:hyperlink>
+        </w:p>
+        <w:p>
+          <w:pPr>
+            <w:pStyle w:val="TOC2"/>
+            <w:tabs>
+              <w:tab w:val="right" w:leader="dot" w:pos="8630"/>
+            </w:tabs>
+            <w:rPr>
+              <w:noProof/>
+              <w:color w:val="auto"/>
+              <w:lang w:eastAsia="en-GB"/>
+            </w:rPr>
+          </w:pPr>
+          <w:hyperlink w:anchor="_Toc471988408" w:history="1">
+            <w:r>
+              <w:rPr>
+                <w:rStyle w:val="Hyperlink"/>
+                <w:noProof/>
+              </w:rPr>
+              <w:t>Usability and Gameplay research</w:t>
+            </w:r>
+            <w:r>
+              <w:rPr>
+                <w:noProof/>
+                <w:webHidden/>
+              </w:rPr>
+              <w:tab/>
+            </w:r>
+            <w:r>
+              <w:rPr>
+                <w:noProof/>
+                <w:webHidden/>
+              </w:rPr>
+              <w:fldChar w:fldCharType="begin"/>
+            </w:r>
+            <w:r>
+              <w:rPr>
+                <w:noProof/>
+                <w:webHidden/>
+              </w:rPr>
+              <w:instrText xml:space="preserve"> PAGEREF _Toc471988408 \h </w:instrText>
+            </w:r>
+            <w:r>
+              <w:rPr>
+                <w:noProof/>
+                <w:webHidden/>
+              </w:rPr>
+            </w:r>
+            <w:r>
+              <w:rPr>
+                <w:noProof/>
+                <w:webHidden/>
+              </w:rPr>
+              <w:fldChar w:fldCharType="separate"/>
+            </w:r>
+            <w:r>
+              <w:rPr>
+                <w:noProof/>
+                <w:webHidden/>
+              </w:rPr>
+              <w:t>4</w:t>
+            </w:r>
+            <w:r>
+              <w:rPr>
+                <w:noProof/>
+                <w:webHidden/>
+              </w:rPr>
+              <w:fldChar w:fldCharType="end"/>
+            </w:r>
+          </w:hyperlink>
+        </w:p>
+        <w:p>
+          <w:pPr>
+            <w:pStyle w:val="TOC2"/>
+            <w:tabs>
+              <w:tab w:val="right" w:leader="dot" w:pos="8630"/>
+            </w:tabs>
+            <w:rPr>
+              <w:noProof/>
+              <w:color w:val="auto"/>
+              <w:lang w:eastAsia="en-GB"/>
+            </w:rPr>
+          </w:pPr>
+          <w:hyperlink w:anchor="_Toc471988409" w:history="1">
+            <w:r>
+              <w:rPr>
+                <w:rStyle w:val="Hyperlink"/>
+                <w:noProof/>
+              </w:rPr>
+              <w:t>Photo/video research</w:t>
+            </w:r>
+            <w:r>
+              <w:rPr>
+                <w:noProof/>
+                <w:webHidden/>
+              </w:rPr>
+              <w:tab/>
+            </w:r>
+            <w:r>
+              <w:rPr>
+                <w:noProof/>
+                <w:webHidden/>
+              </w:rPr>
+              <w:fldChar w:fldCharType="begin"/>
+            </w:r>
+            <w:r>
+              <w:rPr>
+                <w:noProof/>
+                <w:webHidden/>
+              </w:rPr>
+              <w:instrText xml:space="preserve"> PAGEREF _Toc471988409 \h </w:instrText>
             </w:r>
             <w:r>
               <w:rPr>
@@ -1130,13 +1128,13 @@
               <w:lang w:eastAsia="en-GB"/>
             </w:rPr>
           </w:pPr>
-          <w:hyperlink w:anchor="_Toc471931330" w:history="1">
+          <w:hyperlink w:anchor="_Toc471988410" w:history="1">
             <w:r>
               <w:rPr>
                 <w:rStyle w:val="Hyperlink"/>
                 <w:noProof/>
               </w:rPr>
-              <w:t>Artefacts</w:t>
+              <w:t>Architecture</w:t>
             </w:r>
             <w:r>
               <w:rPr>
@@ -1157,7 +1155,7 @@
                 <w:noProof/>
                 <w:webHidden/>
               </w:rPr>
-              <w:instrText xml:space="preserve"> PAGEREF _Toc471931330 \h </w:instrText>
+              <w:instrText xml:space="preserve"> PAGEREF _Toc471988410 \h </w:instrText>
             </w:r>
             <w:r>
               <w:rPr>
@@ -1202,13 +1200,13 @@
               <w:lang w:eastAsia="en-GB"/>
             </w:rPr>
           </w:pPr>
-          <w:hyperlink w:anchor="_Toc471931331" w:history="1">
+          <w:hyperlink w:anchor="_Toc471988411" w:history="1">
             <w:r>
               <w:rPr>
                 <w:rStyle w:val="Hyperlink"/>
                 <w:noProof/>
               </w:rPr>
-              <w:t>Inspiration</w:t>
+              <w:t>Environment</w:t>
             </w:r>
             <w:r>
               <w:rPr>
@@ -1229,147 +1227,7 @@
                 <w:noProof/>
                 <w:webHidden/>
               </w:rPr>
-              <w:instrText xml:space="preserve"> PAGEREF _Toc471931331 \h </w:instrText>
-            </w:r>
-            <w:r>
-              <w:rPr>
-                <w:noProof/>
-                <w:webHidden/>
-              </w:rPr>
-            </w:r>
-            <w:r>
-              <w:rPr>
-                <w:noProof/>
-                <w:webHidden/>
-              </w:rPr>
-              <w:fldChar w:fldCharType="separate"/>
-            </w:r>
-            <w:r>
-              <w:rPr>
-                <w:noProof/>
-                <w:webHidden/>
-              </w:rPr>
-              <w:t>4</w:t>
-            </w:r>
-            <w:r>
-              <w:rPr>
-                <w:noProof/>
-                <w:webHidden/>
-              </w:rPr>
-              <w:fldChar w:fldCharType="end"/>
-            </w:r>
-          </w:hyperlink>
-        </w:p>
-        <w:p>
-          <w:pPr>
-            <w:pStyle w:val="TOC2"/>
-            <w:tabs>
-              <w:tab w:val="right" w:leader="dot" w:pos="8630"/>
-            </w:tabs>
-            <w:rPr>
-              <w:noProof/>
-              <w:color w:val="auto"/>
-              <w:lang w:eastAsia="en-GB"/>
-            </w:rPr>
-          </w:pPr>
-          <w:hyperlink w:anchor="_Toc471931332" w:history="1">
-            <w:r>
-              <w:rPr>
-                <w:rStyle w:val="Hyperlink"/>
-                <w:noProof/>
-              </w:rPr>
-              <w:t>Story</w:t>
-            </w:r>
-            <w:r>
-              <w:rPr>
-                <w:noProof/>
-                <w:webHidden/>
-              </w:rPr>
-              <w:tab/>
-            </w:r>
-            <w:r>
-              <w:rPr>
-                <w:noProof/>
-                <w:webHidden/>
-              </w:rPr>
-              <w:fldChar w:fldCharType="begin"/>
-            </w:r>
-            <w:r>
-              <w:rPr>
-                <w:noProof/>
-                <w:webHidden/>
-              </w:rPr>
-              <w:instrText xml:space="preserve"> PAGEREF _Toc471931332 \h </w:instrText>
-            </w:r>
-            <w:r>
-              <w:rPr>
-                <w:noProof/>
-                <w:webHidden/>
-              </w:rPr>
-            </w:r>
-            <w:r>
-              <w:rPr>
-                <w:noProof/>
-                <w:webHidden/>
-              </w:rPr>
-              <w:fldChar w:fldCharType="separate"/>
-            </w:r>
-            <w:r>
-              <w:rPr>
-                <w:noProof/>
-                <w:webHidden/>
-              </w:rPr>
-              <w:t>4</w:t>
-            </w:r>
-            <w:r>
-              <w:rPr>
-                <w:noProof/>
-                <w:webHidden/>
-              </w:rPr>
-              <w:fldChar w:fldCharType="end"/>
-            </w:r>
-          </w:hyperlink>
-        </w:p>
-        <w:p>
-          <w:pPr>
-            <w:pStyle w:val="TOC2"/>
-            <w:tabs>
-              <w:tab w:val="right" w:leader="dot" w:pos="8630"/>
-            </w:tabs>
-            <w:rPr>
-              <w:noProof/>
-              <w:color w:val="auto"/>
-              <w:lang w:eastAsia="en-GB"/>
-            </w:rPr>
-          </w:pPr>
-          <w:hyperlink w:anchor="_Toc471931333" w:history="1">
-            <w:r>
-              <w:rPr>
-                <w:rStyle w:val="Hyperlink"/>
-                <w:noProof/>
-              </w:rPr>
-              <w:t>Interactivity</w:t>
-            </w:r>
-            <w:r>
-              <w:rPr>
-                <w:noProof/>
-                <w:webHidden/>
-              </w:rPr>
-              <w:tab/>
-            </w:r>
-            <w:r>
-              <w:rPr>
-                <w:noProof/>
-                <w:webHidden/>
-              </w:rPr>
-              <w:fldChar w:fldCharType="begin"/>
-            </w:r>
-            <w:r>
-              <w:rPr>
-                <w:noProof/>
-                <w:webHidden/>
-              </w:rPr>
-              <w:instrText xml:space="preserve"> PAGEREF _Toc471931333 \h </w:instrText>
+              <w:instrText xml:space="preserve"> PAGEREF _Toc471988411 \h </w:instrText>
             </w:r>
             <w:r>
               <w:rPr>
@@ -1414,13 +1272,13 @@
               <w:lang w:eastAsia="en-GB"/>
             </w:rPr>
           </w:pPr>
-          <w:hyperlink w:anchor="_Toc471931334" w:history="1">
+          <w:hyperlink w:anchor="_Toc471988412" w:history="1">
             <w:r>
               <w:rPr>
                 <w:rStyle w:val="Hyperlink"/>
                 <w:noProof/>
               </w:rPr>
-              <w:t>Objectives</w:t>
+              <w:t>Lighting</w:t>
             </w:r>
             <w:r>
               <w:rPr>
@@ -1441,7 +1299,7 @@
                 <w:noProof/>
                 <w:webHidden/>
               </w:rPr>
-              <w:instrText xml:space="preserve"> PAGEREF _Toc471931334 \h </w:instrText>
+              <w:instrText xml:space="preserve"> PAGEREF _Toc471988412 \h </w:instrText>
             </w:r>
             <w:r>
               <w:rPr>
@@ -1486,13 +1344,13 @@
               <w:lang w:eastAsia="en-GB"/>
             </w:rPr>
           </w:pPr>
-          <w:hyperlink w:anchor="_Toc471931335" w:history="1">
+          <w:hyperlink w:anchor="_Toc471988413" w:history="1">
             <w:r>
               <w:rPr>
                 <w:rStyle w:val="Hyperlink"/>
                 <w:noProof/>
               </w:rPr>
-              <w:t>Obstacles</w:t>
+              <w:t>Artefacts</w:t>
             </w:r>
             <w:r>
               <w:rPr>
@@ -1513,7 +1371,7 @@
                 <w:noProof/>
                 <w:webHidden/>
               </w:rPr>
-              <w:instrText xml:space="preserve"> PAGEREF _Toc471931335 \h </w:instrText>
+              <w:instrText xml:space="preserve"> PAGEREF _Toc471988413 \h </w:instrText>
             </w:r>
             <w:r>
               <w:rPr>
@@ -1558,13 +1416,13 @@
               <w:lang w:eastAsia="en-GB"/>
             </w:rPr>
           </w:pPr>
-          <w:hyperlink w:anchor="_Toc471931336" w:history="1">
+          <w:hyperlink w:anchor="_Toc471988414" w:history="1">
             <w:r>
               <w:rPr>
                 <w:rStyle w:val="Hyperlink"/>
                 <w:noProof/>
               </w:rPr>
-              <w:t>Set Pieces/Scripted Events</w:t>
+              <w:t>Inspiration</w:t>
             </w:r>
             <w:r>
               <w:rPr>
@@ -1585,7 +1443,7 @@
                 <w:noProof/>
                 <w:webHidden/>
               </w:rPr>
-              <w:instrText xml:space="preserve"> PAGEREF _Toc471931336 \h </w:instrText>
+              <w:instrText xml:space="preserve"> PAGEREF _Toc471988414 \h </w:instrText>
             </w:r>
             <w:r>
               <w:rPr>
@@ -1628,13 +1486,13 @@
               <w:lang w:eastAsia="en-GB"/>
             </w:rPr>
           </w:pPr>
-          <w:hyperlink w:anchor="_Toc471931337" w:history="1">
+          <w:hyperlink w:anchor="_Toc471988415" w:history="1">
             <w:r>
               <w:rPr>
                 <w:rStyle w:val="Hyperlink"/>
                 <w:noProof/>
               </w:rPr>
-              <w:t>Visual Development</w:t>
+              <w:t>Story</w:t>
             </w:r>
             <w:r>
               <w:rPr>
@@ -1655,7 +1513,7 @@
                 <w:noProof/>
                 <w:webHidden/>
               </w:rPr>
-              <w:instrText xml:space="preserve"> PAGEREF _Toc471931337 \h </w:instrText>
+              <w:instrText xml:space="preserve"> PAGEREF _Toc471988415 \h </w:instrText>
             </w:r>
             <w:r>
               <w:rPr>
@@ -1676,6 +1534,76 @@
                 <w:webHidden/>
               </w:rPr>
               <w:t>4</w:t>
+            </w:r>
+            <w:r>
+              <w:rPr>
+                <w:noProof/>
+                <w:webHidden/>
+              </w:rPr>
+              <w:fldChar w:fldCharType="end"/>
+            </w:r>
+          </w:hyperlink>
+        </w:p>
+        <w:p>
+          <w:pPr>
+            <w:pStyle w:val="TOC2"/>
+            <w:tabs>
+              <w:tab w:val="right" w:leader="dot" w:pos="8630"/>
+            </w:tabs>
+            <w:rPr>
+              <w:noProof/>
+              <w:color w:val="auto"/>
+              <w:lang w:eastAsia="en-GB"/>
+            </w:rPr>
+          </w:pPr>
+          <w:hyperlink w:anchor="_Toc471988416" w:history="1">
+            <w:r>
+              <w:rPr>
+                <w:rStyle w:val="Hyperlink"/>
+                <w:noProof/>
+              </w:rPr>
+              <w:t>Interactivity</w:t>
+            </w:r>
+            <w:r>
+              <w:rPr>
+                <w:noProof/>
+                <w:webHidden/>
+              </w:rPr>
+              <w:tab/>
+            </w:r>
+            <w:r>
+              <w:rPr>
+                <w:noProof/>
+                <w:webHidden/>
+              </w:rPr>
+              <w:fldChar w:fldCharType="begin"/>
+            </w:r>
+            <w:r>
+              <w:rPr>
+                <w:noProof/>
+                <w:webHidden/>
+              </w:rPr>
+              <w:instrText xml:space="preserve"> PAGEREF _Toc471988416 \h </w:instrText>
+            </w:r>
+            <w:r>
+              <w:rPr>
+                <w:noProof/>
+                <w:webHidden/>
+              </w:rPr>
+            </w:r>
+            <w:r>
+              <w:rPr>
+                <w:noProof/>
+                <w:webHidden/>
+              </w:rPr>
+              <w:fldChar w:fldCharType="separate"/>
+            </w:r>
+            <w:r>
+              <w:rPr>
+                <w:noProof/>
+                <w:webHidden/>
+              </w:rPr>
+              <w:t>5</w:t>
             </w:r>
             <w:r>
               <w:rPr>
@@ -1700,13 +1628,13 @@
               <w:lang w:eastAsia="en-GB"/>
             </w:rPr>
           </w:pPr>
-          <w:hyperlink w:anchor="_Toc471931338" w:history="1">
+          <w:hyperlink w:anchor="_Toc471988417" w:history="1">
             <w:r>
               <w:rPr>
                 <w:rStyle w:val="Hyperlink"/>
                 <w:noProof/>
               </w:rPr>
-              <w:t>Style Reference</w:t>
+              <w:t>Objectives</w:t>
             </w:r>
             <w:r>
               <w:rPr>
@@ -1727,7 +1655,7 @@
                 <w:noProof/>
                 <w:webHidden/>
               </w:rPr>
-              <w:instrText xml:space="preserve"> PAGEREF _Toc471931338 \h </w:instrText>
+              <w:instrText xml:space="preserve"> PAGEREF _Toc471988417 \h </w:instrText>
             </w:r>
             <w:r>
               <w:rPr>
@@ -1747,7 +1675,7 @@
                 <w:noProof/>
                 <w:webHidden/>
               </w:rPr>
-              <w:t>4</w:t>
+              <w:t>5</w:t>
             </w:r>
             <w:r>
               <w:rPr>
@@ -1772,13 +1700,13 @@
               <w:lang w:eastAsia="en-GB"/>
             </w:rPr>
           </w:pPr>
-          <w:hyperlink w:anchor="_Toc471931339" w:history="1">
+          <w:hyperlink w:anchor="_Toc471988418" w:history="1">
             <w:r>
               <w:rPr>
                 <w:rStyle w:val="Hyperlink"/>
                 <w:noProof/>
               </w:rPr>
-              <w:t>Colour Palette</w:t>
+              <w:t>Obstacles</w:t>
             </w:r>
             <w:r>
               <w:rPr>
@@ -1799,7 +1727,7 @@
                 <w:noProof/>
                 <w:webHidden/>
               </w:rPr>
-              <w:instrText xml:space="preserve"> PAGEREF _Toc471931339 \h </w:instrText>
+              <w:instrText xml:space="preserve"> PAGEREF _Toc471988418 \h </w:instrText>
             </w:r>
             <w:r>
               <w:rPr>
@@ -1819,7 +1747,7 @@
                 <w:noProof/>
                 <w:webHidden/>
               </w:rPr>
-              <w:t>4</w:t>
+              <w:t>5</w:t>
             </w:r>
             <w:r>
               <w:rPr>
@@ -1844,13 +1772,13 @@
               <w:lang w:eastAsia="en-GB"/>
             </w:rPr>
           </w:pPr>
-          <w:hyperlink w:anchor="_Toc471931340" w:history="1">
+          <w:hyperlink w:anchor="_Toc471988419" w:history="1">
             <w:r>
               <w:rPr>
                 <w:rStyle w:val="Hyperlink"/>
                 <w:noProof/>
               </w:rPr>
-              <w:t>Lighting</w:t>
+              <w:t>Set Pieces/Scripted Events</w:t>
             </w:r>
             <w:r>
               <w:rPr>
@@ -1871,7 +1799,7 @@
                 <w:noProof/>
                 <w:webHidden/>
               </w:rPr>
-              <w:instrText xml:space="preserve"> PAGEREF _Toc471931340 \h </w:instrText>
+              <w:instrText xml:space="preserve"> PAGEREF _Toc471988419 \h </w:instrText>
             </w:r>
             <w:r>
               <w:rPr>
@@ -1891,7 +1819,7 @@
                 <w:noProof/>
                 <w:webHidden/>
               </w:rPr>
-              <w:t>4</w:t>
+              <w:t>5</w:t>
             </w:r>
             <w:r>
               <w:rPr>
@@ -1914,13 +1842,13 @@
               <w:lang w:eastAsia="en-GB"/>
             </w:rPr>
           </w:pPr>
-          <w:hyperlink w:anchor="_Toc471931341" w:history="1">
+          <w:hyperlink w:anchor="_Toc471988420" w:history="1">
             <w:r>
               <w:rPr>
                 <w:rStyle w:val="Hyperlink"/>
                 <w:noProof/>
               </w:rPr>
-              <w:t>Top-Down Layout and concept art</w:t>
+              <w:t>Visual Development</w:t>
             </w:r>
             <w:r>
               <w:rPr>
@@ -1941,7 +1869,7 @@
                 <w:noProof/>
                 <w:webHidden/>
               </w:rPr>
-              <w:instrText xml:space="preserve"> PAGEREF _Toc471931341 \h </w:instrText>
+              <w:instrText xml:space="preserve"> PAGEREF _Toc471988420 \h </w:instrText>
             </w:r>
             <w:r>
               <w:rPr>
@@ -1986,13 +1914,13 @@
               <w:lang w:eastAsia="en-GB"/>
             </w:rPr>
           </w:pPr>
-          <w:hyperlink w:anchor="_Toc471931342" w:history="1">
+          <w:hyperlink w:anchor="_Toc471988421" w:history="1">
             <w:r>
               <w:rPr>
                 <w:rStyle w:val="Hyperlink"/>
                 <w:noProof/>
               </w:rPr>
-              <w:t>Level Layout</w:t>
+              <w:t>Style Reference</w:t>
             </w:r>
             <w:r>
               <w:rPr>
@@ -2013,7 +1941,7 @@
                 <w:noProof/>
                 <w:webHidden/>
               </w:rPr>
-              <w:instrText xml:space="preserve"> PAGEREF _Toc471931342 \h </w:instrText>
+              <w:instrText xml:space="preserve"> PAGEREF _Toc471988421 \h </w:instrText>
             </w:r>
             <w:r>
               <w:rPr>
@@ -2058,13 +1986,13 @@
               <w:lang w:eastAsia="en-GB"/>
             </w:rPr>
           </w:pPr>
-          <w:hyperlink w:anchor="_Toc471931343" w:history="1">
+          <w:hyperlink w:anchor="_Toc471988422" w:history="1">
             <w:r>
               <w:rPr>
                 <w:rStyle w:val="Hyperlink"/>
                 <w:noProof/>
               </w:rPr>
-              <w:t>Screenshots</w:t>
+              <w:t>Colour Palette</w:t>
             </w:r>
             <w:r>
               <w:rPr>
@@ -2085,7 +2013,7 @@
                 <w:noProof/>
                 <w:webHidden/>
               </w:rPr>
-              <w:instrText xml:space="preserve"> PAGEREF _Toc471931343 \h </w:instrText>
+              <w:instrText xml:space="preserve"> PAGEREF _Toc471988422 \h </w:instrText>
             </w:r>
             <w:r>
               <w:rPr>
@@ -2130,13 +2058,13 @@
               <w:lang w:eastAsia="en-GB"/>
             </w:rPr>
           </w:pPr>
-          <w:hyperlink w:anchor="_Toc471931344" w:history="1">
+          <w:hyperlink w:anchor="_Toc471988423" w:history="1">
             <w:r>
               <w:rPr>
                 <w:rStyle w:val="Hyperlink"/>
                 <w:noProof/>
               </w:rPr>
-              <w:t>Engine</w:t>
+              <w:t>Lighting</w:t>
             </w:r>
             <w:r>
               <w:rPr>
@@ -2157,7 +2085,7 @@
                 <w:noProof/>
                 <w:webHidden/>
               </w:rPr>
-              <w:instrText xml:space="preserve"> PAGEREF _Toc471931344 \h </w:instrText>
+              <w:instrText xml:space="preserve"> PAGEREF _Toc471988423 \h </w:instrText>
             </w:r>
             <w:r>
               <w:rPr>
@@ -2200,12 +2128,298 @@
               <w:lang w:eastAsia="en-GB"/>
             </w:rPr>
           </w:pPr>
-          <w:hyperlink w:anchor="_Toc471931345" w:history="1">
+          <w:hyperlink w:anchor="_Toc471988424" w:history="1">
             <w:r>
               <w:rPr>
                 <w:rStyle w:val="Hyperlink"/>
                 <w:noProof/>
               </w:rPr>
+              <w:t>Top-Down Layout and concept art</w:t>
+            </w:r>
+            <w:r>
+              <w:rPr>
+                <w:noProof/>
+                <w:webHidden/>
+              </w:rPr>
+              <w:tab/>
+            </w:r>
+            <w:r>
+              <w:rPr>
+                <w:noProof/>
+                <w:webHidden/>
+              </w:rPr>
+              <w:fldChar w:fldCharType="begin"/>
+            </w:r>
+            <w:r>
+              <w:rPr>
+                <w:noProof/>
+                <w:webHidden/>
+              </w:rPr>
+              <w:instrText xml:space="preserve"> PAGEREF _Toc471988424 \h </w:instrText>
+            </w:r>
+            <w:r>
+              <w:rPr>
+                <w:noProof/>
+                <w:webHidden/>
+              </w:rPr>
+            </w:r>
+            <w:r>
+              <w:rPr>
+                <w:noProof/>
+                <w:webHidden/>
+              </w:rPr>
+              <w:fldChar w:fldCharType="separate"/>
+            </w:r>
+            <w:r>
+              <w:rPr>
+                <w:noProof/>
+                <w:webHidden/>
+              </w:rPr>
+              <w:t>5</w:t>
+            </w:r>
+            <w:r>
+              <w:rPr>
+                <w:noProof/>
+                <w:webHidden/>
+              </w:rPr>
+              <w:fldChar w:fldCharType="end"/>
+            </w:r>
+          </w:hyperlink>
+        </w:p>
+        <w:p>
+          <w:pPr>
+            <w:pStyle w:val="TOC3"/>
+            <w:tabs>
+              <w:tab w:val="right" w:leader="dot" w:pos="8630"/>
+            </w:tabs>
+            <w:rPr>
+              <w:i w:val="0"/>
+              <w:iCs w:val="0"/>
+              <w:noProof/>
+              <w:color w:val="auto"/>
+              <w:lang w:eastAsia="en-GB"/>
+            </w:rPr>
+          </w:pPr>
+          <w:hyperlink w:anchor="_Toc471988425" w:history="1">
+            <w:r>
+              <w:rPr>
+                <w:rStyle w:val="Hyperlink"/>
+                <w:noProof/>
+              </w:rPr>
+              <w:t>Level Layout</w:t>
+            </w:r>
+            <w:r>
+              <w:rPr>
+                <w:noProof/>
+                <w:webHidden/>
+              </w:rPr>
+              <w:tab/>
+            </w:r>
+            <w:r>
+              <w:rPr>
+                <w:noProof/>
+                <w:webHidden/>
+              </w:rPr>
+              <w:fldChar w:fldCharType="begin"/>
+            </w:r>
+            <w:r>
+              <w:rPr>
+                <w:noProof/>
+                <w:webHidden/>
+              </w:rPr>
+              <w:instrText xml:space="preserve"> PAGEREF _Toc471988425 \h </w:instrText>
+            </w:r>
+            <w:r>
+              <w:rPr>
+                <w:noProof/>
+                <w:webHidden/>
+              </w:rPr>
+            </w:r>
+            <w:r>
+              <w:rPr>
+                <w:noProof/>
+                <w:webHidden/>
+              </w:rPr>
+              <w:fldChar w:fldCharType="separate"/>
+            </w:r>
+            <w:r>
+              <w:rPr>
+                <w:noProof/>
+                <w:webHidden/>
+              </w:rPr>
+              <w:t>5</w:t>
+            </w:r>
+            <w:r>
+              <w:rPr>
+                <w:noProof/>
+                <w:webHidden/>
+              </w:rPr>
+              <w:fldChar w:fldCharType="end"/>
+            </w:r>
+          </w:hyperlink>
+        </w:p>
+        <w:p>
+          <w:pPr>
+            <w:pStyle w:val="TOC3"/>
+            <w:tabs>
+              <w:tab w:val="right" w:leader="dot" w:pos="8630"/>
+            </w:tabs>
+            <w:rPr>
+              <w:i w:val="0"/>
+              <w:iCs w:val="0"/>
+              <w:noProof/>
+              <w:color w:val="auto"/>
+              <w:lang w:eastAsia="en-GB"/>
+            </w:rPr>
+          </w:pPr>
+          <w:hyperlink w:anchor="_Toc471988426" w:history="1">
+            <w:r>
+              <w:rPr>
+                <w:rStyle w:val="Hyperlink"/>
+                <w:noProof/>
+              </w:rPr>
+              <w:t>Screenshots</w:t>
+            </w:r>
+            <w:r>
+              <w:rPr>
+                <w:noProof/>
+                <w:webHidden/>
+              </w:rPr>
+              <w:tab/>
+            </w:r>
+            <w:r>
+              <w:rPr>
+                <w:noProof/>
+                <w:webHidden/>
+              </w:rPr>
+              <w:fldChar w:fldCharType="begin"/>
+            </w:r>
+            <w:r>
+              <w:rPr>
+                <w:noProof/>
+                <w:webHidden/>
+              </w:rPr>
+              <w:instrText xml:space="preserve"> PAGEREF _Toc471988426 \h </w:instrText>
+            </w:r>
+            <w:r>
+              <w:rPr>
+                <w:noProof/>
+                <w:webHidden/>
+              </w:rPr>
+            </w:r>
+            <w:r>
+              <w:rPr>
+                <w:noProof/>
+                <w:webHidden/>
+              </w:rPr>
+              <w:fldChar w:fldCharType="separate"/>
+            </w:r>
+            <w:r>
+              <w:rPr>
+                <w:noProof/>
+                <w:webHidden/>
+              </w:rPr>
+              <w:t>5</w:t>
+            </w:r>
+            <w:r>
+              <w:rPr>
+                <w:noProof/>
+                <w:webHidden/>
+              </w:rPr>
+              <w:fldChar w:fldCharType="end"/>
+            </w:r>
+          </w:hyperlink>
+        </w:p>
+        <w:p>
+          <w:pPr>
+            <w:pStyle w:val="TOC3"/>
+            <w:tabs>
+              <w:tab w:val="right" w:leader="dot" w:pos="8630"/>
+            </w:tabs>
+            <w:rPr>
+              <w:i w:val="0"/>
+              <w:iCs w:val="0"/>
+              <w:noProof/>
+              <w:color w:val="auto"/>
+              <w:lang w:eastAsia="en-GB"/>
+            </w:rPr>
+          </w:pPr>
+          <w:hyperlink w:anchor="_Toc471988427" w:history="1">
+            <w:r>
+              <w:rPr>
+                <w:rStyle w:val="Hyperlink"/>
+                <w:noProof/>
+              </w:rPr>
+              <w:t>Engine</w:t>
+            </w:r>
+            <w:r>
+              <w:rPr>
+                <w:noProof/>
+                <w:webHidden/>
+              </w:rPr>
+              <w:tab/>
+            </w:r>
+            <w:r>
+              <w:rPr>
+                <w:noProof/>
+                <w:webHidden/>
+              </w:rPr>
+              <w:fldChar w:fldCharType="begin"/>
+            </w:r>
+            <w:r>
+              <w:rPr>
+                <w:noProof/>
+                <w:webHidden/>
+              </w:rPr>
+              <w:instrText xml:space="preserve"> PAGEREF _Toc471988427 \h </w:instrText>
+            </w:r>
+            <w:r>
+              <w:rPr>
+                <w:noProof/>
+                <w:webHidden/>
+              </w:rPr>
+            </w:r>
+            <w:r>
+              <w:rPr>
+                <w:noProof/>
+                <w:webHidden/>
+              </w:rPr>
+              <w:fldChar w:fldCharType="separate"/>
+            </w:r>
+            <w:r>
+              <w:rPr>
+                <w:noProof/>
+                <w:webHidden/>
+              </w:rPr>
+              <w:t>5</w:t>
+            </w:r>
+            <w:r>
+              <w:rPr>
+                <w:noProof/>
+                <w:webHidden/>
+              </w:rPr>
+              <w:fldChar w:fldCharType="end"/>
+            </w:r>
+          </w:hyperlink>
+        </w:p>
+        <w:p>
+          <w:pPr>
+            <w:pStyle w:val="TOC2"/>
+            <w:tabs>
+              <w:tab w:val="right" w:leader="dot" w:pos="8630"/>
+            </w:tabs>
+            <w:rPr>
+              <w:noProof/>
+              <w:color w:val="auto"/>
+              <w:lang w:eastAsia="en-GB"/>
+            </w:rPr>
+          </w:pPr>
+          <w:hyperlink w:anchor="_Toc471988428" w:history="1">
+            <w:r>
+              <w:rPr>
+                <w:rStyle w:val="Hyperlink"/>
+                <w:noProof/>
+              </w:rPr>
               <w:t>Originality</w:t>
             </w:r>
             <w:r>
@@ -2227,7 +2441,7 @@
                 <w:noProof/>
                 <w:webHidden/>
               </w:rPr>
-              <w:instrText xml:space="preserve"> PAGEREF _Toc471931345 \h </w:instrText>
+              <w:instrText xml:space="preserve"> PAGEREF _Toc471988428 \h </w:instrText>
             </w:r>
             <w:r>
               <w:rPr>
@@ -2270,7 +2484,7 @@
               <w:lang w:eastAsia="en-GB"/>
             </w:rPr>
           </w:pPr>
-          <w:hyperlink w:anchor="_Toc471931346" w:history="1">
+          <w:hyperlink w:anchor="_Toc471988429" w:history="1">
             <w:r>
               <w:rPr>
                 <w:rStyle w:val="Hyperlink"/>
@@ -2297,7 +2511,7 @@
                 <w:noProof/>
                 <w:webHidden/>
               </w:rPr>
-              <w:instrText xml:space="preserve"> PAGEREF _Toc471931346 \h </w:instrText>
+              <w:instrText xml:space="preserve"> PAGEREF _Toc471988429 \h </w:instrText>
             </w:r>
             <w:r>
               <w:rPr>
@@ -2317,7 +2531,7 @@
                 <w:noProof/>
                 <w:webHidden/>
               </w:rPr>
-              <w:t>6</w:t>
+              <w:t>7</w:t>
             </w:r>
             <w:r>
               <w:rPr>
@@ -2340,7 +2554,7 @@
               <w:lang w:eastAsia="en-GB"/>
             </w:rPr>
           </w:pPr>
-          <w:hyperlink w:anchor="_Toc471931347" w:history="1">
+          <w:hyperlink w:anchor="_Toc471988430" w:history="1">
             <w:r>
               <w:rPr>
                 <w:rStyle w:val="Hyperlink"/>
@@ -2367,7 +2581,7 @@
                 <w:noProof/>
                 <w:webHidden/>
               </w:rPr>
-              <w:instrText xml:space="preserve"> PAGEREF _Toc471931347 \h </w:instrText>
+              <w:instrText xml:space="preserve"> PAGEREF _Toc471988430 \h </w:instrText>
             </w:r>
             <w:r>
               <w:rPr>
@@ -2387,7 +2601,7 @@
                 <w:noProof/>
                 <w:webHidden/>
               </w:rPr>
-              <w:t>6</w:t>
+              <w:t>7</w:t>
             </w:r>
             <w:r>
               <w:rPr>
@@ -2410,7 +2624,7 @@
               <w:lang w:eastAsia="en-GB"/>
             </w:rPr>
           </w:pPr>
-          <w:hyperlink w:anchor="_Toc471931348" w:history="1">
+          <w:hyperlink w:anchor="_Toc471988431" w:history="1">
             <w:r>
               <w:rPr>
                 <w:rStyle w:val="Hyperlink"/>
@@ -2437,7 +2651,7 @@
                 <w:noProof/>
                 <w:webHidden/>
               </w:rPr>
-              <w:instrText xml:space="preserve"> PAGEREF _Toc471931348 \h </w:instrText>
+              <w:instrText xml:space="preserve"> PAGEREF _Toc471988431 \h </w:instrText>
             </w:r>
             <w:r>
               <w:rPr>
@@ -2457,7 +2671,7 @@
                 <w:noProof/>
                 <w:webHidden/>
               </w:rPr>
-              <w:t>6</w:t>
+              <w:t>7</w:t>
             </w:r>
             <w:r>
               <w:rPr>
@@ -2480,7 +2694,7 @@
               <w:lang w:eastAsia="en-GB"/>
             </w:rPr>
           </w:pPr>
-          <w:hyperlink w:anchor="_Toc471931349" w:history="1">
+          <w:hyperlink w:anchor="_Toc471988432" w:history="1">
             <w:r>
               <w:rPr>
                 <w:rStyle w:val="Hyperlink"/>
@@ -2507,7 +2721,7 @@
                 <w:noProof/>
                 <w:webHidden/>
               </w:rPr>
-              <w:instrText xml:space="preserve"> PAGEREF _Toc471931349 \h </w:instrText>
+              <w:instrText xml:space="preserve"> PAGEREF _Toc471988432 \h </w:instrText>
             </w:r>
             <w:r>
               <w:rPr>
@@ -2527,7 +2741,7 @@
                 <w:noProof/>
                 <w:webHidden/>
               </w:rPr>
-              <w:t>6</w:t>
+              <w:t>7</w:t>
             </w:r>
             <w:r>
               <w:rPr>
@@ -2550,7 +2764,7 @@
               <w:lang w:eastAsia="en-GB"/>
             </w:rPr>
           </w:pPr>
-          <w:hyperlink w:anchor="_Toc471931350" w:history="1">
+          <w:hyperlink w:anchor="_Toc471988433" w:history="1">
             <w:r>
               <w:rPr>
                 <w:rStyle w:val="Hyperlink"/>
@@ -2577,7 +2791,7 @@
                 <w:noProof/>
                 <w:webHidden/>
               </w:rPr>
-              <w:instrText xml:space="preserve"> PAGEREF _Toc471931350 \h </w:instrText>
+              <w:instrText xml:space="preserve"> PAGEREF _Toc471988433 \h </w:instrText>
             </w:r>
             <w:r>
               <w:rPr>
@@ -2597,7 +2811,7 @@
                 <w:noProof/>
                 <w:webHidden/>
               </w:rPr>
-              <w:t>6</w:t>
+              <w:t>7</w:t>
             </w:r>
             <w:r>
               <w:rPr>
@@ -2620,7 +2834,7 @@
               <w:lang w:eastAsia="en-GB"/>
             </w:rPr>
           </w:pPr>
-          <w:hyperlink w:anchor="_Toc471931351" w:history="1">
+          <w:hyperlink w:anchor="_Toc471988434" w:history="1">
             <w:r>
               <w:rPr>
                 <w:rStyle w:val="Hyperlink"/>
@@ -2647,7 +2861,7 @@
                 <w:noProof/>
                 <w:webHidden/>
               </w:rPr>
-              <w:instrText xml:space="preserve"> PAGEREF _Toc471931351 \h </w:instrText>
+              <w:instrText xml:space="preserve"> PAGEREF _Toc471988434 \h </w:instrText>
             </w:r>
             <w:r>
               <w:rPr>
@@ -2667,7 +2881,7 @@
                 <w:noProof/>
                 <w:webHidden/>
               </w:rPr>
-              <w:t>6</w:t>
+              <w:t>7</w:t>
             </w:r>
             <w:r>
               <w:rPr>
@@ -2690,7 +2904,7 @@
               <w:lang w:eastAsia="en-GB"/>
             </w:rPr>
           </w:pPr>
-          <w:hyperlink w:anchor="_Toc471931352" w:history="1">
+          <w:hyperlink w:anchor="_Toc471988435" w:history="1">
             <w:r>
               <w:rPr>
                 <w:rStyle w:val="Hyperlink"/>
@@ -2717,7 +2931,7 @@
                 <w:noProof/>
                 <w:webHidden/>
               </w:rPr>
-              <w:instrText xml:space="preserve"> PAGEREF _Toc471931352 \h </w:instrText>
+              <w:instrText xml:space="preserve"> PAGEREF _Toc471988435 \h </w:instrText>
             </w:r>
             <w:r>
               <w:rPr>
@@ -2737,7 +2951,7 @@
                 <w:noProof/>
                 <w:webHidden/>
               </w:rPr>
-              <w:t>6</w:t>
+              <w:t>7</w:t>
             </w:r>
             <w:r>
               <w:rPr>
@@ -2760,7 +2974,7 @@
               <w:lang w:eastAsia="en-GB"/>
             </w:rPr>
           </w:pPr>
-          <w:hyperlink w:anchor="_Toc471931353" w:history="1">
+          <w:hyperlink w:anchor="_Toc471988436" w:history="1">
             <w:r>
               <w:rPr>
                 <w:rStyle w:val="Hyperlink"/>
@@ -2787,7 +3001,7 @@
                 <w:noProof/>
                 <w:webHidden/>
               </w:rPr>
-              <w:instrText xml:space="preserve"> PAGEREF _Toc471931353 \h </w:instrText>
+              <w:instrText xml:space="preserve"> PAGEREF _Toc471988436 \h </w:instrText>
             </w:r>
             <w:r>
               <w:rPr>
@@ -2807,7 +3021,287 @@
                 <w:noProof/>
                 <w:webHidden/>
               </w:rPr>
-              <w:t>7</w:t>
+              <w:t>8</w:t>
+            </w:r>
+            <w:r>
+              <w:rPr>
+                <w:noProof/>
+                <w:webHidden/>
+              </w:rPr>
+              <w:fldChar w:fldCharType="end"/>
+            </w:r>
+          </w:hyperlink>
+        </w:p>
+        <w:p>
+          <w:pPr>
+            <w:pStyle w:val="TOC2"/>
+            <w:tabs>
+              <w:tab w:val="right" w:leader="dot" w:pos="8630"/>
+            </w:tabs>
+            <w:rPr>
+              <w:noProof/>
+              <w:color w:val="auto"/>
+              <w:lang w:eastAsia="en-GB"/>
+            </w:rPr>
+          </w:pPr>
+          <w:hyperlink w:anchor="_Toc471988437" w:history="1">
+            <w:r>
+              <w:rPr>
+                <w:rStyle w:val="Hyperlink"/>
+                <w:noProof/>
+              </w:rPr>
+              <w:t>Method</w:t>
+            </w:r>
+            <w:r>
+              <w:rPr>
+                <w:noProof/>
+                <w:webHidden/>
+              </w:rPr>
+              <w:tab/>
+            </w:r>
+            <w:r>
+              <w:rPr>
+                <w:noProof/>
+                <w:webHidden/>
+              </w:rPr>
+              <w:fldChar w:fldCharType="begin"/>
+            </w:r>
+            <w:r>
+              <w:rPr>
+                <w:noProof/>
+                <w:webHidden/>
+              </w:rPr>
+              <w:instrText xml:space="preserve"> PAGEREF _Toc471988437 \h </w:instrText>
+            </w:r>
+            <w:r>
+              <w:rPr>
+                <w:noProof/>
+                <w:webHidden/>
+              </w:rPr>
+            </w:r>
+            <w:r>
+              <w:rPr>
+                <w:noProof/>
+                <w:webHidden/>
+              </w:rPr>
+              <w:fldChar w:fldCharType="separate"/>
+            </w:r>
+            <w:r>
+              <w:rPr>
+                <w:noProof/>
+                <w:webHidden/>
+              </w:rPr>
+              <w:t>8</w:t>
+            </w:r>
+            <w:r>
+              <w:rPr>
+                <w:noProof/>
+                <w:webHidden/>
+              </w:rPr>
+              <w:fldChar w:fldCharType="end"/>
+            </w:r>
+          </w:hyperlink>
+        </w:p>
+        <w:p>
+          <w:pPr>
+            <w:pStyle w:val="TOC2"/>
+            <w:tabs>
+              <w:tab w:val="right" w:leader="dot" w:pos="8630"/>
+            </w:tabs>
+            <w:rPr>
+              <w:noProof/>
+              <w:color w:val="auto"/>
+              <w:lang w:eastAsia="en-GB"/>
+            </w:rPr>
+          </w:pPr>
+          <w:hyperlink w:anchor="_Toc471988438" w:history="1">
+            <w:r>
+              <w:rPr>
+                <w:rStyle w:val="Hyperlink"/>
+                <w:noProof/>
+              </w:rPr>
+              <w:t>Outcomes</w:t>
+            </w:r>
+            <w:r>
+              <w:rPr>
+                <w:noProof/>
+                <w:webHidden/>
+              </w:rPr>
+              <w:tab/>
+            </w:r>
+            <w:r>
+              <w:rPr>
+                <w:noProof/>
+                <w:webHidden/>
+              </w:rPr>
+              <w:fldChar w:fldCharType="begin"/>
+            </w:r>
+            <w:r>
+              <w:rPr>
+                <w:noProof/>
+                <w:webHidden/>
+              </w:rPr>
+              <w:instrText xml:space="preserve"> PAGEREF _Toc471988438 \h </w:instrText>
+            </w:r>
+            <w:r>
+              <w:rPr>
+                <w:noProof/>
+                <w:webHidden/>
+              </w:rPr>
+            </w:r>
+            <w:r>
+              <w:rPr>
+                <w:noProof/>
+                <w:webHidden/>
+              </w:rPr>
+              <w:fldChar w:fldCharType="separate"/>
+            </w:r>
+            <w:r>
+              <w:rPr>
+                <w:noProof/>
+                <w:webHidden/>
+              </w:rPr>
+              <w:t>8</w:t>
+            </w:r>
+            <w:r>
+              <w:rPr>
+                <w:noProof/>
+                <w:webHidden/>
+              </w:rPr>
+              <w:fldChar w:fldCharType="end"/>
+            </w:r>
+          </w:hyperlink>
+        </w:p>
+        <w:p>
+          <w:pPr>
+            <w:pStyle w:val="TOC2"/>
+            <w:tabs>
+              <w:tab w:val="right" w:leader="dot" w:pos="8630"/>
+            </w:tabs>
+            <w:rPr>
+              <w:noProof/>
+              <w:color w:val="auto"/>
+              <w:lang w:eastAsia="en-GB"/>
+            </w:rPr>
+          </w:pPr>
+          <w:hyperlink w:anchor="_Toc471988439" w:history="1">
+            <w:r>
+              <w:rPr>
+                <w:rStyle w:val="Hyperlink"/>
+                <w:noProof/>
+              </w:rPr>
+              <w:t>Survey Template</w:t>
+            </w:r>
+            <w:r>
+              <w:rPr>
+                <w:noProof/>
+                <w:webHidden/>
+              </w:rPr>
+              <w:tab/>
+            </w:r>
+            <w:r>
+              <w:rPr>
+                <w:noProof/>
+                <w:webHidden/>
+              </w:rPr>
+              <w:fldChar w:fldCharType="begin"/>
+            </w:r>
+            <w:r>
+              <w:rPr>
+                <w:noProof/>
+                <w:webHidden/>
+              </w:rPr>
+              <w:instrText xml:space="preserve"> PAGEREF _Toc471988439 \h </w:instrText>
+            </w:r>
+            <w:r>
+              <w:rPr>
+                <w:noProof/>
+                <w:webHidden/>
+              </w:rPr>
+            </w:r>
+            <w:r>
+              <w:rPr>
+                <w:noProof/>
+                <w:webHidden/>
+              </w:rPr>
+              <w:fldChar w:fldCharType="separate"/>
+            </w:r>
+            <w:r>
+              <w:rPr>
+                <w:noProof/>
+                <w:webHidden/>
+              </w:rPr>
+              <w:t>8</w:t>
+            </w:r>
+            <w:r>
+              <w:rPr>
+                <w:noProof/>
+                <w:webHidden/>
+              </w:rPr>
+              <w:fldChar w:fldCharType="end"/>
+            </w:r>
+          </w:hyperlink>
+        </w:p>
+        <w:p>
+          <w:pPr>
+            <w:pStyle w:val="TOC2"/>
+            <w:tabs>
+              <w:tab w:val="right" w:leader="dot" w:pos="8630"/>
+            </w:tabs>
+            <w:rPr>
+              <w:noProof/>
+              <w:color w:val="auto"/>
+              <w:lang w:eastAsia="en-GB"/>
+            </w:rPr>
+          </w:pPr>
+          <w:hyperlink w:anchor="_Toc471988440" w:history="1">
+            <w:r>
+              <w:rPr>
+                <w:rStyle w:val="Hyperlink"/>
+                <w:noProof/>
+              </w:rPr>
+              <w:t>Expected Results</w:t>
+            </w:r>
+            <w:r>
+              <w:rPr>
+                <w:noProof/>
+                <w:webHidden/>
+              </w:rPr>
+              <w:tab/>
+            </w:r>
+            <w:r>
+              <w:rPr>
+                <w:noProof/>
+                <w:webHidden/>
+              </w:rPr>
+              <w:fldChar w:fldCharType="begin"/>
+            </w:r>
+            <w:r>
+              <w:rPr>
+                <w:noProof/>
+                <w:webHidden/>
+              </w:rPr>
+              <w:instrText xml:space="preserve"> PAGEREF _Toc471988440 \h </w:instrText>
+            </w:r>
+            <w:r>
+              <w:rPr>
+                <w:noProof/>
+                <w:webHidden/>
+              </w:rPr>
+            </w:r>
+            <w:r>
+              <w:rPr>
+                <w:noProof/>
+                <w:webHidden/>
+              </w:rPr>
+              <w:fldChar w:fldCharType="separate"/>
+            </w:r>
+            <w:r>
+              <w:rPr>
+                <w:noProof/>
+                <w:webHidden/>
+              </w:rPr>
+              <w:t>8</w:t>
             </w:r>
             <w:r>
               <w:rPr>
@@ -2932,283 +3426,439 @@
     </w:p>
     <w:p>
       <w:pPr>
-        <w:pStyle w:val="ContactInfo"/>
-      </w:pPr>
-    </w:p>
-    <w:p>
-      <w:pPr>
-        <w:pStyle w:val="ContactInfo"/>
-      </w:pPr>
-    </w:p>
-    <w:p>
-      <w:pPr>
-        <w:pStyle w:val="ContactInfo"/>
-      </w:pPr>
-    </w:p>
-    <w:p>
-      <w:pPr>
-        <w:pStyle w:val="ContactInfo"/>
-      </w:pPr>
-    </w:p>
-    <w:p>
-      <w:pPr>
-        <w:pStyle w:val="ContactInfo"/>
-      </w:pPr>
-    </w:p>
-    <w:p>
-      <w:pPr>
-        <w:pStyle w:val="ContactInfo"/>
-      </w:pPr>
-    </w:p>
-    <w:p>
-      <w:pPr>
-        <w:pStyle w:val="ContactInfo"/>
-      </w:pPr>
-    </w:p>
-    <w:p>
-      <w:pPr>
-        <w:pStyle w:val="ContactInfo"/>
-      </w:pPr>
-    </w:p>
-    <w:p>
-      <w:pPr>
-        <w:pStyle w:val="ContactInfo"/>
-      </w:pPr>
-    </w:p>
-    <w:p>
-      <w:pPr>
-        <w:pStyle w:val="ContactInfo"/>
-      </w:pPr>
-    </w:p>
-    <w:p>
-      <w:pPr>
-        <w:pStyle w:val="ContactInfo"/>
-      </w:pPr>
-    </w:p>
-    <w:p>
-      <w:pPr>
-        <w:pStyle w:val="ContactInfo"/>
-      </w:pPr>
-    </w:p>
-    <w:p>
-      <w:pPr>
         <w:pStyle w:val="Heading1"/>
       </w:pPr>
-      <w:bookmarkStart w:id="6" w:name="_Toc471931317"/>
+      <w:bookmarkStart w:id="5" w:name="_Toc471988397"/>
       <w:bookmarkEnd w:id="0"/>
       <w:bookmarkEnd w:id="1"/>
       <w:bookmarkEnd w:id="2"/>
       <w:bookmarkEnd w:id="3"/>
       <w:bookmarkEnd w:id="4"/>
       <w:r>
+        <w:lastRenderedPageBreak/>
         <w:t>Design</w:t>
       </w:r>
+      <w:bookmarkEnd w:id="5"/>
+    </w:p>
+    <w:p>
+      <w:r>
+        <w:t xml:space="preserve">The level that will be designed </w:t>
+      </w:r>
+      <w:r>
+        <w:t xml:space="preserve">will be </w:t>
+      </w:r>
+      <w:r>
+        <w:t xml:space="preserve">from the game Scholar, </w:t>
+      </w:r>
+      <w:r>
+        <w:t>a first person magic quest game that takes places in a unique environment. The following section of the report sets out the general theme and setting of the game and the level.</w:t>
+      </w:r>
+    </w:p>
+    <w:p>
+      <w:pPr>
+        <w:pStyle w:val="Heading2"/>
+      </w:pPr>
+      <w:bookmarkStart w:id="6" w:name="_Toc471988398"/>
+      <w:r>
+        <w:t>Narrative description</w:t>
+      </w:r>
       <w:bookmarkEnd w:id="6"/>
     </w:p>
     <w:p>
       <w:r>
-        <w:t xml:space="preserve">This section of the report will </w:t>
-      </w:r>
-      <w:r>
-        <w:t>summarise the design of the 3D level and its ov</w:t>
-      </w:r>
-      <w:r>
-        <w:t xml:space="preserve">erall fitting in </w:t>
-      </w:r>
-      <w:r>
-        <w:t>the game Scholar</w:t>
+        <w:t xml:space="preserve">You play as ‘’The Traveller” a nameless entity that is travelling across the Kingdom of Dalriada </w:t>
+      </w:r>
+      <w:r>
+        <w:t>to its capital Kilcreggan. In your possession is the ‘Tome’ a scripture filled with cryptic symbols that effect the world once articulated. Your quest is to take the valuable scripture to a safe haven where it can be studied for the better of the wider kingdom.</w:t>
+      </w:r>
+      <w:r>
+        <w:t xml:space="preserve"> The question that must be answered though, can you master the Tome’s secrets in order to achieve your goals, can you effectively wield its power to protect you.</w:t>
+      </w:r>
+      <w:r>
+        <w:t xml:space="preserve"> </w:t>
       </w:r>
     </w:p>
     <w:p>
       <w:pPr>
         <w:pStyle w:val="Heading2"/>
       </w:pPr>
-      <w:bookmarkStart w:id="7" w:name="_Toc471931318"/>
-      <w:r>
-        <w:t>Narrative description</w:t>
+      <w:bookmarkStart w:id="7" w:name="_Toc471988399"/>
+      <w:r>
+        <w:t>Settings, Theme, Location</w:t>
       </w:r>
       <w:bookmarkEnd w:id="7"/>
     </w:p>
     <w:p>
-      <w:r>
-        <w:t xml:space="preserve">You play as ‘’The Traveller” a nameless entity that is travelling across the Kingdom of Dalriada </w:t>
-      </w:r>
-      <w:r>
-        <w:t>(Dal-</w:t>
-      </w:r>
-      <w:proofErr w:type="spellStart"/>
-      <w:r>
-        <w:t>ree</w:t>
-      </w:r>
-      <w:proofErr w:type="spellEnd"/>
-      <w:r>
-        <w:t>-</w:t>
-      </w:r>
-      <w:proofErr w:type="spellStart"/>
-      <w:r>
-        <w:t>ada</w:t>
-      </w:r>
-      <w:proofErr w:type="spellEnd"/>
-      <w:r>
-        <w:t xml:space="preserve">) </w:t>
-      </w:r>
-      <w:r>
-        <w:t>to its capital Kilcreggan. In your possession is the ‘Tome’ a scripture filled with cryptic symbols that effect the world once articulated. Your quest is to take the valuable scripture to a safe haven where it can be studied for the better of the wider kingdom.</w:t>
-      </w:r>
-      <w:r>
-        <w:t xml:space="preserve"> The question that must be answered though, can you master the Tome’s secrets in order to achieve your goals, can you effectively wield its power to protect you.</w:t>
+      <w:pPr>
+        <w:pStyle w:val="Heading3"/>
+      </w:pPr>
+      <w:bookmarkStart w:id="8" w:name="_Toc471988400"/>
+      <w:r>
+        <w:t>Setting</w:t>
+      </w:r>
+      <w:bookmarkEnd w:id="8"/>
+    </w:p>
+    <w:p>
+      <w:r>
+        <w:t>As alluded to in the narrative description the level is set i</w:t>
+      </w:r>
+      <w:r>
+        <w:t>n the Kingdom of Dalriada</w:t>
+      </w:r>
+      <w:r>
+        <w:t xml:space="preserve"> in a period known as the</w:t>
+      </w:r>
+      <w:r>
+        <w:t xml:space="preserve"> Age of Discovery commonly referred to as the</w:t>
+      </w:r>
+      <w:r>
+        <w:t xml:space="preserve"> Second Age</w:t>
+      </w:r>
+      <w:r>
+        <w:t>.</w:t>
+      </w:r>
+      <w:r>
+        <w:t xml:space="preserve"> The exact date is not known however it is set in the final days of the Second Age</w:t>
+      </w:r>
+      <w:r>
+        <w:t xml:space="preserve"> with the completion of the journey starting the Age of Knowledge or Third Age.</w:t>
+      </w:r>
+    </w:p>
+    <w:p>
+      <w:pPr>
+        <w:pStyle w:val="Heading3"/>
+      </w:pPr>
+      <w:bookmarkStart w:id="9" w:name="_Toc471988401"/>
+      <w:r>
+        <w:t>Theme</w:t>
+      </w:r>
+      <w:bookmarkEnd w:id="9"/>
+    </w:p>
+    <w:p>
+      <w:r>
+        <w:t>The theme of the game is medieval fantasy</w:t>
+      </w:r>
+      <w:r>
+        <w:t xml:space="preserve"> taking various style elements from Celtic and Medieval history</w:t>
+      </w:r>
+      <w:r>
+        <w:t>.</w:t>
+      </w:r>
+      <w:r>
+        <w:t xml:space="preserve"> The game</w:t>
+      </w:r>
+      <w:r>
+        <w:t>’</w:t>
+      </w:r>
+      <w:r>
+        <w:t>s theme encompasses large sprawling forests with</w:t>
+      </w:r>
+      <w:r>
+        <w:t xml:space="preserve"> small medieval towns</w:t>
       </w:r>
       <w:r>
         <w:t xml:space="preserve"> </w:t>
       </w:r>
+      <w:r>
+        <w:t>that serve to give the game a unique look and theme.</w:t>
+      </w:r>
+      <w:r>
+        <w:t xml:space="preserve"> The theme is meant to entrance the player in its beauty whi</w:t>
+      </w:r>
+      <w:bookmarkStart w:id="10" w:name="_GoBack"/>
+      <w:bookmarkEnd w:id="10"/>
+      <w:r>
+        <w:t>le completely masking the dangers that lie around the player.</w:t>
+      </w:r>
+    </w:p>
+    <w:p>
+      <w:pPr>
+        <w:pStyle w:val="Heading3"/>
+      </w:pPr>
+      <w:bookmarkStart w:id="11" w:name="_Toc471988402"/>
+      <w:r>
+        <w:t>Location</w:t>
+      </w:r>
+      <w:bookmarkEnd w:id="11"/>
+    </w:p>
+    <w:p>
+      <w:r>
+        <w:t xml:space="preserve">You start in an undisclosed </w:t>
+      </w:r>
+      <w:r>
+        <w:t>forest</w:t>
+      </w:r>
+      <w:r>
+        <w:t xml:space="preserve"> in the Kingdom of Dalriada</w:t>
+      </w:r>
+      <w:r>
+        <w:t xml:space="preserve"> </w:t>
+      </w:r>
+      <w:r>
+        <w:t>on the way to the nearest town.</w:t>
+      </w:r>
+      <w:r>
+        <w:t xml:space="preserve"> </w:t>
+      </w:r>
+      <w:r>
+        <w:t>However,</w:t>
+      </w:r>
+      <w:r>
+        <w:t xml:space="preserve"> prior to the start of the level you understand that it is getting dark and you are on your way to a nearby campfire to sleep and rest. However, the campfire lies uninhabited except for one sole body laying by the fire. With suspicions raised you decided to investigate the fate of the occupants of the camp site.</w:t>
+      </w:r>
     </w:p>
     <w:p>
       <w:pPr>
         <w:pStyle w:val="Heading2"/>
       </w:pPr>
-      <w:bookmarkStart w:id="8" w:name="_Toc471931319"/>
-      <w:r>
-        <w:t>Settings, Theme, Location</w:t>
-      </w:r>
-      <w:bookmarkEnd w:id="8"/>
+      <w:bookmarkStart w:id="12" w:name="_Toc471988403"/>
+      <w:r>
+        <w:t>Player Experiencce</w:t>
+      </w:r>
+      <w:bookmarkEnd w:id="12"/>
+    </w:p>
+    <w:p>
+      <w:r>
+        <w:t>The player is due to arrive at a camp site in the near area</w:t>
+      </w:r>
+      <w:r>
+        <w:t xml:space="preserve">. </w:t>
+      </w:r>
+      <w:r>
+        <w:t>The player upon arriving will perform investigative work finding clues at the site to find out what happened. Once all clues have been revealed the player is supposed to successfully survey the area revealing a group of monsters that have been killing travellers through the area for a long time. The player</w:t>
+      </w:r>
+      <w:r>
+        <w:t xml:space="preserve"> will need to deploy their magic skills to defeat said enemies, once they have they can acquire loot for the future travels.</w:t>
+      </w:r>
+    </w:p>
+    <w:p>
+      <w:pPr>
+        <w:pStyle w:val="Heading2"/>
+      </w:pPr>
+      <w:bookmarkStart w:id="13" w:name="_Toc471988404"/>
+      <w:r>
+        <w:lastRenderedPageBreak/>
+        <w:t>Level Features</w:t>
+      </w:r>
+      <w:bookmarkEnd w:id="13"/>
     </w:p>
     <w:p>
       <w:pPr>
         <w:pStyle w:val="Heading3"/>
       </w:pPr>
-      <w:bookmarkStart w:id="9" w:name="_Toc471931320"/>
-      <w:r>
-        <w:t>Setting</w:t>
-      </w:r>
-      <w:bookmarkEnd w:id="9"/>
-    </w:p>
-    <w:p>
-      <w:r>
-        <w:t>As alluded to in the narrative description the level is set in the world</w:t>
+      <w:bookmarkStart w:id="14" w:name="_Toc471988405"/>
+      <w:r>
+        <w:t>Realistic Terrain</w:t>
+      </w:r>
+      <w:bookmarkEnd w:id="14"/>
+    </w:p>
+    <w:p>
+      <w:r>
+        <w:t>The level itself will be set in an open area in a forest.</w:t>
+      </w:r>
+      <w:r>
+        <w:t xml:space="preserve"> Do give the illusion that this is a real place the forest itself will be expansive comprising of various trees, bushes and general features.</w:t>
       </w:r>
     </w:p>
     <w:p>
       <w:pPr>
         <w:pStyle w:val="Heading3"/>
       </w:pPr>
-      <w:bookmarkStart w:id="10" w:name="_Toc471931321"/>
-      <w:r>
-        <w:t>Theme</w:t>
-      </w:r>
-      <w:bookmarkEnd w:id="10"/>
-    </w:p>
-    <w:p>
-      <w:r>
-        <w:t>The theme of the game is medieval fantasy.</w:t>
+      <w:bookmarkStart w:id="15" w:name="_Toc471988406"/>
+      <w:r>
+        <w:t>Clues</w:t>
+      </w:r>
+      <w:bookmarkEnd w:id="15"/>
+    </w:p>
+    <w:p>
+      <w:r>
+        <w:t>The campsite itself will have various clues about, to interact with said clues the user will press a button revealing an exposition dump to fill the player in on the narrative.</w:t>
+      </w:r>
+      <w:r>
+        <w:t xml:space="preserve"> Once all clues are revealed the story will continue showing the</w:t>
+      </w:r>
+      <w:r>
+        <w:t xml:space="preserve"> location to go to investigate further.</w:t>
       </w:r>
     </w:p>
     <w:p>
       <w:pPr>
         <w:pStyle w:val="Heading3"/>
       </w:pPr>
-      <w:bookmarkStart w:id="11" w:name="_Toc471931322"/>
-      <w:r>
-        <w:t>Location</w:t>
-      </w:r>
-      <w:bookmarkEnd w:id="11"/>
-    </w:p>
-    <w:p>
-      <w:r>
-        <w:t xml:space="preserve">You start in an undisclosed location in the Kingdom of Dalriada </w:t>
-      </w:r>
-      <w:r>
-        <w:t>(Dal-</w:t>
-      </w:r>
-      <w:proofErr w:type="spellStart"/>
-      <w:r>
-        <w:t>ree</w:t>
-      </w:r>
-      <w:proofErr w:type="spellEnd"/>
-      <w:r>
-        <w:t>-</w:t>
-      </w:r>
-      <w:proofErr w:type="spellStart"/>
-      <w:r>
-        <w:t>ada</w:t>
-      </w:r>
-      <w:proofErr w:type="spellEnd"/>
-      <w:r>
-        <w:t xml:space="preserve">) </w:t>
-      </w:r>
-      <w:r>
-        <w:t>on the way to the nearest town.</w:t>
+      <w:bookmarkStart w:id="16" w:name="_Toc471988407"/>
+      <w:r>
+        <w:t>Loot</w:t>
+      </w:r>
+      <w:bookmarkEnd w:id="16"/>
+    </w:p>
+    <w:p>
+      <w:r>
+        <w:t>The level will comprise of three loot locations. The first is loot contained under a bridge that must be crossed to get to the campsite.</w:t>
+      </w:r>
+      <w:r>
+        <w:t xml:space="preserve"> The second is at the campsite itself, there will be chests located next to one of the tents. Finally, there will be a chest located at the location where you kill the monsters</w:t>
+      </w:r>
+      <w:r>
+        <w:t xml:space="preserve"> which is meant to represent their spoils</w:t>
+      </w:r>
+      <w:r>
+        <w:t xml:space="preserve"> from their killing</w:t>
+      </w:r>
+      <w:r>
+        <w:t xml:space="preserve"> adventures</w:t>
+      </w:r>
+      <w:r>
+        <w:t>.</w:t>
       </w:r>
     </w:p>
     <w:p>
       <w:pPr>
         <w:pStyle w:val="Heading2"/>
       </w:pPr>
-      <w:bookmarkStart w:id="12" w:name="_Toc471931323"/>
-      <w:r>
-        <w:t>Player Experiencce</w:t>
-      </w:r>
-      <w:bookmarkEnd w:id="12"/>
-    </w:p>
-    <w:p>
-      <w:r>
-        <w:t>The player is due to arrive at a camp site in the near area.</w:t>
+      <w:bookmarkStart w:id="17" w:name="_Toc471988408"/>
+      <w:r>
+        <w:t>Usability and Gameplay research</w:t>
+      </w:r>
+      <w:bookmarkEnd w:id="17"/>
+    </w:p>
+    <w:p>
+      <w:r>
+        <w:t>Find references</w:t>
       </w:r>
     </w:p>
     <w:p>
       <w:pPr>
         <w:pStyle w:val="Heading2"/>
       </w:pPr>
-      <w:bookmarkStart w:id="13" w:name="_Toc471931324"/>
-      <w:r>
-        <w:t>Level Features</w:t>
-      </w:r>
-      <w:bookmarkEnd w:id="13"/>
-    </w:p>
-    <w:p>
-      <w:r>
-        <w:t>3D level terrain, simple quest, findable items.</w:t>
+      <w:bookmarkStart w:id="18" w:name="_Toc471988409"/>
+      <w:r>
+        <w:t>Photo/video research</w:t>
+      </w:r>
+      <w:bookmarkEnd w:id="18"/>
+    </w:p>
+    <w:p>
+      <w:r>
+        <w:t>Find references</w:t>
+      </w:r>
+    </w:p>
+    <w:p>
+      <w:pPr>
+        <w:pStyle w:val="Heading3"/>
+      </w:pPr>
+      <w:bookmarkStart w:id="19" w:name="_Toc471988410"/>
+      <w:r>
+        <w:t>Architecture</w:t>
+      </w:r>
+      <w:bookmarkEnd w:id="19"/>
+    </w:p>
+    <w:p>
+      <w:r>
+        <w:t>Here is the content</w:t>
+      </w:r>
+    </w:p>
+    <w:p>
+      <w:pPr>
+        <w:pStyle w:val="Heading3"/>
+      </w:pPr>
+      <w:bookmarkStart w:id="20" w:name="_Toc471988411"/>
+      <w:r>
+        <w:t>Environment</w:t>
+      </w:r>
+      <w:bookmarkEnd w:id="20"/>
+    </w:p>
+    <w:p>
+      <w:r>
+        <w:t>Here is the content</w:t>
+      </w:r>
+    </w:p>
+    <w:p>
+      <w:pPr>
+        <w:pStyle w:val="Heading3"/>
+      </w:pPr>
+      <w:bookmarkStart w:id="21" w:name="_Toc471988412"/>
+      <w:r>
+        <w:t>Lighting</w:t>
+      </w:r>
+      <w:bookmarkEnd w:id="21"/>
+    </w:p>
+    <w:p>
+      <w:r>
+        <w:t>Real time dynamic lighting aided.</w:t>
+      </w:r>
+    </w:p>
+    <w:p>
+      <w:pPr>
+        <w:pStyle w:val="Heading3"/>
+      </w:pPr>
+      <w:bookmarkStart w:id="22" w:name="_Toc471988413"/>
+      <w:r>
+        <w:t>Artefacts</w:t>
+      </w:r>
+      <w:bookmarkEnd w:id="22"/>
+    </w:p>
+    <w:p>
+      <w:r>
+        <w:t>Here is the content</w:t>
+      </w:r>
+    </w:p>
+    <w:p>
+      <w:pPr>
+        <w:pStyle w:val="Heading3"/>
+      </w:pPr>
+      <w:bookmarkStart w:id="23" w:name="_Toc471988414"/>
+      <w:r>
+        <w:t>Inspiration</w:t>
+      </w:r>
+      <w:bookmarkEnd w:id="23"/>
+    </w:p>
+    <w:p>
+      <w:r>
+        <w:t>Medieval RPGs that I used to play as a kid.</w:t>
       </w:r>
     </w:p>
     <w:p>
       <w:pPr>
         <w:pStyle w:val="Heading2"/>
       </w:pPr>
-      <w:bookmarkStart w:id="14" w:name="_Toc471931325"/>
-      <w:r>
-        <w:t>Usability and Gameplay research</w:t>
-      </w:r>
-      <w:bookmarkEnd w:id="14"/>
-    </w:p>
-    <w:p>
-      <w:r>
-        <w:t>Find references</w:t>
+      <w:bookmarkStart w:id="24" w:name="_Toc471988415"/>
+      <w:r>
+        <w:t>Story</w:t>
+      </w:r>
+      <w:bookmarkEnd w:id="24"/>
+    </w:p>
+    <w:p>
+      <w:r>
+        <w:t>Game Story, then level story</w:t>
       </w:r>
     </w:p>
     <w:p>
       <w:pPr>
         <w:pStyle w:val="Heading2"/>
       </w:pPr>
-      <w:bookmarkStart w:id="15" w:name="_Toc471931326"/>
-      <w:r>
-        <w:t>Photo/video research</w:t>
-      </w:r>
-      <w:bookmarkEnd w:id="15"/>
-    </w:p>
-    <w:p>
-      <w:r>
-        <w:t>Find references</w:t>
+      <w:bookmarkStart w:id="25" w:name="_Toc471988416"/>
+      <w:r>
+        <w:lastRenderedPageBreak/>
+        <w:t>Interactivity</w:t>
+      </w:r>
+      <w:bookmarkEnd w:id="25"/>
+    </w:p>
+    <w:p>
+      <w:r>
+        <w:t>Playable elements</w:t>
+      </w:r>
+      <w:r>
+        <w:t>, controls</w:t>
       </w:r>
     </w:p>
     <w:p>
       <w:pPr>
         <w:pStyle w:val="Heading3"/>
       </w:pPr>
-      <w:bookmarkStart w:id="16" w:name="_Toc471931327"/>
-      <w:r>
-        <w:lastRenderedPageBreak/>
-        <w:t>Architecture</w:t>
-      </w:r>
-      <w:bookmarkEnd w:id="16"/>
+      <w:bookmarkStart w:id="26" w:name="_Toc471988417"/>
+      <w:r>
+        <w:t>Objectives</w:t>
+      </w:r>
+      <w:bookmarkEnd w:id="26"/>
     </w:p>
     <w:p>
       <w:r>
@@ -3219,11 +3869,11 @@
       <w:pPr>
         <w:pStyle w:val="Heading3"/>
       </w:pPr>
-      <w:bookmarkStart w:id="17" w:name="_Toc471931328"/>
-      <w:r>
-        <w:t>Environment</w:t>
-      </w:r>
-      <w:bookmarkEnd w:id="17"/>
+      <w:bookmarkStart w:id="27" w:name="_Toc471988418"/>
+      <w:r>
+        <w:t>Obstacles</w:t>
+      </w:r>
+      <w:bookmarkEnd w:id="27"/>
     </w:p>
     <w:p>
       <w:r>
@@ -3234,26 +3884,101 @@
       <w:pPr>
         <w:pStyle w:val="Heading3"/>
       </w:pPr>
-      <w:bookmarkStart w:id="18" w:name="_Toc471931329"/>
+      <w:bookmarkStart w:id="28" w:name="_Toc471988419"/>
+      <w:r>
+        <w:t>Set Pieces/Scripted Events</w:t>
+      </w:r>
+      <w:bookmarkEnd w:id="28"/>
+    </w:p>
+    <w:p>
+      <w:r>
+        <w:t>Here is the content</w:t>
+      </w:r>
+    </w:p>
+    <w:p>
+      <w:pPr>
+        <w:pStyle w:val="Heading2"/>
+      </w:pPr>
+      <w:bookmarkStart w:id="29" w:name="_Toc471988420"/>
+      <w:r>
+        <w:t>Visual Development</w:t>
+      </w:r>
+      <w:bookmarkEnd w:id="29"/>
+    </w:p>
+    <w:p>
+      <w:r>
+        <w:t>Here is the content</w:t>
+      </w:r>
+    </w:p>
+    <w:p>
+      <w:pPr>
+        <w:pStyle w:val="Heading3"/>
+      </w:pPr>
+      <w:bookmarkStart w:id="30" w:name="_Toc471988421"/>
+      <w:r>
+        <w:t>Style Reference</w:t>
+      </w:r>
+      <w:bookmarkEnd w:id="30"/>
+    </w:p>
+    <w:p>
+      <w:r>
+        <w:t>Here is the content</w:t>
+      </w:r>
+    </w:p>
+    <w:p>
+      <w:pPr>
+        <w:pStyle w:val="Heading3"/>
+      </w:pPr>
+      <w:bookmarkStart w:id="31" w:name="_Toc471988422"/>
+      <w:r>
+        <w:t>Colour Palette</w:t>
+      </w:r>
+      <w:bookmarkEnd w:id="31"/>
+    </w:p>
+    <w:p>
+      <w:r>
+        <w:t>Here is the content</w:t>
+      </w:r>
+    </w:p>
+    <w:p>
+      <w:pPr>
+        <w:pStyle w:val="Heading3"/>
+      </w:pPr>
+      <w:bookmarkStart w:id="32" w:name="_Toc471988423"/>
       <w:r>
         <w:t>Lighting</w:t>
       </w:r>
-      <w:bookmarkEnd w:id="18"/>
-    </w:p>
-    <w:p>
-      <w:r>
-        <w:t>Real time dynamic lighting aided.</w:t>
+      <w:bookmarkEnd w:id="32"/>
+    </w:p>
+    <w:p>
+      <w:r>
+        <w:t>Here is the content</w:t>
+      </w:r>
+    </w:p>
+    <w:p>
+      <w:pPr>
+        <w:pStyle w:val="Heading2"/>
+      </w:pPr>
+      <w:bookmarkStart w:id="33" w:name="_Toc471988424"/>
+      <w:r>
+        <w:t>Top-Down Layout and concept art</w:t>
+      </w:r>
+      <w:bookmarkEnd w:id="33"/>
+    </w:p>
+    <w:p>
+      <w:r>
+        <w:t>Drawing of level + pictures for demo scene</w:t>
       </w:r>
     </w:p>
     <w:p>
       <w:pPr>
         <w:pStyle w:val="Heading3"/>
       </w:pPr>
-      <w:bookmarkStart w:id="19" w:name="_Toc471931330"/>
-      <w:r>
-        <w:t>Artefacts</w:t>
-      </w:r>
-      <w:bookmarkEnd w:id="19"/>
+      <w:bookmarkStart w:id="34" w:name="_Toc471988425"/>
+      <w:r>
+        <w:t>Level Layout</w:t>
+      </w:r>
+      <w:bookmarkEnd w:id="34"/>
     </w:p>
     <w:p>
       <w:r>
@@ -3264,227 +3989,41 @@
       <w:pPr>
         <w:pStyle w:val="Heading3"/>
       </w:pPr>
-      <w:bookmarkStart w:id="20" w:name="_Toc471931331"/>
-      <w:r>
-        <w:t>Inspiration</w:t>
-      </w:r>
-      <w:bookmarkEnd w:id="20"/>
-    </w:p>
-    <w:p>
-      <w:r>
-        <w:t>Medieval RPGs that I used to play as a kid.</w:t>
+      <w:bookmarkStart w:id="35" w:name="_Toc471988426"/>
+      <w:r>
+        <w:t>Screenshots</w:t>
+      </w:r>
+      <w:bookmarkEnd w:id="35"/>
+    </w:p>
+    <w:p>
+      <w:r>
+        <w:t>Here is the content</w:t>
+      </w:r>
+    </w:p>
+    <w:p>
+      <w:pPr>
+        <w:pStyle w:val="Heading3"/>
+      </w:pPr>
+      <w:bookmarkStart w:id="36" w:name="_Toc471988427"/>
+      <w:r>
+        <w:t>Engine</w:t>
+      </w:r>
+      <w:bookmarkEnd w:id="36"/>
+    </w:p>
+    <w:p>
+      <w:r>
+        <w:t>Unity engine</w:t>
       </w:r>
     </w:p>
     <w:p>
       <w:pPr>
         <w:pStyle w:val="Heading2"/>
       </w:pPr>
-      <w:bookmarkStart w:id="21" w:name="_Toc471931332"/>
-      <w:r>
-        <w:t>Story</w:t>
-      </w:r>
-      <w:bookmarkEnd w:id="21"/>
-    </w:p>
-    <w:p>
-      <w:proofErr w:type="spellStart"/>
-      <w:r>
-        <w:t>Indepth</w:t>
-      </w:r>
-      <w:proofErr w:type="spellEnd"/>
-      <w:r>
-        <w:t xml:space="preserve"> story of the scene</w:t>
-      </w:r>
-    </w:p>
-    <w:p>
-      <w:pPr>
-        <w:pStyle w:val="Heading2"/>
-      </w:pPr>
-      <w:bookmarkStart w:id="22" w:name="_Toc471931333"/>
-      <w:r>
-        <w:t>Interactivity</w:t>
-      </w:r>
-      <w:bookmarkEnd w:id="22"/>
-    </w:p>
-    <w:p>
-      <w:r>
-        <w:t>Playable elements</w:t>
-      </w:r>
-    </w:p>
-    <w:p>
-      <w:pPr>
-        <w:pStyle w:val="Heading3"/>
-      </w:pPr>
-      <w:bookmarkStart w:id="23" w:name="_Toc471931334"/>
-      <w:r>
-        <w:t>Objectives</w:t>
-      </w:r>
-      <w:bookmarkEnd w:id="23"/>
-    </w:p>
-    <w:p>
-      <w:r>
-        <w:t>Here is the content</w:t>
-      </w:r>
-    </w:p>
-    <w:p>
-      <w:pPr>
-        <w:pStyle w:val="Heading3"/>
-      </w:pPr>
-      <w:bookmarkStart w:id="24" w:name="_Toc471931335"/>
-      <w:r>
-        <w:t>Obstacles</w:t>
-      </w:r>
-      <w:bookmarkEnd w:id="24"/>
-    </w:p>
-    <w:p>
-      <w:r>
-        <w:t>Here is the content</w:t>
-      </w:r>
-    </w:p>
-    <w:p>
-      <w:pPr>
-        <w:pStyle w:val="Heading3"/>
-      </w:pPr>
-      <w:bookmarkStart w:id="25" w:name="_Toc471931336"/>
-      <w:r>
-        <w:t>Set Pieces/Scripted Events</w:t>
-      </w:r>
-      <w:bookmarkEnd w:id="25"/>
-    </w:p>
-    <w:p>
-      <w:r>
-        <w:t>Here is the content</w:t>
-      </w:r>
-    </w:p>
-    <w:p>
-      <w:pPr>
-        <w:pStyle w:val="Heading2"/>
-      </w:pPr>
-      <w:bookmarkStart w:id="26" w:name="_Toc471931337"/>
-      <w:r>
-        <w:t>Visual Development</w:t>
-      </w:r>
-      <w:bookmarkEnd w:id="26"/>
-    </w:p>
-    <w:p>
-      <w:r>
-        <w:t>Here is the content</w:t>
-      </w:r>
-    </w:p>
-    <w:p>
-      <w:pPr>
-        <w:pStyle w:val="Heading3"/>
-      </w:pPr>
-      <w:bookmarkStart w:id="27" w:name="_Toc471931338"/>
-      <w:r>
-        <w:t>Style Reference</w:t>
-      </w:r>
-      <w:bookmarkEnd w:id="27"/>
-    </w:p>
-    <w:p>
-      <w:r>
-        <w:t>Here is the content</w:t>
-      </w:r>
-    </w:p>
-    <w:p>
-      <w:pPr>
-        <w:pStyle w:val="Heading3"/>
-      </w:pPr>
-      <w:bookmarkStart w:id="28" w:name="_Toc471931339"/>
-      <w:r>
-        <w:t>Colour Palette</w:t>
-      </w:r>
-      <w:bookmarkEnd w:id="28"/>
-    </w:p>
-    <w:p>
-      <w:r>
-        <w:t>Here is the content</w:t>
-      </w:r>
-    </w:p>
-    <w:p>
-      <w:pPr>
-        <w:pStyle w:val="Heading3"/>
-      </w:pPr>
-      <w:bookmarkStart w:id="29" w:name="_Toc471931340"/>
-      <w:r>
-        <w:t>Lighting</w:t>
-      </w:r>
-      <w:bookmarkEnd w:id="29"/>
-    </w:p>
-    <w:p>
-      <w:r>
-        <w:t>Here is the content</w:t>
-      </w:r>
-    </w:p>
-    <w:p>
-      <w:pPr>
-        <w:pStyle w:val="Heading2"/>
-      </w:pPr>
-      <w:bookmarkStart w:id="30" w:name="_Toc471931341"/>
-      <w:r>
-        <w:lastRenderedPageBreak/>
-        <w:t>Top-Down Layout and concept art</w:t>
-      </w:r>
-      <w:bookmarkEnd w:id="30"/>
-    </w:p>
-    <w:p>
-      <w:r>
-        <w:t>Drawing of level + pictures for demo scene</w:t>
-      </w:r>
-    </w:p>
-    <w:p>
-      <w:pPr>
-        <w:pStyle w:val="Heading3"/>
-      </w:pPr>
-      <w:bookmarkStart w:id="31" w:name="_Toc471931342"/>
-      <w:r>
-        <w:t>Level Layout</w:t>
-      </w:r>
-      <w:bookmarkEnd w:id="31"/>
-    </w:p>
-    <w:p>
-      <w:r>
-        <w:t>Here is the content</w:t>
-      </w:r>
-    </w:p>
-    <w:p>
-      <w:pPr>
-        <w:pStyle w:val="Heading3"/>
-      </w:pPr>
-      <w:bookmarkStart w:id="32" w:name="_Toc471931343"/>
-      <w:r>
-        <w:t>Screenshots</w:t>
-      </w:r>
-      <w:bookmarkEnd w:id="32"/>
-    </w:p>
-    <w:p>
-      <w:r>
-        <w:t>Here is the content</w:t>
-      </w:r>
-    </w:p>
-    <w:p>
-      <w:pPr>
-        <w:pStyle w:val="Heading3"/>
-      </w:pPr>
-      <w:bookmarkStart w:id="33" w:name="_Toc471931344"/>
-      <w:r>
-        <w:t>Engine</w:t>
-      </w:r>
-      <w:bookmarkEnd w:id="33"/>
-    </w:p>
-    <w:p>
-      <w:r>
-        <w:t>Unity engine</w:t>
-      </w:r>
-    </w:p>
-    <w:p>
-      <w:pPr>
-        <w:pStyle w:val="Heading2"/>
-      </w:pPr>
-      <w:bookmarkStart w:id="34" w:name="_Toc471931345"/>
+      <w:bookmarkStart w:id="37" w:name="_Toc471988428"/>
       <w:r>
         <w:t>Originality</w:t>
       </w:r>
-      <w:bookmarkEnd w:id="34"/>
+      <w:bookmarkEnd w:id="37"/>
     </w:p>
     <w:p>
       <w:r>
@@ -3506,127 +4045,6 @@
     <w:p/>
     <w:p/>
     <w:p/>
-    <w:p>
-      <w:pPr>
-        <w:pStyle w:val="Heading1"/>
-      </w:pPr>
-      <w:bookmarkStart w:id="35" w:name="_Toc471931346"/>
-      <w:r>
-        <w:lastRenderedPageBreak/>
-        <w:t>Project Planning and Control</w:t>
-      </w:r>
-      <w:bookmarkEnd w:id="35"/>
-    </w:p>
-    <w:p>
-      <w:r>
-        <w:t>Here is the content</w:t>
-      </w:r>
-    </w:p>
-    <w:p>
-      <w:pPr>
-        <w:pStyle w:val="Heading2"/>
-      </w:pPr>
-      <w:bookmarkStart w:id="36" w:name="_Toc471931347"/>
-      <w:r>
-        <w:t>Project plan</w:t>
-      </w:r>
-      <w:bookmarkEnd w:id="36"/>
-    </w:p>
-    <w:p>
-      <w:r>
-        <w:t>Here is the content</w:t>
-      </w:r>
-    </w:p>
-    <w:p>
-      <w:pPr>
-        <w:pStyle w:val="Heading2"/>
-      </w:pPr>
-      <w:bookmarkStart w:id="37" w:name="_Toc471931348"/>
-      <w:r>
-        <w:t>Duration, Start and E</w:t>
-      </w:r>
-      <w:r>
-        <w:t>nd dates</w:t>
-      </w:r>
-      <w:bookmarkEnd w:id="37"/>
-    </w:p>
-    <w:p>
-      <w:r>
-        <w:t>Here is the content</w:t>
-      </w:r>
-    </w:p>
-    <w:p>
-      <w:pPr>
-        <w:pStyle w:val="Heading2"/>
-      </w:pPr>
-      <w:bookmarkStart w:id="38" w:name="_Toc471931349"/>
-      <w:r>
-        <w:t>T</w:t>
-      </w:r>
-      <w:r>
-        <w:t>asks and sub-tasks</w:t>
-      </w:r>
-      <w:bookmarkEnd w:id="38"/>
-    </w:p>
-    <w:p>
-      <w:r>
-        <w:t>Here is the content</w:t>
-      </w:r>
-    </w:p>
-    <w:p>
-      <w:pPr>
-        <w:pStyle w:val="Heading2"/>
-      </w:pPr>
-      <w:bookmarkStart w:id="39" w:name="_Toc471931350"/>
-      <w:r>
-        <w:t>A</w:t>
-      </w:r>
-      <w:r>
-        <w:t>llocation of tasks</w:t>
-      </w:r>
-      <w:bookmarkEnd w:id="39"/>
-    </w:p>
-    <w:p>
-      <w:r>
-        <w:t>Here is the content</w:t>
-      </w:r>
-    </w:p>
-    <w:p>
-      <w:pPr>
-        <w:pStyle w:val="Heading2"/>
-      </w:pPr>
-      <w:bookmarkStart w:id="40" w:name="_Toc471931351"/>
-      <w:r>
-        <w:t>G</w:t>
-      </w:r>
-      <w:r>
-        <w:t>antt chart</w:t>
-      </w:r>
-      <w:bookmarkEnd w:id="40"/>
-    </w:p>
-    <w:p>
-      <w:r>
-        <w:t>Here is the content</w:t>
-      </w:r>
-    </w:p>
-    <w:p>
-      <w:pPr>
-        <w:pStyle w:val="Heading2"/>
-      </w:pPr>
-      <w:bookmarkStart w:id="41" w:name="_Toc471931352"/>
-      <w:r>
-        <w:t>P</w:t>
-      </w:r>
-      <w:r>
-        <w:t>rocess description</w:t>
-      </w:r>
-      <w:bookmarkEnd w:id="41"/>
-    </w:p>
-    <w:p>
-      <w:r>
-        <w:t>Here is the content</w:t>
-      </w:r>
-    </w:p>
     <w:p/>
     <w:p/>
     <w:p/>
@@ -3642,19 +4060,205 @@
       <w:pPr>
         <w:pStyle w:val="Heading1"/>
       </w:pPr>
-      <w:bookmarkStart w:id="42" w:name="_Toc471931353"/>
+      <w:bookmarkStart w:id="38" w:name="_Toc471988429"/>
+      <w:r>
+        <w:lastRenderedPageBreak/>
+        <w:t>Project Planning and Control</w:t>
+      </w:r>
+      <w:bookmarkEnd w:id="38"/>
+    </w:p>
+    <w:p>
+      <w:r>
+        <w:t>Here is the content</w:t>
+      </w:r>
+    </w:p>
+    <w:p>
+      <w:pPr>
+        <w:pStyle w:val="Heading2"/>
+      </w:pPr>
+      <w:bookmarkStart w:id="39" w:name="_Toc471988430"/>
+      <w:r>
+        <w:t>Project plan</w:t>
+      </w:r>
+      <w:bookmarkEnd w:id="39"/>
+    </w:p>
+    <w:p>
+      <w:r>
+        <w:t>Here is the content</w:t>
+      </w:r>
+    </w:p>
+    <w:p>
+      <w:pPr>
+        <w:pStyle w:val="Heading2"/>
+      </w:pPr>
+      <w:bookmarkStart w:id="40" w:name="_Toc471988431"/>
+      <w:r>
+        <w:t>Duration, Start and E</w:t>
+      </w:r>
+      <w:r>
+        <w:t>nd dates</w:t>
+      </w:r>
+      <w:bookmarkEnd w:id="40"/>
+    </w:p>
+    <w:p>
+      <w:r>
+        <w:t>Here is the content</w:t>
+      </w:r>
+    </w:p>
+    <w:p>
+      <w:pPr>
+        <w:pStyle w:val="Heading2"/>
+      </w:pPr>
+      <w:bookmarkStart w:id="41" w:name="_Toc471988432"/>
+      <w:r>
+        <w:t>T</w:t>
+      </w:r>
+      <w:r>
+        <w:t>asks and sub-tasks</w:t>
+      </w:r>
+      <w:bookmarkEnd w:id="41"/>
+    </w:p>
+    <w:p>
+      <w:r>
+        <w:t>Here is the content</w:t>
+      </w:r>
+    </w:p>
+    <w:p>
+      <w:pPr>
+        <w:pStyle w:val="Heading2"/>
+      </w:pPr>
+      <w:bookmarkStart w:id="42" w:name="_Toc471988433"/>
+      <w:r>
+        <w:t>A</w:t>
+      </w:r>
+      <w:r>
+        <w:t>llocation of tasks</w:t>
+      </w:r>
+      <w:bookmarkEnd w:id="42"/>
+    </w:p>
+    <w:p>
+      <w:r>
+        <w:t>Here is the content</w:t>
+      </w:r>
+    </w:p>
+    <w:p>
+      <w:pPr>
+        <w:pStyle w:val="Heading2"/>
+      </w:pPr>
+      <w:bookmarkStart w:id="43" w:name="_Toc471988434"/>
+      <w:r>
+        <w:t>G</w:t>
+      </w:r>
+      <w:r>
+        <w:t>antt chart</w:t>
+      </w:r>
+      <w:bookmarkEnd w:id="43"/>
+    </w:p>
+    <w:p>
+      <w:r>
+        <w:t>Here is the content</w:t>
+      </w:r>
+    </w:p>
+    <w:p>
+      <w:pPr>
+        <w:pStyle w:val="Heading2"/>
+      </w:pPr>
+      <w:bookmarkStart w:id="44" w:name="_Toc471988435"/>
+      <w:r>
+        <w:t>P</w:t>
+      </w:r>
+      <w:r>
+        <w:t>rocess description</w:t>
+      </w:r>
+      <w:bookmarkEnd w:id="44"/>
+    </w:p>
+    <w:p>
+      <w:r>
+        <w:t>Here is the content</w:t>
+      </w:r>
+    </w:p>
+    <w:p/>
+    <w:p/>
+    <w:p/>
+    <w:p/>
+    <w:p/>
+    <w:p/>
+    <w:p/>
+    <w:p/>
+    <w:p/>
+    <w:p/>
+    <w:p/>
+    <w:p>
+      <w:pPr>
+        <w:pStyle w:val="Heading1"/>
+      </w:pPr>
+      <w:bookmarkStart w:id="45" w:name="_Toc471988436"/>
       <w:r>
         <w:lastRenderedPageBreak/>
         <w:t>Playtesting</w:t>
       </w:r>
-      <w:bookmarkEnd w:id="42"/>
+      <w:bookmarkEnd w:id="45"/>
     </w:p>
     <w:p>
       <w:r>
         <w:t>Here is the content</w:t>
       </w:r>
     </w:p>
+    <w:p>
+      <w:pPr>
+        <w:pStyle w:val="Heading2"/>
+      </w:pPr>
+      <w:bookmarkStart w:id="46" w:name="_Toc471988437"/>
+      <w:r>
+        <w:t>Method</w:t>
+      </w:r>
+      <w:bookmarkEnd w:id="46"/>
+    </w:p>
     <w:p/>
+    <w:p>
+      <w:pPr>
+        <w:pStyle w:val="Heading2"/>
+      </w:pPr>
+      <w:bookmarkStart w:id="47" w:name="_Toc471988438"/>
+      <w:r>
+        <w:t>Outcomes</w:t>
+      </w:r>
+      <w:bookmarkEnd w:id="47"/>
+    </w:p>
+    <w:p/>
+    <w:p>
+      <w:pPr>
+        <w:pStyle w:val="Heading2"/>
+      </w:pPr>
+      <w:bookmarkStart w:id="48" w:name="_Toc471988439"/>
+      <w:r>
+        <w:t>S</w:t>
+      </w:r>
+      <w:r>
+        <w:t xml:space="preserve">urvey </w:t>
+      </w:r>
+      <w:r>
+        <w:t>T</w:t>
+      </w:r>
+      <w:r>
+        <w:t>emplate</w:t>
+      </w:r>
+      <w:bookmarkEnd w:id="48"/>
+    </w:p>
+    <w:p/>
+    <w:p>
+      <w:pPr>
+        <w:pStyle w:val="Heading2"/>
+      </w:pPr>
+      <w:bookmarkStart w:id="49" w:name="_Toc471988440"/>
+      <w:r>
+        <w:t>Expected R</w:t>
+      </w:r>
+      <w:r>
+        <w:t>esults</w:t>
+      </w:r>
+      <w:bookmarkEnd w:id="49"/>
+    </w:p>
     <w:p/>
     <w:p/>
     <w:p/>
@@ -3719,7 +4323,7 @@
       <w:rPr>
         <w:noProof/>
       </w:rPr>
-      <w:t>7</w:t>
+      <w:t>8</w:t>
     </w:r>
     <w:r>
       <w:fldChar w:fldCharType="end"/>
@@ -6286,7 +6890,7 @@
 </file>
 
 <file path=customXml/itemProps1.xml><?xml version="1.0" encoding="utf-8"?>
-<ds:datastoreItem xmlns:ds="http://schemas.openxmlformats.org/officeDocument/2006/customXml" ds:itemID="{EE7176D2-6BB3-4F4A-A157-42C207330710}">
+<ds:datastoreItem xmlns:ds="http://schemas.openxmlformats.org/officeDocument/2006/customXml" ds:itemID="{B3EAFFC5-1285-46CA-A597-50A12F4CA9D7}">
   <ds:schemaRefs>
     <ds:schemaRef ds:uri="http://schemas.openxmlformats.org/officeDocument/2006/bibliography"/>
   </ds:schemaRefs>

</xml_diff>

<commit_message>
project updates + adding more content to the report
</commit_message>
<xml_diff>
--- a/Level Design Report.docx
+++ b/Level Design Report.docx
@@ -3979,15 +3979,7 @@
     </w:p>
     <w:p>
       <w:r>
-        <w:t xml:space="preserve">Here </w:t>
-      </w:r>
-      <w:proofErr w:type="gramStart"/>
-      <w:r>
-        <w:t>are</w:t>
-      </w:r>
-      <w:proofErr w:type="gramEnd"/>
-      <w:r>
-        <w:t xml:space="preserve"> a list of enemies</w:t>
+        <w:t>The climax of the level is a battle between the player and a group of enemies. The feature of this level is the ability to use magic to battle and eliminate the enemies. The enemies will have a simplistic AI feature which will track down and try to eliminate the player.</w:t>
       </w:r>
     </w:p>
     <w:p>
@@ -4048,7 +4040,10 @@
     </w:p>
     <w:p>
       <w:r>
-        <w:t>Find references</w:t>
+        <w:t>To take full advantage of the engine’s power I researched various advanced graphics effects to generally improve the quality of the games graphics.</w:t>
+      </w:r>
+      <w:r>
+        <w:t xml:space="preserve"> The effects used are listed below.</w:t>
       </w:r>
     </w:p>
     <w:p>
@@ -4063,7 +4058,59 @@
     </w:p>
     <w:p>
       <w:r>
-        <w:t>Here is the content</w:t>
+        <w:t>To make the game more immersive</w:t>
+      </w:r>
+      <w:r>
+        <w:t xml:space="preserve"> we utilise HDR known</w:t>
+      </w:r>
+      <w:r>
+        <w:t xml:space="preserve"> </w:t>
+      </w:r>
+      <w:r>
+        <w:t xml:space="preserve">as </w:t>
+      </w:r>
+      <w:r>
+        <w:t>High</w:t>
+      </w:r>
+      <w:r>
+        <w:t xml:space="preserve"> </w:t>
+      </w:r>
+      <w:r>
+        <w:t>Dynamic Ra</w:t>
+      </w:r>
+      <w:r>
+        <w:t>nge</w:t>
+      </w:r>
+      <w:r>
+        <w:t xml:space="preserve"> which is a new technique that results in a more photorealistic image by adding a post processing step where lighting values are no longer clamped and a great</w:t>
+      </w:r>
+      <w:r>
+        <w:t>er dynamic</w:t>
+      </w:r>
+      <w:r>
+        <w:t xml:space="preserve"> range of lighting </w:t>
+      </w:r>
+      <w:r>
+        <w:t xml:space="preserve">values is applied to </w:t>
+      </w:r>
+      <w:r>
+        <w:t>the</w:t>
+      </w:r>
+      <w:r>
+        <w:t xml:space="preserve"> frame</w:t>
+      </w:r>
+      <w:r>
+        <w:t xml:space="preserve"> image resulting in more luminance and a better image </w:t>
+      </w:r>
+      <w:r>
+        <w:lastRenderedPageBreak/>
+        <w:t xml:space="preserve">quality. We enabled this in Unity which is in the </w:t>
+      </w:r>
+      <w:r>
+        <w:t xml:space="preserve">engine by default </w:t>
+      </w:r>
+      <w:r>
+        <w:t>to improve the overall picture.</w:t>
       </w:r>
     </w:p>
     <w:p>
@@ -4078,7 +4125,10 @@
     </w:p>
     <w:p>
       <w:r>
-        <w:t>Here is the content</w:t>
+        <w:t>We also added motion blur. The inclusion of motion blur is to make camera movement more natural. Motion blur is a technique that applies a blur to moving objects in the scene. In our case when the camera moves sharply a blur is applied to the whole image resulting in a more realistic camera in game.</w:t>
+      </w:r>
+      <w:r>
+        <w:t xml:space="preserve"> This is why it was added.</w:t>
       </w:r>
     </w:p>
     <w:p>
@@ -4093,19 +4143,41 @@
     </w:p>
     <w:p>
       <w:r>
-        <w:t>Real time dynamic lighting aided.</w:t>
-      </w:r>
+        <w:t>Finally, the most advanced graphics technology we added was Depth of Field. It is a post processing effect</w:t>
+      </w:r>
+      <w:r>
+        <w:t xml:space="preserve"> </w:t>
+      </w:r>
+      <w:r>
+        <w:t xml:space="preserve">that applies a </w:t>
+      </w:r>
+      <w:r>
+        <w:t>blur to objects out of focus.</w:t>
+      </w:r>
+      <w:r>
+        <w:t xml:space="preserve"> The result is a more </w:t>
+      </w:r>
+      <w:r>
+        <w:t>lifelike</w:t>
+      </w:r>
+      <w:r>
+        <w:t xml:space="preserve"> camera.</w:t>
+      </w:r>
+      <w:r>
+        <w:t xml:space="preserve"> In our game we consider items in the centre of the screen to be the ones being focused on. The depth of field effect in our game will be very light but will improve the overall quality.</w:t>
+      </w:r>
+      <w:bookmarkStart w:id="24" w:name="_GoBack"/>
+      <w:bookmarkEnd w:id="24"/>
     </w:p>
     <w:p>
       <w:pPr>
         <w:pStyle w:val="Heading2"/>
       </w:pPr>
-      <w:bookmarkStart w:id="24" w:name="_Toc471993600"/>
-      <w:r>
-        <w:lastRenderedPageBreak/>
+      <w:bookmarkStart w:id="25" w:name="_Toc471993600"/>
+      <w:r>
         <w:t>Inspiration</w:t>
       </w:r>
-      <w:bookmarkEnd w:id="24"/>
+      <w:bookmarkEnd w:id="25"/>
     </w:p>
     <w:p>
       <w:r>
@@ -4116,21 +4188,21 @@
       <w:pPr>
         <w:pStyle w:val="Heading2"/>
       </w:pPr>
-      <w:bookmarkStart w:id="25" w:name="_Toc471993601"/>
+      <w:bookmarkStart w:id="26" w:name="_Toc471993601"/>
       <w:r>
         <w:t>Story</w:t>
       </w:r>
-      <w:bookmarkEnd w:id="25"/>
+      <w:bookmarkEnd w:id="26"/>
     </w:p>
     <w:p>
       <w:pPr>
         <w:pStyle w:val="Heading3"/>
       </w:pPr>
-      <w:bookmarkStart w:id="26" w:name="_Toc471993602"/>
+      <w:bookmarkStart w:id="27" w:name="_Toc471993602"/>
       <w:r>
         <w:t>Game Story</w:t>
       </w:r>
-      <w:bookmarkEnd w:id="26"/>
+      <w:bookmarkEnd w:id="27"/>
     </w:p>
     <w:p>
       <w:r>
@@ -4153,11 +4225,11 @@
       <w:pPr>
         <w:pStyle w:val="Heading3"/>
       </w:pPr>
-      <w:bookmarkStart w:id="27" w:name="_Toc471993603"/>
+      <w:bookmarkStart w:id="28" w:name="_Toc471993603"/>
       <w:r>
         <w:t>Level Story</w:t>
       </w:r>
-      <w:bookmarkEnd w:id="27"/>
+      <w:bookmarkEnd w:id="28"/>
     </w:p>
     <w:p>
       <w:r>
@@ -4180,11 +4252,11 @@
       <w:pPr>
         <w:pStyle w:val="Heading2"/>
       </w:pPr>
-      <w:bookmarkStart w:id="28" w:name="_Toc471993604"/>
+      <w:bookmarkStart w:id="29" w:name="_Toc471993604"/>
       <w:r>
         <w:t>Interactivity</w:t>
       </w:r>
-      <w:bookmarkEnd w:id="28"/>
+      <w:bookmarkEnd w:id="29"/>
     </w:p>
     <w:p>
       <w:r>
@@ -4207,11 +4279,11 @@
       <w:pPr>
         <w:pStyle w:val="Heading3"/>
       </w:pPr>
-      <w:bookmarkStart w:id="29" w:name="_Toc471993605"/>
+      <w:bookmarkStart w:id="30" w:name="_Toc471993605"/>
       <w:r>
         <w:t>Objectives</w:t>
       </w:r>
-      <w:bookmarkEnd w:id="29"/>
+      <w:bookmarkEnd w:id="30"/>
     </w:p>
     <w:p>
       <w:r>
@@ -4231,11 +4303,11 @@
       <w:pPr>
         <w:pStyle w:val="Heading3"/>
       </w:pPr>
-      <w:bookmarkStart w:id="30" w:name="_Toc471993606"/>
+      <w:bookmarkStart w:id="31" w:name="_Toc471993606"/>
       <w:r>
         <w:t>Obstacles</w:t>
       </w:r>
-      <w:bookmarkEnd w:id="30"/>
+      <w:bookmarkEnd w:id="31"/>
     </w:p>
     <w:p>
       <w:r>
@@ -4255,11 +4327,11 @@
       <w:pPr>
         <w:pStyle w:val="Heading3"/>
       </w:pPr>
-      <w:bookmarkStart w:id="31" w:name="_Toc471993607"/>
+      <w:bookmarkStart w:id="32" w:name="_Toc471993607"/>
       <w:r>
         <w:t>Set Pieces/Scripted Events</w:t>
       </w:r>
-      <w:bookmarkEnd w:id="31"/>
+      <w:bookmarkEnd w:id="32"/>
     </w:p>
     <w:p>
       <w:r>
@@ -4279,11 +4351,11 @@
       <w:pPr>
         <w:pStyle w:val="Heading2"/>
       </w:pPr>
-      <w:bookmarkStart w:id="32" w:name="_Toc471993608"/>
+      <w:bookmarkStart w:id="33" w:name="_Toc471993608"/>
       <w:r>
         <w:t>Visual Development</w:t>
       </w:r>
-      <w:bookmarkEnd w:id="32"/>
+      <w:bookmarkEnd w:id="33"/>
     </w:p>
     <w:p>
       <w:r>
@@ -4294,11 +4366,12 @@
       <w:pPr>
         <w:pStyle w:val="Heading3"/>
       </w:pPr>
-      <w:bookmarkStart w:id="33" w:name="_Toc471993609"/>
-      <w:r>
+      <w:bookmarkStart w:id="34" w:name="_Toc471993609"/>
+      <w:r>
+        <w:lastRenderedPageBreak/>
         <w:t>Style Reference</w:t>
       </w:r>
-      <w:bookmarkEnd w:id="33"/>
+      <w:bookmarkEnd w:id="34"/>
     </w:p>
     <w:p>
       <w:r>
@@ -4309,11 +4382,11 @@
       <w:pPr>
         <w:pStyle w:val="Heading3"/>
       </w:pPr>
-      <w:bookmarkStart w:id="34" w:name="_Toc471993610"/>
+      <w:bookmarkStart w:id="35" w:name="_Toc471993610"/>
       <w:r>
         <w:t>Colour Palette</w:t>
       </w:r>
-      <w:bookmarkEnd w:id="34"/>
+      <w:bookmarkEnd w:id="35"/>
     </w:p>
     <w:p>
       <w:r>
@@ -4324,11 +4397,11 @@
       <w:pPr>
         <w:pStyle w:val="Heading3"/>
       </w:pPr>
-      <w:bookmarkStart w:id="35" w:name="_Toc471993611"/>
+      <w:bookmarkStart w:id="36" w:name="_Toc471993611"/>
       <w:r>
         <w:t>Lighting</w:t>
       </w:r>
-      <w:bookmarkEnd w:id="35"/>
+      <w:bookmarkEnd w:id="36"/>
     </w:p>
     <w:p>
       <w:r>
@@ -4339,11 +4412,11 @@
       <w:pPr>
         <w:pStyle w:val="Heading2"/>
       </w:pPr>
-      <w:bookmarkStart w:id="36" w:name="_Toc471993612"/>
+      <w:bookmarkStart w:id="37" w:name="_Toc471993612"/>
       <w:r>
         <w:t>Top-Down Layout and concept art</w:t>
       </w:r>
-      <w:bookmarkEnd w:id="36"/>
+      <w:bookmarkEnd w:id="37"/>
     </w:p>
     <w:p>
       <w:r>
@@ -4354,11 +4427,11 @@
       <w:pPr>
         <w:pStyle w:val="Heading3"/>
       </w:pPr>
-      <w:bookmarkStart w:id="37" w:name="_Toc471993613"/>
+      <w:bookmarkStart w:id="38" w:name="_Toc471993613"/>
       <w:r>
         <w:t>Level Layout</w:t>
       </w:r>
-      <w:bookmarkEnd w:id="37"/>
+      <w:bookmarkEnd w:id="38"/>
     </w:p>
     <w:p>
       <w:r>
@@ -4369,12 +4442,11 @@
       <w:pPr>
         <w:pStyle w:val="Heading3"/>
       </w:pPr>
-      <w:bookmarkStart w:id="38" w:name="_Toc471993614"/>
-      <w:r>
-        <w:lastRenderedPageBreak/>
+      <w:bookmarkStart w:id="39" w:name="_Toc471993614"/>
+      <w:r>
         <w:t>Screenshots</w:t>
       </w:r>
-      <w:bookmarkEnd w:id="38"/>
+      <w:bookmarkEnd w:id="39"/>
     </w:p>
     <w:p>
       <w:r>
@@ -4385,11 +4457,11 @@
       <w:pPr>
         <w:pStyle w:val="Heading3"/>
       </w:pPr>
-      <w:bookmarkStart w:id="39" w:name="_Toc471993615"/>
+      <w:bookmarkStart w:id="40" w:name="_Toc471993615"/>
       <w:r>
         <w:t>Engine</w:t>
       </w:r>
-      <w:bookmarkEnd w:id="39"/>
+      <w:bookmarkEnd w:id="40"/>
     </w:p>
     <w:p>
       <w:r>
@@ -4409,11 +4481,11 @@
       <w:pPr>
         <w:pStyle w:val="Heading2"/>
       </w:pPr>
-      <w:bookmarkStart w:id="40" w:name="_Toc471993616"/>
+      <w:bookmarkStart w:id="41" w:name="_Toc471993616"/>
       <w:r>
         <w:t>Originality</w:t>
       </w:r>
-      <w:bookmarkEnd w:id="40"/>
+      <w:bookmarkEnd w:id="41"/>
     </w:p>
     <w:p>
       <w:r>
@@ -4436,23 +4508,15 @@
     <w:p/>
     <w:p/>
     <w:p/>
-    <w:p/>
-    <w:p/>
-    <w:p/>
-    <w:p/>
-    <w:p/>
     <w:p>
       <w:pPr>
         <w:pStyle w:val="Heading1"/>
       </w:pPr>
-      <w:bookmarkStart w:id="41" w:name="_Toc471993617"/>
-      <w:bookmarkStart w:id="42" w:name="_GoBack"/>
+      <w:bookmarkStart w:id="42" w:name="_Toc471993617"/>
+      <w:r>
+        <w:t>Project Planning and Control</w:t>
+      </w:r>
       <w:bookmarkEnd w:id="42"/>
-      <w:r>
-        <w:lastRenderedPageBreak/>
-        <w:t>Project Planning and Control</w:t>
-      </w:r>
-      <w:bookmarkEnd w:id="41"/>
     </w:p>
     <w:p>
       <w:r>
@@ -4581,7 +4645,6 @@
       </w:pPr>
       <w:bookmarkStart w:id="49" w:name="_Toc471993624"/>
       <w:r>
-        <w:lastRenderedPageBreak/>
         <w:t>Playtesting</w:t>
       </w:r>
       <w:bookmarkEnd w:id="49"/>
@@ -4710,7 +4773,7 @@
       <w:rPr>
         <w:noProof/>
       </w:rPr>
-      <w:t>8</w:t>
+      <w:t>5</w:t>
     </w:r>
     <w:r>
       <w:fldChar w:fldCharType="end"/>
@@ -7277,7 +7340,7 @@
 </file>
 
 <file path=customXml/itemProps1.xml><?xml version="1.0" encoding="utf-8"?>
-<ds:datastoreItem xmlns:ds="http://schemas.openxmlformats.org/officeDocument/2006/customXml" ds:itemID="{D7C34923-D333-4CC3-9918-D4D6A1937940}">
+<ds:datastoreItem xmlns:ds="http://schemas.openxmlformats.org/officeDocument/2006/customXml" ds:itemID="{879D44B6-5298-47D9-8388-2E6E8CFA352D}">
   <ds:schemaRefs>
     <ds:schemaRef ds:uri="http://schemas.openxmlformats.org/officeDocument/2006/bibliography"/>
   </ds:schemaRefs>

</xml_diff>

<commit_message>
removing template that is not needed and updating design report
</commit_message>
<xml_diff>
--- a/Level Design Report.docx
+++ b/Level Design Report.docx
@@ -4166,50 +4166,81 @@
       <w:r>
         <w:t xml:space="preserve"> In our game we consider items in the centre of the screen to be the ones being focused on. The depth of field effect in our game will be very light but will improve the overall quality.</w:t>
       </w:r>
-      <w:bookmarkStart w:id="24" w:name="_GoBack"/>
+    </w:p>
+    <w:p>
+      <w:pPr>
+        <w:pStyle w:val="Heading2"/>
+      </w:pPr>
+      <w:bookmarkStart w:id="24" w:name="_Toc471993600"/>
+      <w:r>
+        <w:t>Inspiration</w:t>
+      </w:r>
       <w:bookmarkEnd w:id="24"/>
     </w:p>
     <w:p>
+      <w:r>
+        <w:t>Medieval RPGs that I used to play as a kid.</w:t>
+      </w:r>
+    </w:p>
+    <w:p>
       <w:pPr>
         <w:pStyle w:val="Heading2"/>
       </w:pPr>
-      <w:bookmarkStart w:id="25" w:name="_Toc471993600"/>
-      <w:r>
-        <w:t>Inspiration</w:t>
+      <w:bookmarkStart w:id="25" w:name="_Toc471993601"/>
+      <w:r>
+        <w:t>Story</w:t>
       </w:r>
       <w:bookmarkEnd w:id="25"/>
     </w:p>
     <w:p>
-      <w:r>
-        <w:t>Medieval RPGs that I used to play as a kid.</w:t>
+      <w:pPr>
+        <w:pStyle w:val="Heading3"/>
+      </w:pPr>
+      <w:bookmarkStart w:id="26" w:name="_Toc471993602"/>
+      <w:r>
+        <w:t>Game Story</w:t>
+      </w:r>
+      <w:bookmarkEnd w:id="26"/>
+    </w:p>
+    <w:p>
+      <w:r>
+        <w:t>Because the level is set in a wider storey I thought I would fill it in here. As I have already alluded to you play as “The Traveller”. Your goal is to travel to Kilcreggan to deliver “The Tome” a book that teaches the language that was used to form the world and today can control it. You are a scholar yourself and to travel to the capital you decipher the book yourself to equip you with the skills you need to survive the treacherous journey. The Tome must be delivered to the capital if it is to transform the kingdom, once it has it will end the Age of Discovery and usher in the Age of Knowledge.</w:t>
+      </w:r>
+    </w:p>
+    <w:p>
+      <w:pPr>
+        <w:pStyle w:val="Heading3"/>
+      </w:pPr>
+      <w:bookmarkStart w:id="27" w:name="_Toc471993603"/>
+      <w:r>
+        <w:t>Level Story</w:t>
+      </w:r>
+      <w:bookmarkEnd w:id="27"/>
+    </w:p>
+    <w:p>
+      <w:r>
+        <w:t>The level obviously cannot articulate this narrative to the player. The level is a simple section of the above journey which hopes to demonstrate the gameplay mechanics and general tone of the game.</w:t>
+      </w:r>
+      <w:r>
+        <w:t xml:space="preserve"> As “The Traveller” it is night and you are on your way to a nearby campsite. The campsite has been scavenged by monsters which must be discovered and defeated in a typical monster in the woods narrative.</w:t>
       </w:r>
     </w:p>
     <w:p>
       <w:pPr>
         <w:pStyle w:val="Heading2"/>
       </w:pPr>
-      <w:bookmarkStart w:id="26" w:name="_Toc471993601"/>
-      <w:r>
-        <w:t>Story</w:t>
-      </w:r>
-      <w:bookmarkEnd w:id="26"/>
-    </w:p>
-    <w:p>
-      <w:pPr>
-        <w:pStyle w:val="Heading3"/>
-      </w:pPr>
-      <w:bookmarkStart w:id="27" w:name="_Toc471993602"/>
-      <w:r>
-        <w:t>Game Story</w:t>
-      </w:r>
-      <w:bookmarkEnd w:id="27"/>
-    </w:p>
-    <w:p>
-      <w:r>
-        <w:t>Here is the story</w:t>
-      </w:r>
-      <w:r>
-        <w:t>.</w:t>
+      <w:bookmarkStart w:id="28" w:name="_Toc471993604"/>
+      <w:r>
+        <w:t>Interactivity</w:t>
+      </w:r>
+      <w:bookmarkEnd w:id="28"/>
+    </w:p>
+    <w:p>
+      <w:r>
+        <w:t>Playable elements</w:t>
+      </w:r>
+      <w:r>
+        <w:t>, controls</w:t>
       </w:r>
       <w:r>
         <w:t xml:space="preserve"> </w:t>
@@ -4225,21 +4256,232 @@
       <w:pPr>
         <w:pStyle w:val="Heading3"/>
       </w:pPr>
-      <w:bookmarkStart w:id="28" w:name="_Toc471993603"/>
-      <w:r>
-        <w:t>Level Story</w:t>
-      </w:r>
-      <w:bookmarkEnd w:id="28"/>
-    </w:p>
-    <w:p>
-      <w:r>
-        <w:t>Here is the level story</w:t>
-      </w:r>
-      <w:r>
-        <w:t>.</w:t>
+      <w:bookmarkStart w:id="29" w:name="_Toc471993605"/>
+      <w:r>
+        <w:t>Objectives</w:t>
+      </w:r>
+      <w:bookmarkEnd w:id="29"/>
+    </w:p>
+    <w:p>
+      <w:r>
+        <w:t>The level has four simple objectives.</w:t>
+      </w:r>
+      <w:r>
+        <w:t xml:space="preserve"> The objectives themselves are very simplistic as the level is to represent a small quest in a much larger experience that would be a full game.</w:t>
+      </w:r>
+    </w:p>
+    <w:p>
+      <w:pPr>
+        <w:pStyle w:val="ListParagraph"/>
+        <w:numPr>
+          <w:ilvl w:val="0"/>
+          <w:numId w:val="21"/>
+        </w:numPr>
+      </w:pPr>
+      <w:r>
+        <w:lastRenderedPageBreak/>
+        <w:t>Reach the campsite</w:t>
+      </w:r>
+    </w:p>
+    <w:p>
+      <w:pPr>
+        <w:pStyle w:val="ListParagraph"/>
+        <w:numPr>
+          <w:ilvl w:val="1"/>
+          <w:numId w:val="21"/>
+        </w:numPr>
+      </w:pPr>
+      <w:r>
+        <w:t>Follow the path</w:t>
+      </w:r>
+    </w:p>
+    <w:p>
+      <w:pPr>
+        <w:pStyle w:val="ListParagraph"/>
+        <w:numPr>
+          <w:ilvl w:val="1"/>
+          <w:numId w:val="21"/>
+        </w:numPr>
+      </w:pPr>
+      <w:r>
+        <w:t>Enter the campsite</w:t>
+      </w:r>
+    </w:p>
+    <w:p>
+      <w:pPr>
+        <w:pStyle w:val="ListParagraph"/>
+        <w:numPr>
+          <w:ilvl w:val="0"/>
+          <w:numId w:val="21"/>
+        </w:numPr>
+      </w:pPr>
+      <w:r>
+        <w:t>Solve the puzzle</w:t>
+      </w:r>
+    </w:p>
+    <w:p>
+      <w:pPr>
+        <w:pStyle w:val="ListParagraph"/>
+        <w:numPr>
+          <w:ilvl w:val="1"/>
+          <w:numId w:val="21"/>
+        </w:numPr>
+      </w:pPr>
+      <w:r>
+        <w:t>Find 3 clues to reveal the story of the campsite</w:t>
+      </w:r>
+    </w:p>
+    <w:p>
+      <w:pPr>
+        <w:pStyle w:val="ListParagraph"/>
+        <w:numPr>
+          <w:ilvl w:val="1"/>
+          <w:numId w:val="21"/>
+        </w:numPr>
+      </w:pPr>
+      <w:r>
+        <w:t>Find a final clue to the direction of those guilty</w:t>
+      </w:r>
+    </w:p>
+    <w:p>
+      <w:pPr>
+        <w:pStyle w:val="ListParagraph"/>
+        <w:numPr>
+          <w:ilvl w:val="0"/>
+          <w:numId w:val="21"/>
+        </w:numPr>
+      </w:pPr>
+      <w:r>
+        <w:t>Discover the culprit</w:t>
+      </w:r>
+    </w:p>
+    <w:p>
+      <w:pPr>
+        <w:pStyle w:val="ListParagraph"/>
+        <w:numPr>
+          <w:ilvl w:val="1"/>
+          <w:numId w:val="21"/>
+        </w:numPr>
+      </w:pPr>
+      <w:r>
+        <w:t>Walk down the path identified in 2a</w:t>
+      </w:r>
+    </w:p>
+    <w:p>
+      <w:pPr>
+        <w:pStyle w:val="ListParagraph"/>
+        <w:numPr>
+          <w:ilvl w:val="1"/>
+          <w:numId w:val="21"/>
+        </w:numPr>
+      </w:pPr>
+      <w:r>
+        <w:t>Use a light spell to reveal enemies</w:t>
+      </w:r>
+    </w:p>
+    <w:p>
+      <w:pPr>
+        <w:pStyle w:val="ListParagraph"/>
+        <w:numPr>
+          <w:ilvl w:val="0"/>
+          <w:numId w:val="21"/>
+        </w:numPr>
+      </w:pPr>
+      <w:r>
+        <w:t>Destroy the monster</w:t>
+      </w:r>
+    </w:p>
+    <w:p>
+      <w:pPr>
+        <w:pStyle w:val="ListParagraph"/>
+        <w:numPr>
+          <w:ilvl w:val="1"/>
+          <w:numId w:val="21"/>
+        </w:numPr>
+      </w:pPr>
+      <w:r>
+        <w:t>Use offensive spells to defeat the enemies</w:t>
+      </w:r>
+    </w:p>
+    <w:p>
+      <w:pPr>
+        <w:pStyle w:val="ListParagraph"/>
+        <w:numPr>
+          <w:ilvl w:val="1"/>
+          <w:numId w:val="21"/>
+        </w:numPr>
+      </w:pPr>
+      <w:r>
+        <w:t>Recover any loot</w:t>
+      </w:r>
+    </w:p>
+    <w:p>
+      <w:pPr>
+        <w:pStyle w:val="Heading3"/>
+      </w:pPr>
+      <w:bookmarkStart w:id="30" w:name="_Toc471993606"/>
+      <w:r>
+        <w:t>Obstacles</w:t>
+      </w:r>
+      <w:bookmarkEnd w:id="30"/>
+    </w:p>
+    <w:p>
+      <w:r>
+        <w:t xml:space="preserve">The main obstacles as seen above </w:t>
+      </w:r>
+      <w:r>
+        <w:t>the</w:t>
+      </w:r>
+      <w:r>
+        <w:t xml:space="preserve"> enemies at the end set piece, and the investigation work. The two obstacles serve as a narrative and </w:t>
+      </w:r>
+      <w:r>
+        <w:t>gameplay</w:t>
+      </w:r>
+      <w:r>
+        <w:t xml:space="preserve"> device to add variety and elements to </w:t>
+      </w:r>
+      <w:r>
+        <w:t>experience</w:t>
+      </w:r>
+      <w:r>
+        <w:t xml:space="preserve"> in the level. The investigation is meant so highlight how narrative can be simply exposed through the use of narrative dialogs. The final enemies as you might </w:t>
+      </w:r>
+      <w:r>
+        <w:t>have</w:t>
+      </w:r>
+      <w:r>
+        <w:t xml:space="preserve"> guessed allows us to inject combat into the quest allowing for some thrills while keeping the gameplay over the length of the quest variable.</w:t>
+      </w:r>
+    </w:p>
+    <w:p>
+      <w:pPr>
+        <w:pStyle w:val="Heading3"/>
+      </w:pPr>
+      <w:bookmarkStart w:id="31" w:name="_Toc471993607"/>
+      <w:r>
+        <w:t>Set Pieces</w:t>
       </w:r>
       <w:r>
         <w:t xml:space="preserve"> </w:t>
+      </w:r>
+      <w:r>
+        <w:t>/</w:t>
+      </w:r>
+      <w:r>
+        <w:t xml:space="preserve"> </w:t>
+      </w:r>
+      <w:r>
+        <w:t>Scripted Events</w:t>
+      </w:r>
+      <w:bookmarkEnd w:id="31"/>
+    </w:p>
+    <w:p>
+      <w:r>
+        <w:t>Here is the content</w:t>
+      </w:r>
+      <w:r>
+        <w:t xml:space="preserve">. </w:t>
       </w:r>
       <w:r>
         <w:rPr>
@@ -4252,110 +4494,86 @@
       <w:pPr>
         <w:pStyle w:val="Heading2"/>
       </w:pPr>
-      <w:bookmarkStart w:id="29" w:name="_Toc471993604"/>
-      <w:r>
-        <w:t>Interactivity</w:t>
-      </w:r>
-      <w:bookmarkEnd w:id="29"/>
-    </w:p>
-    <w:p>
-      <w:r>
-        <w:t>Playable elements</w:t>
-      </w:r>
-      <w:r>
-        <w:t>, controls</w:t>
-      </w:r>
-      <w:r>
-        <w:t xml:space="preserve"> </w:t>
-      </w:r>
-      <w:r>
-        <w:rPr>
-          <w:b/>
-        </w:rPr>
-        <w:t>(THIS)</w:t>
+      <w:bookmarkStart w:id="32" w:name="_Toc471993608"/>
+      <w:r>
+        <w:t>Visual Development</w:t>
+      </w:r>
+      <w:bookmarkEnd w:id="32"/>
+    </w:p>
+    <w:p>
+      <w:r>
+        <w:t>Here is the content</w:t>
       </w:r>
     </w:p>
     <w:p>
       <w:pPr>
         <w:pStyle w:val="Heading3"/>
       </w:pPr>
-      <w:bookmarkStart w:id="30" w:name="_Toc471993605"/>
-      <w:r>
-        <w:t>Objectives</w:t>
-      </w:r>
-      <w:bookmarkEnd w:id="30"/>
+      <w:bookmarkStart w:id="33" w:name="_Toc471993609"/>
+      <w:r>
+        <w:t>Style Reference</w:t>
+      </w:r>
+      <w:bookmarkEnd w:id="33"/>
     </w:p>
     <w:p>
       <w:r>
         <w:t>Here is the content</w:t>
       </w:r>
-      <w:r>
-        <w:t xml:space="preserve">. </w:t>
-      </w:r>
-      <w:r>
-        <w:rPr>
-          <w:b/>
-        </w:rPr>
-        <w:t>(THIS)</w:t>
-      </w:r>
     </w:p>
     <w:p>
       <w:pPr>
         <w:pStyle w:val="Heading3"/>
       </w:pPr>
-      <w:bookmarkStart w:id="31" w:name="_Toc471993606"/>
-      <w:r>
-        <w:t>Obstacles</w:t>
-      </w:r>
-      <w:bookmarkEnd w:id="31"/>
+      <w:bookmarkStart w:id="34" w:name="_Toc471993610"/>
+      <w:r>
+        <w:t>Colour Palette</w:t>
+      </w:r>
+      <w:bookmarkEnd w:id="34"/>
     </w:p>
     <w:p>
       <w:r>
         <w:t>Here is the content</w:t>
       </w:r>
-      <w:r>
-        <w:t xml:space="preserve">. </w:t>
-      </w:r>
-      <w:r>
-        <w:rPr>
-          <w:b/>
-        </w:rPr>
-        <w:t>(THIS)</w:t>
-      </w:r>
     </w:p>
     <w:p>
       <w:pPr>
         <w:pStyle w:val="Heading3"/>
       </w:pPr>
-      <w:bookmarkStart w:id="32" w:name="_Toc471993607"/>
-      <w:r>
-        <w:t>Set Pieces/Scripted Events</w:t>
-      </w:r>
-      <w:bookmarkEnd w:id="32"/>
+      <w:bookmarkStart w:id="35" w:name="_Toc471993611"/>
+      <w:r>
+        <w:t>Lighting</w:t>
+      </w:r>
+      <w:bookmarkEnd w:id="35"/>
     </w:p>
     <w:p>
       <w:r>
         <w:t>Here is the content</w:t>
       </w:r>
-      <w:r>
-        <w:t xml:space="preserve">. </w:t>
-      </w:r>
-      <w:r>
-        <w:rPr>
-          <w:b/>
-        </w:rPr>
-        <w:t>(THIS)</w:t>
-      </w:r>
     </w:p>
     <w:p>
       <w:pPr>
         <w:pStyle w:val="Heading2"/>
       </w:pPr>
-      <w:bookmarkStart w:id="33" w:name="_Toc471993608"/>
-      <w:r>
-        <w:t>Visual Development</w:t>
-      </w:r>
-      <w:bookmarkEnd w:id="33"/>
+      <w:bookmarkStart w:id="36" w:name="_Toc471993612"/>
+      <w:r>
+        <w:t>Top-Down Layout and concept art</w:t>
+      </w:r>
+      <w:bookmarkEnd w:id="36"/>
+    </w:p>
+    <w:p>
+      <w:r>
+        <w:t>Drawing of level + pictures for demo scene</w:t>
+      </w:r>
+    </w:p>
+    <w:p>
+      <w:pPr>
+        <w:pStyle w:val="Heading3"/>
+      </w:pPr>
+      <w:bookmarkStart w:id="37" w:name="_Toc471993613"/>
+      <w:r>
+        <w:t>Level Layout</w:t>
+      </w:r>
+      <w:bookmarkEnd w:id="37"/>
     </w:p>
     <w:p>
       <w:r>
@@ -4366,12 +4584,12 @@
       <w:pPr>
         <w:pStyle w:val="Heading3"/>
       </w:pPr>
-      <w:bookmarkStart w:id="34" w:name="_Toc471993609"/>
+      <w:bookmarkStart w:id="38" w:name="_Toc471993614"/>
       <w:r>
         <w:lastRenderedPageBreak/>
-        <w:t>Style Reference</w:t>
-      </w:r>
-      <w:bookmarkEnd w:id="34"/>
+        <w:t>Screenshots</w:t>
+      </w:r>
+      <w:bookmarkEnd w:id="38"/>
     </w:p>
     <w:p>
       <w:r>
@@ -4382,100 +4600,26 @@
       <w:pPr>
         <w:pStyle w:val="Heading3"/>
       </w:pPr>
-      <w:bookmarkStart w:id="35" w:name="_Toc471993610"/>
-      <w:r>
-        <w:t>Colour Palette</w:t>
-      </w:r>
-      <w:bookmarkEnd w:id="35"/>
-    </w:p>
-    <w:p>
-      <w:r>
-        <w:t>Here is the content</w:t>
-      </w:r>
-    </w:p>
-    <w:p>
-      <w:pPr>
-        <w:pStyle w:val="Heading3"/>
-      </w:pPr>
-      <w:bookmarkStart w:id="36" w:name="_Toc471993611"/>
-      <w:r>
-        <w:t>Lighting</w:t>
-      </w:r>
-      <w:bookmarkEnd w:id="36"/>
-    </w:p>
-    <w:p>
-      <w:r>
-        <w:t>Here is the content</w:t>
-      </w:r>
-    </w:p>
-    <w:p>
-      <w:pPr>
-        <w:pStyle w:val="Heading2"/>
-      </w:pPr>
-      <w:bookmarkStart w:id="37" w:name="_Toc471993612"/>
-      <w:r>
-        <w:t>Top-Down Layout and concept art</w:t>
-      </w:r>
-      <w:bookmarkEnd w:id="37"/>
-    </w:p>
-    <w:p>
-      <w:r>
-        <w:t>Drawing of level + pictures for demo scene</w:t>
-      </w:r>
-    </w:p>
-    <w:p>
-      <w:pPr>
-        <w:pStyle w:val="Heading3"/>
-      </w:pPr>
-      <w:bookmarkStart w:id="38" w:name="_Toc471993613"/>
-      <w:r>
-        <w:t>Level Layout</w:t>
-      </w:r>
-      <w:bookmarkEnd w:id="38"/>
-    </w:p>
-    <w:p>
-      <w:r>
-        <w:t>Here is the content</w:t>
-      </w:r>
-    </w:p>
-    <w:p>
-      <w:pPr>
-        <w:pStyle w:val="Heading3"/>
-      </w:pPr>
-      <w:bookmarkStart w:id="39" w:name="_Toc471993614"/>
-      <w:r>
-        <w:t>Screenshots</w:t>
+      <w:bookmarkStart w:id="39" w:name="_Toc471993615"/>
+      <w:r>
+        <w:t>Engine</w:t>
       </w:r>
       <w:bookmarkEnd w:id="39"/>
     </w:p>
     <w:p>
       <w:r>
-        <w:t>Here is the content</w:t>
-      </w:r>
-    </w:p>
-    <w:p>
-      <w:pPr>
-        <w:pStyle w:val="Heading3"/>
-      </w:pPr>
-      <w:bookmarkStart w:id="40" w:name="_Toc471993615"/>
-      <w:r>
-        <w:t>Engine</w:t>
-      </w:r>
+        <w:t xml:space="preserve">Familiarity, professionality, great community support, asset store, standard assets </w:t>
+      </w:r>
+      <w:proofErr w:type="spellStart"/>
+      <w:r>
+        <w:t>multi platform</w:t>
+      </w:r>
+      <w:proofErr w:type="spellEnd"/>
+      <w:r>
+        <w:t>.</w:t>
+      </w:r>
+      <w:bookmarkStart w:id="40" w:name="_GoBack"/>
       <w:bookmarkEnd w:id="40"/>
-    </w:p>
-    <w:p>
-      <w:r>
-        <w:t>Unity engine</w:t>
-      </w:r>
-      <w:r>
-        <w:t xml:space="preserve"> </w:t>
-      </w:r>
-      <w:r>
-        <w:rPr>
-          <w:b/>
-        </w:rPr>
-        <w:t>(THIS)</w:t>
-      </w:r>
     </w:p>
     <w:p>
       <w:pPr>
@@ -4529,6 +4673,7 @@
       </w:pPr>
       <w:bookmarkStart w:id="43" w:name="_Toc471993618"/>
       <w:r>
+        <w:lastRenderedPageBreak/>
         <w:t>Project plan</w:t>
       </w:r>
       <w:bookmarkEnd w:id="43"/>
@@ -4660,6 +4805,7 @@
       </w:pPr>
       <w:bookmarkStart w:id="50" w:name="_Toc471993625"/>
       <w:r>
+        <w:lastRenderedPageBreak/>
         <w:t>Method</w:t>
       </w:r>
       <w:bookmarkEnd w:id="50"/>
@@ -4773,7 +4919,7 @@
       <w:rPr>
         <w:noProof/>
       </w:rPr>
-      <w:t>5</w:t>
+      <w:t>7</w:t>
     </w:r>
     <w:r>
       <w:fldChar w:fldCharType="end"/>
@@ -5081,6 +5227,92 @@
     </w:lvl>
   </w:abstractNum>
   <w:abstractNum w:abstractNumId="11" w15:restartNumberingAfterBreak="0">
+    <w:nsid w:val="0C1F3A18"/>
+    <w:multiLevelType w:val="hybridMultilevel"/>
+    <w:tmpl w:val="D106777A"/>
+    <w:lvl w:ilvl="0" w:tplc="0809000F">
+      <w:start w:val="1"/>
+      <w:numFmt w:val="decimal"/>
+      <w:lvlText w:val="%1."/>
+      <w:lvlJc w:val="left"/>
+      <w:pPr>
+        <w:ind w:left="720" w:hanging="360"/>
+      </w:pPr>
+    </w:lvl>
+    <w:lvl w:ilvl="1" w:tplc="08090019">
+      <w:start w:val="1"/>
+      <w:numFmt w:val="lowerLetter"/>
+      <w:lvlText w:val="%2."/>
+      <w:lvlJc w:val="left"/>
+      <w:pPr>
+        <w:ind w:left="1440" w:hanging="360"/>
+      </w:pPr>
+    </w:lvl>
+    <w:lvl w:ilvl="2" w:tplc="0809001B" w:tentative="1">
+      <w:start w:val="1"/>
+      <w:numFmt w:val="lowerRoman"/>
+      <w:lvlText w:val="%3."/>
+      <w:lvlJc w:val="right"/>
+      <w:pPr>
+        <w:ind w:left="2160" w:hanging="180"/>
+      </w:pPr>
+    </w:lvl>
+    <w:lvl w:ilvl="3" w:tplc="0809000F" w:tentative="1">
+      <w:start w:val="1"/>
+      <w:numFmt w:val="decimal"/>
+      <w:lvlText w:val="%4."/>
+      <w:lvlJc w:val="left"/>
+      <w:pPr>
+        <w:ind w:left="2880" w:hanging="360"/>
+      </w:pPr>
+    </w:lvl>
+    <w:lvl w:ilvl="4" w:tplc="08090019" w:tentative="1">
+      <w:start w:val="1"/>
+      <w:numFmt w:val="lowerLetter"/>
+      <w:lvlText w:val="%5."/>
+      <w:lvlJc w:val="left"/>
+      <w:pPr>
+        <w:ind w:left="3600" w:hanging="360"/>
+      </w:pPr>
+    </w:lvl>
+    <w:lvl w:ilvl="5" w:tplc="0809001B" w:tentative="1">
+      <w:start w:val="1"/>
+      <w:numFmt w:val="lowerRoman"/>
+      <w:lvlText w:val="%6."/>
+      <w:lvlJc w:val="right"/>
+      <w:pPr>
+        <w:ind w:left="4320" w:hanging="180"/>
+      </w:pPr>
+    </w:lvl>
+    <w:lvl w:ilvl="6" w:tplc="0809000F" w:tentative="1">
+      <w:start w:val="1"/>
+      <w:numFmt w:val="decimal"/>
+      <w:lvlText w:val="%7."/>
+      <w:lvlJc w:val="left"/>
+      <w:pPr>
+        <w:ind w:left="5040" w:hanging="360"/>
+      </w:pPr>
+    </w:lvl>
+    <w:lvl w:ilvl="7" w:tplc="08090019" w:tentative="1">
+      <w:start w:val="1"/>
+      <w:numFmt w:val="lowerLetter"/>
+      <w:lvlText w:val="%8."/>
+      <w:lvlJc w:val="left"/>
+      <w:pPr>
+        <w:ind w:left="5760" w:hanging="360"/>
+      </w:pPr>
+    </w:lvl>
+    <w:lvl w:ilvl="8" w:tplc="0809001B" w:tentative="1">
+      <w:start w:val="1"/>
+      <w:numFmt w:val="lowerRoman"/>
+      <w:lvlText w:val="%9."/>
+      <w:lvlJc w:val="right"/>
+      <w:pPr>
+        <w:ind w:left="6480" w:hanging="180"/>
+      </w:pPr>
+    </w:lvl>
+  </w:abstractNum>
+  <w:abstractNum w:abstractNumId="12" w15:restartNumberingAfterBreak="0">
     <w:nsid w:val="1BE4265D"/>
     <w:multiLevelType w:val="multilevel"/>
     <w:tmpl w:val="0409001F"/>
@@ -5166,7 +5398,7 @@
       </w:pPr>
     </w:lvl>
   </w:abstractNum>
-  <w:abstractNum w:abstractNumId="12" w15:restartNumberingAfterBreak="0">
+  <w:abstractNum w:abstractNumId="13" w15:restartNumberingAfterBreak="0">
     <w:nsid w:val="1F8F5B63"/>
     <w:multiLevelType w:val="multilevel"/>
     <w:tmpl w:val="1CD6B866"/>
@@ -5253,7 +5485,7 @@
       </w:pPr>
     </w:lvl>
   </w:abstractNum>
-  <w:abstractNum w:abstractNumId="13" w15:restartNumberingAfterBreak="0">
+  <w:abstractNum w:abstractNumId="14" w15:restartNumberingAfterBreak="0">
     <w:nsid w:val="2A3440CC"/>
     <w:multiLevelType w:val="multilevel"/>
     <w:tmpl w:val="B5CE5722"/>
@@ -5340,7 +5572,7 @@
       </w:pPr>
     </w:lvl>
   </w:abstractNum>
-  <w:abstractNum w:abstractNumId="14" w15:restartNumberingAfterBreak="0">
+  <w:abstractNum w:abstractNumId="15" w15:restartNumberingAfterBreak="0">
     <w:nsid w:val="65BC2713"/>
     <w:multiLevelType w:val="multilevel"/>
     <w:tmpl w:val="04090023"/>
@@ -5427,7 +5659,7 @@
       </w:pPr>
     </w:lvl>
   </w:abstractNum>
-  <w:abstractNum w:abstractNumId="15" w15:restartNumberingAfterBreak="0">
+  <w:abstractNum w:abstractNumId="16" w15:restartNumberingAfterBreak="0">
     <w:nsid w:val="6BE0360C"/>
     <w:multiLevelType w:val="multilevel"/>
     <w:tmpl w:val="2E969558"/>
@@ -5533,22 +5765,22 @@
     <w:abstractNumId w:val="8"/>
   </w:num>
   <w:num w:numId="7">
-    <w:abstractNumId w:val="11"/>
+    <w:abstractNumId w:val="12"/>
   </w:num>
   <w:num w:numId="8">
     <w:abstractNumId w:val="10"/>
   </w:num>
   <w:num w:numId="9">
+    <w:abstractNumId w:val="14"/>
+  </w:num>
+  <w:num w:numId="10">
     <w:abstractNumId w:val="13"/>
   </w:num>
-  <w:num w:numId="10">
-    <w:abstractNumId w:val="12"/>
-  </w:num>
   <w:num w:numId="11">
-    <w:abstractNumId w:val="15"/>
+    <w:abstractNumId w:val="16"/>
   </w:num>
   <w:num w:numId="12">
-    <w:abstractNumId w:val="14"/>
+    <w:abstractNumId w:val="15"/>
   </w:num>
   <w:num w:numId="13">
     <w:abstractNumId w:val="7"/>
@@ -5573,6 +5805,9 @@
   </w:num>
   <w:num w:numId="20">
     <w:abstractNumId w:val="0"/>
+  </w:num>
+  <w:num w:numId="21">
+    <w:abstractNumId w:val="11"/>
   </w:num>
 </w:numbering>
 </file>
@@ -7047,6 +7282,18 @@
       <w:u w:val="single"/>
     </w:rPr>
   </w:style>
+  <w:style w:type="paragraph" w:styleId="ListParagraph">
+    <w:name w:val="List Paragraph"/>
+    <w:basedOn w:val="Normal"/>
+    <w:uiPriority w:val="34"/>
+    <w:semiHidden/>
+    <w:qFormat/>
+    <w:rsid w:val="00084A9F"/>
+    <w:pPr>
+      <w:ind w:left="720"/>
+      <w:contextualSpacing/>
+    </w:pPr>
+  </w:style>
 </w:styles>
 </file>
 
@@ -7340,7 +7587,7 @@
 </file>
 
 <file path=customXml/itemProps1.xml><?xml version="1.0" encoding="utf-8"?>
-<ds:datastoreItem xmlns:ds="http://schemas.openxmlformats.org/officeDocument/2006/customXml" ds:itemID="{879D44B6-5298-47D9-8388-2E6E8CFA352D}">
+<ds:datastoreItem xmlns:ds="http://schemas.openxmlformats.org/officeDocument/2006/customXml" ds:itemID="{E8DF0033-B991-41A9-8004-E96A7A03B39E}">
   <ds:schemaRefs>
     <ds:schemaRef ds:uri="http://schemas.openxmlformats.org/officeDocument/2006/bibliography"/>
   </ds:schemaRefs>

</xml_diff>

<commit_message>
adding more content to the report
</commit_message>
<xml_diff>
--- a/Level Design Report.docx
+++ b/Level Design Report.docx
@@ -6,7 +6,6 @@
       <w:pPr>
         <w:pStyle w:val="Photo"/>
         <w:spacing w:before="0" w:after="480"/>
-        <w:ind w:left="-3061"/>
       </w:pPr>
       <w:bookmarkStart w:id="0" w:name="_Toc321147011"/>
       <w:bookmarkStart w:id="1" w:name="_Toc318189312"/>
@@ -19,9 +18,33 @@
           <w:lang w:eastAsia="en-GB"/>
         </w:rPr>
         <w:drawing>
-          <wp:inline distT="0" distB="0" distL="0" distR="0" wp14:anchorId="17656E93" wp14:editId="294FC0B1">
-            <wp:extent cx="8398933" cy="4724400"/>
-            <wp:effectExtent l="152400" t="152400" r="364490" b="361950"/>
+          <wp:anchor distT="0" distB="0" distL="114300" distR="114300" simplePos="0" relativeHeight="251658240" behindDoc="1" locked="0" layoutInCell="1" allowOverlap="1" wp14:anchorId="2F0F2EC4" wp14:editId="7481CF92">
+            <wp:simplePos x="0" y="0"/>
+            <wp:positionH relativeFrom="margin">
+              <wp:align>center</wp:align>
+            </wp:positionH>
+            <wp:positionV relativeFrom="paragraph">
+              <wp:posOffset>152400</wp:posOffset>
+            </wp:positionV>
+            <wp:extent cx="6120738" cy="3442915"/>
+            <wp:effectExtent l="152400" t="152400" r="356870" b="367665"/>
+            <wp:wrapTight wrapText="bothSides">
+              <wp:wrapPolygon edited="0">
+                <wp:start x="269" y="-956"/>
+                <wp:lineTo x="-538" y="-717"/>
+                <wp:lineTo x="-471" y="22353"/>
+                <wp:lineTo x="605" y="23548"/>
+                <wp:lineTo x="672" y="23787"/>
+                <wp:lineTo x="21582" y="23787"/>
+                <wp:lineTo x="21649" y="23548"/>
+                <wp:lineTo x="22658" y="22353"/>
+                <wp:lineTo x="22792" y="20321"/>
+                <wp:lineTo x="22792" y="1195"/>
+                <wp:lineTo x="21985" y="-598"/>
+                <wp:lineTo x="21918" y="-956"/>
+                <wp:lineTo x="269" y="-956"/>
+              </wp:wrapPolygon>
+            </wp:wrapTight>
             <wp:docPr id="2" name="Picture 2"/>
             <wp:cNvGraphicFramePr>
               <a:graphicFrameLocks xmlns:a="http://schemas.openxmlformats.org/drawingml/2006/main" noChangeAspect="1"/>
@@ -51,7 +74,7 @@
                   <pic:spPr bwMode="auto">
                     <a:xfrm>
                       <a:off x="0" y="0"/>
-                      <a:ext cx="8399942" cy="4724968"/>
+                      <a:ext cx="6120738" cy="3442915"/>
                     </a:xfrm>
                     <a:prstGeom prst="rect">
                       <a:avLst/>
@@ -70,7 +93,13 @@
                 </pic:pic>
               </a:graphicData>
             </a:graphic>
-          </wp:inline>
+            <wp14:sizeRelH relativeFrom="page">
+              <wp14:pctWidth>0</wp14:pctWidth>
+            </wp14:sizeRelH>
+            <wp14:sizeRelV relativeFrom="page">
+              <wp14:pctHeight>0</wp14:pctHeight>
+            </wp14:sizeRelV>
+          </wp:anchor>
         </w:drawing>
       </w:r>
     </w:p>
@@ -112,6 +141,16 @@
       <w:r>
         <w:t>10/01/2017</w:t>
       </w:r>
+    </w:p>
+    <w:p>
+      <w:pPr>
+        <w:pStyle w:val="ContactInfo"/>
+      </w:pPr>
+    </w:p>
+    <w:p>
+      <w:pPr>
+        <w:pStyle w:val="ContactInfo"/>
+      </w:pPr>
     </w:p>
     <w:p>
       <w:pPr>
@@ -204,7 +243,7 @@
           <w:r>
             <w:fldChar w:fldCharType="separate"/>
           </w:r>
-          <w:hyperlink w:anchor="_Toc471993581" w:history="1">
+          <w:hyperlink w:anchor="_Toc472167331" w:history="1">
             <w:r>
               <w:rPr>
                 <w:rStyle w:val="Hyperlink"/>
@@ -231,7 +270,7 @@
                 <w:noProof/>
                 <w:webHidden/>
               </w:rPr>
-              <w:instrText xml:space="preserve"> PAGEREF _Toc471993581 \h </w:instrText>
+              <w:instrText xml:space="preserve"> PAGEREF _Toc472167331 \h </w:instrText>
             </w:r>
             <w:r>
               <w:rPr>
@@ -274,7 +313,7 @@
               <w:lang w:eastAsia="en-GB"/>
             </w:rPr>
           </w:pPr>
-          <w:hyperlink w:anchor="_Toc471993582" w:history="1">
+          <w:hyperlink w:anchor="_Toc472167332" w:history="1">
             <w:r>
               <w:rPr>
                 <w:rStyle w:val="Hyperlink"/>
@@ -301,7 +340,7 @@
                 <w:noProof/>
                 <w:webHidden/>
               </w:rPr>
-              <w:instrText xml:space="preserve"> PAGEREF _Toc471993582 \h </w:instrText>
+              <w:instrText xml:space="preserve"> PAGEREF _Toc472167332 \h </w:instrText>
             </w:r>
             <w:r>
               <w:rPr>
@@ -344,7 +383,7 @@
               <w:lang w:eastAsia="en-GB"/>
             </w:rPr>
           </w:pPr>
-          <w:hyperlink w:anchor="_Toc471993583" w:history="1">
+          <w:hyperlink w:anchor="_Toc472167333" w:history="1">
             <w:r>
               <w:rPr>
                 <w:rStyle w:val="Hyperlink"/>
@@ -371,7 +410,7 @@
                 <w:noProof/>
                 <w:webHidden/>
               </w:rPr>
-              <w:instrText xml:space="preserve"> PAGEREF _Toc471993583 \h </w:instrText>
+              <w:instrText xml:space="preserve"> PAGEREF _Toc472167333 \h </w:instrText>
             </w:r>
             <w:r>
               <w:rPr>
@@ -416,7 +455,7 @@
               <w:lang w:eastAsia="en-GB"/>
             </w:rPr>
           </w:pPr>
-          <w:hyperlink w:anchor="_Toc471993584" w:history="1">
+          <w:hyperlink w:anchor="_Toc472167334" w:history="1">
             <w:r>
               <w:rPr>
                 <w:rStyle w:val="Hyperlink"/>
@@ -443,7 +482,7 @@
                 <w:noProof/>
                 <w:webHidden/>
               </w:rPr>
-              <w:instrText xml:space="preserve"> PAGEREF _Toc471993584 \h </w:instrText>
+              <w:instrText xml:space="preserve"> PAGEREF _Toc472167334 \h </w:instrText>
             </w:r>
             <w:r>
               <w:rPr>
@@ -488,7 +527,7 @@
               <w:lang w:eastAsia="en-GB"/>
             </w:rPr>
           </w:pPr>
-          <w:hyperlink w:anchor="_Toc471993585" w:history="1">
+          <w:hyperlink w:anchor="_Toc472167335" w:history="1">
             <w:r>
               <w:rPr>
                 <w:rStyle w:val="Hyperlink"/>
@@ -515,7 +554,7 @@
                 <w:noProof/>
                 <w:webHidden/>
               </w:rPr>
-              <w:instrText xml:space="preserve"> PAGEREF _Toc471993585 \h </w:instrText>
+              <w:instrText xml:space="preserve"> PAGEREF _Toc472167335 \h </w:instrText>
             </w:r>
             <w:r>
               <w:rPr>
@@ -560,7 +599,7 @@
               <w:lang w:eastAsia="en-GB"/>
             </w:rPr>
           </w:pPr>
-          <w:hyperlink w:anchor="_Toc471993586" w:history="1">
+          <w:hyperlink w:anchor="_Toc472167336" w:history="1">
             <w:r>
               <w:rPr>
                 <w:rStyle w:val="Hyperlink"/>
@@ -587,7 +626,7 @@
                 <w:noProof/>
                 <w:webHidden/>
               </w:rPr>
-              <w:instrText xml:space="preserve"> PAGEREF _Toc471993586 \h </w:instrText>
+              <w:instrText xml:space="preserve"> PAGEREF _Toc472167336 \h </w:instrText>
             </w:r>
             <w:r>
               <w:rPr>
@@ -630,7 +669,7 @@
               <w:lang w:eastAsia="en-GB"/>
             </w:rPr>
           </w:pPr>
-          <w:hyperlink w:anchor="_Toc471993587" w:history="1">
+          <w:hyperlink w:anchor="_Toc472167337" w:history="1">
             <w:r>
               <w:rPr>
                 <w:rStyle w:val="Hyperlink"/>
@@ -657,7 +696,7 @@
                 <w:noProof/>
                 <w:webHidden/>
               </w:rPr>
-              <w:instrText xml:space="preserve"> PAGEREF _Toc471993587 \h </w:instrText>
+              <w:instrText xml:space="preserve"> PAGEREF _Toc472167337 \h </w:instrText>
             </w:r>
             <w:r>
               <w:rPr>
@@ -700,7 +739,7 @@
               <w:lang w:eastAsia="en-GB"/>
             </w:rPr>
           </w:pPr>
-          <w:hyperlink w:anchor="_Toc471993588" w:history="1">
+          <w:hyperlink w:anchor="_Toc472167338" w:history="1">
             <w:r>
               <w:rPr>
                 <w:rStyle w:val="Hyperlink"/>
@@ -727,7 +766,7 @@
                 <w:noProof/>
                 <w:webHidden/>
               </w:rPr>
-              <w:instrText xml:space="preserve"> PAGEREF _Toc471993588 \h </w:instrText>
+              <w:instrText xml:space="preserve"> PAGEREF _Toc472167338 \h </w:instrText>
             </w:r>
             <w:r>
               <w:rPr>
@@ -772,7 +811,7 @@
               <w:lang w:eastAsia="en-GB"/>
             </w:rPr>
           </w:pPr>
-          <w:hyperlink w:anchor="_Toc471993589" w:history="1">
+          <w:hyperlink w:anchor="_Toc472167339" w:history="1">
             <w:r>
               <w:rPr>
                 <w:rStyle w:val="Hyperlink"/>
@@ -799,7 +838,7 @@
                 <w:noProof/>
                 <w:webHidden/>
               </w:rPr>
-              <w:instrText xml:space="preserve"> PAGEREF _Toc471993589 \h </w:instrText>
+              <w:instrText xml:space="preserve"> PAGEREF _Toc472167339 \h </w:instrText>
             </w:r>
             <w:r>
               <w:rPr>
@@ -844,7 +883,7 @@
               <w:lang w:eastAsia="en-GB"/>
             </w:rPr>
           </w:pPr>
-          <w:hyperlink w:anchor="_Toc471993590" w:history="1">
+          <w:hyperlink w:anchor="_Toc472167340" w:history="1">
             <w:r>
               <w:rPr>
                 <w:rStyle w:val="Hyperlink"/>
@@ -871,7 +910,7 @@
                 <w:noProof/>
                 <w:webHidden/>
               </w:rPr>
-              <w:instrText xml:space="preserve"> PAGEREF _Toc471993590 \h </w:instrText>
+              <w:instrText xml:space="preserve"> PAGEREF _Toc472167340 \h </w:instrText>
             </w:r>
             <w:r>
               <w:rPr>
@@ -916,7 +955,7 @@
               <w:lang w:eastAsia="en-GB"/>
             </w:rPr>
           </w:pPr>
-          <w:hyperlink w:anchor="_Toc471993591" w:history="1">
+          <w:hyperlink w:anchor="_Toc472167341" w:history="1">
             <w:r>
               <w:rPr>
                 <w:rStyle w:val="Hyperlink"/>
@@ -943,7 +982,7 @@
                 <w:noProof/>
                 <w:webHidden/>
               </w:rPr>
-              <w:instrText xml:space="preserve"> PAGEREF _Toc471993591 \h </w:instrText>
+              <w:instrText xml:space="preserve"> PAGEREF _Toc472167341 \h </w:instrText>
             </w:r>
             <w:r>
               <w:rPr>
@@ -988,7 +1027,7 @@
               <w:lang w:eastAsia="en-GB"/>
             </w:rPr>
           </w:pPr>
-          <w:hyperlink w:anchor="_Toc471993592" w:history="1">
+          <w:hyperlink w:anchor="_Toc472167342" w:history="1">
             <w:r>
               <w:rPr>
                 <w:rStyle w:val="Hyperlink"/>
@@ -1015,7 +1054,7 @@
                 <w:noProof/>
                 <w:webHidden/>
               </w:rPr>
-              <w:instrText xml:space="preserve"> PAGEREF _Toc471993592 \h </w:instrText>
+              <w:instrText xml:space="preserve"> PAGEREF _Toc472167342 \h </w:instrText>
             </w:r>
             <w:r>
               <w:rPr>
@@ -1058,7 +1097,7 @@
               <w:lang w:eastAsia="en-GB"/>
             </w:rPr>
           </w:pPr>
-          <w:hyperlink w:anchor="_Toc471993593" w:history="1">
+          <w:hyperlink w:anchor="_Toc472167343" w:history="1">
             <w:r>
               <w:rPr>
                 <w:rStyle w:val="Hyperlink"/>
@@ -1085,7 +1124,7 @@
                 <w:noProof/>
                 <w:webHidden/>
               </w:rPr>
-              <w:instrText xml:space="preserve"> PAGEREF _Toc471993593 \h </w:instrText>
+              <w:instrText xml:space="preserve"> PAGEREF _Toc472167343 \h </w:instrText>
             </w:r>
             <w:r>
               <w:rPr>
@@ -1130,7 +1169,7 @@
               <w:lang w:eastAsia="en-GB"/>
             </w:rPr>
           </w:pPr>
-          <w:hyperlink w:anchor="_Toc471993594" w:history="1">
+          <w:hyperlink w:anchor="_Toc472167344" w:history="1">
             <w:r>
               <w:rPr>
                 <w:rStyle w:val="Hyperlink"/>
@@ -1157,7 +1196,7 @@
                 <w:noProof/>
                 <w:webHidden/>
               </w:rPr>
-              <w:instrText xml:space="preserve"> PAGEREF _Toc471993594 \h </w:instrText>
+              <w:instrText xml:space="preserve"> PAGEREF _Toc472167344 \h </w:instrText>
             </w:r>
             <w:r>
               <w:rPr>
@@ -1202,7 +1241,7 @@
               <w:lang w:eastAsia="en-GB"/>
             </w:rPr>
           </w:pPr>
-          <w:hyperlink w:anchor="_Toc471993595" w:history="1">
+          <w:hyperlink w:anchor="_Toc472167345" w:history="1">
             <w:r>
               <w:rPr>
                 <w:rStyle w:val="Hyperlink"/>
@@ -1229,7 +1268,7 @@
                 <w:noProof/>
                 <w:webHidden/>
               </w:rPr>
-              <w:instrText xml:space="preserve"> PAGEREF _Toc471993595 \h </w:instrText>
+              <w:instrText xml:space="preserve"> PAGEREF _Toc472167345 \h </w:instrText>
             </w:r>
             <w:r>
               <w:rPr>
@@ -1272,7 +1311,7 @@
               <w:lang w:eastAsia="en-GB"/>
             </w:rPr>
           </w:pPr>
-          <w:hyperlink w:anchor="_Toc471993596" w:history="1">
+          <w:hyperlink w:anchor="_Toc472167346" w:history="1">
             <w:r>
               <w:rPr>
                 <w:rStyle w:val="Hyperlink"/>
@@ -1299,7 +1338,7 @@
                 <w:noProof/>
                 <w:webHidden/>
               </w:rPr>
-              <w:instrText xml:space="preserve"> PAGEREF _Toc471993596 \h </w:instrText>
+              <w:instrText xml:space="preserve"> PAGEREF _Toc472167346 \h </w:instrText>
             </w:r>
             <w:r>
               <w:rPr>
@@ -1344,7 +1383,7 @@
               <w:lang w:eastAsia="en-GB"/>
             </w:rPr>
           </w:pPr>
-          <w:hyperlink w:anchor="_Toc471993597" w:history="1">
+          <w:hyperlink w:anchor="_Toc472167347" w:history="1">
             <w:r>
               <w:rPr>
                 <w:rStyle w:val="Hyperlink"/>
@@ -1371,7 +1410,7 @@
                 <w:noProof/>
                 <w:webHidden/>
               </w:rPr>
-              <w:instrText xml:space="preserve"> PAGEREF _Toc471993597 \h </w:instrText>
+              <w:instrText xml:space="preserve"> PAGEREF _Toc472167347 \h </w:instrText>
             </w:r>
             <w:r>
               <w:rPr>
@@ -1416,7 +1455,7 @@
               <w:lang w:eastAsia="en-GB"/>
             </w:rPr>
           </w:pPr>
-          <w:hyperlink w:anchor="_Toc471993598" w:history="1">
+          <w:hyperlink w:anchor="_Toc472167348" w:history="1">
             <w:r>
               <w:rPr>
                 <w:rStyle w:val="Hyperlink"/>
@@ -1443,7 +1482,7 @@
                 <w:noProof/>
                 <w:webHidden/>
               </w:rPr>
-              <w:instrText xml:space="preserve"> PAGEREF _Toc471993598 \h </w:instrText>
+              <w:instrText xml:space="preserve"> PAGEREF _Toc472167348 \h </w:instrText>
             </w:r>
             <w:r>
               <w:rPr>
@@ -1463,7 +1502,7 @@
                 <w:noProof/>
                 <w:webHidden/>
               </w:rPr>
-              <w:t>4</w:t>
+              <w:t>5</w:t>
             </w:r>
             <w:r>
               <w:rPr>
@@ -1488,7 +1527,7 @@
               <w:lang w:eastAsia="en-GB"/>
             </w:rPr>
           </w:pPr>
-          <w:hyperlink w:anchor="_Toc471993599" w:history="1">
+          <w:hyperlink w:anchor="_Toc472167349" w:history="1">
             <w:r>
               <w:rPr>
                 <w:rStyle w:val="Hyperlink"/>
@@ -1515,7 +1554,7 @@
                 <w:noProof/>
                 <w:webHidden/>
               </w:rPr>
-              <w:instrText xml:space="preserve"> PAGEREF _Toc471993599 \h </w:instrText>
+              <w:instrText xml:space="preserve"> PAGEREF _Toc472167349 \h </w:instrText>
             </w:r>
             <w:r>
               <w:rPr>
@@ -1535,7 +1574,7 @@
                 <w:noProof/>
                 <w:webHidden/>
               </w:rPr>
-              <w:t>4</w:t>
+              <w:t>5</w:t>
             </w:r>
             <w:r>
               <w:rPr>
@@ -1558,7 +1597,7 @@
               <w:lang w:eastAsia="en-GB"/>
             </w:rPr>
           </w:pPr>
-          <w:hyperlink w:anchor="_Toc471993600" w:history="1">
+          <w:hyperlink w:anchor="_Toc472167350" w:history="1">
             <w:r>
               <w:rPr>
                 <w:rStyle w:val="Hyperlink"/>
@@ -1585,7 +1624,7 @@
                 <w:noProof/>
                 <w:webHidden/>
               </w:rPr>
-              <w:instrText xml:space="preserve"> PAGEREF _Toc471993600 \h </w:instrText>
+              <w:instrText xml:space="preserve"> PAGEREF _Toc472167350 \h </w:instrText>
             </w:r>
             <w:r>
               <w:rPr>
@@ -1628,7 +1667,7 @@
               <w:lang w:eastAsia="en-GB"/>
             </w:rPr>
           </w:pPr>
-          <w:hyperlink w:anchor="_Toc471993601" w:history="1">
+          <w:hyperlink w:anchor="_Toc472167351" w:history="1">
             <w:r>
               <w:rPr>
                 <w:rStyle w:val="Hyperlink"/>
@@ -1655,7 +1694,7 @@
                 <w:noProof/>
                 <w:webHidden/>
               </w:rPr>
-              <w:instrText xml:space="preserve"> PAGEREF _Toc471993601 \h </w:instrText>
+              <w:instrText xml:space="preserve"> PAGEREF _Toc472167351 \h </w:instrText>
             </w:r>
             <w:r>
               <w:rPr>
@@ -1700,7 +1739,7 @@
               <w:lang w:eastAsia="en-GB"/>
             </w:rPr>
           </w:pPr>
-          <w:hyperlink w:anchor="_Toc471993602" w:history="1">
+          <w:hyperlink w:anchor="_Toc472167352" w:history="1">
             <w:r>
               <w:rPr>
                 <w:rStyle w:val="Hyperlink"/>
@@ -1727,7 +1766,7 @@
                 <w:noProof/>
                 <w:webHidden/>
               </w:rPr>
-              <w:instrText xml:space="preserve"> PAGEREF _Toc471993602 \h </w:instrText>
+              <w:instrText xml:space="preserve"> PAGEREF _Toc472167352 \h </w:instrText>
             </w:r>
             <w:r>
               <w:rPr>
@@ -1772,7 +1811,7 @@
               <w:lang w:eastAsia="en-GB"/>
             </w:rPr>
           </w:pPr>
-          <w:hyperlink w:anchor="_Toc471993603" w:history="1">
+          <w:hyperlink w:anchor="_Toc472167353" w:history="1">
             <w:r>
               <w:rPr>
                 <w:rStyle w:val="Hyperlink"/>
@@ -1799,7 +1838,7 @@
                 <w:noProof/>
                 <w:webHidden/>
               </w:rPr>
-              <w:instrText xml:space="preserve"> PAGEREF _Toc471993603 \h </w:instrText>
+              <w:instrText xml:space="preserve"> PAGEREF _Toc472167353 \h </w:instrText>
             </w:r>
             <w:r>
               <w:rPr>
@@ -1842,7 +1881,7 @@
               <w:lang w:eastAsia="en-GB"/>
             </w:rPr>
           </w:pPr>
-          <w:hyperlink w:anchor="_Toc471993604" w:history="1">
+          <w:hyperlink w:anchor="_Toc472167354" w:history="1">
             <w:r>
               <w:rPr>
                 <w:rStyle w:val="Hyperlink"/>
@@ -1869,7 +1908,7 @@
                 <w:noProof/>
                 <w:webHidden/>
               </w:rPr>
-              <w:instrText xml:space="preserve"> PAGEREF _Toc471993604 \h </w:instrText>
+              <w:instrText xml:space="preserve"> PAGEREF _Toc472167354 \h </w:instrText>
             </w:r>
             <w:r>
               <w:rPr>
@@ -1889,7 +1928,7 @@
                 <w:noProof/>
                 <w:webHidden/>
               </w:rPr>
-              <w:t>5</w:t>
+              <w:t>6</w:t>
             </w:r>
             <w:r>
               <w:rPr>
@@ -1914,7 +1953,7 @@
               <w:lang w:eastAsia="en-GB"/>
             </w:rPr>
           </w:pPr>
-          <w:hyperlink w:anchor="_Toc471993605" w:history="1">
+          <w:hyperlink w:anchor="_Toc472167355" w:history="1">
             <w:r>
               <w:rPr>
                 <w:rStyle w:val="Hyperlink"/>
@@ -1941,7 +1980,7 @@
                 <w:noProof/>
                 <w:webHidden/>
               </w:rPr>
-              <w:instrText xml:space="preserve"> PAGEREF _Toc471993605 \h </w:instrText>
+              <w:instrText xml:space="preserve"> PAGEREF _Toc472167355 \h </w:instrText>
             </w:r>
             <w:r>
               <w:rPr>
@@ -1961,7 +2000,7 @@
                 <w:noProof/>
                 <w:webHidden/>
               </w:rPr>
-              <w:t>5</w:t>
+              <w:t>6</w:t>
             </w:r>
             <w:r>
               <w:rPr>
@@ -1986,7 +2025,7 @@
               <w:lang w:eastAsia="en-GB"/>
             </w:rPr>
           </w:pPr>
-          <w:hyperlink w:anchor="_Toc471993606" w:history="1">
+          <w:hyperlink w:anchor="_Toc472167356" w:history="1">
             <w:r>
               <w:rPr>
                 <w:rStyle w:val="Hyperlink"/>
@@ -2013,7 +2052,7 @@
                 <w:noProof/>
                 <w:webHidden/>
               </w:rPr>
-              <w:instrText xml:space="preserve"> PAGEREF _Toc471993606 \h </w:instrText>
+              <w:instrText xml:space="preserve"> PAGEREF _Toc472167356 \h </w:instrText>
             </w:r>
             <w:r>
               <w:rPr>
@@ -2033,7 +2072,7 @@
                 <w:noProof/>
                 <w:webHidden/>
               </w:rPr>
-              <w:t>5</w:t>
+              <w:t>6</w:t>
             </w:r>
             <w:r>
               <w:rPr>
@@ -2058,13 +2097,13 @@
               <w:lang w:eastAsia="en-GB"/>
             </w:rPr>
           </w:pPr>
-          <w:hyperlink w:anchor="_Toc471993607" w:history="1">
+          <w:hyperlink w:anchor="_Toc472167357" w:history="1">
             <w:r>
               <w:rPr>
                 <w:rStyle w:val="Hyperlink"/>
                 <w:noProof/>
               </w:rPr>
-              <w:t>Set Pieces/Scripted Events</w:t>
+              <w:t>Set Pieces / Scripted Events</w:t>
             </w:r>
             <w:r>
               <w:rPr>
@@ -2085,7 +2124,7 @@
                 <w:noProof/>
                 <w:webHidden/>
               </w:rPr>
-              <w:instrText xml:space="preserve"> PAGEREF _Toc471993607 \h </w:instrText>
+              <w:instrText xml:space="preserve"> PAGEREF _Toc472167357 \h </w:instrText>
             </w:r>
             <w:r>
               <w:rPr>
@@ -2105,7 +2144,7 @@
                 <w:noProof/>
                 <w:webHidden/>
               </w:rPr>
-              <w:t>5</w:t>
+              <w:t>6</w:t>
             </w:r>
             <w:r>
               <w:rPr>
@@ -2128,7 +2167,7 @@
               <w:lang w:eastAsia="en-GB"/>
             </w:rPr>
           </w:pPr>
-          <w:hyperlink w:anchor="_Toc471993608" w:history="1">
+          <w:hyperlink w:anchor="_Toc472167358" w:history="1">
             <w:r>
               <w:rPr>
                 <w:rStyle w:val="Hyperlink"/>
@@ -2155,7 +2194,7 @@
                 <w:noProof/>
                 <w:webHidden/>
               </w:rPr>
-              <w:instrText xml:space="preserve"> PAGEREF _Toc471993608 \h </w:instrText>
+              <w:instrText xml:space="preserve"> PAGEREF _Toc472167358 \h </w:instrText>
             </w:r>
             <w:r>
               <w:rPr>
@@ -2175,7 +2214,7 @@
                 <w:noProof/>
                 <w:webHidden/>
               </w:rPr>
-              <w:t>5</w:t>
+              <w:t>6</w:t>
             </w:r>
             <w:r>
               <w:rPr>
@@ -2200,7 +2239,7 @@
               <w:lang w:eastAsia="en-GB"/>
             </w:rPr>
           </w:pPr>
-          <w:hyperlink w:anchor="_Toc471993609" w:history="1">
+          <w:hyperlink w:anchor="_Toc472167359" w:history="1">
             <w:r>
               <w:rPr>
                 <w:rStyle w:val="Hyperlink"/>
@@ -2227,7 +2266,7 @@
                 <w:noProof/>
                 <w:webHidden/>
               </w:rPr>
-              <w:instrText xml:space="preserve"> PAGEREF _Toc471993609 \h </w:instrText>
+              <w:instrText xml:space="preserve"> PAGEREF _Toc472167359 \h </w:instrText>
             </w:r>
             <w:r>
               <w:rPr>
@@ -2247,7 +2286,7 @@
                 <w:noProof/>
                 <w:webHidden/>
               </w:rPr>
-              <w:t>5</w:t>
+              <w:t>7</w:t>
             </w:r>
             <w:r>
               <w:rPr>
@@ -2272,7 +2311,7 @@
               <w:lang w:eastAsia="en-GB"/>
             </w:rPr>
           </w:pPr>
-          <w:hyperlink w:anchor="_Toc471993610" w:history="1">
+          <w:hyperlink w:anchor="_Toc472167360" w:history="1">
             <w:r>
               <w:rPr>
                 <w:rStyle w:val="Hyperlink"/>
@@ -2299,7 +2338,7 @@
                 <w:noProof/>
                 <w:webHidden/>
               </w:rPr>
-              <w:instrText xml:space="preserve"> PAGEREF _Toc471993610 \h </w:instrText>
+              <w:instrText xml:space="preserve"> PAGEREF _Toc472167360 \h </w:instrText>
             </w:r>
             <w:r>
               <w:rPr>
@@ -2319,7 +2358,7 @@
                 <w:noProof/>
                 <w:webHidden/>
               </w:rPr>
-              <w:t>5</w:t>
+              <w:t>7</w:t>
             </w:r>
             <w:r>
               <w:rPr>
@@ -2344,7 +2383,7 @@
               <w:lang w:eastAsia="en-GB"/>
             </w:rPr>
           </w:pPr>
-          <w:hyperlink w:anchor="_Toc471993611" w:history="1">
+          <w:hyperlink w:anchor="_Toc472167361" w:history="1">
             <w:r>
               <w:rPr>
                 <w:rStyle w:val="Hyperlink"/>
@@ -2371,7 +2410,7 @@
                 <w:noProof/>
                 <w:webHidden/>
               </w:rPr>
-              <w:instrText xml:space="preserve"> PAGEREF _Toc471993611 \h </w:instrText>
+              <w:instrText xml:space="preserve"> PAGEREF _Toc472167361 \h </w:instrText>
             </w:r>
             <w:r>
               <w:rPr>
@@ -2391,7 +2430,7 @@
                 <w:noProof/>
                 <w:webHidden/>
               </w:rPr>
-              <w:t>5</w:t>
+              <w:t>7</w:t>
             </w:r>
             <w:r>
               <w:rPr>
@@ -2414,7 +2453,7 @@
               <w:lang w:eastAsia="en-GB"/>
             </w:rPr>
           </w:pPr>
-          <w:hyperlink w:anchor="_Toc471993612" w:history="1">
+          <w:hyperlink w:anchor="_Toc472167362" w:history="1">
             <w:r>
               <w:rPr>
                 <w:rStyle w:val="Hyperlink"/>
@@ -2441,7 +2480,7 @@
                 <w:noProof/>
                 <w:webHidden/>
               </w:rPr>
-              <w:instrText xml:space="preserve"> PAGEREF _Toc471993612 \h </w:instrText>
+              <w:instrText xml:space="preserve"> PAGEREF _Toc472167362 \h </w:instrText>
             </w:r>
             <w:r>
               <w:rPr>
@@ -2461,7 +2500,7 @@
                 <w:noProof/>
                 <w:webHidden/>
               </w:rPr>
-              <w:t>5</w:t>
+              <w:t>7</w:t>
             </w:r>
             <w:r>
               <w:rPr>
@@ -2486,7 +2525,7 @@
               <w:lang w:eastAsia="en-GB"/>
             </w:rPr>
           </w:pPr>
-          <w:hyperlink w:anchor="_Toc471993613" w:history="1">
+          <w:hyperlink w:anchor="_Toc472167363" w:history="1">
             <w:r>
               <w:rPr>
                 <w:rStyle w:val="Hyperlink"/>
@@ -2513,7 +2552,7 @@
                 <w:noProof/>
                 <w:webHidden/>
               </w:rPr>
-              <w:instrText xml:space="preserve"> PAGEREF _Toc471993613 \h </w:instrText>
+              <w:instrText xml:space="preserve"> PAGEREF _Toc472167363 \h </w:instrText>
             </w:r>
             <w:r>
               <w:rPr>
@@ -2533,7 +2572,7 @@
                 <w:noProof/>
                 <w:webHidden/>
               </w:rPr>
-              <w:t>5</w:t>
+              <w:t>7</w:t>
             </w:r>
             <w:r>
               <w:rPr>
@@ -2558,7 +2597,7 @@
               <w:lang w:eastAsia="en-GB"/>
             </w:rPr>
           </w:pPr>
-          <w:hyperlink w:anchor="_Toc471993614" w:history="1">
+          <w:hyperlink w:anchor="_Toc472167364" w:history="1">
             <w:r>
               <w:rPr>
                 <w:rStyle w:val="Hyperlink"/>
@@ -2585,7 +2624,7 @@
                 <w:noProof/>
                 <w:webHidden/>
               </w:rPr>
-              <w:instrText xml:space="preserve"> PAGEREF _Toc471993614 \h </w:instrText>
+              <w:instrText xml:space="preserve"> PAGEREF _Toc472167364 \h </w:instrText>
             </w:r>
             <w:r>
               <w:rPr>
@@ -2605,7 +2644,7 @@
                 <w:noProof/>
                 <w:webHidden/>
               </w:rPr>
-              <w:t>6</w:t>
+              <w:t>7</w:t>
             </w:r>
             <w:r>
               <w:rPr>
@@ -2630,7 +2669,7 @@
               <w:lang w:eastAsia="en-GB"/>
             </w:rPr>
           </w:pPr>
-          <w:hyperlink w:anchor="_Toc471993615" w:history="1">
+          <w:hyperlink w:anchor="_Toc472167365" w:history="1">
             <w:r>
               <w:rPr>
                 <w:rStyle w:val="Hyperlink"/>
@@ -2657,7 +2696,7 @@
                 <w:noProof/>
                 <w:webHidden/>
               </w:rPr>
-              <w:instrText xml:space="preserve"> PAGEREF _Toc471993615 \h </w:instrText>
+              <w:instrText xml:space="preserve"> PAGEREF _Toc472167365 \h </w:instrText>
             </w:r>
             <w:r>
               <w:rPr>
@@ -2677,7 +2716,7 @@
                 <w:noProof/>
                 <w:webHidden/>
               </w:rPr>
-              <w:t>6</w:t>
+              <w:t>7</w:t>
             </w:r>
             <w:r>
               <w:rPr>
@@ -2700,7 +2739,7 @@
               <w:lang w:eastAsia="en-GB"/>
             </w:rPr>
           </w:pPr>
-          <w:hyperlink w:anchor="_Toc471993616" w:history="1">
+          <w:hyperlink w:anchor="_Toc472167366" w:history="1">
             <w:r>
               <w:rPr>
                 <w:rStyle w:val="Hyperlink"/>
@@ -2727,7 +2766,7 @@
                 <w:noProof/>
                 <w:webHidden/>
               </w:rPr>
-              <w:instrText xml:space="preserve"> PAGEREF _Toc471993616 \h </w:instrText>
+              <w:instrText xml:space="preserve"> PAGEREF _Toc472167366 \h </w:instrText>
             </w:r>
             <w:r>
               <w:rPr>
@@ -2747,7 +2786,7 @@
                 <w:noProof/>
                 <w:webHidden/>
               </w:rPr>
-              <w:t>6</w:t>
+              <w:t>7</w:t>
             </w:r>
             <w:r>
               <w:rPr>
@@ -2770,7 +2809,7 @@
               <w:lang w:eastAsia="en-GB"/>
             </w:rPr>
           </w:pPr>
-          <w:hyperlink w:anchor="_Toc471993617" w:history="1">
+          <w:hyperlink w:anchor="_Toc472167367" w:history="1">
             <w:r>
               <w:rPr>
                 <w:rStyle w:val="Hyperlink"/>
@@ -2797,7 +2836,7 @@
                 <w:noProof/>
                 <w:webHidden/>
               </w:rPr>
-              <w:instrText xml:space="preserve"> PAGEREF _Toc471993617 \h </w:instrText>
+              <w:instrText xml:space="preserve"> PAGEREF _Toc472167367 \h </w:instrText>
             </w:r>
             <w:r>
               <w:rPr>
@@ -2817,7 +2856,7 @@
                 <w:noProof/>
                 <w:webHidden/>
               </w:rPr>
-              <w:t>7</w:t>
+              <w:t>8</w:t>
             </w:r>
             <w:r>
               <w:rPr>
@@ -2840,7 +2879,7 @@
               <w:lang w:eastAsia="en-GB"/>
             </w:rPr>
           </w:pPr>
-          <w:hyperlink w:anchor="_Toc471993618" w:history="1">
+          <w:hyperlink w:anchor="_Toc472167368" w:history="1">
             <w:r>
               <w:rPr>
                 <w:rStyle w:val="Hyperlink"/>
@@ -2867,7 +2906,7 @@
                 <w:noProof/>
                 <w:webHidden/>
               </w:rPr>
-              <w:instrText xml:space="preserve"> PAGEREF _Toc471993618 \h </w:instrText>
+              <w:instrText xml:space="preserve"> PAGEREF _Toc472167368 \h </w:instrText>
             </w:r>
             <w:r>
               <w:rPr>
@@ -2887,7 +2926,7 @@
                 <w:noProof/>
                 <w:webHidden/>
               </w:rPr>
-              <w:t>7</w:t>
+              <w:t>8</w:t>
             </w:r>
             <w:r>
               <w:rPr>
@@ -2910,7 +2949,7 @@
               <w:lang w:eastAsia="en-GB"/>
             </w:rPr>
           </w:pPr>
-          <w:hyperlink w:anchor="_Toc471993619" w:history="1">
+          <w:hyperlink w:anchor="_Toc472167369" w:history="1">
             <w:r>
               <w:rPr>
                 <w:rStyle w:val="Hyperlink"/>
@@ -2937,7 +2976,7 @@
                 <w:noProof/>
                 <w:webHidden/>
               </w:rPr>
-              <w:instrText xml:space="preserve"> PAGEREF _Toc471993619 \h </w:instrText>
+              <w:instrText xml:space="preserve"> PAGEREF _Toc472167369 \h </w:instrText>
             </w:r>
             <w:r>
               <w:rPr>
@@ -2957,7 +2996,7 @@
                 <w:noProof/>
                 <w:webHidden/>
               </w:rPr>
-              <w:t>7</w:t>
+              <w:t>8</w:t>
             </w:r>
             <w:r>
               <w:rPr>
@@ -2980,7 +3019,7 @@
               <w:lang w:eastAsia="en-GB"/>
             </w:rPr>
           </w:pPr>
-          <w:hyperlink w:anchor="_Toc471993620" w:history="1">
+          <w:hyperlink w:anchor="_Toc472167370" w:history="1">
             <w:r>
               <w:rPr>
                 <w:rStyle w:val="Hyperlink"/>
@@ -3007,7 +3046,7 @@
                 <w:noProof/>
                 <w:webHidden/>
               </w:rPr>
-              <w:instrText xml:space="preserve"> PAGEREF _Toc471993620 \h </w:instrText>
+              <w:instrText xml:space="preserve"> PAGEREF _Toc472167370 \h </w:instrText>
             </w:r>
             <w:r>
               <w:rPr>
@@ -3027,7 +3066,7 @@
                 <w:noProof/>
                 <w:webHidden/>
               </w:rPr>
-              <w:t>7</w:t>
+              <w:t>8</w:t>
             </w:r>
             <w:r>
               <w:rPr>
@@ -3050,7 +3089,7 @@
               <w:lang w:eastAsia="en-GB"/>
             </w:rPr>
           </w:pPr>
-          <w:hyperlink w:anchor="_Toc471993621" w:history="1">
+          <w:hyperlink w:anchor="_Toc472167371" w:history="1">
             <w:r>
               <w:rPr>
                 <w:rStyle w:val="Hyperlink"/>
@@ -3077,7 +3116,7 @@
                 <w:noProof/>
                 <w:webHidden/>
               </w:rPr>
-              <w:instrText xml:space="preserve"> PAGEREF _Toc471993621 \h </w:instrText>
+              <w:instrText xml:space="preserve"> PAGEREF _Toc472167371 \h </w:instrText>
             </w:r>
             <w:r>
               <w:rPr>
@@ -3097,7 +3136,7 @@
                 <w:noProof/>
                 <w:webHidden/>
               </w:rPr>
-              <w:t>7</w:t>
+              <w:t>8</w:t>
             </w:r>
             <w:r>
               <w:rPr>
@@ -3120,7 +3159,7 @@
               <w:lang w:eastAsia="en-GB"/>
             </w:rPr>
           </w:pPr>
-          <w:hyperlink w:anchor="_Toc471993622" w:history="1">
+          <w:hyperlink w:anchor="_Toc472167372" w:history="1">
             <w:r>
               <w:rPr>
                 <w:rStyle w:val="Hyperlink"/>
@@ -3147,7 +3186,7 @@
                 <w:noProof/>
                 <w:webHidden/>
               </w:rPr>
-              <w:instrText xml:space="preserve"> PAGEREF _Toc471993622 \h </w:instrText>
+              <w:instrText xml:space="preserve"> PAGEREF _Toc472167372 \h </w:instrText>
             </w:r>
             <w:r>
               <w:rPr>
@@ -3167,7 +3206,7 @@
                 <w:noProof/>
                 <w:webHidden/>
               </w:rPr>
-              <w:t>7</w:t>
+              <w:t>8</w:t>
             </w:r>
             <w:r>
               <w:rPr>
@@ -3190,7 +3229,7 @@
               <w:lang w:eastAsia="en-GB"/>
             </w:rPr>
           </w:pPr>
-          <w:hyperlink w:anchor="_Toc471993623" w:history="1">
+          <w:hyperlink w:anchor="_Toc472167373" w:history="1">
             <w:r>
               <w:rPr>
                 <w:rStyle w:val="Hyperlink"/>
@@ -3217,7 +3256,7 @@
                 <w:noProof/>
                 <w:webHidden/>
               </w:rPr>
-              <w:instrText xml:space="preserve"> PAGEREF _Toc471993623 \h </w:instrText>
+              <w:instrText xml:space="preserve"> PAGEREF _Toc472167373 \h </w:instrText>
             </w:r>
             <w:r>
               <w:rPr>
@@ -3237,7 +3276,7 @@
                 <w:noProof/>
                 <w:webHidden/>
               </w:rPr>
-              <w:t>7</w:t>
+              <w:t>8</w:t>
             </w:r>
             <w:r>
               <w:rPr>
@@ -3260,7 +3299,7 @@
               <w:lang w:eastAsia="en-GB"/>
             </w:rPr>
           </w:pPr>
-          <w:hyperlink w:anchor="_Toc471993624" w:history="1">
+          <w:hyperlink w:anchor="_Toc472167374" w:history="1">
             <w:r>
               <w:rPr>
                 <w:rStyle w:val="Hyperlink"/>
@@ -3287,7 +3326,7 @@
                 <w:noProof/>
                 <w:webHidden/>
               </w:rPr>
-              <w:instrText xml:space="preserve"> PAGEREF _Toc471993624 \h </w:instrText>
+              <w:instrText xml:space="preserve"> PAGEREF _Toc472167374 \h </w:instrText>
             </w:r>
             <w:r>
               <w:rPr>
@@ -3307,7 +3346,7 @@
                 <w:noProof/>
                 <w:webHidden/>
               </w:rPr>
-              <w:t>8</w:t>
+              <w:t>9</w:t>
             </w:r>
             <w:r>
               <w:rPr>
@@ -3330,7 +3369,7 @@
               <w:lang w:eastAsia="en-GB"/>
             </w:rPr>
           </w:pPr>
-          <w:hyperlink w:anchor="_Toc471993625" w:history="1">
+          <w:hyperlink w:anchor="_Toc472167375" w:history="1">
             <w:r>
               <w:rPr>
                 <w:rStyle w:val="Hyperlink"/>
@@ -3357,7 +3396,7 @@
                 <w:noProof/>
                 <w:webHidden/>
               </w:rPr>
-              <w:instrText xml:space="preserve"> PAGEREF _Toc471993625 \h </w:instrText>
+              <w:instrText xml:space="preserve"> PAGEREF _Toc472167375 \h </w:instrText>
             </w:r>
             <w:r>
               <w:rPr>
@@ -3377,7 +3416,7 @@
                 <w:noProof/>
                 <w:webHidden/>
               </w:rPr>
-              <w:t>8</w:t>
+              <w:t>9</w:t>
             </w:r>
             <w:r>
               <w:rPr>
@@ -3400,7 +3439,7 @@
               <w:lang w:eastAsia="en-GB"/>
             </w:rPr>
           </w:pPr>
-          <w:hyperlink w:anchor="_Toc471993626" w:history="1">
+          <w:hyperlink w:anchor="_Toc472167376" w:history="1">
             <w:r>
               <w:rPr>
                 <w:rStyle w:val="Hyperlink"/>
@@ -3427,7 +3466,7 @@
                 <w:noProof/>
                 <w:webHidden/>
               </w:rPr>
-              <w:instrText xml:space="preserve"> PAGEREF _Toc471993626 \h </w:instrText>
+              <w:instrText xml:space="preserve"> PAGEREF _Toc472167376 \h </w:instrText>
             </w:r>
             <w:r>
               <w:rPr>
@@ -3447,7 +3486,7 @@
                 <w:noProof/>
                 <w:webHidden/>
               </w:rPr>
-              <w:t>8</w:t>
+              <w:t>9</w:t>
             </w:r>
             <w:r>
               <w:rPr>
@@ -3470,7 +3509,7 @@
               <w:lang w:eastAsia="en-GB"/>
             </w:rPr>
           </w:pPr>
-          <w:hyperlink w:anchor="_Toc471993627" w:history="1">
+          <w:hyperlink w:anchor="_Toc472167377" w:history="1">
             <w:r>
               <w:rPr>
                 <w:rStyle w:val="Hyperlink"/>
@@ -3497,7 +3536,7 @@
                 <w:noProof/>
                 <w:webHidden/>
               </w:rPr>
-              <w:instrText xml:space="preserve"> PAGEREF _Toc471993627 \h </w:instrText>
+              <w:instrText xml:space="preserve"> PAGEREF _Toc472167377 \h </w:instrText>
             </w:r>
             <w:r>
               <w:rPr>
@@ -3517,7 +3556,7 @@
                 <w:noProof/>
                 <w:webHidden/>
               </w:rPr>
-              <w:t>8</w:t>
+              <w:t>9</w:t>
             </w:r>
             <w:r>
               <w:rPr>
@@ -3540,7 +3579,7 @@
               <w:lang w:eastAsia="en-GB"/>
             </w:rPr>
           </w:pPr>
-          <w:hyperlink w:anchor="_Toc471993628" w:history="1">
+          <w:hyperlink w:anchor="_Toc472167378" w:history="1">
             <w:r>
               <w:rPr>
                 <w:rStyle w:val="Hyperlink"/>
@@ -3567,7 +3606,7 @@
                 <w:noProof/>
                 <w:webHidden/>
               </w:rPr>
-              <w:instrText xml:space="preserve"> PAGEREF _Toc471993628 \h </w:instrText>
+              <w:instrText xml:space="preserve"> PAGEREF _Toc472167378 \h </w:instrText>
             </w:r>
             <w:r>
               <w:rPr>
@@ -3587,7 +3626,7 @@
                 <w:noProof/>
                 <w:webHidden/>
               </w:rPr>
-              <w:t>8</w:t>
+              <w:t>9</w:t>
             </w:r>
             <w:r>
               <w:rPr>
@@ -3689,7 +3728,7 @@
       <w:pPr>
         <w:pStyle w:val="Heading1"/>
       </w:pPr>
-      <w:bookmarkStart w:id="5" w:name="_Toc471993581"/>
+      <w:bookmarkStart w:id="5" w:name="_Toc472167331"/>
       <w:bookmarkEnd w:id="0"/>
       <w:bookmarkEnd w:id="1"/>
       <w:bookmarkEnd w:id="2"/>
@@ -3719,7 +3758,7 @@
       <w:pPr>
         <w:pStyle w:val="Heading2"/>
       </w:pPr>
-      <w:bookmarkStart w:id="6" w:name="_Toc471993582"/>
+      <w:bookmarkStart w:id="6" w:name="_Toc472167332"/>
       <w:r>
         <w:t>Narrative description</w:t>
       </w:r>
@@ -3743,7 +3782,7 @@
       <w:pPr>
         <w:pStyle w:val="Heading2"/>
       </w:pPr>
-      <w:bookmarkStart w:id="7" w:name="_Toc471993583"/>
+      <w:bookmarkStart w:id="7" w:name="_Toc472167333"/>
       <w:r>
         <w:t>Settings, Theme, Location</w:t>
       </w:r>
@@ -3753,7 +3792,7 @@
       <w:pPr>
         <w:pStyle w:val="Heading3"/>
       </w:pPr>
-      <w:bookmarkStart w:id="8" w:name="_Toc471993584"/>
+      <w:bookmarkStart w:id="8" w:name="_Toc472167334"/>
       <w:r>
         <w:t>Setting</w:t>
       </w:r>
@@ -3789,7 +3828,7 @@
       <w:pPr>
         <w:pStyle w:val="Heading3"/>
       </w:pPr>
-      <w:bookmarkStart w:id="9" w:name="_Toc471993585"/>
+      <w:bookmarkStart w:id="9" w:name="_Toc472167335"/>
       <w:r>
         <w:t>Theme</w:t>
       </w:r>
@@ -3831,7 +3870,7 @@
       <w:pPr>
         <w:pStyle w:val="Heading3"/>
       </w:pPr>
-      <w:bookmarkStart w:id="10" w:name="_Toc471993586"/>
+      <w:bookmarkStart w:id="10" w:name="_Toc472167336"/>
       <w:r>
         <w:t>Location</w:t>
       </w:r>
@@ -3867,7 +3906,7 @@
       <w:pPr>
         <w:pStyle w:val="Heading2"/>
       </w:pPr>
-      <w:bookmarkStart w:id="11" w:name="_Toc471993587"/>
+      <w:bookmarkStart w:id="11" w:name="_Toc472167337"/>
       <w:r>
         <w:t>Player Experiencce</w:t>
       </w:r>
@@ -3891,7 +3930,7 @@
       <w:pPr>
         <w:pStyle w:val="Heading2"/>
       </w:pPr>
-      <w:bookmarkStart w:id="12" w:name="_Toc471993588"/>
+      <w:bookmarkStart w:id="12" w:name="_Toc472167338"/>
       <w:r>
         <w:lastRenderedPageBreak/>
         <w:t>Level Features</w:t>
@@ -3902,7 +3941,7 @@
       <w:pPr>
         <w:pStyle w:val="Heading3"/>
       </w:pPr>
-      <w:bookmarkStart w:id="13" w:name="_Toc471993589"/>
+      <w:bookmarkStart w:id="13" w:name="_Toc472167339"/>
       <w:r>
         <w:t>Realistic Terrain</w:t>
       </w:r>
@@ -3920,7 +3959,7 @@
       <w:pPr>
         <w:pStyle w:val="Heading3"/>
       </w:pPr>
-      <w:bookmarkStart w:id="14" w:name="_Toc471993590"/>
+      <w:bookmarkStart w:id="14" w:name="_Toc472167340"/>
       <w:r>
         <w:t>Clues</w:t>
       </w:r>
@@ -3941,7 +3980,7 @@
       <w:pPr>
         <w:pStyle w:val="Heading3"/>
       </w:pPr>
-      <w:bookmarkStart w:id="15" w:name="_Toc471993591"/>
+      <w:bookmarkStart w:id="15" w:name="_Toc472167341"/>
       <w:r>
         <w:t>Loot</w:t>
       </w:r>
@@ -3971,7 +4010,7 @@
       <w:pPr>
         <w:pStyle w:val="Heading3"/>
       </w:pPr>
-      <w:bookmarkStart w:id="16" w:name="_Toc471993592"/>
+      <w:bookmarkStart w:id="16" w:name="_Toc472167342"/>
       <w:r>
         <w:t>Enemies</w:t>
       </w:r>
@@ -3986,7 +4025,7 @@
       <w:pPr>
         <w:pStyle w:val="Heading2"/>
       </w:pPr>
-      <w:bookmarkStart w:id="17" w:name="_Toc471993593"/>
+      <w:bookmarkStart w:id="17" w:name="_Toc472167343"/>
       <w:r>
         <w:t>Usability</w:t>
       </w:r>
@@ -3996,7 +4035,7 @@
       <w:pPr>
         <w:pStyle w:val="Heading3"/>
       </w:pPr>
-      <w:bookmarkStart w:id="18" w:name="_Toc471993594"/>
+      <w:bookmarkStart w:id="18" w:name="_Toc472167344"/>
       <w:r>
         <w:t>PC Controls</w:t>
       </w:r>
@@ -4011,7 +4050,7 @@
       <w:pPr>
         <w:pStyle w:val="Heading3"/>
       </w:pPr>
-      <w:bookmarkStart w:id="19" w:name="_Toc471993595"/>
+      <w:bookmarkStart w:id="19" w:name="_Toc472167345"/>
       <w:r>
         <w:t>Gamepad Controls</w:t>
       </w:r>
@@ -4026,7 +4065,7 @@
       <w:pPr>
         <w:pStyle w:val="Heading2"/>
       </w:pPr>
-      <w:bookmarkStart w:id="20" w:name="_Toc471993596"/>
+      <w:bookmarkStart w:id="20" w:name="_Toc472167346"/>
       <w:r>
         <w:t>Video</w:t>
       </w:r>
@@ -4050,7 +4089,7 @@
       <w:pPr>
         <w:pStyle w:val="Heading3"/>
       </w:pPr>
-      <w:bookmarkStart w:id="21" w:name="_Toc471993597"/>
+      <w:bookmarkStart w:id="21" w:name="_Toc472167347"/>
       <w:r>
         <w:t>HDR</w:t>
       </w:r>
@@ -4117,7 +4156,7 @@
       <w:pPr>
         <w:pStyle w:val="Heading3"/>
       </w:pPr>
-      <w:bookmarkStart w:id="22" w:name="_Toc471993598"/>
+      <w:bookmarkStart w:id="22" w:name="_Toc472167348"/>
       <w:r>
         <w:t>Motion Blur</w:t>
       </w:r>
@@ -4135,7 +4174,7 @@
       <w:pPr>
         <w:pStyle w:val="Heading3"/>
       </w:pPr>
-      <w:bookmarkStart w:id="23" w:name="_Toc471993599"/>
+      <w:bookmarkStart w:id="23" w:name="_Toc472167349"/>
       <w:r>
         <w:t>Depth of Field</w:t>
       </w:r>
@@ -4171,7 +4210,7 @@
       <w:pPr>
         <w:pStyle w:val="Heading2"/>
       </w:pPr>
-      <w:bookmarkStart w:id="24" w:name="_Toc471993600"/>
+      <w:bookmarkStart w:id="24" w:name="_Toc472167350"/>
       <w:r>
         <w:t>Inspiration</w:t>
       </w:r>
@@ -4189,7 +4228,7 @@
       <w:pPr>
         <w:pStyle w:val="Heading2"/>
       </w:pPr>
-      <w:bookmarkStart w:id="25" w:name="_Toc471993601"/>
+      <w:bookmarkStart w:id="25" w:name="_Toc472167351"/>
       <w:r>
         <w:t>Story</w:t>
       </w:r>
@@ -4199,7 +4238,7 @@
       <w:pPr>
         <w:pStyle w:val="Heading3"/>
       </w:pPr>
-      <w:bookmarkStart w:id="26" w:name="_Toc471993602"/>
+      <w:bookmarkStart w:id="26" w:name="_Toc472167352"/>
       <w:r>
         <w:t>Game Story</w:t>
       </w:r>
@@ -4214,7 +4253,7 @@
       <w:pPr>
         <w:pStyle w:val="Heading3"/>
       </w:pPr>
-      <w:bookmarkStart w:id="27" w:name="_Toc471993603"/>
+      <w:bookmarkStart w:id="27" w:name="_Toc472167353"/>
       <w:r>
         <w:t>Level Story</w:t>
       </w:r>
@@ -4232,7 +4271,7 @@
       <w:pPr>
         <w:pStyle w:val="Heading2"/>
       </w:pPr>
-      <w:bookmarkStart w:id="28" w:name="_Toc471993604"/>
+      <w:bookmarkStart w:id="28" w:name="_Toc472167354"/>
       <w:r>
         <w:lastRenderedPageBreak/>
         <w:t>Interactivity</w:t>
@@ -4260,7 +4299,7 @@
       <w:pPr>
         <w:pStyle w:val="Heading3"/>
       </w:pPr>
-      <w:bookmarkStart w:id="29" w:name="_Toc471993605"/>
+      <w:bookmarkStart w:id="29" w:name="_Toc472167355"/>
       <w:r>
         <w:t>Objectives</w:t>
       </w:r>
@@ -4422,7 +4461,7 @@
       <w:pPr>
         <w:pStyle w:val="Heading3"/>
       </w:pPr>
-      <w:bookmarkStart w:id="30" w:name="_Toc471993606"/>
+      <w:bookmarkStart w:id="30" w:name="_Toc472167356"/>
       <w:r>
         <w:t>Obstacles</w:t>
       </w:r>
@@ -4461,7 +4500,7 @@
       <w:pPr>
         <w:pStyle w:val="Heading3"/>
       </w:pPr>
-      <w:bookmarkStart w:id="31" w:name="_Toc471993607"/>
+      <w:bookmarkStart w:id="31" w:name="_Toc472167357"/>
       <w:r>
         <w:t>Set Pieces</w:t>
       </w:r>
@@ -4483,7 +4522,6 @@
       <w:pPr>
         <w:pStyle w:val="Heading4"/>
       </w:pPr>
-      <w:bookmarkStart w:id="32" w:name="_Toc471993608"/>
       <w:r>
         <w:t>Investigation Work</w:t>
       </w:r>
@@ -4528,6 +4566,7 @@
       <w:pPr>
         <w:pStyle w:val="Heading2"/>
       </w:pPr>
+      <w:bookmarkStart w:id="32" w:name="_Toc472167358"/>
       <w:r>
         <w:t>Visual Development</w:t>
       </w:r>
@@ -4542,7 +4581,7 @@
       <w:pPr>
         <w:pStyle w:val="Heading3"/>
       </w:pPr>
-      <w:bookmarkStart w:id="33" w:name="_Toc471993609"/>
+      <w:bookmarkStart w:id="33" w:name="_Toc472167359"/>
       <w:r>
         <w:lastRenderedPageBreak/>
         <w:t>Style Reference</w:t>
@@ -4558,7 +4597,7 @@
       <w:pPr>
         <w:pStyle w:val="Heading3"/>
       </w:pPr>
-      <w:bookmarkStart w:id="34" w:name="_Toc471993610"/>
+      <w:bookmarkStart w:id="34" w:name="_Toc472167360"/>
       <w:r>
         <w:t>Colour Palette</w:t>
       </w:r>
@@ -4573,7 +4612,7 @@
       <w:pPr>
         <w:pStyle w:val="Heading3"/>
       </w:pPr>
-      <w:bookmarkStart w:id="35" w:name="_Toc471993611"/>
+      <w:bookmarkStart w:id="35" w:name="_Toc472167361"/>
       <w:r>
         <w:t>Lighting</w:t>
       </w:r>
@@ -4588,7 +4627,7 @@
       <w:pPr>
         <w:pStyle w:val="Heading2"/>
       </w:pPr>
-      <w:bookmarkStart w:id="36" w:name="_Toc471993612"/>
+      <w:bookmarkStart w:id="36" w:name="_Toc472167362"/>
       <w:r>
         <w:t>Top-Down Layout and concept art</w:t>
       </w:r>
@@ -4603,7 +4642,7 @@
       <w:pPr>
         <w:pStyle w:val="Heading3"/>
       </w:pPr>
-      <w:bookmarkStart w:id="37" w:name="_Toc471993613"/>
+      <w:bookmarkStart w:id="37" w:name="_Toc472167363"/>
       <w:r>
         <w:t>Level Layout</w:t>
       </w:r>
@@ -4618,7 +4657,7 @@
       <w:pPr>
         <w:pStyle w:val="Heading3"/>
       </w:pPr>
-      <w:bookmarkStart w:id="38" w:name="_Toc471993614"/>
+      <w:bookmarkStart w:id="38" w:name="_Toc472167364"/>
       <w:r>
         <w:t>Screenshots</w:t>
       </w:r>
@@ -4633,7 +4672,7 @@
       <w:pPr>
         <w:pStyle w:val="Heading3"/>
       </w:pPr>
-      <w:bookmarkStart w:id="39" w:name="_Toc471993615"/>
+      <w:bookmarkStart w:id="39" w:name="_Toc472167365"/>
       <w:r>
         <w:t>Engine</w:t>
       </w:r>
@@ -4654,7 +4693,7 @@
       <w:pPr>
         <w:pStyle w:val="Heading2"/>
       </w:pPr>
-      <w:bookmarkStart w:id="40" w:name="_Toc471993616"/>
+      <w:bookmarkStart w:id="40" w:name="_Toc472167366"/>
       <w:r>
         <w:t>Originality</w:t>
       </w:r>
@@ -4679,9 +4718,7 @@
       <w:pPr>
         <w:pStyle w:val="Heading1"/>
       </w:pPr>
-      <w:bookmarkStart w:id="41" w:name="_Toc471993617"/>
-      <w:bookmarkStart w:id="42" w:name="_GoBack"/>
-      <w:bookmarkEnd w:id="42"/>
+      <w:bookmarkStart w:id="41" w:name="_Toc472167367"/>
       <w:r>
         <w:lastRenderedPageBreak/>
         <w:t>Project Planning and Control</w:t>
@@ -4690,6 +4727,254 @@
     </w:p>
     <w:p>
       <w:r>
+        <w:t>To make sure the level is built on time and has a level of polish I have built out a solid plan to make sure enough time is set aside to accomplish these goals</w:t>
+      </w:r>
+      <w:r>
+        <w:t>.</w:t>
+      </w:r>
+    </w:p>
+    <w:p>
+      <w:pPr>
+        <w:pStyle w:val="Heading2"/>
+      </w:pPr>
+      <w:bookmarkStart w:id="42" w:name="_Toc472167371"/>
+      <w:r>
+        <w:t>Allocation of tasks</w:t>
+      </w:r>
+      <w:bookmarkEnd w:id="42"/>
+    </w:p>
+    <w:p>
+      <w:r>
+        <w:t>As I am doing the project individually there will be no need to allocate tasks as I will be doing all tasks myself. However, I will say the reason I</w:t>
+      </w:r>
+      <w:r>
+        <w:t xml:space="preserve"> choose to do it </w:t>
+      </w:r>
+      <w:r>
+        <w:t>individually was to make sure I had full creative control over the level and had a work schedule that was adapted to my needs as well. With both of these requirements met I am sure that I will produce a level that is up to a standard that both the marker and myself will approve of.</w:t>
+      </w:r>
+    </w:p>
+    <w:p>
+      <w:pPr>
+        <w:pStyle w:val="Heading2"/>
+      </w:pPr>
+      <w:bookmarkStart w:id="43" w:name="_Toc472167368"/>
+      <w:r>
+        <w:t>Project plan</w:t>
+      </w:r>
+      <w:bookmarkEnd w:id="43"/>
+    </w:p>
+    <w:p>
+      <w:r>
+        <w:t>I have split up the project into three stages.</w:t>
+      </w:r>
+    </w:p>
+    <w:p>
+      <w:pPr>
+        <w:pStyle w:val="Heading4"/>
+        <w:rPr>
+          <w:rFonts w:asciiTheme="minorHAnsi" w:eastAsiaTheme="minorEastAsia" w:hAnsiTheme="minorHAnsi" w:cstheme="minorBidi"/>
+          <w:i w:val="0"/>
+          <w:iCs w:val="0"/>
+          <w:color w:val="455F51" w:themeColor="text2"/>
+        </w:rPr>
+      </w:pPr>
+      <w:r>
+        <w:t xml:space="preserve">Pre Development </w:t>
+      </w:r>
+      <w:r>
+        <w:t>Experimentation</w:t>
+      </w:r>
+      <w:r>
+        <w:t xml:space="preserve"> Stage</w:t>
+      </w:r>
+    </w:p>
+    <w:p>
+      <w:r>
+        <w:t>In this stage which took place in January I have acquired the assets required to build the level. What’s more I have also trialled the basic controls and had basic unity scripts in place to do more complex work such as cast spell</w:t>
+      </w:r>
+      <w:r>
+        <w:t>s</w:t>
+      </w:r>
+      <w:r>
+        <w:t>.</w:t>
+      </w:r>
+      <w:r>
+        <w:t xml:space="preserve"> This was done to ensure that the level was not out of the scope of my ability.</w:t>
+      </w:r>
+    </w:p>
+    <w:p>
+      <w:pPr>
+        <w:pStyle w:val="Heading4"/>
+      </w:pPr>
+      <w:r>
+        <w:t>Implementation</w:t>
+      </w:r>
+      <w:r>
+        <w:t xml:space="preserve"> Stage</w:t>
+      </w:r>
+    </w:p>
+    <w:p>
+      <w:r>
+        <w:t>After the submission of this report begins the implementation stage where I will seek to integrate the pre development work into the level designed and set pieces.</w:t>
+      </w:r>
+    </w:p>
+    <w:p>
+      <w:pPr>
+        <w:pStyle w:val="Heading4"/>
+      </w:pPr>
+      <w:r>
+        <w:t>Maintenance &amp; Testing</w:t>
+      </w:r>
+      <w:r>
+        <w:t xml:space="preserve"> Stage</w:t>
+      </w:r>
+      <w:bookmarkStart w:id="44" w:name="_GoBack"/>
+      <w:bookmarkEnd w:id="44"/>
+    </w:p>
+    <w:p>
+      <w:r>
+        <w:t>The final phase of development will be the testing and maintenance stage where we I will thoroughly test the level and make sure it is in good working order.</w:t>
+      </w:r>
+      <w:r>
+        <w:t xml:space="preserve"> I will also </w:t>
+      </w:r>
+      <w:r>
+        <w:t>have added</w:t>
+      </w:r>
+      <w:r>
+        <w:t xml:space="preserve"> any finishing touches as well including a main menu, about section and anything else I would feel would improve the </w:t>
+      </w:r>
+      <w:r>
+        <w:t>professional</w:t>
+      </w:r>
+      <w:r>
+        <w:t xml:space="preserve"> feel of the game.</w:t>
+      </w:r>
+    </w:p>
+    <w:p>
+      <w:pPr>
+        <w:pStyle w:val="Heading2"/>
+      </w:pPr>
+      <w:bookmarkStart w:id="45" w:name="_Toc472167369"/>
+      <w:r>
+        <w:t>Duration, Start and E</w:t>
+      </w:r>
+      <w:r>
+        <w:t>nd dates</w:t>
+      </w:r>
+      <w:bookmarkEnd w:id="45"/>
+    </w:p>
+    <w:p>
+      <w:r>
+        <w:t>The previous mentions stages have the following dates attached to them.</w:t>
+      </w:r>
+    </w:p>
+    <w:p>
+      <w:pPr>
+        <w:pStyle w:val="ListParagraph"/>
+        <w:numPr>
+          <w:ilvl w:val="0"/>
+          <w:numId w:val="22"/>
+        </w:numPr>
+      </w:pPr>
+      <w:r>
+        <w:t>Pre Development Stage – 12</w:t>
+      </w:r>
+      <w:r>
+        <w:rPr>
+          <w:vertAlign w:val="superscript"/>
+        </w:rPr>
+        <w:t>th</w:t>
+      </w:r>
+      <w:r>
+        <w:t xml:space="preserve"> January till 1</w:t>
+      </w:r>
+      <w:r>
+        <w:rPr>
+          <w:vertAlign w:val="superscript"/>
+        </w:rPr>
+        <w:t>st</w:t>
+      </w:r>
+      <w:r>
+        <w:t xml:space="preserve"> of February</w:t>
+      </w:r>
+    </w:p>
+    <w:p>
+      <w:pPr>
+        <w:pStyle w:val="ListParagraph"/>
+        <w:numPr>
+          <w:ilvl w:val="0"/>
+          <w:numId w:val="22"/>
+        </w:numPr>
+      </w:pPr>
+      <w:r>
+        <w:t>Implementation Stage – 1</w:t>
+      </w:r>
+      <w:r>
+        <w:rPr>
+          <w:vertAlign w:val="superscript"/>
+        </w:rPr>
+        <w:t>st</w:t>
+      </w:r>
+      <w:r>
+        <w:t xml:space="preserve"> February till 1</w:t>
+      </w:r>
+      <w:r>
+        <w:rPr>
+          <w:vertAlign w:val="superscript"/>
+        </w:rPr>
+        <w:t>st</w:t>
+      </w:r>
+      <w:r>
+        <w:t xml:space="preserve"> March</w:t>
+      </w:r>
+    </w:p>
+    <w:p>
+      <w:pPr>
+        <w:pStyle w:val="ListParagraph"/>
+        <w:numPr>
+          <w:ilvl w:val="0"/>
+          <w:numId w:val="22"/>
+        </w:numPr>
+      </w:pPr>
+      <w:r>
+        <w:t>Maintenance &amp; Testing Stage – 1</w:t>
+      </w:r>
+      <w:r>
+        <w:rPr>
+          <w:vertAlign w:val="superscript"/>
+        </w:rPr>
+        <w:t>st</w:t>
+      </w:r>
+      <w:r>
+        <w:t xml:space="preserve"> of March till 31</w:t>
+      </w:r>
+      <w:r>
+        <w:rPr>
+          <w:vertAlign w:val="superscript"/>
+        </w:rPr>
+        <w:t>st</w:t>
+      </w:r>
+      <w:r>
+        <w:t xml:space="preserve"> of March</w:t>
+      </w:r>
+    </w:p>
+    <w:p>
+      <w:pPr>
+        <w:pStyle w:val="Heading2"/>
+      </w:pPr>
+      <w:bookmarkStart w:id="46" w:name="_Toc472167370"/>
+      <w:r>
+        <w:t>T</w:t>
+      </w:r>
+      <w:r>
+        <w:t>asks and sub-tasks</w:t>
+      </w:r>
+      <w:bookmarkEnd w:id="46"/>
+    </w:p>
+    <w:p>
+      <w:r>
         <w:t>Here is the content</w:t>
       </w:r>
     </w:p>
@@ -4697,11 +4982,14 @@
       <w:pPr>
         <w:pStyle w:val="Heading2"/>
       </w:pPr>
-      <w:bookmarkStart w:id="43" w:name="_Toc471993618"/>
-      <w:r>
-        <w:t>Project plan</w:t>
-      </w:r>
-      <w:bookmarkEnd w:id="43"/>
+      <w:bookmarkStart w:id="47" w:name="_Toc472167372"/>
+      <w:r>
+        <w:t>G</w:t>
+      </w:r>
+      <w:r>
+        <w:t>antt chart</w:t>
+      </w:r>
+      <w:bookmarkEnd w:id="47"/>
     </w:p>
     <w:p>
       <w:r>
@@ -4712,80 +5000,9 @@
       <w:pPr>
         <w:pStyle w:val="Heading2"/>
       </w:pPr>
-      <w:bookmarkStart w:id="44" w:name="_Toc471993619"/>
-      <w:r>
-        <w:t>Duration, Start and E</w:t>
-      </w:r>
-      <w:r>
-        <w:t>nd dates</w:t>
-      </w:r>
-      <w:bookmarkEnd w:id="44"/>
-    </w:p>
-    <w:p>
-      <w:r>
-        <w:t>Here is the content</w:t>
-      </w:r>
-    </w:p>
-    <w:p>
-      <w:pPr>
-        <w:pStyle w:val="Heading2"/>
-      </w:pPr>
-      <w:bookmarkStart w:id="45" w:name="_Toc471993620"/>
-      <w:r>
-        <w:t>T</w:t>
-      </w:r>
-      <w:r>
-        <w:t>asks and sub-tasks</w:t>
-      </w:r>
-      <w:bookmarkEnd w:id="45"/>
-    </w:p>
-    <w:p>
-      <w:r>
-        <w:t>Here is the content</w:t>
-      </w:r>
-    </w:p>
-    <w:p>
-      <w:pPr>
-        <w:pStyle w:val="Heading2"/>
-      </w:pPr>
-      <w:bookmarkStart w:id="46" w:name="_Toc471993621"/>
-      <w:r>
-        <w:t>A</w:t>
-      </w:r>
-      <w:r>
-        <w:t>llocation of tasks</w:t>
-      </w:r>
-      <w:bookmarkEnd w:id="46"/>
-    </w:p>
-    <w:p>
-      <w:r>
-        <w:t>Here is the content</w:t>
-      </w:r>
-    </w:p>
-    <w:p>
-      <w:pPr>
-        <w:pStyle w:val="Heading2"/>
-      </w:pPr>
-      <w:bookmarkStart w:id="47" w:name="_Toc471993622"/>
-      <w:r>
-        <w:t>G</w:t>
-      </w:r>
-      <w:r>
-        <w:t>antt chart</w:t>
-      </w:r>
-      <w:bookmarkEnd w:id="47"/>
-    </w:p>
-    <w:p>
-      <w:r>
-        <w:t>Here is the content</w:t>
-      </w:r>
-    </w:p>
-    <w:p>
-      <w:pPr>
-        <w:pStyle w:val="Heading2"/>
-      </w:pPr>
-      <w:bookmarkStart w:id="48" w:name="_Toc471993623"/>
-      <w:r>
+      <w:bookmarkStart w:id="48" w:name="_Toc472167373"/>
+      <w:r>
+        <w:lastRenderedPageBreak/>
         <w:t>P</w:t>
       </w:r>
       <w:r>
@@ -4808,70 +5025,68 @@
     <w:p/>
     <w:p/>
     <w:p/>
+    <w:p>
+      <w:pPr>
+        <w:pStyle w:val="Heading1"/>
+      </w:pPr>
+      <w:bookmarkStart w:id="49" w:name="_Toc472167374"/>
+      <w:r>
+        <w:t>Playtesting</w:t>
+      </w:r>
+      <w:bookmarkEnd w:id="49"/>
+    </w:p>
+    <w:p>
+      <w:r>
+        <w:t>Here is the content</w:t>
+      </w:r>
+    </w:p>
+    <w:p>
+      <w:pPr>
+        <w:pStyle w:val="Heading2"/>
+      </w:pPr>
+      <w:bookmarkStart w:id="50" w:name="_Toc472167375"/>
+      <w:r>
+        <w:t>Method</w:t>
+      </w:r>
+      <w:bookmarkEnd w:id="50"/>
+    </w:p>
     <w:p/>
     <w:p>
       <w:pPr>
-        <w:pStyle w:val="Heading1"/>
-      </w:pPr>
-      <w:bookmarkStart w:id="49" w:name="_Toc471993624"/>
-      <w:r>
-        <w:lastRenderedPageBreak/>
-        <w:t>Playtesting</w:t>
-      </w:r>
-      <w:bookmarkEnd w:id="49"/>
-    </w:p>
-    <w:p>
-      <w:r>
-        <w:t>Here is the content</w:t>
-      </w:r>
-    </w:p>
-    <w:p>
-      <w:pPr>
         <w:pStyle w:val="Heading2"/>
       </w:pPr>
-      <w:bookmarkStart w:id="50" w:name="_Toc471993625"/>
-      <w:r>
-        <w:t>Method</w:t>
-      </w:r>
-      <w:bookmarkEnd w:id="50"/>
+      <w:bookmarkStart w:id="51" w:name="_Toc472167376"/>
+      <w:r>
+        <w:t>Outcomes</w:t>
+      </w:r>
+      <w:bookmarkEnd w:id="51"/>
     </w:p>
     <w:p/>
     <w:p>
       <w:pPr>
         <w:pStyle w:val="Heading2"/>
       </w:pPr>
-      <w:bookmarkStart w:id="51" w:name="_Toc471993626"/>
-      <w:r>
-        <w:t>Outcomes</w:t>
-      </w:r>
-      <w:bookmarkEnd w:id="51"/>
+      <w:bookmarkStart w:id="52" w:name="_Toc472167377"/>
+      <w:r>
+        <w:t>S</w:t>
+      </w:r>
+      <w:r>
+        <w:t xml:space="preserve">urvey </w:t>
+      </w:r>
+      <w:r>
+        <w:t>T</w:t>
+      </w:r>
+      <w:r>
+        <w:t>emplate</w:t>
+      </w:r>
+      <w:bookmarkEnd w:id="52"/>
     </w:p>
     <w:p/>
     <w:p>
       <w:pPr>
         <w:pStyle w:val="Heading2"/>
       </w:pPr>
-      <w:bookmarkStart w:id="52" w:name="_Toc471993627"/>
-      <w:r>
-        <w:t>S</w:t>
-      </w:r>
-      <w:r>
-        <w:t xml:space="preserve">urvey </w:t>
-      </w:r>
-      <w:r>
-        <w:t>T</w:t>
-      </w:r>
-      <w:r>
-        <w:t>emplate</w:t>
-      </w:r>
-      <w:bookmarkEnd w:id="52"/>
-    </w:p>
-    <w:p/>
-    <w:p>
-      <w:pPr>
-        <w:pStyle w:val="Heading2"/>
-      </w:pPr>
-      <w:bookmarkStart w:id="53" w:name="_Toc471993628"/>
+      <w:bookmarkStart w:id="53" w:name="_Toc472167378"/>
       <w:r>
         <w:t>Expected R</w:t>
       </w:r>
@@ -4944,7 +5159,7 @@
       <w:rPr>
         <w:noProof/>
       </w:rPr>
-      <w:t>4</w:t>
+      <w:t>8</w:t>
     </w:r>
     <w:r>
       <w:fldChar w:fldCharType="end"/>
@@ -5338,6 +5553,119 @@
     </w:lvl>
   </w:abstractNum>
   <w:abstractNum w:abstractNumId="12" w15:restartNumberingAfterBreak="0">
+    <w:nsid w:val="14FD5A74"/>
+    <w:multiLevelType w:val="hybridMultilevel"/>
+    <w:tmpl w:val="A4280E8A"/>
+    <w:lvl w:ilvl="0" w:tplc="08090001">
+      <w:start w:val="1"/>
+      <w:numFmt w:val="bullet"/>
+      <w:lvlText w:val=""/>
+      <w:lvlJc w:val="left"/>
+      <w:pPr>
+        <w:ind w:left="720" w:hanging="360"/>
+      </w:pPr>
+      <w:rPr>
+        <w:rFonts w:ascii="Symbol" w:hAnsi="Symbol" w:hint="default"/>
+      </w:rPr>
+    </w:lvl>
+    <w:lvl w:ilvl="1" w:tplc="08090003" w:tentative="1">
+      <w:start w:val="1"/>
+      <w:numFmt w:val="bullet"/>
+      <w:lvlText w:val="o"/>
+      <w:lvlJc w:val="left"/>
+      <w:pPr>
+        <w:ind w:left="1440" w:hanging="360"/>
+      </w:pPr>
+      <w:rPr>
+        <w:rFonts w:ascii="Courier New" w:hAnsi="Courier New" w:cs="Courier New" w:hint="default"/>
+      </w:rPr>
+    </w:lvl>
+    <w:lvl w:ilvl="2" w:tplc="08090005" w:tentative="1">
+      <w:start w:val="1"/>
+      <w:numFmt w:val="bullet"/>
+      <w:lvlText w:val=""/>
+      <w:lvlJc w:val="left"/>
+      <w:pPr>
+        <w:ind w:left="2160" w:hanging="360"/>
+      </w:pPr>
+      <w:rPr>
+        <w:rFonts w:ascii="Wingdings" w:hAnsi="Wingdings" w:hint="default"/>
+      </w:rPr>
+    </w:lvl>
+    <w:lvl w:ilvl="3" w:tplc="08090001" w:tentative="1">
+      <w:start w:val="1"/>
+      <w:numFmt w:val="bullet"/>
+      <w:lvlText w:val=""/>
+      <w:lvlJc w:val="left"/>
+      <w:pPr>
+        <w:ind w:left="2880" w:hanging="360"/>
+      </w:pPr>
+      <w:rPr>
+        <w:rFonts w:ascii="Symbol" w:hAnsi="Symbol" w:hint="default"/>
+      </w:rPr>
+    </w:lvl>
+    <w:lvl w:ilvl="4" w:tplc="08090003" w:tentative="1">
+      <w:start w:val="1"/>
+      <w:numFmt w:val="bullet"/>
+      <w:lvlText w:val="o"/>
+      <w:lvlJc w:val="left"/>
+      <w:pPr>
+        <w:ind w:left="3600" w:hanging="360"/>
+      </w:pPr>
+      <w:rPr>
+        <w:rFonts w:ascii="Courier New" w:hAnsi="Courier New" w:cs="Courier New" w:hint="default"/>
+      </w:rPr>
+    </w:lvl>
+    <w:lvl w:ilvl="5" w:tplc="08090005" w:tentative="1">
+      <w:start w:val="1"/>
+      <w:numFmt w:val="bullet"/>
+      <w:lvlText w:val=""/>
+      <w:lvlJc w:val="left"/>
+      <w:pPr>
+        <w:ind w:left="4320" w:hanging="360"/>
+      </w:pPr>
+      <w:rPr>
+        <w:rFonts w:ascii="Wingdings" w:hAnsi="Wingdings" w:hint="default"/>
+      </w:rPr>
+    </w:lvl>
+    <w:lvl w:ilvl="6" w:tplc="08090001" w:tentative="1">
+      <w:start w:val="1"/>
+      <w:numFmt w:val="bullet"/>
+      <w:lvlText w:val=""/>
+      <w:lvlJc w:val="left"/>
+      <w:pPr>
+        <w:ind w:left="5040" w:hanging="360"/>
+      </w:pPr>
+      <w:rPr>
+        <w:rFonts w:ascii="Symbol" w:hAnsi="Symbol" w:hint="default"/>
+      </w:rPr>
+    </w:lvl>
+    <w:lvl w:ilvl="7" w:tplc="08090003" w:tentative="1">
+      <w:start w:val="1"/>
+      <w:numFmt w:val="bullet"/>
+      <w:lvlText w:val="o"/>
+      <w:lvlJc w:val="left"/>
+      <w:pPr>
+        <w:ind w:left="5760" w:hanging="360"/>
+      </w:pPr>
+      <w:rPr>
+        <w:rFonts w:ascii="Courier New" w:hAnsi="Courier New" w:cs="Courier New" w:hint="default"/>
+      </w:rPr>
+    </w:lvl>
+    <w:lvl w:ilvl="8" w:tplc="08090005" w:tentative="1">
+      <w:start w:val="1"/>
+      <w:numFmt w:val="bullet"/>
+      <w:lvlText w:val=""/>
+      <w:lvlJc w:val="left"/>
+      <w:pPr>
+        <w:ind w:left="6480" w:hanging="360"/>
+      </w:pPr>
+      <w:rPr>
+        <w:rFonts w:ascii="Wingdings" w:hAnsi="Wingdings" w:hint="default"/>
+      </w:rPr>
+    </w:lvl>
+  </w:abstractNum>
+  <w:abstractNum w:abstractNumId="13" w15:restartNumberingAfterBreak="0">
     <w:nsid w:val="1BE4265D"/>
     <w:multiLevelType w:val="multilevel"/>
     <w:tmpl w:val="0409001F"/>
@@ -5423,7 +5751,7 @@
       </w:pPr>
     </w:lvl>
   </w:abstractNum>
-  <w:abstractNum w:abstractNumId="13" w15:restartNumberingAfterBreak="0">
+  <w:abstractNum w:abstractNumId="14" w15:restartNumberingAfterBreak="0">
     <w:nsid w:val="1F8F5B63"/>
     <w:multiLevelType w:val="multilevel"/>
     <w:tmpl w:val="1CD6B866"/>
@@ -5510,7 +5838,7 @@
       </w:pPr>
     </w:lvl>
   </w:abstractNum>
-  <w:abstractNum w:abstractNumId="14" w15:restartNumberingAfterBreak="0">
+  <w:abstractNum w:abstractNumId="15" w15:restartNumberingAfterBreak="0">
     <w:nsid w:val="2A3440CC"/>
     <w:multiLevelType w:val="multilevel"/>
     <w:tmpl w:val="B5CE5722"/>
@@ -5597,7 +5925,7 @@
       </w:pPr>
     </w:lvl>
   </w:abstractNum>
-  <w:abstractNum w:abstractNumId="15" w15:restartNumberingAfterBreak="0">
+  <w:abstractNum w:abstractNumId="16" w15:restartNumberingAfterBreak="0">
     <w:nsid w:val="65BC2713"/>
     <w:multiLevelType w:val="multilevel"/>
     <w:tmpl w:val="04090023"/>
@@ -5684,7 +6012,7 @@
       </w:pPr>
     </w:lvl>
   </w:abstractNum>
-  <w:abstractNum w:abstractNumId="16" w15:restartNumberingAfterBreak="0">
+  <w:abstractNum w:abstractNumId="17" w15:restartNumberingAfterBreak="0">
     <w:nsid w:val="6BE0360C"/>
     <w:multiLevelType w:val="multilevel"/>
     <w:tmpl w:val="2E969558"/>
@@ -5790,22 +6118,22 @@
     <w:abstractNumId w:val="8"/>
   </w:num>
   <w:num w:numId="7">
-    <w:abstractNumId w:val="12"/>
+    <w:abstractNumId w:val="13"/>
   </w:num>
   <w:num w:numId="8">
     <w:abstractNumId w:val="10"/>
   </w:num>
   <w:num w:numId="9">
+    <w:abstractNumId w:val="15"/>
+  </w:num>
+  <w:num w:numId="10">
     <w:abstractNumId w:val="14"/>
   </w:num>
-  <w:num w:numId="10">
-    <w:abstractNumId w:val="13"/>
-  </w:num>
   <w:num w:numId="11">
-    <w:abstractNumId w:val="16"/>
+    <w:abstractNumId w:val="17"/>
   </w:num>
   <w:num w:numId="12">
-    <w:abstractNumId w:val="15"/>
+    <w:abstractNumId w:val="16"/>
   </w:num>
   <w:num w:numId="13">
     <w:abstractNumId w:val="7"/>
@@ -5833,6 +6161,9 @@
   </w:num>
   <w:num w:numId="21">
     <w:abstractNumId w:val="11"/>
+  </w:num>
+  <w:num w:numId="22">
+    <w:abstractNumId w:val="12"/>
   </w:num>
 </w:numbering>
 </file>
@@ -7648,7 +7979,7 @@
 </file>
 
 <file path=customXml/itemProps1.xml><?xml version="1.0" encoding="utf-8"?>
-<ds:datastoreItem xmlns:ds="http://schemas.openxmlformats.org/officeDocument/2006/customXml" ds:itemID="{08EB26BE-5D19-43AB-BE07-74064A0EFB11}">
+<ds:datastoreItem xmlns:ds="http://schemas.openxmlformats.org/officeDocument/2006/customXml" ds:itemID="{A3BF2CBF-C736-47DE-9710-B6F03B784142}">
   <ds:schemaRefs>
     <ds:schemaRef ds:uri="http://schemas.openxmlformats.org/officeDocument/2006/bibliography"/>
   </ds:schemaRefs>

</xml_diff>

<commit_message>
theme change for gantt chart + more report content added
</commit_message>
<xml_diff>
--- a/Level Design Report.docx
+++ b/Level Design Report.docx
@@ -4829,41 +4829,39 @@
       <w:r>
         <w:t xml:space="preserve"> Stage</w:t>
       </w:r>
-      <w:bookmarkStart w:id="44" w:name="_GoBack"/>
+    </w:p>
+    <w:p>
+      <w:r>
+        <w:t>The final phase of development will be the testing and maintenance stage where we I will thoroughly test the level and make sure it is in good working order.</w:t>
+      </w:r>
+      <w:r>
+        <w:t xml:space="preserve"> I will also </w:t>
+      </w:r>
+      <w:r>
+        <w:t>have added</w:t>
+      </w:r>
+      <w:r>
+        <w:t xml:space="preserve"> any finishing touches as well including a main menu, about section and anything else I would feel would improve the </w:t>
+      </w:r>
+      <w:r>
+        <w:t>professional</w:t>
+      </w:r>
+      <w:r>
+        <w:t xml:space="preserve"> feel of the game.</w:t>
+      </w:r>
+    </w:p>
+    <w:p>
+      <w:pPr>
+        <w:pStyle w:val="Heading2"/>
+      </w:pPr>
+      <w:bookmarkStart w:id="44" w:name="_Toc472167369"/>
+      <w:r>
+        <w:t>Duration, Start and E</w:t>
+      </w:r>
+      <w:r>
+        <w:t>nd dates</w:t>
+      </w:r>
       <w:bookmarkEnd w:id="44"/>
-    </w:p>
-    <w:p>
-      <w:r>
-        <w:t>The final phase of development will be the testing and maintenance stage where we I will thoroughly test the level and make sure it is in good working order.</w:t>
-      </w:r>
-      <w:r>
-        <w:t xml:space="preserve"> I will also </w:t>
-      </w:r>
-      <w:r>
-        <w:t>have added</w:t>
-      </w:r>
-      <w:r>
-        <w:t xml:space="preserve"> any finishing touches as well including a main menu, about section and anything else I would feel would improve the </w:t>
-      </w:r>
-      <w:r>
-        <w:t>professional</w:t>
-      </w:r>
-      <w:r>
-        <w:t xml:space="preserve"> feel of the game.</w:t>
-      </w:r>
-    </w:p>
-    <w:p>
-      <w:pPr>
-        <w:pStyle w:val="Heading2"/>
-      </w:pPr>
-      <w:bookmarkStart w:id="45" w:name="_Toc472167369"/>
-      <w:r>
-        <w:t>Duration, Start and E</w:t>
-      </w:r>
-      <w:r>
-        <w:t>nd dates</w:t>
-      </w:r>
-      <w:bookmarkEnd w:id="45"/>
     </w:p>
     <w:p>
       <w:r>
@@ -4964,55 +4962,373 @@
       <w:pPr>
         <w:pStyle w:val="Heading2"/>
       </w:pPr>
-      <w:bookmarkStart w:id="46" w:name="_Toc472167370"/>
+      <w:bookmarkStart w:id="45" w:name="_Toc472167370"/>
       <w:r>
         <w:t>T</w:t>
       </w:r>
       <w:r>
         <w:t>asks and sub-tasks</w:t>
       </w:r>
+      <w:bookmarkEnd w:id="45"/>
+    </w:p>
+    <w:p>
+      <w:r>
+        <w:t>Tasks and sub tasks are evenly split into the three stages discussed. To see a full breakdown of the timing for the tasks you can see a Gantt chart in the next section.</w:t>
+      </w:r>
+    </w:p>
+    <w:p>
+      <w:pPr>
+        <w:pStyle w:val="Heading5"/>
+      </w:pPr>
+      <w:bookmarkStart w:id="46" w:name="_Toc472167372"/>
+      <w:r>
+        <w:lastRenderedPageBreak/>
+        <w:t>Pre Development Experimentation Stage</w:t>
+      </w:r>
+    </w:p>
+    <w:p>
+      <w:pPr>
+        <w:pStyle w:val="ListParagraph"/>
+        <w:numPr>
+          <w:ilvl w:val="0"/>
+          <w:numId w:val="23"/>
+        </w:numPr>
+      </w:pPr>
+      <w:r>
+        <w:t>Task 1</w:t>
+      </w:r>
+      <w:r>
+        <w:tab/>
+      </w:r>
+    </w:p>
+    <w:p>
+      <w:pPr>
+        <w:pStyle w:val="ListParagraph"/>
+        <w:numPr>
+          <w:ilvl w:val="1"/>
+          <w:numId w:val="23"/>
+        </w:numPr>
+      </w:pPr>
+      <w:r>
+        <w:t>Sub task</w:t>
+      </w:r>
+    </w:p>
+    <w:p>
+      <w:pPr>
+        <w:pStyle w:val="ListParagraph"/>
+        <w:numPr>
+          <w:ilvl w:val="1"/>
+          <w:numId w:val="23"/>
+        </w:numPr>
+      </w:pPr>
+      <w:r>
+        <w:t>Sub task</w:t>
+      </w:r>
+    </w:p>
+    <w:p>
+      <w:pPr>
+        <w:pStyle w:val="ListParagraph"/>
+        <w:numPr>
+          <w:ilvl w:val="0"/>
+          <w:numId w:val="23"/>
+        </w:numPr>
+      </w:pPr>
+      <w:r>
+        <w:t>Task 2</w:t>
+      </w:r>
+    </w:p>
+    <w:p>
+      <w:pPr>
+        <w:pStyle w:val="ListParagraph"/>
+        <w:numPr>
+          <w:ilvl w:val="1"/>
+          <w:numId w:val="23"/>
+        </w:numPr>
+      </w:pPr>
+      <w:r>
+        <w:t>Another sub task</w:t>
+      </w:r>
+    </w:p>
+    <w:p>
+      <w:pPr>
+        <w:pStyle w:val="Heading5"/>
+      </w:pPr>
+      <w:r>
+        <w:t>Implementation</w:t>
+      </w:r>
+      <w:r>
+        <w:t xml:space="preserve"> Stage</w:t>
+      </w:r>
+    </w:p>
+    <w:p>
+      <w:pPr>
+        <w:pStyle w:val="ListParagraph"/>
+        <w:numPr>
+          <w:ilvl w:val="0"/>
+          <w:numId w:val="24"/>
+        </w:numPr>
+      </w:pPr>
+      <w:r>
+        <w:t>Task 1</w:t>
+      </w:r>
+      <w:r>
+        <w:tab/>
+      </w:r>
+    </w:p>
+    <w:p>
+      <w:pPr>
+        <w:pStyle w:val="ListParagraph"/>
+        <w:numPr>
+          <w:ilvl w:val="1"/>
+          <w:numId w:val="24"/>
+        </w:numPr>
+      </w:pPr>
+      <w:r>
+        <w:t>Sub task</w:t>
+      </w:r>
+    </w:p>
+    <w:p>
+      <w:pPr>
+        <w:pStyle w:val="ListParagraph"/>
+        <w:numPr>
+          <w:ilvl w:val="1"/>
+          <w:numId w:val="24"/>
+        </w:numPr>
+      </w:pPr>
+      <w:r>
+        <w:t>Sub task</w:t>
+      </w:r>
+    </w:p>
+    <w:p>
+      <w:pPr>
+        <w:pStyle w:val="ListParagraph"/>
+        <w:numPr>
+          <w:ilvl w:val="0"/>
+          <w:numId w:val="24"/>
+        </w:numPr>
+      </w:pPr>
+      <w:r>
+        <w:t>Task 2</w:t>
+      </w:r>
+    </w:p>
+    <w:p>
+      <w:pPr>
+        <w:pStyle w:val="ListParagraph"/>
+        <w:numPr>
+          <w:ilvl w:val="1"/>
+          <w:numId w:val="24"/>
+        </w:numPr>
+      </w:pPr>
+      <w:r>
+        <w:t>Another sub task</w:t>
+      </w:r>
+    </w:p>
+    <w:p>
+      <w:pPr>
+        <w:pStyle w:val="Heading5"/>
+      </w:pPr>
+      <w:r>
+        <w:t>Maintenance and Testing</w:t>
+      </w:r>
+      <w:r>
+        <w:t xml:space="preserve"> Stage</w:t>
+      </w:r>
+    </w:p>
+    <w:p>
+      <w:pPr>
+        <w:pStyle w:val="ListParagraph"/>
+        <w:numPr>
+          <w:ilvl w:val="0"/>
+          <w:numId w:val="25"/>
+        </w:numPr>
+      </w:pPr>
+      <w:r>
+        <w:t>Task 1</w:t>
+      </w:r>
+      <w:r>
+        <w:tab/>
+      </w:r>
+    </w:p>
+    <w:p>
+      <w:pPr>
+        <w:pStyle w:val="ListParagraph"/>
+        <w:numPr>
+          <w:ilvl w:val="1"/>
+          <w:numId w:val="25"/>
+        </w:numPr>
+      </w:pPr>
+      <w:r>
+        <w:t>Sub task</w:t>
+      </w:r>
+    </w:p>
+    <w:p>
+      <w:pPr>
+        <w:pStyle w:val="ListParagraph"/>
+        <w:numPr>
+          <w:ilvl w:val="1"/>
+          <w:numId w:val="25"/>
+        </w:numPr>
+      </w:pPr>
+      <w:r>
+        <w:t>Sub task</w:t>
+      </w:r>
+    </w:p>
+    <w:p>
+      <w:pPr>
+        <w:pStyle w:val="ListParagraph"/>
+        <w:numPr>
+          <w:ilvl w:val="0"/>
+          <w:numId w:val="25"/>
+        </w:numPr>
+      </w:pPr>
+      <w:r>
+        <w:t>Task 2</w:t>
+      </w:r>
+    </w:p>
+    <w:p>
+      <w:pPr>
+        <w:pStyle w:val="ListParagraph"/>
+        <w:numPr>
+          <w:ilvl w:val="1"/>
+          <w:numId w:val="25"/>
+        </w:numPr>
+      </w:pPr>
+      <w:r>
+        <w:t>Another sub task</w:t>
+      </w:r>
+    </w:p>
+    <w:p>
+      <w:pPr>
+        <w:pStyle w:val="Heading2"/>
+      </w:pPr>
+      <w:r>
+        <w:rPr>
+          <w:rFonts w:asciiTheme="minorHAnsi" w:eastAsiaTheme="minorEastAsia" w:hAnsiTheme="minorHAnsi" w:cstheme="minorBidi"/>
+          <w:caps w:val="0"/>
+          <w:noProof/>
+          <w:color w:val="455F51" w:themeColor="text2"/>
+          <w:lang w:eastAsia="en-GB"/>
+        </w:rPr>
+        <w:lastRenderedPageBreak/>
+        <w:drawing>
+          <wp:anchor distT="0" distB="0" distL="114300" distR="114300" simplePos="0" relativeHeight="251659264" behindDoc="1" locked="0" layoutInCell="1" allowOverlap="1" wp14:anchorId="66504039" wp14:editId="2FBCB46F">
+            <wp:simplePos x="0" y="0"/>
+            <wp:positionH relativeFrom="margin">
+              <wp:align>center</wp:align>
+            </wp:positionH>
+            <wp:positionV relativeFrom="paragraph">
+              <wp:posOffset>408276</wp:posOffset>
+            </wp:positionV>
+            <wp:extent cx="6997542" cy="3254991"/>
+            <wp:effectExtent l="152400" t="152400" r="356235" b="365125"/>
+            <wp:wrapTight wrapText="bothSides">
+              <wp:wrapPolygon edited="0">
+                <wp:start x="235" y="-1012"/>
+                <wp:lineTo x="-470" y="-759"/>
+                <wp:lineTo x="-470" y="22127"/>
+                <wp:lineTo x="235" y="23518"/>
+                <wp:lineTo x="588" y="23897"/>
+                <wp:lineTo x="21582" y="23897"/>
+                <wp:lineTo x="21994" y="23518"/>
+                <wp:lineTo x="22641" y="21621"/>
+                <wp:lineTo x="22641" y="1264"/>
+                <wp:lineTo x="21935" y="-632"/>
+                <wp:lineTo x="21876" y="-1012"/>
+                <wp:lineTo x="235" y="-1012"/>
+              </wp:wrapPolygon>
+            </wp:wrapTight>
+            <wp:docPr id="1" name="Picture 1"/>
+            <wp:cNvGraphicFramePr>
+              <a:graphicFrameLocks xmlns:a="http://schemas.openxmlformats.org/drawingml/2006/main" noChangeAspect="1"/>
+            </wp:cNvGraphicFramePr>
+            <a:graphic xmlns:a="http://schemas.openxmlformats.org/drawingml/2006/main">
+              <a:graphicData uri="http://schemas.openxmlformats.org/drawingml/2006/picture">
+                <pic:pic xmlns:pic="http://schemas.openxmlformats.org/drawingml/2006/picture">
+                  <pic:nvPicPr>
+                    <pic:cNvPr id="0" name="Picture 1"/>
+                    <pic:cNvPicPr>
+                      <a:picLocks noChangeAspect="1" noChangeArrowheads="1"/>
+                    </pic:cNvPicPr>
+                  </pic:nvPicPr>
+                  <pic:blipFill>
+                    <a:blip r:embed="rId9">
+                      <a:extLst>
+                        <a:ext uri="{28A0092B-C50C-407E-A947-70E740481C1C}">
+                          <a14:useLocalDpi xmlns:a14="http://schemas.microsoft.com/office/drawing/2010/main" val="0"/>
+                        </a:ext>
+                      </a:extLst>
+                    </a:blip>
+                    <a:srcRect/>
+                    <a:stretch>
+                      <a:fillRect/>
+                    </a:stretch>
+                  </pic:blipFill>
+                  <pic:spPr bwMode="auto">
+                    <a:xfrm>
+                      <a:off x="0" y="0"/>
+                      <a:ext cx="6997542" cy="3254991"/>
+                    </a:xfrm>
+                    <a:prstGeom prst="rect">
+                      <a:avLst/>
+                    </a:prstGeom>
+                    <a:ln>
+                      <a:noFill/>
+                    </a:ln>
+                    <a:effectLst>
+                      <a:outerShdw blurRad="292100" dist="139700" dir="2700000" algn="tl" rotWithShape="0">
+                        <a:srgbClr val="333333">
+                          <a:alpha val="65000"/>
+                        </a:srgbClr>
+                      </a:outerShdw>
+                    </a:effectLst>
+                  </pic:spPr>
+                </pic:pic>
+              </a:graphicData>
+            </a:graphic>
+            <wp14:sizeRelH relativeFrom="page">
+              <wp14:pctWidth>0</wp14:pctWidth>
+            </wp14:sizeRelH>
+            <wp14:sizeRelV relativeFrom="page">
+              <wp14:pctHeight>0</wp14:pctHeight>
+            </wp14:sizeRelV>
+          </wp:anchor>
+        </w:drawing>
+      </w:r>
+      <w:r>
+        <w:t>G</w:t>
+      </w:r>
+      <w:r>
+        <w:t>antt chart</w:t>
+      </w:r>
       <w:bookmarkEnd w:id="46"/>
     </w:p>
     <w:p>
       <w:r>
-        <w:t>Here is the content</w:t>
+        <w:t>Find above the Gantt chart I will be using to coordinate my progress on this project.</w:t>
       </w:r>
     </w:p>
     <w:p>
       <w:pPr>
         <w:pStyle w:val="Heading2"/>
       </w:pPr>
-      <w:bookmarkStart w:id="47" w:name="_Toc472167372"/>
-      <w:r>
-        <w:t>G</w:t>
-      </w:r>
-      <w:r>
-        <w:t>antt chart</w:t>
+      <w:bookmarkStart w:id="47" w:name="_Toc472167373"/>
+      <w:r>
+        <w:t>P</w:t>
+      </w:r>
+      <w:r>
+        <w:t>rocess description</w:t>
       </w:r>
       <w:bookmarkEnd w:id="47"/>
     </w:p>
     <w:p>
       <w:r>
-        <w:t>Here is the content</w:t>
-      </w:r>
-    </w:p>
-    <w:p>
-      <w:pPr>
-        <w:pStyle w:val="Heading2"/>
-      </w:pPr>
-      <w:bookmarkStart w:id="48" w:name="_Toc472167373"/>
-      <w:r>
-        <w:lastRenderedPageBreak/>
-        <w:t>P</w:t>
-      </w:r>
-      <w:r>
-        <w:t>rocess description</w:t>
-      </w:r>
-      <w:bookmarkEnd w:id="48"/>
-    </w:p>
-    <w:p>
-      <w:r>
-        <w:t>Here is the content</w:t>
+        <w:t>To summarize, at the time you will be reading this report the pre development stage will have finished and I will have moved into the development stage with hopefully good progress made.</w:t>
+      </w:r>
+      <w:r>
+        <w:t xml:space="preserve"> All major work should have been completed by the start of March leaving a good window open for polish opportunities and bug fixes.</w:t>
+      </w:r>
+      <w:r>
+        <w:t xml:space="preserve"> This design and plan gives me enough room for manoeuvrability to adapt to challenges I will face and will certainly culminate in a fantastic level at the end.</w:t>
       </w:r>
     </w:p>
     <w:p/>
@@ -5021,16 +5337,17 @@
     <w:p/>
     <w:p/>
     <w:p/>
-    <w:p/>
-    <w:p/>
-    <w:p/>
-    <w:p/>
+    <w:p>
+      <w:bookmarkStart w:id="48" w:name="_GoBack"/>
+      <w:bookmarkEnd w:id="48"/>
+    </w:p>
     <w:p>
       <w:pPr>
         <w:pStyle w:val="Heading1"/>
       </w:pPr>
       <w:bookmarkStart w:id="49" w:name="_Toc472167374"/>
       <w:r>
+        <w:lastRenderedPageBreak/>
         <w:t>Playtesting</w:t>
       </w:r>
       <w:bookmarkEnd w:id="49"/>
@@ -5100,7 +5417,7 @@
     <w:p/>
     <w:p/>
     <w:sectPr>
-      <w:footerReference w:type="default" r:id="rId9"/>
+      <w:footerReference w:type="default" r:id="rId10"/>
       <w:pgSz w:w="12240" w:h="15840"/>
       <w:pgMar w:top="1440" w:right="1800" w:bottom="1440" w:left="1800" w:header="720" w:footer="720" w:gutter="0"/>
       <w:pgNumType w:start="0"/>
@@ -5159,7 +5476,7 @@
       <w:rPr>
         <w:noProof/>
       </w:rPr>
-      <w:t>8</w:t>
+      <w:t>10</w:t>
     </w:r>
     <w:r>
       <w:fldChar w:fldCharType="end"/>
@@ -5926,6 +6243,178 @@
     </w:lvl>
   </w:abstractNum>
   <w:abstractNum w:abstractNumId="16" w15:restartNumberingAfterBreak="0">
+    <w:nsid w:val="48D26CB1"/>
+    <w:multiLevelType w:val="hybridMultilevel"/>
+    <w:tmpl w:val="40AC7FA8"/>
+    <w:lvl w:ilvl="0" w:tplc="0809000F">
+      <w:start w:val="1"/>
+      <w:numFmt w:val="decimal"/>
+      <w:lvlText w:val="%1."/>
+      <w:lvlJc w:val="left"/>
+      <w:pPr>
+        <w:ind w:left="720" w:hanging="360"/>
+      </w:pPr>
+    </w:lvl>
+    <w:lvl w:ilvl="1" w:tplc="08090019">
+      <w:start w:val="1"/>
+      <w:numFmt w:val="lowerLetter"/>
+      <w:lvlText w:val="%2."/>
+      <w:lvlJc w:val="left"/>
+      <w:pPr>
+        <w:ind w:left="1440" w:hanging="360"/>
+      </w:pPr>
+    </w:lvl>
+    <w:lvl w:ilvl="2" w:tplc="0809001B" w:tentative="1">
+      <w:start w:val="1"/>
+      <w:numFmt w:val="lowerRoman"/>
+      <w:lvlText w:val="%3."/>
+      <w:lvlJc w:val="right"/>
+      <w:pPr>
+        <w:ind w:left="2160" w:hanging="180"/>
+      </w:pPr>
+    </w:lvl>
+    <w:lvl w:ilvl="3" w:tplc="0809000F" w:tentative="1">
+      <w:start w:val="1"/>
+      <w:numFmt w:val="decimal"/>
+      <w:lvlText w:val="%4."/>
+      <w:lvlJc w:val="left"/>
+      <w:pPr>
+        <w:ind w:left="2880" w:hanging="360"/>
+      </w:pPr>
+    </w:lvl>
+    <w:lvl w:ilvl="4" w:tplc="08090019" w:tentative="1">
+      <w:start w:val="1"/>
+      <w:numFmt w:val="lowerLetter"/>
+      <w:lvlText w:val="%5."/>
+      <w:lvlJc w:val="left"/>
+      <w:pPr>
+        <w:ind w:left="3600" w:hanging="360"/>
+      </w:pPr>
+    </w:lvl>
+    <w:lvl w:ilvl="5" w:tplc="0809001B" w:tentative="1">
+      <w:start w:val="1"/>
+      <w:numFmt w:val="lowerRoman"/>
+      <w:lvlText w:val="%6."/>
+      <w:lvlJc w:val="right"/>
+      <w:pPr>
+        <w:ind w:left="4320" w:hanging="180"/>
+      </w:pPr>
+    </w:lvl>
+    <w:lvl w:ilvl="6" w:tplc="0809000F" w:tentative="1">
+      <w:start w:val="1"/>
+      <w:numFmt w:val="decimal"/>
+      <w:lvlText w:val="%7."/>
+      <w:lvlJc w:val="left"/>
+      <w:pPr>
+        <w:ind w:left="5040" w:hanging="360"/>
+      </w:pPr>
+    </w:lvl>
+    <w:lvl w:ilvl="7" w:tplc="08090019" w:tentative="1">
+      <w:start w:val="1"/>
+      <w:numFmt w:val="lowerLetter"/>
+      <w:lvlText w:val="%8."/>
+      <w:lvlJc w:val="left"/>
+      <w:pPr>
+        <w:ind w:left="5760" w:hanging="360"/>
+      </w:pPr>
+    </w:lvl>
+    <w:lvl w:ilvl="8" w:tplc="0809001B" w:tentative="1">
+      <w:start w:val="1"/>
+      <w:numFmt w:val="lowerRoman"/>
+      <w:lvlText w:val="%9."/>
+      <w:lvlJc w:val="right"/>
+      <w:pPr>
+        <w:ind w:left="6480" w:hanging="180"/>
+      </w:pPr>
+    </w:lvl>
+  </w:abstractNum>
+  <w:abstractNum w:abstractNumId="17" w15:restartNumberingAfterBreak="0">
+    <w:nsid w:val="57E95DD7"/>
+    <w:multiLevelType w:val="hybridMultilevel"/>
+    <w:tmpl w:val="40AC7FA8"/>
+    <w:lvl w:ilvl="0" w:tplc="0809000F">
+      <w:start w:val="1"/>
+      <w:numFmt w:val="decimal"/>
+      <w:lvlText w:val="%1."/>
+      <w:lvlJc w:val="left"/>
+      <w:pPr>
+        <w:ind w:left="720" w:hanging="360"/>
+      </w:pPr>
+    </w:lvl>
+    <w:lvl w:ilvl="1" w:tplc="08090019">
+      <w:start w:val="1"/>
+      <w:numFmt w:val="lowerLetter"/>
+      <w:lvlText w:val="%2."/>
+      <w:lvlJc w:val="left"/>
+      <w:pPr>
+        <w:ind w:left="1440" w:hanging="360"/>
+      </w:pPr>
+    </w:lvl>
+    <w:lvl w:ilvl="2" w:tplc="0809001B" w:tentative="1">
+      <w:start w:val="1"/>
+      <w:numFmt w:val="lowerRoman"/>
+      <w:lvlText w:val="%3."/>
+      <w:lvlJc w:val="right"/>
+      <w:pPr>
+        <w:ind w:left="2160" w:hanging="180"/>
+      </w:pPr>
+    </w:lvl>
+    <w:lvl w:ilvl="3" w:tplc="0809000F" w:tentative="1">
+      <w:start w:val="1"/>
+      <w:numFmt w:val="decimal"/>
+      <w:lvlText w:val="%4."/>
+      <w:lvlJc w:val="left"/>
+      <w:pPr>
+        <w:ind w:left="2880" w:hanging="360"/>
+      </w:pPr>
+    </w:lvl>
+    <w:lvl w:ilvl="4" w:tplc="08090019" w:tentative="1">
+      <w:start w:val="1"/>
+      <w:numFmt w:val="lowerLetter"/>
+      <w:lvlText w:val="%5."/>
+      <w:lvlJc w:val="left"/>
+      <w:pPr>
+        <w:ind w:left="3600" w:hanging="360"/>
+      </w:pPr>
+    </w:lvl>
+    <w:lvl w:ilvl="5" w:tplc="0809001B" w:tentative="1">
+      <w:start w:val="1"/>
+      <w:numFmt w:val="lowerRoman"/>
+      <w:lvlText w:val="%6."/>
+      <w:lvlJc w:val="right"/>
+      <w:pPr>
+        <w:ind w:left="4320" w:hanging="180"/>
+      </w:pPr>
+    </w:lvl>
+    <w:lvl w:ilvl="6" w:tplc="0809000F" w:tentative="1">
+      <w:start w:val="1"/>
+      <w:numFmt w:val="decimal"/>
+      <w:lvlText w:val="%7."/>
+      <w:lvlJc w:val="left"/>
+      <w:pPr>
+        <w:ind w:left="5040" w:hanging="360"/>
+      </w:pPr>
+    </w:lvl>
+    <w:lvl w:ilvl="7" w:tplc="08090019" w:tentative="1">
+      <w:start w:val="1"/>
+      <w:numFmt w:val="lowerLetter"/>
+      <w:lvlText w:val="%8."/>
+      <w:lvlJc w:val="left"/>
+      <w:pPr>
+        <w:ind w:left="5760" w:hanging="360"/>
+      </w:pPr>
+    </w:lvl>
+    <w:lvl w:ilvl="8" w:tplc="0809001B" w:tentative="1">
+      <w:start w:val="1"/>
+      <w:numFmt w:val="lowerRoman"/>
+      <w:lvlText w:val="%9."/>
+      <w:lvlJc w:val="right"/>
+      <w:pPr>
+        <w:ind w:left="6480" w:hanging="180"/>
+      </w:pPr>
+    </w:lvl>
+  </w:abstractNum>
+  <w:abstractNum w:abstractNumId="18" w15:restartNumberingAfterBreak="0">
     <w:nsid w:val="65BC2713"/>
     <w:multiLevelType w:val="multilevel"/>
     <w:tmpl w:val="04090023"/>
@@ -6012,7 +6501,7 @@
       </w:pPr>
     </w:lvl>
   </w:abstractNum>
-  <w:abstractNum w:abstractNumId="17" w15:restartNumberingAfterBreak="0">
+  <w:abstractNum w:abstractNumId="19" w15:restartNumberingAfterBreak="0">
     <w:nsid w:val="6BE0360C"/>
     <w:multiLevelType w:val="multilevel"/>
     <w:tmpl w:val="2E969558"/>
@@ -6096,6 +6585,92 @@
       <w:lvlJc w:val="right"/>
       <w:pPr>
         <w:ind w:left="1584" w:hanging="144"/>
+      </w:pPr>
+    </w:lvl>
+  </w:abstractNum>
+  <w:abstractNum w:abstractNumId="20" w15:restartNumberingAfterBreak="0">
+    <w:nsid w:val="717A3257"/>
+    <w:multiLevelType w:val="hybridMultilevel"/>
+    <w:tmpl w:val="40AC7FA8"/>
+    <w:lvl w:ilvl="0" w:tplc="0809000F">
+      <w:start w:val="1"/>
+      <w:numFmt w:val="decimal"/>
+      <w:lvlText w:val="%1."/>
+      <w:lvlJc w:val="left"/>
+      <w:pPr>
+        <w:ind w:left="720" w:hanging="360"/>
+      </w:pPr>
+    </w:lvl>
+    <w:lvl w:ilvl="1" w:tplc="08090019">
+      <w:start w:val="1"/>
+      <w:numFmt w:val="lowerLetter"/>
+      <w:lvlText w:val="%2."/>
+      <w:lvlJc w:val="left"/>
+      <w:pPr>
+        <w:ind w:left="1440" w:hanging="360"/>
+      </w:pPr>
+    </w:lvl>
+    <w:lvl w:ilvl="2" w:tplc="0809001B" w:tentative="1">
+      <w:start w:val="1"/>
+      <w:numFmt w:val="lowerRoman"/>
+      <w:lvlText w:val="%3."/>
+      <w:lvlJc w:val="right"/>
+      <w:pPr>
+        <w:ind w:left="2160" w:hanging="180"/>
+      </w:pPr>
+    </w:lvl>
+    <w:lvl w:ilvl="3" w:tplc="0809000F" w:tentative="1">
+      <w:start w:val="1"/>
+      <w:numFmt w:val="decimal"/>
+      <w:lvlText w:val="%4."/>
+      <w:lvlJc w:val="left"/>
+      <w:pPr>
+        <w:ind w:left="2880" w:hanging="360"/>
+      </w:pPr>
+    </w:lvl>
+    <w:lvl w:ilvl="4" w:tplc="08090019" w:tentative="1">
+      <w:start w:val="1"/>
+      <w:numFmt w:val="lowerLetter"/>
+      <w:lvlText w:val="%5."/>
+      <w:lvlJc w:val="left"/>
+      <w:pPr>
+        <w:ind w:left="3600" w:hanging="360"/>
+      </w:pPr>
+    </w:lvl>
+    <w:lvl w:ilvl="5" w:tplc="0809001B" w:tentative="1">
+      <w:start w:val="1"/>
+      <w:numFmt w:val="lowerRoman"/>
+      <w:lvlText w:val="%6."/>
+      <w:lvlJc w:val="right"/>
+      <w:pPr>
+        <w:ind w:left="4320" w:hanging="180"/>
+      </w:pPr>
+    </w:lvl>
+    <w:lvl w:ilvl="6" w:tplc="0809000F" w:tentative="1">
+      <w:start w:val="1"/>
+      <w:numFmt w:val="decimal"/>
+      <w:lvlText w:val="%7."/>
+      <w:lvlJc w:val="left"/>
+      <w:pPr>
+        <w:ind w:left="5040" w:hanging="360"/>
+      </w:pPr>
+    </w:lvl>
+    <w:lvl w:ilvl="7" w:tplc="08090019" w:tentative="1">
+      <w:start w:val="1"/>
+      <w:numFmt w:val="lowerLetter"/>
+      <w:lvlText w:val="%8."/>
+      <w:lvlJc w:val="left"/>
+      <w:pPr>
+        <w:ind w:left="5760" w:hanging="360"/>
+      </w:pPr>
+    </w:lvl>
+    <w:lvl w:ilvl="8" w:tplc="0809001B" w:tentative="1">
+      <w:start w:val="1"/>
+      <w:numFmt w:val="lowerRoman"/>
+      <w:lvlText w:val="%9."/>
+      <w:lvlJc w:val="right"/>
+      <w:pPr>
+        <w:ind w:left="6480" w:hanging="180"/>
       </w:pPr>
     </w:lvl>
   </w:abstractNum>
@@ -6130,10 +6705,10 @@
     <w:abstractNumId w:val="14"/>
   </w:num>
   <w:num w:numId="11">
-    <w:abstractNumId w:val="17"/>
+    <w:abstractNumId w:val="19"/>
   </w:num>
   <w:num w:numId="12">
-    <w:abstractNumId w:val="16"/>
+    <w:abstractNumId w:val="18"/>
   </w:num>
   <w:num w:numId="13">
     <w:abstractNumId w:val="7"/>
@@ -6164,6 +6739,15 @@
   </w:num>
   <w:num w:numId="22">
     <w:abstractNumId w:val="12"/>
+  </w:num>
+  <w:num w:numId="23">
+    <w:abstractNumId w:val="16"/>
+  </w:num>
+  <w:num w:numId="24">
+    <w:abstractNumId w:val="20"/>
+  </w:num>
+  <w:num w:numId="25">
+    <w:abstractNumId w:val="17"/>
   </w:num>
 </w:numbering>
 </file>
@@ -6658,7 +7242,6 @@
     <w:next w:val="Normal"/>
     <w:link w:val="Heading5Char"/>
     <w:uiPriority w:val="4"/>
-    <w:semiHidden/>
     <w:unhideWhenUsed/>
     <w:qFormat/>
     <w:rsid w:val="00A122DB"/>
@@ -6926,7 +7509,6 @@
     <w:basedOn w:val="DefaultParagraphFont"/>
     <w:link w:val="Heading5"/>
     <w:uiPriority w:val="4"/>
-    <w:semiHidden/>
     <w:rsid w:val="00690EFD"/>
     <w:rPr>
       <w:rFonts w:asciiTheme="majorHAnsi" w:eastAsiaTheme="majorEastAsia" w:hAnsiTheme="majorHAnsi" w:cstheme="majorBidi"/>
@@ -7979,7 +8561,7 @@
 </file>
 
 <file path=customXml/itemProps1.xml><?xml version="1.0" encoding="utf-8"?>
-<ds:datastoreItem xmlns:ds="http://schemas.openxmlformats.org/officeDocument/2006/customXml" ds:itemID="{A3BF2CBF-C736-47DE-9710-B6F03B784142}">
+<ds:datastoreItem xmlns:ds="http://schemas.openxmlformats.org/officeDocument/2006/customXml" ds:itemID="{1287A0DE-5C37-4992-A9B2-663F5F545799}">
   <ds:schemaRefs>
     <ds:schemaRef ds:uri="http://schemas.openxmlformats.org/officeDocument/2006/bibliography"/>
   </ds:schemaRefs>

</xml_diff>

<commit_message>
adding feedback form and additional content to the report
</commit_message>
<xml_diff>
--- a/Level Design Report.docx
+++ b/Level Design Report.docx
@@ -5054,10 +5054,7 @@
         <w:pStyle w:val="Heading5"/>
       </w:pPr>
       <w:r>
-        <w:t>Implementation</w:t>
-      </w:r>
-      <w:r>
-        <w:t xml:space="preserve"> Stage</w:t>
+        <w:t>Implementation Stage</w:t>
       </w:r>
     </w:p>
     <w:p>
@@ -5128,10 +5125,7 @@
         <w:pStyle w:val="Heading5"/>
       </w:pPr>
       <w:r>
-        <w:t>Maintenance and Testing</w:t>
-      </w:r>
-      <w:r>
-        <w:t xml:space="preserve"> Stage</w:t>
+        <w:t>Maintenance and Testing Stage</w:t>
       </w:r>
     </w:p>
     <w:p>
@@ -5337,82 +5331,141 @@
     <w:p/>
     <w:p/>
     <w:p/>
-    <w:p>
-      <w:bookmarkStart w:id="48" w:name="_GoBack"/>
-      <w:bookmarkEnd w:id="48"/>
-    </w:p>
+    <w:p/>
     <w:p>
       <w:pPr>
         <w:pStyle w:val="Heading1"/>
       </w:pPr>
-      <w:bookmarkStart w:id="49" w:name="_Toc472167374"/>
+      <w:bookmarkStart w:id="48" w:name="_Toc472167374"/>
       <w:r>
         <w:lastRenderedPageBreak/>
         <w:t>Playtesting</w:t>
       </w:r>
+      <w:bookmarkEnd w:id="48"/>
+    </w:p>
+    <w:p>
+      <w:r>
+        <w:t>To ensure that the level is effective in setting out the main gameplay mechanics and to get feedback on the general level design I will seek user feedback the way to do will be listed below.</w:t>
+      </w:r>
+    </w:p>
+    <w:p>
+      <w:pPr>
+        <w:pStyle w:val="Heading2"/>
+      </w:pPr>
+      <w:bookmarkStart w:id="49" w:name="_Toc472167375"/>
+      <w:r>
+        <w:t>Method</w:t>
+      </w:r>
       <w:bookmarkEnd w:id="49"/>
     </w:p>
     <w:p>
       <w:r>
-        <w:t>Here is the content</w:t>
+        <w:t>To gain user feedback I aim to have a single sheet feedback survey that addresses questions on the basic gameplay elements and asks for general feedback as well.</w:t>
       </w:r>
     </w:p>
     <w:p>
       <w:pPr>
         <w:pStyle w:val="Heading2"/>
       </w:pPr>
-      <w:bookmarkStart w:id="50" w:name="_Toc472167375"/>
-      <w:r>
-        <w:t>Method</w:t>
+      <w:bookmarkStart w:id="50" w:name="_Toc472167376"/>
+      <w:r>
+        <w:t>Outcomes</w:t>
       </w:r>
       <w:bookmarkEnd w:id="50"/>
     </w:p>
+    <w:p>
+      <w:r>
+        <w:t>Upon playing the level I feel like the player should have the following reactions.</w:t>
+      </w:r>
+    </w:p>
+    <w:p>
+      <w:pPr>
+        <w:pStyle w:val="ListParagraph"/>
+        <w:numPr>
+          <w:ilvl w:val="0"/>
+          <w:numId w:val="26"/>
+        </w:numPr>
+      </w:pPr>
+      <w:r>
+        <w:t>Should have enjoyed the multipart quest line</w:t>
+      </w:r>
+    </w:p>
+    <w:p>
+      <w:pPr>
+        <w:pStyle w:val="ListParagraph"/>
+        <w:numPr>
+          <w:ilvl w:val="0"/>
+          <w:numId w:val="26"/>
+        </w:numPr>
+      </w:pPr>
+      <w:r>
+        <w:t>Found the environment immersive</w:t>
+      </w:r>
+    </w:p>
+    <w:p>
+      <w:pPr>
+        <w:pStyle w:val="ListParagraph"/>
+        <w:numPr>
+          <w:ilvl w:val="0"/>
+          <w:numId w:val="26"/>
+        </w:numPr>
+      </w:pPr>
+      <w:r>
+        <w:t>Have questions about the bigger story</w:t>
+      </w:r>
+    </w:p>
+    <w:p>
+      <w:pPr>
+        <w:pStyle w:val="ListParagraph"/>
+        <w:numPr>
+          <w:ilvl w:val="0"/>
+          <w:numId w:val="26"/>
+        </w:numPr>
+      </w:pPr>
+      <w:r>
+        <w:t>Found the game easy to pick up and easy to navigate</w:t>
+      </w:r>
+    </w:p>
+    <w:p>
+      <w:pPr>
+        <w:pStyle w:val="Heading2"/>
+      </w:pPr>
+      <w:bookmarkStart w:id="51" w:name="_Toc472167377"/>
+      <w:r>
+        <w:t>S</w:t>
+      </w:r>
+      <w:r>
+        <w:t xml:space="preserve">urvey </w:t>
+      </w:r>
+      <w:r>
+        <w:t>T</w:t>
+      </w:r>
+      <w:r>
+        <w:t>emplate</w:t>
+      </w:r>
+      <w:bookmarkEnd w:id="51"/>
+    </w:p>
     <w:p/>
     <w:p>
       <w:pPr>
         <w:pStyle w:val="Heading2"/>
       </w:pPr>
-      <w:bookmarkStart w:id="51" w:name="_Toc472167376"/>
-      <w:r>
-        <w:t>Outcomes</w:t>
-      </w:r>
-      <w:bookmarkEnd w:id="51"/>
-    </w:p>
-    <w:p/>
-    <w:p>
-      <w:pPr>
-        <w:pStyle w:val="Heading2"/>
-      </w:pPr>
-      <w:bookmarkStart w:id="52" w:name="_Toc472167377"/>
-      <w:r>
-        <w:t>S</w:t>
-      </w:r>
-      <w:r>
-        <w:t xml:space="preserve">urvey </w:t>
-      </w:r>
-      <w:r>
-        <w:t>T</w:t>
-      </w:r>
-      <w:r>
-        <w:t>emplate</w:t>
+      <w:bookmarkStart w:id="52" w:name="_Toc472167378"/>
+      <w:r>
+        <w:t>Expected R</w:t>
+      </w:r>
+      <w:r>
+        <w:t>esults</w:t>
       </w:r>
       <w:bookmarkEnd w:id="52"/>
     </w:p>
-    <w:p/>
-    <w:p>
-      <w:pPr>
-        <w:pStyle w:val="Heading2"/>
-      </w:pPr>
-      <w:bookmarkStart w:id="53" w:name="_Toc472167378"/>
-      <w:r>
-        <w:t>Expected R</w:t>
-      </w:r>
-      <w:r>
-        <w:t>esults</w:t>
-      </w:r>
+    <w:p>
+      <w:r>
+        <w:t>I am not expecting a perfect result and ideally the opportunity for play testing will allow me to refine the basic concept and look at additional ways of innovating.</w:t>
+      </w:r>
+      <w:bookmarkStart w:id="53" w:name="_GoBack"/>
       <w:bookmarkEnd w:id="53"/>
     </w:p>
-    <w:p/>
     <w:p/>
     <w:p/>
     <w:p/>
@@ -5476,7 +5529,7 @@
       <w:rPr>
         <w:noProof/>
       </w:rPr>
-      <w:t>10</w:t>
+      <w:t>11</w:t>
     </w:r>
     <w:r>
       <w:fldChar w:fldCharType="end"/>
@@ -5784,6 +5837,119 @@
     </w:lvl>
   </w:abstractNum>
   <w:abstractNum w:abstractNumId="11" w15:restartNumberingAfterBreak="0">
+    <w:nsid w:val="0B086005"/>
+    <w:multiLevelType w:val="hybridMultilevel"/>
+    <w:tmpl w:val="F86032C4"/>
+    <w:lvl w:ilvl="0" w:tplc="08090001">
+      <w:start w:val="1"/>
+      <w:numFmt w:val="bullet"/>
+      <w:lvlText w:val=""/>
+      <w:lvlJc w:val="left"/>
+      <w:pPr>
+        <w:ind w:left="720" w:hanging="360"/>
+      </w:pPr>
+      <w:rPr>
+        <w:rFonts w:ascii="Symbol" w:hAnsi="Symbol" w:hint="default"/>
+      </w:rPr>
+    </w:lvl>
+    <w:lvl w:ilvl="1" w:tplc="08090003" w:tentative="1">
+      <w:start w:val="1"/>
+      <w:numFmt w:val="bullet"/>
+      <w:lvlText w:val="o"/>
+      <w:lvlJc w:val="left"/>
+      <w:pPr>
+        <w:ind w:left="1440" w:hanging="360"/>
+      </w:pPr>
+      <w:rPr>
+        <w:rFonts w:ascii="Courier New" w:hAnsi="Courier New" w:cs="Courier New" w:hint="default"/>
+      </w:rPr>
+    </w:lvl>
+    <w:lvl w:ilvl="2" w:tplc="08090005" w:tentative="1">
+      <w:start w:val="1"/>
+      <w:numFmt w:val="bullet"/>
+      <w:lvlText w:val=""/>
+      <w:lvlJc w:val="left"/>
+      <w:pPr>
+        <w:ind w:left="2160" w:hanging="360"/>
+      </w:pPr>
+      <w:rPr>
+        <w:rFonts w:ascii="Wingdings" w:hAnsi="Wingdings" w:hint="default"/>
+      </w:rPr>
+    </w:lvl>
+    <w:lvl w:ilvl="3" w:tplc="08090001" w:tentative="1">
+      <w:start w:val="1"/>
+      <w:numFmt w:val="bullet"/>
+      <w:lvlText w:val=""/>
+      <w:lvlJc w:val="left"/>
+      <w:pPr>
+        <w:ind w:left="2880" w:hanging="360"/>
+      </w:pPr>
+      <w:rPr>
+        <w:rFonts w:ascii="Symbol" w:hAnsi="Symbol" w:hint="default"/>
+      </w:rPr>
+    </w:lvl>
+    <w:lvl w:ilvl="4" w:tplc="08090003" w:tentative="1">
+      <w:start w:val="1"/>
+      <w:numFmt w:val="bullet"/>
+      <w:lvlText w:val="o"/>
+      <w:lvlJc w:val="left"/>
+      <w:pPr>
+        <w:ind w:left="3600" w:hanging="360"/>
+      </w:pPr>
+      <w:rPr>
+        <w:rFonts w:ascii="Courier New" w:hAnsi="Courier New" w:cs="Courier New" w:hint="default"/>
+      </w:rPr>
+    </w:lvl>
+    <w:lvl w:ilvl="5" w:tplc="08090005" w:tentative="1">
+      <w:start w:val="1"/>
+      <w:numFmt w:val="bullet"/>
+      <w:lvlText w:val=""/>
+      <w:lvlJc w:val="left"/>
+      <w:pPr>
+        <w:ind w:left="4320" w:hanging="360"/>
+      </w:pPr>
+      <w:rPr>
+        <w:rFonts w:ascii="Wingdings" w:hAnsi="Wingdings" w:hint="default"/>
+      </w:rPr>
+    </w:lvl>
+    <w:lvl w:ilvl="6" w:tplc="08090001" w:tentative="1">
+      <w:start w:val="1"/>
+      <w:numFmt w:val="bullet"/>
+      <w:lvlText w:val=""/>
+      <w:lvlJc w:val="left"/>
+      <w:pPr>
+        <w:ind w:left="5040" w:hanging="360"/>
+      </w:pPr>
+      <w:rPr>
+        <w:rFonts w:ascii="Symbol" w:hAnsi="Symbol" w:hint="default"/>
+      </w:rPr>
+    </w:lvl>
+    <w:lvl w:ilvl="7" w:tplc="08090003" w:tentative="1">
+      <w:start w:val="1"/>
+      <w:numFmt w:val="bullet"/>
+      <w:lvlText w:val="o"/>
+      <w:lvlJc w:val="left"/>
+      <w:pPr>
+        <w:ind w:left="5760" w:hanging="360"/>
+      </w:pPr>
+      <w:rPr>
+        <w:rFonts w:ascii="Courier New" w:hAnsi="Courier New" w:cs="Courier New" w:hint="default"/>
+      </w:rPr>
+    </w:lvl>
+    <w:lvl w:ilvl="8" w:tplc="08090005" w:tentative="1">
+      <w:start w:val="1"/>
+      <w:numFmt w:val="bullet"/>
+      <w:lvlText w:val=""/>
+      <w:lvlJc w:val="left"/>
+      <w:pPr>
+        <w:ind w:left="6480" w:hanging="360"/>
+      </w:pPr>
+      <w:rPr>
+        <w:rFonts w:ascii="Wingdings" w:hAnsi="Wingdings" w:hint="default"/>
+      </w:rPr>
+    </w:lvl>
+  </w:abstractNum>
+  <w:abstractNum w:abstractNumId="12" w15:restartNumberingAfterBreak="0">
     <w:nsid w:val="0C1F3A18"/>
     <w:multiLevelType w:val="hybridMultilevel"/>
     <w:tmpl w:val="D106777A"/>
@@ -5869,7 +6035,7 @@
       </w:pPr>
     </w:lvl>
   </w:abstractNum>
-  <w:abstractNum w:abstractNumId="12" w15:restartNumberingAfterBreak="0">
+  <w:abstractNum w:abstractNumId="13" w15:restartNumberingAfterBreak="0">
     <w:nsid w:val="14FD5A74"/>
     <w:multiLevelType w:val="hybridMultilevel"/>
     <w:tmpl w:val="A4280E8A"/>
@@ -5982,7 +6148,7 @@
       </w:rPr>
     </w:lvl>
   </w:abstractNum>
-  <w:abstractNum w:abstractNumId="13" w15:restartNumberingAfterBreak="0">
+  <w:abstractNum w:abstractNumId="14" w15:restartNumberingAfterBreak="0">
     <w:nsid w:val="1BE4265D"/>
     <w:multiLevelType w:val="multilevel"/>
     <w:tmpl w:val="0409001F"/>
@@ -6068,7 +6234,7 @@
       </w:pPr>
     </w:lvl>
   </w:abstractNum>
-  <w:abstractNum w:abstractNumId="14" w15:restartNumberingAfterBreak="0">
+  <w:abstractNum w:abstractNumId="15" w15:restartNumberingAfterBreak="0">
     <w:nsid w:val="1F8F5B63"/>
     <w:multiLevelType w:val="multilevel"/>
     <w:tmpl w:val="1CD6B866"/>
@@ -6155,7 +6321,7 @@
       </w:pPr>
     </w:lvl>
   </w:abstractNum>
-  <w:abstractNum w:abstractNumId="15" w15:restartNumberingAfterBreak="0">
+  <w:abstractNum w:abstractNumId="16" w15:restartNumberingAfterBreak="0">
     <w:nsid w:val="2A3440CC"/>
     <w:multiLevelType w:val="multilevel"/>
     <w:tmpl w:val="B5CE5722"/>
@@ -6242,7 +6408,7 @@
       </w:pPr>
     </w:lvl>
   </w:abstractNum>
-  <w:abstractNum w:abstractNumId="16" w15:restartNumberingAfterBreak="0">
+  <w:abstractNum w:abstractNumId="17" w15:restartNumberingAfterBreak="0">
     <w:nsid w:val="48D26CB1"/>
     <w:multiLevelType w:val="hybridMultilevel"/>
     <w:tmpl w:val="40AC7FA8"/>
@@ -6328,7 +6494,7 @@
       </w:pPr>
     </w:lvl>
   </w:abstractNum>
-  <w:abstractNum w:abstractNumId="17" w15:restartNumberingAfterBreak="0">
+  <w:abstractNum w:abstractNumId="18" w15:restartNumberingAfterBreak="0">
     <w:nsid w:val="57E95DD7"/>
     <w:multiLevelType w:val="hybridMultilevel"/>
     <w:tmpl w:val="40AC7FA8"/>
@@ -6414,7 +6580,7 @@
       </w:pPr>
     </w:lvl>
   </w:abstractNum>
-  <w:abstractNum w:abstractNumId="18" w15:restartNumberingAfterBreak="0">
+  <w:abstractNum w:abstractNumId="19" w15:restartNumberingAfterBreak="0">
     <w:nsid w:val="65BC2713"/>
     <w:multiLevelType w:val="multilevel"/>
     <w:tmpl w:val="04090023"/>
@@ -6501,7 +6667,7 @@
       </w:pPr>
     </w:lvl>
   </w:abstractNum>
-  <w:abstractNum w:abstractNumId="19" w15:restartNumberingAfterBreak="0">
+  <w:abstractNum w:abstractNumId="20" w15:restartNumberingAfterBreak="0">
     <w:nsid w:val="6BE0360C"/>
     <w:multiLevelType w:val="multilevel"/>
     <w:tmpl w:val="2E969558"/>
@@ -6588,7 +6754,7 @@
       </w:pPr>
     </w:lvl>
   </w:abstractNum>
-  <w:abstractNum w:abstractNumId="20" w15:restartNumberingAfterBreak="0">
+  <w:abstractNum w:abstractNumId="21" w15:restartNumberingAfterBreak="0">
     <w:nsid w:val="717A3257"/>
     <w:multiLevelType w:val="hybridMultilevel"/>
     <w:tmpl w:val="40AC7FA8"/>
@@ -6693,22 +6859,22 @@
     <w:abstractNumId w:val="8"/>
   </w:num>
   <w:num w:numId="7">
-    <w:abstractNumId w:val="13"/>
+    <w:abstractNumId w:val="14"/>
   </w:num>
   <w:num w:numId="8">
     <w:abstractNumId w:val="10"/>
   </w:num>
   <w:num w:numId="9">
+    <w:abstractNumId w:val="16"/>
+  </w:num>
+  <w:num w:numId="10">
     <w:abstractNumId w:val="15"/>
   </w:num>
-  <w:num w:numId="10">
-    <w:abstractNumId w:val="14"/>
-  </w:num>
   <w:num w:numId="11">
-    <w:abstractNumId w:val="19"/>
+    <w:abstractNumId w:val="20"/>
   </w:num>
   <w:num w:numId="12">
-    <w:abstractNumId w:val="18"/>
+    <w:abstractNumId w:val="19"/>
   </w:num>
   <w:num w:numId="13">
     <w:abstractNumId w:val="7"/>
@@ -6735,19 +6901,22 @@
     <w:abstractNumId w:val="0"/>
   </w:num>
   <w:num w:numId="21">
-    <w:abstractNumId w:val="11"/>
+    <w:abstractNumId w:val="12"/>
   </w:num>
   <w:num w:numId="22">
-    <w:abstractNumId w:val="12"/>
+    <w:abstractNumId w:val="13"/>
   </w:num>
   <w:num w:numId="23">
-    <w:abstractNumId w:val="16"/>
+    <w:abstractNumId w:val="17"/>
   </w:num>
   <w:num w:numId="24">
-    <w:abstractNumId w:val="20"/>
+    <w:abstractNumId w:val="21"/>
   </w:num>
   <w:num w:numId="25">
-    <w:abstractNumId w:val="17"/>
+    <w:abstractNumId w:val="18"/>
+  </w:num>
+  <w:num w:numId="26">
+    <w:abstractNumId w:val="11"/>
   </w:num>
 </w:numbering>
 </file>
@@ -8561,7 +8730,7 @@
 </file>
 
 <file path=customXml/itemProps1.xml><?xml version="1.0" encoding="utf-8"?>
-<ds:datastoreItem xmlns:ds="http://schemas.openxmlformats.org/officeDocument/2006/customXml" ds:itemID="{1287A0DE-5C37-4992-A9B2-663F5F545799}">
+<ds:datastoreItem xmlns:ds="http://schemas.openxmlformats.org/officeDocument/2006/customXml" ds:itemID="{E44D8F74-F5CE-4ABE-AED3-F91D1F621ED1}">
   <ds:schemaRefs>
     <ds:schemaRef ds:uri="http://schemas.openxmlformats.org/officeDocument/2006/bibliography"/>
   </ds:schemaRefs>

</xml_diff>

<commit_message>
more content filled in
</commit_message>
<xml_diff>
--- a/Level Design Report.docx
+++ b/Level Design Report.docx
@@ -12,7 +12,6 @@
       <w:bookmarkStart w:id="2" w:name="_Toc318188327"/>
       <w:bookmarkStart w:id="3" w:name="_Toc318188227"/>
       <w:bookmarkStart w:id="4" w:name="_Toc321147149"/>
-      <w:bookmarkStart w:id="5" w:name="_GoBack"/>
       <w:r>
         <w:rPr>
           <w:noProof/>
@@ -103,7 +102,6 @@
           </wp:anchor>
         </w:drawing>
       </w:r>
-      <w:bookmarkEnd w:id="5"/>
     </w:p>
     <w:p>
       <w:pPr>
@@ -3788,7 +3786,7 @@
       <w:pPr>
         <w:pStyle w:val="Heading1"/>
       </w:pPr>
-      <w:bookmarkStart w:id="6" w:name="_Toc472177212"/>
+      <w:bookmarkStart w:id="5" w:name="_Toc472177212"/>
       <w:bookmarkEnd w:id="0"/>
       <w:bookmarkEnd w:id="1"/>
       <w:bookmarkEnd w:id="2"/>
@@ -3798,585 +3796,574 @@
         <w:lastRenderedPageBreak/>
         <w:t>Design</w:t>
       </w:r>
+      <w:bookmarkEnd w:id="5"/>
+    </w:p>
+    <w:p>
+      <w:r>
+        <w:t xml:space="preserve">The level that will be designed </w:t>
+      </w:r>
+      <w:r>
+        <w:t xml:space="preserve">will be </w:t>
+      </w:r>
+      <w:r>
+        <w:t xml:space="preserve">from the game Scholar, </w:t>
+      </w:r>
+      <w:r>
+        <w:t>a first person magic quest game that takes places in a unique environment. The following section of the report sets out the general theme and setting of the game and the level.</w:t>
+      </w:r>
+    </w:p>
+    <w:p>
+      <w:pPr>
+        <w:pStyle w:val="Heading2"/>
+      </w:pPr>
+      <w:bookmarkStart w:id="6" w:name="_Toc472177213"/>
+      <w:r>
+        <w:t>Narrative description</w:t>
+      </w:r>
       <w:bookmarkEnd w:id="6"/>
     </w:p>
     <w:p>
       <w:r>
-        <w:t xml:space="preserve">The level that will be designed </w:t>
-      </w:r>
-      <w:r>
-        <w:t xml:space="preserve">will be </w:t>
-      </w:r>
-      <w:r>
-        <w:t xml:space="preserve">from the game Scholar, </w:t>
-      </w:r>
-      <w:r>
-        <w:t>a first person magic quest game that takes places in a unique environment. The following section of the report sets out the general theme and setting of the game and the level.</w:t>
+        <w:t xml:space="preserve">You play as ‘’The Traveller” a nameless entity that is travelling across the Kingdom of Dalriada </w:t>
+      </w:r>
+      <w:r>
+        <w:t>to its capital Kilcreggan. In your possession is the ‘Tome’ a scripture filled with cryptic symbols that effect the world once articulated. Your quest is to take the valuable scripture to a safe haven where it can be studied for the better of the wider kingdom.</w:t>
+      </w:r>
+      <w:r>
+        <w:t xml:space="preserve"> The question that must be answered though, can you master the Tome’s secrets in order to achieve your goals, can you effectively wield its power to protect you.</w:t>
+      </w:r>
+      <w:r>
+        <w:t xml:space="preserve"> </w:t>
       </w:r>
     </w:p>
     <w:p>
       <w:pPr>
         <w:pStyle w:val="Heading2"/>
       </w:pPr>
-      <w:bookmarkStart w:id="7" w:name="_Toc472177213"/>
-      <w:r>
-        <w:t>Narrative description</w:t>
+      <w:bookmarkStart w:id="7" w:name="_Toc472177214"/>
+      <w:r>
+        <w:t>Settings, Theme, Location</w:t>
       </w:r>
       <w:bookmarkEnd w:id="7"/>
     </w:p>
     <w:p>
-      <w:r>
-        <w:t xml:space="preserve">You play as ‘’The Traveller” a nameless entity that is travelling across the Kingdom of Dalriada </w:t>
-      </w:r>
-      <w:r>
-        <w:t>to its capital Kilcreggan. In your possession is the ‘Tome’ a scripture filled with cryptic symbols that effect the world once articulated. Your quest is to take the valuable scripture to a safe haven where it can be studied for the better of the wider kingdom.</w:t>
-      </w:r>
-      <w:r>
-        <w:t xml:space="preserve"> The question that must be answered though, can you master the Tome’s secrets in order to achieve your goals, can you effectively wield its power to protect you.</w:t>
+      <w:pPr>
+        <w:pStyle w:val="Heading3"/>
+      </w:pPr>
+      <w:bookmarkStart w:id="8" w:name="_Toc472177215"/>
+      <w:r>
+        <w:t>Setting</w:t>
+      </w:r>
+      <w:bookmarkEnd w:id="8"/>
+    </w:p>
+    <w:p>
+      <w:r>
+        <w:t>As alluded to in the narrative description the level is set i</w:t>
+      </w:r>
+      <w:r>
+        <w:t>n the Kingdom of Dalriada</w:t>
+      </w:r>
+      <w:r>
+        <w:t xml:space="preserve"> in a period known as the</w:t>
+      </w:r>
+      <w:r>
+        <w:t xml:space="preserve"> Age of Discovery commonly referred to as the</w:t>
+      </w:r>
+      <w:r>
+        <w:t xml:space="preserve"> Second Age</w:t>
+      </w:r>
+      <w:r>
+        <w:t>.</w:t>
+      </w:r>
+      <w:r>
+        <w:t xml:space="preserve"> The exact date is not known however it is set in the final days of the Second Age</w:t>
+      </w:r>
+      <w:r>
+        <w:t xml:space="preserve"> with the completion of the journey starting the Age of Knowledge or Third Age.</w:t>
+      </w:r>
+    </w:p>
+    <w:p>
+      <w:pPr>
+        <w:pStyle w:val="Heading3"/>
+      </w:pPr>
+      <w:bookmarkStart w:id="9" w:name="_Toc472177216"/>
+      <w:r>
+        <w:t>Theme</w:t>
+      </w:r>
+      <w:bookmarkEnd w:id="9"/>
+    </w:p>
+    <w:p>
+      <w:r>
+        <w:t>The theme of the game is medieval fantasy</w:t>
+      </w:r>
+      <w:r>
+        <w:t xml:space="preserve"> taking various style elements from Celtic and Medieval history</w:t>
+      </w:r>
+      <w:r>
+        <w:t>.</w:t>
+      </w:r>
+      <w:r>
+        <w:t xml:space="preserve"> The game</w:t>
+      </w:r>
+      <w:r>
+        <w:t>’</w:t>
+      </w:r>
+      <w:r>
+        <w:t>s theme encompasses large sprawling forests with</w:t>
+      </w:r>
+      <w:r>
+        <w:t xml:space="preserve"> small medieval towns</w:t>
       </w:r>
       <w:r>
         <w:t xml:space="preserve"> </w:t>
       </w:r>
+      <w:r>
+        <w:t>that serve to give the game a unique look and theme.</w:t>
+      </w:r>
+      <w:r>
+        <w:t xml:space="preserve"> The theme is meant to entrance the player in its beauty while completely masking the dangers that lie around the player.</w:t>
+      </w:r>
+    </w:p>
+    <w:p>
+      <w:pPr>
+        <w:pStyle w:val="Heading3"/>
+      </w:pPr>
+      <w:bookmarkStart w:id="10" w:name="_Toc472177217"/>
+      <w:r>
+        <w:t>Location</w:t>
+      </w:r>
+      <w:bookmarkEnd w:id="10"/>
+    </w:p>
+    <w:p>
+      <w:r>
+        <w:t xml:space="preserve">You start in an undisclosed </w:t>
+      </w:r>
+      <w:r>
+        <w:t>forest</w:t>
+      </w:r>
+      <w:r>
+        <w:t xml:space="preserve"> in the Kingdom of Dalriada</w:t>
+      </w:r>
+      <w:r>
+        <w:t xml:space="preserve"> </w:t>
+      </w:r>
+      <w:r>
+        <w:t>on the way to the nearest town.</w:t>
+      </w:r>
+      <w:r>
+        <w:t xml:space="preserve"> </w:t>
+      </w:r>
+      <w:r>
+        <w:t>However,</w:t>
+      </w:r>
+      <w:r>
+        <w:t xml:space="preserve"> prior to the start of the level you understand that it is getting dark and you are on your way to a nearby campfire to sleep and rest. However, the campfire lies uninhabited except for one sole body laying by the fire. With suspicions raised you decided to investigate the fate of the occupants of the camp site.</w:t>
+      </w:r>
     </w:p>
     <w:p>
       <w:pPr>
         <w:pStyle w:val="Heading2"/>
       </w:pPr>
-      <w:bookmarkStart w:id="8" w:name="_Toc472177214"/>
-      <w:r>
-        <w:t>Settings, Theme, Location</w:t>
-      </w:r>
-      <w:bookmarkEnd w:id="8"/>
+      <w:bookmarkStart w:id="11" w:name="_Toc472177218"/>
+      <w:r>
+        <w:t>Player Experiencce</w:t>
+      </w:r>
+      <w:bookmarkEnd w:id="11"/>
+    </w:p>
+    <w:p>
+      <w:r>
+        <w:t>The player is due to arrive at a camp site in the near area</w:t>
+      </w:r>
+      <w:r>
+        <w:t xml:space="preserve">. </w:t>
+      </w:r>
+      <w:r>
+        <w:t>The player upon arriving will perform investigative work finding clues at the site to find out what happened. Once all clues have been revealed the player is supposed to successfully survey the area revealing a group of monsters that have been killing travellers through the area for a long time. The player</w:t>
+      </w:r>
+      <w:r>
+        <w:t xml:space="preserve"> will need to deploy their magic skills to defeat said enemies, once they have they can acquire loot for the future travels.</w:t>
+      </w:r>
+    </w:p>
+    <w:p>
+      <w:pPr>
+        <w:pStyle w:val="Heading2"/>
+      </w:pPr>
+      <w:bookmarkStart w:id="12" w:name="_Toc472177219"/>
+      <w:r>
+        <w:t>Level Features</w:t>
+      </w:r>
+      <w:bookmarkEnd w:id="12"/>
     </w:p>
     <w:p>
       <w:pPr>
         <w:pStyle w:val="Heading3"/>
       </w:pPr>
-      <w:bookmarkStart w:id="9" w:name="_Toc472177215"/>
-      <w:r>
-        <w:t>Setting</w:t>
-      </w:r>
-      <w:bookmarkEnd w:id="9"/>
-    </w:p>
-    <w:p>
-      <w:r>
-        <w:t>As alluded to in the narrative description the level is set i</w:t>
-      </w:r>
-      <w:r>
-        <w:t>n the Kingdom of Dalriada</w:t>
-      </w:r>
-      <w:r>
-        <w:t xml:space="preserve"> in a period known as the</w:t>
-      </w:r>
-      <w:r>
-        <w:t xml:space="preserve"> Age of Discovery commonly referred to as the</w:t>
-      </w:r>
-      <w:r>
-        <w:t xml:space="preserve"> Second Age</w:t>
-      </w:r>
-      <w:r>
-        <w:t>.</w:t>
-      </w:r>
-      <w:r>
-        <w:t xml:space="preserve"> The exact date is not known however it is set in the final days of the Second Age</w:t>
-      </w:r>
-      <w:r>
-        <w:t xml:space="preserve"> with the completion of the journey starting the Age of Knowledge or Third Age.</w:t>
+      <w:bookmarkStart w:id="13" w:name="_Toc472177220"/>
+      <w:r>
+        <w:t>Realistic Terrain</w:t>
+      </w:r>
+      <w:bookmarkEnd w:id="13"/>
+    </w:p>
+    <w:p>
+      <w:r>
+        <w:t>The level itself will be set in an open area in a forest.</w:t>
+      </w:r>
+      <w:r>
+        <w:t xml:space="preserve"> Do give the illusion that this is a real place the forest itself will be expansive comprising of various trees, bushes and general features.</w:t>
       </w:r>
     </w:p>
     <w:p>
       <w:pPr>
         <w:pStyle w:val="Heading3"/>
       </w:pPr>
-      <w:bookmarkStart w:id="10" w:name="_Toc472177216"/>
-      <w:r>
-        <w:t>Theme</w:t>
-      </w:r>
-      <w:bookmarkEnd w:id="10"/>
-    </w:p>
-    <w:p>
-      <w:r>
-        <w:t>The theme of the game is medieval fantasy</w:t>
-      </w:r>
-      <w:r>
-        <w:t xml:space="preserve"> taking various style elements from Celtic and Medieval history</w:t>
-      </w:r>
-      <w:r>
-        <w:t>.</w:t>
-      </w:r>
-      <w:r>
-        <w:t xml:space="preserve"> The game</w:t>
-      </w:r>
-      <w:r>
-        <w:t>’</w:t>
-      </w:r>
-      <w:r>
-        <w:t>s theme encompasses large sprawling forests with</w:t>
-      </w:r>
-      <w:r>
-        <w:t xml:space="preserve"> small medieval towns</w:t>
-      </w:r>
-      <w:r>
-        <w:t xml:space="preserve"> </w:t>
-      </w:r>
-      <w:r>
-        <w:t>that serve to give the game a unique look and theme.</w:t>
-      </w:r>
-      <w:r>
-        <w:t xml:space="preserve"> The theme is meant to entrance the player in its beauty while completely masking the dangers that lie around the player.</w:t>
-      </w:r>
-    </w:p>
-    <w:p>
-      <w:pPr>
-        <w:pStyle w:val="Heading3"/>
-      </w:pPr>
-      <w:bookmarkStart w:id="11" w:name="_Toc472177217"/>
-      <w:r>
-        <w:t>Location</w:t>
-      </w:r>
-      <w:bookmarkEnd w:id="11"/>
-    </w:p>
-    <w:p>
-      <w:r>
-        <w:t xml:space="preserve">You start in an undisclosed </w:t>
-      </w:r>
-      <w:r>
-        <w:t>forest</w:t>
-      </w:r>
-      <w:r>
-        <w:t xml:space="preserve"> in the Kingdom of Dalriada</w:t>
-      </w:r>
-      <w:r>
-        <w:t xml:space="preserve"> </w:t>
-      </w:r>
-      <w:r>
-        <w:t>on the way to the nearest town.</w:t>
-      </w:r>
-      <w:r>
-        <w:t xml:space="preserve"> </w:t>
-      </w:r>
-      <w:r>
-        <w:t>However,</w:t>
-      </w:r>
-      <w:r>
-        <w:t xml:space="preserve"> prior to the start of the level you understand that it is getting dark and you are on your way to a nearby campfire to sleep and rest. However, the campfire lies uninhabited except for one sole body laying by the fire. With suspicions raised you decided to investigate the fate of the occupants of the camp site.</w:t>
-      </w:r>
-    </w:p>
-    <w:p>
-      <w:pPr>
-        <w:pStyle w:val="Heading2"/>
-      </w:pPr>
-      <w:bookmarkStart w:id="12" w:name="_Toc472177218"/>
-      <w:r>
-        <w:t>Player Experiencce</w:t>
-      </w:r>
-      <w:bookmarkEnd w:id="12"/>
-    </w:p>
-    <w:p>
-      <w:r>
-        <w:t>The player is due to arrive at a camp site in the near area</w:t>
-      </w:r>
-      <w:r>
-        <w:t xml:space="preserve">. </w:t>
-      </w:r>
-      <w:r>
-        <w:t>The player upon arriving will perform investigative work finding clues at the site to find out what happened. Once all clues have been revealed the player is supposed to successfully survey the area revealing a group of monsters that have been killing travellers through the area for a long time. The player</w:t>
-      </w:r>
-      <w:r>
-        <w:t xml:space="preserve"> will need to deploy their magic skills to defeat said enemies, once they have they can acquire loot for the future travels.</w:t>
-      </w:r>
-    </w:p>
-    <w:p>
-      <w:pPr>
-        <w:pStyle w:val="Heading2"/>
-      </w:pPr>
-      <w:bookmarkStart w:id="13" w:name="_Toc472177219"/>
-      <w:r>
-        <w:t>Level Features</w:t>
-      </w:r>
-      <w:bookmarkEnd w:id="13"/>
-    </w:p>
-    <w:p>
-      <w:pPr>
-        <w:pStyle w:val="Heading3"/>
-      </w:pPr>
-      <w:bookmarkStart w:id="14" w:name="_Toc472177220"/>
-      <w:r>
-        <w:t>Realistic Terrain</w:t>
-      </w:r>
-      <w:bookmarkEnd w:id="14"/>
-    </w:p>
-    <w:p>
-      <w:r>
-        <w:t>The level itself will be set in an open area in a forest.</w:t>
-      </w:r>
-      <w:r>
-        <w:t xml:space="preserve"> Do give the illusion that this is a real place the forest itself will be expansive comprising of various trees, bushes and general features.</w:t>
-      </w:r>
-    </w:p>
-    <w:p>
-      <w:pPr>
-        <w:pStyle w:val="Heading3"/>
-      </w:pPr>
-      <w:bookmarkStart w:id="15" w:name="_Toc472177221"/>
+      <w:bookmarkStart w:id="14" w:name="_Toc472177221"/>
       <w:r>
         <w:lastRenderedPageBreak/>
         <w:t>Clues</w:t>
       </w:r>
+      <w:bookmarkEnd w:id="14"/>
+    </w:p>
+    <w:p>
+      <w:r>
+        <w:t>The campsite itself will have various clues about, to interact with said clues the user will press a button revealing an exposition dump to fill the player in on the narrative.</w:t>
+      </w:r>
+      <w:r>
+        <w:t xml:space="preserve"> Once all clues are revealed the story will continue showing the</w:t>
+      </w:r>
+      <w:r>
+        <w:t xml:space="preserve"> location to go to investigate further.</w:t>
+      </w:r>
+    </w:p>
+    <w:p>
+      <w:pPr>
+        <w:pStyle w:val="Heading3"/>
+      </w:pPr>
+      <w:bookmarkStart w:id="15" w:name="_Toc472177222"/>
+      <w:r>
+        <w:t>Loot</w:t>
+      </w:r>
       <w:bookmarkEnd w:id="15"/>
     </w:p>
     <w:p>
       <w:r>
-        <w:t>The campsite itself will have various clues about, to interact with said clues the user will press a button revealing an exposition dump to fill the player in on the narrative.</w:t>
-      </w:r>
-      <w:r>
-        <w:t xml:space="preserve"> Once all clues are revealed the story will continue showing the</w:t>
-      </w:r>
-      <w:r>
-        <w:t xml:space="preserve"> location to go to investigate further.</w:t>
+        <w:t>The level will comprise of three loot locations. The first is loot contained under a bridge that must be crossed to get to the campsite.</w:t>
+      </w:r>
+      <w:r>
+        <w:t xml:space="preserve"> The second is at the campsite itself, there will be chests located next to one of the tents. Finally, there will be a chest located at the location where you kill the monsters</w:t>
+      </w:r>
+      <w:r>
+        <w:t xml:space="preserve"> which is meant to represent their spoils</w:t>
+      </w:r>
+      <w:r>
+        <w:t xml:space="preserve"> from their killing</w:t>
+      </w:r>
+      <w:r>
+        <w:t xml:space="preserve"> adventures</w:t>
+      </w:r>
+      <w:r>
+        <w:t>.</w:t>
       </w:r>
     </w:p>
     <w:p>
       <w:pPr>
         <w:pStyle w:val="Heading3"/>
       </w:pPr>
-      <w:bookmarkStart w:id="16" w:name="_Toc472177222"/>
-      <w:r>
-        <w:t>Loot</w:t>
+      <w:bookmarkStart w:id="16" w:name="_Toc472177223"/>
+      <w:r>
+        <w:t>Enemies</w:t>
       </w:r>
       <w:bookmarkEnd w:id="16"/>
     </w:p>
     <w:p>
       <w:r>
-        <w:t>The level will comprise of three loot locations. The first is loot contained under a bridge that must be crossed to get to the campsite.</w:t>
-      </w:r>
-      <w:r>
-        <w:t xml:space="preserve"> The second is at the campsite itself, there will be chests located next to one of the tents. Finally, there will be a chest located at the location where you kill the monsters</w:t>
-      </w:r>
-      <w:r>
-        <w:t xml:space="preserve"> which is meant to represent their spoils</w:t>
-      </w:r>
-      <w:r>
-        <w:t xml:space="preserve"> from their killing</w:t>
-      </w:r>
-      <w:r>
-        <w:t xml:space="preserve"> adventures</w:t>
-      </w:r>
-      <w:r>
-        <w:t>.</w:t>
-      </w:r>
+        <w:t>The climax of the level is a battle between the player and a group of enemies. The feature of this level is the ability to use magic to battle and eliminate the enemies. The enemies will have a simplistic AI feature which will track down and try to eliminate the player.</w:t>
+      </w:r>
+    </w:p>
+    <w:p>
+      <w:pPr>
+        <w:pStyle w:val="Heading2"/>
+      </w:pPr>
+      <w:bookmarkStart w:id="17" w:name="_Toc472177224"/>
+      <w:r>
+        <w:t>Usability</w:t>
+      </w:r>
+      <w:bookmarkEnd w:id="17"/>
     </w:p>
     <w:p>
       <w:pPr>
         <w:pStyle w:val="Heading3"/>
       </w:pPr>
-      <w:bookmarkStart w:id="17" w:name="_Toc472177223"/>
-      <w:r>
-        <w:t>Enemies</w:t>
-      </w:r>
-      <w:bookmarkEnd w:id="17"/>
-    </w:p>
-    <w:p>
-      <w:r>
-        <w:t>The climax of the level is a battle between the player and a group of enemies. The feature of this level is the ability to use magic to battle and eliminate the enemies. The enemies will have a simplistic AI feature which will track down and try to eliminate the player.</w:t>
+      <w:bookmarkStart w:id="18" w:name="_Toc472177225"/>
+      <w:r>
+        <w:t>PC Controls</w:t>
+      </w:r>
+      <w:bookmarkEnd w:id="18"/>
+    </w:p>
+    <w:p>
+      <w:bookmarkStart w:id="19" w:name="_Toc472177226"/>
+      <w:r>
+        <w:t xml:space="preserve">[INSERT </w:t>
+      </w:r>
+      <w:r>
+        <w:t>PC CONTROLS</w:t>
+      </w:r>
+      <w:r>
+        <w:t>]</w:t>
+      </w:r>
+    </w:p>
+    <w:p>
+      <w:pPr>
+        <w:pStyle w:val="Heading3"/>
+      </w:pPr>
+      <w:r>
+        <w:t>Gamepad Controls</w:t>
+      </w:r>
+      <w:bookmarkEnd w:id="19"/>
+    </w:p>
+    <w:p>
+      <w:bookmarkStart w:id="20" w:name="_Toc472177227"/>
+      <w:r>
+        <w:t xml:space="preserve">[INSERT </w:t>
+      </w:r>
+      <w:r>
+        <w:t>GAMEPAD CONTROLS</w:t>
+      </w:r>
+      <w:r>
+        <w:t>]</w:t>
       </w:r>
     </w:p>
     <w:p>
       <w:pPr>
         <w:pStyle w:val="Heading2"/>
       </w:pPr>
-      <w:bookmarkStart w:id="18" w:name="_Toc472177224"/>
-      <w:r>
-        <w:t>Usability</w:t>
-      </w:r>
-      <w:bookmarkEnd w:id="18"/>
+      <w:r>
+        <w:t>Video</w:t>
+      </w:r>
+      <w:r>
+        <w:t xml:space="preserve"> R</w:t>
+      </w:r>
+      <w:r>
+        <w:t>esearch</w:t>
+      </w:r>
+      <w:bookmarkEnd w:id="20"/>
+    </w:p>
+    <w:p>
+      <w:r>
+        <w:t>To take full advantage of the engine’s power I researched various advanced graphics effects to generally improve the quality of the games graphics.</w:t>
+      </w:r>
+      <w:r>
+        <w:t xml:space="preserve"> The effects used are listed below.</w:t>
+      </w:r>
     </w:p>
     <w:p>
       <w:pPr>
         <w:pStyle w:val="Heading3"/>
       </w:pPr>
-      <w:bookmarkStart w:id="19" w:name="_Toc472177225"/>
-      <w:r>
-        <w:t>PC Controls</w:t>
-      </w:r>
-      <w:bookmarkEnd w:id="19"/>
-    </w:p>
-    <w:p>
-      <w:pPr>
-        <w:rPr>
-          <w:b/>
-        </w:rPr>
-      </w:pPr>
-      <w:r>
-        <w:t>Here are the pc controls</w:t>
-      </w:r>
-      <w:r>
-        <w:t xml:space="preserve">. </w:t>
-      </w:r>
-      <w:r>
-        <w:rPr>
-          <w:b/>
-        </w:rPr>
-        <w:t>(TO BE DONE)</w:t>
+      <w:bookmarkStart w:id="21" w:name="_Toc472177228"/>
+      <w:r>
+        <w:t>HDR</w:t>
+      </w:r>
+      <w:bookmarkEnd w:id="21"/>
+    </w:p>
+    <w:p>
+      <w:r>
+        <w:t>To make the game more immersive</w:t>
+      </w:r>
+      <w:r>
+        <w:t xml:space="preserve"> we utilise HDR known</w:t>
+      </w:r>
+      <w:r>
+        <w:t xml:space="preserve"> </w:t>
+      </w:r>
+      <w:r>
+        <w:t xml:space="preserve">as </w:t>
+      </w:r>
+      <w:r>
+        <w:t>High</w:t>
+      </w:r>
+      <w:r>
+        <w:t xml:space="preserve"> </w:t>
+      </w:r>
+      <w:r>
+        <w:t>Dynamic Ra</w:t>
+      </w:r>
+      <w:r>
+        <w:t>nge</w:t>
+      </w:r>
+      <w:r>
+        <w:t xml:space="preserve"> which is a new technique that results in a more photorealistic image by adding a post processing step where lighting values are no longer clamped and a great</w:t>
+      </w:r>
+      <w:r>
+        <w:t>er dynamic</w:t>
+      </w:r>
+      <w:r>
+        <w:t xml:space="preserve"> range of lighting </w:t>
+      </w:r>
+      <w:r>
+        <w:t xml:space="preserve">values is applied to </w:t>
+      </w:r>
+      <w:r>
+        <w:t>the</w:t>
+      </w:r>
+      <w:r>
+        <w:t xml:space="preserve"> frame</w:t>
+      </w:r>
+      <w:r>
+        <w:t xml:space="preserve"> image resulting in more luminance and a better image quality. We enabled this in Unity which is in the </w:t>
+      </w:r>
+      <w:r>
+        <w:t xml:space="preserve">engine by default </w:t>
+      </w:r>
+      <w:r>
+        <w:t>to improve the overall picture.</w:t>
       </w:r>
     </w:p>
     <w:p>
       <w:pPr>
         <w:pStyle w:val="Heading3"/>
       </w:pPr>
-      <w:bookmarkStart w:id="20" w:name="_Toc472177226"/>
-      <w:r>
-        <w:t>Gamepad Controls</w:t>
-      </w:r>
-      <w:bookmarkEnd w:id="20"/>
-    </w:p>
-    <w:p>
-      <w:r>
-        <w:t>Here are the gamepad controls</w:t>
-      </w:r>
-      <w:r>
-        <w:t xml:space="preserve">. </w:t>
-      </w:r>
-      <w:r>
-        <w:rPr>
-          <w:b/>
-        </w:rPr>
-        <w:t>(TO BE DONE)</w:t>
+      <w:bookmarkStart w:id="22" w:name="_Toc472177229"/>
+      <w:r>
+        <w:t>Motion Blur</w:t>
+      </w:r>
+      <w:bookmarkEnd w:id="22"/>
+    </w:p>
+    <w:p>
+      <w:r>
+        <w:t>We also added motion blur. The inclusion of motion blur is to make camera movement more natural. Motion blur is a technique that applies a blur to moving objects in the scene. In our case when the camera moves sharply a blur is applied to the whole image resulting in a more realistic camera in game.</w:t>
+      </w:r>
+      <w:r>
+        <w:t xml:space="preserve"> This is why it was added.</w:t>
+      </w:r>
+    </w:p>
+    <w:p>
+      <w:pPr>
+        <w:pStyle w:val="Heading3"/>
+      </w:pPr>
+      <w:bookmarkStart w:id="23" w:name="_Toc472177230"/>
+      <w:r>
+        <w:t>Depth of Field</w:t>
+      </w:r>
+      <w:bookmarkEnd w:id="23"/>
+    </w:p>
+    <w:p>
+      <w:r>
+        <w:t>Finally, the most advanced graphics technology we added was Depth of Field. It is a post processing effect</w:t>
+      </w:r>
+      <w:r>
+        <w:t xml:space="preserve"> </w:t>
+      </w:r>
+      <w:r>
+        <w:t xml:space="preserve">that applies a </w:t>
+      </w:r>
+      <w:r>
+        <w:t>blur to objects out of focus.</w:t>
+      </w:r>
+      <w:r>
+        <w:t xml:space="preserve"> The result is a more </w:t>
+      </w:r>
+      <w:r>
+        <w:t>lifelike</w:t>
+      </w:r>
+      <w:r>
+        <w:t xml:space="preserve"> camera.</w:t>
+      </w:r>
+      <w:r>
+        <w:t xml:space="preserve"> In our game we consider items in the centre of the screen to be the ones being focused on. The depth of field effect in our game will be very light but will improve the overall quality.</w:t>
       </w:r>
     </w:p>
     <w:p>
       <w:pPr>
         <w:pStyle w:val="Heading2"/>
       </w:pPr>
-      <w:bookmarkStart w:id="21" w:name="_Toc472177227"/>
-      <w:r>
-        <w:t>Video</w:t>
-      </w:r>
-      <w:r>
-        <w:t xml:space="preserve"> R</w:t>
-      </w:r>
-      <w:r>
-        <w:t>esearch</w:t>
-      </w:r>
-      <w:bookmarkEnd w:id="21"/>
-    </w:p>
-    <w:p>
-      <w:r>
-        <w:t>To take full advantage of the engine’s power I researched various advanced graphics effects to generally improve the quality of the games graphics.</w:t>
-      </w:r>
-      <w:r>
-        <w:t xml:space="preserve"> The effects used are listed below.</w:t>
-      </w:r>
-    </w:p>
-    <w:p>
-      <w:pPr>
-        <w:pStyle w:val="Heading3"/>
-      </w:pPr>
-      <w:bookmarkStart w:id="22" w:name="_Toc472177228"/>
-      <w:r>
-        <w:t>HDR</w:t>
-      </w:r>
-      <w:bookmarkEnd w:id="22"/>
-    </w:p>
-    <w:p>
-      <w:r>
-        <w:t>To make the game more immersive</w:t>
-      </w:r>
-      <w:r>
-        <w:t xml:space="preserve"> we utilise HDR known</w:t>
-      </w:r>
-      <w:r>
-        <w:t xml:space="preserve"> </w:t>
-      </w:r>
-      <w:r>
-        <w:t xml:space="preserve">as </w:t>
-      </w:r>
-      <w:r>
-        <w:t>High</w:t>
-      </w:r>
-      <w:r>
-        <w:t xml:space="preserve"> </w:t>
-      </w:r>
-      <w:r>
-        <w:t>Dynamic Ra</w:t>
-      </w:r>
-      <w:r>
-        <w:t>nge</w:t>
-      </w:r>
-      <w:r>
-        <w:t xml:space="preserve"> which is a new technique that results in a more photorealistic image by adding a post processing step where lighting values are no longer clamped and a great</w:t>
-      </w:r>
-      <w:r>
-        <w:t>er dynamic</w:t>
-      </w:r>
-      <w:r>
-        <w:t xml:space="preserve"> range of lighting </w:t>
-      </w:r>
-      <w:r>
-        <w:t xml:space="preserve">values is applied to </w:t>
-      </w:r>
-      <w:r>
-        <w:t>the</w:t>
-      </w:r>
-      <w:r>
-        <w:t xml:space="preserve"> frame</w:t>
-      </w:r>
-      <w:r>
-        <w:t xml:space="preserve"> image resulting in more luminance and a better image quality. We enabled this in Unity which is in the </w:t>
-      </w:r>
-      <w:r>
-        <w:t xml:space="preserve">engine by default </w:t>
-      </w:r>
-      <w:r>
-        <w:t>to improve the overall picture.</w:t>
-      </w:r>
-    </w:p>
-    <w:p>
-      <w:pPr>
-        <w:pStyle w:val="Heading3"/>
-      </w:pPr>
-      <w:bookmarkStart w:id="23" w:name="_Toc472177229"/>
-      <w:r>
-        <w:t>Motion Blur</w:t>
-      </w:r>
-      <w:bookmarkEnd w:id="23"/>
-    </w:p>
-    <w:p>
-      <w:r>
-        <w:t>We also added motion blur. The inclusion of motion blur is to make camera movement more natural. Motion blur is a technique that applies a blur to moving objects in the scene. In our case when the camera moves sharply a blur is applied to the whole image resulting in a more realistic camera in game.</w:t>
-      </w:r>
-      <w:r>
-        <w:t xml:space="preserve"> This is why it was added.</w:t>
-      </w:r>
-    </w:p>
-    <w:p>
-      <w:pPr>
-        <w:pStyle w:val="Heading3"/>
-      </w:pPr>
-      <w:bookmarkStart w:id="24" w:name="_Toc472177230"/>
-      <w:r>
-        <w:t>Depth of Field</w:t>
-      </w:r>
-      <w:bookmarkEnd w:id="24"/>
-    </w:p>
-    <w:p>
-      <w:r>
-        <w:t>Finally, the most advanced graphics technology we added was Depth of Field. It is a post processing effect</w:t>
-      </w:r>
-      <w:r>
-        <w:t xml:space="preserve"> </w:t>
-      </w:r>
-      <w:r>
-        <w:t xml:space="preserve">that applies a </w:t>
-      </w:r>
-      <w:r>
-        <w:t>blur to objects out of focus.</w:t>
-      </w:r>
-      <w:r>
-        <w:t xml:space="preserve"> The result is a more </w:t>
-      </w:r>
-      <w:r>
-        <w:t>lifelike</w:t>
-      </w:r>
-      <w:r>
-        <w:t xml:space="preserve"> camera.</w:t>
-      </w:r>
-      <w:r>
-        <w:t xml:space="preserve"> In our game we consider items in the centre of the screen to be the ones being focused on. The depth of field effect in our game will be very light but will improve the overall quality.</w:t>
-      </w:r>
-    </w:p>
-    <w:p>
-      <w:pPr>
-        <w:pStyle w:val="Heading2"/>
-      </w:pPr>
-      <w:bookmarkStart w:id="25" w:name="_Toc472177231"/>
+      <w:bookmarkStart w:id="24" w:name="_Toc472177231"/>
       <w:r>
         <w:lastRenderedPageBreak/>
         <w:t>Inspiration</w:t>
       </w:r>
+      <w:bookmarkEnd w:id="24"/>
+    </w:p>
+    <w:p>
+      <w:r>
+        <w:t>The artistic style of the level will very much be drawn from the woodland areas of where I grew up. The mechanics come from my own need to see more challenging RPGs which in recent years have been dumbed down to appeal to a wider audience. This is not a complaint of course, they have been made simpler to appeal to a wider audience and attract new fans for a genre. However, I would like to see a game that doesn’t want to do this and presents the RPG as complicated as it should be if it were real.</w:t>
+      </w:r>
+      <w:r>
+        <w:t xml:space="preserve"> This desire comes from my own experiences of RPGs which I played as a kid, most notably the Legend of Zelda and The Elder Scrolls series.</w:t>
+      </w:r>
+    </w:p>
+    <w:p>
+      <w:pPr>
+        <w:pStyle w:val="Heading2"/>
+      </w:pPr>
+      <w:bookmarkStart w:id="25" w:name="_Toc472177232"/>
+      <w:r>
+        <w:t>Story</w:t>
+      </w:r>
       <w:bookmarkEnd w:id="25"/>
     </w:p>
     <w:p>
-      <w:r>
-        <w:t>The artistic style of the level will very much be drawn from the woodland areas of where I grew up. The mechanics come from my own need to see more challenging RPGs which in recent years have been dumbed down to appeal to a wider audience. This is not a complaint of course, they have been made simpler to appeal to a wider audience and attract new fans for a genre. However, I would like to see a game that doesn’t want to do this and presents the RPG as complicated as it should be if it were real.</w:t>
-      </w:r>
-      <w:r>
-        <w:t xml:space="preserve"> This desire comes from my own experiences of RPGs which I played as a kid, most notably the Legend of Zelda and The Elder Scrolls series.</w:t>
+      <w:pPr>
+        <w:pStyle w:val="Heading3"/>
+      </w:pPr>
+      <w:bookmarkStart w:id="26" w:name="_Toc472177233"/>
+      <w:r>
+        <w:t>Game Story</w:t>
+      </w:r>
+      <w:bookmarkEnd w:id="26"/>
+    </w:p>
+    <w:p>
+      <w:r>
+        <w:t>Because the level is set in a wider storey I thought I would fill it in here. As I have already alluded to you play as “The Traveller”. Your goal is to travel to Kilcreggan to deliver “The Tome” a book that teaches the language that was used to form the world and today can control it. You are a scholar yourself and to travel to the capital you decipher the book yourself to equip you with the skills you need to survive the treacherous journey. The Tome must be delivered to the capital if it is to transform the kingdom, once it has it will end the Age of Discovery and usher in the Age of Knowledge.</w:t>
+      </w:r>
+    </w:p>
+    <w:p>
+      <w:pPr>
+        <w:pStyle w:val="Heading3"/>
+      </w:pPr>
+      <w:bookmarkStart w:id="27" w:name="_Toc472177234"/>
+      <w:r>
+        <w:t>Level Story</w:t>
+      </w:r>
+      <w:bookmarkEnd w:id="27"/>
+    </w:p>
+    <w:p>
+      <w:r>
+        <w:t>The level obviously cannot articulate this narrative to the player. The level is a simple section of the above journey which hopes to demonstrate the gameplay mechanics and general tone of the game.</w:t>
+      </w:r>
+      <w:r>
+        <w:t xml:space="preserve"> As “The Traveller” it is night and you are on your way to a nearby campsite. The campsite has been scavenged by monsters which must be discovered and defeated in a typical monster in the woods narrative.</w:t>
       </w:r>
     </w:p>
     <w:p>
       <w:pPr>
         <w:pStyle w:val="Heading2"/>
       </w:pPr>
-      <w:bookmarkStart w:id="26" w:name="_Toc472177232"/>
-      <w:r>
-        <w:t>Story</w:t>
-      </w:r>
-      <w:bookmarkEnd w:id="26"/>
+      <w:bookmarkStart w:id="28" w:name="_Toc472177235"/>
+      <w:r>
+        <w:t>Interactivity</w:t>
+      </w:r>
+      <w:bookmarkEnd w:id="28"/>
+    </w:p>
+    <w:p>
+      <w:r>
+        <w:t>The player is able to interact with the wider world in many ways. The spells the player can cast for instance can make very dark areas light.</w:t>
+      </w:r>
+      <w:r>
+        <w:t xml:space="preserve"> Other spells can also be used to target and destroy enemies such as using the fire bolt spell which lights your enemy on fire.</w:t>
+      </w:r>
+      <w:r>
+        <w:t xml:space="preserve"> There are also certain objects in game that can be interacted with including fire sources to make a certain area more visible in darkness and chests which contain loot which can be collected by the player.</w:t>
+      </w:r>
     </w:p>
     <w:p>
       <w:pPr>
         <w:pStyle w:val="Heading3"/>
       </w:pPr>
-      <w:bookmarkStart w:id="27" w:name="_Toc472177233"/>
-      <w:r>
-        <w:t>Game Story</w:t>
-      </w:r>
-      <w:bookmarkEnd w:id="27"/>
-    </w:p>
-    <w:p>
-      <w:r>
-        <w:t>Because the level is set in a wider storey I thought I would fill it in here. As I have already alluded to you play as “The Traveller”. Your goal is to travel to Kilcreggan to deliver “The Tome” a book that teaches the language that was used to form the world and today can control it. You are a scholar yourself and to travel to the capital you decipher the book yourself to equip you with the skills you need to survive the treacherous journey. The Tome must be delivered to the capital if it is to transform the kingdom, once it has it will end the Age of Discovery and usher in the Age of Knowledge.</w:t>
-      </w:r>
-    </w:p>
-    <w:p>
-      <w:pPr>
-        <w:pStyle w:val="Heading3"/>
-      </w:pPr>
-      <w:bookmarkStart w:id="28" w:name="_Toc472177234"/>
-      <w:r>
-        <w:t>Level Story</w:t>
-      </w:r>
-      <w:bookmarkEnd w:id="28"/>
-    </w:p>
-    <w:p>
-      <w:r>
-        <w:t>The level obviously cannot articulate this narrative to the player. The level is a simple section of the above journey which hopes to demonstrate the gameplay mechanics and general tone of the game.</w:t>
-      </w:r>
-      <w:r>
-        <w:t xml:space="preserve"> As “The Traveller” it is night and you are on your way to a nearby campsite. The campsite has been scavenged by monsters which must be discovered and defeated in a typical monster in the woods narrative.</w:t>
-      </w:r>
-    </w:p>
-    <w:p>
-      <w:pPr>
-        <w:pStyle w:val="Heading2"/>
-      </w:pPr>
-      <w:bookmarkStart w:id="29" w:name="_Toc472177235"/>
-      <w:r>
-        <w:t>Interactivity</w:t>
+      <w:bookmarkStart w:id="29" w:name="_Toc472177236"/>
+      <w:r>
+        <w:t>Objectives</w:t>
       </w:r>
       <w:bookmarkEnd w:id="29"/>
-    </w:p>
-    <w:p>
-      <w:r>
-        <w:t>The player is able to interact with the wider world in many ways. The spells the player can cast for instance can make very dark areas light.</w:t>
-      </w:r>
-      <w:r>
-        <w:t xml:space="preserve"> Other spells can also be used to target and destroy enemies such as using the fire bolt spell which lights your enemy on fire.</w:t>
-      </w:r>
-      <w:r>
-        <w:t xml:space="preserve"> There are also certain objects in game that can be interacted with including fire sources to make a certain area more visible in darkness and chests which contain loot which can be collected by the player.</w:t>
-      </w:r>
-    </w:p>
-    <w:p>
-      <w:pPr>
-        <w:pStyle w:val="Heading3"/>
-      </w:pPr>
-      <w:bookmarkStart w:id="30" w:name="_Toc472177236"/>
-      <w:r>
-        <w:t>Objectives</w:t>
-      </w:r>
-      <w:bookmarkEnd w:id="30"/>
     </w:p>
     <w:p>
       <w:r>
@@ -4534,238 +4521,289 @@
       <w:pPr>
         <w:pStyle w:val="Heading3"/>
       </w:pPr>
-      <w:bookmarkStart w:id="31" w:name="_Toc472177237"/>
+      <w:bookmarkStart w:id="30" w:name="_Toc472177237"/>
       <w:r>
         <w:lastRenderedPageBreak/>
         <w:t>Obstacles</w:t>
       </w:r>
+      <w:bookmarkEnd w:id="30"/>
+    </w:p>
+    <w:p>
+      <w:r>
+        <w:t xml:space="preserve">The main obstacles as seen above </w:t>
+      </w:r>
+      <w:r>
+        <w:t>the</w:t>
+      </w:r>
+      <w:r>
+        <w:t xml:space="preserve"> enemies at the end set piece, and the investigation work. The two obstacles serve as a narrative and </w:t>
+      </w:r>
+      <w:r>
+        <w:t>gameplay</w:t>
+      </w:r>
+      <w:r>
+        <w:t xml:space="preserve"> device to add variety and elements to </w:t>
+      </w:r>
+      <w:r>
+        <w:t>experience</w:t>
+      </w:r>
+      <w:r>
+        <w:t xml:space="preserve"> in the level. The investigation is meant so highlight how narrative can be simply exposed through the use of narrative dialogs. The final enemies as you might </w:t>
+      </w:r>
+      <w:r>
+        <w:t>have</w:t>
+      </w:r>
+      <w:r>
+        <w:t xml:space="preserve"> guessed allows us to inject combat into the quest allowing for some thrills while keeping the gameplay over the length of the quest variable.</w:t>
+      </w:r>
+    </w:p>
+    <w:p>
+      <w:pPr>
+        <w:pStyle w:val="Heading3"/>
+      </w:pPr>
+      <w:bookmarkStart w:id="31" w:name="_Toc472177238"/>
+      <w:r>
+        <w:t>Set Pieces</w:t>
+      </w:r>
+      <w:r>
+        <w:t xml:space="preserve"> </w:t>
+      </w:r>
+      <w:r>
+        <w:t>/</w:t>
+      </w:r>
+      <w:r>
+        <w:t xml:space="preserve"> </w:t>
+      </w:r>
+      <w:r>
+        <w:t>Scripted Events</w:t>
+      </w:r>
       <w:bookmarkEnd w:id="31"/>
     </w:p>
     <w:p>
-      <w:r>
-        <w:t xml:space="preserve">The main obstacles as seen above </w:t>
-      </w:r>
-      <w:r>
-        <w:t>the</w:t>
-      </w:r>
-      <w:r>
-        <w:t xml:space="preserve"> enemies at the end set piece, and the investigation work. The two obstacles serve as a narrative and </w:t>
-      </w:r>
-      <w:r>
-        <w:t>gameplay</w:t>
-      </w:r>
-      <w:r>
-        <w:t xml:space="preserve"> device to add variety and elements to </w:t>
-      </w:r>
-      <w:r>
-        <w:t>experience</w:t>
-      </w:r>
-      <w:r>
-        <w:t xml:space="preserve"> in the level. The investigation is meant so highlight how narrative can be simply exposed through the use of narrative dialogs. The final enemies as you might </w:t>
-      </w:r>
-      <w:r>
-        <w:t>have</w:t>
-      </w:r>
-      <w:r>
-        <w:t xml:space="preserve"> guessed allows us to inject combat into the quest allowing for some thrills while keeping the gameplay over the length of the quest variable.</w:t>
+      <w:pPr>
+        <w:pStyle w:val="Heading4"/>
+      </w:pPr>
+      <w:r>
+        <w:t>Investigation Work</w:t>
+      </w:r>
+    </w:p>
+    <w:p>
+      <w:r>
+        <w:t xml:space="preserve">The first scripted set piece will be the investigation section where the player will be locked into the camp till all clues are found. When a clue has been found it will reveal narrative that expands the quest. In total three clues should be expected to be found till the player </w:t>
+      </w:r>
+      <w:r>
+        <w:t xml:space="preserve">can </w:t>
+      </w:r>
+      <w:r>
+        <w:t>continue.</w:t>
+      </w:r>
+    </w:p>
+    <w:p>
+      <w:pPr>
+        <w:pStyle w:val="Heading4"/>
+      </w:pPr>
+      <w:r>
+        <w:t>Final Fight</w:t>
+      </w:r>
+    </w:p>
+    <w:p>
+      <w:r>
+        <w:t>The final set piece will be a combat sequence with a number of enemies</w:t>
+      </w:r>
+      <w:r>
+        <w:t>.</w:t>
+      </w:r>
+      <w:r>
+        <w:t xml:space="preserve"> This will serve as a finale and will allow the player to cast spells to defeat </w:t>
+      </w:r>
+      <w:r>
+        <w:t>their</w:t>
+      </w:r>
+      <w:r>
+        <w:t xml:space="preserve"> enemies.</w:t>
+      </w:r>
+    </w:p>
+    <w:p>
+      <w:pPr>
+        <w:pStyle w:val="Heading2"/>
+      </w:pPr>
+      <w:bookmarkStart w:id="32" w:name="_Toc472177239"/>
+      <w:r>
+        <w:t>Visual Development</w:t>
+      </w:r>
+      <w:bookmarkEnd w:id="32"/>
+    </w:p>
+    <w:p>
+      <w:bookmarkStart w:id="33" w:name="_Toc472177240"/>
+      <w:r>
+        <w:t xml:space="preserve">[INSERT </w:t>
+      </w:r>
+      <w:r>
+        <w:t>VISUAL DEVELOPMENT SECTION</w:t>
+      </w:r>
+      <w:r>
+        <w:t>]</w:t>
       </w:r>
     </w:p>
     <w:p>
       <w:pPr>
         <w:pStyle w:val="Heading3"/>
       </w:pPr>
-      <w:bookmarkStart w:id="32" w:name="_Toc472177238"/>
-      <w:r>
-        <w:t>Set Pieces</w:t>
-      </w:r>
-      <w:r>
-        <w:t xml:space="preserve"> </w:t>
-      </w:r>
-      <w:r>
-        <w:t>/</w:t>
-      </w:r>
-      <w:r>
-        <w:t xml:space="preserve"> </w:t>
-      </w:r>
-      <w:r>
-        <w:t>Scripted Events</w:t>
-      </w:r>
-      <w:bookmarkEnd w:id="32"/>
-    </w:p>
-    <w:p>
-      <w:pPr>
-        <w:pStyle w:val="Heading4"/>
-      </w:pPr>
-      <w:r>
-        <w:t>Investigation Work</w:t>
-      </w:r>
-    </w:p>
-    <w:p>
-      <w:r>
-        <w:t xml:space="preserve">The first scripted set piece will be the investigation section where the player will be locked into the camp till all clues are found. When a clue has been found it will reveal narrative that expands the quest. In total three clues should be expected to be found till the player </w:t>
-      </w:r>
-      <w:r>
-        <w:t xml:space="preserve">can </w:t>
-      </w:r>
-      <w:r>
-        <w:t>continue.</w:t>
-      </w:r>
-    </w:p>
-    <w:p>
-      <w:pPr>
-        <w:pStyle w:val="Heading4"/>
-      </w:pPr>
-      <w:r>
-        <w:t>Final Fight</w:t>
-      </w:r>
-    </w:p>
-    <w:p>
-      <w:r>
-        <w:t>The final set piece will be a combat sequence with a number of enemies</w:t>
-      </w:r>
-      <w:r>
-        <w:t>.</w:t>
-      </w:r>
-      <w:r>
-        <w:t xml:space="preserve"> This will serve as a finale and will allow the player to cast spells to defeat </w:t>
-      </w:r>
-      <w:r>
-        <w:t>their</w:t>
-      </w:r>
-      <w:r>
-        <w:t xml:space="preserve"> enemies.</w:t>
+      <w:r>
+        <w:t>Style Reference</w:t>
+      </w:r>
+      <w:bookmarkEnd w:id="33"/>
+    </w:p>
+    <w:p>
+      <w:bookmarkStart w:id="34" w:name="_Toc472177241"/>
+      <w:r>
+        <w:t xml:space="preserve">[INSERT </w:t>
+      </w:r>
+      <w:r>
+        <w:t xml:space="preserve">STYLE </w:t>
+      </w:r>
+      <w:r>
+        <w:t>SECTION]</w:t>
+      </w:r>
+    </w:p>
+    <w:p>
+      <w:pPr>
+        <w:pStyle w:val="Heading3"/>
+      </w:pPr>
+      <w:r>
+        <w:t>Colour Palette</w:t>
+      </w:r>
+      <w:bookmarkEnd w:id="34"/>
+    </w:p>
+    <w:p>
+      <w:bookmarkStart w:id="35" w:name="_Toc472177242"/>
+      <w:r>
+        <w:t xml:space="preserve">[INSERT </w:t>
+      </w:r>
+      <w:r>
+        <w:t>COLOUR</w:t>
+      </w:r>
+      <w:r>
+        <w:t xml:space="preserve"> SECTION]</w:t>
+      </w:r>
+    </w:p>
+    <w:p>
+      <w:pPr>
+        <w:pStyle w:val="Heading3"/>
+      </w:pPr>
+      <w:r>
+        <w:t>Lighting</w:t>
+      </w:r>
+      <w:bookmarkEnd w:id="35"/>
+    </w:p>
+    <w:p>
+      <w:bookmarkStart w:id="36" w:name="_Toc472177243"/>
+      <w:r>
+        <w:t xml:space="preserve">[INSERT </w:t>
+      </w:r>
+      <w:r>
+        <w:t>LIGHTING</w:t>
+      </w:r>
+      <w:bookmarkStart w:id="37" w:name="_GoBack"/>
+      <w:bookmarkEnd w:id="37"/>
+      <w:r>
+        <w:t xml:space="preserve"> SECTION]</w:t>
       </w:r>
     </w:p>
     <w:p>
       <w:pPr>
         <w:pStyle w:val="Heading2"/>
       </w:pPr>
-      <w:bookmarkStart w:id="33" w:name="_Toc472177239"/>
-      <w:r>
-        <w:t>Visual Development</w:t>
-      </w:r>
-      <w:bookmarkEnd w:id="33"/>
-    </w:p>
-    <w:p>
-      <w:r>
-        <w:t>Here is the content</w:t>
+      <w:r>
+        <w:t>Top-Down Layout and concept art</w:t>
+      </w:r>
+      <w:bookmarkEnd w:id="36"/>
+    </w:p>
+    <w:p>
+      <w:r>
+        <w:t>Below you can find the layout of the level and screenshots of the current experimentation build which is just a playground for developing the scripts required to make the level an actual game.</w:t>
+      </w:r>
+      <w:r>
+        <w:t xml:space="preserve"> The level as you can see from the below screenshot has three sections, the path, the campsite and the enclave.</w:t>
+      </w:r>
+      <w:r>
+        <w:t xml:space="preserve"> The path is where you start out, after which you will arrive at the campsite and you will finish in the enclave when you will fight the monsters and end the level.</w:t>
       </w:r>
     </w:p>
     <w:p>
       <w:pPr>
         <w:pStyle w:val="Heading3"/>
       </w:pPr>
-      <w:bookmarkStart w:id="34" w:name="_Toc472177240"/>
-      <w:r>
-        <w:t>Style Reference</w:t>
-      </w:r>
-      <w:bookmarkEnd w:id="34"/>
-    </w:p>
-    <w:p>
-      <w:r>
-        <w:t>Here is the content</w:t>
+      <w:bookmarkStart w:id="38" w:name="_Toc472177244"/>
+      <w:r>
+        <w:t>Level Layout</w:t>
+      </w:r>
+      <w:bookmarkEnd w:id="38"/>
+    </w:p>
+    <w:p>
+      <w:r>
+        <w:t xml:space="preserve">[INSERT </w:t>
+      </w:r>
+      <w:r>
+        <w:t>LEVEL DESIGN</w:t>
+      </w:r>
+      <w:r>
+        <w:t>]</w:t>
       </w:r>
     </w:p>
     <w:p>
       <w:pPr>
         <w:pStyle w:val="Heading3"/>
       </w:pPr>
-      <w:bookmarkStart w:id="35" w:name="_Toc472177241"/>
-      <w:r>
-        <w:t>Colour Palette</w:t>
-      </w:r>
-      <w:bookmarkEnd w:id="35"/>
-    </w:p>
-    <w:p>
-      <w:r>
-        <w:t>Here is the content</w:t>
+      <w:bookmarkStart w:id="39" w:name="_Toc472177245"/>
+      <w:r>
+        <w:t>Screenshots</w:t>
+      </w:r>
+      <w:bookmarkEnd w:id="39"/>
+    </w:p>
+    <w:p>
+      <w:r>
+        <w:t>[INSERT SCREENSHOTS]</w:t>
       </w:r>
     </w:p>
     <w:p>
       <w:pPr>
         <w:pStyle w:val="Heading3"/>
       </w:pPr>
-      <w:bookmarkStart w:id="36" w:name="_Toc472177242"/>
-      <w:r>
-        <w:t>Lighting</w:t>
-      </w:r>
-      <w:bookmarkEnd w:id="36"/>
-    </w:p>
-    <w:p>
-      <w:r>
-        <w:t>Here is the content</w:t>
+      <w:bookmarkStart w:id="40" w:name="_Toc472177246"/>
+      <w:r>
+        <w:t>Engine</w:t>
+      </w:r>
+      <w:bookmarkEnd w:id="40"/>
+    </w:p>
+    <w:p>
+      <w:r>
+        <w:t>To build the game I will be using the Unity game engine.</w:t>
+      </w:r>
+      <w:r>
+        <w:t xml:space="preserve"> One reason for this is because I am familiar with the engine itself. In </w:t>
+      </w:r>
+      <w:r>
+        <w:t>fact,</w:t>
+      </w:r>
+      <w:r>
+        <w:t xml:space="preserve"> I tried using</w:t>
+      </w:r>
+      <w:r>
+        <w:t xml:space="preserve"> it before coming to university, so I am very comfortable with it.</w:t>
+      </w:r>
+      <w:r>
+        <w:t xml:space="preserve"> It is also a very popular engine which mean it has great community and no shortage of books and online media to help you </w:t>
+      </w:r>
+      <w:r>
+        <w:lastRenderedPageBreak/>
+        <w:t>through using the engine. Another big sell for me is the asset store which I have used to get basic models and it works great allowing me to spend my time on the game itself and not the assets needing to be created.</w:t>
       </w:r>
     </w:p>
     <w:p>
       <w:pPr>
         <w:pStyle w:val="Heading2"/>
       </w:pPr>
-      <w:bookmarkStart w:id="37" w:name="_Toc472177243"/>
-      <w:r>
-        <w:t>Top-Down Layout and concept art</w:t>
-      </w:r>
-      <w:bookmarkEnd w:id="37"/>
-    </w:p>
-    <w:p>
-      <w:r>
-        <w:t>Drawing of level + pictures for demo scene</w:t>
-      </w:r>
-    </w:p>
-    <w:p>
-      <w:pPr>
-        <w:pStyle w:val="Heading3"/>
-      </w:pPr>
-      <w:bookmarkStart w:id="38" w:name="_Toc472177244"/>
-      <w:r>
-        <w:t>Level Layout</w:t>
-      </w:r>
-      <w:bookmarkEnd w:id="38"/>
-    </w:p>
-    <w:p>
-      <w:r>
-        <w:t>Here is the content</w:t>
-      </w:r>
-    </w:p>
-    <w:p>
-      <w:pPr>
-        <w:pStyle w:val="Heading3"/>
-      </w:pPr>
-      <w:bookmarkStart w:id="39" w:name="_Toc472177245"/>
-      <w:r>
-        <w:t>Screenshots</w:t>
-      </w:r>
-      <w:bookmarkEnd w:id="39"/>
-    </w:p>
-    <w:p>
-      <w:r>
-        <w:t>Here is the content</w:t>
-      </w:r>
-    </w:p>
-    <w:p>
-      <w:pPr>
-        <w:pStyle w:val="Heading3"/>
-      </w:pPr>
-      <w:bookmarkStart w:id="40" w:name="_Toc472177246"/>
-      <w:r>
-        <w:t>Engine</w:t>
-      </w:r>
-      <w:bookmarkEnd w:id="40"/>
-    </w:p>
-    <w:p>
-      <w:r>
-        <w:t xml:space="preserve">Familiarity, professionality, great community support, asset store, standard assets </w:t>
-      </w:r>
-      <w:r>
-        <w:t>multi-platform</w:t>
-      </w:r>
-      <w:r>
-        <w:t>.</w:t>
-      </w:r>
-    </w:p>
-    <w:p>
-      <w:pPr>
-        <w:pStyle w:val="Heading2"/>
-      </w:pPr>
       <w:bookmarkStart w:id="41" w:name="_Toc472177247"/>
       <w:r>
         <w:t>Originality</w:t>
@@ -4774,7 +4812,18 @@
     </w:p>
     <w:p>
       <w:r>
-        <w:t>Takes inspiration from many RPGs</w:t>
+        <w:t xml:space="preserve">[INSERT </w:t>
+      </w:r>
+      <w:r>
+        <w:t>ORIGINALITY SECTION</w:t>
+      </w:r>
+      <w:r>
+        <w:t>]</w:t>
+      </w:r>
+    </w:p>
+    <w:p>
+      <w:r>
+        <w:t>The originality of the game cannot be seen in this specific level.</w:t>
       </w:r>
     </w:p>
     <w:p/>
@@ -4787,12 +4836,26 @@
     <w:p/>
     <w:p/>
     <w:p/>
+    <w:p/>
+    <w:p/>
+    <w:p/>
+    <w:p/>
+    <w:p/>
+    <w:p/>
+    <w:p/>
+    <w:p/>
+    <w:p/>
+    <w:p/>
+    <w:p/>
+    <w:p/>
+    <w:p/>
     <w:p>
       <w:pPr>
         <w:pStyle w:val="Heading1"/>
       </w:pPr>
       <w:bookmarkStart w:id="42" w:name="_Toc472177248"/>
       <w:r>
+        <w:lastRenderedPageBreak/>
         <w:t>Project Planning and Control</w:t>
       </w:r>
       <w:bookmarkEnd w:id="42"/>
@@ -4949,7 +5012,6 @@
         </w:numPr>
       </w:pPr>
       <w:r>
-        <w:lastRenderedPageBreak/>
         <w:t>Pre Development Stage – 12</w:t>
       </w:r>
       <w:r>
@@ -5125,6 +5187,7 @@
         <w:pStyle w:val="Heading5"/>
       </w:pPr>
       <w:r>
+        <w:lastRenderedPageBreak/>
         <w:t>Implementation Stage</w:t>
       </w:r>
     </w:p>
@@ -5275,7 +5338,6 @@
           <w:color w:val="455F51" w:themeColor="text2"/>
           <w:lang w:eastAsia="en-GB"/>
         </w:rPr>
-        <w:lastRenderedPageBreak/>
         <w:drawing>
           <wp:anchor distT="0" distB="0" distL="114300" distR="114300" simplePos="0" relativeHeight="251659264" behindDoc="1" locked="0" layoutInCell="1" allowOverlap="1" wp14:anchorId="14CCB8E6" wp14:editId="0CDE1983">
             <wp:simplePos x="0" y="0"/>
@@ -5397,6 +5459,137 @@
         <w:t xml:space="preserve"> This design and plan gives me enough room for manoeuvrability to adapt to challenges I will face and will certainly culminate in a fantastic level at the end.</w:t>
       </w:r>
     </w:p>
+    <w:p>
+      <w:pPr>
+        <w:pStyle w:val="Heading1"/>
+      </w:pPr>
+      <w:bookmarkStart w:id="49" w:name="_Toc472177255"/>
+      <w:r>
+        <w:lastRenderedPageBreak/>
+        <w:t>Playtesting</w:t>
+      </w:r>
+      <w:bookmarkEnd w:id="49"/>
+    </w:p>
+    <w:p>
+      <w:r>
+        <w:t>To ensure that the level is effective in setting out the main gameplay mechanics and to get feedback on the general level design I will seek user feedback the way to do will be listed below.</w:t>
+      </w:r>
+    </w:p>
+    <w:p>
+      <w:pPr>
+        <w:pStyle w:val="Heading2"/>
+      </w:pPr>
+      <w:bookmarkStart w:id="50" w:name="_Toc472177256"/>
+      <w:r>
+        <w:t>Method</w:t>
+      </w:r>
+      <w:bookmarkEnd w:id="50"/>
+    </w:p>
+    <w:p>
+      <w:r>
+        <w:t>To gain user feedback I aim to have a single sheet feedback survey that addresses questions on the basic gameplay elements and asks for general feedback as well.</w:t>
+      </w:r>
+    </w:p>
+    <w:p>
+      <w:pPr>
+        <w:pStyle w:val="Heading2"/>
+      </w:pPr>
+      <w:bookmarkStart w:id="51" w:name="_Toc472177257"/>
+      <w:r>
+        <w:t>Outcomes</w:t>
+      </w:r>
+      <w:bookmarkEnd w:id="51"/>
+    </w:p>
+    <w:p>
+      <w:r>
+        <w:t>Upon playing the level I feel like the player should have the following reactions.</w:t>
+      </w:r>
+    </w:p>
+    <w:p>
+      <w:pPr>
+        <w:pStyle w:val="ListParagraph"/>
+        <w:numPr>
+          <w:ilvl w:val="0"/>
+          <w:numId w:val="26"/>
+        </w:numPr>
+      </w:pPr>
+      <w:r>
+        <w:t>Should have enjoyed the multipart quest line</w:t>
+      </w:r>
+    </w:p>
+    <w:p>
+      <w:pPr>
+        <w:pStyle w:val="ListParagraph"/>
+        <w:numPr>
+          <w:ilvl w:val="0"/>
+          <w:numId w:val="26"/>
+        </w:numPr>
+      </w:pPr>
+      <w:r>
+        <w:t>Found the environment immersive</w:t>
+      </w:r>
+    </w:p>
+    <w:p>
+      <w:pPr>
+        <w:pStyle w:val="ListParagraph"/>
+        <w:numPr>
+          <w:ilvl w:val="0"/>
+          <w:numId w:val="26"/>
+        </w:numPr>
+      </w:pPr>
+      <w:r>
+        <w:t>Have questions about the bigger story</w:t>
+      </w:r>
+    </w:p>
+    <w:p>
+      <w:pPr>
+        <w:pStyle w:val="ListParagraph"/>
+        <w:numPr>
+          <w:ilvl w:val="0"/>
+          <w:numId w:val="26"/>
+        </w:numPr>
+      </w:pPr>
+      <w:r>
+        <w:t>Found the game easy to pick up and easy to navigate</w:t>
+      </w:r>
+    </w:p>
+    <w:p>
+      <w:pPr>
+        <w:pStyle w:val="Heading2"/>
+      </w:pPr>
+      <w:bookmarkStart w:id="52" w:name="_Toc472177258"/>
+      <w:r>
+        <w:t>Expected R</w:t>
+      </w:r>
+      <w:r>
+        <w:t>esults</w:t>
+      </w:r>
+      <w:bookmarkEnd w:id="52"/>
+    </w:p>
+    <w:p>
+      <w:r>
+        <w:t>I am not expecting a perfect result and ideally the opportunity for play testing will allow me to refine the basic concept and look at additional ways of innovating.</w:t>
+      </w:r>
+      <w:r>
+        <w:t xml:space="preserve"> I’m expecting a positive response that would hopefully let me see that the basic concept shown in this game if applied to a wider world would result in a fun game. I’m also expecting to get some feedback detailing that the level and quest are very simplistic and the basic combat system isn’t well baked. But that should be expected as this isn’t 3D Combat Systems but 3D Level Design, the key area to focus on here is the level not the next combat system to be demoed in Final Fantasy 50.</w:t>
+      </w:r>
+    </w:p>
+    <w:p>
+      <w:pPr>
+        <w:pStyle w:val="Heading2"/>
+      </w:pPr>
+      <w:r>
+        <w:t>Final Thoughts</w:t>
+      </w:r>
+    </w:p>
+    <w:p>
+      <w:r>
+        <w:t>Hopefully through this design document you can see my plan to have a level that would fit perfectly in a larger game.</w:t>
+      </w:r>
+      <w:r>
+        <w:t xml:space="preserve"> While basic it would amount to a good demonstration that is both polished and shows what can be done with this engine in little time. So onwards to making the full level I am sure it will be a success and certainly something I remember creating in my final year of university.</w:t>
+      </w:r>
+    </w:p>
     <w:p/>
     <w:p/>
     <w:p/>
@@ -5404,132 +5597,17 @@
     <w:p/>
     <w:p/>
     <w:p/>
-    <w:p>
-      <w:pPr>
-        <w:pStyle w:val="Heading1"/>
-      </w:pPr>
-      <w:bookmarkStart w:id="49" w:name="_Toc472177255"/>
-      <w:r>
-        <w:lastRenderedPageBreak/>
-        <w:t>Playtesting</w:t>
-      </w:r>
-      <w:bookmarkEnd w:id="49"/>
-    </w:p>
-    <w:p>
-      <w:r>
-        <w:t>To ensure that the level is effective in setting out the main gameplay mechanics and to get feedback on the general level design I will seek user feedback the way to do will be listed below.</w:t>
-      </w:r>
-    </w:p>
-    <w:p>
-      <w:pPr>
-        <w:pStyle w:val="Heading2"/>
-      </w:pPr>
-      <w:bookmarkStart w:id="50" w:name="_Toc472177256"/>
-      <w:r>
-        <w:t>Method</w:t>
-      </w:r>
-      <w:bookmarkEnd w:id="50"/>
-    </w:p>
-    <w:p>
-      <w:r>
-        <w:t>To gain user feedback I aim to have a single sheet feedback survey that addresses questions on the basic gameplay elements and asks for general feedback as well.</w:t>
-      </w:r>
-    </w:p>
-    <w:p>
-      <w:pPr>
-        <w:pStyle w:val="Heading2"/>
-      </w:pPr>
-      <w:bookmarkStart w:id="51" w:name="_Toc472177257"/>
-      <w:r>
-        <w:t>Outcomes</w:t>
-      </w:r>
-      <w:bookmarkEnd w:id="51"/>
-    </w:p>
-    <w:p>
-      <w:r>
-        <w:t>Upon playing the level I feel like the player should have the following reactions.</w:t>
-      </w:r>
-    </w:p>
-    <w:p>
-      <w:pPr>
-        <w:pStyle w:val="ListParagraph"/>
-        <w:numPr>
-          <w:ilvl w:val="0"/>
-          <w:numId w:val="26"/>
-        </w:numPr>
-      </w:pPr>
-      <w:r>
-        <w:t>Should have enjoyed the multipart quest line</w:t>
-      </w:r>
-    </w:p>
-    <w:p>
-      <w:pPr>
-        <w:pStyle w:val="ListParagraph"/>
-        <w:numPr>
-          <w:ilvl w:val="0"/>
-          <w:numId w:val="26"/>
-        </w:numPr>
-      </w:pPr>
-      <w:r>
-        <w:t>Found the environment immersive</w:t>
-      </w:r>
-    </w:p>
-    <w:p>
-      <w:pPr>
-        <w:pStyle w:val="ListParagraph"/>
-        <w:numPr>
-          <w:ilvl w:val="0"/>
-          <w:numId w:val="26"/>
-        </w:numPr>
-      </w:pPr>
-      <w:r>
-        <w:t>Have questions about the bigger story</w:t>
-      </w:r>
-    </w:p>
-    <w:p>
-      <w:pPr>
-        <w:pStyle w:val="ListParagraph"/>
-        <w:numPr>
-          <w:ilvl w:val="0"/>
-          <w:numId w:val="26"/>
-        </w:numPr>
-      </w:pPr>
-      <w:r>
-        <w:t>Found the game easy to pick up and easy to navigate</w:t>
-      </w:r>
-    </w:p>
-    <w:p>
-      <w:pPr>
-        <w:pStyle w:val="Heading2"/>
-      </w:pPr>
-      <w:bookmarkStart w:id="52" w:name="_Toc472177258"/>
-      <w:r>
-        <w:t>Expected R</w:t>
-      </w:r>
-      <w:r>
-        <w:t>esults</w:t>
-      </w:r>
-      <w:bookmarkEnd w:id="52"/>
-    </w:p>
-    <w:p>
-      <w:r>
-        <w:t>I am not expecting a perfect result and ideally the opportunity for play testing will allow me to refine the basic concept and look at additional ways of innovating.</w:t>
-      </w:r>
-    </w:p>
     <w:p/>
     <w:p/>
     <w:p/>
-    <w:p/>
     <w:p>
       <w:pPr>
         <w:pStyle w:val="Heading1"/>
       </w:pPr>
       <w:bookmarkStart w:id="53" w:name="_Toc472177259"/>
       <w:r>
-        <w:t xml:space="preserve">Appendix 1 - </w:t>
-      </w:r>
-      <w:r>
-        <w:t>Survey Template</w:t>
+        <w:lastRenderedPageBreak/>
+        <w:t>Appendix 1 - Survey Template</w:t>
       </w:r>
       <w:bookmarkEnd w:id="53"/>
     </w:p>
@@ -5700,6 +5778,7 @@
             <w14:uncheckedState w14:val="00A8" w14:font="Wingdings"/>
           </w14:checkbox>
         </w:sdtPr>
+        <w:sdtEndPr/>
         <w:sdtContent>
           <w:r>
             <w:sym w:font="Wingdings" w:char="F0A8"/>
@@ -5722,6 +5801,7 @@
             <w14:uncheckedState w14:val="00A8" w14:font="Wingdings"/>
           </w14:checkbox>
         </w:sdtPr>
+        <w:sdtEndPr/>
         <w:sdtContent>
           <w:r>
             <w:sym w:font="Wingdings" w:char="F0A8"/>
@@ -5729,13 +5809,8 @@
         </w:sdtContent>
       </w:sdt>
       <w:r>
-        <w:t xml:space="preserve"> </w:t>
-      </w:r>
-      <w:proofErr w:type="spellStart"/>
-      <w:r>
-        <w:t>Immersive</w:t>
-      </w:r>
-      <w:proofErr w:type="spellEnd"/>
+        <w:t xml:space="preserve"> Immersive</w:t>
+      </w:r>
       <w:r>
         <w:tab/>
       </w:r>
@@ -5749,6 +5824,7 @@
             <w14:uncheckedState w14:val="00A8" w14:font="Wingdings"/>
           </w14:checkbox>
         </w:sdtPr>
+        <w:sdtEndPr/>
         <w:sdtContent>
           <w:r>
             <w:sym w:font="Wingdings" w:char="F0A8"/>
@@ -5771,6 +5847,7 @@
             <w14:uncheckedState w14:val="00A8" w14:font="Wingdings"/>
           </w14:checkbox>
         </w:sdtPr>
+        <w:sdtEndPr/>
         <w:sdtContent>
           <w:r>
             <w:sym w:font="Wingdings" w:char="F0A8"/>
@@ -5809,6 +5886,7 @@
             <w14:uncheckedState w14:val="00A8" w14:font="Wingdings"/>
           </w14:checkbox>
         </w:sdtPr>
+        <w:sdtEndPr/>
         <w:sdtContent>
           <w:r>
             <w:sym w:font="Wingdings" w:char="F0A8"/>
@@ -5831,6 +5909,7 @@
             <w14:uncheckedState w14:val="00A8" w14:font="Wingdings"/>
           </w14:checkbox>
         </w:sdtPr>
+        <w:sdtEndPr/>
         <w:sdtContent>
           <w:r>
             <w:sym w:font="Wingdings" w:char="F0A8"/>
@@ -5853,6 +5932,7 @@
             <w14:uncheckedState w14:val="00A8" w14:font="Wingdings"/>
           </w14:checkbox>
         </w:sdtPr>
+        <w:sdtEndPr/>
         <w:sdtContent>
           <w:r>
             <w:sym w:font="Wingdings" w:char="F0A8"/>
@@ -5877,6 +5957,7 @@
             <w14:uncheckedState w14:val="00A8" w14:font="Wingdings"/>
           </w14:checkbox>
         </w:sdtPr>
+        <w:sdtEndPr/>
         <w:sdtContent>
           <w:r>
             <w:sym w:font="Wingdings" w:char="F0A8"/>
@@ -5899,6 +5980,7 @@
             <w14:uncheckedState w14:val="00A8" w14:font="Wingdings"/>
           </w14:checkbox>
         </w:sdtPr>
+        <w:sdtEndPr/>
         <w:sdtContent>
           <w:r>
             <w:sym w:font="Wingdings" w:char="F0A8"/>
@@ -5921,6 +6003,7 @@
             <w14:uncheckedState w14:val="00A8" w14:font="Wingdings"/>
           </w14:checkbox>
         </w:sdtPr>
+        <w:sdtEndPr/>
         <w:sdtContent>
           <w:r>
             <w:sym w:font="Wingdings" w:char="F0A8"/>
@@ -5939,7 +6022,6 @@
       <w:bookmarkStart w:id="67" w:name="_Toc472177204"/>
       <w:bookmarkStart w:id="68" w:name="_Toc472177264"/>
       <w:r>
-        <w:lastRenderedPageBreak/>
         <w:t>How easy was it to start and complete the quest?</w:t>
       </w:r>
       <w:bookmarkEnd w:id="66"/>
@@ -5960,6 +6042,7 @@
             <w14:uncheckedState w14:val="00A8" w14:font="Wingdings"/>
           </w14:checkbox>
         </w:sdtPr>
+        <w:sdtEndPr/>
         <w:sdtContent>
           <w:r>
             <w:sym w:font="Wingdings" w:char="F0A8"/>
@@ -5982,6 +6065,7 @@
             <w14:uncheckedState w14:val="00A8" w14:font="Wingdings"/>
           </w14:checkbox>
         </w:sdtPr>
+        <w:sdtEndPr/>
         <w:sdtContent>
           <w:r>
             <w:sym w:font="Wingdings" w:char="F0A8"/>
@@ -6004,6 +6088,7 @@
             <w14:uncheckedState w14:val="00A8" w14:font="Wingdings"/>
           </w14:checkbox>
         </w:sdtPr>
+        <w:sdtEndPr/>
         <w:sdtContent>
           <w:r>
             <w:sym w:font="Wingdings" w:char="F0A8"/>
@@ -6056,6 +6141,7 @@
             <w14:uncheckedState w14:val="00A8" w14:font="Wingdings"/>
           </w14:checkbox>
         </w:sdtPr>
+        <w:sdtEndPr/>
         <w:sdtContent>
           <w:r>
             <w:sym w:font="Wingdings" w:char="F0A8"/>
@@ -6075,6 +6161,7 @@
             <w14:uncheckedState w14:val="00A8" w14:font="Wingdings"/>
           </w14:checkbox>
         </w:sdtPr>
+        <w:sdtEndPr/>
         <w:sdtContent>
           <w:r>
             <w:sym w:font="Wingdings" w:char="F0A8"/>
@@ -6113,6 +6200,7 @@
             <w14:uncheckedState w14:val="00A8" w14:font="Wingdings"/>
           </w14:checkbox>
         </w:sdtPr>
+        <w:sdtEndPr/>
         <w:sdtContent>
           <w:r>
             <w:sym w:font="Wingdings" w:char="F0A8"/>
@@ -6132,6 +6220,7 @@
             <w14:uncheckedState w14:val="00A8" w14:font="Wingdings"/>
           </w14:checkbox>
         </w:sdtPr>
+        <w:sdtEndPr/>
         <w:sdtContent>
           <w:r>
             <w:sym w:font="Wingdings" w:char="F0A8"/>
@@ -6170,6 +6259,7 @@
             <w14:uncheckedState w14:val="00A8" w14:font="Wingdings"/>
           </w14:checkbox>
         </w:sdtPr>
+        <w:sdtEndPr/>
         <w:sdtContent>
           <w:r>
             <w:sym w:font="Wingdings" w:char="F0A8"/>
@@ -6189,6 +6279,7 @@
             <w14:uncheckedState w14:val="00A8" w14:font="Wingdings"/>
           </w14:checkbox>
         </w:sdtPr>
+        <w:sdtEndPr/>
         <w:sdtContent>
           <w:r>
             <w:sym w:font="Wingdings" w:char="F0A8"/>
@@ -6257,6 +6348,7 @@
                   <w14:uncheckedState w14:val="00A8" w14:font="Wingdings"/>
                 </w14:checkbox>
               </w:sdtPr>
+              <w:sdtEndPr/>
               <w:sdtContent>
                 <w:r>
                   <w:sym w:font="Wingdings" w:char="F0A8"/>
@@ -6283,6 +6375,7 @@
                   <w14:uncheckedState w14:val="00A8" w14:font="Wingdings"/>
                 </w14:checkbox>
               </w:sdtPr>
+              <w:sdtEndPr/>
               <w:sdtContent>
                 <w:r>
                   <w:sym w:font="Wingdings" w:char="F0A8"/>
@@ -6309,6 +6402,7 @@
                   <w14:uncheckedState w14:val="00A8" w14:font="Wingdings"/>
                 </w14:checkbox>
               </w:sdtPr>
+              <w:sdtEndPr/>
               <w:sdtContent>
                 <w:r>
                   <w:sym w:font="Wingdings" w:char="F0A8"/>
@@ -6335,6 +6429,7 @@
                   <w14:uncheckedState w14:val="00A8" w14:font="Wingdings"/>
                 </w14:checkbox>
               </w:sdtPr>
+              <w:sdtEndPr/>
               <w:sdtContent>
                 <w:r>
                   <w:sym w:font="Wingdings" w:char="F0A8"/>
@@ -6361,6 +6456,7 @@
                   <w14:uncheckedState w14:val="00A8" w14:font="Wingdings"/>
                 </w14:checkbox>
               </w:sdtPr>
+              <w:sdtEndPr/>
               <w:sdtContent>
                 <w:r>
                   <w:sym w:font="Wingdings" w:char="F0A8"/>
@@ -6387,6 +6483,7 @@
                   <w14:uncheckedState w14:val="00A8" w14:font="Wingdings"/>
                 </w14:checkbox>
               </w:sdtPr>
+              <w:sdtEndPr/>
               <w:sdtContent>
                 <w:r>
                   <w:sym w:font="Wingdings" w:char="F0A8"/>
@@ -6413,6 +6510,7 @@
                   <w14:uncheckedState w14:val="00A8" w14:font="Wingdings"/>
                 </w14:checkbox>
               </w:sdtPr>
+              <w:sdtEndPr/>
               <w:sdtContent>
                 <w:r>
                   <w:sym w:font="Wingdings" w:char="F0A8"/>
@@ -6454,6 +6552,7 @@
             <w14:uncheckedState w14:val="00A8" w14:font="Wingdings"/>
           </w14:checkbox>
         </w:sdtPr>
+        <w:sdtEndPr/>
         <w:sdtContent>
           <w:r>
             <w:sym w:font="Wingdings" w:char="F0A8"/>
@@ -6476,6 +6575,7 @@
             <w14:uncheckedState w14:val="00A8" w14:font="Wingdings"/>
           </w14:checkbox>
         </w:sdtPr>
+        <w:sdtEndPr/>
         <w:sdtContent>
           <w:r>
             <w:sym w:font="Wingdings" w:char="F0A8"/>
@@ -6498,6 +6598,7 @@
             <w14:uncheckedState w14:val="00A8" w14:font="Wingdings"/>
           </w14:checkbox>
         </w:sdtPr>
+        <w:sdtEndPr/>
         <w:sdtContent>
           <w:r>
             <w:sym w:font="Wingdings" w:char="F0A8"/>
@@ -6520,6 +6621,7 @@
             <w14:uncheckedState w14:val="00A8" w14:font="Wingdings"/>
           </w14:checkbox>
         </w:sdtPr>
+        <w:sdtEndPr/>
         <w:sdtContent>
           <w:r>
             <w:sym w:font="Wingdings" w:char="F0A8"/>
@@ -6588,6 +6690,7 @@
                   <w14:uncheckedState w14:val="00A8" w14:font="Wingdings"/>
                 </w14:checkbox>
               </w:sdtPr>
+              <w:sdtEndPr/>
               <w:sdtContent>
                 <w:r>
                   <w:sym w:font="Wingdings" w:char="F0A8"/>
@@ -6614,6 +6717,7 @@
                   <w14:uncheckedState w14:val="00A8" w14:font="Wingdings"/>
                 </w14:checkbox>
               </w:sdtPr>
+              <w:sdtEndPr/>
               <w:sdtContent>
                 <w:r>
                   <w:sym w:font="Wingdings" w:char="F0A8"/>
@@ -6640,6 +6744,7 @@
                   <w14:uncheckedState w14:val="00A8" w14:font="Wingdings"/>
                 </w14:checkbox>
               </w:sdtPr>
+              <w:sdtEndPr/>
               <w:sdtContent>
                 <w:r>
                   <w:sym w:font="Wingdings" w:char="F0A8"/>
@@ -6666,6 +6771,7 @@
                   <w14:uncheckedState w14:val="00A8" w14:font="Wingdings"/>
                 </w14:checkbox>
               </w:sdtPr>
+              <w:sdtEndPr/>
               <w:sdtContent>
                 <w:r>
                   <w:sym w:font="Wingdings" w:char="F0A8"/>
@@ -6692,6 +6798,7 @@
                   <w14:uncheckedState w14:val="00A8" w14:font="Wingdings"/>
                 </w14:checkbox>
               </w:sdtPr>
+              <w:sdtEndPr/>
               <w:sdtContent>
                 <w:r>
                   <w:sym w:font="Wingdings" w:char="F0A8"/>
@@ -6718,6 +6825,7 @@
                   <w14:uncheckedState w14:val="00A8" w14:font="Wingdings"/>
                 </w14:checkbox>
               </w:sdtPr>
+              <w:sdtEndPr/>
               <w:sdtContent>
                 <w:r>
                   <w:sym w:font="Wingdings" w:char="F0A8"/>
@@ -6744,6 +6852,7 @@
                   <w14:uncheckedState w14:val="00A8" w14:font="Wingdings"/>
                 </w14:checkbox>
               </w:sdtPr>
+              <w:sdtEndPr/>
               <w:sdtContent>
                 <w:r>
                   <w:sym w:font="Wingdings" w:char="F0A8"/>
@@ -6819,7 +6928,7 @@
       <w:rPr>
         <w:noProof/>
       </w:rPr>
-      <w:t>1</w:t>
+      <w:t>6</w:t>
     </w:r>
     <w:r>
       <w:fldChar w:fldCharType="end"/>
@@ -10054,7 +10163,7 @@
 </file>
 
 <file path=customXml/itemProps1.xml><?xml version="1.0" encoding="utf-8"?>
-<ds:datastoreItem xmlns:ds="http://schemas.openxmlformats.org/officeDocument/2006/customXml" ds:itemID="{3F6B78C8-A361-45EB-A090-4F78B39C6DEE}">
+<ds:datastoreItem xmlns:ds="http://schemas.openxmlformats.org/officeDocument/2006/customXml" ds:itemID="{6D80B2EE-3533-40A1-A819-6681208059AC}">
   <ds:schemaRefs>
     <ds:schemaRef ds:uri="http://schemas.openxmlformats.org/officeDocument/2006/bibliography"/>
   </ds:schemaRefs>

</xml_diff>

<commit_message>
changing structure, adding placeholder images
</commit_message>
<xml_diff>
--- a/Level Design Report.docx
+++ b/Level Design Report.docx
@@ -6,107 +6,136 @@
       <w:pPr>
         <w:pStyle w:val="Photo"/>
         <w:spacing w:before="0" w:after="480"/>
+        <w:rPr>
+          <w:noProof/>
+          <w:lang w:eastAsia="en-GB"/>
+        </w:rPr>
       </w:pPr>
       <w:bookmarkStart w:id="0" w:name="_Toc321147011"/>
       <w:bookmarkStart w:id="1" w:name="_Toc318189312"/>
       <w:bookmarkStart w:id="2" w:name="_Toc318188327"/>
       <w:bookmarkStart w:id="3" w:name="_Toc318188227"/>
       <w:bookmarkStart w:id="4" w:name="_Toc321147149"/>
-      <w:r>
+    </w:p>
+    <w:p>
+      <w:pPr>
+        <w:pStyle w:val="Photo"/>
+        <w:spacing w:before="0" w:after="480"/>
         <w:rPr>
           <w:noProof/>
           <w:lang w:eastAsia="en-GB"/>
         </w:rPr>
-        <w:drawing>
-          <wp:anchor distT="0" distB="0" distL="114300" distR="114300" simplePos="0" relativeHeight="251658240" behindDoc="1" locked="0" layoutInCell="1" allowOverlap="1" wp14:anchorId="4053D782" wp14:editId="6B7F7C34">
-            <wp:simplePos x="0" y="0"/>
-            <wp:positionH relativeFrom="margin">
-              <wp:posOffset>355411</wp:posOffset>
-            </wp:positionH>
-            <wp:positionV relativeFrom="paragraph">
-              <wp:posOffset>288290</wp:posOffset>
-            </wp:positionV>
-            <wp:extent cx="6120738" cy="3442915"/>
-            <wp:effectExtent l="152400" t="152400" r="356870" b="367665"/>
-            <wp:wrapTight wrapText="bothSides">
-              <wp:wrapPolygon edited="0">
-                <wp:start x="269" y="-956"/>
-                <wp:lineTo x="-538" y="-717"/>
-                <wp:lineTo x="-471" y="22353"/>
-                <wp:lineTo x="605" y="23548"/>
-                <wp:lineTo x="672" y="23787"/>
-                <wp:lineTo x="21582" y="23787"/>
-                <wp:lineTo x="21649" y="23548"/>
-                <wp:lineTo x="22658" y="22353"/>
-                <wp:lineTo x="22792" y="20321"/>
-                <wp:lineTo x="22792" y="1195"/>
-                <wp:lineTo x="21985" y="-598"/>
-                <wp:lineTo x="21918" y="-956"/>
-                <wp:lineTo x="269" y="-956"/>
-              </wp:wrapPolygon>
-            </wp:wrapTight>
-            <wp:docPr id="2" name="Picture 2"/>
-            <wp:cNvGraphicFramePr>
-              <a:graphicFrameLocks xmlns:a="http://schemas.openxmlformats.org/drawingml/2006/main" noChangeAspect="1"/>
-            </wp:cNvGraphicFramePr>
-            <a:graphic xmlns:a="http://schemas.openxmlformats.org/drawingml/2006/main">
-              <a:graphicData uri="http://schemas.openxmlformats.org/drawingml/2006/picture">
-                <pic:pic xmlns:pic="http://schemas.openxmlformats.org/drawingml/2006/picture">
-                  <pic:nvPicPr>
-                    <pic:cNvPr id="0" name="Picture 1"/>
-                    <pic:cNvPicPr>
-                      <a:picLocks noChangeAspect="1" noChangeArrowheads="1"/>
-                    </pic:cNvPicPr>
-                  </pic:nvPicPr>
-                  <pic:blipFill>
-                    <a:blip r:embed="rId8">
-                      <a:extLst>
-                        <a:ext uri="{28A0092B-C50C-407E-A947-70E740481C1C}">
-                          <a14:useLocalDpi xmlns:a14="http://schemas.microsoft.com/office/drawing/2010/main" val="0"/>
-                        </a:ext>
-                      </a:extLst>
-                    </a:blip>
-                    <a:srcRect/>
-                    <a:stretch>
-                      <a:fillRect/>
-                    </a:stretch>
-                  </pic:blipFill>
-                  <pic:spPr bwMode="auto">
-                    <a:xfrm>
-                      <a:off x="0" y="0"/>
-                      <a:ext cx="6120738" cy="3442915"/>
-                    </a:xfrm>
-                    <a:prstGeom prst="rect">
-                      <a:avLst/>
-                    </a:prstGeom>
-                    <a:ln>
-                      <a:noFill/>
-                    </a:ln>
-                    <a:effectLst>
-                      <a:outerShdw blurRad="292100" dist="139700" dir="2700000" algn="tl" rotWithShape="0">
-                        <a:srgbClr val="333333">
-                          <a:alpha val="65000"/>
-                        </a:srgbClr>
-                      </a:outerShdw>
-                    </a:effectLst>
-                  </pic:spPr>
-                </pic:pic>
-              </a:graphicData>
-            </a:graphic>
-            <wp14:sizeRelH relativeFrom="page">
-              <wp14:pctWidth>0</wp14:pctWidth>
-            </wp14:sizeRelH>
-            <wp14:sizeRelV relativeFrom="page">
-              <wp14:pctHeight>0</wp14:pctHeight>
-            </wp14:sizeRelV>
-          </wp:anchor>
-        </w:drawing>
-      </w:r>
+      </w:pPr>
+    </w:p>
+    <w:p>
+      <w:pPr>
+        <w:pStyle w:val="Photo"/>
+        <w:spacing w:before="0" w:after="480"/>
+        <w:rPr>
+          <w:noProof/>
+          <w:lang w:eastAsia="en-GB"/>
+        </w:rPr>
+      </w:pPr>
+    </w:p>
+    <w:p>
+      <w:pPr>
+        <w:pStyle w:val="Photo"/>
+        <w:spacing w:before="0" w:after="480"/>
+        <w:rPr>
+          <w:noProof/>
+          <w:lang w:eastAsia="en-GB"/>
+        </w:rPr>
+      </w:pPr>
+    </w:p>
+    <w:p>
+      <w:pPr>
+        <w:pStyle w:val="Photo"/>
+        <w:spacing w:before="0" w:after="480"/>
+        <w:rPr>
+          <w:noProof/>
+          <w:lang w:eastAsia="en-GB"/>
+        </w:rPr>
+      </w:pPr>
+    </w:p>
+    <w:p>
+      <w:pPr>
+        <w:pStyle w:val="Photo"/>
+        <w:spacing w:before="0" w:after="480"/>
+        <w:rPr>
+          <w:noProof/>
+          <w:lang w:eastAsia="en-GB"/>
+        </w:rPr>
+      </w:pPr>
+    </w:p>
+    <w:p>
+      <w:pPr>
+        <w:pStyle w:val="Photo"/>
+        <w:spacing w:before="0" w:after="480"/>
+        <w:rPr>
+          <w:noProof/>
+          <w:lang w:eastAsia="en-GB"/>
+        </w:rPr>
+      </w:pPr>
+    </w:p>
+    <w:p>
+      <w:pPr>
+        <w:pStyle w:val="Photo"/>
+        <w:spacing w:before="0" w:after="480"/>
+        <w:rPr>
+          <w:noProof/>
+          <w:lang w:eastAsia="en-GB"/>
+        </w:rPr>
+      </w:pPr>
+    </w:p>
+    <w:p>
+      <w:pPr>
+        <w:pStyle w:val="Photo"/>
+        <w:spacing w:before="0" w:after="480"/>
+        <w:rPr>
+          <w:noProof/>
+          <w:lang w:eastAsia="en-GB"/>
+        </w:rPr>
+      </w:pPr>
+    </w:p>
+    <w:p>
+      <w:pPr>
+        <w:pStyle w:val="Photo"/>
+        <w:spacing w:before="0" w:after="480"/>
+      </w:pPr>
+      <w:bookmarkStart w:id="5" w:name="_GoBack"/>
+      <w:bookmarkEnd w:id="5"/>
     </w:p>
     <w:p>
       <w:pPr>
         <w:pStyle w:val="Title"/>
       </w:pPr>
+    </w:p>
+    <w:p>
+      <w:pPr>
+        <w:pStyle w:val="Title"/>
+        <w:tabs>
+          <w:tab w:val="left" w:pos="4021"/>
+        </w:tabs>
+        <w:jc w:val="left"/>
+      </w:pPr>
+      <w:r>
+        <w:tab/>
+      </w:r>
+    </w:p>
+    <w:p>
+      <w:pPr>
+        <w:pStyle w:val="Title"/>
+      </w:pPr>
+    </w:p>
+    <w:p>
+      <w:pPr>
+        <w:pStyle w:val="Title"/>
+      </w:pPr>
+    </w:p>
+    <w:p>
+      <w:pPr>
+        <w:pStyle w:val="Title"/>
+      </w:pPr>
       <w:r>
         <w:t>Level Design Report</w:t>
       </w:r>
@@ -141,66 +170,6 @@
       <w:r>
         <w:t>10/01/2017</w:t>
       </w:r>
-    </w:p>
-    <w:p>
-      <w:pPr>
-        <w:pStyle w:val="ContactInfo"/>
-      </w:pPr>
-    </w:p>
-    <w:p>
-      <w:pPr>
-        <w:pStyle w:val="ContactInfo"/>
-      </w:pPr>
-    </w:p>
-    <w:p>
-      <w:pPr>
-        <w:pStyle w:val="ContactInfo"/>
-      </w:pPr>
-    </w:p>
-    <w:p>
-      <w:pPr>
-        <w:pStyle w:val="ContactInfo"/>
-      </w:pPr>
-    </w:p>
-    <w:p>
-      <w:pPr>
-        <w:pStyle w:val="ContactInfo"/>
-      </w:pPr>
-    </w:p>
-    <w:p>
-      <w:pPr>
-        <w:pStyle w:val="ContactInfo"/>
-      </w:pPr>
-    </w:p>
-    <w:p>
-      <w:pPr>
-        <w:pStyle w:val="ContactInfo"/>
-      </w:pPr>
-    </w:p>
-    <w:p>
-      <w:pPr>
-        <w:pStyle w:val="ContactInfo"/>
-      </w:pPr>
-    </w:p>
-    <w:p>
-      <w:pPr>
-        <w:pStyle w:val="ContactInfo"/>
-      </w:pPr>
-    </w:p>
-    <w:p>
-      <w:pPr>
-        <w:pStyle w:val="ContactInfo"/>
-      </w:pPr>
-    </w:p>
-    <w:p>
-      <w:pPr>
-        <w:pStyle w:val="ContactInfo"/>
-      </w:pPr>
-    </w:p>
-    <w:p>
-      <w:pPr>
-        <w:pStyle w:val="ContactInfo"/>
-      </w:pPr>
     </w:p>
     <w:p>
       <w:pPr>
@@ -278,7 +247,7 @@
           <w:r>
             <w:fldChar w:fldCharType="separate"/>
           </w:r>
-          <w:hyperlink w:anchor="_Toc472177212" w:history="1">
+          <w:hyperlink w:anchor="_Toc472189606" w:history="1">
             <w:r>
               <w:rPr>
                 <w:rStyle w:val="Hyperlink"/>
@@ -305,7 +274,7 @@
                 <w:noProof/>
                 <w:webHidden/>
               </w:rPr>
-              <w:instrText xml:space="preserve"> PAGEREF _Toc472177212 \h </w:instrText>
+              <w:instrText xml:space="preserve"> PAGEREF _Toc472189606 \h </w:instrText>
             </w:r>
             <w:r>
               <w:rPr>
@@ -348,7 +317,7 @@
               <w:lang w:eastAsia="en-GB"/>
             </w:rPr>
           </w:pPr>
-          <w:hyperlink w:anchor="_Toc472177213" w:history="1">
+          <w:hyperlink w:anchor="_Toc472189607" w:history="1">
             <w:r>
               <w:rPr>
                 <w:rStyle w:val="Hyperlink"/>
@@ -375,7 +344,7 @@
                 <w:noProof/>
                 <w:webHidden/>
               </w:rPr>
-              <w:instrText xml:space="preserve"> PAGEREF _Toc472177213 \h </w:instrText>
+              <w:instrText xml:space="preserve"> PAGEREF _Toc472189607 \h </w:instrText>
             </w:r>
             <w:r>
               <w:rPr>
@@ -418,7 +387,7 @@
               <w:lang w:eastAsia="en-GB"/>
             </w:rPr>
           </w:pPr>
-          <w:hyperlink w:anchor="_Toc472177214" w:history="1">
+          <w:hyperlink w:anchor="_Toc472189608" w:history="1">
             <w:r>
               <w:rPr>
                 <w:rStyle w:val="Hyperlink"/>
@@ -445,7 +414,7 @@
                 <w:noProof/>
                 <w:webHidden/>
               </w:rPr>
-              <w:instrText xml:space="preserve"> PAGEREF _Toc472177214 \h </w:instrText>
+              <w:instrText xml:space="preserve"> PAGEREF _Toc472189608 \h </w:instrText>
             </w:r>
             <w:r>
               <w:rPr>
@@ -465,7 +434,7 @@
                 <w:noProof/>
                 <w:webHidden/>
               </w:rPr>
-              <w:t>3</w:t>
+              <w:t>4</w:t>
             </w:r>
             <w:r>
               <w:rPr>
@@ -490,7 +459,7 @@
               <w:lang w:eastAsia="en-GB"/>
             </w:rPr>
           </w:pPr>
-          <w:hyperlink w:anchor="_Toc472177215" w:history="1">
+          <w:hyperlink w:anchor="_Toc472189609" w:history="1">
             <w:r>
               <w:rPr>
                 <w:rStyle w:val="Hyperlink"/>
@@ -517,7 +486,7 @@
                 <w:noProof/>
                 <w:webHidden/>
               </w:rPr>
-              <w:instrText xml:space="preserve"> PAGEREF _Toc472177215 \h </w:instrText>
+              <w:instrText xml:space="preserve"> PAGEREF _Toc472189609 \h </w:instrText>
             </w:r>
             <w:r>
               <w:rPr>
@@ -537,7 +506,7 @@
                 <w:noProof/>
                 <w:webHidden/>
               </w:rPr>
-              <w:t>3</w:t>
+              <w:t>4</w:t>
             </w:r>
             <w:r>
               <w:rPr>
@@ -562,7 +531,7 @@
               <w:lang w:eastAsia="en-GB"/>
             </w:rPr>
           </w:pPr>
-          <w:hyperlink w:anchor="_Toc472177216" w:history="1">
+          <w:hyperlink w:anchor="_Toc472189610" w:history="1">
             <w:r>
               <w:rPr>
                 <w:rStyle w:val="Hyperlink"/>
@@ -589,7 +558,7 @@
                 <w:noProof/>
                 <w:webHidden/>
               </w:rPr>
-              <w:instrText xml:space="preserve"> PAGEREF _Toc472177216 \h </w:instrText>
+              <w:instrText xml:space="preserve"> PAGEREF _Toc472189610 \h </w:instrText>
             </w:r>
             <w:r>
               <w:rPr>
@@ -609,7 +578,7 @@
                 <w:noProof/>
                 <w:webHidden/>
               </w:rPr>
-              <w:t>3</w:t>
+              <w:t>4</w:t>
             </w:r>
             <w:r>
               <w:rPr>
@@ -634,7 +603,7 @@
               <w:lang w:eastAsia="en-GB"/>
             </w:rPr>
           </w:pPr>
-          <w:hyperlink w:anchor="_Toc472177217" w:history="1">
+          <w:hyperlink w:anchor="_Toc472189611" w:history="1">
             <w:r>
               <w:rPr>
                 <w:rStyle w:val="Hyperlink"/>
@@ -661,7 +630,7 @@
                 <w:noProof/>
                 <w:webHidden/>
               </w:rPr>
-              <w:instrText xml:space="preserve"> PAGEREF _Toc472177217 \h </w:instrText>
+              <w:instrText xml:space="preserve"> PAGEREF _Toc472189611 \h </w:instrText>
             </w:r>
             <w:r>
               <w:rPr>
@@ -681,7 +650,7 @@
                 <w:noProof/>
                 <w:webHidden/>
               </w:rPr>
-              <w:t>3</w:t>
+              <w:t>4</w:t>
             </w:r>
             <w:r>
               <w:rPr>
@@ -704,7 +673,7 @@
               <w:lang w:eastAsia="en-GB"/>
             </w:rPr>
           </w:pPr>
-          <w:hyperlink w:anchor="_Toc472177218" w:history="1">
+          <w:hyperlink w:anchor="_Toc472189612" w:history="1">
             <w:r>
               <w:rPr>
                 <w:rStyle w:val="Hyperlink"/>
@@ -731,7 +700,7 @@
                 <w:noProof/>
                 <w:webHidden/>
               </w:rPr>
-              <w:instrText xml:space="preserve"> PAGEREF _Toc472177218 \h </w:instrText>
+              <w:instrText xml:space="preserve"> PAGEREF _Toc472189612 \h </w:instrText>
             </w:r>
             <w:r>
               <w:rPr>
@@ -774,7 +743,7 @@
               <w:lang w:eastAsia="en-GB"/>
             </w:rPr>
           </w:pPr>
-          <w:hyperlink w:anchor="_Toc472177219" w:history="1">
+          <w:hyperlink w:anchor="_Toc472189613" w:history="1">
             <w:r>
               <w:rPr>
                 <w:rStyle w:val="Hyperlink"/>
@@ -801,7 +770,7 @@
                 <w:noProof/>
                 <w:webHidden/>
               </w:rPr>
-              <w:instrText xml:space="preserve"> PAGEREF _Toc472177219 \h </w:instrText>
+              <w:instrText xml:space="preserve"> PAGEREF _Toc472189613 \h </w:instrText>
             </w:r>
             <w:r>
               <w:rPr>
@@ -846,7 +815,7 @@
               <w:lang w:eastAsia="en-GB"/>
             </w:rPr>
           </w:pPr>
-          <w:hyperlink w:anchor="_Toc472177220" w:history="1">
+          <w:hyperlink w:anchor="_Toc472189614" w:history="1">
             <w:r>
               <w:rPr>
                 <w:rStyle w:val="Hyperlink"/>
@@ -873,7 +842,7 @@
                 <w:noProof/>
                 <w:webHidden/>
               </w:rPr>
-              <w:instrText xml:space="preserve"> PAGEREF _Toc472177220 \h </w:instrText>
+              <w:instrText xml:space="preserve"> PAGEREF _Toc472189614 \h </w:instrText>
             </w:r>
             <w:r>
               <w:rPr>
@@ -918,7 +887,7 @@
               <w:lang w:eastAsia="en-GB"/>
             </w:rPr>
           </w:pPr>
-          <w:hyperlink w:anchor="_Toc472177221" w:history="1">
+          <w:hyperlink w:anchor="_Toc472189615" w:history="1">
             <w:r>
               <w:rPr>
                 <w:rStyle w:val="Hyperlink"/>
@@ -945,7 +914,7 @@
                 <w:noProof/>
                 <w:webHidden/>
               </w:rPr>
-              <w:instrText xml:space="preserve"> PAGEREF _Toc472177221 \h </w:instrText>
+              <w:instrText xml:space="preserve"> PAGEREF _Toc472189615 \h </w:instrText>
             </w:r>
             <w:r>
               <w:rPr>
@@ -990,7 +959,7 @@
               <w:lang w:eastAsia="en-GB"/>
             </w:rPr>
           </w:pPr>
-          <w:hyperlink w:anchor="_Toc472177222" w:history="1">
+          <w:hyperlink w:anchor="_Toc472189616" w:history="1">
             <w:r>
               <w:rPr>
                 <w:rStyle w:val="Hyperlink"/>
@@ -1017,7 +986,7 @@
                 <w:noProof/>
                 <w:webHidden/>
               </w:rPr>
-              <w:instrText xml:space="preserve"> PAGEREF _Toc472177222 \h </w:instrText>
+              <w:instrText xml:space="preserve"> PAGEREF _Toc472189616 \h </w:instrText>
             </w:r>
             <w:r>
               <w:rPr>
@@ -1062,7 +1031,7 @@
               <w:lang w:eastAsia="en-GB"/>
             </w:rPr>
           </w:pPr>
-          <w:hyperlink w:anchor="_Toc472177223" w:history="1">
+          <w:hyperlink w:anchor="_Toc472189617" w:history="1">
             <w:r>
               <w:rPr>
                 <w:rStyle w:val="Hyperlink"/>
@@ -1089,7 +1058,7 @@
                 <w:noProof/>
                 <w:webHidden/>
               </w:rPr>
-              <w:instrText xml:space="preserve"> PAGEREF _Toc472177223 \h </w:instrText>
+              <w:instrText xml:space="preserve"> PAGEREF _Toc472189617 \h </w:instrText>
             </w:r>
             <w:r>
               <w:rPr>
@@ -1132,7 +1101,7 @@
               <w:lang w:eastAsia="en-GB"/>
             </w:rPr>
           </w:pPr>
-          <w:hyperlink w:anchor="_Toc472177224" w:history="1">
+          <w:hyperlink w:anchor="_Toc472189618" w:history="1">
             <w:r>
               <w:rPr>
                 <w:rStyle w:val="Hyperlink"/>
@@ -1159,7 +1128,7 @@
                 <w:noProof/>
                 <w:webHidden/>
               </w:rPr>
-              <w:instrText xml:space="preserve"> PAGEREF _Toc472177224 \h </w:instrText>
+              <w:instrText xml:space="preserve"> PAGEREF _Toc472189618 \h </w:instrText>
             </w:r>
             <w:r>
               <w:rPr>
@@ -1179,7 +1148,7 @@
                 <w:noProof/>
                 <w:webHidden/>
               </w:rPr>
-              <w:t>4</w:t>
+              <w:t>5</w:t>
             </w:r>
             <w:r>
               <w:rPr>
@@ -1204,7 +1173,7 @@
               <w:lang w:eastAsia="en-GB"/>
             </w:rPr>
           </w:pPr>
-          <w:hyperlink w:anchor="_Toc472177225" w:history="1">
+          <w:hyperlink w:anchor="_Toc472189619" w:history="1">
             <w:r>
               <w:rPr>
                 <w:rStyle w:val="Hyperlink"/>
@@ -1231,7 +1200,7 @@
                 <w:noProof/>
                 <w:webHidden/>
               </w:rPr>
-              <w:instrText xml:space="preserve"> PAGEREF _Toc472177225 \h </w:instrText>
+              <w:instrText xml:space="preserve"> PAGEREF _Toc472189619 \h </w:instrText>
             </w:r>
             <w:r>
               <w:rPr>
@@ -1251,7 +1220,77 @@
                 <w:noProof/>
                 <w:webHidden/>
               </w:rPr>
-              <w:t>4</w:t>
+              <w:t>5</w:t>
+            </w:r>
+            <w:r>
+              <w:rPr>
+                <w:noProof/>
+                <w:webHidden/>
+              </w:rPr>
+              <w:fldChar w:fldCharType="end"/>
+            </w:r>
+          </w:hyperlink>
+        </w:p>
+        <w:p>
+          <w:pPr>
+            <w:pStyle w:val="TOC2"/>
+            <w:tabs>
+              <w:tab w:val="right" w:leader="dot" w:pos="10790"/>
+            </w:tabs>
+            <w:rPr>
+              <w:noProof/>
+              <w:color w:val="auto"/>
+              <w:lang w:eastAsia="en-GB"/>
+            </w:rPr>
+          </w:pPr>
+          <w:hyperlink w:anchor="_Toc472189620" w:history="1">
+            <w:r>
+              <w:rPr>
+                <w:rStyle w:val="Hyperlink"/>
+                <w:noProof/>
+              </w:rPr>
+              <w:t>Video Research</w:t>
+            </w:r>
+            <w:r>
+              <w:rPr>
+                <w:noProof/>
+                <w:webHidden/>
+              </w:rPr>
+              <w:tab/>
+            </w:r>
+            <w:r>
+              <w:rPr>
+                <w:noProof/>
+                <w:webHidden/>
+              </w:rPr>
+              <w:fldChar w:fldCharType="begin"/>
+            </w:r>
+            <w:r>
+              <w:rPr>
+                <w:noProof/>
+                <w:webHidden/>
+              </w:rPr>
+              <w:instrText xml:space="preserve"> PAGEREF _Toc472189620 \h </w:instrText>
+            </w:r>
+            <w:r>
+              <w:rPr>
+                <w:noProof/>
+                <w:webHidden/>
+              </w:rPr>
+            </w:r>
+            <w:r>
+              <w:rPr>
+                <w:noProof/>
+                <w:webHidden/>
+              </w:rPr>
+              <w:fldChar w:fldCharType="separate"/>
+            </w:r>
+            <w:r>
+              <w:rPr>
+                <w:noProof/>
+                <w:webHidden/>
+              </w:rPr>
+              <w:t>5</w:t>
             </w:r>
             <w:r>
               <w:rPr>
@@ -1276,13 +1315,13 @@
               <w:lang w:eastAsia="en-GB"/>
             </w:rPr>
           </w:pPr>
-          <w:hyperlink w:anchor="_Toc472177226" w:history="1">
+          <w:hyperlink w:anchor="_Toc472189621" w:history="1">
             <w:r>
               <w:rPr>
                 <w:rStyle w:val="Hyperlink"/>
                 <w:noProof/>
               </w:rPr>
-              <w:t>Gamepad Controls</w:t>
+              <w:t>HDR</w:t>
             </w:r>
             <w:r>
               <w:rPr>
@@ -1303,7 +1342,7 @@
                 <w:noProof/>
                 <w:webHidden/>
               </w:rPr>
-              <w:instrText xml:space="preserve"> PAGEREF _Toc472177226 \h </w:instrText>
+              <w:instrText xml:space="preserve"> PAGEREF _Toc472189621 \h </w:instrText>
             </w:r>
             <w:r>
               <w:rPr>
@@ -1323,77 +1362,7 @@
                 <w:noProof/>
                 <w:webHidden/>
               </w:rPr>
-              <w:t>4</w:t>
-            </w:r>
-            <w:r>
-              <w:rPr>
-                <w:noProof/>
-                <w:webHidden/>
-              </w:rPr>
-              <w:fldChar w:fldCharType="end"/>
-            </w:r>
-          </w:hyperlink>
-        </w:p>
-        <w:p>
-          <w:pPr>
-            <w:pStyle w:val="TOC2"/>
-            <w:tabs>
-              <w:tab w:val="right" w:leader="dot" w:pos="10790"/>
-            </w:tabs>
-            <w:rPr>
-              <w:noProof/>
-              <w:color w:val="auto"/>
-              <w:lang w:eastAsia="en-GB"/>
-            </w:rPr>
-          </w:pPr>
-          <w:hyperlink w:anchor="_Toc472177227" w:history="1">
-            <w:r>
-              <w:rPr>
-                <w:rStyle w:val="Hyperlink"/>
-                <w:noProof/>
-              </w:rPr>
-              <w:t>Video Research</w:t>
-            </w:r>
-            <w:r>
-              <w:rPr>
-                <w:noProof/>
-                <w:webHidden/>
-              </w:rPr>
-              <w:tab/>
-            </w:r>
-            <w:r>
-              <w:rPr>
-                <w:noProof/>
-                <w:webHidden/>
-              </w:rPr>
-              <w:fldChar w:fldCharType="begin"/>
-            </w:r>
-            <w:r>
-              <w:rPr>
-                <w:noProof/>
-                <w:webHidden/>
-              </w:rPr>
-              <w:instrText xml:space="preserve"> PAGEREF _Toc472177227 \h </w:instrText>
-            </w:r>
-            <w:r>
-              <w:rPr>
-                <w:noProof/>
-                <w:webHidden/>
-              </w:rPr>
-            </w:r>
-            <w:r>
-              <w:rPr>
-                <w:noProof/>
-                <w:webHidden/>
-              </w:rPr>
-              <w:fldChar w:fldCharType="separate"/>
-            </w:r>
-            <w:r>
-              <w:rPr>
-                <w:noProof/>
-                <w:webHidden/>
-              </w:rPr>
-              <w:t>4</w:t>
+              <w:t>5</w:t>
             </w:r>
             <w:r>
               <w:rPr>
@@ -1418,13 +1387,13 @@
               <w:lang w:eastAsia="en-GB"/>
             </w:rPr>
           </w:pPr>
-          <w:hyperlink w:anchor="_Toc472177228" w:history="1">
+          <w:hyperlink w:anchor="_Toc472189622" w:history="1">
             <w:r>
               <w:rPr>
                 <w:rStyle w:val="Hyperlink"/>
                 <w:noProof/>
               </w:rPr>
-              <w:t>HDR</w:t>
+              <w:t>Motion Blur</w:t>
             </w:r>
             <w:r>
               <w:rPr>
@@ -1445,7 +1414,7 @@
                 <w:noProof/>
                 <w:webHidden/>
               </w:rPr>
-              <w:instrText xml:space="preserve"> PAGEREF _Toc472177228 \h </w:instrText>
+              <w:instrText xml:space="preserve"> PAGEREF _Toc472189622 \h </w:instrText>
             </w:r>
             <w:r>
               <w:rPr>
@@ -1465,7 +1434,7 @@
                 <w:noProof/>
                 <w:webHidden/>
               </w:rPr>
-              <w:t>4</w:t>
+              <w:t>5</w:t>
             </w:r>
             <w:r>
               <w:rPr>
@@ -1490,13 +1459,13 @@
               <w:lang w:eastAsia="en-GB"/>
             </w:rPr>
           </w:pPr>
-          <w:hyperlink w:anchor="_Toc472177229" w:history="1">
+          <w:hyperlink w:anchor="_Toc472189623" w:history="1">
             <w:r>
               <w:rPr>
                 <w:rStyle w:val="Hyperlink"/>
                 <w:noProof/>
               </w:rPr>
-              <w:t>Motion Blur</w:t>
+              <w:t>Depth of Field</w:t>
             </w:r>
             <w:r>
               <w:rPr>
@@ -1517,7 +1486,147 @@
                 <w:noProof/>
                 <w:webHidden/>
               </w:rPr>
-              <w:instrText xml:space="preserve"> PAGEREF _Toc472177229 \h </w:instrText>
+              <w:instrText xml:space="preserve"> PAGEREF _Toc472189623 \h </w:instrText>
+            </w:r>
+            <w:r>
+              <w:rPr>
+                <w:noProof/>
+                <w:webHidden/>
+              </w:rPr>
+            </w:r>
+            <w:r>
+              <w:rPr>
+                <w:noProof/>
+                <w:webHidden/>
+              </w:rPr>
+              <w:fldChar w:fldCharType="separate"/>
+            </w:r>
+            <w:r>
+              <w:rPr>
+                <w:noProof/>
+                <w:webHidden/>
+              </w:rPr>
+              <w:t>5</w:t>
+            </w:r>
+            <w:r>
+              <w:rPr>
+                <w:noProof/>
+                <w:webHidden/>
+              </w:rPr>
+              <w:fldChar w:fldCharType="end"/>
+            </w:r>
+          </w:hyperlink>
+        </w:p>
+        <w:p>
+          <w:pPr>
+            <w:pStyle w:val="TOC2"/>
+            <w:tabs>
+              <w:tab w:val="right" w:leader="dot" w:pos="10790"/>
+            </w:tabs>
+            <w:rPr>
+              <w:noProof/>
+              <w:color w:val="auto"/>
+              <w:lang w:eastAsia="en-GB"/>
+            </w:rPr>
+          </w:pPr>
+          <w:hyperlink w:anchor="_Toc472189624" w:history="1">
+            <w:r>
+              <w:rPr>
+                <w:rStyle w:val="Hyperlink"/>
+                <w:noProof/>
+              </w:rPr>
+              <w:t>Inspiration</w:t>
+            </w:r>
+            <w:r>
+              <w:rPr>
+                <w:noProof/>
+                <w:webHidden/>
+              </w:rPr>
+              <w:tab/>
+            </w:r>
+            <w:r>
+              <w:rPr>
+                <w:noProof/>
+                <w:webHidden/>
+              </w:rPr>
+              <w:fldChar w:fldCharType="begin"/>
+            </w:r>
+            <w:r>
+              <w:rPr>
+                <w:noProof/>
+                <w:webHidden/>
+              </w:rPr>
+              <w:instrText xml:space="preserve"> PAGEREF _Toc472189624 \h </w:instrText>
+            </w:r>
+            <w:r>
+              <w:rPr>
+                <w:noProof/>
+                <w:webHidden/>
+              </w:rPr>
+            </w:r>
+            <w:r>
+              <w:rPr>
+                <w:noProof/>
+                <w:webHidden/>
+              </w:rPr>
+              <w:fldChar w:fldCharType="separate"/>
+            </w:r>
+            <w:r>
+              <w:rPr>
+                <w:noProof/>
+                <w:webHidden/>
+              </w:rPr>
+              <w:t>5</w:t>
+            </w:r>
+            <w:r>
+              <w:rPr>
+                <w:noProof/>
+                <w:webHidden/>
+              </w:rPr>
+              <w:fldChar w:fldCharType="end"/>
+            </w:r>
+          </w:hyperlink>
+        </w:p>
+        <w:p>
+          <w:pPr>
+            <w:pStyle w:val="TOC2"/>
+            <w:tabs>
+              <w:tab w:val="right" w:leader="dot" w:pos="10790"/>
+            </w:tabs>
+            <w:rPr>
+              <w:noProof/>
+              <w:color w:val="auto"/>
+              <w:lang w:eastAsia="en-GB"/>
+            </w:rPr>
+          </w:pPr>
+          <w:hyperlink w:anchor="_Toc472189625" w:history="1">
+            <w:r>
+              <w:rPr>
+                <w:rStyle w:val="Hyperlink"/>
+                <w:noProof/>
+              </w:rPr>
+              <w:t>Story</w:t>
+            </w:r>
+            <w:r>
+              <w:rPr>
+                <w:noProof/>
+                <w:webHidden/>
+              </w:rPr>
+              <w:tab/>
+            </w:r>
+            <w:r>
+              <w:rPr>
+                <w:noProof/>
+                <w:webHidden/>
+              </w:rPr>
+              <w:fldChar w:fldCharType="begin"/>
+            </w:r>
+            <w:r>
+              <w:rPr>
+                <w:noProof/>
+                <w:webHidden/>
+              </w:rPr>
+              <w:instrText xml:space="preserve"> PAGEREF _Toc472189625 \h </w:instrText>
             </w:r>
             <w:r>
               <w:rPr>
@@ -1562,13 +1671,13 @@
               <w:lang w:eastAsia="en-GB"/>
             </w:rPr>
           </w:pPr>
-          <w:hyperlink w:anchor="_Toc472177230" w:history="1">
+          <w:hyperlink w:anchor="_Toc472189626" w:history="1">
             <w:r>
               <w:rPr>
                 <w:rStyle w:val="Hyperlink"/>
                 <w:noProof/>
               </w:rPr>
-              <w:t>Depth of Field</w:t>
+              <w:t>Game Story</w:t>
             </w:r>
             <w:r>
               <w:rPr>
@@ -1589,147 +1698,7 @@
                 <w:noProof/>
                 <w:webHidden/>
               </w:rPr>
-              <w:instrText xml:space="preserve"> PAGEREF _Toc472177230 \h </w:instrText>
-            </w:r>
-            <w:r>
-              <w:rPr>
-                <w:noProof/>
-                <w:webHidden/>
-              </w:rPr>
-            </w:r>
-            <w:r>
-              <w:rPr>
-                <w:noProof/>
-                <w:webHidden/>
-              </w:rPr>
-              <w:fldChar w:fldCharType="separate"/>
-            </w:r>
-            <w:r>
-              <w:rPr>
-                <w:noProof/>
-                <w:webHidden/>
-              </w:rPr>
-              <w:t>5</w:t>
-            </w:r>
-            <w:r>
-              <w:rPr>
-                <w:noProof/>
-                <w:webHidden/>
-              </w:rPr>
-              <w:fldChar w:fldCharType="end"/>
-            </w:r>
-          </w:hyperlink>
-        </w:p>
-        <w:p>
-          <w:pPr>
-            <w:pStyle w:val="TOC2"/>
-            <w:tabs>
-              <w:tab w:val="right" w:leader="dot" w:pos="10790"/>
-            </w:tabs>
-            <w:rPr>
-              <w:noProof/>
-              <w:color w:val="auto"/>
-              <w:lang w:eastAsia="en-GB"/>
-            </w:rPr>
-          </w:pPr>
-          <w:hyperlink w:anchor="_Toc472177231" w:history="1">
-            <w:r>
-              <w:rPr>
-                <w:rStyle w:val="Hyperlink"/>
-                <w:noProof/>
-              </w:rPr>
-              <w:t>Inspiration</w:t>
-            </w:r>
-            <w:r>
-              <w:rPr>
-                <w:noProof/>
-                <w:webHidden/>
-              </w:rPr>
-              <w:tab/>
-            </w:r>
-            <w:r>
-              <w:rPr>
-                <w:noProof/>
-                <w:webHidden/>
-              </w:rPr>
-              <w:fldChar w:fldCharType="begin"/>
-            </w:r>
-            <w:r>
-              <w:rPr>
-                <w:noProof/>
-                <w:webHidden/>
-              </w:rPr>
-              <w:instrText xml:space="preserve"> PAGEREF _Toc472177231 \h </w:instrText>
-            </w:r>
-            <w:r>
-              <w:rPr>
-                <w:noProof/>
-                <w:webHidden/>
-              </w:rPr>
-            </w:r>
-            <w:r>
-              <w:rPr>
-                <w:noProof/>
-                <w:webHidden/>
-              </w:rPr>
-              <w:fldChar w:fldCharType="separate"/>
-            </w:r>
-            <w:r>
-              <w:rPr>
-                <w:noProof/>
-                <w:webHidden/>
-              </w:rPr>
-              <w:t>5</w:t>
-            </w:r>
-            <w:r>
-              <w:rPr>
-                <w:noProof/>
-                <w:webHidden/>
-              </w:rPr>
-              <w:fldChar w:fldCharType="end"/>
-            </w:r>
-          </w:hyperlink>
-        </w:p>
-        <w:p>
-          <w:pPr>
-            <w:pStyle w:val="TOC2"/>
-            <w:tabs>
-              <w:tab w:val="right" w:leader="dot" w:pos="10790"/>
-            </w:tabs>
-            <w:rPr>
-              <w:noProof/>
-              <w:color w:val="auto"/>
-              <w:lang w:eastAsia="en-GB"/>
-            </w:rPr>
-          </w:pPr>
-          <w:hyperlink w:anchor="_Toc472177232" w:history="1">
-            <w:r>
-              <w:rPr>
-                <w:rStyle w:val="Hyperlink"/>
-                <w:noProof/>
-              </w:rPr>
-              <w:t>Story</w:t>
-            </w:r>
-            <w:r>
-              <w:rPr>
-                <w:noProof/>
-                <w:webHidden/>
-              </w:rPr>
-              <w:tab/>
-            </w:r>
-            <w:r>
-              <w:rPr>
-                <w:noProof/>
-                <w:webHidden/>
-              </w:rPr>
-              <w:fldChar w:fldCharType="begin"/>
-            </w:r>
-            <w:r>
-              <w:rPr>
-                <w:noProof/>
-                <w:webHidden/>
-              </w:rPr>
-              <w:instrText xml:space="preserve"> PAGEREF _Toc472177232 \h </w:instrText>
+              <w:instrText xml:space="preserve"> PAGEREF _Toc472189626 \h </w:instrText>
             </w:r>
             <w:r>
               <w:rPr>
@@ -1774,13 +1743,13 @@
               <w:lang w:eastAsia="en-GB"/>
             </w:rPr>
           </w:pPr>
-          <w:hyperlink w:anchor="_Toc472177233" w:history="1">
+          <w:hyperlink w:anchor="_Toc472189627" w:history="1">
             <w:r>
               <w:rPr>
                 <w:rStyle w:val="Hyperlink"/>
                 <w:noProof/>
               </w:rPr>
-              <w:t>Game Story</w:t>
+              <w:t>Level Story</w:t>
             </w:r>
             <w:r>
               <w:rPr>
@@ -1801,7 +1770,7 @@
                 <w:noProof/>
                 <w:webHidden/>
               </w:rPr>
-              <w:instrText xml:space="preserve"> PAGEREF _Toc472177233 \h </w:instrText>
+              <w:instrText xml:space="preserve"> PAGEREF _Toc472189627 \h </w:instrText>
             </w:r>
             <w:r>
               <w:rPr>
@@ -1821,7 +1790,77 @@
                 <w:noProof/>
                 <w:webHidden/>
               </w:rPr>
-              <w:t>5</w:t>
+              <w:t>6</w:t>
+            </w:r>
+            <w:r>
+              <w:rPr>
+                <w:noProof/>
+                <w:webHidden/>
+              </w:rPr>
+              <w:fldChar w:fldCharType="end"/>
+            </w:r>
+          </w:hyperlink>
+        </w:p>
+        <w:p>
+          <w:pPr>
+            <w:pStyle w:val="TOC2"/>
+            <w:tabs>
+              <w:tab w:val="right" w:leader="dot" w:pos="10790"/>
+            </w:tabs>
+            <w:rPr>
+              <w:noProof/>
+              <w:color w:val="auto"/>
+              <w:lang w:eastAsia="en-GB"/>
+            </w:rPr>
+          </w:pPr>
+          <w:hyperlink w:anchor="_Toc472189628" w:history="1">
+            <w:r>
+              <w:rPr>
+                <w:rStyle w:val="Hyperlink"/>
+                <w:noProof/>
+              </w:rPr>
+              <w:t>Interactivity</w:t>
+            </w:r>
+            <w:r>
+              <w:rPr>
+                <w:noProof/>
+                <w:webHidden/>
+              </w:rPr>
+              <w:tab/>
+            </w:r>
+            <w:r>
+              <w:rPr>
+                <w:noProof/>
+                <w:webHidden/>
+              </w:rPr>
+              <w:fldChar w:fldCharType="begin"/>
+            </w:r>
+            <w:r>
+              <w:rPr>
+                <w:noProof/>
+                <w:webHidden/>
+              </w:rPr>
+              <w:instrText xml:space="preserve"> PAGEREF _Toc472189628 \h </w:instrText>
+            </w:r>
+            <w:r>
+              <w:rPr>
+                <w:noProof/>
+                <w:webHidden/>
+              </w:rPr>
+            </w:r>
+            <w:r>
+              <w:rPr>
+                <w:noProof/>
+                <w:webHidden/>
+              </w:rPr>
+              <w:fldChar w:fldCharType="separate"/>
+            </w:r>
+            <w:r>
+              <w:rPr>
+                <w:noProof/>
+                <w:webHidden/>
+              </w:rPr>
+              <w:t>6</w:t>
             </w:r>
             <w:r>
               <w:rPr>
@@ -1846,13 +1885,13 @@
               <w:lang w:eastAsia="en-GB"/>
             </w:rPr>
           </w:pPr>
-          <w:hyperlink w:anchor="_Toc472177234" w:history="1">
+          <w:hyperlink w:anchor="_Toc472189629" w:history="1">
             <w:r>
               <w:rPr>
                 <w:rStyle w:val="Hyperlink"/>
                 <w:noProof/>
               </w:rPr>
-              <w:t>Level Story</w:t>
+              <w:t>Objectives</w:t>
             </w:r>
             <w:r>
               <w:rPr>
@@ -1873,7 +1912,7 @@
                 <w:noProof/>
                 <w:webHidden/>
               </w:rPr>
-              <w:instrText xml:space="preserve"> PAGEREF _Toc472177234 \h </w:instrText>
+              <w:instrText xml:space="preserve"> PAGEREF _Toc472189629 \h </w:instrText>
             </w:r>
             <w:r>
               <w:rPr>
@@ -1893,77 +1932,7 @@
                 <w:noProof/>
                 <w:webHidden/>
               </w:rPr>
-              <w:t>5</w:t>
-            </w:r>
-            <w:r>
-              <w:rPr>
-                <w:noProof/>
-                <w:webHidden/>
-              </w:rPr>
-              <w:fldChar w:fldCharType="end"/>
-            </w:r>
-          </w:hyperlink>
-        </w:p>
-        <w:p>
-          <w:pPr>
-            <w:pStyle w:val="TOC2"/>
-            <w:tabs>
-              <w:tab w:val="right" w:leader="dot" w:pos="10790"/>
-            </w:tabs>
-            <w:rPr>
-              <w:noProof/>
-              <w:color w:val="auto"/>
-              <w:lang w:eastAsia="en-GB"/>
-            </w:rPr>
-          </w:pPr>
-          <w:hyperlink w:anchor="_Toc472177235" w:history="1">
-            <w:r>
-              <w:rPr>
-                <w:rStyle w:val="Hyperlink"/>
-                <w:noProof/>
-              </w:rPr>
-              <w:t>Interactivity</w:t>
-            </w:r>
-            <w:r>
-              <w:rPr>
-                <w:noProof/>
-                <w:webHidden/>
-              </w:rPr>
-              <w:tab/>
-            </w:r>
-            <w:r>
-              <w:rPr>
-                <w:noProof/>
-                <w:webHidden/>
-              </w:rPr>
-              <w:fldChar w:fldCharType="begin"/>
-            </w:r>
-            <w:r>
-              <w:rPr>
-                <w:noProof/>
-                <w:webHidden/>
-              </w:rPr>
-              <w:instrText xml:space="preserve"> PAGEREF _Toc472177235 \h </w:instrText>
-            </w:r>
-            <w:r>
-              <w:rPr>
-                <w:noProof/>
-                <w:webHidden/>
-              </w:rPr>
-            </w:r>
-            <w:r>
-              <w:rPr>
-                <w:noProof/>
-                <w:webHidden/>
-              </w:rPr>
-              <w:fldChar w:fldCharType="separate"/>
-            </w:r>
-            <w:r>
-              <w:rPr>
-                <w:noProof/>
-                <w:webHidden/>
-              </w:rPr>
-              <w:t>5</w:t>
+              <w:t>6</w:t>
             </w:r>
             <w:r>
               <w:rPr>
@@ -1988,13 +1957,13 @@
               <w:lang w:eastAsia="en-GB"/>
             </w:rPr>
           </w:pPr>
-          <w:hyperlink w:anchor="_Toc472177236" w:history="1">
+          <w:hyperlink w:anchor="_Toc472189630" w:history="1">
             <w:r>
               <w:rPr>
                 <w:rStyle w:val="Hyperlink"/>
                 <w:noProof/>
               </w:rPr>
-              <w:t>Objectives</w:t>
+              <w:t>Obstacles</w:t>
             </w:r>
             <w:r>
               <w:rPr>
@@ -2015,7 +1984,7 @@
                 <w:noProof/>
                 <w:webHidden/>
               </w:rPr>
-              <w:instrText xml:space="preserve"> PAGEREF _Toc472177236 \h </w:instrText>
+              <w:instrText xml:space="preserve"> PAGEREF _Toc472189630 \h </w:instrText>
             </w:r>
             <w:r>
               <w:rPr>
@@ -2035,7 +2004,7 @@
                 <w:noProof/>
                 <w:webHidden/>
               </w:rPr>
-              <w:t>5</w:t>
+              <w:t>6</w:t>
             </w:r>
             <w:r>
               <w:rPr>
@@ -2060,13 +2029,13 @@
               <w:lang w:eastAsia="en-GB"/>
             </w:rPr>
           </w:pPr>
-          <w:hyperlink w:anchor="_Toc472177237" w:history="1">
+          <w:hyperlink w:anchor="_Toc472189631" w:history="1">
             <w:r>
               <w:rPr>
                 <w:rStyle w:val="Hyperlink"/>
                 <w:noProof/>
               </w:rPr>
-              <w:t>Obstacles</w:t>
+              <w:t>Set Pieces / Scripted Events</w:t>
             </w:r>
             <w:r>
               <w:rPr>
@@ -2087,7 +2056,7 @@
                 <w:noProof/>
                 <w:webHidden/>
               </w:rPr>
-              <w:instrText xml:space="preserve"> PAGEREF _Toc472177237 \h </w:instrText>
+              <w:instrText xml:space="preserve"> PAGEREF _Toc472189631 \h </w:instrText>
             </w:r>
             <w:r>
               <w:rPr>
@@ -2108,6 +2077,76 @@
                 <w:webHidden/>
               </w:rPr>
               <w:t>6</w:t>
+            </w:r>
+            <w:r>
+              <w:rPr>
+                <w:noProof/>
+                <w:webHidden/>
+              </w:rPr>
+              <w:fldChar w:fldCharType="end"/>
+            </w:r>
+          </w:hyperlink>
+        </w:p>
+        <w:p>
+          <w:pPr>
+            <w:pStyle w:val="TOC2"/>
+            <w:tabs>
+              <w:tab w:val="right" w:leader="dot" w:pos="10790"/>
+            </w:tabs>
+            <w:rPr>
+              <w:noProof/>
+              <w:color w:val="auto"/>
+              <w:lang w:eastAsia="en-GB"/>
+            </w:rPr>
+          </w:pPr>
+          <w:hyperlink w:anchor="_Toc472189632" w:history="1">
+            <w:r>
+              <w:rPr>
+                <w:rStyle w:val="Hyperlink"/>
+                <w:noProof/>
+              </w:rPr>
+              <w:t>Visual Development</w:t>
+            </w:r>
+            <w:r>
+              <w:rPr>
+                <w:noProof/>
+                <w:webHidden/>
+              </w:rPr>
+              <w:tab/>
+            </w:r>
+            <w:r>
+              <w:rPr>
+                <w:noProof/>
+                <w:webHidden/>
+              </w:rPr>
+              <w:fldChar w:fldCharType="begin"/>
+            </w:r>
+            <w:r>
+              <w:rPr>
+                <w:noProof/>
+                <w:webHidden/>
+              </w:rPr>
+              <w:instrText xml:space="preserve"> PAGEREF _Toc472189632 \h </w:instrText>
+            </w:r>
+            <w:r>
+              <w:rPr>
+                <w:noProof/>
+                <w:webHidden/>
+              </w:rPr>
+            </w:r>
+            <w:r>
+              <w:rPr>
+                <w:noProof/>
+                <w:webHidden/>
+              </w:rPr>
+              <w:fldChar w:fldCharType="separate"/>
+            </w:r>
+            <w:r>
+              <w:rPr>
+                <w:noProof/>
+                <w:webHidden/>
+              </w:rPr>
+              <w:t>7</w:t>
             </w:r>
             <w:r>
               <w:rPr>
@@ -2132,13 +2171,13 @@
               <w:lang w:eastAsia="en-GB"/>
             </w:rPr>
           </w:pPr>
-          <w:hyperlink w:anchor="_Toc472177238" w:history="1">
+          <w:hyperlink w:anchor="_Toc472189633" w:history="1">
             <w:r>
               <w:rPr>
                 <w:rStyle w:val="Hyperlink"/>
                 <w:noProof/>
               </w:rPr>
-              <w:t>Set Pieces / Scripted Events</w:t>
+              <w:t>Style Reference</w:t>
             </w:r>
             <w:r>
               <w:rPr>
@@ -2159,7 +2198,7 @@
                 <w:noProof/>
                 <w:webHidden/>
               </w:rPr>
-              <w:instrText xml:space="preserve"> PAGEREF _Toc472177238 \h </w:instrText>
+              <w:instrText xml:space="preserve"> PAGEREF _Toc472189633 \h </w:instrText>
             </w:r>
             <w:r>
               <w:rPr>
@@ -2179,77 +2218,7 @@
                 <w:noProof/>
                 <w:webHidden/>
               </w:rPr>
-              <w:t>6</w:t>
-            </w:r>
-            <w:r>
-              <w:rPr>
-                <w:noProof/>
-                <w:webHidden/>
-              </w:rPr>
-              <w:fldChar w:fldCharType="end"/>
-            </w:r>
-          </w:hyperlink>
-        </w:p>
-        <w:p>
-          <w:pPr>
-            <w:pStyle w:val="TOC2"/>
-            <w:tabs>
-              <w:tab w:val="right" w:leader="dot" w:pos="10790"/>
-            </w:tabs>
-            <w:rPr>
-              <w:noProof/>
-              <w:color w:val="auto"/>
-              <w:lang w:eastAsia="en-GB"/>
-            </w:rPr>
-          </w:pPr>
-          <w:hyperlink w:anchor="_Toc472177239" w:history="1">
-            <w:r>
-              <w:rPr>
-                <w:rStyle w:val="Hyperlink"/>
-                <w:noProof/>
-              </w:rPr>
-              <w:t>Visual Development</w:t>
-            </w:r>
-            <w:r>
-              <w:rPr>
-                <w:noProof/>
-                <w:webHidden/>
-              </w:rPr>
-              <w:tab/>
-            </w:r>
-            <w:r>
-              <w:rPr>
-                <w:noProof/>
-                <w:webHidden/>
-              </w:rPr>
-              <w:fldChar w:fldCharType="begin"/>
-            </w:r>
-            <w:r>
-              <w:rPr>
-                <w:noProof/>
-                <w:webHidden/>
-              </w:rPr>
-              <w:instrText xml:space="preserve"> PAGEREF _Toc472177239 \h </w:instrText>
-            </w:r>
-            <w:r>
-              <w:rPr>
-                <w:noProof/>
-                <w:webHidden/>
-              </w:rPr>
-            </w:r>
-            <w:r>
-              <w:rPr>
-                <w:noProof/>
-                <w:webHidden/>
-              </w:rPr>
-              <w:fldChar w:fldCharType="separate"/>
-            </w:r>
-            <w:r>
-              <w:rPr>
-                <w:noProof/>
-                <w:webHidden/>
-              </w:rPr>
-              <w:t>6</w:t>
+              <w:t>7</w:t>
             </w:r>
             <w:r>
               <w:rPr>
@@ -2274,13 +2243,13 @@
               <w:lang w:eastAsia="en-GB"/>
             </w:rPr>
           </w:pPr>
-          <w:hyperlink w:anchor="_Toc472177240" w:history="1">
+          <w:hyperlink w:anchor="_Toc472189634" w:history="1">
             <w:r>
               <w:rPr>
                 <w:rStyle w:val="Hyperlink"/>
                 <w:noProof/>
               </w:rPr>
-              <w:t>Style Reference</w:t>
+              <w:t>Colour Palette</w:t>
             </w:r>
             <w:r>
               <w:rPr>
@@ -2301,7 +2270,7 @@
                 <w:noProof/>
                 <w:webHidden/>
               </w:rPr>
-              <w:instrText xml:space="preserve"> PAGEREF _Toc472177240 \h </w:instrText>
+              <w:instrText xml:space="preserve"> PAGEREF _Toc472189634 \h </w:instrText>
             </w:r>
             <w:r>
               <w:rPr>
@@ -2321,7 +2290,7 @@
                 <w:noProof/>
                 <w:webHidden/>
               </w:rPr>
-              <w:t>6</w:t>
+              <w:t>7</w:t>
             </w:r>
             <w:r>
               <w:rPr>
@@ -2346,13 +2315,13 @@
               <w:lang w:eastAsia="en-GB"/>
             </w:rPr>
           </w:pPr>
-          <w:hyperlink w:anchor="_Toc472177241" w:history="1">
+          <w:hyperlink w:anchor="_Toc472189635" w:history="1">
             <w:r>
               <w:rPr>
                 <w:rStyle w:val="Hyperlink"/>
                 <w:noProof/>
               </w:rPr>
-              <w:t>Colour Palette</w:t>
+              <w:t>Lighting</w:t>
             </w:r>
             <w:r>
               <w:rPr>
@@ -2373,7 +2342,7 @@
                 <w:noProof/>
                 <w:webHidden/>
               </w:rPr>
-              <w:instrText xml:space="preserve"> PAGEREF _Toc472177241 \h </w:instrText>
+              <w:instrText xml:space="preserve"> PAGEREF _Toc472189635 \h </w:instrText>
             </w:r>
             <w:r>
               <w:rPr>
@@ -2393,7 +2362,77 @@
                 <w:noProof/>
                 <w:webHidden/>
               </w:rPr>
-              <w:t>6</w:t>
+              <w:t>7</w:t>
+            </w:r>
+            <w:r>
+              <w:rPr>
+                <w:noProof/>
+                <w:webHidden/>
+              </w:rPr>
+              <w:fldChar w:fldCharType="end"/>
+            </w:r>
+          </w:hyperlink>
+        </w:p>
+        <w:p>
+          <w:pPr>
+            <w:pStyle w:val="TOC2"/>
+            <w:tabs>
+              <w:tab w:val="right" w:leader="dot" w:pos="10790"/>
+            </w:tabs>
+            <w:rPr>
+              <w:noProof/>
+              <w:color w:val="auto"/>
+              <w:lang w:eastAsia="en-GB"/>
+            </w:rPr>
+          </w:pPr>
+          <w:hyperlink w:anchor="_Toc472189636" w:history="1">
+            <w:r>
+              <w:rPr>
+                <w:rStyle w:val="Hyperlink"/>
+                <w:noProof/>
+              </w:rPr>
+              <w:t>Top-Down Layout and concept art</w:t>
+            </w:r>
+            <w:r>
+              <w:rPr>
+                <w:noProof/>
+                <w:webHidden/>
+              </w:rPr>
+              <w:tab/>
+            </w:r>
+            <w:r>
+              <w:rPr>
+                <w:noProof/>
+                <w:webHidden/>
+              </w:rPr>
+              <w:fldChar w:fldCharType="begin"/>
+            </w:r>
+            <w:r>
+              <w:rPr>
+                <w:noProof/>
+                <w:webHidden/>
+              </w:rPr>
+              <w:instrText xml:space="preserve"> PAGEREF _Toc472189636 \h </w:instrText>
+            </w:r>
+            <w:r>
+              <w:rPr>
+                <w:noProof/>
+                <w:webHidden/>
+              </w:rPr>
+            </w:r>
+            <w:r>
+              <w:rPr>
+                <w:noProof/>
+                <w:webHidden/>
+              </w:rPr>
+              <w:fldChar w:fldCharType="separate"/>
+            </w:r>
+            <w:r>
+              <w:rPr>
+                <w:noProof/>
+                <w:webHidden/>
+              </w:rPr>
+              <w:t>7</w:t>
             </w:r>
             <w:r>
               <w:rPr>
@@ -2418,13 +2457,13 @@
               <w:lang w:eastAsia="en-GB"/>
             </w:rPr>
           </w:pPr>
-          <w:hyperlink w:anchor="_Toc472177242" w:history="1">
+          <w:hyperlink w:anchor="_Toc472189637" w:history="1">
             <w:r>
               <w:rPr>
                 <w:rStyle w:val="Hyperlink"/>
                 <w:noProof/>
               </w:rPr>
-              <w:t>Lighting</w:t>
+              <w:t>Level Layout</w:t>
             </w:r>
             <w:r>
               <w:rPr>
@@ -2445,7 +2484,7 @@
                 <w:noProof/>
                 <w:webHidden/>
               </w:rPr>
-              <w:instrText xml:space="preserve"> PAGEREF _Toc472177242 \h </w:instrText>
+              <w:instrText xml:space="preserve"> PAGEREF _Toc472189637 \h </w:instrText>
             </w:r>
             <w:r>
               <w:rPr>
@@ -2465,77 +2504,7 @@
                 <w:noProof/>
                 <w:webHidden/>
               </w:rPr>
-              <w:t>6</w:t>
-            </w:r>
-            <w:r>
-              <w:rPr>
-                <w:noProof/>
-                <w:webHidden/>
-              </w:rPr>
-              <w:fldChar w:fldCharType="end"/>
-            </w:r>
-          </w:hyperlink>
-        </w:p>
-        <w:p>
-          <w:pPr>
-            <w:pStyle w:val="TOC2"/>
-            <w:tabs>
-              <w:tab w:val="right" w:leader="dot" w:pos="10790"/>
-            </w:tabs>
-            <w:rPr>
-              <w:noProof/>
-              <w:color w:val="auto"/>
-              <w:lang w:eastAsia="en-GB"/>
-            </w:rPr>
-          </w:pPr>
-          <w:hyperlink w:anchor="_Toc472177243" w:history="1">
-            <w:r>
-              <w:rPr>
-                <w:rStyle w:val="Hyperlink"/>
-                <w:noProof/>
-              </w:rPr>
-              <w:t>Top-Down Layout and concept art</w:t>
-            </w:r>
-            <w:r>
-              <w:rPr>
-                <w:noProof/>
-                <w:webHidden/>
-              </w:rPr>
-              <w:tab/>
-            </w:r>
-            <w:r>
-              <w:rPr>
-                <w:noProof/>
-                <w:webHidden/>
-              </w:rPr>
-              <w:fldChar w:fldCharType="begin"/>
-            </w:r>
-            <w:r>
-              <w:rPr>
-                <w:noProof/>
-                <w:webHidden/>
-              </w:rPr>
-              <w:instrText xml:space="preserve"> PAGEREF _Toc472177243 \h </w:instrText>
-            </w:r>
-            <w:r>
-              <w:rPr>
-                <w:noProof/>
-                <w:webHidden/>
-              </w:rPr>
-            </w:r>
-            <w:r>
-              <w:rPr>
-                <w:noProof/>
-                <w:webHidden/>
-              </w:rPr>
-              <w:fldChar w:fldCharType="separate"/>
-            </w:r>
-            <w:r>
-              <w:rPr>
-                <w:noProof/>
-                <w:webHidden/>
-              </w:rPr>
-              <w:t>6</w:t>
+              <w:t>8</w:t>
             </w:r>
             <w:r>
               <w:rPr>
@@ -2560,13 +2529,13 @@
               <w:lang w:eastAsia="en-GB"/>
             </w:rPr>
           </w:pPr>
-          <w:hyperlink w:anchor="_Toc472177244" w:history="1">
+          <w:hyperlink w:anchor="_Toc472189638" w:history="1">
             <w:r>
               <w:rPr>
                 <w:rStyle w:val="Hyperlink"/>
                 <w:noProof/>
               </w:rPr>
-              <w:t>Level Layout</w:t>
+              <w:t>Screenshots</w:t>
             </w:r>
             <w:r>
               <w:rPr>
@@ -2587,7 +2556,7 @@
                 <w:noProof/>
                 <w:webHidden/>
               </w:rPr>
-              <w:instrText xml:space="preserve"> PAGEREF _Toc472177244 \h </w:instrText>
+              <w:instrText xml:space="preserve"> PAGEREF _Toc472189638 \h </w:instrText>
             </w:r>
             <w:r>
               <w:rPr>
@@ -2607,7 +2576,7 @@
                 <w:noProof/>
                 <w:webHidden/>
               </w:rPr>
-              <w:t>6</w:t>
+              <w:t>8</w:t>
             </w:r>
             <w:r>
               <w:rPr>
@@ -2632,13 +2601,13 @@
               <w:lang w:eastAsia="en-GB"/>
             </w:rPr>
           </w:pPr>
-          <w:hyperlink w:anchor="_Toc472177245" w:history="1">
+          <w:hyperlink w:anchor="_Toc472189639" w:history="1">
             <w:r>
               <w:rPr>
                 <w:rStyle w:val="Hyperlink"/>
                 <w:noProof/>
               </w:rPr>
-              <w:t>Screenshots</w:t>
+              <w:t>Engine</w:t>
             </w:r>
             <w:r>
               <w:rPr>
@@ -2659,7 +2628,7 @@
                 <w:noProof/>
                 <w:webHidden/>
               </w:rPr>
-              <w:instrText xml:space="preserve"> PAGEREF _Toc472177245 \h </w:instrText>
+              <w:instrText xml:space="preserve"> PAGEREF _Toc472189639 \h </w:instrText>
             </w:r>
             <w:r>
               <w:rPr>
@@ -2679,79 +2648,7 @@
                 <w:noProof/>
                 <w:webHidden/>
               </w:rPr>
-              <w:t>6</w:t>
-            </w:r>
-            <w:r>
-              <w:rPr>
-                <w:noProof/>
-                <w:webHidden/>
-              </w:rPr>
-              <w:fldChar w:fldCharType="end"/>
-            </w:r>
-          </w:hyperlink>
-        </w:p>
-        <w:p>
-          <w:pPr>
-            <w:pStyle w:val="TOC3"/>
-            <w:tabs>
-              <w:tab w:val="right" w:leader="dot" w:pos="10790"/>
-            </w:tabs>
-            <w:rPr>
-              <w:i w:val="0"/>
-              <w:iCs w:val="0"/>
-              <w:noProof/>
-              <w:color w:val="auto"/>
-              <w:lang w:eastAsia="en-GB"/>
-            </w:rPr>
-          </w:pPr>
-          <w:hyperlink w:anchor="_Toc472177246" w:history="1">
-            <w:r>
-              <w:rPr>
-                <w:rStyle w:val="Hyperlink"/>
-                <w:noProof/>
-              </w:rPr>
-              <w:t>Engine</w:t>
-            </w:r>
-            <w:r>
-              <w:rPr>
-                <w:noProof/>
-                <w:webHidden/>
-              </w:rPr>
-              <w:tab/>
-            </w:r>
-            <w:r>
-              <w:rPr>
-                <w:noProof/>
-                <w:webHidden/>
-              </w:rPr>
-              <w:fldChar w:fldCharType="begin"/>
-            </w:r>
-            <w:r>
-              <w:rPr>
-                <w:noProof/>
-                <w:webHidden/>
-              </w:rPr>
-              <w:instrText xml:space="preserve"> PAGEREF _Toc472177246 \h </w:instrText>
-            </w:r>
-            <w:r>
-              <w:rPr>
-                <w:noProof/>
-                <w:webHidden/>
-              </w:rPr>
-            </w:r>
-            <w:r>
-              <w:rPr>
-                <w:noProof/>
-                <w:webHidden/>
-              </w:rPr>
-              <w:fldChar w:fldCharType="separate"/>
-            </w:r>
-            <w:r>
-              <w:rPr>
-                <w:noProof/>
-                <w:webHidden/>
-              </w:rPr>
-              <w:t>7</w:t>
+              <w:t>8</w:t>
             </w:r>
             <w:r>
               <w:rPr>
@@ -2774,7 +2671,7 @@
               <w:lang w:eastAsia="en-GB"/>
             </w:rPr>
           </w:pPr>
-          <w:hyperlink w:anchor="_Toc472177247" w:history="1">
+          <w:hyperlink w:anchor="_Toc472189640" w:history="1">
             <w:r>
               <w:rPr>
                 <w:rStyle w:val="Hyperlink"/>
@@ -2801,7 +2698,7 @@
                 <w:noProof/>
                 <w:webHidden/>
               </w:rPr>
-              <w:instrText xml:space="preserve"> PAGEREF _Toc472177247 \h </w:instrText>
+              <w:instrText xml:space="preserve"> PAGEREF _Toc472189640 \h </w:instrText>
             </w:r>
             <w:r>
               <w:rPr>
@@ -2821,7 +2718,7 @@
                 <w:noProof/>
                 <w:webHidden/>
               </w:rPr>
-              <w:t>7</w:t>
+              <w:t>9</w:t>
             </w:r>
             <w:r>
               <w:rPr>
@@ -2844,7 +2741,7 @@
               <w:lang w:eastAsia="en-GB"/>
             </w:rPr>
           </w:pPr>
-          <w:hyperlink w:anchor="_Toc472177248" w:history="1">
+          <w:hyperlink w:anchor="_Toc472189641" w:history="1">
             <w:r>
               <w:rPr>
                 <w:rStyle w:val="Hyperlink"/>
@@ -2871,7 +2768,7 @@
                 <w:noProof/>
                 <w:webHidden/>
               </w:rPr>
-              <w:instrText xml:space="preserve"> PAGEREF _Toc472177248 \h </w:instrText>
+              <w:instrText xml:space="preserve"> PAGEREF _Toc472189641 \h </w:instrText>
             </w:r>
             <w:r>
               <w:rPr>
@@ -2891,7 +2788,7 @@
                 <w:noProof/>
                 <w:webHidden/>
               </w:rPr>
-              <w:t>7</w:t>
+              <w:t>10</w:t>
             </w:r>
             <w:r>
               <w:rPr>
@@ -2914,7 +2811,7 @@
               <w:lang w:eastAsia="en-GB"/>
             </w:rPr>
           </w:pPr>
-          <w:hyperlink w:anchor="_Toc472177249" w:history="1">
+          <w:hyperlink w:anchor="_Toc472189642" w:history="1">
             <w:r>
               <w:rPr>
                 <w:rStyle w:val="Hyperlink"/>
@@ -2941,7 +2838,7 @@
                 <w:noProof/>
                 <w:webHidden/>
               </w:rPr>
-              <w:instrText xml:space="preserve"> PAGEREF _Toc472177249 \h </w:instrText>
+              <w:instrText xml:space="preserve"> PAGEREF _Toc472189642 \h </w:instrText>
             </w:r>
             <w:r>
               <w:rPr>
@@ -2961,7 +2858,7 @@
                 <w:noProof/>
                 <w:webHidden/>
               </w:rPr>
-              <w:t>7</w:t>
+              <w:t>10</w:t>
             </w:r>
             <w:r>
               <w:rPr>
@@ -2984,7 +2881,7 @@
               <w:lang w:eastAsia="en-GB"/>
             </w:rPr>
           </w:pPr>
-          <w:hyperlink w:anchor="_Toc472177250" w:history="1">
+          <w:hyperlink w:anchor="_Toc472189643" w:history="1">
             <w:r>
               <w:rPr>
                 <w:rStyle w:val="Hyperlink"/>
@@ -3011,7 +2908,7 @@
                 <w:noProof/>
                 <w:webHidden/>
               </w:rPr>
-              <w:instrText xml:space="preserve"> PAGEREF _Toc472177250 \h </w:instrText>
+              <w:instrText xml:space="preserve"> PAGEREF _Toc472189643 \h </w:instrText>
             </w:r>
             <w:r>
               <w:rPr>
@@ -3031,7 +2928,7 @@
                 <w:noProof/>
                 <w:webHidden/>
               </w:rPr>
-              <w:t>7</w:t>
+              <w:t>10</w:t>
             </w:r>
             <w:r>
               <w:rPr>
@@ -3054,7 +2951,7 @@
               <w:lang w:eastAsia="en-GB"/>
             </w:rPr>
           </w:pPr>
-          <w:hyperlink w:anchor="_Toc472177251" w:history="1">
+          <w:hyperlink w:anchor="_Toc472189644" w:history="1">
             <w:r>
               <w:rPr>
                 <w:rStyle w:val="Hyperlink"/>
@@ -3081,7 +2978,7 @@
                 <w:noProof/>
                 <w:webHidden/>
               </w:rPr>
-              <w:instrText xml:space="preserve"> PAGEREF _Toc472177251 \h </w:instrText>
+              <w:instrText xml:space="preserve"> PAGEREF _Toc472189644 \h </w:instrText>
             </w:r>
             <w:r>
               <w:rPr>
@@ -3101,7 +2998,7 @@
                 <w:noProof/>
                 <w:webHidden/>
               </w:rPr>
-              <w:t>8</w:t>
+              <w:t>10</w:t>
             </w:r>
             <w:r>
               <w:rPr>
@@ -3124,7 +3021,7 @@
               <w:lang w:eastAsia="en-GB"/>
             </w:rPr>
           </w:pPr>
-          <w:hyperlink w:anchor="_Toc472177252" w:history="1">
+          <w:hyperlink w:anchor="_Toc472189645" w:history="1">
             <w:r>
               <w:rPr>
                 <w:rStyle w:val="Hyperlink"/>
@@ -3151,7 +3048,7 @@
                 <w:noProof/>
                 <w:webHidden/>
               </w:rPr>
-              <w:instrText xml:space="preserve"> PAGEREF _Toc472177252 \h </w:instrText>
+              <w:instrText xml:space="preserve"> PAGEREF _Toc472189645 \h </w:instrText>
             </w:r>
             <w:r>
               <w:rPr>
@@ -3171,7 +3068,7 @@
                 <w:noProof/>
                 <w:webHidden/>
               </w:rPr>
-              <w:t>8</w:t>
+              <w:t>10</w:t>
             </w:r>
             <w:r>
               <w:rPr>
@@ -3194,7 +3091,7 @@
               <w:lang w:eastAsia="en-GB"/>
             </w:rPr>
           </w:pPr>
-          <w:hyperlink w:anchor="_Toc472177253" w:history="1">
+          <w:hyperlink w:anchor="_Toc472189646" w:history="1">
             <w:r>
               <w:rPr>
                 <w:rStyle w:val="Hyperlink"/>
@@ -3221,7 +3118,7 @@
                 <w:noProof/>
                 <w:webHidden/>
               </w:rPr>
-              <w:instrText xml:space="preserve"> PAGEREF _Toc472177253 \h </w:instrText>
+              <w:instrText xml:space="preserve"> PAGEREF _Toc472189646 \h </w:instrText>
             </w:r>
             <w:r>
               <w:rPr>
@@ -3241,7 +3138,7 @@
                 <w:noProof/>
                 <w:webHidden/>
               </w:rPr>
-              <w:t>9</w:t>
+              <w:t>11</w:t>
             </w:r>
             <w:r>
               <w:rPr>
@@ -3264,7 +3161,7 @@
               <w:lang w:eastAsia="en-GB"/>
             </w:rPr>
           </w:pPr>
-          <w:hyperlink w:anchor="_Toc472177254" w:history="1">
+          <w:hyperlink w:anchor="_Toc472189647" w:history="1">
             <w:r>
               <w:rPr>
                 <w:rStyle w:val="Hyperlink"/>
@@ -3291,7 +3188,7 @@
                 <w:noProof/>
                 <w:webHidden/>
               </w:rPr>
-              <w:instrText xml:space="preserve"> PAGEREF _Toc472177254 \h </w:instrText>
+              <w:instrText xml:space="preserve"> PAGEREF _Toc472189647 \h </w:instrText>
             </w:r>
             <w:r>
               <w:rPr>
@@ -3311,7 +3208,7 @@
                 <w:noProof/>
                 <w:webHidden/>
               </w:rPr>
-              <w:t>9</w:t>
+              <w:t>12</w:t>
             </w:r>
             <w:r>
               <w:rPr>
@@ -3334,7 +3231,7 @@
               <w:lang w:eastAsia="en-GB"/>
             </w:rPr>
           </w:pPr>
-          <w:hyperlink w:anchor="_Toc472177255" w:history="1">
+          <w:hyperlink w:anchor="_Toc472189648" w:history="1">
             <w:r>
               <w:rPr>
                 <w:rStyle w:val="Hyperlink"/>
@@ -3361,7 +3258,7 @@
                 <w:noProof/>
                 <w:webHidden/>
               </w:rPr>
-              <w:instrText xml:space="preserve"> PAGEREF _Toc472177255 \h </w:instrText>
+              <w:instrText xml:space="preserve"> PAGEREF _Toc472189648 \h </w:instrText>
             </w:r>
             <w:r>
               <w:rPr>
@@ -3381,7 +3278,7 @@
                 <w:noProof/>
                 <w:webHidden/>
               </w:rPr>
-              <w:t>10</w:t>
+              <w:t>13</w:t>
             </w:r>
             <w:r>
               <w:rPr>
@@ -3404,7 +3301,7 @@
               <w:lang w:eastAsia="en-GB"/>
             </w:rPr>
           </w:pPr>
-          <w:hyperlink w:anchor="_Toc472177256" w:history="1">
+          <w:hyperlink w:anchor="_Toc472189649" w:history="1">
             <w:r>
               <w:rPr>
                 <w:rStyle w:val="Hyperlink"/>
@@ -3431,7 +3328,7 @@
                 <w:noProof/>
                 <w:webHidden/>
               </w:rPr>
-              <w:instrText xml:space="preserve"> PAGEREF _Toc472177256 \h </w:instrText>
+              <w:instrText xml:space="preserve"> PAGEREF _Toc472189649 \h </w:instrText>
             </w:r>
             <w:r>
               <w:rPr>
@@ -3451,7 +3348,7 @@
                 <w:noProof/>
                 <w:webHidden/>
               </w:rPr>
-              <w:t>10</w:t>
+              <w:t>13</w:t>
             </w:r>
             <w:r>
               <w:rPr>
@@ -3474,7 +3371,7 @@
               <w:lang w:eastAsia="en-GB"/>
             </w:rPr>
           </w:pPr>
-          <w:hyperlink w:anchor="_Toc472177257" w:history="1">
+          <w:hyperlink w:anchor="_Toc472189650" w:history="1">
             <w:r>
               <w:rPr>
                 <w:rStyle w:val="Hyperlink"/>
@@ -3501,7 +3398,7 @@
                 <w:noProof/>
                 <w:webHidden/>
               </w:rPr>
-              <w:instrText xml:space="preserve"> PAGEREF _Toc472177257 \h </w:instrText>
+              <w:instrText xml:space="preserve"> PAGEREF _Toc472189650 \h </w:instrText>
             </w:r>
             <w:r>
               <w:rPr>
@@ -3521,7 +3418,7 @@
                 <w:noProof/>
                 <w:webHidden/>
               </w:rPr>
-              <w:t>10</w:t>
+              <w:t>13</w:t>
             </w:r>
             <w:r>
               <w:rPr>
@@ -3544,7 +3441,7 @@
               <w:lang w:eastAsia="en-GB"/>
             </w:rPr>
           </w:pPr>
-          <w:hyperlink w:anchor="_Toc472177258" w:history="1">
+          <w:hyperlink w:anchor="_Toc472189651" w:history="1">
             <w:r>
               <w:rPr>
                 <w:rStyle w:val="Hyperlink"/>
@@ -3571,7 +3468,7 @@
                 <w:noProof/>
                 <w:webHidden/>
               </w:rPr>
-              <w:instrText xml:space="preserve"> PAGEREF _Toc472177258 \h </w:instrText>
+              <w:instrText xml:space="preserve"> PAGEREF _Toc472189651 \h </w:instrText>
             </w:r>
             <w:r>
               <w:rPr>
@@ -3591,7 +3488,77 @@
                 <w:noProof/>
                 <w:webHidden/>
               </w:rPr>
-              <w:t>10</w:t>
+              <w:t>13</w:t>
+            </w:r>
+            <w:r>
+              <w:rPr>
+                <w:noProof/>
+                <w:webHidden/>
+              </w:rPr>
+              <w:fldChar w:fldCharType="end"/>
+            </w:r>
+          </w:hyperlink>
+        </w:p>
+        <w:p>
+          <w:pPr>
+            <w:pStyle w:val="TOC2"/>
+            <w:tabs>
+              <w:tab w:val="right" w:leader="dot" w:pos="10790"/>
+            </w:tabs>
+            <w:rPr>
+              <w:noProof/>
+              <w:color w:val="auto"/>
+              <w:lang w:eastAsia="en-GB"/>
+            </w:rPr>
+          </w:pPr>
+          <w:hyperlink w:anchor="_Toc472189652" w:history="1">
+            <w:r>
+              <w:rPr>
+                <w:rStyle w:val="Hyperlink"/>
+                <w:noProof/>
+              </w:rPr>
+              <w:t>Final Thoughts</w:t>
+            </w:r>
+            <w:r>
+              <w:rPr>
+                <w:noProof/>
+                <w:webHidden/>
+              </w:rPr>
+              <w:tab/>
+            </w:r>
+            <w:r>
+              <w:rPr>
+                <w:noProof/>
+                <w:webHidden/>
+              </w:rPr>
+              <w:fldChar w:fldCharType="begin"/>
+            </w:r>
+            <w:r>
+              <w:rPr>
+                <w:noProof/>
+                <w:webHidden/>
+              </w:rPr>
+              <w:instrText xml:space="preserve"> PAGEREF _Toc472189652 \h </w:instrText>
+            </w:r>
+            <w:r>
+              <w:rPr>
+                <w:noProof/>
+                <w:webHidden/>
+              </w:rPr>
+            </w:r>
+            <w:r>
+              <w:rPr>
+                <w:noProof/>
+                <w:webHidden/>
+              </w:rPr>
+              <w:fldChar w:fldCharType="separate"/>
+            </w:r>
+            <w:r>
+              <w:rPr>
+                <w:noProof/>
+                <w:webHidden/>
+              </w:rPr>
+              <w:t>13</w:t>
             </w:r>
             <w:r>
               <w:rPr>
@@ -3614,7 +3581,7 @@
               <w:lang w:eastAsia="en-GB"/>
             </w:rPr>
           </w:pPr>
-          <w:hyperlink w:anchor="_Toc472177259" w:history="1">
+          <w:hyperlink w:anchor="_Toc472189653" w:history="1">
             <w:r>
               <w:rPr>
                 <w:rStyle w:val="Hyperlink"/>
@@ -3641,7 +3608,7 @@
                 <w:noProof/>
                 <w:webHidden/>
               </w:rPr>
-              <w:instrText xml:space="preserve"> PAGEREF _Toc472177259 \h </w:instrText>
+              <w:instrText xml:space="preserve"> PAGEREF _Toc472189653 \h </w:instrText>
             </w:r>
             <w:r>
               <w:rPr>
@@ -3661,7 +3628,7 @@
                 <w:noProof/>
                 <w:webHidden/>
               </w:rPr>
-              <w:t>10</w:t>
+              <w:t>14</w:t>
             </w:r>
             <w:r>
               <w:rPr>
@@ -3786,7 +3753,7 @@
       <w:pPr>
         <w:pStyle w:val="Heading1"/>
       </w:pPr>
-      <w:bookmarkStart w:id="5" w:name="_Toc472177212"/>
+      <w:bookmarkStart w:id="6" w:name="_Toc472189606"/>
       <w:bookmarkEnd w:id="0"/>
       <w:bookmarkEnd w:id="1"/>
       <w:bookmarkEnd w:id="2"/>
@@ -3796,7 +3763,7 @@
         <w:lastRenderedPageBreak/>
         <w:t>Design</w:t>
       </w:r>
-      <w:bookmarkEnd w:id="5"/>
+      <w:bookmarkEnd w:id="6"/>
     </w:p>
     <w:p>
       <w:r>
@@ -3816,11 +3783,11 @@
       <w:pPr>
         <w:pStyle w:val="Heading2"/>
       </w:pPr>
-      <w:bookmarkStart w:id="6" w:name="_Toc472177213"/>
+      <w:bookmarkStart w:id="7" w:name="_Toc472189607"/>
       <w:r>
         <w:t>Narrative description</w:t>
       </w:r>
-      <w:bookmarkEnd w:id="6"/>
+      <w:bookmarkEnd w:id="7"/>
     </w:p>
     <w:p>
       <w:r>
@@ -3840,21 +3807,21 @@
       <w:pPr>
         <w:pStyle w:val="Heading2"/>
       </w:pPr>
-      <w:bookmarkStart w:id="7" w:name="_Toc472177214"/>
+      <w:bookmarkStart w:id="8" w:name="_Toc472189608"/>
       <w:r>
         <w:t>Settings, Theme, Location</w:t>
       </w:r>
-      <w:bookmarkEnd w:id="7"/>
+      <w:bookmarkEnd w:id="8"/>
     </w:p>
     <w:p>
       <w:pPr>
         <w:pStyle w:val="Heading3"/>
       </w:pPr>
-      <w:bookmarkStart w:id="8" w:name="_Toc472177215"/>
+      <w:bookmarkStart w:id="9" w:name="_Toc472189609"/>
       <w:r>
         <w:t>Setting</w:t>
       </w:r>
-      <w:bookmarkEnd w:id="8"/>
+      <w:bookmarkEnd w:id="9"/>
     </w:p>
     <w:p>
       <w:r>
@@ -3886,11 +3853,11 @@
       <w:pPr>
         <w:pStyle w:val="Heading3"/>
       </w:pPr>
-      <w:bookmarkStart w:id="9" w:name="_Toc472177216"/>
+      <w:bookmarkStart w:id="10" w:name="_Toc472189610"/>
       <w:r>
         <w:t>Theme</w:t>
       </w:r>
-      <w:bookmarkEnd w:id="9"/>
+      <w:bookmarkEnd w:id="10"/>
     </w:p>
     <w:p>
       <w:r>
@@ -3928,11 +3895,11 @@
       <w:pPr>
         <w:pStyle w:val="Heading3"/>
       </w:pPr>
-      <w:bookmarkStart w:id="10" w:name="_Toc472177217"/>
+      <w:bookmarkStart w:id="11" w:name="_Toc472189611"/>
       <w:r>
         <w:t>Location</w:t>
       </w:r>
-      <w:bookmarkEnd w:id="10"/>
+      <w:bookmarkEnd w:id="11"/>
     </w:p>
     <w:p>
       <w:r>
@@ -3964,11 +3931,11 @@
       <w:pPr>
         <w:pStyle w:val="Heading2"/>
       </w:pPr>
-      <w:bookmarkStart w:id="11" w:name="_Toc472177218"/>
+      <w:bookmarkStart w:id="12" w:name="_Toc472189612"/>
       <w:r>
         <w:t>Player Experiencce</w:t>
       </w:r>
-      <w:bookmarkEnd w:id="11"/>
+      <w:bookmarkEnd w:id="12"/>
     </w:p>
     <w:p>
       <w:r>
@@ -3988,21 +3955,21 @@
       <w:pPr>
         <w:pStyle w:val="Heading2"/>
       </w:pPr>
-      <w:bookmarkStart w:id="12" w:name="_Toc472177219"/>
+      <w:bookmarkStart w:id="13" w:name="_Toc472189613"/>
       <w:r>
         <w:t>Level Features</w:t>
       </w:r>
-      <w:bookmarkEnd w:id="12"/>
+      <w:bookmarkEnd w:id="13"/>
     </w:p>
     <w:p>
       <w:pPr>
         <w:pStyle w:val="Heading3"/>
       </w:pPr>
-      <w:bookmarkStart w:id="13" w:name="_Toc472177220"/>
+      <w:bookmarkStart w:id="14" w:name="_Toc472189614"/>
       <w:r>
         <w:t>Realistic Terrain</w:t>
       </w:r>
-      <w:bookmarkEnd w:id="13"/>
+      <w:bookmarkEnd w:id="14"/>
     </w:p>
     <w:p>
       <w:r>
@@ -4016,12 +3983,12 @@
       <w:pPr>
         <w:pStyle w:val="Heading3"/>
       </w:pPr>
-      <w:bookmarkStart w:id="14" w:name="_Toc472177221"/>
+      <w:bookmarkStart w:id="15" w:name="_Toc472189615"/>
       <w:r>
         <w:lastRenderedPageBreak/>
         <w:t>Clues</w:t>
       </w:r>
-      <w:bookmarkEnd w:id="14"/>
+      <w:bookmarkEnd w:id="15"/>
     </w:p>
     <w:p>
       <w:r>
@@ -4038,11 +4005,11 @@
       <w:pPr>
         <w:pStyle w:val="Heading3"/>
       </w:pPr>
-      <w:bookmarkStart w:id="15" w:name="_Toc472177222"/>
+      <w:bookmarkStart w:id="16" w:name="_Toc472189616"/>
       <w:r>
         <w:t>Loot</w:t>
       </w:r>
-      <w:bookmarkEnd w:id="15"/>
+      <w:bookmarkEnd w:id="16"/>
     </w:p>
     <w:p>
       <w:r>
@@ -4068,11 +4035,11 @@
       <w:pPr>
         <w:pStyle w:val="Heading3"/>
       </w:pPr>
-      <w:bookmarkStart w:id="16" w:name="_Toc472177223"/>
+      <w:bookmarkStart w:id="17" w:name="_Toc472189617"/>
       <w:r>
         <w:t>Enemies</w:t>
       </w:r>
-      <w:bookmarkEnd w:id="16"/>
+      <w:bookmarkEnd w:id="17"/>
     </w:p>
     <w:p>
       <w:r>
@@ -4083,200 +4050,230 @@
       <w:pPr>
         <w:pStyle w:val="Heading2"/>
       </w:pPr>
-      <w:bookmarkStart w:id="17" w:name="_Toc472177224"/>
+      <w:bookmarkStart w:id="18" w:name="_Toc472189618"/>
       <w:r>
         <w:t>Usability</w:t>
       </w:r>
-      <w:bookmarkEnd w:id="17"/>
+      <w:bookmarkEnd w:id="18"/>
     </w:p>
     <w:p>
       <w:pPr>
         <w:pStyle w:val="Heading3"/>
       </w:pPr>
-      <w:bookmarkStart w:id="18" w:name="_Toc472177225"/>
+      <w:bookmarkStart w:id="19" w:name="_Toc472189619"/>
       <w:r>
         <w:t>PC Controls</w:t>
       </w:r>
-      <w:bookmarkEnd w:id="18"/>
-    </w:p>
-    <w:p>
-      <w:bookmarkStart w:id="19" w:name="_Toc472177226"/>
-      <w:r>
-        <w:t xml:space="preserve">[INSERT </w:t>
-      </w:r>
-      <w:r>
-        <w:t>PC CONTROLS</w:t>
-      </w:r>
-      <w:r>
-        <w:t>]</w:t>
+      <w:bookmarkEnd w:id="19"/>
+    </w:p>
+    <w:p>
+      <w:pPr>
+        <w:rPr>
+          <w:rFonts w:asciiTheme="majorHAnsi" w:eastAsiaTheme="majorEastAsia" w:hAnsiTheme="majorHAnsi" w:cstheme="majorBidi"/>
+          <w:color w:val="99CB38" w:themeColor="accent1"/>
+        </w:rPr>
+      </w:pPr>
+      <w:r>
+        <w:t>[INSERT PC CONTROLS]</w:t>
+      </w:r>
+    </w:p>
+    <w:p>
+      <w:pPr>
+        <w:rPr>
+          <w:rFonts w:asciiTheme="majorHAnsi" w:eastAsiaTheme="majorEastAsia" w:hAnsiTheme="majorHAnsi" w:cstheme="majorBidi"/>
+          <w:color w:val="99CB38" w:themeColor="accent1"/>
+        </w:rPr>
+      </w:pPr>
+      <w:r>
+        <w:rPr>
+          <w:rFonts w:asciiTheme="majorHAnsi" w:eastAsiaTheme="majorEastAsia" w:hAnsiTheme="majorHAnsi" w:cstheme="majorBidi"/>
+          <w:color w:val="99CB38" w:themeColor="accent1"/>
+        </w:rPr>
+        <w:softHyphen/>
+      </w:r>
+      <w:r>
+        <w:rPr>
+          <w:rFonts w:asciiTheme="majorHAnsi" w:eastAsiaTheme="majorEastAsia" w:hAnsiTheme="majorHAnsi" w:cstheme="majorBidi"/>
+          <w:color w:val="99CB38" w:themeColor="accent1"/>
+        </w:rPr>
+        <w:softHyphen/>
+      </w:r>
+      <w:r>
+        <w:rPr>
+          <w:rFonts w:asciiTheme="majorHAnsi" w:eastAsiaTheme="majorEastAsia" w:hAnsiTheme="majorHAnsi" w:cstheme="majorBidi"/>
+          <w:color w:val="99CB38" w:themeColor="accent1"/>
+        </w:rPr>
+        <w:softHyphen/>
+      </w:r>
+      <w:r>
+        <w:rPr>
+          <w:rFonts w:asciiTheme="majorHAnsi" w:eastAsiaTheme="majorEastAsia" w:hAnsiTheme="majorHAnsi" w:cstheme="majorBidi"/>
+          <w:color w:val="99CB38" w:themeColor="accent1"/>
+        </w:rPr>
+        <w:softHyphen/>
+      </w:r>
+      <w:r>
+        <w:rPr>
+          <w:rFonts w:asciiTheme="majorHAnsi" w:eastAsiaTheme="majorEastAsia" w:hAnsiTheme="majorHAnsi" w:cstheme="majorBidi"/>
+          <w:color w:val="99CB38" w:themeColor="accent1"/>
+        </w:rPr>
+        <w:softHyphen/>
+      </w:r>
+      <w:r>
+        <w:rPr>
+          <w:rFonts w:asciiTheme="majorHAnsi" w:eastAsiaTheme="majorEastAsia" w:hAnsiTheme="majorHAnsi" w:cstheme="majorBidi"/>
+          <w:color w:val="99CB38" w:themeColor="accent1"/>
+        </w:rPr>
+        <w:softHyphen/>
+      </w:r>
+    </w:p>
+    <w:p/>
+    <w:p>
+      <w:pPr>
+        <w:pStyle w:val="Heading2"/>
+      </w:pPr>
+      <w:bookmarkStart w:id="20" w:name="_Toc472189620"/>
+      <w:r>
+        <w:t>Video</w:t>
+      </w:r>
+      <w:r>
+        <w:t xml:space="preserve"> R</w:t>
+      </w:r>
+      <w:r>
+        <w:t>esearch</w:t>
+      </w:r>
+      <w:bookmarkEnd w:id="20"/>
+    </w:p>
+    <w:p>
+      <w:r>
+        <w:t>To take full advantage of the engine’s power I researched various advanced graphics effects to generally improve the quality of the games graphics.</w:t>
+      </w:r>
+      <w:r>
+        <w:t xml:space="preserve"> The effects used are listed below.</w:t>
       </w:r>
     </w:p>
     <w:p>
       <w:pPr>
         <w:pStyle w:val="Heading3"/>
       </w:pPr>
-      <w:r>
-        <w:t>Gamepad Controls</w:t>
-      </w:r>
-      <w:bookmarkEnd w:id="19"/>
-    </w:p>
-    <w:p>
-      <w:bookmarkStart w:id="20" w:name="_Toc472177227"/>
-      <w:r>
-        <w:t xml:space="preserve">[INSERT </w:t>
-      </w:r>
-      <w:r>
-        <w:t>GAMEPAD CONTROLS</w:t>
-      </w:r>
-      <w:r>
-        <w:t>]</w:t>
+      <w:bookmarkStart w:id="21" w:name="_Toc472189621"/>
+      <w:r>
+        <w:t>HDR</w:t>
+      </w:r>
+      <w:bookmarkEnd w:id="21"/>
+    </w:p>
+    <w:p>
+      <w:r>
+        <w:t>To make the game more immersive</w:t>
+      </w:r>
+      <w:r>
+        <w:t xml:space="preserve"> we utilise HDR known</w:t>
+      </w:r>
+      <w:r>
+        <w:t xml:space="preserve"> </w:t>
+      </w:r>
+      <w:r>
+        <w:t xml:space="preserve">as </w:t>
+      </w:r>
+      <w:r>
+        <w:t>High</w:t>
+      </w:r>
+      <w:r>
+        <w:t xml:space="preserve"> </w:t>
+      </w:r>
+      <w:r>
+        <w:t>Dynamic Ra</w:t>
+      </w:r>
+      <w:r>
+        <w:t>nge</w:t>
+      </w:r>
+      <w:r>
+        <w:t xml:space="preserve"> which is a new technique that results in a more photorealistic image by adding a post processing step where lighting values are no longer clamped and a great</w:t>
+      </w:r>
+      <w:r>
+        <w:t>er dynamic</w:t>
+      </w:r>
+      <w:r>
+        <w:t xml:space="preserve"> range of lighting </w:t>
+      </w:r>
+      <w:r>
+        <w:t xml:space="preserve">values is applied to </w:t>
+      </w:r>
+      <w:r>
+        <w:t>the</w:t>
+      </w:r>
+      <w:r>
+        <w:t xml:space="preserve"> frame</w:t>
+      </w:r>
+      <w:r>
+        <w:t xml:space="preserve"> image resulting in more luminance and a better image quality. We enabled this in Unity which is in the </w:t>
+      </w:r>
+      <w:r>
+        <w:t xml:space="preserve">engine by default </w:t>
+      </w:r>
+      <w:r>
+        <w:t>to improve the overall picture.</w:t>
+      </w:r>
+    </w:p>
+    <w:p>
+      <w:pPr>
+        <w:pStyle w:val="Heading3"/>
+      </w:pPr>
+      <w:bookmarkStart w:id="22" w:name="_Toc472189622"/>
+      <w:r>
+        <w:t>Motion Blur</w:t>
+      </w:r>
+      <w:bookmarkEnd w:id="22"/>
+    </w:p>
+    <w:p>
+      <w:r>
+        <w:t>We also added motion blur. The inclusion of motion blur is to make camera movement more natural. Motion blur is a technique that applies a blur to moving objects in the scene. In our case when the camera moves sharply a blur is applied to the whole image resulting in a more realistic camera in game.</w:t>
+      </w:r>
+      <w:r>
+        <w:t xml:space="preserve"> This is why it was added.</w:t>
+      </w:r>
+    </w:p>
+    <w:p>
+      <w:pPr>
+        <w:pStyle w:val="Heading3"/>
+      </w:pPr>
+      <w:bookmarkStart w:id="23" w:name="_Toc472189623"/>
+      <w:r>
+        <w:t>Depth of Field</w:t>
+      </w:r>
+      <w:bookmarkEnd w:id="23"/>
+    </w:p>
+    <w:p>
+      <w:r>
+        <w:t>Finally, the most advanced graphics technology we added was Depth of Field. It is a post processing effect</w:t>
+      </w:r>
+      <w:r>
+        <w:t xml:space="preserve"> </w:t>
+      </w:r>
+      <w:r>
+        <w:t xml:space="preserve">that applies a </w:t>
+      </w:r>
+      <w:r>
+        <w:t>blur to objects out of focus.</w:t>
+      </w:r>
+      <w:r>
+        <w:t xml:space="preserve"> The result is a more </w:t>
+      </w:r>
+      <w:r>
+        <w:t>lifelike</w:t>
+      </w:r>
+      <w:r>
+        <w:t xml:space="preserve"> camera.</w:t>
+      </w:r>
+      <w:r>
+        <w:t xml:space="preserve"> In our game we consider items in the centre of the screen to be the ones being focused on. The depth of field effect in our game will be very light but will improve the overall quality.</w:t>
       </w:r>
     </w:p>
     <w:p>
       <w:pPr>
         <w:pStyle w:val="Heading2"/>
       </w:pPr>
-      <w:r>
-        <w:t>Video</w:t>
-      </w:r>
-      <w:r>
-        <w:t xml:space="preserve"> R</w:t>
-      </w:r>
-      <w:r>
-        <w:t>esearch</w:t>
-      </w:r>
-      <w:bookmarkEnd w:id="20"/>
-    </w:p>
-    <w:p>
-      <w:r>
-        <w:t>To take full advantage of the engine’s power I researched various advanced graphics effects to generally improve the quality of the games graphics.</w:t>
-      </w:r>
-      <w:r>
-        <w:t xml:space="preserve"> The effects used are listed below.</w:t>
-      </w:r>
-    </w:p>
-    <w:p>
-      <w:pPr>
-        <w:pStyle w:val="Heading3"/>
-      </w:pPr>
-      <w:bookmarkStart w:id="21" w:name="_Toc472177228"/>
-      <w:r>
-        <w:t>HDR</w:t>
-      </w:r>
-      <w:bookmarkEnd w:id="21"/>
-    </w:p>
-    <w:p>
-      <w:r>
-        <w:t>To make the game more immersive</w:t>
-      </w:r>
-      <w:r>
-        <w:t xml:space="preserve"> we utilise HDR known</w:t>
-      </w:r>
-      <w:r>
-        <w:t xml:space="preserve"> </w:t>
-      </w:r>
-      <w:r>
-        <w:t xml:space="preserve">as </w:t>
-      </w:r>
-      <w:r>
-        <w:t>High</w:t>
-      </w:r>
-      <w:r>
-        <w:t xml:space="preserve"> </w:t>
-      </w:r>
-      <w:r>
-        <w:t>Dynamic Ra</w:t>
-      </w:r>
-      <w:r>
-        <w:t>nge</w:t>
-      </w:r>
-      <w:r>
-        <w:t xml:space="preserve"> which is a new technique that results in a more photorealistic image by adding a post processing step where lighting values are no longer clamped and a great</w:t>
-      </w:r>
-      <w:r>
-        <w:t>er dynamic</w:t>
-      </w:r>
-      <w:r>
-        <w:t xml:space="preserve"> range of lighting </w:t>
-      </w:r>
-      <w:r>
-        <w:t xml:space="preserve">values is applied to </w:t>
-      </w:r>
-      <w:r>
-        <w:t>the</w:t>
-      </w:r>
-      <w:r>
-        <w:t xml:space="preserve"> frame</w:t>
-      </w:r>
-      <w:r>
-        <w:t xml:space="preserve"> image resulting in more luminance and a better image quality. We enabled this in Unity which is in the </w:t>
-      </w:r>
-      <w:r>
-        <w:t xml:space="preserve">engine by default </w:t>
-      </w:r>
-      <w:r>
-        <w:t>to improve the overall picture.</w:t>
-      </w:r>
-    </w:p>
-    <w:p>
-      <w:pPr>
-        <w:pStyle w:val="Heading3"/>
-      </w:pPr>
-      <w:bookmarkStart w:id="22" w:name="_Toc472177229"/>
-      <w:r>
-        <w:t>Motion Blur</w:t>
-      </w:r>
-      <w:bookmarkEnd w:id="22"/>
-    </w:p>
-    <w:p>
-      <w:r>
-        <w:t>We also added motion blur. The inclusion of motion blur is to make camera movement more natural. Motion blur is a technique that applies a blur to moving objects in the scene. In our case when the camera moves sharply a blur is applied to the whole image resulting in a more realistic camera in game.</w:t>
-      </w:r>
-      <w:r>
-        <w:t xml:space="preserve"> This is why it was added.</w:t>
-      </w:r>
-    </w:p>
-    <w:p>
-      <w:pPr>
-        <w:pStyle w:val="Heading3"/>
-      </w:pPr>
-      <w:bookmarkStart w:id="23" w:name="_Toc472177230"/>
-      <w:r>
-        <w:t>Depth of Field</w:t>
-      </w:r>
-      <w:bookmarkEnd w:id="23"/>
-    </w:p>
-    <w:p>
-      <w:r>
-        <w:t>Finally, the most advanced graphics technology we added was Depth of Field. It is a post processing effect</w:t>
-      </w:r>
-      <w:r>
-        <w:t xml:space="preserve"> </w:t>
-      </w:r>
-      <w:r>
-        <w:t xml:space="preserve">that applies a </w:t>
-      </w:r>
-      <w:r>
-        <w:t>blur to objects out of focus.</w:t>
-      </w:r>
-      <w:r>
-        <w:t xml:space="preserve"> The result is a more </w:t>
-      </w:r>
-      <w:r>
-        <w:t>lifelike</w:t>
-      </w:r>
-      <w:r>
-        <w:t xml:space="preserve"> camera.</w:t>
-      </w:r>
-      <w:r>
-        <w:t xml:space="preserve"> In our game we consider items in the centre of the screen to be the ones being focused on. The depth of field effect in our game will be very light but will improve the overall quality.</w:t>
-      </w:r>
-    </w:p>
-    <w:p>
-      <w:pPr>
-        <w:pStyle w:val="Heading2"/>
-      </w:pPr>
-      <w:bookmarkStart w:id="24" w:name="_Toc472177231"/>
+      <w:bookmarkStart w:id="24" w:name="_Toc472189624"/>
       <w:r>
         <w:lastRenderedPageBreak/>
         <w:t>Inspiration</w:t>
@@ -4295,7 +4292,7 @@
       <w:pPr>
         <w:pStyle w:val="Heading2"/>
       </w:pPr>
-      <w:bookmarkStart w:id="25" w:name="_Toc472177232"/>
+      <w:bookmarkStart w:id="25" w:name="_Toc472189625"/>
       <w:r>
         <w:t>Story</w:t>
       </w:r>
@@ -4305,7 +4302,7 @@
       <w:pPr>
         <w:pStyle w:val="Heading3"/>
       </w:pPr>
-      <w:bookmarkStart w:id="26" w:name="_Toc472177233"/>
+      <w:bookmarkStart w:id="26" w:name="_Toc472189626"/>
       <w:r>
         <w:t>Game Story</w:t>
       </w:r>
@@ -4320,7 +4317,7 @@
       <w:pPr>
         <w:pStyle w:val="Heading3"/>
       </w:pPr>
-      <w:bookmarkStart w:id="27" w:name="_Toc472177234"/>
+      <w:bookmarkStart w:id="27" w:name="_Toc472189627"/>
       <w:r>
         <w:t>Level Story</w:t>
       </w:r>
@@ -4338,7 +4335,7 @@
       <w:pPr>
         <w:pStyle w:val="Heading2"/>
       </w:pPr>
-      <w:bookmarkStart w:id="28" w:name="_Toc472177235"/>
+      <w:bookmarkStart w:id="28" w:name="_Toc472189628"/>
       <w:r>
         <w:t>Interactivity</w:t>
       </w:r>
@@ -4359,7 +4356,7 @@
       <w:pPr>
         <w:pStyle w:val="Heading3"/>
       </w:pPr>
-      <w:bookmarkStart w:id="29" w:name="_Toc472177236"/>
+      <w:bookmarkStart w:id="29" w:name="_Toc472189629"/>
       <w:r>
         <w:t>Objectives</w:t>
       </w:r>
@@ -4521,7 +4518,7 @@
       <w:pPr>
         <w:pStyle w:val="Heading3"/>
       </w:pPr>
-      <w:bookmarkStart w:id="30" w:name="_Toc472177237"/>
+      <w:bookmarkStart w:id="30" w:name="_Toc472189630"/>
       <w:r>
         <w:lastRenderedPageBreak/>
         <w:t>Obstacles</w:t>
@@ -4561,7 +4558,7 @@
       <w:pPr>
         <w:pStyle w:val="Heading3"/>
       </w:pPr>
-      <w:bookmarkStart w:id="31" w:name="_Toc472177238"/>
+      <w:bookmarkStart w:id="31" w:name="_Toc472189631"/>
       <w:r>
         <w:t>Set Pieces</w:t>
       </w:r>
@@ -4627,198 +4624,343 @@
       <w:pPr>
         <w:pStyle w:val="Heading2"/>
       </w:pPr>
-      <w:bookmarkStart w:id="32" w:name="_Toc472177239"/>
+      <w:bookmarkStart w:id="32" w:name="_Toc472189632"/>
       <w:r>
         <w:t>Visual Development</w:t>
       </w:r>
       <w:bookmarkEnd w:id="32"/>
     </w:p>
     <w:p>
-      <w:bookmarkStart w:id="33" w:name="_Toc472177240"/>
+      <w:r>
+        <w:t>[INSERT VISUAL DEVELOPMENT SECTION]</w:t>
+      </w:r>
+    </w:p>
+    <w:p>
+      <w:pPr>
+        <w:pStyle w:val="Heading3"/>
+      </w:pPr>
+      <w:bookmarkStart w:id="33" w:name="_Toc472189633"/>
+      <w:r>
+        <w:t>Style Reference</w:t>
+      </w:r>
+      <w:bookmarkEnd w:id="33"/>
+    </w:p>
+    <w:p>
+      <w:r>
+        <w:t>[INSERT STYLE SECTION]</w:t>
+      </w:r>
+    </w:p>
+    <w:p/>
+    <w:p/>
+    <w:p>
+      <w:pPr>
+        <w:pStyle w:val="Heading3"/>
+      </w:pPr>
+      <w:bookmarkStart w:id="34" w:name="_Toc472189634"/>
+      <w:r>
+        <w:t>Colour Palette</w:t>
+      </w:r>
+      <w:bookmarkEnd w:id="34"/>
+    </w:p>
+    <w:p>
+      <w:r>
+        <w:t>[INSERT COLOUR SECTION]</w:t>
+      </w:r>
+    </w:p>
+    <w:p/>
+    <w:p/>
+    <w:p>
+      <w:pPr>
+        <w:pStyle w:val="Heading3"/>
+      </w:pPr>
+      <w:bookmarkStart w:id="35" w:name="_Toc472189635"/>
+      <w:r>
+        <w:t>Lighting</w:t>
+      </w:r>
+      <w:bookmarkEnd w:id="35"/>
+    </w:p>
+    <w:p>
       <w:r>
         <w:t xml:space="preserve">[INSERT </w:t>
       </w:r>
       <w:r>
-        <w:t>VISUAL DEVELOPMENT SECTION</w:t>
-      </w:r>
-      <w:r>
-        <w:t>]</w:t>
+        <w:t>LIGHTING</w:t>
+      </w:r>
+      <w:r>
+        <w:t xml:space="preserve"> SECTION]</w:t>
+      </w:r>
+    </w:p>
+    <w:p/>
+    <w:p/>
+    <w:p>
+      <w:pPr>
+        <w:pStyle w:val="Heading2"/>
+      </w:pPr>
+      <w:bookmarkStart w:id="36" w:name="_Toc472189636"/>
+      <w:r>
+        <w:t>Top-Down Layout and concept art</w:t>
+      </w:r>
+      <w:bookmarkEnd w:id="36"/>
+    </w:p>
+    <w:p>
+      <w:r>
+        <w:t>Below you can find the layout of the level and screenshots of the current experimentation build which is just a playground for developing the scripts required to make the level an actual game.</w:t>
+      </w:r>
+      <w:r>
+        <w:t xml:space="preserve"> The level as you can see from the below screenshot has three sections, the path, the campsite and the enclave.</w:t>
+      </w:r>
+      <w:r>
+        <w:t xml:space="preserve"> The path is where you start out, after which you will arrive at the campsite and you will finish in the enclave when you will fight the monsters and end the level.</w:t>
       </w:r>
     </w:p>
     <w:p>
       <w:pPr>
         <w:pStyle w:val="Heading3"/>
       </w:pPr>
-      <w:r>
-        <w:t>Style Reference</w:t>
-      </w:r>
-      <w:bookmarkEnd w:id="33"/>
-    </w:p>
-    <w:p>
-      <w:bookmarkStart w:id="34" w:name="_Toc472177241"/>
-      <w:r>
-        <w:t xml:space="preserve">[INSERT </w:t>
-      </w:r>
-      <w:r>
-        <w:t xml:space="preserve">STYLE </w:t>
-      </w:r>
-      <w:r>
-        <w:t>SECTION]</w:t>
-      </w:r>
+      <w:bookmarkStart w:id="37" w:name="_Toc472189637"/>
+      <w:r>
+        <w:rPr>
+          <w:rFonts w:asciiTheme="minorHAnsi" w:eastAsiaTheme="minorEastAsia" w:hAnsiTheme="minorHAnsi" w:cstheme="minorBidi"/>
+          <w:noProof/>
+          <w:color w:val="455F51" w:themeColor="text2"/>
+          <w:lang w:eastAsia="en-GB"/>
+        </w:rPr>
+        <w:lastRenderedPageBreak/>
+        <w:drawing>
+          <wp:anchor distT="0" distB="0" distL="114300" distR="114300" simplePos="0" relativeHeight="251662336" behindDoc="0" locked="0" layoutInCell="1" allowOverlap="1" wp14:anchorId="24BD97CB" wp14:editId="187519FF">
+            <wp:simplePos x="0" y="0"/>
+            <wp:positionH relativeFrom="margin">
+              <wp:align>center</wp:align>
+            </wp:positionH>
+            <wp:positionV relativeFrom="paragraph">
+              <wp:posOffset>438150</wp:posOffset>
+            </wp:positionV>
+            <wp:extent cx="5210175" cy="3603625"/>
+            <wp:effectExtent l="171450" t="171450" r="200025" b="187325"/>
+            <wp:wrapTopAndBottom/>
+            <wp:docPr id="5" name="Picture 5"/>
+            <wp:cNvGraphicFramePr>
+              <a:graphicFrameLocks xmlns:a="http://schemas.openxmlformats.org/drawingml/2006/main" noChangeAspect="1"/>
+            </wp:cNvGraphicFramePr>
+            <a:graphic xmlns:a="http://schemas.openxmlformats.org/drawingml/2006/main">
+              <a:graphicData uri="http://schemas.openxmlformats.org/drawingml/2006/picture">
+                <pic:pic xmlns:pic="http://schemas.openxmlformats.org/drawingml/2006/picture">
+                  <pic:nvPicPr>
+                    <pic:cNvPr id="0" name="Picture 2"/>
+                    <pic:cNvPicPr>
+                      <a:picLocks noChangeAspect="1" noChangeArrowheads="1"/>
+                    </pic:cNvPicPr>
+                  </pic:nvPicPr>
+                  <pic:blipFill>
+                    <a:blip r:embed="rId8">
+                      <a:extLst>
+                        <a:ext uri="{28A0092B-C50C-407E-A947-70E740481C1C}">
+                          <a14:useLocalDpi xmlns:a14="http://schemas.microsoft.com/office/drawing/2010/main" val="0"/>
+                        </a:ext>
+                      </a:extLst>
+                    </a:blip>
+                    <a:srcRect/>
+                    <a:stretch>
+                      <a:fillRect/>
+                    </a:stretch>
+                  </pic:blipFill>
+                  <pic:spPr bwMode="auto">
+                    <a:xfrm>
+                      <a:off x="0" y="0"/>
+                      <a:ext cx="5210175" cy="3603625"/>
+                    </a:xfrm>
+                    <a:prstGeom prst="rect">
+                      <a:avLst/>
+                    </a:prstGeom>
+                    <a:solidFill>
+                      <a:srgbClr val="FFFFFF">
+                        <a:shade val="85000"/>
+                      </a:srgbClr>
+                    </a:solidFill>
+                    <a:ln w="190500" cap="rnd">
+                      <a:solidFill>
+                        <a:srgbClr val="FFFFFF"/>
+                      </a:solidFill>
+                    </a:ln>
+                    <a:effectLst>
+                      <a:outerShdw blurRad="50000" algn="tl" rotWithShape="0">
+                        <a:srgbClr val="000000">
+                          <a:alpha val="41000"/>
+                        </a:srgbClr>
+                      </a:outerShdw>
+                    </a:effectLst>
+                    <a:scene3d>
+                      <a:camera prst="orthographicFront"/>
+                      <a:lightRig rig="twoPt" dir="t">
+                        <a:rot lat="0" lon="0" rev="7800000"/>
+                      </a:lightRig>
+                    </a:scene3d>
+                    <a:sp3d contourW="6350">
+                      <a:bevelT w="50800" h="16510"/>
+                      <a:contourClr>
+                        <a:srgbClr val="C0C0C0"/>
+                      </a:contourClr>
+                    </a:sp3d>
+                  </pic:spPr>
+                </pic:pic>
+              </a:graphicData>
+            </a:graphic>
+            <wp14:sizeRelH relativeFrom="margin">
+              <wp14:pctWidth>0</wp14:pctWidth>
+            </wp14:sizeRelH>
+            <wp14:sizeRelV relativeFrom="margin">
+              <wp14:pctHeight>0</wp14:pctHeight>
+            </wp14:sizeRelV>
+          </wp:anchor>
+        </w:drawing>
+      </w:r>
+      <w:r>
+        <w:t>Level Layout</w:t>
+      </w:r>
+      <w:bookmarkEnd w:id="37"/>
     </w:p>
     <w:p>
       <w:pPr>
         <w:pStyle w:val="Heading3"/>
       </w:pPr>
-      <w:r>
-        <w:t>Colour Palette</w:t>
-      </w:r>
-      <w:bookmarkEnd w:id="34"/>
-    </w:p>
-    <w:p>
-      <w:bookmarkStart w:id="35" w:name="_Toc472177242"/>
-      <w:r>
-        <w:t xml:space="preserve">[INSERT </w:t>
-      </w:r>
-      <w:r>
-        <w:t>COLOUR</w:t>
-      </w:r>
-      <w:r>
-        <w:t xml:space="preserve"> SECTION]</w:t>
-      </w:r>
     </w:p>
     <w:p>
       <w:pPr>
         <w:pStyle w:val="Heading3"/>
       </w:pPr>
-      <w:r>
-        <w:t>Lighting</w:t>
-      </w:r>
-      <w:bookmarkEnd w:id="35"/>
-    </w:p>
-    <w:p>
-      <w:bookmarkStart w:id="36" w:name="_Toc472177243"/>
-      <w:r>
-        <w:t xml:space="preserve">[INSERT </w:t>
-      </w:r>
-      <w:r>
-        <w:t>LIGHTING</w:t>
-      </w:r>
-      <w:bookmarkStart w:id="37" w:name="_GoBack"/>
-      <w:bookmarkEnd w:id="37"/>
-      <w:r>
-        <w:t xml:space="preserve"> SECTION]</w:t>
+      <w:bookmarkStart w:id="38" w:name="_Toc472189638"/>
+      <w:r>
+        <w:t>Screenshots</w:t>
+      </w:r>
+      <w:bookmarkEnd w:id="38"/>
+    </w:p>
+    <w:p>
+      <w:pPr>
+        <w:pStyle w:val="Heading3"/>
+        <w:jc w:val="center"/>
+      </w:pPr>
+      <w:bookmarkStart w:id="39" w:name="_Toc472189639"/>
+      <w:r>
+        <w:rPr>
+          <w:rFonts w:asciiTheme="minorHAnsi" w:eastAsiaTheme="minorEastAsia" w:hAnsiTheme="minorHAnsi" w:cstheme="minorBidi"/>
+          <w:noProof/>
+          <w:color w:val="455F51" w:themeColor="text2"/>
+          <w:lang w:eastAsia="en-GB"/>
+        </w:rPr>
+        <w:drawing>
+          <wp:inline distT="0" distB="0" distL="0" distR="0" wp14:anchorId="5F72F78B" wp14:editId="588F7A45">
+            <wp:extent cx="5210175" cy="3603704"/>
+            <wp:effectExtent l="133350" t="114300" r="142875" b="168275"/>
+            <wp:docPr id="4" name="Picture 4"/>
+            <wp:cNvGraphicFramePr>
+              <a:graphicFrameLocks xmlns:a="http://schemas.openxmlformats.org/drawingml/2006/main" noChangeAspect="1"/>
+            </wp:cNvGraphicFramePr>
+            <a:graphic xmlns:a="http://schemas.openxmlformats.org/drawingml/2006/main">
+              <a:graphicData uri="http://schemas.openxmlformats.org/drawingml/2006/picture">
+                <pic:pic xmlns:pic="http://schemas.openxmlformats.org/drawingml/2006/picture">
+                  <pic:nvPicPr>
+                    <pic:cNvPr id="0" name="Picture 1"/>
+                    <pic:cNvPicPr>
+                      <a:picLocks noChangeAspect="1" noChangeArrowheads="1"/>
+                    </pic:cNvPicPr>
+                  </pic:nvPicPr>
+                  <pic:blipFill>
+                    <a:blip r:embed="rId8">
+                      <a:extLst>
+                        <a:ext uri="{28A0092B-C50C-407E-A947-70E740481C1C}">
+                          <a14:useLocalDpi xmlns:a14="http://schemas.microsoft.com/office/drawing/2010/main" val="0"/>
+                        </a:ext>
+                      </a:extLst>
+                    </a:blip>
+                    <a:srcRect/>
+                    <a:stretch>
+                      <a:fillRect/>
+                    </a:stretch>
+                  </pic:blipFill>
+                  <pic:spPr bwMode="auto">
+                    <a:xfrm>
+                      <a:off x="0" y="0"/>
+                      <a:ext cx="5211901" cy="3604897"/>
+                    </a:xfrm>
+                    <a:prstGeom prst="rect">
+                      <a:avLst/>
+                    </a:prstGeom>
+                    <a:solidFill>
+                      <a:srgbClr val="FFFFFF">
+                        <a:shade val="85000"/>
+                      </a:srgbClr>
+                    </a:solidFill>
+                    <a:ln w="88900" cap="sq">
+                      <a:solidFill>
+                        <a:srgbClr val="FFFFFF"/>
+                      </a:solidFill>
+                      <a:miter lim="800000"/>
+                    </a:ln>
+                    <a:effectLst>
+                      <a:outerShdw blurRad="55000" dist="18000" dir="5400000" algn="tl" rotWithShape="0">
+                        <a:srgbClr val="000000">
+                          <a:alpha val="40000"/>
+                        </a:srgbClr>
+                      </a:outerShdw>
+                    </a:effectLst>
+                    <a:scene3d>
+                      <a:camera prst="orthographicFront"/>
+                      <a:lightRig rig="twoPt" dir="t">
+                        <a:rot lat="0" lon="0" rev="7200000"/>
+                      </a:lightRig>
+                    </a:scene3d>
+                    <a:sp3d>
+                      <a:bevelT w="25400" h="19050"/>
+                      <a:contourClr>
+                        <a:srgbClr val="FFFFFF"/>
+                      </a:contourClr>
+                    </a:sp3d>
+                  </pic:spPr>
+                </pic:pic>
+              </a:graphicData>
+            </a:graphic>
+          </wp:inline>
+        </w:drawing>
+      </w:r>
+      <w:r>
+        <w:t>Engine</w:t>
+      </w:r>
+      <w:bookmarkEnd w:id="39"/>
+    </w:p>
+    <w:p>
+      <w:r>
+        <w:lastRenderedPageBreak/>
+        <w:t>To build the game I will be using the Unity game engine.</w:t>
+      </w:r>
+      <w:r>
+        <w:t xml:space="preserve"> One reason for this is because I am familiar with the engine itself. In </w:t>
+      </w:r>
+      <w:r>
+        <w:t>fact,</w:t>
+      </w:r>
+      <w:r>
+        <w:t xml:space="preserve"> I tried using</w:t>
+      </w:r>
+      <w:r>
+        <w:t xml:space="preserve"> it before coming to university, so I am very comfortable with it.</w:t>
+      </w:r>
+      <w:r>
+        <w:t xml:space="preserve"> It is also a very popular engine which mean it has great community and no shortage of books and online media to help you through using the engine. Another big sell for me is the asset store which I have used to get basic models and it works great allowing me to spend my time on the game itself and not the assets needing to be created.</w:t>
       </w:r>
     </w:p>
     <w:p>
       <w:pPr>
         <w:pStyle w:val="Heading2"/>
       </w:pPr>
-      <w:r>
-        <w:t>Top-Down Layout and concept art</w:t>
-      </w:r>
-      <w:bookmarkEnd w:id="36"/>
-    </w:p>
-    <w:p>
-      <w:r>
-        <w:t>Below you can find the layout of the level and screenshots of the current experimentation build which is just a playground for developing the scripts required to make the level an actual game.</w:t>
-      </w:r>
-      <w:r>
-        <w:t xml:space="preserve"> The level as you can see from the below screenshot has three sections, the path, the campsite and the enclave.</w:t>
-      </w:r>
-      <w:r>
-        <w:t xml:space="preserve"> The path is where you start out, after which you will arrive at the campsite and you will finish in the enclave when you will fight the monsters and end the level.</w:t>
-      </w:r>
-    </w:p>
-    <w:p>
-      <w:pPr>
-        <w:pStyle w:val="Heading3"/>
-      </w:pPr>
-      <w:bookmarkStart w:id="38" w:name="_Toc472177244"/>
-      <w:r>
-        <w:t>Level Layout</w:t>
-      </w:r>
-      <w:bookmarkEnd w:id="38"/>
-    </w:p>
-    <w:p>
-      <w:r>
-        <w:t xml:space="preserve">[INSERT </w:t>
-      </w:r>
-      <w:r>
-        <w:t>LEVEL DESIGN</w:t>
-      </w:r>
-      <w:r>
-        <w:t>]</w:t>
-      </w:r>
-    </w:p>
-    <w:p>
-      <w:pPr>
-        <w:pStyle w:val="Heading3"/>
-      </w:pPr>
-      <w:bookmarkStart w:id="39" w:name="_Toc472177245"/>
-      <w:r>
-        <w:t>Screenshots</w:t>
-      </w:r>
-      <w:bookmarkEnd w:id="39"/>
-    </w:p>
-    <w:p>
-      <w:r>
-        <w:t>[INSERT SCREENSHOTS]</w:t>
-      </w:r>
-    </w:p>
-    <w:p>
-      <w:pPr>
-        <w:pStyle w:val="Heading3"/>
-      </w:pPr>
-      <w:bookmarkStart w:id="40" w:name="_Toc472177246"/>
-      <w:r>
-        <w:t>Engine</w:t>
+      <w:bookmarkStart w:id="40" w:name="_Toc472189640"/>
+      <w:r>
+        <w:t>Originality</w:t>
       </w:r>
       <w:bookmarkEnd w:id="40"/>
     </w:p>
     <w:p>
       <w:r>
-        <w:t>To build the game I will be using the Unity game engine.</w:t>
-      </w:r>
-      <w:r>
-        <w:t xml:space="preserve"> One reason for this is because I am familiar with the engine itself. In </w:t>
-      </w:r>
-      <w:r>
-        <w:t>fact,</w:t>
-      </w:r>
-      <w:r>
-        <w:t xml:space="preserve"> I tried using</w:t>
-      </w:r>
-      <w:r>
-        <w:t xml:space="preserve"> it before coming to university, so I am very comfortable with it.</w:t>
-      </w:r>
-      <w:r>
-        <w:t xml:space="preserve"> It is also a very popular engine which mean it has great community and no shortage of books and online media to help you </w:t>
-      </w:r>
-      <w:r>
-        <w:lastRenderedPageBreak/>
-        <w:t>through using the engine. Another big sell for me is the asset store which I have used to get basic models and it works great allowing me to spend my time on the game itself and not the assets needing to be created.</w:t>
-      </w:r>
-    </w:p>
-    <w:p>
-      <w:pPr>
-        <w:pStyle w:val="Heading2"/>
-      </w:pPr>
-      <w:bookmarkStart w:id="41" w:name="_Toc472177247"/>
-      <w:r>
-        <w:t>Originality</w:t>
-      </w:r>
-      <w:bookmarkEnd w:id="41"/>
-    </w:p>
-    <w:p>
-      <w:r>
-        <w:t xml:space="preserve">[INSERT </w:t>
-      </w:r>
-      <w:r>
-        <w:t>ORIGINALITY SECTION</w:t>
-      </w:r>
-      <w:r>
-        <w:t>]</w:t>
+        <w:t>[INSERT ORIGINALITY SECTION]</w:t>
       </w:r>
     </w:p>
     <w:p>
@@ -4846,58 +4988,55 @@
     <w:p/>
     <w:p/>
     <w:p/>
-    <w:p/>
-    <w:p/>
-    <w:p/>
     <w:p>
       <w:pPr>
         <w:pStyle w:val="Heading1"/>
       </w:pPr>
-      <w:bookmarkStart w:id="42" w:name="_Toc472177248"/>
+      <w:bookmarkStart w:id="41" w:name="_Toc472189641"/>
       <w:r>
         <w:lastRenderedPageBreak/>
         <w:t>Project Planning and Control</w:t>
       </w:r>
+      <w:bookmarkEnd w:id="41"/>
+    </w:p>
+    <w:p>
+      <w:r>
+        <w:t>To make sure the level is built on time and has a level of polish I have built out a solid plan to make sure enough time is set aside to accomplish these goals</w:t>
+      </w:r>
+      <w:r>
+        <w:t>.</w:t>
+      </w:r>
+    </w:p>
+    <w:p>
+      <w:pPr>
+        <w:pStyle w:val="Heading2"/>
+      </w:pPr>
+      <w:bookmarkStart w:id="42" w:name="_Toc472189642"/>
+      <w:r>
+        <w:t>Allocation of tasks</w:t>
+      </w:r>
       <w:bookmarkEnd w:id="42"/>
     </w:p>
     <w:p>
       <w:r>
-        <w:t>To make sure the level is built on time and has a level of polish I have built out a solid plan to make sure enough time is set aside to accomplish these goals</w:t>
-      </w:r>
-      <w:r>
-        <w:t>.</w:t>
+        <w:t>As I am doing the project individually there will be no need to allocate tasks as I will be doing all tasks myself. However, I will say the reason I</w:t>
+      </w:r>
+      <w:r>
+        <w:t xml:space="preserve"> choose to do it </w:t>
+      </w:r>
+      <w:r>
+        <w:t>individually was to make sure I had full creative control over the level and had a work schedule that was adapted to my needs as well. With both of these requirements met I am sure that I will produce a level that is up to a standard that both the marker and myself will approve of.</w:t>
       </w:r>
     </w:p>
     <w:p>
       <w:pPr>
         <w:pStyle w:val="Heading2"/>
       </w:pPr>
-      <w:bookmarkStart w:id="43" w:name="_Toc472177249"/>
-      <w:r>
-        <w:t>Allocation of tasks</w:t>
+      <w:bookmarkStart w:id="43" w:name="_Toc472189643"/>
+      <w:r>
+        <w:t>Project plan</w:t>
       </w:r>
       <w:bookmarkEnd w:id="43"/>
-    </w:p>
-    <w:p>
-      <w:r>
-        <w:t>As I am doing the project individually there will be no need to allocate tasks as I will be doing all tasks myself. However, I will say the reason I</w:t>
-      </w:r>
-      <w:r>
-        <w:t xml:space="preserve"> choose to do it </w:t>
-      </w:r>
-      <w:r>
-        <w:t>individually was to make sure I had full creative control over the level and had a work schedule that was adapted to my needs as well. With both of these requirements met I am sure that I will produce a level that is up to a standard that both the marker and myself will approve of.</w:t>
-      </w:r>
-    </w:p>
-    <w:p>
-      <w:pPr>
-        <w:pStyle w:val="Heading2"/>
-      </w:pPr>
-      <w:bookmarkStart w:id="44" w:name="_Toc472177250"/>
-      <w:r>
-        <w:t>Project plan</w:t>
-      </w:r>
-      <w:bookmarkEnd w:id="44"/>
     </w:p>
     <w:p>
       <w:r>
@@ -4989,14 +5128,14 @@
       <w:pPr>
         <w:pStyle w:val="Heading2"/>
       </w:pPr>
-      <w:bookmarkStart w:id="45" w:name="_Toc472177251"/>
+      <w:bookmarkStart w:id="44" w:name="_Toc472189644"/>
       <w:r>
         <w:t>Duration, Start and E</w:t>
       </w:r>
       <w:r>
         <w:t>nd dates</w:t>
       </w:r>
-      <w:bookmarkEnd w:id="45"/>
+      <w:bookmarkEnd w:id="44"/>
     </w:p>
     <w:p>
       <w:r>
@@ -5097,14 +5236,14 @@
       <w:pPr>
         <w:pStyle w:val="Heading2"/>
       </w:pPr>
-      <w:bookmarkStart w:id="46" w:name="_Toc472177252"/>
+      <w:bookmarkStart w:id="45" w:name="_Toc472189645"/>
       <w:r>
         <w:t>T</w:t>
       </w:r>
       <w:r>
         <w:t>asks and sub-tasks</w:t>
       </w:r>
-      <w:bookmarkEnd w:id="46"/>
+      <w:bookmarkEnd w:id="45"/>
     </w:p>
     <w:p>
       <w:r>
@@ -5128,7 +5267,7 @@
         </w:numPr>
       </w:pPr>
       <w:r>
-        <w:t>Task 1</w:t>
+        <w:t>Acquire Assets</w:t>
       </w:r>
       <w:r>
         <w:tab/>
@@ -5143,7 +5282,7 @@
         </w:numPr>
       </w:pPr>
       <w:r>
-        <w:t>Sub task</w:t>
+        <w:t>Get terrain models e.g. Trees, grass, rocks,</w:t>
       </w:r>
     </w:p>
     <w:p>
@@ -5155,7 +5294,7 @@
         </w:numPr>
       </w:pPr>
       <w:r>
-        <w:t>Sub task</w:t>
+        <w:t>Download music</w:t>
       </w:r>
     </w:p>
     <w:p>
@@ -5167,7 +5306,7 @@
         </w:numPr>
       </w:pPr>
       <w:r>
-        <w:t>Task 2</w:t>
+        <w:t>Develop Mechanics</w:t>
       </w:r>
     </w:p>
     <w:p>
@@ -5179,7 +5318,37 @@
         </w:numPr>
       </w:pPr>
       <w:r>
-        <w:t>Another sub task</w:t>
+        <w:t xml:space="preserve">Implement </w:t>
+      </w:r>
+      <w:r>
+        <w:t>spell casting mechanics</w:t>
+      </w:r>
+    </w:p>
+    <w:p>
+      <w:pPr>
+        <w:pStyle w:val="ListParagraph"/>
+        <w:numPr>
+          <w:ilvl w:val="1"/>
+          <w:numId w:val="23"/>
+        </w:numPr>
+      </w:pPr>
+      <w:r>
+        <w:t>Implement openable chests</w:t>
+      </w:r>
+    </w:p>
+    <w:p>
+      <w:pPr>
+        <w:pStyle w:val="ListParagraph"/>
+        <w:numPr>
+          <w:ilvl w:val="1"/>
+          <w:numId w:val="23"/>
+        </w:numPr>
+      </w:pPr>
+      <w:r>
+        <w:t xml:space="preserve">Implement </w:t>
+      </w:r>
+      <w:r>
+        <w:t>clue mechanics</w:t>
       </w:r>
     </w:p>
     <w:p>
@@ -5200,10 +5369,7 @@
         </w:numPr>
       </w:pPr>
       <w:r>
-        <w:t>Task 1</w:t>
-      </w:r>
-      <w:r>
-        <w:tab/>
+        <w:t>Implement level in unity</w:t>
       </w:r>
     </w:p>
     <w:p>
@@ -5215,7 +5381,7 @@
         </w:numPr>
       </w:pPr>
       <w:r>
-        <w:t>Sub task</w:t>
+        <w:t>Place campsite</w:t>
       </w:r>
     </w:p>
     <w:p>
@@ -5227,7 +5393,31 @@
         </w:numPr>
       </w:pPr>
       <w:r>
-        <w:t>Sub task</w:t>
+        <w:t>Create enclave</w:t>
+      </w:r>
+    </w:p>
+    <w:p>
+      <w:pPr>
+        <w:pStyle w:val="ListParagraph"/>
+        <w:numPr>
+          <w:ilvl w:val="1"/>
+          <w:numId w:val="24"/>
+        </w:numPr>
+      </w:pPr>
+      <w:r>
+        <w:t>Add pathways</w:t>
+      </w:r>
+    </w:p>
+    <w:p>
+      <w:pPr>
+        <w:pStyle w:val="ListParagraph"/>
+        <w:numPr>
+          <w:ilvl w:val="1"/>
+          <w:numId w:val="24"/>
+        </w:numPr>
+      </w:pPr>
+      <w:r>
+        <w:t>Add terrain features</w:t>
       </w:r>
     </w:p>
     <w:p>
@@ -5239,7 +5429,7 @@
         </w:numPr>
       </w:pPr>
       <w:r>
-        <w:t>Task 2</w:t>
+        <w:t>Add Controls</w:t>
       </w:r>
     </w:p>
     <w:p>
@@ -5251,7 +5441,103 @@
         </w:numPr>
       </w:pPr>
       <w:r>
-        <w:t>Another sub task</w:t>
+        <w:t>Implement PC controls</w:t>
+      </w:r>
+    </w:p>
+    <w:p>
+      <w:pPr>
+        <w:pStyle w:val="ListParagraph"/>
+        <w:numPr>
+          <w:ilvl w:val="1"/>
+          <w:numId w:val="24"/>
+        </w:numPr>
+      </w:pPr>
+      <w:r>
+        <w:t>Refine PC controls</w:t>
+      </w:r>
+    </w:p>
+    <w:p>
+      <w:pPr>
+        <w:pStyle w:val="ListParagraph"/>
+        <w:numPr>
+          <w:ilvl w:val="0"/>
+          <w:numId w:val="24"/>
+        </w:numPr>
+      </w:pPr>
+      <w:r>
+        <w:t>Implement UI Items</w:t>
+      </w:r>
+    </w:p>
+    <w:p>
+      <w:pPr>
+        <w:pStyle w:val="ListParagraph"/>
+        <w:numPr>
+          <w:ilvl w:val="1"/>
+          <w:numId w:val="24"/>
+        </w:numPr>
+      </w:pPr>
+      <w:r>
+        <w:t>Add Menu</w:t>
+      </w:r>
+    </w:p>
+    <w:p>
+      <w:pPr>
+        <w:pStyle w:val="ListParagraph"/>
+        <w:numPr>
+          <w:ilvl w:val="1"/>
+          <w:numId w:val="24"/>
+        </w:numPr>
+      </w:pPr>
+      <w:r>
+        <w:t>Add Narrative Dialogs</w:t>
+      </w:r>
+    </w:p>
+    <w:p>
+      <w:pPr>
+        <w:pStyle w:val="ListParagraph"/>
+        <w:numPr>
+          <w:ilvl w:val="0"/>
+          <w:numId w:val="24"/>
+        </w:numPr>
+      </w:pPr>
+      <w:r>
+        <w:t>Add Scenes</w:t>
+      </w:r>
+    </w:p>
+    <w:p>
+      <w:pPr>
+        <w:pStyle w:val="ListParagraph"/>
+        <w:numPr>
+          <w:ilvl w:val="1"/>
+          <w:numId w:val="24"/>
+        </w:numPr>
+      </w:pPr>
+      <w:r>
+        <w:t>Add Menu Scene</w:t>
+      </w:r>
+    </w:p>
+    <w:p>
+      <w:pPr>
+        <w:pStyle w:val="ListParagraph"/>
+        <w:numPr>
+          <w:ilvl w:val="1"/>
+          <w:numId w:val="24"/>
+        </w:numPr>
+      </w:pPr>
+      <w:r>
+        <w:t>Add About Scene</w:t>
+      </w:r>
+    </w:p>
+    <w:p>
+      <w:pPr>
+        <w:pStyle w:val="ListParagraph"/>
+        <w:numPr>
+          <w:ilvl w:val="1"/>
+          <w:numId w:val="24"/>
+        </w:numPr>
+      </w:pPr>
+      <w:r>
+        <w:t>Add Showcase Scene</w:t>
       </w:r>
     </w:p>
     <w:p>
@@ -5271,10 +5557,7 @@
         </w:numPr>
       </w:pPr>
       <w:r>
-        <w:t>Task 1</w:t>
-      </w:r>
-      <w:r>
-        <w:tab/>
+        <w:t>QA Testing</w:t>
       </w:r>
     </w:p>
     <w:p>
@@ -5286,7 +5569,7 @@
         </w:numPr>
       </w:pPr>
       <w:r>
-        <w:t>Sub task</w:t>
+        <w:t>Identify bugs</w:t>
       </w:r>
     </w:p>
     <w:p>
@@ -5298,7 +5581,7 @@
         </w:numPr>
       </w:pPr>
       <w:r>
-        <w:t>Sub task</w:t>
+        <w:t>Fix bugs</w:t>
       </w:r>
     </w:p>
     <w:p>
@@ -5310,7 +5593,7 @@
         </w:numPr>
       </w:pPr>
       <w:r>
-        <w:t>Task 2</w:t>
+        <w:t>Final Polish</w:t>
       </w:r>
     </w:p>
     <w:p>
@@ -5322,47 +5605,53 @@
         </w:numPr>
       </w:pPr>
       <w:r>
-        <w:t>Another sub task</w:t>
+        <w:t>Reserved for any last adjustments</w:t>
       </w:r>
     </w:p>
     <w:p>
       <w:pPr>
         <w:pStyle w:val="Heading2"/>
       </w:pPr>
-      <w:bookmarkStart w:id="47" w:name="_Toc472177253"/>
+      <w:bookmarkStart w:id="46" w:name="_Toc472189646"/>
+      <w:r>
+        <w:t>G</w:t>
+      </w:r>
+      <w:r>
+        <w:t>antt chart</w:t>
+      </w:r>
+      <w:bookmarkEnd w:id="46"/>
+    </w:p>
+    <w:p>
       <w:r>
         <w:rPr>
-          <w:rFonts w:asciiTheme="minorHAnsi" w:eastAsiaTheme="minorEastAsia" w:hAnsiTheme="minorHAnsi" w:cstheme="minorBidi"/>
-          <w:caps w:val="0"/>
+          <w:caps/>
           <w:noProof/>
-          <w:color w:val="455F51" w:themeColor="text2"/>
           <w:lang w:eastAsia="en-GB"/>
         </w:rPr>
         <w:drawing>
-          <wp:anchor distT="0" distB="0" distL="114300" distR="114300" simplePos="0" relativeHeight="251659264" behindDoc="1" locked="0" layoutInCell="1" allowOverlap="1" wp14:anchorId="14CCB8E6" wp14:editId="0CDE1983">
+          <wp:anchor distT="0" distB="0" distL="114300" distR="114300" simplePos="0" relativeHeight="251659264" behindDoc="1" locked="0" layoutInCell="1" allowOverlap="1" wp14:anchorId="13527CB0" wp14:editId="5E863AB0">
             <wp:simplePos x="0" y="0"/>
             <wp:positionH relativeFrom="margin">
-              <wp:align>center</wp:align>
+              <wp:posOffset>-28575</wp:posOffset>
             </wp:positionH>
             <wp:positionV relativeFrom="paragraph">
-              <wp:posOffset>408276</wp:posOffset>
+              <wp:posOffset>626110</wp:posOffset>
             </wp:positionV>
-            <wp:extent cx="6997542" cy="3254991"/>
-            <wp:effectExtent l="152400" t="152400" r="356235" b="365125"/>
+            <wp:extent cx="6696075" cy="3190875"/>
+            <wp:effectExtent l="152400" t="152400" r="371475" b="371475"/>
             <wp:wrapTight wrapText="bothSides">
               <wp:wrapPolygon edited="0">
-                <wp:start x="235" y="-1012"/>
-                <wp:lineTo x="-470" y="-759"/>
-                <wp:lineTo x="-470" y="22127"/>
-                <wp:lineTo x="235" y="23518"/>
-                <wp:lineTo x="588" y="23897"/>
-                <wp:lineTo x="21582" y="23897"/>
-                <wp:lineTo x="21994" y="23518"/>
-                <wp:lineTo x="22641" y="21621"/>
-                <wp:lineTo x="22641" y="1264"/>
-                <wp:lineTo x="21935" y="-632"/>
-                <wp:lineTo x="21876" y="-1012"/>
-                <wp:lineTo x="235" y="-1012"/>
+                <wp:start x="246" y="-1032"/>
+                <wp:lineTo x="-492" y="-774"/>
+                <wp:lineTo x="-492" y="22180"/>
+                <wp:lineTo x="615" y="23986"/>
+                <wp:lineTo x="21631" y="23986"/>
+                <wp:lineTo x="21692" y="23728"/>
+                <wp:lineTo x="22675" y="22051"/>
+                <wp:lineTo x="22737" y="1290"/>
+                <wp:lineTo x="21999" y="-645"/>
+                <wp:lineTo x="21938" y="-1032"/>
+                <wp:lineTo x="246" y="-1032"/>
               </wp:wrapPolygon>
             </wp:wrapTight>
             <wp:docPr id="1" name="Picture 1"/>
@@ -5394,7 +5683,7 @@
                   <pic:spPr bwMode="auto">
                     <a:xfrm>
                       <a:off x="0" y="0"/>
-                      <a:ext cx="6997542" cy="3254991"/>
+                      <a:ext cx="6696075" cy="3190875"/>
                     </a:xfrm>
                     <a:prstGeom prst="rect">
                       <a:avLst/>
@@ -5423,33 +5712,34 @@
         </w:drawing>
       </w:r>
       <w:r>
-        <w:t>G</w:t>
-      </w:r>
-      <w:r>
-        <w:t>antt chart</w:t>
+        <w:t xml:space="preserve">Find </w:t>
+      </w:r>
+      <w:r>
+        <w:t>below</w:t>
+      </w:r>
+      <w:r>
+        <w:t xml:space="preserve"> the Gantt chart I will be using to coordinate my progress on this project.</w:t>
+      </w:r>
+      <w:r>
+        <w:t xml:space="preserve"> I took all the tasks across the three stages and mapped them into the Gantt chart to better track and manage my progress.</w:t>
+      </w:r>
+    </w:p>
+    <w:p>
+      <w:pPr>
+        <w:pStyle w:val="Heading2"/>
+      </w:pPr>
+      <w:bookmarkStart w:id="47" w:name="_Toc472189647"/>
+      <w:r>
+        <w:lastRenderedPageBreak/>
+        <w:t>P</w:t>
+      </w:r>
+      <w:r>
+        <w:t>rocess description</w:t>
       </w:r>
       <w:bookmarkEnd w:id="47"/>
     </w:p>
     <w:p>
       <w:r>
-        <w:t>Find above the Gantt chart I will be using to coordinate my progress on this project.</w:t>
-      </w:r>
-    </w:p>
-    <w:p>
-      <w:pPr>
-        <w:pStyle w:val="Heading2"/>
-      </w:pPr>
-      <w:bookmarkStart w:id="48" w:name="_Toc472177254"/>
-      <w:r>
-        <w:t>P</w:t>
-      </w:r>
-      <w:r>
-        <w:t>rocess description</w:t>
-      </w:r>
-      <w:bookmarkEnd w:id="48"/>
-    </w:p>
-    <w:p>
-      <w:r>
         <w:t>To summarize, at the time you will be reading this report the pre development stage will have finished and I will have moved into the development stage with hopefully good progress made.</w:t>
       </w:r>
       <w:r>
@@ -5457,137 +5747,6 @@
       </w:r>
       <w:r>
         <w:t xml:space="preserve"> This design and plan gives me enough room for manoeuvrability to adapt to challenges I will face and will certainly culminate in a fantastic level at the end.</w:t>
-      </w:r>
-    </w:p>
-    <w:p>
-      <w:pPr>
-        <w:pStyle w:val="Heading1"/>
-      </w:pPr>
-      <w:bookmarkStart w:id="49" w:name="_Toc472177255"/>
-      <w:r>
-        <w:lastRenderedPageBreak/>
-        <w:t>Playtesting</w:t>
-      </w:r>
-      <w:bookmarkEnd w:id="49"/>
-    </w:p>
-    <w:p>
-      <w:r>
-        <w:t>To ensure that the level is effective in setting out the main gameplay mechanics and to get feedback on the general level design I will seek user feedback the way to do will be listed below.</w:t>
-      </w:r>
-    </w:p>
-    <w:p>
-      <w:pPr>
-        <w:pStyle w:val="Heading2"/>
-      </w:pPr>
-      <w:bookmarkStart w:id="50" w:name="_Toc472177256"/>
-      <w:r>
-        <w:t>Method</w:t>
-      </w:r>
-      <w:bookmarkEnd w:id="50"/>
-    </w:p>
-    <w:p>
-      <w:r>
-        <w:t>To gain user feedback I aim to have a single sheet feedback survey that addresses questions on the basic gameplay elements and asks for general feedback as well.</w:t>
-      </w:r>
-    </w:p>
-    <w:p>
-      <w:pPr>
-        <w:pStyle w:val="Heading2"/>
-      </w:pPr>
-      <w:bookmarkStart w:id="51" w:name="_Toc472177257"/>
-      <w:r>
-        <w:t>Outcomes</w:t>
-      </w:r>
-      <w:bookmarkEnd w:id="51"/>
-    </w:p>
-    <w:p>
-      <w:r>
-        <w:t>Upon playing the level I feel like the player should have the following reactions.</w:t>
-      </w:r>
-    </w:p>
-    <w:p>
-      <w:pPr>
-        <w:pStyle w:val="ListParagraph"/>
-        <w:numPr>
-          <w:ilvl w:val="0"/>
-          <w:numId w:val="26"/>
-        </w:numPr>
-      </w:pPr>
-      <w:r>
-        <w:t>Should have enjoyed the multipart quest line</w:t>
-      </w:r>
-    </w:p>
-    <w:p>
-      <w:pPr>
-        <w:pStyle w:val="ListParagraph"/>
-        <w:numPr>
-          <w:ilvl w:val="0"/>
-          <w:numId w:val="26"/>
-        </w:numPr>
-      </w:pPr>
-      <w:r>
-        <w:t>Found the environment immersive</w:t>
-      </w:r>
-    </w:p>
-    <w:p>
-      <w:pPr>
-        <w:pStyle w:val="ListParagraph"/>
-        <w:numPr>
-          <w:ilvl w:val="0"/>
-          <w:numId w:val="26"/>
-        </w:numPr>
-      </w:pPr>
-      <w:r>
-        <w:t>Have questions about the bigger story</w:t>
-      </w:r>
-    </w:p>
-    <w:p>
-      <w:pPr>
-        <w:pStyle w:val="ListParagraph"/>
-        <w:numPr>
-          <w:ilvl w:val="0"/>
-          <w:numId w:val="26"/>
-        </w:numPr>
-      </w:pPr>
-      <w:r>
-        <w:t>Found the game easy to pick up and easy to navigate</w:t>
-      </w:r>
-    </w:p>
-    <w:p>
-      <w:pPr>
-        <w:pStyle w:val="Heading2"/>
-      </w:pPr>
-      <w:bookmarkStart w:id="52" w:name="_Toc472177258"/>
-      <w:r>
-        <w:t>Expected R</w:t>
-      </w:r>
-      <w:r>
-        <w:t>esults</w:t>
-      </w:r>
-      <w:bookmarkEnd w:id="52"/>
-    </w:p>
-    <w:p>
-      <w:r>
-        <w:t>I am not expecting a perfect result and ideally the opportunity for play testing will allow me to refine the basic concept and look at additional ways of innovating.</w:t>
-      </w:r>
-      <w:r>
-        <w:t xml:space="preserve"> I’m expecting a positive response that would hopefully let me see that the basic concept shown in this game if applied to a wider world would result in a fun game. I’m also expecting to get some feedback detailing that the level and quest are very simplistic and the basic combat system isn’t well baked. But that should be expected as this isn’t 3D Combat Systems but 3D Level Design, the key area to focus on here is the level not the next combat system to be demoed in Final Fantasy 50.</w:t>
-      </w:r>
-    </w:p>
-    <w:p>
-      <w:pPr>
-        <w:pStyle w:val="Heading2"/>
-      </w:pPr>
-      <w:r>
-        <w:t>Final Thoughts</w:t>
-      </w:r>
-    </w:p>
-    <w:p>
-      <w:r>
-        <w:t>Hopefully through this design document you can see my plan to have a level that would fit perfectly in a larger game.</w:t>
-      </w:r>
-      <w:r>
-        <w:t xml:space="preserve"> While basic it would amount to a good demonstration that is both polished and shows what can be done with this engine in little time. So onwards to making the full level I am sure it will be a success and certainly something I remember creating in my final year of university.</w:t>
       </w:r>
     </w:p>
     <w:p/>
@@ -5600,11 +5759,165 @@
     <w:p/>
     <w:p/>
     <w:p/>
+    <w:p/>
+    <w:p/>
+    <w:p/>
+    <w:p/>
+    <w:p/>
+    <w:p/>
+    <w:p/>
+    <w:p/>
+    <w:p/>
+    <w:p/>
+    <w:p/>
+    <w:p/>
+    <w:p/>
     <w:p>
       <w:pPr>
         <w:pStyle w:val="Heading1"/>
       </w:pPr>
-      <w:bookmarkStart w:id="53" w:name="_Toc472177259"/>
+      <w:bookmarkStart w:id="48" w:name="_Toc472189648"/>
+      <w:r>
+        <w:lastRenderedPageBreak/>
+        <w:t>Playtesting</w:t>
+      </w:r>
+      <w:bookmarkEnd w:id="48"/>
+    </w:p>
+    <w:p>
+      <w:r>
+        <w:t>To ensure that the level is effective in setting out the main gameplay mechanics and to get feedback on the general level design I will seek user feedback the way to do will be listed below.</w:t>
+      </w:r>
+    </w:p>
+    <w:p>
+      <w:pPr>
+        <w:pStyle w:val="Heading2"/>
+      </w:pPr>
+      <w:bookmarkStart w:id="49" w:name="_Toc472189649"/>
+      <w:r>
+        <w:t>Method</w:t>
+      </w:r>
+      <w:bookmarkEnd w:id="49"/>
+    </w:p>
+    <w:p>
+      <w:r>
+        <w:t>To gain user feedback I aim to have a single sheet feedback survey that addresses questions on the basic gameplay elements and asks for general feedback as well.</w:t>
+      </w:r>
+    </w:p>
+    <w:p>
+      <w:pPr>
+        <w:pStyle w:val="Heading2"/>
+      </w:pPr>
+      <w:bookmarkStart w:id="50" w:name="_Toc472189650"/>
+      <w:r>
+        <w:t>Outcomes</w:t>
+      </w:r>
+      <w:bookmarkEnd w:id="50"/>
+    </w:p>
+    <w:p>
+      <w:r>
+        <w:t>Upon playing the level I feel like the player should have the following reactions.</w:t>
+      </w:r>
+    </w:p>
+    <w:p>
+      <w:pPr>
+        <w:pStyle w:val="ListParagraph"/>
+        <w:numPr>
+          <w:ilvl w:val="0"/>
+          <w:numId w:val="26"/>
+        </w:numPr>
+      </w:pPr>
+      <w:r>
+        <w:t>Should have enjoyed the multipart quest line</w:t>
+      </w:r>
+    </w:p>
+    <w:p>
+      <w:pPr>
+        <w:pStyle w:val="ListParagraph"/>
+        <w:numPr>
+          <w:ilvl w:val="0"/>
+          <w:numId w:val="26"/>
+        </w:numPr>
+      </w:pPr>
+      <w:r>
+        <w:t>Found the environment immersive</w:t>
+      </w:r>
+    </w:p>
+    <w:p>
+      <w:pPr>
+        <w:pStyle w:val="ListParagraph"/>
+        <w:numPr>
+          <w:ilvl w:val="0"/>
+          <w:numId w:val="26"/>
+        </w:numPr>
+      </w:pPr>
+      <w:r>
+        <w:t>Have questions about the bigger story</w:t>
+      </w:r>
+    </w:p>
+    <w:p>
+      <w:pPr>
+        <w:pStyle w:val="ListParagraph"/>
+        <w:numPr>
+          <w:ilvl w:val="0"/>
+          <w:numId w:val="26"/>
+        </w:numPr>
+      </w:pPr>
+      <w:r>
+        <w:t>Found the game easy to pick up and easy to navigate</w:t>
+      </w:r>
+    </w:p>
+    <w:p>
+      <w:pPr>
+        <w:pStyle w:val="Heading2"/>
+      </w:pPr>
+      <w:bookmarkStart w:id="51" w:name="_Toc472189651"/>
+      <w:r>
+        <w:t>Expected R</w:t>
+      </w:r>
+      <w:r>
+        <w:t>esults</w:t>
+      </w:r>
+      <w:bookmarkEnd w:id="51"/>
+    </w:p>
+    <w:p>
+      <w:r>
+        <w:t>I am not expecting a perfect result and ideally the opportunity for play testing will allow me to refine the basic concept and look at additional ways of innovating.</w:t>
+      </w:r>
+      <w:r>
+        <w:t xml:space="preserve"> I’m expecting a positive response that would hopefully let me see that the basic concept shown in this game if applied to a wider world would result in a fun game. I’m also expecting to get some feedback detailing that the level and quest are very simplistic and the basic combat system isn’t well baked. But that should be expected as this isn’t 3D Combat Systems but 3D Level Design, the key area to focus on here is the level not the next combat system to be demoed in Final Fantasy 50.</w:t>
+      </w:r>
+    </w:p>
+    <w:p>
+      <w:pPr>
+        <w:pStyle w:val="Heading2"/>
+      </w:pPr>
+      <w:bookmarkStart w:id="52" w:name="_Toc472189652"/>
+      <w:r>
+        <w:t>Final Thoughts</w:t>
+      </w:r>
+      <w:bookmarkEnd w:id="52"/>
+    </w:p>
+    <w:p>
+      <w:r>
+        <w:t>Hopefully through this design document you can see my plan to have a level that would fit perfectly in a larger game.</w:t>
+      </w:r>
+      <w:r>
+        <w:t xml:space="preserve"> While basic it would amount to a good demonstration that is both polished and shows what can be done with this engine in little time. So onwards to making the full level I am sure it will be a success and certainly something I remember creating in my final year of university.</w:t>
+      </w:r>
+    </w:p>
+    <w:p/>
+    <w:p/>
+    <w:p/>
+    <w:p/>
+    <w:p/>
+    <w:p/>
+    <w:p/>
+    <w:p/>
+    <w:p>
+      <w:pPr>
+        <w:pStyle w:val="Heading1"/>
+      </w:pPr>
+      <w:bookmarkStart w:id="53" w:name="_Toc472189653"/>
       <w:r>
         <w:lastRenderedPageBreak/>
         <w:t>Appendix 1 - Survey Template</w:t>
@@ -5648,13 +5961,14 @@
       <w:bookmarkStart w:id="54" w:name="_Toc472177140"/>
       <w:bookmarkStart w:id="55" w:name="_Toc472177200"/>
       <w:bookmarkStart w:id="56" w:name="_Toc472177260"/>
+      <w:bookmarkStart w:id="57" w:name="_Toc472189654"/>
       <w:r>
         <w:rPr>
           <w:noProof/>
           <w:lang w:eastAsia="en-GB"/>
         </w:rPr>
         <w:drawing>
-          <wp:anchor distT="0" distB="0" distL="114300" distR="114300" simplePos="0" relativeHeight="251661312" behindDoc="1" locked="0" layoutInCell="1" allowOverlap="1" wp14:anchorId="3F8574C8" wp14:editId="7DDDED5A">
+          <wp:anchor distT="0" distB="0" distL="114300" distR="114300" simplePos="0" relativeHeight="251661312" behindDoc="1" locked="0" layoutInCell="1" allowOverlap="1" wp14:anchorId="5E86481A" wp14:editId="6089094D">
             <wp:simplePos x="0" y="0"/>
             <wp:positionH relativeFrom="margin">
               <wp:align>right</wp:align>
@@ -5730,6 +6044,7 @@
       <w:bookmarkEnd w:id="54"/>
       <w:bookmarkEnd w:id="55"/>
       <w:bookmarkEnd w:id="56"/>
+      <w:bookmarkEnd w:id="57"/>
     </w:p>
     <w:p>
       <w:r>
@@ -5740,29 +6055,33 @@
       <w:pPr>
         <w:pStyle w:val="Heading2"/>
       </w:pPr>
-      <w:bookmarkStart w:id="57" w:name="_Toc472177141"/>
-      <w:bookmarkStart w:id="58" w:name="_Toc472177201"/>
-      <w:bookmarkStart w:id="59" w:name="_Toc472177261"/>
+      <w:bookmarkStart w:id="58" w:name="_Toc472177141"/>
+      <w:bookmarkStart w:id="59" w:name="_Toc472177201"/>
+      <w:bookmarkStart w:id="60" w:name="_Toc472177261"/>
+      <w:bookmarkStart w:id="61" w:name="_Toc472189655"/>
       <w:r>
         <w:t>Level Aspects</w:t>
       </w:r>
-      <w:bookmarkEnd w:id="57"/>
       <w:bookmarkEnd w:id="58"/>
       <w:bookmarkEnd w:id="59"/>
-    </w:p>
-    <w:p>
-      <w:pPr>
-        <w:pStyle w:val="Heading3"/>
-      </w:pPr>
-      <w:bookmarkStart w:id="60" w:name="_Toc472177142"/>
-      <w:bookmarkStart w:id="61" w:name="_Toc472177202"/>
-      <w:bookmarkStart w:id="62" w:name="_Toc472177262"/>
-      <w:r>
-        <w:t>How immersive did you find the environment?</w:t>
-      </w:r>
       <w:bookmarkEnd w:id="60"/>
       <w:bookmarkEnd w:id="61"/>
+    </w:p>
+    <w:p>
+      <w:pPr>
+        <w:pStyle w:val="Heading3"/>
+      </w:pPr>
+      <w:bookmarkStart w:id="62" w:name="_Toc472177142"/>
+      <w:bookmarkStart w:id="63" w:name="_Toc472177202"/>
+      <w:bookmarkStart w:id="64" w:name="_Toc472177262"/>
+      <w:bookmarkStart w:id="65" w:name="_Toc472189656"/>
+      <w:r>
+        <w:t>How immersive did you find the environment?</w:t>
+      </w:r>
       <w:bookmarkEnd w:id="62"/>
+      <w:bookmarkEnd w:id="63"/>
+      <w:bookmarkEnd w:id="64"/>
+      <w:bookmarkEnd w:id="65"/>
     </w:p>
     <w:p>
       <w:pPr>
@@ -5809,8 +6128,13 @@
         </w:sdtContent>
       </w:sdt>
       <w:r>
-        <w:t xml:space="preserve"> Immersive</w:t>
-      </w:r>
+        <w:t xml:space="preserve"> </w:t>
+      </w:r>
+      <w:proofErr w:type="spellStart"/>
+      <w:r>
+        <w:t>Immersive</w:t>
+      </w:r>
+      <w:proofErr w:type="spellEnd"/>
       <w:r>
         <w:tab/>
       </w:r>
@@ -5862,15 +6186,17 @@
       <w:pPr>
         <w:pStyle w:val="Heading3"/>
       </w:pPr>
-      <w:bookmarkStart w:id="63" w:name="_Toc472177143"/>
-      <w:bookmarkStart w:id="64" w:name="_Toc472177203"/>
-      <w:bookmarkStart w:id="65" w:name="_Toc472177263"/>
+      <w:bookmarkStart w:id="66" w:name="_Toc472177143"/>
+      <w:bookmarkStart w:id="67" w:name="_Toc472177203"/>
+      <w:bookmarkStart w:id="68" w:name="_Toc472177263"/>
+      <w:bookmarkStart w:id="69" w:name="_Toc472189657"/>
       <w:r>
         <w:t>What keywords/phrases would describe the three-part quest?</w:t>
       </w:r>
-      <w:bookmarkEnd w:id="63"/>
-      <w:bookmarkEnd w:id="64"/>
-      <w:bookmarkEnd w:id="65"/>
+      <w:bookmarkEnd w:id="66"/>
+      <w:bookmarkEnd w:id="67"/>
+      <w:bookmarkEnd w:id="68"/>
+      <w:bookmarkEnd w:id="69"/>
     </w:p>
     <w:p>
       <w:pPr>
@@ -6018,15 +6344,17 @@
       <w:pPr>
         <w:pStyle w:val="Heading3"/>
       </w:pPr>
-      <w:bookmarkStart w:id="66" w:name="_Toc472177144"/>
-      <w:bookmarkStart w:id="67" w:name="_Toc472177204"/>
-      <w:bookmarkStart w:id="68" w:name="_Toc472177264"/>
+      <w:bookmarkStart w:id="70" w:name="_Toc472177144"/>
+      <w:bookmarkStart w:id="71" w:name="_Toc472177204"/>
+      <w:bookmarkStart w:id="72" w:name="_Toc472177264"/>
+      <w:bookmarkStart w:id="73" w:name="_Toc472189658"/>
       <w:r>
         <w:t>How easy was it to start and complete the quest?</w:t>
       </w:r>
-      <w:bookmarkEnd w:id="66"/>
-      <w:bookmarkEnd w:id="67"/>
-      <w:bookmarkEnd w:id="68"/>
+      <w:bookmarkEnd w:id="70"/>
+      <w:bookmarkEnd w:id="71"/>
+      <w:bookmarkEnd w:id="72"/>
+      <w:bookmarkEnd w:id="73"/>
     </w:p>
     <w:p>
       <w:pPr>
@@ -6103,29 +6431,33 @@
       <w:pPr>
         <w:pStyle w:val="Heading2"/>
       </w:pPr>
-      <w:bookmarkStart w:id="69" w:name="_Toc472177145"/>
-      <w:bookmarkStart w:id="70" w:name="_Toc472177205"/>
-      <w:bookmarkStart w:id="71" w:name="_Toc472177265"/>
+      <w:bookmarkStart w:id="74" w:name="_Toc472177145"/>
+      <w:bookmarkStart w:id="75" w:name="_Toc472177205"/>
+      <w:bookmarkStart w:id="76" w:name="_Toc472177265"/>
+      <w:bookmarkStart w:id="77" w:name="_Toc472189659"/>
       <w:r>
         <w:t>General Questions</w:t>
       </w:r>
-      <w:bookmarkEnd w:id="69"/>
-      <w:bookmarkEnd w:id="70"/>
-      <w:bookmarkEnd w:id="71"/>
+      <w:bookmarkEnd w:id="74"/>
+      <w:bookmarkEnd w:id="75"/>
+      <w:bookmarkEnd w:id="76"/>
+      <w:bookmarkEnd w:id="77"/>
     </w:p>
     <w:p>
       <w:pPr>
         <w:pStyle w:val="Heading3"/>
       </w:pPr>
-      <w:bookmarkStart w:id="72" w:name="_Toc472177146"/>
-      <w:bookmarkStart w:id="73" w:name="_Toc472177206"/>
-      <w:bookmarkStart w:id="74" w:name="_Toc472177266"/>
+      <w:bookmarkStart w:id="78" w:name="_Toc472177146"/>
+      <w:bookmarkStart w:id="79" w:name="_Toc472177206"/>
+      <w:bookmarkStart w:id="80" w:name="_Toc472177266"/>
+      <w:bookmarkStart w:id="81" w:name="_Toc472189660"/>
       <w:r>
         <w:t>Would a game world full of smaller quests like this be fun?</w:t>
       </w:r>
-      <w:bookmarkEnd w:id="72"/>
-      <w:bookmarkEnd w:id="73"/>
-      <w:bookmarkEnd w:id="74"/>
+      <w:bookmarkEnd w:id="78"/>
+      <w:bookmarkEnd w:id="79"/>
+      <w:bookmarkEnd w:id="80"/>
+      <w:bookmarkEnd w:id="81"/>
     </w:p>
     <w:p>
       <w:pPr>
@@ -6176,15 +6508,17 @@
       <w:pPr>
         <w:pStyle w:val="Heading3"/>
       </w:pPr>
-      <w:bookmarkStart w:id="75" w:name="_Toc472177147"/>
-      <w:bookmarkStart w:id="76" w:name="_Toc472177207"/>
-      <w:bookmarkStart w:id="77" w:name="_Toc472177267"/>
+      <w:bookmarkStart w:id="82" w:name="_Toc472177147"/>
+      <w:bookmarkStart w:id="83" w:name="_Toc472177207"/>
+      <w:bookmarkStart w:id="84" w:name="_Toc472177267"/>
+      <w:bookmarkStart w:id="85" w:name="_Toc472189661"/>
       <w:r>
         <w:t>Do small dialogs meet your need in explaining the narrative of the quest?</w:t>
       </w:r>
-      <w:bookmarkEnd w:id="75"/>
-      <w:bookmarkEnd w:id="76"/>
-      <w:bookmarkEnd w:id="77"/>
+      <w:bookmarkEnd w:id="82"/>
+      <w:bookmarkEnd w:id="83"/>
+      <w:bookmarkEnd w:id="84"/>
+      <w:bookmarkEnd w:id="85"/>
     </w:p>
     <w:p>
       <w:pPr>
@@ -6235,15 +6569,17 @@
       <w:pPr>
         <w:pStyle w:val="Heading3"/>
       </w:pPr>
-      <w:bookmarkStart w:id="78" w:name="_Toc472177148"/>
-      <w:bookmarkStart w:id="79" w:name="_Toc472177208"/>
-      <w:bookmarkStart w:id="80" w:name="_Toc472177268"/>
+      <w:bookmarkStart w:id="86" w:name="_Toc472177148"/>
+      <w:bookmarkStart w:id="87" w:name="_Toc472177208"/>
+      <w:bookmarkStart w:id="88" w:name="_Toc472177268"/>
+      <w:bookmarkStart w:id="89" w:name="_Toc472189662"/>
       <w:r>
         <w:t>Was the user interface intrusive?</w:t>
       </w:r>
-      <w:bookmarkEnd w:id="78"/>
-      <w:bookmarkEnd w:id="79"/>
-      <w:bookmarkEnd w:id="80"/>
+      <w:bookmarkEnd w:id="86"/>
+      <w:bookmarkEnd w:id="87"/>
+      <w:bookmarkEnd w:id="88"/>
+      <w:bookmarkEnd w:id="89"/>
     </w:p>
     <w:p>
       <w:pPr>
@@ -6294,15 +6630,17 @@
       <w:pPr>
         <w:pStyle w:val="Heading3"/>
       </w:pPr>
-      <w:bookmarkStart w:id="81" w:name="_Toc472177149"/>
-      <w:bookmarkStart w:id="82" w:name="_Toc472177209"/>
-      <w:bookmarkStart w:id="83" w:name="_Toc472177269"/>
+      <w:bookmarkStart w:id="90" w:name="_Toc472177149"/>
+      <w:bookmarkStart w:id="91" w:name="_Toc472177209"/>
+      <w:bookmarkStart w:id="92" w:name="_Toc472177269"/>
+      <w:bookmarkStart w:id="93" w:name="_Toc472189663"/>
       <w:r>
         <w:t>How easy was it to defeat the enemies in the final sequence?</w:t>
       </w:r>
-      <w:bookmarkEnd w:id="81"/>
-      <w:bookmarkEnd w:id="82"/>
-      <w:bookmarkEnd w:id="83"/>
+      <w:bookmarkEnd w:id="90"/>
+      <w:bookmarkEnd w:id="91"/>
+      <w:bookmarkEnd w:id="92"/>
+      <w:bookmarkEnd w:id="93"/>
     </w:p>
     <w:tbl>
       <w:tblPr>
@@ -6528,15 +6866,17 @@
       <w:pPr>
         <w:pStyle w:val="Heading3"/>
       </w:pPr>
-      <w:bookmarkStart w:id="84" w:name="_Toc472177150"/>
-      <w:bookmarkStart w:id="85" w:name="_Toc472177210"/>
-      <w:bookmarkStart w:id="86" w:name="_Toc472177270"/>
+      <w:bookmarkStart w:id="94" w:name="_Toc472177150"/>
+      <w:bookmarkStart w:id="95" w:name="_Toc472177210"/>
+      <w:bookmarkStart w:id="96" w:name="_Toc472177270"/>
+      <w:bookmarkStart w:id="97" w:name="_Toc472189664"/>
       <w:r>
         <w:t>How long did it take to find the clues?</w:t>
       </w:r>
-      <w:bookmarkEnd w:id="84"/>
-      <w:bookmarkEnd w:id="85"/>
-      <w:bookmarkEnd w:id="86"/>
+      <w:bookmarkEnd w:id="94"/>
+      <w:bookmarkEnd w:id="95"/>
+      <w:bookmarkEnd w:id="96"/>
+      <w:bookmarkEnd w:id="97"/>
     </w:p>
     <w:p>
       <w:pPr>
@@ -6636,15 +6976,17 @@
       <w:pPr>
         <w:pStyle w:val="Heading3"/>
       </w:pPr>
-      <w:bookmarkStart w:id="87" w:name="_Toc472177151"/>
-      <w:bookmarkStart w:id="88" w:name="_Toc472177211"/>
-      <w:bookmarkStart w:id="89" w:name="_Toc472177271"/>
+      <w:bookmarkStart w:id="98" w:name="_Toc472177151"/>
+      <w:bookmarkStart w:id="99" w:name="_Toc472177211"/>
+      <w:bookmarkStart w:id="100" w:name="_Toc472177271"/>
+      <w:bookmarkStart w:id="101" w:name="_Toc472189665"/>
       <w:r>
         <w:t>How helpful was the music in establishing the setting for the game?</w:t>
       </w:r>
-      <w:bookmarkEnd w:id="87"/>
-      <w:bookmarkEnd w:id="88"/>
-      <w:bookmarkEnd w:id="89"/>
+      <w:bookmarkEnd w:id="98"/>
+      <w:bookmarkEnd w:id="99"/>
+      <w:bookmarkEnd w:id="100"/>
+      <w:bookmarkEnd w:id="101"/>
     </w:p>
     <w:tbl>
       <w:tblPr>
@@ -6928,7 +7270,7 @@
       <w:rPr>
         <w:noProof/>
       </w:rPr>
-      <w:t>6</w:t>
+      <w:t>13</w:t>
     </w:r>
     <w:r>
       <w:fldChar w:fldCharType="end"/>
@@ -8175,7 +8517,7 @@
         <w:ind w:left="1440" w:hanging="360"/>
       </w:pPr>
     </w:lvl>
-    <w:lvl w:ilvl="2" w:tplc="0809001B" w:tentative="1">
+    <w:lvl w:ilvl="2" w:tplc="0809001B">
       <w:start w:val="1"/>
       <w:numFmt w:val="lowerRoman"/>
       <w:lvlText w:val="%3."/>
@@ -10163,7 +10505,7 @@
 </file>
 
 <file path=customXml/itemProps1.xml><?xml version="1.0" encoding="utf-8"?>
-<ds:datastoreItem xmlns:ds="http://schemas.openxmlformats.org/officeDocument/2006/customXml" ds:itemID="{6D80B2EE-3533-40A1-A819-6681208059AC}">
+<ds:datastoreItem xmlns:ds="http://schemas.openxmlformats.org/officeDocument/2006/customXml" ds:itemID="{FFEF9876-DD1B-433A-8586-A4FB9A115BDF}">
   <ds:schemaRefs>
     <ds:schemaRef ds:uri="http://schemas.openxmlformats.org/officeDocument/2006/bibliography"/>
   </ds:schemaRefs>

</xml_diff>

<commit_message>
adding gantt chart into document #3
</commit_message>
<xml_diff>
--- a/Level Design Report.docx
+++ b/Level Design Report.docx
@@ -4634,18 +4634,19 @@
       <w:r>
         <w:t xml:space="preserve">Because the player is going to a campsite it is fairly obvious that </w:t>
       </w:r>
+      <w:bookmarkStart w:id="35" w:name="_GoBack"/>
+      <w:bookmarkEnd w:id="35"/>
     </w:p>
     <w:p/>
-    <w:p/>
     <w:p>
       <w:pPr>
         <w:pStyle w:val="Heading2"/>
       </w:pPr>
-      <w:bookmarkStart w:id="35" w:name="_Toc472189636"/>
+      <w:bookmarkStart w:id="36" w:name="_Toc472189636"/>
       <w:r>
         <w:t>Top-Down Layout and concept art</w:t>
       </w:r>
-      <w:bookmarkEnd w:id="35"/>
+      <w:bookmarkEnd w:id="36"/>
     </w:p>
     <w:p>
       <w:r>
@@ -4655,18 +4656,14 @@
         <w:t xml:space="preserve"> The level as you can see from the below screenshot has three sections, the path, the campsite and the enclave.</w:t>
       </w:r>
       <w:r>
-        <w:t xml:space="preserve"> The path is where you start out, </w:t>
-      </w:r>
-      <w:r>
-        <w:lastRenderedPageBreak/>
-        <w:t>after which you will arrive at the campsite and you will finish in the enclave when you will fight the monsters and end the level.</w:t>
+        <w:t xml:space="preserve"> The path is where you start out, after which you will arrive at the campsite and you will finish in the enclave when you will fight the monsters and end the level.</w:t>
       </w:r>
     </w:p>
     <w:p>
       <w:pPr>
         <w:pStyle w:val="Heading3"/>
       </w:pPr>
-      <w:bookmarkStart w:id="36" w:name="_Toc472189637"/>
+      <w:bookmarkStart w:id="37" w:name="_Toc472189637"/>
       <w:r>
         <w:rPr>
           <w:rFonts w:asciiTheme="minorHAnsi" w:eastAsiaTheme="minorEastAsia" w:hAnsiTheme="minorHAnsi" w:cstheme="minorBidi"/>
@@ -4766,7 +4763,7 @@
       <w:r>
         <w:t>Level Layout</w:t>
       </w:r>
-      <w:bookmarkEnd w:id="36"/>
+      <w:bookmarkEnd w:id="37"/>
     </w:p>
     <w:p>
       <w:pPr>
@@ -4777,18 +4774,18 @@
       <w:pPr>
         <w:pStyle w:val="Heading3"/>
       </w:pPr>
-      <w:bookmarkStart w:id="37" w:name="_Toc472189638"/>
+      <w:bookmarkStart w:id="38" w:name="_Toc472189638"/>
       <w:r>
         <w:t>Screenshots</w:t>
       </w:r>
-      <w:bookmarkEnd w:id="37"/>
+      <w:bookmarkEnd w:id="38"/>
     </w:p>
     <w:p>
       <w:pPr>
         <w:pStyle w:val="Heading3"/>
         <w:jc w:val="center"/>
       </w:pPr>
-      <w:bookmarkStart w:id="38" w:name="_Toc472189639"/>
+      <w:bookmarkStart w:id="39" w:name="_Toc472189639"/>
       <w:r>
         <w:rPr>
           <w:rFonts w:asciiTheme="minorHAnsi" w:eastAsiaTheme="minorEastAsia" w:hAnsiTheme="minorHAnsi" w:cstheme="minorBidi"/>
@@ -4880,7 +4877,7 @@
         <w:lastRenderedPageBreak/>
         <w:t>Engine</w:t>
       </w:r>
-      <w:bookmarkEnd w:id="38"/>
+      <w:bookmarkEnd w:id="39"/>
     </w:p>
     <w:p>
       <w:r>
@@ -4921,10 +4918,7 @@
     <w:p/>
     <w:p/>
     <w:p/>
-    <w:p>
-      <w:bookmarkStart w:id="39" w:name="_GoBack"/>
-      <w:bookmarkEnd w:id="39"/>
-    </w:p>
+    <w:p/>
     <w:p/>
     <w:p/>
     <w:p>
@@ -5562,38 +5556,45 @@
     </w:p>
     <w:p>
       <w:r>
+        <w:t xml:space="preserve">Find </w:t>
+      </w:r>
+      <w:r>
+        <w:t>below</w:t>
+      </w:r>
+      <w:r>
+        <w:t xml:space="preserve"> the Gantt chart I will be using to coordinate my progress on this project.</w:t>
+      </w:r>
+      <w:r>
+        <w:t xml:space="preserve"> I took all the tasks across the three stages and mapped them into the Gantt chart to better track and manage my progress.</w:t>
+      </w:r>
+    </w:p>
+    <w:p>
+      <w:r>
         <w:rPr>
-          <w:caps/>
           <w:noProof/>
           <w:lang w:eastAsia="en-GB"/>
         </w:rPr>
         <w:drawing>
-          <wp:anchor distT="0" distB="0" distL="114300" distR="114300" simplePos="0" relativeHeight="251659264" behindDoc="1" locked="0" layoutInCell="1" allowOverlap="1" wp14:anchorId="13527CB0" wp14:editId="5E863AB0">
+          <wp:anchor distT="0" distB="0" distL="114300" distR="114300" simplePos="0" relativeHeight="251663360" behindDoc="1" locked="0" layoutInCell="1" allowOverlap="1" wp14:anchorId="333EAC51" wp14:editId="06658136">
             <wp:simplePos x="0" y="0"/>
             <wp:positionH relativeFrom="margin">
-              <wp:posOffset>-28575</wp:posOffset>
+              <wp:posOffset>504908</wp:posOffset>
             </wp:positionH>
             <wp:positionV relativeFrom="paragraph">
-              <wp:posOffset>626110</wp:posOffset>
+              <wp:posOffset>93925</wp:posOffset>
             </wp:positionV>
-            <wp:extent cx="6696075" cy="3190875"/>
-            <wp:effectExtent l="152400" t="152400" r="371475" b="371475"/>
+            <wp:extent cx="5685155" cy="3347720"/>
+            <wp:effectExtent l="114300" t="114300" r="125095" b="138430"/>
             <wp:wrapTight wrapText="bothSides">
               <wp:wrapPolygon edited="0">
-                <wp:start x="246" y="-1032"/>
-                <wp:lineTo x="-492" y="-774"/>
-                <wp:lineTo x="-492" y="22180"/>
-                <wp:lineTo x="615" y="23986"/>
-                <wp:lineTo x="21631" y="23986"/>
-                <wp:lineTo x="21692" y="23728"/>
-                <wp:lineTo x="22675" y="22051"/>
-                <wp:lineTo x="22737" y="1290"/>
-                <wp:lineTo x="21999" y="-645"/>
-                <wp:lineTo x="21938" y="-1032"/>
-                <wp:lineTo x="246" y="-1032"/>
+                <wp:start x="-434" y="-737"/>
+                <wp:lineTo x="-434" y="22370"/>
+                <wp:lineTo x="22003" y="22370"/>
+                <wp:lineTo x="21931" y="-737"/>
+                <wp:lineTo x="-434" y="-737"/>
               </wp:wrapPolygon>
             </wp:wrapTight>
-            <wp:docPr id="1" name="Picture 1"/>
+            <wp:docPr id="6" name="Picture 6"/>
             <wp:cNvGraphicFramePr>
               <a:graphicFrameLocks xmlns:a="http://schemas.openxmlformats.org/drawingml/2006/main" noChangeAspect="1"/>
             </wp:cNvGraphicFramePr>
@@ -5622,45 +5623,53 @@
                   <pic:spPr bwMode="auto">
                     <a:xfrm>
                       <a:off x="0" y="0"/>
-                      <a:ext cx="6696075" cy="3190875"/>
+                      <a:ext cx="5685155" cy="3347720"/>
                     </a:xfrm>
                     <a:prstGeom prst="rect">
                       <a:avLst/>
                     </a:prstGeom>
-                    <a:ln>
-                      <a:noFill/>
+                    <a:solidFill>
+                      <a:srgbClr val="FFFFFF">
+                        <a:shade val="85000"/>
+                      </a:srgbClr>
+                    </a:solidFill>
+                    <a:ln w="88900" cap="sq">
+                      <a:solidFill>
+                        <a:srgbClr val="FFFFFF"/>
+                      </a:solidFill>
+                      <a:miter lim="800000"/>
                     </a:ln>
                     <a:effectLst>
-                      <a:outerShdw blurRad="292100" dist="139700" dir="2700000" algn="tl" rotWithShape="0">
-                        <a:srgbClr val="333333">
-                          <a:alpha val="65000"/>
+                      <a:outerShdw blurRad="55000" dist="18000" dir="5400000" algn="tl" rotWithShape="0">
+                        <a:srgbClr val="000000">
+                          <a:alpha val="40000"/>
                         </a:srgbClr>
                       </a:outerShdw>
                     </a:effectLst>
+                    <a:scene3d>
+                      <a:camera prst="orthographicFront"/>
+                      <a:lightRig rig="twoPt" dir="t">
+                        <a:rot lat="0" lon="0" rev="7200000"/>
+                      </a:lightRig>
+                    </a:scene3d>
+                    <a:sp3d>
+                      <a:bevelT w="25400" h="19050"/>
+                      <a:contourClr>
+                        <a:srgbClr val="FFFFFF"/>
+                      </a:contourClr>
+                    </a:sp3d>
                   </pic:spPr>
                 </pic:pic>
               </a:graphicData>
             </a:graphic>
-            <wp14:sizeRelH relativeFrom="page">
+            <wp14:sizeRelH relativeFrom="margin">
               <wp14:pctWidth>0</wp14:pctWidth>
             </wp14:sizeRelH>
-            <wp14:sizeRelV relativeFrom="page">
+            <wp14:sizeRelV relativeFrom="margin">
               <wp14:pctHeight>0</wp14:pctHeight>
             </wp14:sizeRelV>
           </wp:anchor>
         </w:drawing>
-      </w:r>
-      <w:r>
-        <w:t xml:space="preserve">Find </w:t>
-      </w:r>
-      <w:r>
-        <w:t>below</w:t>
-      </w:r>
-      <w:r>
-        <w:t xml:space="preserve"> the Gantt chart I will be using to coordinate my progress on this project.</w:t>
-      </w:r>
-      <w:r>
-        <w:t xml:space="preserve"> I took all the tasks across the three stages and mapped them into the Gantt chart to better track and manage my progress.</w:t>
       </w:r>
     </w:p>
     <w:p>
@@ -7209,7 +7218,7 @@
       <w:rPr>
         <w:noProof/>
       </w:rPr>
-      <w:t>11</w:t>
+      <w:t>9</w:t>
     </w:r>
     <w:r>
       <w:fldChar w:fldCharType="end"/>
@@ -10444,7 +10453,7 @@
 </file>
 
 <file path=customXml/itemProps1.xml><?xml version="1.0" encoding="utf-8"?>
-<ds:datastoreItem xmlns:ds="http://schemas.openxmlformats.org/officeDocument/2006/customXml" ds:itemID="{6ED10C4B-AF82-42CA-8A61-84C583698318}">
+<ds:datastoreItem xmlns:ds="http://schemas.openxmlformats.org/officeDocument/2006/customXml" ds:itemID="{6C89631F-E2AD-4275-A275-FD84AF0DB893}">
   <ds:schemaRefs>
     <ds:schemaRef ds:uri="http://schemas.openxmlformats.org/officeDocument/2006/bibliography"/>
   </ds:schemaRefs>

</xml_diff>

<commit_message>
Adding PC controls #3 + Better lighting
</commit_message>
<xml_diff>
--- a/Level Design Report.docx
+++ b/Level Design Report.docx
@@ -3944,6 +3944,7 @@
     <w:p>
       <w:pPr>
         <w:pStyle w:val="Heading3"/>
+        <w:spacing w:before="120"/>
       </w:pPr>
       <w:bookmarkStart w:id="15" w:name="_Toc472189616"/>
       <w:r>
@@ -3974,6 +3975,7 @@
     <w:p>
       <w:pPr>
         <w:pStyle w:val="Heading3"/>
+        <w:spacing w:before="120"/>
       </w:pPr>
       <w:bookmarkStart w:id="16" w:name="_Toc472189617"/>
       <w:r>
@@ -3999,6 +4001,7 @@
     <w:p>
       <w:pPr>
         <w:pStyle w:val="Heading3"/>
+        <w:spacing w:before="120"/>
       </w:pPr>
       <w:bookmarkStart w:id="18" w:name="_Toc472189619"/>
       <w:r>
@@ -4007,67 +4010,108 @@
       <w:bookmarkEnd w:id="18"/>
     </w:p>
     <w:p>
-      <w:pPr>
+      <w:r>
+        <w:t>To make the level familiar we follow a first person style movement system with the following controls.</w:t>
+      </w:r>
+      <w:r>
+        <w:t xml:space="preserve"> The direction of the camera is of course set by mouse movement as you would expect in any first person game.</w:t>
+      </w:r>
+    </w:p>
+    <w:p>
+      <w:pPr>
+        <w:pStyle w:val="ListParagraph"/>
+        <w:numPr>
+          <w:ilvl w:val="0"/>
+          <w:numId w:val="27"/>
+        </w:numPr>
         <w:rPr>
           <w:rFonts w:asciiTheme="majorHAnsi" w:eastAsiaTheme="majorEastAsia" w:hAnsiTheme="majorHAnsi" w:cstheme="majorBidi"/>
           <w:color w:val="99CB38" w:themeColor="accent1"/>
         </w:rPr>
       </w:pPr>
       <w:r>
-        <w:t>[INSERT PC CONTROLS]</w:t>
-      </w:r>
-    </w:p>
-    <w:p>
-      <w:pPr>
         <w:rPr>
           <w:rFonts w:asciiTheme="majorHAnsi" w:eastAsiaTheme="majorEastAsia" w:hAnsiTheme="majorHAnsi" w:cstheme="majorBidi"/>
           <w:color w:val="99CB38" w:themeColor="accent1"/>
         </w:rPr>
-      </w:pPr>
-      <w:r>
+        <w:t>WASD – Movement Keys</w:t>
+      </w:r>
+    </w:p>
+    <w:p>
+      <w:pPr>
+        <w:pStyle w:val="ListParagraph"/>
+        <w:numPr>
+          <w:ilvl w:val="0"/>
+          <w:numId w:val="27"/>
+        </w:numPr>
         <w:rPr>
           <w:rFonts w:asciiTheme="majorHAnsi" w:eastAsiaTheme="majorEastAsia" w:hAnsiTheme="majorHAnsi" w:cstheme="majorBidi"/>
           <w:color w:val="99CB38" w:themeColor="accent1"/>
         </w:rPr>
-        <w:softHyphen/>
-      </w:r>
+      </w:pPr>
       <w:r>
         <w:rPr>
           <w:rFonts w:asciiTheme="majorHAnsi" w:eastAsiaTheme="majorEastAsia" w:hAnsiTheme="majorHAnsi" w:cstheme="majorBidi"/>
           <w:color w:val="99CB38" w:themeColor="accent1"/>
         </w:rPr>
-        <w:softHyphen/>
+        <w:t>Q</w:t>
       </w:r>
       <w:r>
         <w:rPr>
           <w:rFonts w:asciiTheme="majorHAnsi" w:eastAsiaTheme="majorEastAsia" w:hAnsiTheme="majorHAnsi" w:cstheme="majorBidi"/>
           <w:color w:val="99CB38" w:themeColor="accent1"/>
         </w:rPr>
-        <w:softHyphen/>
+        <w:t xml:space="preserve"> &amp;</w:t>
       </w:r>
       <w:r>
         <w:rPr>
           <w:rFonts w:asciiTheme="majorHAnsi" w:eastAsiaTheme="majorEastAsia" w:hAnsiTheme="majorHAnsi" w:cstheme="majorBidi"/>
           <w:color w:val="99CB38" w:themeColor="accent1"/>
         </w:rPr>
-        <w:softHyphen/>
-      </w:r>
-      <w:r>
+        <w:t xml:space="preserve"> E – Switch Spell Keys</w:t>
+      </w:r>
+    </w:p>
+    <w:p>
+      <w:pPr>
+        <w:pStyle w:val="ListParagraph"/>
+        <w:numPr>
+          <w:ilvl w:val="0"/>
+          <w:numId w:val="27"/>
+        </w:numPr>
         <w:rPr>
           <w:rFonts w:asciiTheme="majorHAnsi" w:eastAsiaTheme="majorEastAsia" w:hAnsiTheme="majorHAnsi" w:cstheme="majorBidi"/>
           <w:color w:val="99CB38" w:themeColor="accent1"/>
         </w:rPr>
-        <w:softHyphen/>
-      </w:r>
+      </w:pPr>
       <w:r>
         <w:rPr>
           <w:rFonts w:asciiTheme="majorHAnsi" w:eastAsiaTheme="majorEastAsia" w:hAnsiTheme="majorHAnsi" w:cstheme="majorBidi"/>
           <w:color w:val="99CB38" w:themeColor="accent1"/>
         </w:rPr>
-        <w:softHyphen/>
-      </w:r>
-    </w:p>
-    <w:p/>
+        <w:t>Mouse Right – Activate Button</w:t>
+      </w:r>
+    </w:p>
+    <w:p>
+      <w:pPr>
+        <w:pStyle w:val="ListParagraph"/>
+        <w:numPr>
+          <w:ilvl w:val="0"/>
+          <w:numId w:val="27"/>
+        </w:numPr>
+        <w:spacing w:after="0"/>
+        <w:rPr>
+          <w:rFonts w:asciiTheme="majorHAnsi" w:eastAsiaTheme="majorEastAsia" w:hAnsiTheme="majorHAnsi" w:cstheme="majorBidi"/>
+          <w:color w:val="99CB38" w:themeColor="accent1"/>
+        </w:rPr>
+      </w:pPr>
+      <w:r>
+        <w:rPr>
+          <w:rFonts w:asciiTheme="majorHAnsi" w:eastAsiaTheme="majorEastAsia" w:hAnsiTheme="majorHAnsi" w:cstheme="majorBidi"/>
+          <w:color w:val="99CB38" w:themeColor="accent1"/>
+        </w:rPr>
+        <w:t>Mouse Left – Cast Spell</w:t>
+      </w:r>
+    </w:p>
     <w:p>
       <w:pPr>
         <w:pStyle w:val="Heading2"/>
@@ -4128,7 +4172,13 @@
         <w:t>nge</w:t>
       </w:r>
       <w:r>
-        <w:t xml:space="preserve"> which is a new technique that results in a more photorealistic image by adding a post processing step where lighting values are no longer clamped and a great</w:t>
+        <w:t xml:space="preserve"> which is a new technique that </w:t>
+      </w:r>
+      <w:r>
+        <w:t xml:space="preserve">makes a games image </w:t>
+      </w:r>
+      <w:r>
+        <w:t>more photorealistic by adding a post processing step where lighting values are no longer clamped and a great</w:t>
       </w:r>
       <w:r>
         <w:t>er dynamic</w:t>
@@ -4146,7 +4196,12 @@
         <w:t xml:space="preserve"> frame</w:t>
       </w:r>
       <w:r>
-        <w:t xml:space="preserve"> image resulting in more luminance and a better image quality. We enabled this in Unity which is in the </w:t>
+        <w:t xml:space="preserve"> resulting in more luminance</w:t>
+      </w:r>
+      <w:bookmarkStart w:id="21" w:name="_GoBack"/>
+      <w:bookmarkEnd w:id="21"/>
+      <w:r>
+        <w:t xml:space="preserve">. We enabled this in Unity which is in the </w:t>
       </w:r>
       <w:r>
         <w:t xml:space="preserve">engine by default </w:t>
@@ -4159,11 +4214,11 @@
       <w:pPr>
         <w:pStyle w:val="Heading3"/>
       </w:pPr>
-      <w:bookmarkStart w:id="21" w:name="_Toc472189622"/>
+      <w:bookmarkStart w:id="22" w:name="_Toc472189622"/>
       <w:r>
         <w:t>Motion Blur</w:t>
       </w:r>
-      <w:bookmarkEnd w:id="21"/>
+      <w:bookmarkEnd w:id="22"/>
     </w:p>
     <w:p>
       <w:r>
@@ -4177,11 +4232,11 @@
       <w:pPr>
         <w:pStyle w:val="Heading3"/>
       </w:pPr>
-      <w:bookmarkStart w:id="22" w:name="_Toc472189623"/>
+      <w:bookmarkStart w:id="23" w:name="_Toc472189623"/>
       <w:r>
         <w:t>Depth of Field</w:t>
       </w:r>
-      <w:bookmarkEnd w:id="22"/>
+      <w:bookmarkEnd w:id="23"/>
     </w:p>
     <w:p>
       <w:r>
@@ -4213,12 +4268,12 @@
       <w:pPr>
         <w:pStyle w:val="Heading2"/>
       </w:pPr>
-      <w:bookmarkStart w:id="23" w:name="_Toc472189624"/>
+      <w:bookmarkStart w:id="24" w:name="_Toc472189624"/>
       <w:r>
         <w:lastRenderedPageBreak/>
         <w:t>Inspiration</w:t>
       </w:r>
-      <w:bookmarkEnd w:id="23"/>
+      <w:bookmarkEnd w:id="24"/>
     </w:p>
     <w:p>
       <w:r>
@@ -4232,21 +4287,21 @@
       <w:pPr>
         <w:pStyle w:val="Heading2"/>
       </w:pPr>
-      <w:bookmarkStart w:id="24" w:name="_Toc472189625"/>
+      <w:bookmarkStart w:id="25" w:name="_Toc472189625"/>
       <w:r>
         <w:t>Story</w:t>
       </w:r>
-      <w:bookmarkEnd w:id="24"/>
+      <w:bookmarkEnd w:id="25"/>
     </w:p>
     <w:p>
       <w:pPr>
         <w:pStyle w:val="Heading3"/>
       </w:pPr>
-      <w:bookmarkStart w:id="25" w:name="_Toc472189626"/>
+      <w:bookmarkStart w:id="26" w:name="_Toc472189626"/>
       <w:r>
         <w:t>Game Story</w:t>
       </w:r>
-      <w:bookmarkEnd w:id="25"/>
+      <w:bookmarkEnd w:id="26"/>
     </w:p>
     <w:p>
       <w:r>
@@ -4257,11 +4312,11 @@
       <w:pPr>
         <w:pStyle w:val="Heading3"/>
       </w:pPr>
-      <w:bookmarkStart w:id="26" w:name="_Toc472189627"/>
+      <w:bookmarkStart w:id="27" w:name="_Toc472189627"/>
       <w:r>
         <w:t>Level Story</w:t>
       </w:r>
-      <w:bookmarkEnd w:id="26"/>
+      <w:bookmarkEnd w:id="27"/>
     </w:p>
     <w:p>
       <w:r>
@@ -4275,11 +4330,11 @@
       <w:pPr>
         <w:pStyle w:val="Heading2"/>
       </w:pPr>
-      <w:bookmarkStart w:id="27" w:name="_Toc472189628"/>
+      <w:bookmarkStart w:id="28" w:name="_Toc472189628"/>
       <w:r>
         <w:t>Interactivity</w:t>
       </w:r>
-      <w:bookmarkEnd w:id="27"/>
+      <w:bookmarkEnd w:id="28"/>
     </w:p>
     <w:p>
       <w:r>
@@ -4296,11 +4351,11 @@
       <w:pPr>
         <w:pStyle w:val="Heading3"/>
       </w:pPr>
-      <w:bookmarkStart w:id="28" w:name="_Toc472189629"/>
+      <w:bookmarkStart w:id="29" w:name="_Toc472189629"/>
       <w:r>
         <w:t>Objectives</w:t>
       </w:r>
-      <w:bookmarkEnd w:id="28"/>
+      <w:bookmarkEnd w:id="29"/>
     </w:p>
     <w:p>
       <w:r>
@@ -4458,12 +4513,12 @@
       <w:pPr>
         <w:pStyle w:val="Heading3"/>
       </w:pPr>
-      <w:bookmarkStart w:id="29" w:name="_Toc472189630"/>
+      <w:bookmarkStart w:id="30" w:name="_Toc472189630"/>
       <w:r>
         <w:lastRenderedPageBreak/>
         <w:t>Obstacles</w:t>
       </w:r>
-      <w:bookmarkEnd w:id="29"/>
+      <w:bookmarkEnd w:id="30"/>
     </w:p>
     <w:p>
       <w:r>
@@ -4498,7 +4553,7 @@
       <w:pPr>
         <w:pStyle w:val="Heading3"/>
       </w:pPr>
-      <w:bookmarkStart w:id="30" w:name="_Toc472189631"/>
+      <w:bookmarkStart w:id="31" w:name="_Toc472189631"/>
       <w:r>
         <w:t>Set Pieces</w:t>
       </w:r>
@@ -4514,7 +4569,7 @@
       <w:r>
         <w:t>Scripted Events</w:t>
       </w:r>
-      <w:bookmarkEnd w:id="30"/>
+      <w:bookmarkEnd w:id="31"/>
     </w:p>
     <w:p>
       <w:pPr>
@@ -4564,11 +4619,11 @@
       <w:pPr>
         <w:pStyle w:val="Heading2"/>
       </w:pPr>
-      <w:bookmarkStart w:id="31" w:name="_Toc472189632"/>
+      <w:bookmarkStart w:id="32" w:name="_Toc472189632"/>
       <w:r>
         <w:t>Visual Development</w:t>
       </w:r>
-      <w:bookmarkEnd w:id="31"/>
+      <w:bookmarkEnd w:id="32"/>
     </w:p>
     <w:p>
       <w:r>
@@ -4579,11 +4634,11 @@
       <w:pPr>
         <w:pStyle w:val="Heading3"/>
       </w:pPr>
-      <w:bookmarkStart w:id="32" w:name="_Toc472189633"/>
+      <w:bookmarkStart w:id="33" w:name="_Toc472189633"/>
       <w:r>
         <w:t>Style Reference</w:t>
       </w:r>
-      <w:bookmarkEnd w:id="32"/>
+      <w:bookmarkEnd w:id="33"/>
     </w:p>
     <w:p>
       <w:r>
@@ -4596,11 +4651,11 @@
       <w:pPr>
         <w:pStyle w:val="Heading3"/>
       </w:pPr>
-      <w:bookmarkStart w:id="33" w:name="_Toc472189634"/>
+      <w:bookmarkStart w:id="34" w:name="_Toc472189634"/>
       <w:r>
         <w:t>Colour Palette</w:t>
       </w:r>
-      <w:bookmarkEnd w:id="33"/>
+      <w:bookmarkEnd w:id="34"/>
     </w:p>
     <w:p>
       <w:r>
@@ -4613,11 +4668,11 @@
       <w:pPr>
         <w:pStyle w:val="Heading3"/>
       </w:pPr>
-      <w:bookmarkStart w:id="34" w:name="_Toc472189635"/>
+      <w:bookmarkStart w:id="35" w:name="_Toc472189635"/>
       <w:r>
         <w:t>Lighting</w:t>
       </w:r>
-      <w:bookmarkEnd w:id="34"/>
+      <w:bookmarkEnd w:id="35"/>
     </w:p>
     <w:p>
       <w:r>
@@ -4634,8 +4689,6 @@
       <w:r>
         <w:t xml:space="preserve">Because the player is going to a campsite it is fairly obvious that </w:t>
       </w:r>
-      <w:bookmarkStart w:id="35" w:name="_GoBack"/>
-      <w:bookmarkEnd w:id="35"/>
     </w:p>
     <w:p/>
     <w:p>
@@ -7218,7 +7271,7 @@
       <w:rPr>
         <w:noProof/>
       </w:rPr>
-      <w:t>9</w:t>
+      <w:t>5</w:t>
     </w:r>
     <w:r>
       <w:fldChar w:fldCharType="end"/>
@@ -8527,6 +8580,119 @@
       <w:pPr>
         <w:ind w:left="6480" w:hanging="180"/>
       </w:pPr>
+    </w:lvl>
+  </w:abstractNum>
+  <w:abstractNum w:abstractNumId="22" w15:restartNumberingAfterBreak="0">
+    <w:nsid w:val="7DE46238"/>
+    <w:multiLevelType w:val="hybridMultilevel"/>
+    <w:tmpl w:val="9C10BA1A"/>
+    <w:lvl w:ilvl="0" w:tplc="08090001">
+      <w:start w:val="1"/>
+      <w:numFmt w:val="bullet"/>
+      <w:lvlText w:val=""/>
+      <w:lvlJc w:val="left"/>
+      <w:pPr>
+        <w:ind w:left="720" w:hanging="360"/>
+      </w:pPr>
+      <w:rPr>
+        <w:rFonts w:ascii="Symbol" w:hAnsi="Symbol" w:hint="default"/>
+      </w:rPr>
+    </w:lvl>
+    <w:lvl w:ilvl="1" w:tplc="08090003" w:tentative="1">
+      <w:start w:val="1"/>
+      <w:numFmt w:val="bullet"/>
+      <w:lvlText w:val="o"/>
+      <w:lvlJc w:val="left"/>
+      <w:pPr>
+        <w:ind w:left="1440" w:hanging="360"/>
+      </w:pPr>
+      <w:rPr>
+        <w:rFonts w:ascii="Courier New" w:hAnsi="Courier New" w:cs="Courier New" w:hint="default"/>
+      </w:rPr>
+    </w:lvl>
+    <w:lvl w:ilvl="2" w:tplc="08090005" w:tentative="1">
+      <w:start w:val="1"/>
+      <w:numFmt w:val="bullet"/>
+      <w:lvlText w:val=""/>
+      <w:lvlJc w:val="left"/>
+      <w:pPr>
+        <w:ind w:left="2160" w:hanging="360"/>
+      </w:pPr>
+      <w:rPr>
+        <w:rFonts w:ascii="Wingdings" w:hAnsi="Wingdings" w:hint="default"/>
+      </w:rPr>
+    </w:lvl>
+    <w:lvl w:ilvl="3" w:tplc="08090001" w:tentative="1">
+      <w:start w:val="1"/>
+      <w:numFmt w:val="bullet"/>
+      <w:lvlText w:val=""/>
+      <w:lvlJc w:val="left"/>
+      <w:pPr>
+        <w:ind w:left="2880" w:hanging="360"/>
+      </w:pPr>
+      <w:rPr>
+        <w:rFonts w:ascii="Symbol" w:hAnsi="Symbol" w:hint="default"/>
+      </w:rPr>
+    </w:lvl>
+    <w:lvl w:ilvl="4" w:tplc="08090003" w:tentative="1">
+      <w:start w:val="1"/>
+      <w:numFmt w:val="bullet"/>
+      <w:lvlText w:val="o"/>
+      <w:lvlJc w:val="left"/>
+      <w:pPr>
+        <w:ind w:left="3600" w:hanging="360"/>
+      </w:pPr>
+      <w:rPr>
+        <w:rFonts w:ascii="Courier New" w:hAnsi="Courier New" w:cs="Courier New" w:hint="default"/>
+      </w:rPr>
+    </w:lvl>
+    <w:lvl w:ilvl="5" w:tplc="08090005" w:tentative="1">
+      <w:start w:val="1"/>
+      <w:numFmt w:val="bullet"/>
+      <w:lvlText w:val=""/>
+      <w:lvlJc w:val="left"/>
+      <w:pPr>
+        <w:ind w:left="4320" w:hanging="360"/>
+      </w:pPr>
+      <w:rPr>
+        <w:rFonts w:ascii="Wingdings" w:hAnsi="Wingdings" w:hint="default"/>
+      </w:rPr>
+    </w:lvl>
+    <w:lvl w:ilvl="6" w:tplc="08090001" w:tentative="1">
+      <w:start w:val="1"/>
+      <w:numFmt w:val="bullet"/>
+      <w:lvlText w:val=""/>
+      <w:lvlJc w:val="left"/>
+      <w:pPr>
+        <w:ind w:left="5040" w:hanging="360"/>
+      </w:pPr>
+      <w:rPr>
+        <w:rFonts w:ascii="Symbol" w:hAnsi="Symbol" w:hint="default"/>
+      </w:rPr>
+    </w:lvl>
+    <w:lvl w:ilvl="7" w:tplc="08090003" w:tentative="1">
+      <w:start w:val="1"/>
+      <w:numFmt w:val="bullet"/>
+      <w:lvlText w:val="o"/>
+      <w:lvlJc w:val="left"/>
+      <w:pPr>
+        <w:ind w:left="5760" w:hanging="360"/>
+      </w:pPr>
+      <w:rPr>
+        <w:rFonts w:ascii="Courier New" w:hAnsi="Courier New" w:cs="Courier New" w:hint="default"/>
+      </w:rPr>
+    </w:lvl>
+    <w:lvl w:ilvl="8" w:tplc="08090005" w:tentative="1">
+      <w:start w:val="1"/>
+      <w:numFmt w:val="bullet"/>
+      <w:lvlText w:val=""/>
+      <w:lvlJc w:val="left"/>
+      <w:pPr>
+        <w:ind w:left="6480" w:hanging="360"/>
+      </w:pPr>
+      <w:rPr>
+        <w:rFonts w:ascii="Wingdings" w:hAnsi="Wingdings" w:hint="default"/>
+      </w:rPr>
     </w:lvl>
   </w:abstractNum>
   <w:num w:numId="1">
@@ -8606,6 +8772,9 @@
   </w:num>
   <w:num w:numId="26">
     <w:abstractNumId w:val="11"/>
+  </w:num>
+  <w:num w:numId="27">
+    <w:abstractNumId w:val="22"/>
   </w:num>
 </w:numbering>
 </file>
@@ -10453,7 +10622,7 @@
 </file>
 
 <file path=customXml/itemProps1.xml><?xml version="1.0" encoding="utf-8"?>
-<ds:datastoreItem xmlns:ds="http://schemas.openxmlformats.org/officeDocument/2006/customXml" ds:itemID="{6C89631F-E2AD-4275-A275-FD84AF0DB893}">
+<ds:datastoreItem xmlns:ds="http://schemas.openxmlformats.org/officeDocument/2006/customXml" ds:itemID="{BF25A55E-7D86-46B0-A1CC-3ED0CA6D02C3}">
   <ds:schemaRefs>
     <ds:schemaRef ds:uri="http://schemas.openxmlformats.org/officeDocument/2006/bibliography"/>
   </ds:schemaRefs>

</xml_diff>

<commit_message>
marking in github report + addressing more issues in #3
</commit_message>
<xml_diff>
--- a/Level Design Report.docx
+++ b/Level Design Report.docx
@@ -22,7 +22,7 @@
           <w:lang w:eastAsia="en-GB"/>
         </w:rPr>
         <w:drawing>
-          <wp:inline distT="0" distB="0" distL="0" distR="0">
+          <wp:inline distT="0" distB="0" distL="0" distR="0" wp14:anchorId="116C93E9" wp14:editId="0D731801">
             <wp:extent cx="5982446" cy="7110248"/>
             <wp:effectExtent l="133350" t="114300" r="132715" b="167005"/>
             <wp:docPr id="2" name="Picture 2"/>
@@ -109,19 +109,24 @@
       <w:pPr>
         <w:pStyle w:val="Subtitle"/>
       </w:pPr>
+      <w:hyperlink r:id="rId9" w:history="1">
+        <w:r>
+          <w:rPr>
+            <w:rStyle w:val="Hyperlink"/>
+          </w:rPr>
+          <w:t>Github Repository</w:t>
+        </w:r>
+      </w:hyperlink>
+    </w:p>
+    <w:p>
+      <w:pPr>
+        <w:pStyle w:val="ContactInfo"/>
+      </w:pPr>
       <w:r>
         <w:t>B00235610</w:t>
       </w:r>
-    </w:p>
-    <w:p>
-      <w:pPr>
-        <w:pStyle w:val="ContactInfo"/>
-      </w:pPr>
-      <w:r>
-        <w:t>William Taylor</w:t>
-      </w:r>
-      <w:r>
-        <w:t xml:space="preserve"> | </w:t>
+      <w:r>
+        <w:t xml:space="preserve">| </w:t>
       </w:r>
       <w:r>
         <w:t>3D Level Design</w:t>
@@ -133,7 +138,12 @@
         <w:t xml:space="preserve"> </w:t>
       </w:r>
       <w:r>
-        <w:t>10/01/2017</w:t>
+        <w:t>10/01/201</w:t>
+      </w:r>
+      <w:bookmarkStart w:id="5" w:name="_GoBack"/>
+      <w:bookmarkEnd w:id="5"/>
+      <w:r>
+        <w:t>7</w:t>
       </w:r>
     </w:p>
     <w:sdt>
@@ -187,7 +197,7 @@
           <w:r>
             <w:fldChar w:fldCharType="separate"/>
           </w:r>
-          <w:hyperlink w:anchor="_Toc472189606" w:history="1">
+          <w:hyperlink w:anchor="_Toc472246544" w:history="1">
             <w:r>
               <w:rPr>
                 <w:rStyle w:val="Hyperlink"/>
@@ -214,7 +224,7 @@
                 <w:noProof/>
                 <w:webHidden/>
               </w:rPr>
-              <w:instrText xml:space="preserve"> PAGEREF _Toc472189606 \h </w:instrText>
+              <w:instrText xml:space="preserve"> PAGEREF _Toc472246544 \h </w:instrText>
             </w:r>
             <w:r>
               <w:rPr>
@@ -257,7 +267,7 @@
               <w:lang w:eastAsia="en-GB"/>
             </w:rPr>
           </w:pPr>
-          <w:hyperlink w:anchor="_Toc472189607" w:history="1">
+          <w:hyperlink w:anchor="_Toc472246545" w:history="1">
             <w:r>
               <w:rPr>
                 <w:rStyle w:val="Hyperlink"/>
@@ -284,7 +294,7 @@
                 <w:noProof/>
                 <w:webHidden/>
               </w:rPr>
-              <w:instrText xml:space="preserve"> PAGEREF _Toc472189607 \h </w:instrText>
+              <w:instrText xml:space="preserve"> PAGEREF _Toc472246545 \h </w:instrText>
             </w:r>
             <w:r>
               <w:rPr>
@@ -327,7 +337,7 @@
               <w:lang w:eastAsia="en-GB"/>
             </w:rPr>
           </w:pPr>
-          <w:hyperlink w:anchor="_Toc472189608" w:history="1">
+          <w:hyperlink w:anchor="_Toc472246546" w:history="1">
             <w:r>
               <w:rPr>
                 <w:rStyle w:val="Hyperlink"/>
@@ -354,7 +364,7 @@
                 <w:noProof/>
                 <w:webHidden/>
               </w:rPr>
-              <w:instrText xml:space="preserve"> PAGEREF _Toc472189608 \h </w:instrText>
+              <w:instrText xml:space="preserve"> PAGEREF _Toc472246546 \h </w:instrText>
             </w:r>
             <w:r>
               <w:rPr>
@@ -399,7 +409,7 @@
               <w:lang w:eastAsia="en-GB"/>
             </w:rPr>
           </w:pPr>
-          <w:hyperlink w:anchor="_Toc472189609" w:history="1">
+          <w:hyperlink w:anchor="_Toc472246547" w:history="1">
             <w:r>
               <w:rPr>
                 <w:rStyle w:val="Hyperlink"/>
@@ -426,7 +436,7 @@
                 <w:noProof/>
                 <w:webHidden/>
               </w:rPr>
-              <w:instrText xml:space="preserve"> PAGEREF _Toc472189609 \h </w:instrText>
+              <w:instrText xml:space="preserve"> PAGEREF _Toc472246547 \h </w:instrText>
             </w:r>
             <w:r>
               <w:rPr>
@@ -471,7 +481,7 @@
               <w:lang w:eastAsia="en-GB"/>
             </w:rPr>
           </w:pPr>
-          <w:hyperlink w:anchor="_Toc472189610" w:history="1">
+          <w:hyperlink w:anchor="_Toc472246548" w:history="1">
             <w:r>
               <w:rPr>
                 <w:rStyle w:val="Hyperlink"/>
@@ -498,7 +508,7 @@
                 <w:noProof/>
                 <w:webHidden/>
               </w:rPr>
-              <w:instrText xml:space="preserve"> PAGEREF _Toc472189610 \h </w:instrText>
+              <w:instrText xml:space="preserve"> PAGEREF _Toc472246548 \h </w:instrText>
             </w:r>
             <w:r>
               <w:rPr>
@@ -543,7 +553,7 @@
               <w:lang w:eastAsia="en-GB"/>
             </w:rPr>
           </w:pPr>
-          <w:hyperlink w:anchor="_Toc472189611" w:history="1">
+          <w:hyperlink w:anchor="_Toc472246549" w:history="1">
             <w:r>
               <w:rPr>
                 <w:rStyle w:val="Hyperlink"/>
@@ -570,7 +580,7 @@
                 <w:noProof/>
                 <w:webHidden/>
               </w:rPr>
-              <w:instrText xml:space="preserve"> PAGEREF _Toc472189611 \h </w:instrText>
+              <w:instrText xml:space="preserve"> PAGEREF _Toc472246549 \h </w:instrText>
             </w:r>
             <w:r>
               <w:rPr>
@@ -613,7 +623,7 @@
               <w:lang w:eastAsia="en-GB"/>
             </w:rPr>
           </w:pPr>
-          <w:hyperlink w:anchor="_Toc472189612" w:history="1">
+          <w:hyperlink w:anchor="_Toc472246550" w:history="1">
             <w:r>
               <w:rPr>
                 <w:rStyle w:val="Hyperlink"/>
@@ -640,7 +650,7 @@
                 <w:noProof/>
                 <w:webHidden/>
               </w:rPr>
-              <w:instrText xml:space="preserve"> PAGEREF _Toc472189612 \h </w:instrText>
+              <w:instrText xml:space="preserve"> PAGEREF _Toc472246550 \h </w:instrText>
             </w:r>
             <w:r>
               <w:rPr>
@@ -683,7 +693,7 @@
               <w:lang w:eastAsia="en-GB"/>
             </w:rPr>
           </w:pPr>
-          <w:hyperlink w:anchor="_Toc472189613" w:history="1">
+          <w:hyperlink w:anchor="_Toc472246551" w:history="1">
             <w:r>
               <w:rPr>
                 <w:rStyle w:val="Hyperlink"/>
@@ -710,7 +720,7 @@
                 <w:noProof/>
                 <w:webHidden/>
               </w:rPr>
-              <w:instrText xml:space="preserve"> PAGEREF _Toc472189613 \h </w:instrText>
+              <w:instrText xml:space="preserve"> PAGEREF _Toc472246551 \h </w:instrText>
             </w:r>
             <w:r>
               <w:rPr>
@@ -755,7 +765,7 @@
               <w:lang w:eastAsia="en-GB"/>
             </w:rPr>
           </w:pPr>
-          <w:hyperlink w:anchor="_Toc472189614" w:history="1">
+          <w:hyperlink w:anchor="_Toc472246552" w:history="1">
             <w:r>
               <w:rPr>
                 <w:rStyle w:val="Hyperlink"/>
@@ -782,7 +792,7 @@
                 <w:noProof/>
                 <w:webHidden/>
               </w:rPr>
-              <w:instrText xml:space="preserve"> PAGEREF _Toc472189614 \h </w:instrText>
+              <w:instrText xml:space="preserve"> PAGEREF _Toc472246552 \h </w:instrText>
             </w:r>
             <w:r>
               <w:rPr>
@@ -827,7 +837,7 @@
               <w:lang w:eastAsia="en-GB"/>
             </w:rPr>
           </w:pPr>
-          <w:hyperlink w:anchor="_Toc472189615" w:history="1">
+          <w:hyperlink w:anchor="_Toc472246553" w:history="1">
             <w:r>
               <w:rPr>
                 <w:rStyle w:val="Hyperlink"/>
@@ -854,7 +864,7 @@
                 <w:noProof/>
                 <w:webHidden/>
               </w:rPr>
-              <w:instrText xml:space="preserve"> PAGEREF _Toc472189615 \h </w:instrText>
+              <w:instrText xml:space="preserve"> PAGEREF _Toc472246553 \h </w:instrText>
             </w:r>
             <w:r>
               <w:rPr>
@@ -899,7 +909,7 @@
               <w:lang w:eastAsia="en-GB"/>
             </w:rPr>
           </w:pPr>
-          <w:hyperlink w:anchor="_Toc472189616" w:history="1">
+          <w:hyperlink w:anchor="_Toc472246554" w:history="1">
             <w:r>
               <w:rPr>
                 <w:rStyle w:val="Hyperlink"/>
@@ -926,7 +936,7 @@
                 <w:noProof/>
                 <w:webHidden/>
               </w:rPr>
-              <w:instrText xml:space="preserve"> PAGEREF _Toc472189616 \h </w:instrText>
+              <w:instrText xml:space="preserve"> PAGEREF _Toc472246554 \h </w:instrText>
             </w:r>
             <w:r>
               <w:rPr>
@@ -971,7 +981,7 @@
               <w:lang w:eastAsia="en-GB"/>
             </w:rPr>
           </w:pPr>
-          <w:hyperlink w:anchor="_Toc472189617" w:history="1">
+          <w:hyperlink w:anchor="_Toc472246555" w:history="1">
             <w:r>
               <w:rPr>
                 <w:rStyle w:val="Hyperlink"/>
@@ -998,7 +1008,7 @@
                 <w:noProof/>
                 <w:webHidden/>
               </w:rPr>
-              <w:instrText xml:space="preserve"> PAGEREF _Toc472189617 \h </w:instrText>
+              <w:instrText xml:space="preserve"> PAGEREF _Toc472246555 \h </w:instrText>
             </w:r>
             <w:r>
               <w:rPr>
@@ -1041,7 +1051,7 @@
               <w:lang w:eastAsia="en-GB"/>
             </w:rPr>
           </w:pPr>
-          <w:hyperlink w:anchor="_Toc472189618" w:history="1">
+          <w:hyperlink w:anchor="_Toc472246556" w:history="1">
             <w:r>
               <w:rPr>
                 <w:rStyle w:val="Hyperlink"/>
@@ -1068,7 +1078,7 @@
                 <w:noProof/>
                 <w:webHidden/>
               </w:rPr>
-              <w:instrText xml:space="preserve"> PAGEREF _Toc472189618 \h </w:instrText>
+              <w:instrText xml:space="preserve"> PAGEREF _Toc472246556 \h </w:instrText>
             </w:r>
             <w:r>
               <w:rPr>
@@ -1113,7 +1123,7 @@
               <w:lang w:eastAsia="en-GB"/>
             </w:rPr>
           </w:pPr>
-          <w:hyperlink w:anchor="_Toc472189619" w:history="1">
+          <w:hyperlink w:anchor="_Toc472246557" w:history="1">
             <w:r>
               <w:rPr>
                 <w:rStyle w:val="Hyperlink"/>
@@ -1140,7 +1150,7 @@
                 <w:noProof/>
                 <w:webHidden/>
               </w:rPr>
-              <w:instrText xml:space="preserve"> PAGEREF _Toc472189619 \h </w:instrText>
+              <w:instrText xml:space="preserve"> PAGEREF _Toc472246557 \h </w:instrText>
             </w:r>
             <w:r>
               <w:rPr>
@@ -1183,7 +1193,7 @@
               <w:lang w:eastAsia="en-GB"/>
             </w:rPr>
           </w:pPr>
-          <w:hyperlink w:anchor="_Toc472189620" w:history="1">
+          <w:hyperlink w:anchor="_Toc472246558" w:history="1">
             <w:r>
               <w:rPr>
                 <w:rStyle w:val="Hyperlink"/>
@@ -1210,7 +1220,7 @@
                 <w:noProof/>
                 <w:webHidden/>
               </w:rPr>
-              <w:instrText xml:space="preserve"> PAGEREF _Toc472189620 \h </w:instrText>
+              <w:instrText xml:space="preserve"> PAGEREF _Toc472246558 \h </w:instrText>
             </w:r>
             <w:r>
               <w:rPr>
@@ -1255,7 +1265,7 @@
               <w:lang w:eastAsia="en-GB"/>
             </w:rPr>
           </w:pPr>
-          <w:hyperlink w:anchor="_Toc472189621" w:history="1">
+          <w:hyperlink w:anchor="_Toc472246559" w:history="1">
             <w:r>
               <w:rPr>
                 <w:rStyle w:val="Hyperlink"/>
@@ -1282,7 +1292,7 @@
                 <w:noProof/>
                 <w:webHidden/>
               </w:rPr>
-              <w:instrText xml:space="preserve"> PAGEREF _Toc472189621 \h </w:instrText>
+              <w:instrText xml:space="preserve"> PAGEREF _Toc472246559 \h </w:instrText>
             </w:r>
             <w:r>
               <w:rPr>
@@ -1327,7 +1337,7 @@
               <w:lang w:eastAsia="en-GB"/>
             </w:rPr>
           </w:pPr>
-          <w:hyperlink w:anchor="_Toc472189622" w:history="1">
+          <w:hyperlink w:anchor="_Toc472246560" w:history="1">
             <w:r>
               <w:rPr>
                 <w:rStyle w:val="Hyperlink"/>
@@ -1354,7 +1364,7 @@
                 <w:noProof/>
                 <w:webHidden/>
               </w:rPr>
-              <w:instrText xml:space="preserve"> PAGEREF _Toc472189622 \h </w:instrText>
+              <w:instrText xml:space="preserve"> PAGEREF _Toc472246560 \h </w:instrText>
             </w:r>
             <w:r>
               <w:rPr>
@@ -1399,7 +1409,7 @@
               <w:lang w:eastAsia="en-GB"/>
             </w:rPr>
           </w:pPr>
-          <w:hyperlink w:anchor="_Toc472189623" w:history="1">
+          <w:hyperlink w:anchor="_Toc472246561" w:history="1">
             <w:r>
               <w:rPr>
                 <w:rStyle w:val="Hyperlink"/>
@@ -1426,7 +1436,7 @@
                 <w:noProof/>
                 <w:webHidden/>
               </w:rPr>
-              <w:instrText xml:space="preserve"> PAGEREF _Toc472189623 \h </w:instrText>
+              <w:instrText xml:space="preserve"> PAGEREF _Toc472246561 \h </w:instrText>
             </w:r>
             <w:r>
               <w:rPr>
@@ -1469,7 +1479,7 @@
               <w:lang w:eastAsia="en-GB"/>
             </w:rPr>
           </w:pPr>
-          <w:hyperlink w:anchor="_Toc472189624" w:history="1">
+          <w:hyperlink w:anchor="_Toc472246562" w:history="1">
             <w:r>
               <w:rPr>
                 <w:rStyle w:val="Hyperlink"/>
@@ -1496,7 +1506,7 @@
                 <w:noProof/>
                 <w:webHidden/>
               </w:rPr>
-              <w:instrText xml:space="preserve"> PAGEREF _Toc472189624 \h </w:instrText>
+              <w:instrText xml:space="preserve"> PAGEREF _Toc472246562 \h </w:instrText>
             </w:r>
             <w:r>
               <w:rPr>
@@ -1539,7 +1549,7 @@
               <w:lang w:eastAsia="en-GB"/>
             </w:rPr>
           </w:pPr>
-          <w:hyperlink w:anchor="_Toc472189625" w:history="1">
+          <w:hyperlink w:anchor="_Toc472246563" w:history="1">
             <w:r>
               <w:rPr>
                 <w:rStyle w:val="Hyperlink"/>
@@ -1566,7 +1576,7 @@
                 <w:noProof/>
                 <w:webHidden/>
               </w:rPr>
-              <w:instrText xml:space="preserve"> PAGEREF _Toc472189625 \h </w:instrText>
+              <w:instrText xml:space="preserve"> PAGEREF _Toc472246563 \h </w:instrText>
             </w:r>
             <w:r>
               <w:rPr>
@@ -1611,7 +1621,7 @@
               <w:lang w:eastAsia="en-GB"/>
             </w:rPr>
           </w:pPr>
-          <w:hyperlink w:anchor="_Toc472189626" w:history="1">
+          <w:hyperlink w:anchor="_Toc472246564" w:history="1">
             <w:r>
               <w:rPr>
                 <w:rStyle w:val="Hyperlink"/>
@@ -1638,7 +1648,7 @@
                 <w:noProof/>
                 <w:webHidden/>
               </w:rPr>
-              <w:instrText xml:space="preserve"> PAGEREF _Toc472189626 \h </w:instrText>
+              <w:instrText xml:space="preserve"> PAGEREF _Toc472246564 \h </w:instrText>
             </w:r>
             <w:r>
               <w:rPr>
@@ -1683,7 +1693,7 @@
               <w:lang w:eastAsia="en-GB"/>
             </w:rPr>
           </w:pPr>
-          <w:hyperlink w:anchor="_Toc472189627" w:history="1">
+          <w:hyperlink w:anchor="_Toc472246565" w:history="1">
             <w:r>
               <w:rPr>
                 <w:rStyle w:val="Hyperlink"/>
@@ -1710,7 +1720,7 @@
                 <w:noProof/>
                 <w:webHidden/>
               </w:rPr>
-              <w:instrText xml:space="preserve"> PAGEREF _Toc472189627 \h </w:instrText>
+              <w:instrText xml:space="preserve"> PAGEREF _Toc472246565 \h </w:instrText>
             </w:r>
             <w:r>
               <w:rPr>
@@ -1753,7 +1763,7 @@
               <w:lang w:eastAsia="en-GB"/>
             </w:rPr>
           </w:pPr>
-          <w:hyperlink w:anchor="_Toc472189628" w:history="1">
+          <w:hyperlink w:anchor="_Toc472246566" w:history="1">
             <w:r>
               <w:rPr>
                 <w:rStyle w:val="Hyperlink"/>
@@ -1780,7 +1790,7 @@
                 <w:noProof/>
                 <w:webHidden/>
               </w:rPr>
-              <w:instrText xml:space="preserve"> PAGEREF _Toc472189628 \h </w:instrText>
+              <w:instrText xml:space="preserve"> PAGEREF _Toc472246566 \h </w:instrText>
             </w:r>
             <w:r>
               <w:rPr>
@@ -1825,7 +1835,7 @@
               <w:lang w:eastAsia="en-GB"/>
             </w:rPr>
           </w:pPr>
-          <w:hyperlink w:anchor="_Toc472189629" w:history="1">
+          <w:hyperlink w:anchor="_Toc472246567" w:history="1">
             <w:r>
               <w:rPr>
                 <w:rStyle w:val="Hyperlink"/>
@@ -1852,7 +1862,7 @@
                 <w:noProof/>
                 <w:webHidden/>
               </w:rPr>
-              <w:instrText xml:space="preserve"> PAGEREF _Toc472189629 \h </w:instrText>
+              <w:instrText xml:space="preserve"> PAGEREF _Toc472246567 \h </w:instrText>
             </w:r>
             <w:r>
               <w:rPr>
@@ -1897,7 +1907,7 @@
               <w:lang w:eastAsia="en-GB"/>
             </w:rPr>
           </w:pPr>
-          <w:hyperlink w:anchor="_Toc472189630" w:history="1">
+          <w:hyperlink w:anchor="_Toc472246568" w:history="1">
             <w:r>
               <w:rPr>
                 <w:rStyle w:val="Hyperlink"/>
@@ -1924,7 +1934,7 @@
                 <w:noProof/>
                 <w:webHidden/>
               </w:rPr>
-              <w:instrText xml:space="preserve"> PAGEREF _Toc472189630 \h </w:instrText>
+              <w:instrText xml:space="preserve"> PAGEREF _Toc472246568 \h </w:instrText>
             </w:r>
             <w:r>
               <w:rPr>
@@ -1969,7 +1979,7 @@
               <w:lang w:eastAsia="en-GB"/>
             </w:rPr>
           </w:pPr>
-          <w:hyperlink w:anchor="_Toc472189631" w:history="1">
+          <w:hyperlink w:anchor="_Toc472246569" w:history="1">
             <w:r>
               <w:rPr>
                 <w:rStyle w:val="Hyperlink"/>
@@ -1996,7 +2006,7 @@
                 <w:noProof/>
                 <w:webHidden/>
               </w:rPr>
-              <w:instrText xml:space="preserve"> PAGEREF _Toc472189631 \h </w:instrText>
+              <w:instrText xml:space="preserve"> PAGEREF _Toc472246569 \h </w:instrText>
             </w:r>
             <w:r>
               <w:rPr>
@@ -2039,7 +2049,7 @@
               <w:lang w:eastAsia="en-GB"/>
             </w:rPr>
           </w:pPr>
-          <w:hyperlink w:anchor="_Toc472189632" w:history="1">
+          <w:hyperlink w:anchor="_Toc472246570" w:history="1">
             <w:r>
               <w:rPr>
                 <w:rStyle w:val="Hyperlink"/>
@@ -2066,7 +2076,7 @@
                 <w:noProof/>
                 <w:webHidden/>
               </w:rPr>
-              <w:instrText xml:space="preserve"> PAGEREF _Toc472189632 \h </w:instrText>
+              <w:instrText xml:space="preserve"> PAGEREF _Toc472246570 \h </w:instrText>
             </w:r>
             <w:r>
               <w:rPr>
@@ -2111,7 +2121,7 @@
               <w:lang w:eastAsia="en-GB"/>
             </w:rPr>
           </w:pPr>
-          <w:hyperlink w:anchor="_Toc472189633" w:history="1">
+          <w:hyperlink w:anchor="_Toc472246571" w:history="1">
             <w:r>
               <w:rPr>
                 <w:rStyle w:val="Hyperlink"/>
@@ -2138,7 +2148,7 @@
                 <w:noProof/>
                 <w:webHidden/>
               </w:rPr>
-              <w:instrText xml:space="preserve"> PAGEREF _Toc472189633 \h </w:instrText>
+              <w:instrText xml:space="preserve"> PAGEREF _Toc472246571 \h </w:instrText>
             </w:r>
             <w:r>
               <w:rPr>
@@ -2183,7 +2193,7 @@
               <w:lang w:eastAsia="en-GB"/>
             </w:rPr>
           </w:pPr>
-          <w:hyperlink w:anchor="_Toc472189634" w:history="1">
+          <w:hyperlink w:anchor="_Toc472246572" w:history="1">
             <w:r>
               <w:rPr>
                 <w:rStyle w:val="Hyperlink"/>
@@ -2210,7 +2220,7 @@
                 <w:noProof/>
                 <w:webHidden/>
               </w:rPr>
-              <w:instrText xml:space="preserve"> PAGEREF _Toc472189634 \h </w:instrText>
+              <w:instrText xml:space="preserve"> PAGEREF _Toc472246572 \h </w:instrText>
             </w:r>
             <w:r>
               <w:rPr>
@@ -2255,7 +2265,7 @@
               <w:lang w:eastAsia="en-GB"/>
             </w:rPr>
           </w:pPr>
-          <w:hyperlink w:anchor="_Toc472189635" w:history="1">
+          <w:hyperlink w:anchor="_Toc472246573" w:history="1">
             <w:r>
               <w:rPr>
                 <w:rStyle w:val="Hyperlink"/>
@@ -2282,7 +2292,7 @@
                 <w:noProof/>
                 <w:webHidden/>
               </w:rPr>
-              <w:instrText xml:space="preserve"> PAGEREF _Toc472189635 \h </w:instrText>
+              <w:instrText xml:space="preserve"> PAGEREF _Toc472246573 \h </w:instrText>
             </w:r>
             <w:r>
               <w:rPr>
@@ -2325,7 +2335,7 @@
               <w:lang w:eastAsia="en-GB"/>
             </w:rPr>
           </w:pPr>
-          <w:hyperlink w:anchor="_Toc472189636" w:history="1">
+          <w:hyperlink w:anchor="_Toc472246574" w:history="1">
             <w:r>
               <w:rPr>
                 <w:rStyle w:val="Hyperlink"/>
@@ -2352,7 +2362,7 @@
                 <w:noProof/>
                 <w:webHidden/>
               </w:rPr>
-              <w:instrText xml:space="preserve"> PAGEREF _Toc472189636 \h </w:instrText>
+              <w:instrText xml:space="preserve"> PAGEREF _Toc472246574 \h </w:instrText>
             </w:r>
             <w:r>
               <w:rPr>
@@ -2397,7 +2407,7 @@
               <w:lang w:eastAsia="en-GB"/>
             </w:rPr>
           </w:pPr>
-          <w:hyperlink w:anchor="_Toc472189637" w:history="1">
+          <w:hyperlink w:anchor="_Toc472246575" w:history="1">
             <w:r>
               <w:rPr>
                 <w:rStyle w:val="Hyperlink"/>
@@ -2424,7 +2434,7 @@
                 <w:noProof/>
                 <w:webHidden/>
               </w:rPr>
-              <w:instrText xml:space="preserve"> PAGEREF _Toc472189637 \h </w:instrText>
+              <w:instrText xml:space="preserve"> PAGEREF _Toc472246575 \h </w:instrText>
             </w:r>
             <w:r>
               <w:rPr>
@@ -2469,13 +2479,13 @@
               <w:lang w:eastAsia="en-GB"/>
             </w:rPr>
           </w:pPr>
-          <w:hyperlink w:anchor="_Toc472189638" w:history="1">
+          <w:hyperlink w:anchor="_Toc472246576" w:history="1">
             <w:r>
               <w:rPr>
                 <w:rStyle w:val="Hyperlink"/>
                 <w:noProof/>
               </w:rPr>
-              <w:t>Screenshots</w:t>
+              <w:t>Screenshot</w:t>
             </w:r>
             <w:r>
               <w:rPr>
@@ -2496,7 +2506,7 @@
                 <w:noProof/>
                 <w:webHidden/>
               </w:rPr>
-              <w:instrText xml:space="preserve"> PAGEREF _Toc472189638 \h </w:instrText>
+              <w:instrText xml:space="preserve"> PAGEREF _Toc472246576 \h </w:instrText>
             </w:r>
             <w:r>
               <w:rPr>
@@ -2541,7 +2551,72 @@
               <w:lang w:eastAsia="en-GB"/>
             </w:rPr>
           </w:pPr>
-          <w:hyperlink w:anchor="_Toc472189639" w:history="1">
+          <w:hyperlink w:anchor="_Toc472246577" w:history="1">
+            <w:r>
+              <w:rPr>
+                <w:noProof/>
+                <w:webHidden/>
+              </w:rPr>
+              <w:tab/>
+            </w:r>
+            <w:r>
+              <w:rPr>
+                <w:noProof/>
+                <w:webHidden/>
+              </w:rPr>
+              <w:fldChar w:fldCharType="begin"/>
+            </w:r>
+            <w:r>
+              <w:rPr>
+                <w:noProof/>
+                <w:webHidden/>
+              </w:rPr>
+              <w:instrText xml:space="preserve"> PAGEREF _Toc472246577 \h </w:instrText>
+            </w:r>
+            <w:r>
+              <w:rPr>
+                <w:noProof/>
+                <w:webHidden/>
+              </w:rPr>
+            </w:r>
+            <w:r>
+              <w:rPr>
+                <w:noProof/>
+                <w:webHidden/>
+              </w:rPr>
+              <w:fldChar w:fldCharType="separate"/>
+            </w:r>
+            <w:r>
+              <w:rPr>
+                <w:noProof/>
+                <w:webHidden/>
+              </w:rPr>
+              <w:t>8</w:t>
+            </w:r>
+            <w:r>
+              <w:rPr>
+                <w:noProof/>
+                <w:webHidden/>
+              </w:rPr>
+              <w:fldChar w:fldCharType="end"/>
+            </w:r>
+          </w:hyperlink>
+        </w:p>
+        <w:p>
+          <w:pPr>
+            <w:pStyle w:val="TOC3"/>
+            <w:tabs>
+              <w:tab w:val="right" w:leader="dot" w:pos="10790"/>
+            </w:tabs>
+            <w:rPr>
+              <w:i w:val="0"/>
+              <w:iCs w:val="0"/>
+              <w:noProof/>
+              <w:color w:val="auto"/>
+              <w:lang w:eastAsia="en-GB"/>
+            </w:rPr>
+          </w:pPr>
+          <w:hyperlink w:anchor="_Toc472246578" w:history="1">
             <w:r>
               <w:rPr>
                 <w:rStyle w:val="Hyperlink"/>
@@ -2568,7 +2643,7 @@
                 <w:noProof/>
                 <w:webHidden/>
               </w:rPr>
-              <w:instrText xml:space="preserve"> PAGEREF _Toc472189639 \h </w:instrText>
+              <w:instrText xml:space="preserve"> PAGEREF _Toc472246578 \h </w:instrText>
             </w:r>
             <w:r>
               <w:rPr>
@@ -2588,7 +2663,77 @@
                 <w:noProof/>
                 <w:webHidden/>
               </w:rPr>
-              <w:t>8</w:t>
+              <w:t>9</w:t>
+            </w:r>
+            <w:r>
+              <w:rPr>
+                <w:noProof/>
+                <w:webHidden/>
+              </w:rPr>
+              <w:fldChar w:fldCharType="end"/>
+            </w:r>
+          </w:hyperlink>
+        </w:p>
+        <w:p>
+          <w:pPr>
+            <w:pStyle w:val="TOC1"/>
+            <w:tabs>
+              <w:tab w:val="right" w:leader="dot" w:pos="10790"/>
+            </w:tabs>
+            <w:rPr>
+              <w:noProof/>
+              <w:color w:val="auto"/>
+              <w:lang w:eastAsia="en-GB"/>
+            </w:rPr>
+          </w:pPr>
+          <w:hyperlink w:anchor="_Toc472246579" w:history="1">
+            <w:r>
+              <w:rPr>
+                <w:rStyle w:val="Hyperlink"/>
+                <w:noProof/>
+              </w:rPr>
+              <w:t>Project Planning and Control</w:t>
+            </w:r>
+            <w:r>
+              <w:rPr>
+                <w:noProof/>
+                <w:webHidden/>
+              </w:rPr>
+              <w:tab/>
+            </w:r>
+            <w:r>
+              <w:rPr>
+                <w:noProof/>
+                <w:webHidden/>
+              </w:rPr>
+              <w:fldChar w:fldCharType="begin"/>
+            </w:r>
+            <w:r>
+              <w:rPr>
+                <w:noProof/>
+                <w:webHidden/>
+              </w:rPr>
+              <w:instrText xml:space="preserve"> PAGEREF _Toc472246579 \h </w:instrText>
+            </w:r>
+            <w:r>
+              <w:rPr>
+                <w:noProof/>
+                <w:webHidden/>
+              </w:rPr>
+            </w:r>
+            <w:r>
+              <w:rPr>
+                <w:noProof/>
+                <w:webHidden/>
+              </w:rPr>
+              <w:fldChar w:fldCharType="separate"/>
+            </w:r>
+            <w:r>
+              <w:rPr>
+                <w:noProof/>
+                <w:webHidden/>
+              </w:rPr>
+              <w:t>10</w:t>
             </w:r>
             <w:r>
               <w:rPr>
@@ -2611,13 +2756,13 @@
               <w:lang w:eastAsia="en-GB"/>
             </w:rPr>
           </w:pPr>
-          <w:hyperlink w:anchor="_Toc472189640" w:history="1">
+          <w:hyperlink w:anchor="_Toc472246580" w:history="1">
             <w:r>
               <w:rPr>
                 <w:rStyle w:val="Hyperlink"/>
                 <w:noProof/>
               </w:rPr>
-              <w:t>Originality</w:t>
+              <w:t>Allocation of tasks</w:t>
             </w:r>
             <w:r>
               <w:rPr>
@@ -2638,7 +2783,7 @@
                 <w:noProof/>
                 <w:webHidden/>
               </w:rPr>
-              <w:instrText xml:space="preserve"> PAGEREF _Toc472189640 \h </w:instrText>
+              <w:instrText xml:space="preserve"> PAGEREF _Toc472246580 \h </w:instrText>
             </w:r>
             <w:r>
               <w:rPr>
@@ -2658,7 +2803,357 @@
                 <w:noProof/>
                 <w:webHidden/>
               </w:rPr>
-              <w:t>9</w:t>
+              <w:t>10</w:t>
+            </w:r>
+            <w:r>
+              <w:rPr>
+                <w:noProof/>
+                <w:webHidden/>
+              </w:rPr>
+              <w:fldChar w:fldCharType="end"/>
+            </w:r>
+          </w:hyperlink>
+        </w:p>
+        <w:p>
+          <w:pPr>
+            <w:pStyle w:val="TOC2"/>
+            <w:tabs>
+              <w:tab w:val="right" w:leader="dot" w:pos="10790"/>
+            </w:tabs>
+            <w:rPr>
+              <w:noProof/>
+              <w:color w:val="auto"/>
+              <w:lang w:eastAsia="en-GB"/>
+            </w:rPr>
+          </w:pPr>
+          <w:hyperlink w:anchor="_Toc472246581" w:history="1">
+            <w:r>
+              <w:rPr>
+                <w:rStyle w:val="Hyperlink"/>
+                <w:noProof/>
+              </w:rPr>
+              <w:t>Project plan</w:t>
+            </w:r>
+            <w:r>
+              <w:rPr>
+                <w:noProof/>
+                <w:webHidden/>
+              </w:rPr>
+              <w:tab/>
+            </w:r>
+            <w:r>
+              <w:rPr>
+                <w:noProof/>
+                <w:webHidden/>
+              </w:rPr>
+              <w:fldChar w:fldCharType="begin"/>
+            </w:r>
+            <w:r>
+              <w:rPr>
+                <w:noProof/>
+                <w:webHidden/>
+              </w:rPr>
+              <w:instrText xml:space="preserve"> PAGEREF _Toc472246581 \h </w:instrText>
+            </w:r>
+            <w:r>
+              <w:rPr>
+                <w:noProof/>
+                <w:webHidden/>
+              </w:rPr>
+            </w:r>
+            <w:r>
+              <w:rPr>
+                <w:noProof/>
+                <w:webHidden/>
+              </w:rPr>
+              <w:fldChar w:fldCharType="separate"/>
+            </w:r>
+            <w:r>
+              <w:rPr>
+                <w:noProof/>
+                <w:webHidden/>
+              </w:rPr>
+              <w:t>10</w:t>
+            </w:r>
+            <w:r>
+              <w:rPr>
+                <w:noProof/>
+                <w:webHidden/>
+              </w:rPr>
+              <w:fldChar w:fldCharType="end"/>
+            </w:r>
+          </w:hyperlink>
+        </w:p>
+        <w:p>
+          <w:pPr>
+            <w:pStyle w:val="TOC2"/>
+            <w:tabs>
+              <w:tab w:val="right" w:leader="dot" w:pos="10790"/>
+            </w:tabs>
+            <w:rPr>
+              <w:noProof/>
+              <w:color w:val="auto"/>
+              <w:lang w:eastAsia="en-GB"/>
+            </w:rPr>
+          </w:pPr>
+          <w:hyperlink w:anchor="_Toc472246582" w:history="1">
+            <w:r>
+              <w:rPr>
+                <w:rStyle w:val="Hyperlink"/>
+                <w:noProof/>
+              </w:rPr>
+              <w:t>Duration, Start and End dates</w:t>
+            </w:r>
+            <w:r>
+              <w:rPr>
+                <w:noProof/>
+                <w:webHidden/>
+              </w:rPr>
+              <w:tab/>
+            </w:r>
+            <w:r>
+              <w:rPr>
+                <w:noProof/>
+                <w:webHidden/>
+              </w:rPr>
+              <w:fldChar w:fldCharType="begin"/>
+            </w:r>
+            <w:r>
+              <w:rPr>
+                <w:noProof/>
+                <w:webHidden/>
+              </w:rPr>
+              <w:instrText xml:space="preserve"> PAGEREF _Toc472246582 \h </w:instrText>
+            </w:r>
+            <w:r>
+              <w:rPr>
+                <w:noProof/>
+                <w:webHidden/>
+              </w:rPr>
+            </w:r>
+            <w:r>
+              <w:rPr>
+                <w:noProof/>
+                <w:webHidden/>
+              </w:rPr>
+              <w:fldChar w:fldCharType="separate"/>
+            </w:r>
+            <w:r>
+              <w:rPr>
+                <w:noProof/>
+                <w:webHidden/>
+              </w:rPr>
+              <w:t>10</w:t>
+            </w:r>
+            <w:r>
+              <w:rPr>
+                <w:noProof/>
+                <w:webHidden/>
+              </w:rPr>
+              <w:fldChar w:fldCharType="end"/>
+            </w:r>
+          </w:hyperlink>
+        </w:p>
+        <w:p>
+          <w:pPr>
+            <w:pStyle w:val="TOC2"/>
+            <w:tabs>
+              <w:tab w:val="right" w:leader="dot" w:pos="10790"/>
+            </w:tabs>
+            <w:rPr>
+              <w:noProof/>
+              <w:color w:val="auto"/>
+              <w:lang w:eastAsia="en-GB"/>
+            </w:rPr>
+          </w:pPr>
+          <w:hyperlink w:anchor="_Toc472246583" w:history="1">
+            <w:r>
+              <w:rPr>
+                <w:rStyle w:val="Hyperlink"/>
+                <w:noProof/>
+              </w:rPr>
+              <w:t>Tasks and sub-tasks</w:t>
+            </w:r>
+            <w:r>
+              <w:rPr>
+                <w:noProof/>
+                <w:webHidden/>
+              </w:rPr>
+              <w:tab/>
+            </w:r>
+            <w:r>
+              <w:rPr>
+                <w:noProof/>
+                <w:webHidden/>
+              </w:rPr>
+              <w:fldChar w:fldCharType="begin"/>
+            </w:r>
+            <w:r>
+              <w:rPr>
+                <w:noProof/>
+                <w:webHidden/>
+              </w:rPr>
+              <w:instrText xml:space="preserve"> PAGEREF _Toc472246583 \h </w:instrText>
+            </w:r>
+            <w:r>
+              <w:rPr>
+                <w:noProof/>
+                <w:webHidden/>
+              </w:rPr>
+            </w:r>
+            <w:r>
+              <w:rPr>
+                <w:noProof/>
+                <w:webHidden/>
+              </w:rPr>
+              <w:fldChar w:fldCharType="separate"/>
+            </w:r>
+            <w:r>
+              <w:rPr>
+                <w:noProof/>
+                <w:webHidden/>
+              </w:rPr>
+              <w:t>10</w:t>
+            </w:r>
+            <w:r>
+              <w:rPr>
+                <w:noProof/>
+                <w:webHidden/>
+              </w:rPr>
+              <w:fldChar w:fldCharType="end"/>
+            </w:r>
+          </w:hyperlink>
+        </w:p>
+        <w:p>
+          <w:pPr>
+            <w:pStyle w:val="TOC2"/>
+            <w:tabs>
+              <w:tab w:val="right" w:leader="dot" w:pos="10790"/>
+            </w:tabs>
+            <w:rPr>
+              <w:noProof/>
+              <w:color w:val="auto"/>
+              <w:lang w:eastAsia="en-GB"/>
+            </w:rPr>
+          </w:pPr>
+          <w:hyperlink w:anchor="_Toc472246584" w:history="1">
+            <w:r>
+              <w:rPr>
+                <w:rStyle w:val="Hyperlink"/>
+                <w:noProof/>
+              </w:rPr>
+              <w:t>Gantt chart</w:t>
+            </w:r>
+            <w:r>
+              <w:rPr>
+                <w:noProof/>
+                <w:webHidden/>
+              </w:rPr>
+              <w:tab/>
+            </w:r>
+            <w:r>
+              <w:rPr>
+                <w:noProof/>
+                <w:webHidden/>
+              </w:rPr>
+              <w:fldChar w:fldCharType="begin"/>
+            </w:r>
+            <w:r>
+              <w:rPr>
+                <w:noProof/>
+                <w:webHidden/>
+              </w:rPr>
+              <w:instrText xml:space="preserve"> PAGEREF _Toc472246584 \h </w:instrText>
+            </w:r>
+            <w:r>
+              <w:rPr>
+                <w:noProof/>
+                <w:webHidden/>
+              </w:rPr>
+            </w:r>
+            <w:r>
+              <w:rPr>
+                <w:noProof/>
+                <w:webHidden/>
+              </w:rPr>
+              <w:fldChar w:fldCharType="separate"/>
+            </w:r>
+            <w:r>
+              <w:rPr>
+                <w:noProof/>
+                <w:webHidden/>
+              </w:rPr>
+              <w:t>11</w:t>
+            </w:r>
+            <w:r>
+              <w:rPr>
+                <w:noProof/>
+                <w:webHidden/>
+              </w:rPr>
+              <w:fldChar w:fldCharType="end"/>
+            </w:r>
+          </w:hyperlink>
+        </w:p>
+        <w:p>
+          <w:pPr>
+            <w:pStyle w:val="TOC2"/>
+            <w:tabs>
+              <w:tab w:val="right" w:leader="dot" w:pos="10790"/>
+            </w:tabs>
+            <w:rPr>
+              <w:noProof/>
+              <w:color w:val="auto"/>
+              <w:lang w:eastAsia="en-GB"/>
+            </w:rPr>
+          </w:pPr>
+          <w:hyperlink w:anchor="_Toc472246585" w:history="1">
+            <w:r>
+              <w:rPr>
+                <w:rStyle w:val="Hyperlink"/>
+                <w:noProof/>
+              </w:rPr>
+              <w:t>Process description</w:t>
+            </w:r>
+            <w:r>
+              <w:rPr>
+                <w:noProof/>
+                <w:webHidden/>
+              </w:rPr>
+              <w:tab/>
+            </w:r>
+            <w:r>
+              <w:rPr>
+                <w:noProof/>
+                <w:webHidden/>
+              </w:rPr>
+              <w:fldChar w:fldCharType="begin"/>
+            </w:r>
+            <w:r>
+              <w:rPr>
+                <w:noProof/>
+                <w:webHidden/>
+              </w:rPr>
+              <w:instrText xml:space="preserve"> PAGEREF _Toc472246585 \h </w:instrText>
+            </w:r>
+            <w:r>
+              <w:rPr>
+                <w:noProof/>
+                <w:webHidden/>
+              </w:rPr>
+            </w:r>
+            <w:r>
+              <w:rPr>
+                <w:noProof/>
+                <w:webHidden/>
+              </w:rPr>
+              <w:fldChar w:fldCharType="separate"/>
+            </w:r>
+            <w:r>
+              <w:rPr>
+                <w:noProof/>
+                <w:webHidden/>
+              </w:rPr>
+              <w:t>12</w:t>
             </w:r>
             <w:r>
               <w:rPr>
@@ -2681,13 +3176,13 @@
               <w:lang w:eastAsia="en-GB"/>
             </w:rPr>
           </w:pPr>
-          <w:hyperlink w:anchor="_Toc472189641" w:history="1">
+          <w:hyperlink w:anchor="_Toc472246586" w:history="1">
             <w:r>
               <w:rPr>
                 <w:rStyle w:val="Hyperlink"/>
                 <w:noProof/>
               </w:rPr>
-              <w:t>Project Planning and Control</w:t>
+              <w:t>Playtesting</w:t>
             </w:r>
             <w:r>
               <w:rPr>
@@ -2708,7 +3203,7 @@
                 <w:noProof/>
                 <w:webHidden/>
               </w:rPr>
-              <w:instrText xml:space="preserve"> PAGEREF _Toc472189641 \h </w:instrText>
+              <w:instrText xml:space="preserve"> PAGEREF _Toc472246586 \h </w:instrText>
             </w:r>
             <w:r>
               <w:rPr>
@@ -2728,7 +3223,7 @@
                 <w:noProof/>
                 <w:webHidden/>
               </w:rPr>
-              <w:t>10</w:t>
+              <w:t>13</w:t>
             </w:r>
             <w:r>
               <w:rPr>
@@ -2751,13 +3246,13 @@
               <w:lang w:eastAsia="en-GB"/>
             </w:rPr>
           </w:pPr>
-          <w:hyperlink w:anchor="_Toc472189642" w:history="1">
+          <w:hyperlink w:anchor="_Toc472246587" w:history="1">
             <w:r>
               <w:rPr>
                 <w:rStyle w:val="Hyperlink"/>
                 <w:noProof/>
               </w:rPr>
-              <w:t>Allocation of tasks</w:t>
+              <w:t>Method</w:t>
             </w:r>
             <w:r>
               <w:rPr>
@@ -2778,7 +3273,7 @@
                 <w:noProof/>
                 <w:webHidden/>
               </w:rPr>
-              <w:instrText xml:space="preserve"> PAGEREF _Toc472189642 \h </w:instrText>
+              <w:instrText xml:space="preserve"> PAGEREF _Toc472246587 \h </w:instrText>
             </w:r>
             <w:r>
               <w:rPr>
@@ -2798,7 +3293,7 @@
                 <w:noProof/>
                 <w:webHidden/>
               </w:rPr>
-              <w:t>10</w:t>
+              <w:t>13</w:t>
             </w:r>
             <w:r>
               <w:rPr>
@@ -2821,13 +3316,13 @@
               <w:lang w:eastAsia="en-GB"/>
             </w:rPr>
           </w:pPr>
-          <w:hyperlink w:anchor="_Toc472189643" w:history="1">
+          <w:hyperlink w:anchor="_Toc472246588" w:history="1">
             <w:r>
               <w:rPr>
                 <w:rStyle w:val="Hyperlink"/>
                 <w:noProof/>
               </w:rPr>
-              <w:t>Project plan</w:t>
+              <w:t>Outcomes</w:t>
             </w:r>
             <w:r>
               <w:rPr>
@@ -2848,7 +3343,7 @@
                 <w:noProof/>
                 <w:webHidden/>
               </w:rPr>
-              <w:instrText xml:space="preserve"> PAGEREF _Toc472189643 \h </w:instrText>
+              <w:instrText xml:space="preserve"> PAGEREF _Toc472246588 \h </w:instrText>
             </w:r>
             <w:r>
               <w:rPr>
@@ -2868,7 +3363,7 @@
                 <w:noProof/>
                 <w:webHidden/>
               </w:rPr>
-              <w:t>10</w:t>
+              <w:t>13</w:t>
             </w:r>
             <w:r>
               <w:rPr>
@@ -2891,13 +3386,13 @@
               <w:lang w:eastAsia="en-GB"/>
             </w:rPr>
           </w:pPr>
-          <w:hyperlink w:anchor="_Toc472189644" w:history="1">
+          <w:hyperlink w:anchor="_Toc472246589" w:history="1">
             <w:r>
               <w:rPr>
                 <w:rStyle w:val="Hyperlink"/>
                 <w:noProof/>
               </w:rPr>
-              <w:t>Duration, Start and End dates</w:t>
+              <w:t>Expected Results</w:t>
             </w:r>
             <w:r>
               <w:rPr>
@@ -2918,7 +3413,7 @@
                 <w:noProof/>
                 <w:webHidden/>
               </w:rPr>
-              <w:instrText xml:space="preserve"> PAGEREF _Toc472189644 \h </w:instrText>
+              <w:instrText xml:space="preserve"> PAGEREF _Toc472246589 \h </w:instrText>
             </w:r>
             <w:r>
               <w:rPr>
@@ -2938,7 +3433,7 @@
                 <w:noProof/>
                 <w:webHidden/>
               </w:rPr>
-              <w:t>10</w:t>
+              <w:t>13</w:t>
             </w:r>
             <w:r>
               <w:rPr>
@@ -2961,13 +3456,13 @@
               <w:lang w:eastAsia="en-GB"/>
             </w:rPr>
           </w:pPr>
-          <w:hyperlink w:anchor="_Toc472189645" w:history="1">
+          <w:hyperlink w:anchor="_Toc472246590" w:history="1">
             <w:r>
               <w:rPr>
                 <w:rStyle w:val="Hyperlink"/>
                 <w:noProof/>
               </w:rPr>
-              <w:t>Tasks and sub-tasks</w:t>
+              <w:t>Final Thoughts</w:t>
             </w:r>
             <w:r>
               <w:rPr>
@@ -2988,7 +3483,7 @@
                 <w:noProof/>
                 <w:webHidden/>
               </w:rPr>
-              <w:instrText xml:space="preserve"> PAGEREF _Toc472189645 \h </w:instrText>
+              <w:instrText xml:space="preserve"> PAGEREF _Toc472246590 \h </w:instrText>
             </w:r>
             <w:r>
               <w:rPr>
@@ -3008,147 +3503,7 @@
                 <w:noProof/>
                 <w:webHidden/>
               </w:rPr>
-              <w:t>10</w:t>
-            </w:r>
-            <w:r>
-              <w:rPr>
-                <w:noProof/>
-                <w:webHidden/>
-              </w:rPr>
-              <w:fldChar w:fldCharType="end"/>
-            </w:r>
-          </w:hyperlink>
-        </w:p>
-        <w:p>
-          <w:pPr>
-            <w:pStyle w:val="TOC2"/>
-            <w:tabs>
-              <w:tab w:val="right" w:leader="dot" w:pos="10790"/>
-            </w:tabs>
-            <w:rPr>
-              <w:noProof/>
-              <w:color w:val="auto"/>
-              <w:lang w:eastAsia="en-GB"/>
-            </w:rPr>
-          </w:pPr>
-          <w:hyperlink w:anchor="_Toc472189646" w:history="1">
-            <w:r>
-              <w:rPr>
-                <w:rStyle w:val="Hyperlink"/>
-                <w:noProof/>
-              </w:rPr>
-              <w:t>Gantt chart</w:t>
-            </w:r>
-            <w:r>
-              <w:rPr>
-                <w:noProof/>
-                <w:webHidden/>
-              </w:rPr>
-              <w:tab/>
-            </w:r>
-            <w:r>
-              <w:rPr>
-                <w:noProof/>
-                <w:webHidden/>
-              </w:rPr>
-              <w:fldChar w:fldCharType="begin"/>
-            </w:r>
-            <w:r>
-              <w:rPr>
-                <w:noProof/>
-                <w:webHidden/>
-              </w:rPr>
-              <w:instrText xml:space="preserve"> PAGEREF _Toc472189646 \h </w:instrText>
-            </w:r>
-            <w:r>
-              <w:rPr>
-                <w:noProof/>
-                <w:webHidden/>
-              </w:rPr>
-            </w:r>
-            <w:r>
-              <w:rPr>
-                <w:noProof/>
-                <w:webHidden/>
-              </w:rPr>
-              <w:fldChar w:fldCharType="separate"/>
-            </w:r>
-            <w:r>
-              <w:rPr>
-                <w:noProof/>
-                <w:webHidden/>
-              </w:rPr>
-              <w:t>11</w:t>
-            </w:r>
-            <w:r>
-              <w:rPr>
-                <w:noProof/>
-                <w:webHidden/>
-              </w:rPr>
-              <w:fldChar w:fldCharType="end"/>
-            </w:r>
-          </w:hyperlink>
-        </w:p>
-        <w:p>
-          <w:pPr>
-            <w:pStyle w:val="TOC2"/>
-            <w:tabs>
-              <w:tab w:val="right" w:leader="dot" w:pos="10790"/>
-            </w:tabs>
-            <w:rPr>
-              <w:noProof/>
-              <w:color w:val="auto"/>
-              <w:lang w:eastAsia="en-GB"/>
-            </w:rPr>
-          </w:pPr>
-          <w:hyperlink w:anchor="_Toc472189647" w:history="1">
-            <w:r>
-              <w:rPr>
-                <w:rStyle w:val="Hyperlink"/>
-                <w:noProof/>
-              </w:rPr>
-              <w:t>Process description</w:t>
-            </w:r>
-            <w:r>
-              <w:rPr>
-                <w:noProof/>
-                <w:webHidden/>
-              </w:rPr>
-              <w:tab/>
-            </w:r>
-            <w:r>
-              <w:rPr>
-                <w:noProof/>
-                <w:webHidden/>
-              </w:rPr>
-              <w:fldChar w:fldCharType="begin"/>
-            </w:r>
-            <w:r>
-              <w:rPr>
-                <w:noProof/>
-                <w:webHidden/>
-              </w:rPr>
-              <w:instrText xml:space="preserve"> PAGEREF _Toc472189647 \h </w:instrText>
-            </w:r>
-            <w:r>
-              <w:rPr>
-                <w:noProof/>
-                <w:webHidden/>
-              </w:rPr>
-            </w:r>
-            <w:r>
-              <w:rPr>
-                <w:noProof/>
-                <w:webHidden/>
-              </w:rPr>
-              <w:fldChar w:fldCharType="separate"/>
-            </w:r>
-            <w:r>
-              <w:rPr>
-                <w:noProof/>
-                <w:webHidden/>
-              </w:rPr>
-              <w:t>12</w:t>
+              <w:t>13</w:t>
             </w:r>
             <w:r>
               <w:rPr>
@@ -3171,13 +3526,13 @@
               <w:lang w:eastAsia="en-GB"/>
             </w:rPr>
           </w:pPr>
-          <w:hyperlink w:anchor="_Toc472189648" w:history="1">
+          <w:hyperlink w:anchor="_Toc472246591" w:history="1">
             <w:r>
               <w:rPr>
                 <w:rStyle w:val="Hyperlink"/>
                 <w:noProof/>
               </w:rPr>
-              <w:t>Playtesting</w:t>
+              <w:t>Appendix 1 - Survey Template</w:t>
             </w:r>
             <w:r>
               <w:rPr>
@@ -3198,357 +3553,7 @@
                 <w:noProof/>
                 <w:webHidden/>
               </w:rPr>
-              <w:instrText xml:space="preserve"> PAGEREF _Toc472189648 \h </w:instrText>
-            </w:r>
-            <w:r>
-              <w:rPr>
-                <w:noProof/>
-                <w:webHidden/>
-              </w:rPr>
-            </w:r>
-            <w:r>
-              <w:rPr>
-                <w:noProof/>
-                <w:webHidden/>
-              </w:rPr>
-              <w:fldChar w:fldCharType="separate"/>
-            </w:r>
-            <w:r>
-              <w:rPr>
-                <w:noProof/>
-                <w:webHidden/>
-              </w:rPr>
-              <w:t>13</w:t>
-            </w:r>
-            <w:r>
-              <w:rPr>
-                <w:noProof/>
-                <w:webHidden/>
-              </w:rPr>
-              <w:fldChar w:fldCharType="end"/>
-            </w:r>
-          </w:hyperlink>
-        </w:p>
-        <w:p>
-          <w:pPr>
-            <w:pStyle w:val="TOC2"/>
-            <w:tabs>
-              <w:tab w:val="right" w:leader="dot" w:pos="10790"/>
-            </w:tabs>
-            <w:rPr>
-              <w:noProof/>
-              <w:color w:val="auto"/>
-              <w:lang w:eastAsia="en-GB"/>
-            </w:rPr>
-          </w:pPr>
-          <w:hyperlink w:anchor="_Toc472189649" w:history="1">
-            <w:r>
-              <w:rPr>
-                <w:rStyle w:val="Hyperlink"/>
-                <w:noProof/>
-              </w:rPr>
-              <w:t>Method</w:t>
-            </w:r>
-            <w:r>
-              <w:rPr>
-                <w:noProof/>
-                <w:webHidden/>
-              </w:rPr>
-              <w:tab/>
-            </w:r>
-            <w:r>
-              <w:rPr>
-                <w:noProof/>
-                <w:webHidden/>
-              </w:rPr>
-              <w:fldChar w:fldCharType="begin"/>
-            </w:r>
-            <w:r>
-              <w:rPr>
-                <w:noProof/>
-                <w:webHidden/>
-              </w:rPr>
-              <w:instrText xml:space="preserve"> PAGEREF _Toc472189649 \h </w:instrText>
-            </w:r>
-            <w:r>
-              <w:rPr>
-                <w:noProof/>
-                <w:webHidden/>
-              </w:rPr>
-            </w:r>
-            <w:r>
-              <w:rPr>
-                <w:noProof/>
-                <w:webHidden/>
-              </w:rPr>
-              <w:fldChar w:fldCharType="separate"/>
-            </w:r>
-            <w:r>
-              <w:rPr>
-                <w:noProof/>
-                <w:webHidden/>
-              </w:rPr>
-              <w:t>13</w:t>
-            </w:r>
-            <w:r>
-              <w:rPr>
-                <w:noProof/>
-                <w:webHidden/>
-              </w:rPr>
-              <w:fldChar w:fldCharType="end"/>
-            </w:r>
-          </w:hyperlink>
-        </w:p>
-        <w:p>
-          <w:pPr>
-            <w:pStyle w:val="TOC2"/>
-            <w:tabs>
-              <w:tab w:val="right" w:leader="dot" w:pos="10790"/>
-            </w:tabs>
-            <w:rPr>
-              <w:noProof/>
-              <w:color w:val="auto"/>
-              <w:lang w:eastAsia="en-GB"/>
-            </w:rPr>
-          </w:pPr>
-          <w:hyperlink w:anchor="_Toc472189650" w:history="1">
-            <w:r>
-              <w:rPr>
-                <w:rStyle w:val="Hyperlink"/>
-                <w:noProof/>
-              </w:rPr>
-              <w:t>Outcomes</w:t>
-            </w:r>
-            <w:r>
-              <w:rPr>
-                <w:noProof/>
-                <w:webHidden/>
-              </w:rPr>
-              <w:tab/>
-            </w:r>
-            <w:r>
-              <w:rPr>
-                <w:noProof/>
-                <w:webHidden/>
-              </w:rPr>
-              <w:fldChar w:fldCharType="begin"/>
-            </w:r>
-            <w:r>
-              <w:rPr>
-                <w:noProof/>
-                <w:webHidden/>
-              </w:rPr>
-              <w:instrText xml:space="preserve"> PAGEREF _Toc472189650 \h </w:instrText>
-            </w:r>
-            <w:r>
-              <w:rPr>
-                <w:noProof/>
-                <w:webHidden/>
-              </w:rPr>
-            </w:r>
-            <w:r>
-              <w:rPr>
-                <w:noProof/>
-                <w:webHidden/>
-              </w:rPr>
-              <w:fldChar w:fldCharType="separate"/>
-            </w:r>
-            <w:r>
-              <w:rPr>
-                <w:noProof/>
-                <w:webHidden/>
-              </w:rPr>
-              <w:t>13</w:t>
-            </w:r>
-            <w:r>
-              <w:rPr>
-                <w:noProof/>
-                <w:webHidden/>
-              </w:rPr>
-              <w:fldChar w:fldCharType="end"/>
-            </w:r>
-          </w:hyperlink>
-        </w:p>
-        <w:p>
-          <w:pPr>
-            <w:pStyle w:val="TOC2"/>
-            <w:tabs>
-              <w:tab w:val="right" w:leader="dot" w:pos="10790"/>
-            </w:tabs>
-            <w:rPr>
-              <w:noProof/>
-              <w:color w:val="auto"/>
-              <w:lang w:eastAsia="en-GB"/>
-            </w:rPr>
-          </w:pPr>
-          <w:hyperlink w:anchor="_Toc472189651" w:history="1">
-            <w:r>
-              <w:rPr>
-                <w:rStyle w:val="Hyperlink"/>
-                <w:noProof/>
-              </w:rPr>
-              <w:t>Expected Results</w:t>
-            </w:r>
-            <w:r>
-              <w:rPr>
-                <w:noProof/>
-                <w:webHidden/>
-              </w:rPr>
-              <w:tab/>
-            </w:r>
-            <w:r>
-              <w:rPr>
-                <w:noProof/>
-                <w:webHidden/>
-              </w:rPr>
-              <w:fldChar w:fldCharType="begin"/>
-            </w:r>
-            <w:r>
-              <w:rPr>
-                <w:noProof/>
-                <w:webHidden/>
-              </w:rPr>
-              <w:instrText xml:space="preserve"> PAGEREF _Toc472189651 \h </w:instrText>
-            </w:r>
-            <w:r>
-              <w:rPr>
-                <w:noProof/>
-                <w:webHidden/>
-              </w:rPr>
-            </w:r>
-            <w:r>
-              <w:rPr>
-                <w:noProof/>
-                <w:webHidden/>
-              </w:rPr>
-              <w:fldChar w:fldCharType="separate"/>
-            </w:r>
-            <w:r>
-              <w:rPr>
-                <w:noProof/>
-                <w:webHidden/>
-              </w:rPr>
-              <w:t>13</w:t>
-            </w:r>
-            <w:r>
-              <w:rPr>
-                <w:noProof/>
-                <w:webHidden/>
-              </w:rPr>
-              <w:fldChar w:fldCharType="end"/>
-            </w:r>
-          </w:hyperlink>
-        </w:p>
-        <w:p>
-          <w:pPr>
-            <w:pStyle w:val="TOC2"/>
-            <w:tabs>
-              <w:tab w:val="right" w:leader="dot" w:pos="10790"/>
-            </w:tabs>
-            <w:rPr>
-              <w:noProof/>
-              <w:color w:val="auto"/>
-              <w:lang w:eastAsia="en-GB"/>
-            </w:rPr>
-          </w:pPr>
-          <w:hyperlink w:anchor="_Toc472189652" w:history="1">
-            <w:r>
-              <w:rPr>
-                <w:rStyle w:val="Hyperlink"/>
-                <w:noProof/>
-              </w:rPr>
-              <w:t>Final Thoughts</w:t>
-            </w:r>
-            <w:r>
-              <w:rPr>
-                <w:noProof/>
-                <w:webHidden/>
-              </w:rPr>
-              <w:tab/>
-            </w:r>
-            <w:r>
-              <w:rPr>
-                <w:noProof/>
-                <w:webHidden/>
-              </w:rPr>
-              <w:fldChar w:fldCharType="begin"/>
-            </w:r>
-            <w:r>
-              <w:rPr>
-                <w:noProof/>
-                <w:webHidden/>
-              </w:rPr>
-              <w:instrText xml:space="preserve"> PAGEREF _Toc472189652 \h </w:instrText>
-            </w:r>
-            <w:r>
-              <w:rPr>
-                <w:noProof/>
-                <w:webHidden/>
-              </w:rPr>
-            </w:r>
-            <w:r>
-              <w:rPr>
-                <w:noProof/>
-                <w:webHidden/>
-              </w:rPr>
-              <w:fldChar w:fldCharType="separate"/>
-            </w:r>
-            <w:r>
-              <w:rPr>
-                <w:noProof/>
-                <w:webHidden/>
-              </w:rPr>
-              <w:t>13</w:t>
-            </w:r>
-            <w:r>
-              <w:rPr>
-                <w:noProof/>
-                <w:webHidden/>
-              </w:rPr>
-              <w:fldChar w:fldCharType="end"/>
-            </w:r>
-          </w:hyperlink>
-        </w:p>
-        <w:p>
-          <w:pPr>
-            <w:pStyle w:val="TOC1"/>
-            <w:tabs>
-              <w:tab w:val="right" w:leader="dot" w:pos="10790"/>
-            </w:tabs>
-            <w:rPr>
-              <w:noProof/>
-              <w:color w:val="auto"/>
-              <w:lang w:eastAsia="en-GB"/>
-            </w:rPr>
-          </w:pPr>
-          <w:hyperlink w:anchor="_Toc472189653" w:history="1">
-            <w:r>
-              <w:rPr>
-                <w:rStyle w:val="Hyperlink"/>
-                <w:noProof/>
-              </w:rPr>
-              <w:t>Appendix 1 - Survey Template</w:t>
-            </w:r>
-            <w:r>
-              <w:rPr>
-                <w:noProof/>
-                <w:webHidden/>
-              </w:rPr>
-              <w:tab/>
-            </w:r>
-            <w:r>
-              <w:rPr>
-                <w:noProof/>
-                <w:webHidden/>
-              </w:rPr>
-              <w:fldChar w:fldCharType="begin"/>
-            </w:r>
-            <w:r>
-              <w:rPr>
-                <w:noProof/>
-                <w:webHidden/>
-              </w:rPr>
-              <w:instrText xml:space="preserve"> PAGEREF _Toc472189653 \h </w:instrText>
+              <w:instrText xml:space="preserve"> PAGEREF _Toc472246591 \h </w:instrText>
             </w:r>
             <w:r>
               <w:rPr>
@@ -3693,7 +3698,7 @@
       <w:pPr>
         <w:pStyle w:val="Heading1"/>
       </w:pPr>
-      <w:bookmarkStart w:id="5" w:name="_Toc472189606"/>
+      <w:bookmarkStart w:id="6" w:name="_Toc472246544"/>
       <w:bookmarkEnd w:id="0"/>
       <w:bookmarkEnd w:id="1"/>
       <w:bookmarkEnd w:id="2"/>
@@ -3703,7 +3708,7 @@
         <w:lastRenderedPageBreak/>
         <w:t>Design</w:t>
       </w:r>
-      <w:bookmarkEnd w:id="5"/>
+      <w:bookmarkEnd w:id="6"/>
     </w:p>
     <w:p>
       <w:r>
@@ -3723,11 +3728,11 @@
       <w:pPr>
         <w:pStyle w:val="Heading2"/>
       </w:pPr>
-      <w:bookmarkStart w:id="6" w:name="_Toc472189607"/>
+      <w:bookmarkStart w:id="7" w:name="_Toc472246545"/>
       <w:r>
         <w:t>Narrative description</w:t>
       </w:r>
-      <w:bookmarkEnd w:id="6"/>
+      <w:bookmarkEnd w:id="7"/>
     </w:p>
     <w:p>
       <w:r>
@@ -3747,21 +3752,21 @@
       <w:pPr>
         <w:pStyle w:val="Heading2"/>
       </w:pPr>
-      <w:bookmarkStart w:id="7" w:name="_Toc472189608"/>
+      <w:bookmarkStart w:id="8" w:name="_Toc472246546"/>
       <w:r>
         <w:t>Settings, Theme, Location</w:t>
       </w:r>
-      <w:bookmarkEnd w:id="7"/>
+      <w:bookmarkEnd w:id="8"/>
     </w:p>
     <w:p>
       <w:pPr>
         <w:pStyle w:val="Heading3"/>
       </w:pPr>
-      <w:bookmarkStart w:id="8" w:name="_Toc472189609"/>
+      <w:bookmarkStart w:id="9" w:name="_Toc472246547"/>
       <w:r>
         <w:t>Setting</w:t>
       </w:r>
-      <w:bookmarkEnd w:id="8"/>
+      <w:bookmarkEnd w:id="9"/>
     </w:p>
     <w:p>
       <w:r>
@@ -3793,11 +3798,11 @@
       <w:pPr>
         <w:pStyle w:val="Heading3"/>
       </w:pPr>
-      <w:bookmarkStart w:id="9" w:name="_Toc472189610"/>
+      <w:bookmarkStart w:id="10" w:name="_Toc472246548"/>
       <w:r>
         <w:t>Theme</w:t>
       </w:r>
-      <w:bookmarkEnd w:id="9"/>
+      <w:bookmarkEnd w:id="10"/>
     </w:p>
     <w:p>
       <w:r>
@@ -3835,11 +3840,11 @@
       <w:pPr>
         <w:pStyle w:val="Heading3"/>
       </w:pPr>
-      <w:bookmarkStart w:id="10" w:name="_Toc472189611"/>
+      <w:bookmarkStart w:id="11" w:name="_Toc472246549"/>
       <w:r>
         <w:t>Location</w:t>
       </w:r>
-      <w:bookmarkEnd w:id="10"/>
+      <w:bookmarkEnd w:id="11"/>
     </w:p>
     <w:p>
       <w:r>
@@ -3871,11 +3876,11 @@
       <w:pPr>
         <w:pStyle w:val="Heading2"/>
       </w:pPr>
-      <w:bookmarkStart w:id="11" w:name="_Toc472189612"/>
+      <w:bookmarkStart w:id="12" w:name="_Toc472246550"/>
       <w:r>
         <w:t>Player Experiencce</w:t>
       </w:r>
-      <w:bookmarkEnd w:id="11"/>
+      <w:bookmarkEnd w:id="12"/>
     </w:p>
     <w:p>
       <w:r>
@@ -3895,21 +3900,21 @@
       <w:pPr>
         <w:pStyle w:val="Heading2"/>
       </w:pPr>
-      <w:bookmarkStart w:id="12" w:name="_Toc472189613"/>
+      <w:bookmarkStart w:id="13" w:name="_Toc472246551"/>
       <w:r>
         <w:t>Level Features</w:t>
       </w:r>
-      <w:bookmarkEnd w:id="12"/>
+      <w:bookmarkEnd w:id="13"/>
     </w:p>
     <w:p>
       <w:pPr>
         <w:pStyle w:val="Heading3"/>
       </w:pPr>
-      <w:bookmarkStart w:id="13" w:name="_Toc472189614"/>
+      <w:bookmarkStart w:id="14" w:name="_Toc472246552"/>
       <w:r>
         <w:t>Realistic Terrain</w:t>
       </w:r>
-      <w:bookmarkEnd w:id="13"/>
+      <w:bookmarkEnd w:id="14"/>
     </w:p>
     <w:p>
       <w:r>
@@ -3918,17 +3923,416 @@
       <w:r>
         <w:t xml:space="preserve"> Do give the illusion that this is a real place the forest itself will be expansive comprising of various trees, bushes and general features.</w:t>
       </w:r>
+      <w:r>
+        <w:t xml:space="preserve"> </w:t>
+      </w:r>
+      <w:r>
+        <w:rPr>
+          <w:b/>
+        </w:rPr>
+        <w:t>[INSERT]</w:t>
+      </w:r>
+      <w:r>
+        <w:rPr>
+          <w:b/>
+        </w:rPr>
+        <w:t xml:space="preserve"> </w:t>
+      </w:r>
+      <w:r>
+        <w:rPr>
+          <w:b/>
+        </w:rPr>
+        <w:t>[INSERT]</w:t>
+      </w:r>
+      <w:r>
+        <w:rPr>
+          <w:b/>
+        </w:rPr>
+        <w:t xml:space="preserve"> </w:t>
+      </w:r>
+      <w:r>
+        <w:rPr>
+          <w:b/>
+        </w:rPr>
+        <w:t>[INSERT]</w:t>
+      </w:r>
+      <w:r>
+        <w:rPr>
+          <w:b/>
+        </w:rPr>
+        <w:t xml:space="preserve"> </w:t>
+      </w:r>
+      <w:r>
+        <w:rPr>
+          <w:b/>
+        </w:rPr>
+        <w:t>[INSERT]</w:t>
+      </w:r>
+      <w:r>
+        <w:rPr>
+          <w:b/>
+        </w:rPr>
+        <w:t xml:space="preserve"> </w:t>
+      </w:r>
+      <w:r>
+        <w:rPr>
+          <w:b/>
+        </w:rPr>
+        <w:t>[INSERT]</w:t>
+      </w:r>
+      <w:r>
+        <w:rPr>
+          <w:b/>
+        </w:rPr>
+        <w:t xml:space="preserve"> </w:t>
+      </w:r>
+      <w:r>
+        <w:rPr>
+          <w:b/>
+        </w:rPr>
+        <w:t>[INSERT]</w:t>
+      </w:r>
+      <w:r>
+        <w:rPr>
+          <w:b/>
+        </w:rPr>
+        <w:t xml:space="preserve"> </w:t>
+      </w:r>
+      <w:r>
+        <w:rPr>
+          <w:b/>
+        </w:rPr>
+        <w:t>[INSERT]</w:t>
+      </w:r>
+      <w:r>
+        <w:rPr>
+          <w:b/>
+        </w:rPr>
+        <w:t xml:space="preserve"> </w:t>
+      </w:r>
+      <w:r>
+        <w:rPr>
+          <w:b/>
+        </w:rPr>
+        <w:t>[INSERT]</w:t>
+      </w:r>
+      <w:r>
+        <w:rPr>
+          <w:b/>
+        </w:rPr>
+        <w:t xml:space="preserve"> </w:t>
+      </w:r>
+      <w:r>
+        <w:rPr>
+          <w:b/>
+        </w:rPr>
+        <w:t>[INSERT]</w:t>
+      </w:r>
+      <w:r>
+        <w:rPr>
+          <w:b/>
+        </w:rPr>
+        <w:t xml:space="preserve"> </w:t>
+      </w:r>
+      <w:r>
+        <w:rPr>
+          <w:b/>
+        </w:rPr>
+        <w:t>[INSERT]</w:t>
+      </w:r>
+      <w:r>
+        <w:rPr>
+          <w:b/>
+        </w:rPr>
+        <w:t xml:space="preserve"> </w:t>
+      </w:r>
+      <w:r>
+        <w:rPr>
+          <w:b/>
+        </w:rPr>
+        <w:t>[INSERT]</w:t>
+      </w:r>
+      <w:r>
+        <w:rPr>
+          <w:b/>
+        </w:rPr>
+        <w:t xml:space="preserve"> </w:t>
+      </w:r>
+      <w:r>
+        <w:rPr>
+          <w:b/>
+        </w:rPr>
+        <w:t>[INSERT]</w:t>
+      </w:r>
+      <w:r>
+        <w:rPr>
+          <w:b/>
+        </w:rPr>
+        <w:t xml:space="preserve"> </w:t>
+      </w:r>
+      <w:r>
+        <w:rPr>
+          <w:b/>
+        </w:rPr>
+        <w:t>[INSERT]</w:t>
+      </w:r>
+      <w:r>
+        <w:rPr>
+          <w:b/>
+        </w:rPr>
+        <w:t xml:space="preserve"> </w:t>
+      </w:r>
+      <w:r>
+        <w:rPr>
+          <w:b/>
+        </w:rPr>
+        <w:t>[INSERT]</w:t>
+      </w:r>
+      <w:r>
+        <w:rPr>
+          <w:b/>
+        </w:rPr>
+        <w:t xml:space="preserve"> </w:t>
+      </w:r>
+      <w:r>
+        <w:rPr>
+          <w:b/>
+        </w:rPr>
+        <w:t>[INSERT]</w:t>
+      </w:r>
+      <w:r>
+        <w:rPr>
+          <w:b/>
+        </w:rPr>
+        <w:t xml:space="preserve"> </w:t>
+      </w:r>
+      <w:r>
+        <w:rPr>
+          <w:b/>
+        </w:rPr>
+        <w:t>[INSERT]</w:t>
+      </w:r>
+      <w:r>
+        <w:rPr>
+          <w:b/>
+        </w:rPr>
+        <w:t xml:space="preserve"> </w:t>
+      </w:r>
+      <w:r>
+        <w:rPr>
+          <w:b/>
+        </w:rPr>
+        <w:t>[INSERT]</w:t>
+      </w:r>
+      <w:r>
+        <w:rPr>
+          <w:b/>
+        </w:rPr>
+        <w:t xml:space="preserve"> </w:t>
+      </w:r>
+      <w:r>
+        <w:rPr>
+          <w:b/>
+        </w:rPr>
+        <w:t>[INSERT]</w:t>
+      </w:r>
+      <w:r>
+        <w:rPr>
+          <w:b/>
+        </w:rPr>
+        <w:t xml:space="preserve"> </w:t>
+      </w:r>
+      <w:r>
+        <w:rPr>
+          <w:b/>
+        </w:rPr>
+        <w:t>[INSERT]</w:t>
+      </w:r>
+      <w:r>
+        <w:rPr>
+          <w:b/>
+        </w:rPr>
+        <w:t xml:space="preserve"> </w:t>
+      </w:r>
+      <w:r>
+        <w:rPr>
+          <w:b/>
+        </w:rPr>
+        <w:t>[INSERT]</w:t>
+      </w:r>
+      <w:r>
+        <w:rPr>
+          <w:b/>
+        </w:rPr>
+        <w:t xml:space="preserve"> </w:t>
+      </w:r>
+      <w:r>
+        <w:rPr>
+          <w:b/>
+        </w:rPr>
+        <w:t>[INSERT]</w:t>
+      </w:r>
+      <w:r>
+        <w:rPr>
+          <w:b/>
+        </w:rPr>
+        <w:t xml:space="preserve"> </w:t>
+      </w:r>
+      <w:r>
+        <w:rPr>
+          <w:b/>
+        </w:rPr>
+        <w:t>[INSERT]</w:t>
+      </w:r>
+      <w:r>
+        <w:rPr>
+          <w:b/>
+        </w:rPr>
+        <w:t xml:space="preserve"> </w:t>
+      </w:r>
+      <w:r>
+        <w:rPr>
+          <w:b/>
+        </w:rPr>
+        <w:t>[INSERT]</w:t>
+      </w:r>
+      <w:r>
+        <w:rPr>
+          <w:b/>
+        </w:rPr>
+        <w:t xml:space="preserve"> </w:t>
+      </w:r>
+      <w:r>
+        <w:rPr>
+          <w:b/>
+        </w:rPr>
+        <w:t>[INSERT]</w:t>
+      </w:r>
+      <w:r>
+        <w:rPr>
+          <w:b/>
+        </w:rPr>
+        <w:t xml:space="preserve"> </w:t>
+      </w:r>
+      <w:r>
+        <w:rPr>
+          <w:b/>
+        </w:rPr>
+        <w:t>[INSERT]</w:t>
+      </w:r>
+      <w:r>
+        <w:rPr>
+          <w:b/>
+        </w:rPr>
+        <w:t xml:space="preserve"> </w:t>
+      </w:r>
+      <w:r>
+        <w:rPr>
+          <w:b/>
+        </w:rPr>
+        <w:t>[INSERT]</w:t>
+      </w:r>
+      <w:r>
+        <w:rPr>
+          <w:b/>
+        </w:rPr>
+        <w:t xml:space="preserve"> </w:t>
+      </w:r>
+      <w:r>
+        <w:rPr>
+          <w:b/>
+        </w:rPr>
+        <w:t>[INSERT]</w:t>
+      </w:r>
+      <w:r>
+        <w:rPr>
+          <w:b/>
+        </w:rPr>
+        <w:t xml:space="preserve"> </w:t>
+      </w:r>
+      <w:r>
+        <w:rPr>
+          <w:b/>
+        </w:rPr>
+        <w:t>[INSERT]</w:t>
+      </w:r>
+      <w:r>
+        <w:rPr>
+          <w:b/>
+        </w:rPr>
+        <w:t xml:space="preserve"> </w:t>
+      </w:r>
+      <w:r>
+        <w:rPr>
+          <w:b/>
+        </w:rPr>
+        <w:t>[INSERT]</w:t>
+      </w:r>
+      <w:r>
+        <w:rPr>
+          <w:b/>
+        </w:rPr>
+        <w:t xml:space="preserve"> </w:t>
+      </w:r>
+      <w:r>
+        <w:rPr>
+          <w:b/>
+        </w:rPr>
+        <w:t>[INSERT]</w:t>
+      </w:r>
+      <w:r>
+        <w:rPr>
+          <w:b/>
+        </w:rPr>
+        <w:t xml:space="preserve"> </w:t>
+      </w:r>
+      <w:r>
+        <w:rPr>
+          <w:b/>
+        </w:rPr>
+        <w:t>[INSERT]</w:t>
+      </w:r>
+      <w:r>
+        <w:rPr>
+          <w:b/>
+        </w:rPr>
+        <w:t xml:space="preserve"> </w:t>
+      </w:r>
+      <w:r>
+        <w:rPr>
+          <w:b/>
+        </w:rPr>
+        <w:t>[INSERT]</w:t>
+      </w:r>
+      <w:r>
+        <w:rPr>
+          <w:b/>
+        </w:rPr>
+        <w:t xml:space="preserve"> </w:t>
+      </w:r>
+      <w:r>
+        <w:rPr>
+          <w:b/>
+        </w:rPr>
+        <w:t>[INSERT]</w:t>
+      </w:r>
+      <w:r>
+        <w:rPr>
+          <w:b/>
+        </w:rPr>
+        <w:t xml:space="preserve"> </w:t>
+      </w:r>
     </w:p>
     <w:p>
       <w:pPr>
         <w:pStyle w:val="Heading3"/>
       </w:pPr>
-      <w:bookmarkStart w:id="14" w:name="_Toc472189615"/>
+      <w:bookmarkStart w:id="15" w:name="_Toc472246553"/>
       <w:r>
         <w:lastRenderedPageBreak/>
         <w:t>Clues</w:t>
       </w:r>
-      <w:bookmarkEnd w:id="14"/>
+      <w:bookmarkEnd w:id="15"/>
     </w:p>
     <w:p>
       <w:r>
@@ -3946,11 +4350,11 @@
         <w:pStyle w:val="Heading3"/>
         <w:spacing w:before="120"/>
       </w:pPr>
-      <w:bookmarkStart w:id="15" w:name="_Toc472189616"/>
+      <w:bookmarkStart w:id="16" w:name="_Toc472246554"/>
       <w:r>
         <w:t>Loot</w:t>
       </w:r>
-      <w:bookmarkEnd w:id="15"/>
+      <w:bookmarkEnd w:id="16"/>
     </w:p>
     <w:p>
       <w:r>
@@ -3977,11 +4381,11 @@
         <w:pStyle w:val="Heading3"/>
         <w:spacing w:before="120"/>
       </w:pPr>
-      <w:bookmarkStart w:id="16" w:name="_Toc472189617"/>
+      <w:bookmarkStart w:id="17" w:name="_Toc472246555"/>
       <w:r>
         <w:t>Enemies</w:t>
       </w:r>
-      <w:bookmarkEnd w:id="16"/>
+      <w:bookmarkEnd w:id="17"/>
     </w:p>
     <w:p>
       <w:r>
@@ -3992,22 +4396,22 @@
       <w:pPr>
         <w:pStyle w:val="Heading2"/>
       </w:pPr>
-      <w:bookmarkStart w:id="17" w:name="_Toc472189618"/>
+      <w:bookmarkStart w:id="18" w:name="_Toc472246556"/>
       <w:r>
         <w:t>Usability</w:t>
       </w:r>
-      <w:bookmarkEnd w:id="17"/>
+      <w:bookmarkEnd w:id="18"/>
     </w:p>
     <w:p>
       <w:pPr>
         <w:pStyle w:val="Heading3"/>
         <w:spacing w:before="120"/>
       </w:pPr>
-      <w:bookmarkStart w:id="18" w:name="_Toc472189619"/>
+      <w:bookmarkStart w:id="19" w:name="_Toc472246557"/>
       <w:r>
         <w:t>PC Controls</w:t>
       </w:r>
-      <w:bookmarkEnd w:id="18"/>
+      <w:bookmarkEnd w:id="19"/>
     </w:p>
     <w:p>
       <w:r>
@@ -4116,7 +4520,7 @@
       <w:pPr>
         <w:pStyle w:val="Heading2"/>
       </w:pPr>
-      <w:bookmarkStart w:id="19" w:name="_Toc472189620"/>
+      <w:bookmarkStart w:id="20" w:name="_Toc472246558"/>
       <w:r>
         <w:t>Video</w:t>
       </w:r>
@@ -4126,7 +4530,7 @@
       <w:r>
         <w:t>esearch</w:t>
       </w:r>
-      <w:bookmarkEnd w:id="19"/>
+      <w:bookmarkEnd w:id="20"/>
     </w:p>
     <w:p>
       <w:r>
@@ -4140,11 +4544,11 @@
       <w:pPr>
         <w:pStyle w:val="Heading3"/>
       </w:pPr>
-      <w:bookmarkStart w:id="20" w:name="_Toc472189621"/>
+      <w:bookmarkStart w:id="21" w:name="_Toc472246559"/>
       <w:r>
         <w:t>HDR</w:t>
       </w:r>
-      <w:bookmarkEnd w:id="20"/>
+      <w:bookmarkEnd w:id="21"/>
     </w:p>
     <w:p>
       <w:r>
@@ -4196,12 +4600,7 @@
         <w:t xml:space="preserve"> frame</w:t>
       </w:r>
       <w:r>
-        <w:t xml:space="preserve"> resulting in more luminance</w:t>
-      </w:r>
-      <w:bookmarkStart w:id="21" w:name="_GoBack"/>
-      <w:bookmarkEnd w:id="21"/>
-      <w:r>
-        <w:t xml:space="preserve">. We enabled this in Unity which is in the </w:t>
+        <w:t xml:space="preserve"> resulting in more luminance. We enabled this in Unity which is in the </w:t>
       </w:r>
       <w:r>
         <w:t xml:space="preserve">engine by default </w:t>
@@ -4214,7 +4613,7 @@
       <w:pPr>
         <w:pStyle w:val="Heading3"/>
       </w:pPr>
-      <w:bookmarkStart w:id="22" w:name="_Toc472189622"/>
+      <w:bookmarkStart w:id="22" w:name="_Toc472246560"/>
       <w:r>
         <w:t>Motion Blur</w:t>
       </w:r>
@@ -4232,7 +4631,7 @@
       <w:pPr>
         <w:pStyle w:val="Heading3"/>
       </w:pPr>
-      <w:bookmarkStart w:id="23" w:name="_Toc472189623"/>
+      <w:bookmarkStart w:id="23" w:name="_Toc472246561"/>
       <w:r>
         <w:t>Depth of Field</w:t>
       </w:r>
@@ -4263,12 +4662,15 @@
       <w:r>
         <w:t xml:space="preserve"> In our game we consider items in the centre of the screen to be the ones being focused on. The depth of field effect in our game will be very light but will improve the overall quality.</w:t>
       </w:r>
+      <w:r>
+        <w:t xml:space="preserve"> </w:t>
+      </w:r>
     </w:p>
     <w:p>
       <w:pPr>
         <w:pStyle w:val="Heading2"/>
       </w:pPr>
-      <w:bookmarkStart w:id="24" w:name="_Toc472189624"/>
+      <w:bookmarkStart w:id="24" w:name="_Toc472246562"/>
       <w:r>
         <w:lastRenderedPageBreak/>
         <w:t>Inspiration</w:t>
@@ -4287,7 +4689,7 @@
       <w:pPr>
         <w:pStyle w:val="Heading2"/>
       </w:pPr>
-      <w:bookmarkStart w:id="25" w:name="_Toc472189625"/>
+      <w:bookmarkStart w:id="25" w:name="_Toc472246563"/>
       <w:r>
         <w:t>Story</w:t>
       </w:r>
@@ -4297,7 +4699,7 @@
       <w:pPr>
         <w:pStyle w:val="Heading3"/>
       </w:pPr>
-      <w:bookmarkStart w:id="26" w:name="_Toc472189626"/>
+      <w:bookmarkStart w:id="26" w:name="_Toc472246564"/>
       <w:r>
         <w:t>Game Story</w:t>
       </w:r>
@@ -4312,7 +4714,7 @@
       <w:pPr>
         <w:pStyle w:val="Heading3"/>
       </w:pPr>
-      <w:bookmarkStart w:id="27" w:name="_Toc472189627"/>
+      <w:bookmarkStart w:id="27" w:name="_Toc472246565"/>
       <w:r>
         <w:t>Level Story</w:t>
       </w:r>
@@ -4330,7 +4732,7 @@
       <w:pPr>
         <w:pStyle w:val="Heading2"/>
       </w:pPr>
-      <w:bookmarkStart w:id="28" w:name="_Toc472189628"/>
+      <w:bookmarkStart w:id="28" w:name="_Toc472246566"/>
       <w:r>
         <w:t>Interactivity</w:t>
       </w:r>
@@ -4351,7 +4753,7 @@
       <w:pPr>
         <w:pStyle w:val="Heading3"/>
       </w:pPr>
-      <w:bookmarkStart w:id="29" w:name="_Toc472189629"/>
+      <w:bookmarkStart w:id="29" w:name="_Toc472246567"/>
       <w:r>
         <w:t>Objectives</w:t>
       </w:r>
@@ -4513,7 +4915,7 @@
       <w:pPr>
         <w:pStyle w:val="Heading3"/>
       </w:pPr>
-      <w:bookmarkStart w:id="30" w:name="_Toc472189630"/>
+      <w:bookmarkStart w:id="30" w:name="_Toc472246568"/>
       <w:r>
         <w:lastRenderedPageBreak/>
         <w:t>Obstacles</w:t>
@@ -4553,7 +4955,7 @@
       <w:pPr>
         <w:pStyle w:val="Heading3"/>
       </w:pPr>
-      <w:bookmarkStart w:id="31" w:name="_Toc472189631"/>
+      <w:bookmarkStart w:id="31" w:name="_Toc472246569"/>
       <w:r>
         <w:t>Set Pieces</w:t>
       </w:r>
@@ -4619,22 +5021,17 @@
       <w:pPr>
         <w:pStyle w:val="Heading2"/>
       </w:pPr>
-      <w:bookmarkStart w:id="32" w:name="_Toc472189632"/>
+      <w:bookmarkStart w:id="32" w:name="_Toc472246570"/>
       <w:r>
         <w:t>Visual Development</w:t>
       </w:r>
       <w:bookmarkEnd w:id="32"/>
     </w:p>
     <w:p>
-      <w:r>
-        <w:t>[INSERT VISUAL DEVELOPMENT SECTION]</w:t>
-      </w:r>
-    </w:p>
-    <w:p>
       <w:pPr>
         <w:pStyle w:val="Heading3"/>
       </w:pPr>
-      <w:bookmarkStart w:id="33" w:name="_Toc472189633"/>
+      <w:bookmarkStart w:id="33" w:name="_Toc472246571"/>
       <w:r>
         <w:t>Style Reference</w:t>
       </w:r>
@@ -4642,16 +5039,486 @@
     </w:p>
     <w:p>
       <w:r>
-        <w:t>[INSERT STYLE SECTION]</w:t>
-      </w:r>
-    </w:p>
-    <w:p/>
-    <w:p/>
+        <w:rPr>
+          <w:b/>
+        </w:rPr>
+        <w:t>[INSERT]</w:t>
+      </w:r>
+      <w:r>
+        <w:rPr>
+          <w:b/>
+          <w:i/>
+        </w:rPr>
+        <w:t xml:space="preserve"> </w:t>
+      </w:r>
+      <w:r>
+        <w:rPr>
+          <w:b/>
+        </w:rPr>
+        <w:t>[INSERT]</w:t>
+      </w:r>
+      <w:r>
+        <w:rPr>
+          <w:b/>
+        </w:rPr>
+        <w:t xml:space="preserve"> </w:t>
+      </w:r>
+      <w:r>
+        <w:rPr>
+          <w:b/>
+        </w:rPr>
+        <w:t>[INSERT]</w:t>
+      </w:r>
+      <w:r>
+        <w:rPr>
+          <w:b/>
+        </w:rPr>
+        <w:t xml:space="preserve"> </w:t>
+      </w:r>
+      <w:r>
+        <w:rPr>
+          <w:b/>
+        </w:rPr>
+        <w:t>[INSERT]</w:t>
+      </w:r>
+      <w:r>
+        <w:rPr>
+          <w:b/>
+        </w:rPr>
+        <w:t xml:space="preserve"> </w:t>
+      </w:r>
+      <w:r>
+        <w:rPr>
+          <w:b/>
+        </w:rPr>
+        <w:t>[INSERT]</w:t>
+      </w:r>
+      <w:r>
+        <w:rPr>
+          <w:b/>
+        </w:rPr>
+        <w:t xml:space="preserve"> </w:t>
+      </w:r>
+      <w:r>
+        <w:rPr>
+          <w:b/>
+        </w:rPr>
+        <w:t>[INSERT]</w:t>
+      </w:r>
+      <w:r>
+        <w:rPr>
+          <w:b/>
+        </w:rPr>
+        <w:t xml:space="preserve"> </w:t>
+      </w:r>
+      <w:r>
+        <w:rPr>
+          <w:b/>
+        </w:rPr>
+        <w:t>[INSERT]</w:t>
+      </w:r>
+      <w:r>
+        <w:rPr>
+          <w:b/>
+        </w:rPr>
+        <w:t xml:space="preserve"> </w:t>
+      </w:r>
+      <w:r>
+        <w:rPr>
+          <w:b/>
+        </w:rPr>
+        <w:t>[INSERT]</w:t>
+      </w:r>
+      <w:r>
+        <w:rPr>
+          <w:b/>
+        </w:rPr>
+        <w:t xml:space="preserve"> </w:t>
+      </w:r>
+      <w:r>
+        <w:rPr>
+          <w:b/>
+        </w:rPr>
+        <w:t>[INSERT]</w:t>
+      </w:r>
+      <w:r>
+        <w:rPr>
+          <w:b/>
+        </w:rPr>
+        <w:t xml:space="preserve"> </w:t>
+      </w:r>
+      <w:r>
+        <w:rPr>
+          <w:b/>
+        </w:rPr>
+        <w:t>[INSERT]</w:t>
+      </w:r>
+      <w:r>
+        <w:rPr>
+          <w:b/>
+        </w:rPr>
+        <w:t xml:space="preserve"> </w:t>
+      </w:r>
+      <w:r>
+        <w:rPr>
+          <w:b/>
+        </w:rPr>
+        <w:t>[INSERT]</w:t>
+      </w:r>
+      <w:r>
+        <w:rPr>
+          <w:b/>
+        </w:rPr>
+        <w:t xml:space="preserve"> </w:t>
+      </w:r>
+      <w:r>
+        <w:rPr>
+          <w:b/>
+        </w:rPr>
+        <w:t>[INSERT]</w:t>
+      </w:r>
+      <w:r>
+        <w:rPr>
+          <w:b/>
+        </w:rPr>
+        <w:t xml:space="preserve"> </w:t>
+      </w:r>
+      <w:r>
+        <w:rPr>
+          <w:b/>
+        </w:rPr>
+        <w:t>[INSERT]</w:t>
+      </w:r>
+      <w:r>
+        <w:rPr>
+          <w:b/>
+        </w:rPr>
+        <w:t xml:space="preserve"> </w:t>
+      </w:r>
+      <w:r>
+        <w:rPr>
+          <w:b/>
+        </w:rPr>
+        <w:t>[INSERT]</w:t>
+      </w:r>
+      <w:r>
+        <w:rPr>
+          <w:b/>
+        </w:rPr>
+        <w:t xml:space="preserve"> </w:t>
+      </w:r>
+      <w:r>
+        <w:rPr>
+          <w:b/>
+        </w:rPr>
+        <w:t>[INSERT]</w:t>
+      </w:r>
+      <w:r>
+        <w:rPr>
+          <w:b/>
+        </w:rPr>
+        <w:t xml:space="preserve"> </w:t>
+      </w:r>
+      <w:r>
+        <w:rPr>
+          <w:b/>
+        </w:rPr>
+        <w:t>[INSERT]</w:t>
+      </w:r>
+      <w:r>
+        <w:rPr>
+          <w:b/>
+        </w:rPr>
+        <w:t xml:space="preserve"> </w:t>
+      </w:r>
+      <w:r>
+        <w:rPr>
+          <w:b/>
+        </w:rPr>
+        <w:t>[INSERT]</w:t>
+      </w:r>
+      <w:r>
+        <w:rPr>
+          <w:b/>
+        </w:rPr>
+        <w:t xml:space="preserve"> </w:t>
+      </w:r>
+      <w:r>
+        <w:rPr>
+          <w:b/>
+        </w:rPr>
+        <w:t>[INSERT]</w:t>
+      </w:r>
+      <w:r>
+        <w:rPr>
+          <w:b/>
+        </w:rPr>
+        <w:t xml:space="preserve"> </w:t>
+      </w:r>
+      <w:r>
+        <w:rPr>
+          <w:b/>
+        </w:rPr>
+        <w:t>[INSERT]</w:t>
+      </w:r>
+      <w:r>
+        <w:rPr>
+          <w:b/>
+        </w:rPr>
+        <w:t xml:space="preserve"> </w:t>
+      </w:r>
+      <w:r>
+        <w:rPr>
+          <w:b/>
+        </w:rPr>
+        <w:t>[INSERT]</w:t>
+      </w:r>
+      <w:r>
+        <w:rPr>
+          <w:b/>
+        </w:rPr>
+        <w:t xml:space="preserve"> </w:t>
+      </w:r>
+      <w:r>
+        <w:rPr>
+          <w:b/>
+        </w:rPr>
+        <w:t>[INSERT]</w:t>
+      </w:r>
+      <w:r>
+        <w:rPr>
+          <w:b/>
+        </w:rPr>
+        <w:t xml:space="preserve"> </w:t>
+      </w:r>
+      <w:r>
+        <w:rPr>
+          <w:b/>
+        </w:rPr>
+        <w:t>[INSERT]</w:t>
+      </w:r>
+      <w:r>
+        <w:rPr>
+          <w:b/>
+        </w:rPr>
+        <w:t xml:space="preserve"> </w:t>
+      </w:r>
+      <w:r>
+        <w:rPr>
+          <w:b/>
+        </w:rPr>
+        <w:t>[INSERT]</w:t>
+      </w:r>
+      <w:r>
+        <w:rPr>
+          <w:b/>
+        </w:rPr>
+        <w:t xml:space="preserve"> </w:t>
+      </w:r>
+      <w:r>
+        <w:rPr>
+          <w:b/>
+        </w:rPr>
+        <w:t>[INSERT]</w:t>
+      </w:r>
+      <w:r>
+        <w:rPr>
+          <w:b/>
+        </w:rPr>
+        <w:t xml:space="preserve"> </w:t>
+      </w:r>
+      <w:r>
+        <w:rPr>
+          <w:b/>
+        </w:rPr>
+        <w:t>[INSERT]</w:t>
+      </w:r>
+      <w:r>
+        <w:rPr>
+          <w:b/>
+        </w:rPr>
+        <w:t xml:space="preserve"> </w:t>
+      </w:r>
+      <w:r>
+        <w:rPr>
+          <w:b/>
+        </w:rPr>
+        <w:t>[INSERT]</w:t>
+      </w:r>
+      <w:r>
+        <w:rPr>
+          <w:b/>
+        </w:rPr>
+        <w:t xml:space="preserve"> </w:t>
+      </w:r>
+      <w:r>
+        <w:rPr>
+          <w:b/>
+        </w:rPr>
+        <w:t>[INSERT]</w:t>
+      </w:r>
+      <w:r>
+        <w:rPr>
+          <w:b/>
+        </w:rPr>
+        <w:t xml:space="preserve"> </w:t>
+      </w:r>
+      <w:r>
+        <w:rPr>
+          <w:b/>
+        </w:rPr>
+        <w:t>[INSERT]</w:t>
+      </w:r>
+      <w:r>
+        <w:rPr>
+          <w:b/>
+        </w:rPr>
+        <w:t xml:space="preserve"> </w:t>
+      </w:r>
+      <w:r>
+        <w:rPr>
+          <w:b/>
+        </w:rPr>
+        <w:t>[INSERT]</w:t>
+      </w:r>
+      <w:r>
+        <w:rPr>
+          <w:b/>
+        </w:rPr>
+        <w:t xml:space="preserve"> </w:t>
+      </w:r>
+      <w:r>
+        <w:rPr>
+          <w:b/>
+        </w:rPr>
+        <w:t>[INSERT]</w:t>
+      </w:r>
+      <w:r>
+        <w:rPr>
+          <w:b/>
+        </w:rPr>
+        <w:t xml:space="preserve"> </w:t>
+      </w:r>
+      <w:r>
+        <w:rPr>
+          <w:b/>
+        </w:rPr>
+        <w:t>[INSERT]</w:t>
+      </w:r>
+      <w:r>
+        <w:rPr>
+          <w:b/>
+        </w:rPr>
+        <w:t xml:space="preserve"> </w:t>
+      </w:r>
+      <w:r>
+        <w:rPr>
+          <w:b/>
+        </w:rPr>
+        <w:t>[INSERT]</w:t>
+      </w:r>
+      <w:r>
+        <w:rPr>
+          <w:b/>
+        </w:rPr>
+        <w:t xml:space="preserve"> </w:t>
+      </w:r>
+      <w:r>
+        <w:rPr>
+          <w:b/>
+        </w:rPr>
+        <w:t>[INSERT]</w:t>
+      </w:r>
+      <w:r>
+        <w:rPr>
+          <w:b/>
+        </w:rPr>
+        <w:t xml:space="preserve"> </w:t>
+      </w:r>
+      <w:r>
+        <w:rPr>
+          <w:b/>
+        </w:rPr>
+        <w:t>[INSERT]</w:t>
+      </w:r>
+      <w:r>
+        <w:rPr>
+          <w:b/>
+        </w:rPr>
+        <w:t xml:space="preserve"> </w:t>
+      </w:r>
+      <w:r>
+        <w:rPr>
+          <w:b/>
+        </w:rPr>
+        <w:t>[INSERT]</w:t>
+      </w:r>
+      <w:r>
+        <w:rPr>
+          <w:b/>
+        </w:rPr>
+        <w:t xml:space="preserve"> </w:t>
+      </w:r>
+      <w:r>
+        <w:rPr>
+          <w:b/>
+        </w:rPr>
+        <w:t>[INSERT]</w:t>
+      </w:r>
+      <w:r>
+        <w:rPr>
+          <w:b/>
+        </w:rPr>
+        <w:t xml:space="preserve"> </w:t>
+      </w:r>
+      <w:r>
+        <w:rPr>
+          <w:b/>
+        </w:rPr>
+        <w:t>[INSERT]</w:t>
+      </w:r>
+      <w:r>
+        <w:rPr>
+          <w:b/>
+        </w:rPr>
+        <w:t xml:space="preserve"> </w:t>
+      </w:r>
+      <w:r>
+        <w:rPr>
+          <w:b/>
+        </w:rPr>
+        <w:t>[INSERT]</w:t>
+      </w:r>
+      <w:r>
+        <w:rPr>
+          <w:b/>
+        </w:rPr>
+        <w:t xml:space="preserve"> </w:t>
+      </w:r>
+      <w:r>
+        <w:rPr>
+          <w:b/>
+        </w:rPr>
+        <w:t>[INSERT]</w:t>
+      </w:r>
+      <w:r>
+        <w:rPr>
+          <w:b/>
+        </w:rPr>
+        <w:t xml:space="preserve"> </w:t>
+      </w:r>
+      <w:r>
+        <w:rPr>
+          <w:b/>
+        </w:rPr>
+        <w:t>[INSERT]</w:t>
+      </w:r>
+    </w:p>
     <w:p>
       <w:pPr>
         <w:pStyle w:val="Heading3"/>
       </w:pPr>
-      <w:bookmarkStart w:id="34" w:name="_Toc472189634"/>
+      <w:bookmarkStart w:id="34" w:name="_Toc472246572"/>
       <w:r>
         <w:t>Colour Palette</w:t>
       </w:r>
@@ -4659,16 +5526,79 @@
     </w:p>
     <w:p>
       <w:r>
-        <w:t>[INSERT COLOUR SECTION]</w:t>
-      </w:r>
-    </w:p>
-    <w:p/>
-    <w:p/>
+        <w:rPr>
+          <w:noProof/>
+          <w:lang w:eastAsia="en-GB"/>
+        </w:rPr>
+        <w:drawing>
+          <wp:anchor distT="0" distB="0" distL="114300" distR="114300" simplePos="0" relativeHeight="251664384" behindDoc="1" locked="0" layoutInCell="1" allowOverlap="1" wp14:anchorId="136CA759" wp14:editId="4A5CB1A9">
+            <wp:simplePos x="0" y="0"/>
+            <wp:positionH relativeFrom="column">
+              <wp:posOffset>742950</wp:posOffset>
+            </wp:positionH>
+            <wp:positionV relativeFrom="paragraph">
+              <wp:posOffset>918845</wp:posOffset>
+            </wp:positionV>
+            <wp:extent cx="4991100" cy="298450"/>
+            <wp:effectExtent l="0" t="0" r="0" b="6350"/>
+            <wp:wrapTopAndBottom/>
+            <wp:docPr id="1" name="Picture 1"/>
+            <wp:cNvGraphicFramePr>
+              <a:graphicFrameLocks xmlns:a="http://schemas.openxmlformats.org/drawingml/2006/main" noChangeAspect="1"/>
+            </wp:cNvGraphicFramePr>
+            <a:graphic xmlns:a="http://schemas.openxmlformats.org/drawingml/2006/main">
+              <a:graphicData uri="http://schemas.openxmlformats.org/drawingml/2006/picture">
+                <pic:pic xmlns:pic="http://schemas.openxmlformats.org/drawingml/2006/picture">
+                  <pic:nvPicPr>
+                    <pic:cNvPr id="0" name="Picture 1"/>
+                    <pic:cNvPicPr>
+                      <a:picLocks noChangeAspect="1" noChangeArrowheads="1"/>
+                    </pic:cNvPicPr>
+                  </pic:nvPicPr>
+                  <pic:blipFill>
+                    <a:blip r:embed="rId10">
+                      <a:extLst>
+                        <a:ext uri="{28A0092B-C50C-407E-A947-70E740481C1C}">
+                          <a14:useLocalDpi xmlns:a14="http://schemas.microsoft.com/office/drawing/2010/main" val="0"/>
+                        </a:ext>
+                      </a:extLst>
+                    </a:blip>
+                    <a:srcRect/>
+                    <a:stretch>
+                      <a:fillRect/>
+                    </a:stretch>
+                  </pic:blipFill>
+                  <pic:spPr bwMode="auto">
+                    <a:xfrm>
+                      <a:off x="0" y="0"/>
+                      <a:ext cx="4991100" cy="298450"/>
+                    </a:xfrm>
+                    <a:prstGeom prst="rect">
+                      <a:avLst/>
+                    </a:prstGeom>
+                    <a:noFill/>
+                    <a:ln>
+                      <a:noFill/>
+                    </a:ln>
+                  </pic:spPr>
+                </pic:pic>
+              </a:graphicData>
+            </a:graphic>
+            <wp14:sizeRelV relativeFrom="margin">
+              <wp14:pctHeight>0</wp14:pctHeight>
+            </wp14:sizeRelV>
+          </wp:anchor>
+        </w:drawing>
+      </w:r>
+      <w:r>
+        <w:t>The environment is built on top of a small range of colours to make objects distinguishable from afar and to make the general tone of the game more consistent. We use general shades of brown and green for forestry and trees. Whereas colours that are not normally scene in terrain and buildings are reserved for spells to make them standout when cast on top of a scenic background, and beige enemy.</w:t>
+      </w:r>
+    </w:p>
     <w:p>
       <w:pPr>
         <w:pStyle w:val="Heading3"/>
       </w:pPr>
-      <w:bookmarkStart w:id="35" w:name="_Toc472189635"/>
+      <w:bookmarkStart w:id="35" w:name="_Toc472246573"/>
       <w:r>
         <w:t>Lighting</w:t>
       </w:r>
@@ -4676,26 +5606,29 @@
     </w:p>
     <w:p>
       <w:r>
-        <w:t xml:space="preserve">[INSERT </w:t>
-      </w:r>
-      <w:r>
-        <w:t>LIGHTING</w:t>
-      </w:r>
-      <w:r>
-        <w:t xml:space="preserve"> SECTION]</w:t>
-      </w:r>
-    </w:p>
-    <w:p>
-      <w:r>
         <w:t xml:space="preserve">Because the player is going to a campsite it is fairly obvious that </w:t>
       </w:r>
-    </w:p>
-    <w:p/>
+      <w:r>
+        <w:t>the level is set at night. Thus to make the environment fit tha</w:t>
+      </w:r>
+      <w:r>
+        <w:t xml:space="preserve">t time of day darkened lighting is applied. </w:t>
+      </w:r>
+      <w:r>
+        <w:t xml:space="preserve">The result is a darkened environment with all objects casting large dark shadows to make the scene darker still. The only light sources the illuminate the world are the fires at the camp site and the spells the user casts creating a constant </w:t>
+      </w:r>
+      <w:r>
+        <w:t>claustrophobic</w:t>
+      </w:r>
+      <w:r>
+        <w:t xml:space="preserve"> environment, which is by design. The player is alone in the woods and this shouldn’t feel as wide as a meadow.</w:t>
+      </w:r>
+    </w:p>
     <w:p>
       <w:pPr>
         <w:pStyle w:val="Heading2"/>
       </w:pPr>
-      <w:bookmarkStart w:id="36" w:name="_Toc472189636"/>
+      <w:bookmarkStart w:id="36" w:name="_Toc472246574"/>
       <w:r>
         <w:t>Top-Down Layout and concept art</w:t>
       </w:r>
@@ -4716,7 +5649,7 @@
       <w:pPr>
         <w:pStyle w:val="Heading3"/>
       </w:pPr>
-      <w:bookmarkStart w:id="37" w:name="_Toc472189637"/>
+      <w:bookmarkStart w:id="37" w:name="_Toc472246575"/>
       <w:r>
         <w:rPr>
           <w:rFonts w:asciiTheme="minorHAnsi" w:eastAsiaTheme="minorEastAsia" w:hAnsiTheme="minorHAnsi" w:cstheme="minorBidi"/>
@@ -4726,16 +5659,16 @@
         </w:rPr>
         <w:lastRenderedPageBreak/>
         <w:drawing>
-          <wp:anchor distT="0" distB="0" distL="114300" distR="114300" simplePos="0" relativeHeight="251662336" behindDoc="0" locked="0" layoutInCell="1" allowOverlap="1" wp14:anchorId="24BD97CB" wp14:editId="187519FF">
+          <wp:anchor distT="0" distB="0" distL="114300" distR="114300" simplePos="0" relativeHeight="251662336" behindDoc="0" locked="0" layoutInCell="1" allowOverlap="1" wp14:anchorId="6118804D" wp14:editId="03FEF6FF">
             <wp:simplePos x="0" y="0"/>
             <wp:positionH relativeFrom="margin">
               <wp:align>center</wp:align>
             </wp:positionH>
             <wp:positionV relativeFrom="paragraph">
-              <wp:posOffset>438150</wp:posOffset>
+              <wp:posOffset>419100</wp:posOffset>
             </wp:positionV>
-            <wp:extent cx="5210175" cy="3603625"/>
-            <wp:effectExtent l="171450" t="171450" r="200025" b="187325"/>
+            <wp:extent cx="5416550" cy="3746500"/>
+            <wp:effectExtent l="171450" t="171450" r="165100" b="196850"/>
             <wp:wrapTopAndBottom/>
             <wp:docPr id="5" name="Picture 5"/>
             <wp:cNvGraphicFramePr>
@@ -4751,7 +5684,7 @@
                     </pic:cNvPicPr>
                   </pic:nvPicPr>
                   <pic:blipFill>
-                    <a:blip r:embed="rId9">
+                    <a:blip r:embed="rId11">
                       <a:extLst>
                         <a:ext uri="{28A0092B-C50C-407E-A947-70E740481C1C}">
                           <a14:useLocalDpi xmlns:a14="http://schemas.microsoft.com/office/drawing/2010/main" val="0"/>
@@ -4766,7 +5699,7 @@
                   <pic:spPr bwMode="auto">
                     <a:xfrm>
                       <a:off x="0" y="0"/>
-                      <a:ext cx="5210175" cy="3603625"/>
+                      <a:ext cx="5416550" cy="3746500"/>
                     </a:xfrm>
                     <a:prstGeom prst="rect">
                       <a:avLst/>
@@ -4822,14 +5755,9 @@
       <w:pPr>
         <w:pStyle w:val="Heading3"/>
       </w:pPr>
-    </w:p>
-    <w:p>
-      <w:pPr>
-        <w:pStyle w:val="Heading3"/>
-      </w:pPr>
-      <w:bookmarkStart w:id="38" w:name="_Toc472189638"/>
-      <w:r>
-        <w:t>Screenshots</w:t>
+      <w:bookmarkStart w:id="38" w:name="_Toc472246576"/>
+      <w:r>
+        <w:t>Screenshot</w:t>
       </w:r>
       <w:bookmarkEnd w:id="38"/>
     </w:p>
@@ -4838,7 +5766,7 @@
         <w:pStyle w:val="Heading3"/>
         <w:jc w:val="center"/>
       </w:pPr>
-      <w:bookmarkStart w:id="39" w:name="_Toc472189639"/>
+      <w:bookmarkStart w:id="39" w:name="_Toc472246577"/>
       <w:r>
         <w:rPr>
           <w:rFonts w:asciiTheme="minorHAnsi" w:eastAsiaTheme="minorEastAsia" w:hAnsiTheme="minorHAnsi" w:cstheme="minorBidi"/>
@@ -4847,7 +5775,7 @@
           <w:lang w:eastAsia="en-GB"/>
         </w:rPr>
         <w:drawing>
-          <wp:inline distT="0" distB="0" distL="0" distR="0" wp14:anchorId="5F72F78B" wp14:editId="588F7A45">
+          <wp:inline distT="0" distB="0" distL="0" distR="0" wp14:anchorId="67565320" wp14:editId="75BFDF31">
             <wp:extent cx="5210175" cy="3603704"/>
             <wp:effectExtent l="133350" t="114300" r="142875" b="168275"/>
             <wp:docPr id="4" name="Picture 4"/>
@@ -4864,7 +5792,7 @@
                     </pic:cNvPicPr>
                   </pic:nvPicPr>
                   <pic:blipFill>
-                    <a:blip r:embed="rId9">
+                    <a:blip r:embed="rId11">
                       <a:extLst>
                         <a:ext uri="{28A0092B-C50C-407E-A947-70E740481C1C}">
                           <a14:useLocalDpi xmlns:a14="http://schemas.microsoft.com/office/drawing/2010/main" val="0"/>
@@ -4921,16 +5849,18 @@
           </wp:inline>
         </w:drawing>
       </w:r>
+      <w:bookmarkEnd w:id="39"/>
     </w:p>
     <w:p>
       <w:pPr>
         <w:pStyle w:val="Heading3"/>
       </w:pPr>
+      <w:bookmarkStart w:id="40" w:name="_Toc472246578"/>
       <w:r>
         <w:lastRenderedPageBreak/>
         <w:t>Engine</w:t>
       </w:r>
-      <w:bookmarkEnd w:id="39"/>
+      <w:bookmarkEnd w:id="40"/>
     </w:p>
     <w:p>
       <w:r>
@@ -4978,12 +5908,12 @@
       <w:pPr>
         <w:pStyle w:val="Heading1"/>
       </w:pPr>
-      <w:bookmarkStart w:id="40" w:name="_Toc472189641"/>
+      <w:bookmarkStart w:id="41" w:name="_Toc472246579"/>
       <w:r>
         <w:lastRenderedPageBreak/>
         <w:t>Project Planning and Control</w:t>
       </w:r>
-      <w:bookmarkEnd w:id="40"/>
+      <w:bookmarkEnd w:id="41"/>
     </w:p>
     <w:p>
       <w:r>
@@ -4997,11 +5927,11 @@
       <w:pPr>
         <w:pStyle w:val="Heading2"/>
       </w:pPr>
-      <w:bookmarkStart w:id="41" w:name="_Toc472189642"/>
+      <w:bookmarkStart w:id="42" w:name="_Toc472246580"/>
       <w:r>
         <w:t>Allocation of tasks</w:t>
       </w:r>
-      <w:bookmarkEnd w:id="41"/>
+      <w:bookmarkEnd w:id="42"/>
     </w:p>
     <w:p>
       <w:r>
@@ -5018,11 +5948,11 @@
       <w:pPr>
         <w:pStyle w:val="Heading2"/>
       </w:pPr>
-      <w:bookmarkStart w:id="42" w:name="_Toc472189643"/>
+      <w:bookmarkStart w:id="43" w:name="_Toc472246581"/>
       <w:r>
         <w:t>Project plan</w:t>
       </w:r>
-      <w:bookmarkEnd w:id="42"/>
+      <w:bookmarkEnd w:id="43"/>
     </w:p>
     <w:p>
       <w:r>
@@ -5114,14 +6044,14 @@
       <w:pPr>
         <w:pStyle w:val="Heading2"/>
       </w:pPr>
-      <w:bookmarkStart w:id="43" w:name="_Toc472189644"/>
+      <w:bookmarkStart w:id="44" w:name="_Toc472246582"/>
       <w:r>
         <w:t>Duration, Start and E</w:t>
       </w:r>
       <w:r>
         <w:t>nd dates</w:t>
       </w:r>
-      <w:bookmarkEnd w:id="43"/>
+      <w:bookmarkEnd w:id="44"/>
     </w:p>
     <w:p>
       <w:r>
@@ -5222,14 +6152,14 @@
       <w:pPr>
         <w:pStyle w:val="Heading2"/>
       </w:pPr>
-      <w:bookmarkStart w:id="44" w:name="_Toc472189645"/>
+      <w:bookmarkStart w:id="45" w:name="_Toc472246583"/>
       <w:r>
         <w:t>T</w:t>
       </w:r>
       <w:r>
         <w:t>asks and sub-tasks</w:t>
       </w:r>
-      <w:bookmarkEnd w:id="44"/>
+      <w:bookmarkEnd w:id="45"/>
     </w:p>
     <w:p>
       <w:r>
@@ -5598,14 +6528,14 @@
       <w:pPr>
         <w:pStyle w:val="Heading2"/>
       </w:pPr>
-      <w:bookmarkStart w:id="45" w:name="_Toc472189646"/>
+      <w:bookmarkStart w:id="46" w:name="_Toc472246584"/>
       <w:r>
         <w:t>G</w:t>
       </w:r>
       <w:r>
         <w:t>antt chart</w:t>
       </w:r>
-      <w:bookmarkEnd w:id="45"/>
+      <w:bookmarkEnd w:id="46"/>
     </w:p>
     <w:p>
       <w:r>
@@ -5628,7 +6558,7 @@
           <w:lang w:eastAsia="en-GB"/>
         </w:rPr>
         <w:drawing>
-          <wp:anchor distT="0" distB="0" distL="114300" distR="114300" simplePos="0" relativeHeight="251663360" behindDoc="1" locked="0" layoutInCell="1" allowOverlap="1" wp14:anchorId="333EAC51" wp14:editId="06658136">
+          <wp:anchor distT="0" distB="0" distL="114300" distR="114300" simplePos="0" relativeHeight="251663360" behindDoc="1" locked="0" layoutInCell="1" allowOverlap="1" wp14:anchorId="5CE26292" wp14:editId="73EC59F8">
             <wp:simplePos x="0" y="0"/>
             <wp:positionH relativeFrom="margin">
               <wp:posOffset>504908</wp:posOffset>
@@ -5661,7 +6591,7 @@
                     </pic:cNvPicPr>
                   </pic:nvPicPr>
                   <pic:blipFill>
-                    <a:blip r:embed="rId10">
+                    <a:blip r:embed="rId12">
                       <a:extLst>
                         <a:ext uri="{28A0092B-C50C-407E-A947-70E740481C1C}">
                           <a14:useLocalDpi xmlns:a14="http://schemas.microsoft.com/office/drawing/2010/main" val="0"/>
@@ -5729,7 +6659,7 @@
       <w:pPr>
         <w:pStyle w:val="Heading2"/>
       </w:pPr>
-      <w:bookmarkStart w:id="46" w:name="_Toc472189647"/>
+      <w:bookmarkStart w:id="47" w:name="_Toc472246585"/>
       <w:r>
         <w:lastRenderedPageBreak/>
         <w:t>P</w:t>
@@ -5737,7 +6667,7 @@
       <w:r>
         <w:t>rocess description</w:t>
       </w:r>
-      <w:bookmarkEnd w:id="46"/>
+      <w:bookmarkEnd w:id="47"/>
     </w:p>
     <w:p>
       <w:r>
@@ -5777,12 +6707,12 @@
       <w:pPr>
         <w:pStyle w:val="Heading1"/>
       </w:pPr>
-      <w:bookmarkStart w:id="47" w:name="_Toc472189648"/>
+      <w:bookmarkStart w:id="48" w:name="_Toc472246586"/>
       <w:r>
         <w:lastRenderedPageBreak/>
         <w:t>Playtesting</w:t>
       </w:r>
-      <w:bookmarkEnd w:id="47"/>
+      <w:bookmarkEnd w:id="48"/>
     </w:p>
     <w:p>
       <w:r>
@@ -5793,11 +6723,11 @@
       <w:pPr>
         <w:pStyle w:val="Heading2"/>
       </w:pPr>
-      <w:bookmarkStart w:id="48" w:name="_Toc472189649"/>
+      <w:bookmarkStart w:id="49" w:name="_Toc472246587"/>
       <w:r>
         <w:t>Method</w:t>
       </w:r>
-      <w:bookmarkEnd w:id="48"/>
+      <w:bookmarkEnd w:id="49"/>
     </w:p>
     <w:p>
       <w:r>
@@ -5808,11 +6738,11 @@
       <w:pPr>
         <w:pStyle w:val="Heading2"/>
       </w:pPr>
-      <w:bookmarkStart w:id="49" w:name="_Toc472189650"/>
+      <w:bookmarkStart w:id="50" w:name="_Toc472246588"/>
       <w:r>
         <w:t>Outcomes</w:t>
       </w:r>
-      <w:bookmarkEnd w:id="49"/>
+      <w:bookmarkEnd w:id="50"/>
     </w:p>
     <w:p>
       <w:r>
@@ -5871,14 +6801,14 @@
       <w:pPr>
         <w:pStyle w:val="Heading2"/>
       </w:pPr>
-      <w:bookmarkStart w:id="50" w:name="_Toc472189651"/>
+      <w:bookmarkStart w:id="51" w:name="_Toc472246589"/>
       <w:r>
         <w:t>Expected R</w:t>
       </w:r>
       <w:r>
         <w:t>esults</w:t>
       </w:r>
-      <w:bookmarkEnd w:id="50"/>
+      <w:bookmarkEnd w:id="51"/>
     </w:p>
     <w:p>
       <w:r>
@@ -5892,11 +6822,11 @@
       <w:pPr>
         <w:pStyle w:val="Heading2"/>
       </w:pPr>
-      <w:bookmarkStart w:id="51" w:name="_Toc472189652"/>
+      <w:bookmarkStart w:id="52" w:name="_Toc472246590"/>
       <w:r>
         <w:t>Final Thoughts</w:t>
       </w:r>
-      <w:bookmarkEnd w:id="51"/>
+      <w:bookmarkEnd w:id="52"/>
     </w:p>
     <w:p>
       <w:r>
@@ -5918,12 +6848,12 @@
       <w:pPr>
         <w:pStyle w:val="Heading1"/>
       </w:pPr>
-      <w:bookmarkStart w:id="52" w:name="_Toc472189653"/>
+      <w:bookmarkStart w:id="53" w:name="_Toc472246591"/>
       <w:r>
         <w:lastRenderedPageBreak/>
         <w:t>Appendix 1 - Survey Template</w:t>
       </w:r>
-      <w:bookmarkEnd w:id="52"/>
+      <w:bookmarkEnd w:id="53"/>
     </w:p>
     <w:tbl>
       <w:tblPr>
@@ -5959,17 +6889,18 @@
       <w:pPr>
         <w:pStyle w:val="Heading1"/>
       </w:pPr>
-      <w:bookmarkStart w:id="53" w:name="_Toc472177140"/>
-      <w:bookmarkStart w:id="54" w:name="_Toc472177200"/>
-      <w:bookmarkStart w:id="55" w:name="_Toc472177260"/>
-      <w:bookmarkStart w:id="56" w:name="_Toc472189654"/>
+      <w:bookmarkStart w:id="54" w:name="_Toc472177140"/>
+      <w:bookmarkStart w:id="55" w:name="_Toc472177200"/>
+      <w:bookmarkStart w:id="56" w:name="_Toc472177260"/>
+      <w:bookmarkStart w:id="57" w:name="_Toc472189654"/>
+      <w:bookmarkStart w:id="58" w:name="_Toc472246592"/>
       <w:r>
         <w:rPr>
           <w:noProof/>
           <w:lang w:eastAsia="en-GB"/>
         </w:rPr>
         <w:drawing>
-          <wp:anchor distT="0" distB="0" distL="114300" distR="114300" simplePos="0" relativeHeight="251661312" behindDoc="1" locked="0" layoutInCell="1" allowOverlap="1" wp14:anchorId="5E86481A" wp14:editId="6089094D">
+          <wp:anchor distT="0" distB="0" distL="114300" distR="114300" simplePos="0" relativeHeight="251661312" behindDoc="1" locked="0" layoutInCell="1" allowOverlap="1" wp14:anchorId="4D44849E" wp14:editId="58A06F3F">
             <wp:simplePos x="0" y="0"/>
             <wp:positionH relativeFrom="margin">
               <wp:align>right</wp:align>
@@ -6002,7 +6933,7 @@
                     </pic:cNvPicPr>
                   </pic:nvPicPr>
                   <pic:blipFill>
-                    <a:blip r:embed="rId11">
+                    <a:blip r:embed="rId13">
                       <a:extLst>
                         <a:ext uri="{28A0092B-C50C-407E-A947-70E740481C1C}">
                           <a14:useLocalDpi xmlns:a14="http://schemas.microsoft.com/office/drawing/2010/main" val="0"/>
@@ -6042,47 +6973,52 @@
       <w:r>
         <w:t>Level Design Survey?</w:t>
       </w:r>
-      <w:bookmarkEnd w:id="53"/>
       <w:bookmarkEnd w:id="54"/>
       <w:bookmarkEnd w:id="55"/>
       <w:bookmarkEnd w:id="56"/>
-    </w:p>
-    <w:p>
-      <w:r>
-        <w:t>Please take a few minutes to fill out this survey and please you the back of the survey to write down any opinions you have while playing.</w:t>
-      </w:r>
-    </w:p>
-    <w:p>
-      <w:pPr>
-        <w:pStyle w:val="Heading2"/>
-      </w:pPr>
-      <w:bookmarkStart w:id="57" w:name="_Toc472177141"/>
-      <w:bookmarkStart w:id="58" w:name="_Toc472177201"/>
-      <w:bookmarkStart w:id="59" w:name="_Toc472177261"/>
-      <w:bookmarkStart w:id="60" w:name="_Toc472189655"/>
-      <w:r>
-        <w:t>Level Aspects</w:t>
-      </w:r>
       <w:bookmarkEnd w:id="57"/>
       <w:bookmarkEnd w:id="58"/>
+    </w:p>
+    <w:p>
+      <w:r>
+        <w:t>Please take a few minutes to fill out this survey and please you the back of the survey to write down any opinions you have while playing.</w:t>
+      </w:r>
+    </w:p>
+    <w:p>
+      <w:pPr>
+        <w:pStyle w:val="Heading2"/>
+      </w:pPr>
+      <w:bookmarkStart w:id="59" w:name="_Toc472177141"/>
+      <w:bookmarkStart w:id="60" w:name="_Toc472177201"/>
+      <w:bookmarkStart w:id="61" w:name="_Toc472177261"/>
+      <w:bookmarkStart w:id="62" w:name="_Toc472189655"/>
+      <w:bookmarkStart w:id="63" w:name="_Toc472246593"/>
+      <w:r>
+        <w:t>Level Aspects</w:t>
+      </w:r>
       <w:bookmarkEnd w:id="59"/>
       <w:bookmarkEnd w:id="60"/>
-    </w:p>
-    <w:p>
-      <w:pPr>
-        <w:pStyle w:val="Heading3"/>
-      </w:pPr>
-      <w:bookmarkStart w:id="61" w:name="_Toc472177142"/>
-      <w:bookmarkStart w:id="62" w:name="_Toc472177202"/>
-      <w:bookmarkStart w:id="63" w:name="_Toc472177262"/>
-      <w:bookmarkStart w:id="64" w:name="_Toc472189656"/>
-      <w:r>
-        <w:t>How immersive did you find the environment?</w:t>
-      </w:r>
       <w:bookmarkEnd w:id="61"/>
       <w:bookmarkEnd w:id="62"/>
       <w:bookmarkEnd w:id="63"/>
+    </w:p>
+    <w:p>
+      <w:pPr>
+        <w:pStyle w:val="Heading3"/>
+      </w:pPr>
+      <w:bookmarkStart w:id="64" w:name="_Toc472177142"/>
+      <w:bookmarkStart w:id="65" w:name="_Toc472177202"/>
+      <w:bookmarkStart w:id="66" w:name="_Toc472177262"/>
+      <w:bookmarkStart w:id="67" w:name="_Toc472189656"/>
+      <w:bookmarkStart w:id="68" w:name="_Toc472246594"/>
+      <w:r>
+        <w:t>How immersive did you find the environment?</w:t>
+      </w:r>
       <w:bookmarkEnd w:id="64"/>
+      <w:bookmarkEnd w:id="65"/>
+      <w:bookmarkEnd w:id="66"/>
+      <w:bookmarkEnd w:id="67"/>
+      <w:bookmarkEnd w:id="68"/>
     </w:p>
     <w:p>
       <w:pPr>
@@ -6187,17 +7123,19 @@
       <w:pPr>
         <w:pStyle w:val="Heading3"/>
       </w:pPr>
-      <w:bookmarkStart w:id="65" w:name="_Toc472177143"/>
-      <w:bookmarkStart w:id="66" w:name="_Toc472177203"/>
-      <w:bookmarkStart w:id="67" w:name="_Toc472177263"/>
-      <w:bookmarkStart w:id="68" w:name="_Toc472189657"/>
+      <w:bookmarkStart w:id="69" w:name="_Toc472177143"/>
+      <w:bookmarkStart w:id="70" w:name="_Toc472177203"/>
+      <w:bookmarkStart w:id="71" w:name="_Toc472177263"/>
+      <w:bookmarkStart w:id="72" w:name="_Toc472189657"/>
+      <w:bookmarkStart w:id="73" w:name="_Toc472246595"/>
       <w:r>
         <w:t>What keywords/phrases would describe the three-part quest?</w:t>
       </w:r>
-      <w:bookmarkEnd w:id="65"/>
-      <w:bookmarkEnd w:id="66"/>
-      <w:bookmarkEnd w:id="67"/>
-      <w:bookmarkEnd w:id="68"/>
+      <w:bookmarkEnd w:id="69"/>
+      <w:bookmarkEnd w:id="70"/>
+      <w:bookmarkEnd w:id="71"/>
+      <w:bookmarkEnd w:id="72"/>
+      <w:bookmarkEnd w:id="73"/>
     </w:p>
     <w:p>
       <w:pPr>
@@ -6345,17 +7283,19 @@
       <w:pPr>
         <w:pStyle w:val="Heading3"/>
       </w:pPr>
-      <w:bookmarkStart w:id="69" w:name="_Toc472177144"/>
-      <w:bookmarkStart w:id="70" w:name="_Toc472177204"/>
-      <w:bookmarkStart w:id="71" w:name="_Toc472177264"/>
-      <w:bookmarkStart w:id="72" w:name="_Toc472189658"/>
+      <w:bookmarkStart w:id="74" w:name="_Toc472177144"/>
+      <w:bookmarkStart w:id="75" w:name="_Toc472177204"/>
+      <w:bookmarkStart w:id="76" w:name="_Toc472177264"/>
+      <w:bookmarkStart w:id="77" w:name="_Toc472189658"/>
+      <w:bookmarkStart w:id="78" w:name="_Toc472246596"/>
       <w:r>
         <w:t>How easy was it to start and complete the quest?</w:t>
       </w:r>
-      <w:bookmarkEnd w:id="69"/>
-      <w:bookmarkEnd w:id="70"/>
-      <w:bookmarkEnd w:id="71"/>
-      <w:bookmarkEnd w:id="72"/>
+      <w:bookmarkEnd w:id="74"/>
+      <w:bookmarkEnd w:id="75"/>
+      <w:bookmarkEnd w:id="76"/>
+      <w:bookmarkEnd w:id="77"/>
+      <w:bookmarkEnd w:id="78"/>
     </w:p>
     <w:p>
       <w:pPr>
@@ -6432,33 +7372,37 @@
       <w:pPr>
         <w:pStyle w:val="Heading2"/>
       </w:pPr>
-      <w:bookmarkStart w:id="73" w:name="_Toc472177145"/>
-      <w:bookmarkStart w:id="74" w:name="_Toc472177205"/>
-      <w:bookmarkStart w:id="75" w:name="_Toc472177265"/>
-      <w:bookmarkStart w:id="76" w:name="_Toc472189659"/>
+      <w:bookmarkStart w:id="79" w:name="_Toc472177145"/>
+      <w:bookmarkStart w:id="80" w:name="_Toc472177205"/>
+      <w:bookmarkStart w:id="81" w:name="_Toc472177265"/>
+      <w:bookmarkStart w:id="82" w:name="_Toc472189659"/>
+      <w:bookmarkStart w:id="83" w:name="_Toc472246597"/>
       <w:r>
         <w:t>General Questions</w:t>
       </w:r>
-      <w:bookmarkEnd w:id="73"/>
-      <w:bookmarkEnd w:id="74"/>
-      <w:bookmarkEnd w:id="75"/>
-      <w:bookmarkEnd w:id="76"/>
-    </w:p>
-    <w:p>
-      <w:pPr>
-        <w:pStyle w:val="Heading3"/>
-      </w:pPr>
-      <w:bookmarkStart w:id="77" w:name="_Toc472177146"/>
-      <w:bookmarkStart w:id="78" w:name="_Toc472177206"/>
-      <w:bookmarkStart w:id="79" w:name="_Toc472177266"/>
-      <w:bookmarkStart w:id="80" w:name="_Toc472189660"/>
-      <w:r>
-        <w:t>Would a game world full of smaller quests like this be fun?</w:t>
-      </w:r>
-      <w:bookmarkEnd w:id="77"/>
-      <w:bookmarkEnd w:id="78"/>
       <w:bookmarkEnd w:id="79"/>
       <w:bookmarkEnd w:id="80"/>
+      <w:bookmarkEnd w:id="81"/>
+      <w:bookmarkEnd w:id="82"/>
+      <w:bookmarkEnd w:id="83"/>
+    </w:p>
+    <w:p>
+      <w:pPr>
+        <w:pStyle w:val="Heading3"/>
+      </w:pPr>
+      <w:bookmarkStart w:id="84" w:name="_Toc472177146"/>
+      <w:bookmarkStart w:id="85" w:name="_Toc472177206"/>
+      <w:bookmarkStart w:id="86" w:name="_Toc472177266"/>
+      <w:bookmarkStart w:id="87" w:name="_Toc472189660"/>
+      <w:bookmarkStart w:id="88" w:name="_Toc472246598"/>
+      <w:r>
+        <w:t>Would a game world full of smaller quests like this be fun?</w:t>
+      </w:r>
+      <w:bookmarkEnd w:id="84"/>
+      <w:bookmarkEnd w:id="85"/>
+      <w:bookmarkEnd w:id="86"/>
+      <w:bookmarkEnd w:id="87"/>
+      <w:bookmarkEnd w:id="88"/>
     </w:p>
     <w:p>
       <w:pPr>
@@ -6509,17 +7453,19 @@
       <w:pPr>
         <w:pStyle w:val="Heading3"/>
       </w:pPr>
-      <w:bookmarkStart w:id="81" w:name="_Toc472177147"/>
-      <w:bookmarkStart w:id="82" w:name="_Toc472177207"/>
-      <w:bookmarkStart w:id="83" w:name="_Toc472177267"/>
-      <w:bookmarkStart w:id="84" w:name="_Toc472189661"/>
+      <w:bookmarkStart w:id="89" w:name="_Toc472177147"/>
+      <w:bookmarkStart w:id="90" w:name="_Toc472177207"/>
+      <w:bookmarkStart w:id="91" w:name="_Toc472177267"/>
+      <w:bookmarkStart w:id="92" w:name="_Toc472189661"/>
+      <w:bookmarkStart w:id="93" w:name="_Toc472246599"/>
       <w:r>
         <w:t>Do small dialogs meet your need in explaining the narrative of the quest?</w:t>
       </w:r>
-      <w:bookmarkEnd w:id="81"/>
-      <w:bookmarkEnd w:id="82"/>
-      <w:bookmarkEnd w:id="83"/>
-      <w:bookmarkEnd w:id="84"/>
+      <w:bookmarkEnd w:id="89"/>
+      <w:bookmarkEnd w:id="90"/>
+      <w:bookmarkEnd w:id="91"/>
+      <w:bookmarkEnd w:id="92"/>
+      <w:bookmarkEnd w:id="93"/>
     </w:p>
     <w:p>
       <w:pPr>
@@ -6570,17 +7516,19 @@
       <w:pPr>
         <w:pStyle w:val="Heading3"/>
       </w:pPr>
-      <w:bookmarkStart w:id="85" w:name="_Toc472177148"/>
-      <w:bookmarkStart w:id="86" w:name="_Toc472177208"/>
-      <w:bookmarkStart w:id="87" w:name="_Toc472177268"/>
-      <w:bookmarkStart w:id="88" w:name="_Toc472189662"/>
+      <w:bookmarkStart w:id="94" w:name="_Toc472177148"/>
+      <w:bookmarkStart w:id="95" w:name="_Toc472177208"/>
+      <w:bookmarkStart w:id="96" w:name="_Toc472177268"/>
+      <w:bookmarkStart w:id="97" w:name="_Toc472189662"/>
+      <w:bookmarkStart w:id="98" w:name="_Toc472246600"/>
       <w:r>
         <w:t>Was the user interface intrusive?</w:t>
       </w:r>
-      <w:bookmarkEnd w:id="85"/>
-      <w:bookmarkEnd w:id="86"/>
-      <w:bookmarkEnd w:id="87"/>
-      <w:bookmarkEnd w:id="88"/>
+      <w:bookmarkEnd w:id="94"/>
+      <w:bookmarkEnd w:id="95"/>
+      <w:bookmarkEnd w:id="96"/>
+      <w:bookmarkEnd w:id="97"/>
+      <w:bookmarkEnd w:id="98"/>
     </w:p>
     <w:p>
       <w:pPr>
@@ -6631,17 +7579,19 @@
       <w:pPr>
         <w:pStyle w:val="Heading3"/>
       </w:pPr>
-      <w:bookmarkStart w:id="89" w:name="_Toc472177149"/>
-      <w:bookmarkStart w:id="90" w:name="_Toc472177209"/>
-      <w:bookmarkStart w:id="91" w:name="_Toc472177269"/>
-      <w:bookmarkStart w:id="92" w:name="_Toc472189663"/>
+      <w:bookmarkStart w:id="99" w:name="_Toc472177149"/>
+      <w:bookmarkStart w:id="100" w:name="_Toc472177209"/>
+      <w:bookmarkStart w:id="101" w:name="_Toc472177269"/>
+      <w:bookmarkStart w:id="102" w:name="_Toc472189663"/>
+      <w:bookmarkStart w:id="103" w:name="_Toc472246601"/>
       <w:r>
         <w:t>How easy was it to defeat the enemies in the final sequence?</w:t>
       </w:r>
-      <w:bookmarkEnd w:id="89"/>
-      <w:bookmarkEnd w:id="90"/>
-      <w:bookmarkEnd w:id="91"/>
-      <w:bookmarkEnd w:id="92"/>
+      <w:bookmarkEnd w:id="99"/>
+      <w:bookmarkEnd w:id="100"/>
+      <w:bookmarkEnd w:id="101"/>
+      <w:bookmarkEnd w:id="102"/>
+      <w:bookmarkEnd w:id="103"/>
     </w:p>
     <w:tbl>
       <w:tblPr>
@@ -6867,17 +7817,19 @@
       <w:pPr>
         <w:pStyle w:val="Heading3"/>
       </w:pPr>
-      <w:bookmarkStart w:id="93" w:name="_Toc472177150"/>
-      <w:bookmarkStart w:id="94" w:name="_Toc472177210"/>
-      <w:bookmarkStart w:id="95" w:name="_Toc472177270"/>
-      <w:bookmarkStart w:id="96" w:name="_Toc472189664"/>
+      <w:bookmarkStart w:id="104" w:name="_Toc472177150"/>
+      <w:bookmarkStart w:id="105" w:name="_Toc472177210"/>
+      <w:bookmarkStart w:id="106" w:name="_Toc472177270"/>
+      <w:bookmarkStart w:id="107" w:name="_Toc472189664"/>
+      <w:bookmarkStart w:id="108" w:name="_Toc472246602"/>
       <w:r>
         <w:t>How long did it take to find the clues?</w:t>
       </w:r>
-      <w:bookmarkEnd w:id="93"/>
-      <w:bookmarkEnd w:id="94"/>
-      <w:bookmarkEnd w:id="95"/>
-      <w:bookmarkEnd w:id="96"/>
+      <w:bookmarkEnd w:id="104"/>
+      <w:bookmarkEnd w:id="105"/>
+      <w:bookmarkEnd w:id="106"/>
+      <w:bookmarkEnd w:id="107"/>
+      <w:bookmarkEnd w:id="108"/>
     </w:p>
     <w:p>
       <w:pPr>
@@ -6977,17 +7929,19 @@
       <w:pPr>
         <w:pStyle w:val="Heading3"/>
       </w:pPr>
-      <w:bookmarkStart w:id="97" w:name="_Toc472177151"/>
-      <w:bookmarkStart w:id="98" w:name="_Toc472177211"/>
-      <w:bookmarkStart w:id="99" w:name="_Toc472177271"/>
-      <w:bookmarkStart w:id="100" w:name="_Toc472189665"/>
+      <w:bookmarkStart w:id="109" w:name="_Toc472177151"/>
+      <w:bookmarkStart w:id="110" w:name="_Toc472177211"/>
+      <w:bookmarkStart w:id="111" w:name="_Toc472177271"/>
+      <w:bookmarkStart w:id="112" w:name="_Toc472189665"/>
+      <w:bookmarkStart w:id="113" w:name="_Toc472246603"/>
       <w:r>
         <w:t>How helpful was the music in establishing the setting for the game?</w:t>
       </w:r>
-      <w:bookmarkEnd w:id="97"/>
-      <w:bookmarkEnd w:id="98"/>
-      <w:bookmarkEnd w:id="99"/>
-      <w:bookmarkEnd w:id="100"/>
+      <w:bookmarkEnd w:id="109"/>
+      <w:bookmarkEnd w:id="110"/>
+      <w:bookmarkEnd w:id="111"/>
+      <w:bookmarkEnd w:id="112"/>
+      <w:bookmarkEnd w:id="113"/>
     </w:p>
     <w:tbl>
       <w:tblPr>
@@ -7211,8 +8165,31 @@
     </w:tbl>
     <w:p/>
     <w:p/>
+    <w:p/>
+    <w:p>
+      <w:pPr>
+        <w:pStyle w:val="Heading1"/>
+      </w:pPr>
+      <w:r>
+        <w:lastRenderedPageBreak/>
+        <w:t>Appendix 2</w:t>
+      </w:r>
+      <w:r>
+        <w:t xml:space="preserve"> </w:t>
+      </w:r>
+      <w:r>
+        <w:t>–</w:t>
+      </w:r>
+      <w:r>
+        <w:t xml:space="preserve"> </w:t>
+      </w:r>
+      <w:r>
+        <w:t>General Screenshots</w:t>
+      </w:r>
+    </w:p>
+    <w:p/>
     <w:sectPr>
-      <w:footerReference w:type="default" r:id="rId12"/>
+      <w:footerReference w:type="default" r:id="rId14"/>
       <w:pgSz w:w="12240" w:h="15840"/>
       <w:pgMar w:top="720" w:right="720" w:bottom="720" w:left="720" w:header="720" w:footer="720" w:gutter="0"/>
       <w:pgNumType w:start="0"/>
@@ -7271,7 +8248,7 @@
       <w:rPr>
         <w:noProof/>
       </w:rPr>
-      <w:t>5</w:t>
+      <w:t>14</w:t>
     </w:r>
     <w:r>
       <w:fldChar w:fldCharType="end"/>
@@ -9352,7 +10329,6 @@
   <w:style w:type="character" w:default="1" w:styleId="DefaultParagraphFont">
     <w:name w:val="Default Paragraph Font"/>
     <w:uiPriority w:val="1"/>
-    <w:semiHidden/>
     <w:unhideWhenUsed/>
   </w:style>
   <w:style w:type="table" w:default="1" w:styleId="TableNormal">
@@ -10622,7 +11598,7 @@
 </file>
 
 <file path=customXml/itemProps1.xml><?xml version="1.0" encoding="utf-8"?>
-<ds:datastoreItem xmlns:ds="http://schemas.openxmlformats.org/officeDocument/2006/customXml" ds:itemID="{BF25A55E-7D86-46B0-A1CC-3ED0CA6D02C3}">
+<ds:datastoreItem xmlns:ds="http://schemas.openxmlformats.org/officeDocument/2006/customXml" ds:itemID="{BF1D7373-6622-4138-A74C-22811E72925F}">
   <ds:schemaRefs>
     <ds:schemaRef ds:uri="http://schemas.openxmlformats.org/officeDocument/2006/bibliography"/>
   </ds:schemaRefs>

</xml_diff>

<commit_message>
finished all points in #3
</commit_message>
<xml_diff>
--- a/Level Design Report.docx
+++ b/Level Design Report.docx
@@ -16,13 +16,15 @@
       <w:bookmarkStart w:id="2" w:name="_Toc318188327"/>
       <w:bookmarkStart w:id="3" w:name="_Toc318188227"/>
       <w:bookmarkStart w:id="4" w:name="_Toc321147149"/>
+      <w:bookmarkStart w:id="5" w:name="_GoBack"/>
+      <w:bookmarkEnd w:id="5"/>
       <w:r>
         <w:rPr>
           <w:noProof/>
           <w:lang w:eastAsia="en-GB"/>
         </w:rPr>
         <w:drawing>
-          <wp:inline distT="0" distB="0" distL="0" distR="0" wp14:anchorId="116C93E9" wp14:editId="0D731801">
+          <wp:inline distT="0" distB="0" distL="0" distR="0" wp14:anchorId="0BB6E2CB" wp14:editId="02273B79">
             <wp:extent cx="5982446" cy="7110248"/>
             <wp:effectExtent l="133350" t="114300" r="132715" b="167005"/>
             <wp:docPr id="2" name="Picture 2"/>
@@ -138,12 +140,7 @@
         <w:t xml:space="preserve"> </w:t>
       </w:r>
       <w:r>
-        <w:t>10/01/201</w:t>
-      </w:r>
-      <w:bookmarkStart w:id="5" w:name="_GoBack"/>
-      <w:bookmarkEnd w:id="5"/>
-      <w:r>
-        <w:t>7</w:t>
+        <w:t>10/01/2017</w:t>
       </w:r>
     </w:p>
     <w:sdt>
@@ -197,7 +194,7 @@
           <w:r>
             <w:fldChar w:fldCharType="separate"/>
           </w:r>
-          <w:hyperlink w:anchor="_Toc472246544" w:history="1">
+          <w:hyperlink w:anchor="_Toc472253443" w:history="1">
             <w:r>
               <w:rPr>
                 <w:rStyle w:val="Hyperlink"/>
@@ -224,7 +221,7 @@
                 <w:noProof/>
                 <w:webHidden/>
               </w:rPr>
-              <w:instrText xml:space="preserve"> PAGEREF _Toc472246544 \h </w:instrText>
+              <w:instrText xml:space="preserve"> PAGEREF _Toc472253443 \h </w:instrText>
             </w:r>
             <w:r>
               <w:rPr>
@@ -267,7 +264,7 @@
               <w:lang w:eastAsia="en-GB"/>
             </w:rPr>
           </w:pPr>
-          <w:hyperlink w:anchor="_Toc472246545" w:history="1">
+          <w:hyperlink w:anchor="_Toc472253444" w:history="1">
             <w:r>
               <w:rPr>
                 <w:rStyle w:val="Hyperlink"/>
@@ -294,7 +291,7 @@
                 <w:noProof/>
                 <w:webHidden/>
               </w:rPr>
-              <w:instrText xml:space="preserve"> PAGEREF _Toc472246545 \h </w:instrText>
+              <w:instrText xml:space="preserve"> PAGEREF _Toc472253444 \h </w:instrText>
             </w:r>
             <w:r>
               <w:rPr>
@@ -337,7 +334,7 @@
               <w:lang w:eastAsia="en-GB"/>
             </w:rPr>
           </w:pPr>
-          <w:hyperlink w:anchor="_Toc472246546" w:history="1">
+          <w:hyperlink w:anchor="_Toc472253445" w:history="1">
             <w:r>
               <w:rPr>
                 <w:rStyle w:val="Hyperlink"/>
@@ -364,7 +361,7 @@
                 <w:noProof/>
                 <w:webHidden/>
               </w:rPr>
-              <w:instrText xml:space="preserve"> PAGEREF _Toc472246546 \h </w:instrText>
+              <w:instrText xml:space="preserve"> PAGEREF _Toc472253445 \h </w:instrText>
             </w:r>
             <w:r>
               <w:rPr>
@@ -409,7 +406,7 @@
               <w:lang w:eastAsia="en-GB"/>
             </w:rPr>
           </w:pPr>
-          <w:hyperlink w:anchor="_Toc472246547" w:history="1">
+          <w:hyperlink w:anchor="_Toc472253446" w:history="1">
             <w:r>
               <w:rPr>
                 <w:rStyle w:val="Hyperlink"/>
@@ -436,7 +433,7 @@
                 <w:noProof/>
                 <w:webHidden/>
               </w:rPr>
-              <w:instrText xml:space="preserve"> PAGEREF _Toc472246547 \h </w:instrText>
+              <w:instrText xml:space="preserve"> PAGEREF _Toc472253446 \h </w:instrText>
             </w:r>
             <w:r>
               <w:rPr>
@@ -481,7 +478,7 @@
               <w:lang w:eastAsia="en-GB"/>
             </w:rPr>
           </w:pPr>
-          <w:hyperlink w:anchor="_Toc472246548" w:history="1">
+          <w:hyperlink w:anchor="_Toc472253447" w:history="1">
             <w:r>
               <w:rPr>
                 <w:rStyle w:val="Hyperlink"/>
@@ -508,7 +505,7 @@
                 <w:noProof/>
                 <w:webHidden/>
               </w:rPr>
-              <w:instrText xml:space="preserve"> PAGEREF _Toc472246548 \h </w:instrText>
+              <w:instrText xml:space="preserve"> PAGEREF _Toc472253447 \h </w:instrText>
             </w:r>
             <w:r>
               <w:rPr>
@@ -553,7 +550,7 @@
               <w:lang w:eastAsia="en-GB"/>
             </w:rPr>
           </w:pPr>
-          <w:hyperlink w:anchor="_Toc472246549" w:history="1">
+          <w:hyperlink w:anchor="_Toc472253448" w:history="1">
             <w:r>
               <w:rPr>
                 <w:rStyle w:val="Hyperlink"/>
@@ -580,7 +577,7 @@
                 <w:noProof/>
                 <w:webHidden/>
               </w:rPr>
-              <w:instrText xml:space="preserve"> PAGEREF _Toc472246549 \h </w:instrText>
+              <w:instrText xml:space="preserve"> PAGEREF _Toc472253448 \h </w:instrText>
             </w:r>
             <w:r>
               <w:rPr>
@@ -623,7 +620,7 @@
               <w:lang w:eastAsia="en-GB"/>
             </w:rPr>
           </w:pPr>
-          <w:hyperlink w:anchor="_Toc472246550" w:history="1">
+          <w:hyperlink w:anchor="_Toc472253449" w:history="1">
             <w:r>
               <w:rPr>
                 <w:rStyle w:val="Hyperlink"/>
@@ -650,7 +647,7 @@
                 <w:noProof/>
                 <w:webHidden/>
               </w:rPr>
-              <w:instrText xml:space="preserve"> PAGEREF _Toc472246550 \h </w:instrText>
+              <w:instrText xml:space="preserve"> PAGEREF _Toc472253449 \h </w:instrText>
             </w:r>
             <w:r>
               <w:rPr>
@@ -693,7 +690,7 @@
               <w:lang w:eastAsia="en-GB"/>
             </w:rPr>
           </w:pPr>
-          <w:hyperlink w:anchor="_Toc472246551" w:history="1">
+          <w:hyperlink w:anchor="_Toc472253450" w:history="1">
             <w:r>
               <w:rPr>
                 <w:rStyle w:val="Hyperlink"/>
@@ -720,7 +717,7 @@
                 <w:noProof/>
                 <w:webHidden/>
               </w:rPr>
-              <w:instrText xml:space="preserve"> PAGEREF _Toc472246551 \h </w:instrText>
+              <w:instrText xml:space="preserve"> PAGEREF _Toc472253450 \h </w:instrText>
             </w:r>
             <w:r>
               <w:rPr>
@@ -765,7 +762,7 @@
               <w:lang w:eastAsia="en-GB"/>
             </w:rPr>
           </w:pPr>
-          <w:hyperlink w:anchor="_Toc472246552" w:history="1">
+          <w:hyperlink w:anchor="_Toc472253451" w:history="1">
             <w:r>
               <w:rPr>
                 <w:rStyle w:val="Hyperlink"/>
@@ -792,7 +789,7 @@
                 <w:noProof/>
                 <w:webHidden/>
               </w:rPr>
-              <w:instrText xml:space="preserve"> PAGEREF _Toc472246552 \h </w:instrText>
+              <w:instrText xml:space="preserve"> PAGEREF _Toc472253451 \h </w:instrText>
             </w:r>
             <w:r>
               <w:rPr>
@@ -837,7 +834,7 @@
               <w:lang w:eastAsia="en-GB"/>
             </w:rPr>
           </w:pPr>
-          <w:hyperlink w:anchor="_Toc472246553" w:history="1">
+          <w:hyperlink w:anchor="_Toc472253452" w:history="1">
             <w:r>
               <w:rPr>
                 <w:rStyle w:val="Hyperlink"/>
@@ -864,7 +861,7 @@
                 <w:noProof/>
                 <w:webHidden/>
               </w:rPr>
-              <w:instrText xml:space="preserve"> PAGEREF _Toc472246553 \h </w:instrText>
+              <w:instrText xml:space="preserve"> PAGEREF _Toc472253452 \h </w:instrText>
             </w:r>
             <w:r>
               <w:rPr>
@@ -909,7 +906,7 @@
               <w:lang w:eastAsia="en-GB"/>
             </w:rPr>
           </w:pPr>
-          <w:hyperlink w:anchor="_Toc472246554" w:history="1">
+          <w:hyperlink w:anchor="_Toc472253453" w:history="1">
             <w:r>
               <w:rPr>
                 <w:rStyle w:val="Hyperlink"/>
@@ -936,7 +933,7 @@
                 <w:noProof/>
                 <w:webHidden/>
               </w:rPr>
-              <w:instrText xml:space="preserve"> PAGEREF _Toc472246554 \h </w:instrText>
+              <w:instrText xml:space="preserve"> PAGEREF _Toc472253453 \h </w:instrText>
             </w:r>
             <w:r>
               <w:rPr>
@@ -981,7 +978,7 @@
               <w:lang w:eastAsia="en-GB"/>
             </w:rPr>
           </w:pPr>
-          <w:hyperlink w:anchor="_Toc472246555" w:history="1">
+          <w:hyperlink w:anchor="_Toc472253454" w:history="1">
             <w:r>
               <w:rPr>
                 <w:rStyle w:val="Hyperlink"/>
@@ -1008,7 +1005,7 @@
                 <w:noProof/>
                 <w:webHidden/>
               </w:rPr>
-              <w:instrText xml:space="preserve"> PAGEREF _Toc472246555 \h </w:instrText>
+              <w:instrText xml:space="preserve"> PAGEREF _Toc472253454 \h </w:instrText>
             </w:r>
             <w:r>
               <w:rPr>
@@ -1028,7 +1025,7 @@
                 <w:noProof/>
                 <w:webHidden/>
               </w:rPr>
-              <w:t>4</w:t>
+              <w:t>5</w:t>
             </w:r>
             <w:r>
               <w:rPr>
@@ -1051,7 +1048,7 @@
               <w:lang w:eastAsia="en-GB"/>
             </w:rPr>
           </w:pPr>
-          <w:hyperlink w:anchor="_Toc472246556" w:history="1">
+          <w:hyperlink w:anchor="_Toc472253455" w:history="1">
             <w:r>
               <w:rPr>
                 <w:rStyle w:val="Hyperlink"/>
@@ -1078,7 +1075,7 @@
                 <w:noProof/>
                 <w:webHidden/>
               </w:rPr>
-              <w:instrText xml:space="preserve"> PAGEREF _Toc472246556 \h </w:instrText>
+              <w:instrText xml:space="preserve"> PAGEREF _Toc472253455 \h </w:instrText>
             </w:r>
             <w:r>
               <w:rPr>
@@ -1123,7 +1120,7 @@
               <w:lang w:eastAsia="en-GB"/>
             </w:rPr>
           </w:pPr>
-          <w:hyperlink w:anchor="_Toc472246557" w:history="1">
+          <w:hyperlink w:anchor="_Toc472253456" w:history="1">
             <w:r>
               <w:rPr>
                 <w:rStyle w:val="Hyperlink"/>
@@ -1150,7 +1147,7 @@
                 <w:noProof/>
                 <w:webHidden/>
               </w:rPr>
-              <w:instrText xml:space="preserve"> PAGEREF _Toc472246557 \h </w:instrText>
+              <w:instrText xml:space="preserve"> PAGEREF _Toc472253456 \h </w:instrText>
             </w:r>
             <w:r>
               <w:rPr>
@@ -1193,7 +1190,7 @@
               <w:lang w:eastAsia="en-GB"/>
             </w:rPr>
           </w:pPr>
-          <w:hyperlink w:anchor="_Toc472246558" w:history="1">
+          <w:hyperlink w:anchor="_Toc472253457" w:history="1">
             <w:r>
               <w:rPr>
                 <w:rStyle w:val="Hyperlink"/>
@@ -1220,7 +1217,7 @@
                 <w:noProof/>
                 <w:webHidden/>
               </w:rPr>
-              <w:instrText xml:space="preserve"> PAGEREF _Toc472246558 \h </w:instrText>
+              <w:instrText xml:space="preserve"> PAGEREF _Toc472253457 \h </w:instrText>
             </w:r>
             <w:r>
               <w:rPr>
@@ -1265,7 +1262,7 @@
               <w:lang w:eastAsia="en-GB"/>
             </w:rPr>
           </w:pPr>
-          <w:hyperlink w:anchor="_Toc472246559" w:history="1">
+          <w:hyperlink w:anchor="_Toc472253458" w:history="1">
             <w:r>
               <w:rPr>
                 <w:rStyle w:val="Hyperlink"/>
@@ -1292,7 +1289,7 @@
                 <w:noProof/>
                 <w:webHidden/>
               </w:rPr>
-              <w:instrText xml:space="preserve"> PAGEREF _Toc472246559 \h </w:instrText>
+              <w:instrText xml:space="preserve"> PAGEREF _Toc472253458 \h </w:instrText>
             </w:r>
             <w:r>
               <w:rPr>
@@ -1337,7 +1334,7 @@
               <w:lang w:eastAsia="en-GB"/>
             </w:rPr>
           </w:pPr>
-          <w:hyperlink w:anchor="_Toc472246560" w:history="1">
+          <w:hyperlink w:anchor="_Toc472253459" w:history="1">
             <w:r>
               <w:rPr>
                 <w:rStyle w:val="Hyperlink"/>
@@ -1364,7 +1361,7 @@
                 <w:noProof/>
                 <w:webHidden/>
               </w:rPr>
-              <w:instrText xml:space="preserve"> PAGEREF _Toc472246560 \h </w:instrText>
+              <w:instrText xml:space="preserve"> PAGEREF _Toc472253459 \h </w:instrText>
             </w:r>
             <w:r>
               <w:rPr>
@@ -1409,7 +1406,7 @@
               <w:lang w:eastAsia="en-GB"/>
             </w:rPr>
           </w:pPr>
-          <w:hyperlink w:anchor="_Toc472246561" w:history="1">
+          <w:hyperlink w:anchor="_Toc472253460" w:history="1">
             <w:r>
               <w:rPr>
                 <w:rStyle w:val="Hyperlink"/>
@@ -1436,7 +1433,7 @@
                 <w:noProof/>
                 <w:webHidden/>
               </w:rPr>
-              <w:instrText xml:space="preserve"> PAGEREF _Toc472246561 \h </w:instrText>
+              <w:instrText xml:space="preserve"> PAGEREF _Toc472253460 \h </w:instrText>
             </w:r>
             <w:r>
               <w:rPr>
@@ -1479,7 +1476,7 @@
               <w:lang w:eastAsia="en-GB"/>
             </w:rPr>
           </w:pPr>
-          <w:hyperlink w:anchor="_Toc472246562" w:history="1">
+          <w:hyperlink w:anchor="_Toc472253461" w:history="1">
             <w:r>
               <w:rPr>
                 <w:rStyle w:val="Hyperlink"/>
@@ -1506,7 +1503,7 @@
                 <w:noProof/>
                 <w:webHidden/>
               </w:rPr>
-              <w:instrText xml:space="preserve"> PAGEREF _Toc472246562 \h </w:instrText>
+              <w:instrText xml:space="preserve"> PAGEREF _Toc472253461 \h </w:instrText>
             </w:r>
             <w:r>
               <w:rPr>
@@ -1549,7 +1546,7 @@
               <w:lang w:eastAsia="en-GB"/>
             </w:rPr>
           </w:pPr>
-          <w:hyperlink w:anchor="_Toc472246563" w:history="1">
+          <w:hyperlink w:anchor="_Toc472253462" w:history="1">
             <w:r>
               <w:rPr>
                 <w:rStyle w:val="Hyperlink"/>
@@ -1576,7 +1573,7 @@
                 <w:noProof/>
                 <w:webHidden/>
               </w:rPr>
-              <w:instrText xml:space="preserve"> PAGEREF _Toc472246563 \h </w:instrText>
+              <w:instrText xml:space="preserve"> PAGEREF _Toc472253462 \h </w:instrText>
             </w:r>
             <w:r>
               <w:rPr>
@@ -1596,7 +1593,7 @@
                 <w:noProof/>
                 <w:webHidden/>
               </w:rPr>
-              <w:t>5</w:t>
+              <w:t>6</w:t>
             </w:r>
             <w:r>
               <w:rPr>
@@ -1621,7 +1618,7 @@
               <w:lang w:eastAsia="en-GB"/>
             </w:rPr>
           </w:pPr>
-          <w:hyperlink w:anchor="_Toc472246564" w:history="1">
+          <w:hyperlink w:anchor="_Toc472253463" w:history="1">
             <w:r>
               <w:rPr>
                 <w:rStyle w:val="Hyperlink"/>
@@ -1648,7 +1645,7 @@
                 <w:noProof/>
                 <w:webHidden/>
               </w:rPr>
-              <w:instrText xml:space="preserve"> PAGEREF _Toc472246564 \h </w:instrText>
+              <w:instrText xml:space="preserve"> PAGEREF _Toc472253463 \h </w:instrText>
             </w:r>
             <w:r>
               <w:rPr>
@@ -1668,7 +1665,7 @@
                 <w:noProof/>
                 <w:webHidden/>
               </w:rPr>
-              <w:t>5</w:t>
+              <w:t>6</w:t>
             </w:r>
             <w:r>
               <w:rPr>
@@ -1693,7 +1690,7 @@
               <w:lang w:eastAsia="en-GB"/>
             </w:rPr>
           </w:pPr>
-          <w:hyperlink w:anchor="_Toc472246565" w:history="1">
+          <w:hyperlink w:anchor="_Toc472253464" w:history="1">
             <w:r>
               <w:rPr>
                 <w:rStyle w:val="Hyperlink"/>
@@ -1720,7 +1717,7 @@
                 <w:noProof/>
                 <w:webHidden/>
               </w:rPr>
-              <w:instrText xml:space="preserve"> PAGEREF _Toc472246565 \h </w:instrText>
+              <w:instrText xml:space="preserve"> PAGEREF _Toc472253464 \h </w:instrText>
             </w:r>
             <w:r>
               <w:rPr>
@@ -1763,7 +1760,7 @@
               <w:lang w:eastAsia="en-GB"/>
             </w:rPr>
           </w:pPr>
-          <w:hyperlink w:anchor="_Toc472246566" w:history="1">
+          <w:hyperlink w:anchor="_Toc472253465" w:history="1">
             <w:r>
               <w:rPr>
                 <w:rStyle w:val="Hyperlink"/>
@@ -1790,7 +1787,7 @@
                 <w:noProof/>
                 <w:webHidden/>
               </w:rPr>
-              <w:instrText xml:space="preserve"> PAGEREF _Toc472246566 \h </w:instrText>
+              <w:instrText xml:space="preserve"> PAGEREF _Toc472253465 \h </w:instrText>
             </w:r>
             <w:r>
               <w:rPr>
@@ -1835,7 +1832,7 @@
               <w:lang w:eastAsia="en-GB"/>
             </w:rPr>
           </w:pPr>
-          <w:hyperlink w:anchor="_Toc472246567" w:history="1">
+          <w:hyperlink w:anchor="_Toc472253466" w:history="1">
             <w:r>
               <w:rPr>
                 <w:rStyle w:val="Hyperlink"/>
@@ -1862,7 +1859,7 @@
                 <w:noProof/>
                 <w:webHidden/>
               </w:rPr>
-              <w:instrText xml:space="preserve"> PAGEREF _Toc472246567 \h </w:instrText>
+              <w:instrText xml:space="preserve"> PAGEREF _Toc472253466 \h </w:instrText>
             </w:r>
             <w:r>
               <w:rPr>
@@ -1907,7 +1904,7 @@
               <w:lang w:eastAsia="en-GB"/>
             </w:rPr>
           </w:pPr>
-          <w:hyperlink w:anchor="_Toc472246568" w:history="1">
+          <w:hyperlink w:anchor="_Toc472253467" w:history="1">
             <w:r>
               <w:rPr>
                 <w:rStyle w:val="Hyperlink"/>
@@ -1934,7 +1931,7 @@
                 <w:noProof/>
                 <w:webHidden/>
               </w:rPr>
-              <w:instrText xml:space="preserve"> PAGEREF _Toc472246568 \h </w:instrText>
+              <w:instrText xml:space="preserve"> PAGEREF _Toc472253467 \h </w:instrText>
             </w:r>
             <w:r>
               <w:rPr>
@@ -1979,7 +1976,7 @@
               <w:lang w:eastAsia="en-GB"/>
             </w:rPr>
           </w:pPr>
-          <w:hyperlink w:anchor="_Toc472246569" w:history="1">
+          <w:hyperlink w:anchor="_Toc472253468" w:history="1">
             <w:r>
               <w:rPr>
                 <w:rStyle w:val="Hyperlink"/>
@@ -2006,7 +2003,7 @@
                 <w:noProof/>
                 <w:webHidden/>
               </w:rPr>
-              <w:instrText xml:space="preserve"> PAGEREF _Toc472246569 \h </w:instrText>
+              <w:instrText xml:space="preserve"> PAGEREF _Toc472253468 \h </w:instrText>
             </w:r>
             <w:r>
               <w:rPr>
@@ -2026,7 +2023,7 @@
                 <w:noProof/>
                 <w:webHidden/>
               </w:rPr>
-              <w:t>6</w:t>
+              <w:t>7</w:t>
             </w:r>
             <w:r>
               <w:rPr>
@@ -2049,7 +2046,7 @@
               <w:lang w:eastAsia="en-GB"/>
             </w:rPr>
           </w:pPr>
-          <w:hyperlink w:anchor="_Toc472246570" w:history="1">
+          <w:hyperlink w:anchor="_Toc472253469" w:history="1">
             <w:r>
               <w:rPr>
                 <w:rStyle w:val="Hyperlink"/>
@@ -2076,7 +2073,7 @@
                 <w:noProof/>
                 <w:webHidden/>
               </w:rPr>
-              <w:instrText xml:space="preserve"> PAGEREF _Toc472246570 \h </w:instrText>
+              <w:instrText xml:space="preserve"> PAGEREF _Toc472253469 \h </w:instrText>
             </w:r>
             <w:r>
               <w:rPr>
@@ -2121,13 +2118,13 @@
               <w:lang w:eastAsia="en-GB"/>
             </w:rPr>
           </w:pPr>
-          <w:hyperlink w:anchor="_Toc472246571" w:history="1">
+          <w:hyperlink w:anchor="_Toc472253470" w:history="1">
             <w:r>
               <w:rPr>
                 <w:rStyle w:val="Hyperlink"/>
                 <w:noProof/>
               </w:rPr>
-              <w:t>Style Reference</w:t>
+              <w:t>Style</w:t>
             </w:r>
             <w:r>
               <w:rPr>
@@ -2148,7 +2145,7 @@
                 <w:noProof/>
                 <w:webHidden/>
               </w:rPr>
-              <w:instrText xml:space="preserve"> PAGEREF _Toc472246571 \h </w:instrText>
+              <w:instrText xml:space="preserve"> PAGEREF _Toc472253470 \h </w:instrText>
             </w:r>
             <w:r>
               <w:rPr>
@@ -2193,7 +2190,7 @@
               <w:lang w:eastAsia="en-GB"/>
             </w:rPr>
           </w:pPr>
-          <w:hyperlink w:anchor="_Toc472246572" w:history="1">
+          <w:hyperlink w:anchor="_Toc472253471" w:history="1">
             <w:r>
               <w:rPr>
                 <w:rStyle w:val="Hyperlink"/>
@@ -2220,7 +2217,7 @@
                 <w:noProof/>
                 <w:webHidden/>
               </w:rPr>
-              <w:instrText xml:space="preserve"> PAGEREF _Toc472246572 \h </w:instrText>
+              <w:instrText xml:space="preserve"> PAGEREF _Toc472253471 \h </w:instrText>
             </w:r>
             <w:r>
               <w:rPr>
@@ -2265,7 +2262,7 @@
               <w:lang w:eastAsia="en-GB"/>
             </w:rPr>
           </w:pPr>
-          <w:hyperlink w:anchor="_Toc472246573" w:history="1">
+          <w:hyperlink w:anchor="_Toc472253472" w:history="1">
             <w:r>
               <w:rPr>
                 <w:rStyle w:val="Hyperlink"/>
@@ -2292,7 +2289,7 @@
                 <w:noProof/>
                 <w:webHidden/>
               </w:rPr>
-              <w:instrText xml:space="preserve"> PAGEREF _Toc472246573 \h </w:instrText>
+              <w:instrText xml:space="preserve"> PAGEREF _Toc472253472 \h </w:instrText>
             </w:r>
             <w:r>
               <w:rPr>
@@ -2335,7 +2332,7 @@
               <w:lang w:eastAsia="en-GB"/>
             </w:rPr>
           </w:pPr>
-          <w:hyperlink w:anchor="_Toc472246574" w:history="1">
+          <w:hyperlink w:anchor="_Toc472253473" w:history="1">
             <w:r>
               <w:rPr>
                 <w:rStyle w:val="Hyperlink"/>
@@ -2362,7 +2359,7 @@
                 <w:noProof/>
                 <w:webHidden/>
               </w:rPr>
-              <w:instrText xml:space="preserve"> PAGEREF _Toc472246574 \h </w:instrText>
+              <w:instrText xml:space="preserve"> PAGEREF _Toc472253473 \h </w:instrText>
             </w:r>
             <w:r>
               <w:rPr>
@@ -2407,7 +2404,7 @@
               <w:lang w:eastAsia="en-GB"/>
             </w:rPr>
           </w:pPr>
-          <w:hyperlink w:anchor="_Toc472246575" w:history="1">
+          <w:hyperlink w:anchor="_Toc472253474" w:history="1">
             <w:r>
               <w:rPr>
                 <w:rStyle w:val="Hyperlink"/>
@@ -2434,7 +2431,7 @@
                 <w:noProof/>
                 <w:webHidden/>
               </w:rPr>
-              <w:instrText xml:space="preserve"> PAGEREF _Toc472246575 \h </w:instrText>
+              <w:instrText xml:space="preserve"> PAGEREF _Toc472253474 \h </w:instrText>
             </w:r>
             <w:r>
               <w:rPr>
@@ -2479,7 +2476,7 @@
               <w:lang w:eastAsia="en-GB"/>
             </w:rPr>
           </w:pPr>
-          <w:hyperlink w:anchor="_Toc472246576" w:history="1">
+          <w:hyperlink w:anchor="_Toc472253475" w:history="1">
             <w:r>
               <w:rPr>
                 <w:rStyle w:val="Hyperlink"/>
@@ -2506,7 +2503,7 @@
                 <w:noProof/>
                 <w:webHidden/>
               </w:rPr>
-              <w:instrText xml:space="preserve"> PAGEREF _Toc472246576 \h </w:instrText>
+              <w:instrText xml:space="preserve"> PAGEREF _Toc472253475 \h </w:instrText>
             </w:r>
             <w:r>
               <w:rPr>
@@ -2551,7 +2548,7 @@
               <w:lang w:eastAsia="en-GB"/>
             </w:rPr>
           </w:pPr>
-          <w:hyperlink w:anchor="_Toc472246577" w:history="1">
+          <w:hyperlink w:anchor="_Toc472253476" w:history="1">
             <w:r>
               <w:rPr>
                 <w:noProof/>
@@ -2571,7 +2568,7 @@
                 <w:noProof/>
                 <w:webHidden/>
               </w:rPr>
-              <w:instrText xml:space="preserve"> PAGEREF _Toc472246577 \h </w:instrText>
+              <w:instrText xml:space="preserve"> PAGEREF _Toc472253476 \h </w:instrText>
             </w:r>
             <w:r>
               <w:rPr>
@@ -2616,7 +2613,7 @@
               <w:lang w:eastAsia="en-GB"/>
             </w:rPr>
           </w:pPr>
-          <w:hyperlink w:anchor="_Toc472246578" w:history="1">
+          <w:hyperlink w:anchor="_Toc472253477" w:history="1">
             <w:r>
               <w:rPr>
                 <w:rStyle w:val="Hyperlink"/>
@@ -2643,7 +2640,7 @@
                 <w:noProof/>
                 <w:webHidden/>
               </w:rPr>
-              <w:instrText xml:space="preserve"> PAGEREF _Toc472246578 \h </w:instrText>
+              <w:instrText xml:space="preserve"> PAGEREF _Toc472253477 \h </w:instrText>
             </w:r>
             <w:r>
               <w:rPr>
@@ -2686,7 +2683,7 @@
               <w:lang w:eastAsia="en-GB"/>
             </w:rPr>
           </w:pPr>
-          <w:hyperlink w:anchor="_Toc472246579" w:history="1">
+          <w:hyperlink w:anchor="_Toc472253478" w:history="1">
             <w:r>
               <w:rPr>
                 <w:rStyle w:val="Hyperlink"/>
@@ -2713,7 +2710,7 @@
                 <w:noProof/>
                 <w:webHidden/>
               </w:rPr>
-              <w:instrText xml:space="preserve"> PAGEREF _Toc472246579 \h </w:instrText>
+              <w:instrText xml:space="preserve"> PAGEREF _Toc472253478 \h </w:instrText>
             </w:r>
             <w:r>
               <w:rPr>
@@ -2756,7 +2753,7 @@
               <w:lang w:eastAsia="en-GB"/>
             </w:rPr>
           </w:pPr>
-          <w:hyperlink w:anchor="_Toc472246580" w:history="1">
+          <w:hyperlink w:anchor="_Toc472253479" w:history="1">
             <w:r>
               <w:rPr>
                 <w:rStyle w:val="Hyperlink"/>
@@ -2783,7 +2780,7 @@
                 <w:noProof/>
                 <w:webHidden/>
               </w:rPr>
-              <w:instrText xml:space="preserve"> PAGEREF _Toc472246580 \h </w:instrText>
+              <w:instrText xml:space="preserve"> PAGEREF _Toc472253479 \h </w:instrText>
             </w:r>
             <w:r>
               <w:rPr>
@@ -2826,7 +2823,7 @@
               <w:lang w:eastAsia="en-GB"/>
             </w:rPr>
           </w:pPr>
-          <w:hyperlink w:anchor="_Toc472246581" w:history="1">
+          <w:hyperlink w:anchor="_Toc472253480" w:history="1">
             <w:r>
               <w:rPr>
                 <w:rStyle w:val="Hyperlink"/>
@@ -2853,7 +2850,7 @@
                 <w:noProof/>
                 <w:webHidden/>
               </w:rPr>
-              <w:instrText xml:space="preserve"> PAGEREF _Toc472246581 \h </w:instrText>
+              <w:instrText xml:space="preserve"> PAGEREF _Toc472253480 \h </w:instrText>
             </w:r>
             <w:r>
               <w:rPr>
@@ -2896,7 +2893,7 @@
               <w:lang w:eastAsia="en-GB"/>
             </w:rPr>
           </w:pPr>
-          <w:hyperlink w:anchor="_Toc472246582" w:history="1">
+          <w:hyperlink w:anchor="_Toc472253481" w:history="1">
             <w:r>
               <w:rPr>
                 <w:rStyle w:val="Hyperlink"/>
@@ -2923,7 +2920,7 @@
                 <w:noProof/>
                 <w:webHidden/>
               </w:rPr>
-              <w:instrText xml:space="preserve"> PAGEREF _Toc472246582 \h </w:instrText>
+              <w:instrText xml:space="preserve"> PAGEREF _Toc472253481 \h </w:instrText>
             </w:r>
             <w:r>
               <w:rPr>
@@ -2966,7 +2963,7 @@
               <w:lang w:eastAsia="en-GB"/>
             </w:rPr>
           </w:pPr>
-          <w:hyperlink w:anchor="_Toc472246583" w:history="1">
+          <w:hyperlink w:anchor="_Toc472253482" w:history="1">
             <w:r>
               <w:rPr>
                 <w:rStyle w:val="Hyperlink"/>
@@ -2993,7 +2990,7 @@
                 <w:noProof/>
                 <w:webHidden/>
               </w:rPr>
-              <w:instrText xml:space="preserve"> PAGEREF _Toc472246583 \h </w:instrText>
+              <w:instrText xml:space="preserve"> PAGEREF _Toc472253482 \h </w:instrText>
             </w:r>
             <w:r>
               <w:rPr>
@@ -3036,7 +3033,7 @@
               <w:lang w:eastAsia="en-GB"/>
             </w:rPr>
           </w:pPr>
-          <w:hyperlink w:anchor="_Toc472246584" w:history="1">
+          <w:hyperlink w:anchor="_Toc472253483" w:history="1">
             <w:r>
               <w:rPr>
                 <w:rStyle w:val="Hyperlink"/>
@@ -3063,7 +3060,7 @@
                 <w:noProof/>
                 <w:webHidden/>
               </w:rPr>
-              <w:instrText xml:space="preserve"> PAGEREF _Toc472246584 \h </w:instrText>
+              <w:instrText xml:space="preserve"> PAGEREF _Toc472253483 \h </w:instrText>
             </w:r>
             <w:r>
               <w:rPr>
@@ -3106,7 +3103,7 @@
               <w:lang w:eastAsia="en-GB"/>
             </w:rPr>
           </w:pPr>
-          <w:hyperlink w:anchor="_Toc472246585" w:history="1">
+          <w:hyperlink w:anchor="_Toc472253484" w:history="1">
             <w:r>
               <w:rPr>
                 <w:rStyle w:val="Hyperlink"/>
@@ -3133,7 +3130,7 @@
                 <w:noProof/>
                 <w:webHidden/>
               </w:rPr>
-              <w:instrText xml:space="preserve"> PAGEREF _Toc472246585 \h </w:instrText>
+              <w:instrText xml:space="preserve"> PAGEREF _Toc472253484 \h </w:instrText>
             </w:r>
             <w:r>
               <w:rPr>
@@ -3176,7 +3173,7 @@
               <w:lang w:eastAsia="en-GB"/>
             </w:rPr>
           </w:pPr>
-          <w:hyperlink w:anchor="_Toc472246586" w:history="1">
+          <w:hyperlink w:anchor="_Toc472253485" w:history="1">
             <w:r>
               <w:rPr>
                 <w:rStyle w:val="Hyperlink"/>
@@ -3203,7 +3200,7 @@
                 <w:noProof/>
                 <w:webHidden/>
               </w:rPr>
-              <w:instrText xml:space="preserve"> PAGEREF _Toc472246586 \h </w:instrText>
+              <w:instrText xml:space="preserve"> PAGEREF _Toc472253485 \h </w:instrText>
             </w:r>
             <w:r>
               <w:rPr>
@@ -3246,7 +3243,7 @@
               <w:lang w:eastAsia="en-GB"/>
             </w:rPr>
           </w:pPr>
-          <w:hyperlink w:anchor="_Toc472246587" w:history="1">
+          <w:hyperlink w:anchor="_Toc472253486" w:history="1">
             <w:r>
               <w:rPr>
                 <w:rStyle w:val="Hyperlink"/>
@@ -3273,7 +3270,7 @@
                 <w:noProof/>
                 <w:webHidden/>
               </w:rPr>
-              <w:instrText xml:space="preserve"> PAGEREF _Toc472246587 \h </w:instrText>
+              <w:instrText xml:space="preserve"> PAGEREF _Toc472253486 \h </w:instrText>
             </w:r>
             <w:r>
               <w:rPr>
@@ -3316,7 +3313,7 @@
               <w:lang w:eastAsia="en-GB"/>
             </w:rPr>
           </w:pPr>
-          <w:hyperlink w:anchor="_Toc472246588" w:history="1">
+          <w:hyperlink w:anchor="_Toc472253487" w:history="1">
             <w:r>
               <w:rPr>
                 <w:rStyle w:val="Hyperlink"/>
@@ -3343,7 +3340,7 @@
                 <w:noProof/>
                 <w:webHidden/>
               </w:rPr>
-              <w:instrText xml:space="preserve"> PAGEREF _Toc472246588 \h </w:instrText>
+              <w:instrText xml:space="preserve"> PAGEREF _Toc472253487 \h </w:instrText>
             </w:r>
             <w:r>
               <w:rPr>
@@ -3386,7 +3383,7 @@
               <w:lang w:eastAsia="en-GB"/>
             </w:rPr>
           </w:pPr>
-          <w:hyperlink w:anchor="_Toc472246589" w:history="1">
+          <w:hyperlink w:anchor="_Toc472253488" w:history="1">
             <w:r>
               <w:rPr>
                 <w:rStyle w:val="Hyperlink"/>
@@ -3413,7 +3410,7 @@
                 <w:noProof/>
                 <w:webHidden/>
               </w:rPr>
-              <w:instrText xml:space="preserve"> PAGEREF _Toc472246589 \h </w:instrText>
+              <w:instrText xml:space="preserve"> PAGEREF _Toc472253488 \h </w:instrText>
             </w:r>
             <w:r>
               <w:rPr>
@@ -3456,7 +3453,7 @@
               <w:lang w:eastAsia="en-GB"/>
             </w:rPr>
           </w:pPr>
-          <w:hyperlink w:anchor="_Toc472246590" w:history="1">
+          <w:hyperlink w:anchor="_Toc472253489" w:history="1">
             <w:r>
               <w:rPr>
                 <w:rStyle w:val="Hyperlink"/>
@@ -3483,7 +3480,7 @@
                 <w:noProof/>
                 <w:webHidden/>
               </w:rPr>
-              <w:instrText xml:space="preserve"> PAGEREF _Toc472246590 \h </w:instrText>
+              <w:instrText xml:space="preserve"> PAGEREF _Toc472253489 \h </w:instrText>
             </w:r>
             <w:r>
               <w:rPr>
@@ -3526,7 +3523,7 @@
               <w:lang w:eastAsia="en-GB"/>
             </w:rPr>
           </w:pPr>
-          <w:hyperlink w:anchor="_Toc472246591" w:history="1">
+          <w:hyperlink w:anchor="_Toc472253490" w:history="1">
             <w:r>
               <w:rPr>
                 <w:rStyle w:val="Hyperlink"/>
@@ -3553,7 +3550,7 @@
                 <w:noProof/>
                 <w:webHidden/>
               </w:rPr>
-              <w:instrText xml:space="preserve"> PAGEREF _Toc472246591 \h </w:instrText>
+              <w:instrText xml:space="preserve"> PAGEREF _Toc472253490 \h </w:instrText>
             </w:r>
             <w:r>
               <w:rPr>
@@ -3583,6 +3580,89 @@
               <w:fldChar w:fldCharType="end"/>
             </w:r>
           </w:hyperlink>
+        </w:p>
+        <w:p>
+          <w:pPr>
+            <w:pStyle w:val="TOC1"/>
+            <w:tabs>
+              <w:tab w:val="right" w:leader="dot" w:pos="10790"/>
+            </w:tabs>
+            <w:rPr>
+              <w:noProof/>
+              <w:color w:val="auto"/>
+              <w:lang w:eastAsia="en-GB"/>
+            </w:rPr>
+          </w:pPr>
+          <w:hyperlink w:anchor="_Toc472253503" w:history="1">
+            <w:r>
+              <w:rPr>
+                <w:rStyle w:val="Hyperlink"/>
+                <w:noProof/>
+              </w:rPr>
+              <w:t>Appendix 2 – General Screenshots</w:t>
+            </w:r>
+            <w:r>
+              <w:rPr>
+                <w:noProof/>
+                <w:webHidden/>
+              </w:rPr>
+              <w:tab/>
+            </w:r>
+            <w:r>
+              <w:rPr>
+                <w:noProof/>
+                <w:webHidden/>
+              </w:rPr>
+              <w:fldChar w:fldCharType="begin"/>
+            </w:r>
+            <w:r>
+              <w:rPr>
+                <w:noProof/>
+                <w:webHidden/>
+              </w:rPr>
+              <w:instrText xml:space="preserve"> PAGEREF _Toc472253503 \h </w:instrText>
+            </w:r>
+            <w:r>
+              <w:rPr>
+                <w:noProof/>
+                <w:webHidden/>
+              </w:rPr>
+            </w:r>
+            <w:r>
+              <w:rPr>
+                <w:noProof/>
+                <w:webHidden/>
+              </w:rPr>
+              <w:fldChar w:fldCharType="separate"/>
+            </w:r>
+            <w:r>
+              <w:rPr>
+                <w:noProof/>
+                <w:webHidden/>
+              </w:rPr>
+              <w:t>15</w:t>
+            </w:r>
+            <w:r>
+              <w:rPr>
+                <w:noProof/>
+                <w:webHidden/>
+              </w:rPr>
+              <w:fldChar w:fldCharType="end"/>
+            </w:r>
+          </w:hyperlink>
+        </w:p>
+        <w:p>
+          <w:pPr>
+            <w:pStyle w:val="TOC1"/>
+            <w:tabs>
+              <w:tab w:val="right" w:leader="dot" w:pos="10790"/>
+            </w:tabs>
+            <w:rPr>
+              <w:noProof/>
+              <w:color w:val="auto"/>
+              <w:lang w:eastAsia="en-GB"/>
+            </w:rPr>
+          </w:pPr>
           <w:r>
             <w:rPr>
               <w:b/>
@@ -3698,7 +3778,7 @@
       <w:pPr>
         <w:pStyle w:val="Heading1"/>
       </w:pPr>
-      <w:bookmarkStart w:id="6" w:name="_Toc472246544"/>
+      <w:bookmarkStart w:id="6" w:name="_Toc472253443"/>
       <w:bookmarkEnd w:id="0"/>
       <w:bookmarkEnd w:id="1"/>
       <w:bookmarkEnd w:id="2"/>
@@ -3728,7 +3808,7 @@
       <w:pPr>
         <w:pStyle w:val="Heading2"/>
       </w:pPr>
-      <w:bookmarkStart w:id="7" w:name="_Toc472246545"/>
+      <w:bookmarkStart w:id="7" w:name="_Toc472253444"/>
       <w:r>
         <w:t>Narrative description</w:t>
       </w:r>
@@ -3752,7 +3832,7 @@
       <w:pPr>
         <w:pStyle w:val="Heading2"/>
       </w:pPr>
-      <w:bookmarkStart w:id="8" w:name="_Toc472246546"/>
+      <w:bookmarkStart w:id="8" w:name="_Toc472253445"/>
       <w:r>
         <w:t>Settings, Theme, Location</w:t>
       </w:r>
@@ -3762,7 +3842,7 @@
       <w:pPr>
         <w:pStyle w:val="Heading3"/>
       </w:pPr>
-      <w:bookmarkStart w:id="9" w:name="_Toc472246547"/>
+      <w:bookmarkStart w:id="9" w:name="_Toc472253446"/>
       <w:r>
         <w:t>Setting</w:t>
       </w:r>
@@ -3798,7 +3878,7 @@
       <w:pPr>
         <w:pStyle w:val="Heading3"/>
       </w:pPr>
-      <w:bookmarkStart w:id="10" w:name="_Toc472246548"/>
+      <w:bookmarkStart w:id="10" w:name="_Toc472253447"/>
       <w:r>
         <w:t>Theme</w:t>
       </w:r>
@@ -3840,7 +3920,7 @@
       <w:pPr>
         <w:pStyle w:val="Heading3"/>
       </w:pPr>
-      <w:bookmarkStart w:id="11" w:name="_Toc472246549"/>
+      <w:bookmarkStart w:id="11" w:name="_Toc472253448"/>
       <w:r>
         <w:t>Location</w:t>
       </w:r>
@@ -3876,7 +3956,7 @@
       <w:pPr>
         <w:pStyle w:val="Heading2"/>
       </w:pPr>
-      <w:bookmarkStart w:id="12" w:name="_Toc472246550"/>
+      <w:bookmarkStart w:id="12" w:name="_Toc472253449"/>
       <w:r>
         <w:t>Player Experiencce</w:t>
       </w:r>
@@ -3899,8 +3979,9 @@
     <w:p>
       <w:pPr>
         <w:pStyle w:val="Heading2"/>
-      </w:pPr>
-      <w:bookmarkStart w:id="13" w:name="_Toc472246551"/>
+        <w:spacing w:before="0"/>
+      </w:pPr>
+      <w:bookmarkStart w:id="13" w:name="_Toc472253450"/>
       <w:r>
         <w:t>Level Features</w:t>
       </w:r>
@@ -3909,8 +3990,9 @@
     <w:p>
       <w:pPr>
         <w:pStyle w:val="Heading3"/>
-      </w:pPr>
-      <w:bookmarkStart w:id="14" w:name="_Toc472246552"/>
+        <w:spacing w:before="120"/>
+      </w:pPr>
+      <w:bookmarkStart w:id="14" w:name="_Toc472253451"/>
       <w:r>
         <w:t>Realistic Terrain</w:t>
       </w:r>
@@ -3921,413 +4003,29 @@
         <w:t>The level itself will be set in an open area in a forest.</w:t>
       </w:r>
       <w:r>
-        <w:t xml:space="preserve"> Do give the illusion that this is a real place the forest itself will be expansive comprising of various trees, bushes and general features.</w:t>
-      </w:r>
-      <w:r>
-        <w:t xml:space="preserve"> </w:t>
-      </w:r>
-      <w:r>
-        <w:rPr>
-          <w:b/>
-        </w:rPr>
-        <w:t>[INSERT]</w:t>
-      </w:r>
-      <w:r>
-        <w:rPr>
-          <w:b/>
-        </w:rPr>
-        <w:t xml:space="preserve"> </w:t>
-      </w:r>
-      <w:r>
-        <w:rPr>
-          <w:b/>
-        </w:rPr>
-        <w:t>[INSERT]</w:t>
-      </w:r>
-      <w:r>
-        <w:rPr>
-          <w:b/>
-        </w:rPr>
-        <w:t xml:space="preserve"> </w:t>
-      </w:r>
-      <w:r>
-        <w:rPr>
-          <w:b/>
-        </w:rPr>
-        <w:t>[INSERT]</w:t>
-      </w:r>
-      <w:r>
-        <w:rPr>
-          <w:b/>
-        </w:rPr>
-        <w:t xml:space="preserve"> </w:t>
-      </w:r>
-      <w:r>
-        <w:rPr>
-          <w:b/>
-        </w:rPr>
-        <w:t>[INSERT]</w:t>
-      </w:r>
-      <w:r>
-        <w:rPr>
-          <w:b/>
-        </w:rPr>
-        <w:t xml:space="preserve"> </w:t>
-      </w:r>
-      <w:r>
-        <w:rPr>
-          <w:b/>
-        </w:rPr>
-        <w:t>[INSERT]</w:t>
-      </w:r>
-      <w:r>
-        <w:rPr>
-          <w:b/>
-        </w:rPr>
-        <w:t xml:space="preserve"> </w:t>
-      </w:r>
-      <w:r>
-        <w:rPr>
-          <w:b/>
-        </w:rPr>
-        <w:t>[INSERT]</w:t>
-      </w:r>
-      <w:r>
-        <w:rPr>
-          <w:b/>
-        </w:rPr>
-        <w:t xml:space="preserve"> </w:t>
-      </w:r>
-      <w:r>
-        <w:rPr>
-          <w:b/>
-        </w:rPr>
-        <w:t>[INSERT]</w:t>
-      </w:r>
-      <w:r>
-        <w:rPr>
-          <w:b/>
-        </w:rPr>
-        <w:t xml:space="preserve"> </w:t>
-      </w:r>
-      <w:r>
-        <w:rPr>
-          <w:b/>
-        </w:rPr>
-        <w:t>[INSERT]</w:t>
-      </w:r>
-      <w:r>
-        <w:rPr>
-          <w:b/>
-        </w:rPr>
-        <w:t xml:space="preserve"> </w:t>
-      </w:r>
-      <w:r>
-        <w:rPr>
-          <w:b/>
-        </w:rPr>
-        <w:t>[INSERT]</w:t>
-      </w:r>
-      <w:r>
-        <w:rPr>
-          <w:b/>
-        </w:rPr>
-        <w:t xml:space="preserve"> </w:t>
-      </w:r>
-      <w:r>
-        <w:rPr>
-          <w:b/>
-        </w:rPr>
-        <w:t>[INSERT]</w:t>
-      </w:r>
-      <w:r>
-        <w:rPr>
-          <w:b/>
-        </w:rPr>
-        <w:t xml:space="preserve"> </w:t>
-      </w:r>
-      <w:r>
-        <w:rPr>
-          <w:b/>
-        </w:rPr>
-        <w:t>[INSERT]</w:t>
-      </w:r>
-      <w:r>
-        <w:rPr>
-          <w:b/>
-        </w:rPr>
-        <w:t xml:space="preserve"> </w:t>
-      </w:r>
-      <w:r>
-        <w:rPr>
-          <w:b/>
-        </w:rPr>
-        <w:t>[INSERT]</w:t>
-      </w:r>
-      <w:r>
-        <w:rPr>
-          <w:b/>
-        </w:rPr>
-        <w:t xml:space="preserve"> </w:t>
-      </w:r>
-      <w:r>
-        <w:rPr>
-          <w:b/>
-        </w:rPr>
-        <w:t>[INSERT]</w:t>
-      </w:r>
-      <w:r>
-        <w:rPr>
-          <w:b/>
-        </w:rPr>
-        <w:t xml:space="preserve"> </w:t>
-      </w:r>
-      <w:r>
-        <w:rPr>
-          <w:b/>
-        </w:rPr>
-        <w:t>[INSERT]</w:t>
-      </w:r>
-      <w:r>
-        <w:rPr>
-          <w:b/>
-        </w:rPr>
-        <w:t xml:space="preserve"> </w:t>
-      </w:r>
-      <w:r>
-        <w:rPr>
-          <w:b/>
-        </w:rPr>
-        <w:t>[INSERT]</w:t>
-      </w:r>
-      <w:r>
-        <w:rPr>
-          <w:b/>
-        </w:rPr>
-        <w:t xml:space="preserve"> </w:t>
-      </w:r>
-      <w:r>
-        <w:rPr>
-          <w:b/>
-        </w:rPr>
-        <w:t>[INSERT]</w:t>
-      </w:r>
-      <w:r>
-        <w:rPr>
-          <w:b/>
-        </w:rPr>
-        <w:t xml:space="preserve"> </w:t>
-      </w:r>
-      <w:r>
-        <w:rPr>
-          <w:b/>
-        </w:rPr>
-        <w:t>[INSERT]</w:t>
-      </w:r>
-      <w:r>
-        <w:rPr>
-          <w:b/>
-        </w:rPr>
-        <w:t xml:space="preserve"> </w:t>
-      </w:r>
-      <w:r>
-        <w:rPr>
-          <w:b/>
-        </w:rPr>
-        <w:t>[INSERT]</w:t>
-      </w:r>
-      <w:r>
-        <w:rPr>
-          <w:b/>
-        </w:rPr>
-        <w:t xml:space="preserve"> </w:t>
-      </w:r>
-      <w:r>
-        <w:rPr>
-          <w:b/>
-        </w:rPr>
-        <w:t>[INSERT]</w:t>
-      </w:r>
-      <w:r>
-        <w:rPr>
-          <w:b/>
-        </w:rPr>
-        <w:t xml:space="preserve"> </w:t>
-      </w:r>
-      <w:r>
-        <w:rPr>
-          <w:b/>
-        </w:rPr>
-        <w:t>[INSERT]</w:t>
-      </w:r>
-      <w:r>
-        <w:rPr>
-          <w:b/>
-        </w:rPr>
-        <w:t xml:space="preserve"> </w:t>
-      </w:r>
-      <w:r>
-        <w:rPr>
-          <w:b/>
-        </w:rPr>
-        <w:t>[INSERT]</w:t>
-      </w:r>
-      <w:r>
-        <w:rPr>
-          <w:b/>
-        </w:rPr>
-        <w:t xml:space="preserve"> </w:t>
-      </w:r>
-      <w:r>
-        <w:rPr>
-          <w:b/>
-        </w:rPr>
-        <w:t>[INSERT]</w:t>
-      </w:r>
-      <w:r>
-        <w:rPr>
-          <w:b/>
-        </w:rPr>
-        <w:t xml:space="preserve"> </w:t>
-      </w:r>
-      <w:r>
-        <w:rPr>
-          <w:b/>
-        </w:rPr>
-        <w:t>[INSERT]</w:t>
-      </w:r>
-      <w:r>
-        <w:rPr>
-          <w:b/>
-        </w:rPr>
-        <w:t xml:space="preserve"> </w:t>
-      </w:r>
-      <w:r>
-        <w:rPr>
-          <w:b/>
-        </w:rPr>
-        <w:t>[INSERT]</w:t>
-      </w:r>
-      <w:r>
-        <w:rPr>
-          <w:b/>
-        </w:rPr>
-        <w:t xml:space="preserve"> </w:t>
-      </w:r>
-      <w:r>
-        <w:rPr>
-          <w:b/>
-        </w:rPr>
-        <w:t>[INSERT]</w:t>
-      </w:r>
-      <w:r>
-        <w:rPr>
-          <w:b/>
-        </w:rPr>
-        <w:t xml:space="preserve"> </w:t>
-      </w:r>
-      <w:r>
-        <w:rPr>
-          <w:b/>
-        </w:rPr>
-        <w:t>[INSERT]</w:t>
-      </w:r>
-      <w:r>
-        <w:rPr>
-          <w:b/>
-        </w:rPr>
-        <w:t xml:space="preserve"> </w:t>
-      </w:r>
-      <w:r>
-        <w:rPr>
-          <w:b/>
-        </w:rPr>
-        <w:t>[INSERT]</w:t>
-      </w:r>
-      <w:r>
-        <w:rPr>
-          <w:b/>
-        </w:rPr>
-        <w:t xml:space="preserve"> </w:t>
-      </w:r>
-      <w:r>
-        <w:rPr>
-          <w:b/>
-        </w:rPr>
-        <w:t>[INSERT]</w:t>
-      </w:r>
-      <w:r>
-        <w:rPr>
-          <w:b/>
-        </w:rPr>
-        <w:t xml:space="preserve"> </w:t>
-      </w:r>
-      <w:r>
-        <w:rPr>
-          <w:b/>
-        </w:rPr>
-        <w:t>[INSERT]</w:t>
-      </w:r>
-      <w:r>
-        <w:rPr>
-          <w:b/>
-        </w:rPr>
-        <w:t xml:space="preserve"> </w:t>
-      </w:r>
-      <w:r>
-        <w:rPr>
-          <w:b/>
-        </w:rPr>
-        <w:t>[INSERT]</w:t>
-      </w:r>
-      <w:r>
-        <w:rPr>
-          <w:b/>
-        </w:rPr>
-        <w:t xml:space="preserve"> </w:t>
-      </w:r>
-      <w:r>
-        <w:rPr>
-          <w:b/>
-        </w:rPr>
-        <w:t>[INSERT]</w:t>
-      </w:r>
-      <w:r>
-        <w:rPr>
-          <w:b/>
-        </w:rPr>
-        <w:t xml:space="preserve"> </w:t>
-      </w:r>
-      <w:r>
-        <w:rPr>
-          <w:b/>
-        </w:rPr>
-        <w:t>[INSERT]</w:t>
-      </w:r>
-      <w:r>
-        <w:rPr>
-          <w:b/>
-        </w:rPr>
-        <w:t xml:space="preserve"> </w:t>
-      </w:r>
-      <w:r>
-        <w:rPr>
-          <w:b/>
-        </w:rPr>
-        <w:t>[INSERT]</w:t>
-      </w:r>
-      <w:r>
-        <w:rPr>
-          <w:b/>
-        </w:rPr>
-        <w:t xml:space="preserve"> </w:t>
+        <w:t xml:space="preserve"> T</w:t>
+      </w:r>
+      <w:r>
+        <w:t>o give the illusion that this is a real place the forest itself will be expansive comprising of various trees, bushes and general features</w:t>
+      </w:r>
+      <w:r>
+        <w:t xml:space="preserve"> and </w:t>
+      </w:r>
+      <w:r>
+        <w:t>will be quite large taking a number of minutes to walk from one section to the other</w:t>
+      </w:r>
+      <w:r>
+        <w:t>.</w:t>
+      </w:r>
+      <w:r>
+        <w:t xml:space="preserve"> There will be variations in terrain height and will include multiple paths to ensure it doesn’t feel like a one direction piece of road as well. To ensure that the player doesn’t go beyond the boundaries of the level, mountains and invisible walls will be inserted to keep the play on track.</w:t>
       </w:r>
     </w:p>
     <w:p>
       <w:pPr>
         <w:pStyle w:val="Heading3"/>
       </w:pPr>
-      <w:bookmarkStart w:id="15" w:name="_Toc472246553"/>
+      <w:bookmarkStart w:id="15" w:name="_Toc472253452"/>
       <w:r>
         <w:lastRenderedPageBreak/>
         <w:t>Clues</w:t>
@@ -4350,7 +4048,7 @@
         <w:pStyle w:val="Heading3"/>
         <w:spacing w:before="120"/>
       </w:pPr>
-      <w:bookmarkStart w:id="16" w:name="_Toc472246554"/>
+      <w:bookmarkStart w:id="16" w:name="_Toc472253453"/>
       <w:r>
         <w:t>Loot</w:t>
       </w:r>
@@ -4381,7 +4079,7 @@
         <w:pStyle w:val="Heading3"/>
         <w:spacing w:before="120"/>
       </w:pPr>
-      <w:bookmarkStart w:id="17" w:name="_Toc472246555"/>
+      <w:bookmarkStart w:id="17" w:name="_Toc472253454"/>
       <w:r>
         <w:t>Enemies</w:t>
       </w:r>
@@ -4396,7 +4094,7 @@
       <w:pPr>
         <w:pStyle w:val="Heading2"/>
       </w:pPr>
-      <w:bookmarkStart w:id="18" w:name="_Toc472246556"/>
+      <w:bookmarkStart w:id="18" w:name="_Toc472253455"/>
       <w:r>
         <w:t>Usability</w:t>
       </w:r>
@@ -4407,7 +4105,7 @@
         <w:pStyle w:val="Heading3"/>
         <w:spacing w:before="120"/>
       </w:pPr>
-      <w:bookmarkStart w:id="19" w:name="_Toc472246557"/>
+      <w:bookmarkStart w:id="19" w:name="_Toc472253456"/>
       <w:r>
         <w:t>PC Controls</w:t>
       </w:r>
@@ -4520,7 +4218,7 @@
       <w:pPr>
         <w:pStyle w:val="Heading2"/>
       </w:pPr>
-      <w:bookmarkStart w:id="20" w:name="_Toc472246558"/>
+      <w:bookmarkStart w:id="20" w:name="_Toc472253457"/>
       <w:r>
         <w:t>Video</w:t>
       </w:r>
@@ -4544,7 +4242,7 @@
       <w:pPr>
         <w:pStyle w:val="Heading3"/>
       </w:pPr>
-      <w:bookmarkStart w:id="21" w:name="_Toc472246559"/>
+      <w:bookmarkStart w:id="21" w:name="_Toc472253458"/>
       <w:r>
         <w:t>HDR</w:t>
       </w:r>
@@ -4613,7 +4311,7 @@
       <w:pPr>
         <w:pStyle w:val="Heading3"/>
       </w:pPr>
-      <w:bookmarkStart w:id="22" w:name="_Toc472246560"/>
+      <w:bookmarkStart w:id="22" w:name="_Toc472253459"/>
       <w:r>
         <w:t>Motion Blur</w:t>
       </w:r>
@@ -4631,7 +4329,7 @@
       <w:pPr>
         <w:pStyle w:val="Heading3"/>
       </w:pPr>
-      <w:bookmarkStart w:id="23" w:name="_Toc472246561"/>
+      <w:bookmarkStart w:id="23" w:name="_Toc472253460"/>
       <w:r>
         <w:t>Depth of Field</w:t>
       </w:r>
@@ -4670,7 +4368,7 @@
       <w:pPr>
         <w:pStyle w:val="Heading2"/>
       </w:pPr>
-      <w:bookmarkStart w:id="24" w:name="_Toc472246562"/>
+      <w:bookmarkStart w:id="24" w:name="_Toc472253461"/>
       <w:r>
         <w:lastRenderedPageBreak/>
         <w:t>Inspiration</w:t>
@@ -4689,7 +4387,7 @@
       <w:pPr>
         <w:pStyle w:val="Heading2"/>
       </w:pPr>
-      <w:bookmarkStart w:id="25" w:name="_Toc472246563"/>
+      <w:bookmarkStart w:id="25" w:name="_Toc472253462"/>
       <w:r>
         <w:t>Story</w:t>
       </w:r>
@@ -4699,7 +4397,7 @@
       <w:pPr>
         <w:pStyle w:val="Heading3"/>
       </w:pPr>
-      <w:bookmarkStart w:id="26" w:name="_Toc472246564"/>
+      <w:bookmarkStart w:id="26" w:name="_Toc472253463"/>
       <w:r>
         <w:t>Game Story</w:t>
       </w:r>
@@ -4714,7 +4412,7 @@
       <w:pPr>
         <w:pStyle w:val="Heading3"/>
       </w:pPr>
-      <w:bookmarkStart w:id="27" w:name="_Toc472246565"/>
+      <w:bookmarkStart w:id="27" w:name="_Toc472253464"/>
       <w:r>
         <w:t>Level Story</w:t>
       </w:r>
@@ -4732,7 +4430,7 @@
       <w:pPr>
         <w:pStyle w:val="Heading2"/>
       </w:pPr>
-      <w:bookmarkStart w:id="28" w:name="_Toc472246566"/>
+      <w:bookmarkStart w:id="28" w:name="_Toc472253465"/>
       <w:r>
         <w:t>Interactivity</w:t>
       </w:r>
@@ -4753,7 +4451,7 @@
       <w:pPr>
         <w:pStyle w:val="Heading3"/>
       </w:pPr>
-      <w:bookmarkStart w:id="29" w:name="_Toc472246567"/>
+      <w:bookmarkStart w:id="29" w:name="_Toc472253466"/>
       <w:r>
         <w:t>Objectives</w:t>
       </w:r>
@@ -4915,7 +4613,7 @@
       <w:pPr>
         <w:pStyle w:val="Heading3"/>
       </w:pPr>
-      <w:bookmarkStart w:id="30" w:name="_Toc472246568"/>
+      <w:bookmarkStart w:id="30" w:name="_Toc472253467"/>
       <w:r>
         <w:lastRenderedPageBreak/>
         <w:t>Obstacles</w:t>
@@ -4955,7 +4653,7 @@
       <w:pPr>
         <w:pStyle w:val="Heading3"/>
       </w:pPr>
-      <w:bookmarkStart w:id="31" w:name="_Toc472246569"/>
+      <w:bookmarkStart w:id="31" w:name="_Toc472253468"/>
       <w:r>
         <w:t>Set Pieces</w:t>
       </w:r>
@@ -5021,7 +4719,7 @@
       <w:pPr>
         <w:pStyle w:val="Heading2"/>
       </w:pPr>
-      <w:bookmarkStart w:id="32" w:name="_Toc472246570"/>
+      <w:bookmarkStart w:id="32" w:name="_Toc472253469"/>
       <w:r>
         <w:t>Visual Development</w:t>
       </w:r>
@@ -5031,18 +4729,110 @@
       <w:pPr>
         <w:pStyle w:val="Heading3"/>
       </w:pPr>
-      <w:bookmarkStart w:id="33" w:name="_Toc472246571"/>
-      <w:r>
-        <w:t>Style Reference</w:t>
+      <w:bookmarkStart w:id="33" w:name="_Toc472253470"/>
+      <w:r>
+        <w:rPr>
+          <w:noProof/>
+          <w:lang w:eastAsia="en-GB"/>
+        </w:rPr>
+        <w:drawing>
+          <wp:anchor distT="0" distB="0" distL="114300" distR="114300" simplePos="0" relativeHeight="251665408" behindDoc="1" locked="0" layoutInCell="1" allowOverlap="1" wp14:anchorId="36214D80" wp14:editId="36A6F85A">
+            <wp:simplePos x="0" y="0"/>
+            <wp:positionH relativeFrom="margin">
+              <wp:align>right</wp:align>
+            </wp:positionH>
+            <wp:positionV relativeFrom="paragraph">
+              <wp:posOffset>132715</wp:posOffset>
+            </wp:positionV>
+            <wp:extent cx="1607820" cy="1206500"/>
+            <wp:effectExtent l="0" t="0" r="0" b="0"/>
+            <wp:wrapTight wrapText="bothSides">
+              <wp:wrapPolygon edited="0">
+                <wp:start x="0" y="0"/>
+                <wp:lineTo x="0" y="21145"/>
+                <wp:lineTo x="21242" y="21145"/>
+                <wp:lineTo x="21242" y="0"/>
+                <wp:lineTo x="0" y="0"/>
+              </wp:wrapPolygon>
+            </wp:wrapTight>
+            <wp:docPr id="8" name="Picture 8" descr="C:\Users\B0023\Desktop\14066321_549758521876191_3117524686106472675_o.jpg"/>
+            <wp:cNvGraphicFramePr>
+              <a:graphicFrameLocks xmlns:a="http://schemas.openxmlformats.org/drawingml/2006/main" noChangeAspect="1"/>
+            </wp:cNvGraphicFramePr>
+            <a:graphic xmlns:a="http://schemas.openxmlformats.org/drawingml/2006/main">
+              <a:graphicData uri="http://schemas.openxmlformats.org/drawingml/2006/picture">
+                <pic:pic xmlns:pic="http://schemas.openxmlformats.org/drawingml/2006/picture">
+                  <pic:nvPicPr>
+                    <pic:cNvPr id="0" name="Picture 3" descr="C:\Users\B0023\Desktop\14066321_549758521876191_3117524686106472675_o.jpg"/>
+                    <pic:cNvPicPr>
+                      <a:picLocks noChangeAspect="1" noChangeArrowheads="1"/>
+                    </pic:cNvPicPr>
+                  </pic:nvPicPr>
+                  <pic:blipFill>
+                    <a:blip r:embed="rId10">
+                      <a:extLst>
+                        <a:ext uri="{28A0092B-C50C-407E-A947-70E740481C1C}">
+                          <a14:useLocalDpi xmlns:a14="http://schemas.microsoft.com/office/drawing/2010/main" val="0"/>
+                        </a:ext>
+                      </a:extLst>
+                    </a:blip>
+                    <a:srcRect/>
+                    <a:stretch>
+                      <a:fillRect/>
+                    </a:stretch>
+                  </pic:blipFill>
+                  <pic:spPr bwMode="auto">
+                    <a:xfrm>
+                      <a:off x="0" y="0"/>
+                      <a:ext cx="1607820" cy="1206500"/>
+                    </a:xfrm>
+                    <a:prstGeom prst="rect">
+                      <a:avLst/>
+                    </a:prstGeom>
+                    <a:noFill/>
+                    <a:ln>
+                      <a:noFill/>
+                    </a:ln>
+                  </pic:spPr>
+                </pic:pic>
+              </a:graphicData>
+            </a:graphic>
+            <wp14:sizeRelH relativeFrom="margin">
+              <wp14:pctWidth>0</wp14:pctWidth>
+            </wp14:sizeRelH>
+            <wp14:sizeRelV relativeFrom="margin">
+              <wp14:pctHeight>0</wp14:pctHeight>
+            </wp14:sizeRelV>
+          </wp:anchor>
+        </w:drawing>
+      </w:r>
+      <w:r>
+        <w:t>Style</w:t>
       </w:r>
       <w:bookmarkEnd w:id="33"/>
     </w:p>
     <w:p>
       <w:r>
+        <w:t>As alluded to in previous sections the visual style is medieval fantasy.</w:t>
+      </w:r>
+      <w:r>
+        <w:t xml:space="preserve"> Specifically, I will be looking to mirror the woodlands from my childhood, which had a distinctive style in that they were inviting but you knew you could get lost in them.</w:t>
+      </w:r>
+      <w:r>
         <w:rPr>
-          <w:b/>
+          <w:rStyle w:val="Normal"/>
+          <w:rFonts w:ascii="Times New Roman" w:eastAsia="Times New Roman" w:hAnsi="Times New Roman" w:cs="Times New Roman"/>
+          <w:snapToGrid w:val="0"/>
+          <w:color w:val="000000"/>
+          <w:w w:val="0"/>
+          <w:sz w:val="0"/>
+          <w:szCs w:val="0"/>
+          <w:u w:color="000000"/>
+          <w:bdr w:val="none" w:sz="0" w:space="0" w:color="000000"/>
+          <w:shd w:val="clear" w:color="000000" w:fill="000000"/>
+          <w:lang w:val="x-none" w:eastAsia="x-none" w:bidi="x-none"/>
         </w:rPr>
-        <w:t>[INSERT]</w:t>
+        <w:t xml:space="preserve"> </w:t>
       </w:r>
       <w:r>
         <w:rPr>
@@ -5052,473 +4842,14 @@
         <w:t xml:space="preserve"> </w:t>
       </w:r>
       <w:r>
-        <w:rPr>
-          <w:b/>
-        </w:rPr>
-        <w:t>[INSERT]</w:t>
-      </w:r>
-      <w:r>
-        <w:rPr>
-          <w:b/>
-        </w:rPr>
-        <w:t xml:space="preserve"> </w:t>
-      </w:r>
-      <w:r>
-        <w:rPr>
-          <w:b/>
-        </w:rPr>
-        <w:t>[INSERT]</w:t>
-      </w:r>
-      <w:r>
-        <w:rPr>
-          <w:b/>
-        </w:rPr>
-        <w:t xml:space="preserve"> </w:t>
-      </w:r>
-      <w:r>
-        <w:rPr>
-          <w:b/>
-        </w:rPr>
-        <w:t>[INSERT]</w:t>
-      </w:r>
-      <w:r>
-        <w:rPr>
-          <w:b/>
-        </w:rPr>
-        <w:t xml:space="preserve"> </w:t>
-      </w:r>
-      <w:r>
-        <w:rPr>
-          <w:b/>
-        </w:rPr>
-        <w:t>[INSERT]</w:t>
-      </w:r>
-      <w:r>
-        <w:rPr>
-          <w:b/>
-        </w:rPr>
-        <w:t xml:space="preserve"> </w:t>
-      </w:r>
-      <w:r>
-        <w:rPr>
-          <w:b/>
-        </w:rPr>
-        <w:t>[INSERT]</w:t>
-      </w:r>
-      <w:r>
-        <w:rPr>
-          <w:b/>
-        </w:rPr>
-        <w:t xml:space="preserve"> </w:t>
-      </w:r>
-      <w:r>
-        <w:rPr>
-          <w:b/>
-        </w:rPr>
-        <w:t>[INSERT]</w:t>
-      </w:r>
-      <w:r>
-        <w:rPr>
-          <w:b/>
-        </w:rPr>
-        <w:t xml:space="preserve"> </w:t>
-      </w:r>
-      <w:r>
-        <w:rPr>
-          <w:b/>
-        </w:rPr>
-        <w:t>[INSERT]</w:t>
-      </w:r>
-      <w:r>
-        <w:rPr>
-          <w:b/>
-        </w:rPr>
-        <w:t xml:space="preserve"> </w:t>
-      </w:r>
-      <w:r>
-        <w:rPr>
-          <w:b/>
-        </w:rPr>
-        <w:t>[INSERT]</w:t>
-      </w:r>
-      <w:r>
-        <w:rPr>
-          <w:b/>
-        </w:rPr>
-        <w:t xml:space="preserve"> </w:t>
-      </w:r>
-      <w:r>
-        <w:rPr>
-          <w:b/>
-        </w:rPr>
-        <w:t>[INSERT]</w:t>
-      </w:r>
-      <w:r>
-        <w:rPr>
-          <w:b/>
-        </w:rPr>
-        <w:t xml:space="preserve"> </w:t>
-      </w:r>
-      <w:r>
-        <w:rPr>
-          <w:b/>
-        </w:rPr>
-        <w:t>[INSERT]</w:t>
-      </w:r>
-      <w:r>
-        <w:rPr>
-          <w:b/>
-        </w:rPr>
-        <w:t xml:space="preserve"> </w:t>
-      </w:r>
-      <w:r>
-        <w:rPr>
-          <w:b/>
-        </w:rPr>
-        <w:t>[INSERT]</w:t>
-      </w:r>
-      <w:r>
-        <w:rPr>
-          <w:b/>
-        </w:rPr>
-        <w:t xml:space="preserve"> </w:t>
-      </w:r>
-      <w:r>
-        <w:rPr>
-          <w:b/>
-        </w:rPr>
-        <w:t>[INSERT]</w:t>
-      </w:r>
-      <w:r>
-        <w:rPr>
-          <w:b/>
-        </w:rPr>
-        <w:t xml:space="preserve"> </w:t>
-      </w:r>
-      <w:r>
-        <w:rPr>
-          <w:b/>
-        </w:rPr>
-        <w:t>[INSERT]</w:t>
-      </w:r>
-      <w:r>
-        <w:rPr>
-          <w:b/>
-        </w:rPr>
-        <w:t xml:space="preserve"> </w:t>
-      </w:r>
-      <w:r>
-        <w:rPr>
-          <w:b/>
-        </w:rPr>
-        <w:t>[INSERT]</w:t>
-      </w:r>
-      <w:r>
-        <w:rPr>
-          <w:b/>
-        </w:rPr>
-        <w:t xml:space="preserve"> </w:t>
-      </w:r>
-      <w:r>
-        <w:rPr>
-          <w:b/>
-        </w:rPr>
-        <w:t>[INSERT]</w:t>
-      </w:r>
-      <w:r>
-        <w:rPr>
-          <w:b/>
-        </w:rPr>
-        <w:t xml:space="preserve"> </w:t>
-      </w:r>
-      <w:r>
-        <w:rPr>
-          <w:b/>
-        </w:rPr>
-        <w:t>[INSERT]</w:t>
-      </w:r>
-      <w:r>
-        <w:rPr>
-          <w:b/>
-        </w:rPr>
-        <w:t xml:space="preserve"> </w:t>
-      </w:r>
-      <w:r>
-        <w:rPr>
-          <w:b/>
-        </w:rPr>
-        <w:t>[INSERT]</w:t>
-      </w:r>
-      <w:r>
-        <w:rPr>
-          <w:b/>
-        </w:rPr>
-        <w:t xml:space="preserve"> </w:t>
-      </w:r>
-      <w:r>
-        <w:rPr>
-          <w:b/>
-        </w:rPr>
-        <w:t>[INSERT]</w:t>
-      </w:r>
-      <w:r>
-        <w:rPr>
-          <w:b/>
-        </w:rPr>
-        <w:t xml:space="preserve"> </w:t>
-      </w:r>
-      <w:r>
-        <w:rPr>
-          <w:b/>
-        </w:rPr>
-        <w:t>[INSERT]</w:t>
-      </w:r>
-      <w:r>
-        <w:rPr>
-          <w:b/>
-        </w:rPr>
-        <w:t xml:space="preserve"> </w:t>
-      </w:r>
-      <w:r>
-        <w:rPr>
-          <w:b/>
-        </w:rPr>
-        <w:t>[INSERT]</w:t>
-      </w:r>
-      <w:r>
-        <w:rPr>
-          <w:b/>
-        </w:rPr>
-        <w:t xml:space="preserve"> </w:t>
-      </w:r>
-      <w:r>
-        <w:rPr>
-          <w:b/>
-        </w:rPr>
-        <w:t>[INSERT]</w:t>
-      </w:r>
-      <w:r>
-        <w:rPr>
-          <w:b/>
-        </w:rPr>
-        <w:t xml:space="preserve"> </w:t>
-      </w:r>
-      <w:r>
-        <w:rPr>
-          <w:b/>
-        </w:rPr>
-        <w:t>[INSERT]</w:t>
-      </w:r>
-      <w:r>
-        <w:rPr>
-          <w:b/>
-        </w:rPr>
-        <w:t xml:space="preserve"> </w:t>
-      </w:r>
-      <w:r>
-        <w:rPr>
-          <w:b/>
-        </w:rPr>
-        <w:t>[INSERT]</w:t>
-      </w:r>
-      <w:r>
-        <w:rPr>
-          <w:b/>
-        </w:rPr>
-        <w:t xml:space="preserve"> </w:t>
-      </w:r>
-      <w:r>
-        <w:rPr>
-          <w:b/>
-        </w:rPr>
-        <w:t>[INSERT]</w:t>
-      </w:r>
-      <w:r>
-        <w:rPr>
-          <w:b/>
-        </w:rPr>
-        <w:t xml:space="preserve"> </w:t>
-      </w:r>
-      <w:r>
-        <w:rPr>
-          <w:b/>
-        </w:rPr>
-        <w:t>[INSERT]</w:t>
-      </w:r>
-      <w:r>
-        <w:rPr>
-          <w:b/>
-        </w:rPr>
-        <w:t xml:space="preserve"> </w:t>
-      </w:r>
-      <w:r>
-        <w:rPr>
-          <w:b/>
-        </w:rPr>
-        <w:t>[INSERT]</w:t>
-      </w:r>
-      <w:r>
-        <w:rPr>
-          <w:b/>
-        </w:rPr>
-        <w:t xml:space="preserve"> </w:t>
-      </w:r>
-      <w:r>
-        <w:rPr>
-          <w:b/>
-        </w:rPr>
-        <w:t>[INSERT]</w:t>
-      </w:r>
-      <w:r>
-        <w:rPr>
-          <w:b/>
-        </w:rPr>
-        <w:t xml:space="preserve"> </w:t>
-      </w:r>
-      <w:r>
-        <w:rPr>
-          <w:b/>
-        </w:rPr>
-        <w:t>[INSERT]</w:t>
-      </w:r>
-      <w:r>
-        <w:rPr>
-          <w:b/>
-        </w:rPr>
-        <w:t xml:space="preserve"> </w:t>
-      </w:r>
-      <w:r>
-        <w:rPr>
-          <w:b/>
-        </w:rPr>
-        <w:t>[INSERT]</w:t>
-      </w:r>
-      <w:r>
-        <w:rPr>
-          <w:b/>
-        </w:rPr>
-        <w:t xml:space="preserve"> </w:t>
-      </w:r>
-      <w:r>
-        <w:rPr>
-          <w:b/>
-        </w:rPr>
-        <w:t>[INSERT]</w:t>
-      </w:r>
-      <w:r>
-        <w:rPr>
-          <w:b/>
-        </w:rPr>
-        <w:t xml:space="preserve"> </w:t>
-      </w:r>
-      <w:r>
-        <w:rPr>
-          <w:b/>
-        </w:rPr>
-        <w:t>[INSERT]</w:t>
-      </w:r>
-      <w:r>
-        <w:rPr>
-          <w:b/>
-        </w:rPr>
-        <w:t xml:space="preserve"> </w:t>
-      </w:r>
-      <w:r>
-        <w:rPr>
-          <w:b/>
-        </w:rPr>
-        <w:t>[INSERT]</w:t>
-      </w:r>
-      <w:r>
-        <w:rPr>
-          <w:b/>
-        </w:rPr>
-        <w:t xml:space="preserve"> </w:t>
-      </w:r>
-      <w:r>
-        <w:rPr>
-          <w:b/>
-        </w:rPr>
-        <w:t>[INSERT]</w:t>
-      </w:r>
-      <w:r>
-        <w:rPr>
-          <w:b/>
-        </w:rPr>
-        <w:t xml:space="preserve"> </w:t>
-      </w:r>
-      <w:r>
-        <w:rPr>
-          <w:b/>
-        </w:rPr>
-        <w:t>[INSERT]</w:t>
-      </w:r>
-      <w:r>
-        <w:rPr>
-          <w:b/>
-        </w:rPr>
-        <w:t xml:space="preserve"> </w:t>
-      </w:r>
-      <w:r>
-        <w:rPr>
-          <w:b/>
-        </w:rPr>
-        <w:t>[INSERT]</w:t>
-      </w:r>
-      <w:r>
-        <w:rPr>
-          <w:b/>
-        </w:rPr>
-        <w:t xml:space="preserve"> </w:t>
-      </w:r>
-      <w:r>
-        <w:rPr>
-          <w:b/>
-        </w:rPr>
-        <w:t>[INSERT]</w:t>
-      </w:r>
-      <w:r>
-        <w:rPr>
-          <w:b/>
-        </w:rPr>
-        <w:t xml:space="preserve"> </w:t>
-      </w:r>
-      <w:r>
-        <w:rPr>
-          <w:b/>
-        </w:rPr>
-        <w:t>[INSERT]</w:t>
-      </w:r>
-      <w:r>
-        <w:rPr>
-          <w:b/>
-        </w:rPr>
-        <w:t xml:space="preserve"> </w:t>
-      </w:r>
-      <w:r>
-        <w:rPr>
-          <w:b/>
-        </w:rPr>
-        <w:t>[INSERT]</w:t>
-      </w:r>
-      <w:r>
-        <w:rPr>
-          <w:b/>
-        </w:rPr>
-        <w:t xml:space="preserve"> </w:t>
-      </w:r>
-      <w:r>
-        <w:rPr>
-          <w:b/>
-        </w:rPr>
-        <w:t>[INSERT]</w:t>
+        <w:t>The result would be a medieval style with elements of fantasy to shake up the style.</w:t>
       </w:r>
     </w:p>
     <w:p>
       <w:pPr>
         <w:pStyle w:val="Heading3"/>
       </w:pPr>
-      <w:bookmarkStart w:id="34" w:name="_Toc472246572"/>
+      <w:bookmarkStart w:id="34" w:name="_Toc472253471"/>
       <w:r>
         <w:t>Colour Palette</w:t>
       </w:r>
@@ -5531,7 +4862,7 @@
           <w:lang w:eastAsia="en-GB"/>
         </w:rPr>
         <w:drawing>
-          <wp:anchor distT="0" distB="0" distL="114300" distR="114300" simplePos="0" relativeHeight="251664384" behindDoc="1" locked="0" layoutInCell="1" allowOverlap="1" wp14:anchorId="136CA759" wp14:editId="4A5CB1A9">
+          <wp:anchor distT="0" distB="0" distL="114300" distR="114300" simplePos="0" relativeHeight="251664384" behindDoc="1" locked="0" layoutInCell="1" allowOverlap="1" wp14:anchorId="3E925ECD" wp14:editId="104BAA9A">
             <wp:simplePos x="0" y="0"/>
             <wp:positionH relativeFrom="column">
               <wp:posOffset>742950</wp:posOffset>
@@ -5556,7 +4887,7 @@
                     </pic:cNvPicPr>
                   </pic:nvPicPr>
                   <pic:blipFill>
-                    <a:blip r:embed="rId10">
+                    <a:blip r:embed="rId11">
                       <a:extLst>
                         <a:ext uri="{28A0092B-C50C-407E-A947-70E740481C1C}">
                           <a14:useLocalDpi xmlns:a14="http://schemas.microsoft.com/office/drawing/2010/main" val="0"/>
@@ -5598,7 +4929,7 @@
       <w:pPr>
         <w:pStyle w:val="Heading3"/>
       </w:pPr>
-      <w:bookmarkStart w:id="35" w:name="_Toc472246573"/>
+      <w:bookmarkStart w:id="35" w:name="_Toc472253472"/>
       <w:r>
         <w:t>Lighting</w:t>
       </w:r>
@@ -5628,7 +4959,7 @@
       <w:pPr>
         <w:pStyle w:val="Heading2"/>
       </w:pPr>
-      <w:bookmarkStart w:id="36" w:name="_Toc472246574"/>
+      <w:bookmarkStart w:id="36" w:name="_Toc472253473"/>
       <w:r>
         <w:t>Top-Down Layout and concept art</w:t>
       </w:r>
@@ -5649,7 +4980,7 @@
       <w:pPr>
         <w:pStyle w:val="Heading3"/>
       </w:pPr>
-      <w:bookmarkStart w:id="37" w:name="_Toc472246575"/>
+      <w:bookmarkStart w:id="37" w:name="_Toc472253474"/>
       <w:r>
         <w:rPr>
           <w:rFonts w:asciiTheme="minorHAnsi" w:eastAsiaTheme="minorEastAsia" w:hAnsiTheme="minorHAnsi" w:cstheme="minorBidi"/>
@@ -5659,7 +4990,7 @@
         </w:rPr>
         <w:lastRenderedPageBreak/>
         <w:drawing>
-          <wp:anchor distT="0" distB="0" distL="114300" distR="114300" simplePos="0" relativeHeight="251662336" behindDoc="0" locked="0" layoutInCell="1" allowOverlap="1" wp14:anchorId="6118804D" wp14:editId="03FEF6FF">
+          <wp:anchor distT="0" distB="0" distL="114300" distR="114300" simplePos="0" relativeHeight="251662336" behindDoc="0" locked="0" layoutInCell="1" allowOverlap="1" wp14:anchorId="41DC9E67" wp14:editId="47B5A1B2">
             <wp:simplePos x="0" y="0"/>
             <wp:positionH relativeFrom="margin">
               <wp:align>center</wp:align>
@@ -5684,7 +5015,7 @@
                     </pic:cNvPicPr>
                   </pic:nvPicPr>
                   <pic:blipFill>
-                    <a:blip r:embed="rId11">
+                    <a:blip r:embed="rId12">
                       <a:extLst>
                         <a:ext uri="{28A0092B-C50C-407E-A947-70E740481C1C}">
                           <a14:useLocalDpi xmlns:a14="http://schemas.microsoft.com/office/drawing/2010/main" val="0"/>
@@ -5755,7 +5086,7 @@
       <w:pPr>
         <w:pStyle w:val="Heading3"/>
       </w:pPr>
-      <w:bookmarkStart w:id="38" w:name="_Toc472246576"/>
+      <w:bookmarkStart w:id="38" w:name="_Toc472253475"/>
       <w:r>
         <w:t>Screenshot</w:t>
       </w:r>
@@ -5766,7 +5097,7 @@
         <w:pStyle w:val="Heading3"/>
         <w:jc w:val="center"/>
       </w:pPr>
-      <w:bookmarkStart w:id="39" w:name="_Toc472246577"/>
+      <w:bookmarkStart w:id="39" w:name="_Toc472253476"/>
       <w:r>
         <w:rPr>
           <w:rFonts w:asciiTheme="minorHAnsi" w:eastAsiaTheme="minorEastAsia" w:hAnsiTheme="minorHAnsi" w:cstheme="minorBidi"/>
@@ -5775,7 +5106,7 @@
           <w:lang w:eastAsia="en-GB"/>
         </w:rPr>
         <w:drawing>
-          <wp:inline distT="0" distB="0" distL="0" distR="0" wp14:anchorId="67565320" wp14:editId="75BFDF31">
+          <wp:inline distT="0" distB="0" distL="0" distR="0" wp14:anchorId="1E09000F" wp14:editId="5A54037C">
             <wp:extent cx="5210175" cy="3603704"/>
             <wp:effectExtent l="133350" t="114300" r="142875" b="168275"/>
             <wp:docPr id="4" name="Picture 4"/>
@@ -5792,7 +5123,7 @@
                     </pic:cNvPicPr>
                   </pic:nvPicPr>
                   <pic:blipFill>
-                    <a:blip r:embed="rId11">
+                    <a:blip r:embed="rId12">
                       <a:extLst>
                         <a:ext uri="{28A0092B-C50C-407E-A947-70E740481C1C}">
                           <a14:useLocalDpi xmlns:a14="http://schemas.microsoft.com/office/drawing/2010/main" val="0"/>
@@ -5855,7 +5186,7 @@
       <w:pPr>
         <w:pStyle w:val="Heading3"/>
       </w:pPr>
-      <w:bookmarkStart w:id="40" w:name="_Toc472246578"/>
+      <w:bookmarkStart w:id="40" w:name="_Toc472253477"/>
       <w:r>
         <w:lastRenderedPageBreak/>
         <w:t>Engine</w:t>
@@ -5908,7 +5239,7 @@
       <w:pPr>
         <w:pStyle w:val="Heading1"/>
       </w:pPr>
-      <w:bookmarkStart w:id="41" w:name="_Toc472246579"/>
+      <w:bookmarkStart w:id="41" w:name="_Toc472253478"/>
       <w:r>
         <w:lastRenderedPageBreak/>
         <w:t>Project Planning and Control</w:t>
@@ -5927,7 +5258,7 @@
       <w:pPr>
         <w:pStyle w:val="Heading2"/>
       </w:pPr>
-      <w:bookmarkStart w:id="42" w:name="_Toc472246580"/>
+      <w:bookmarkStart w:id="42" w:name="_Toc472253479"/>
       <w:r>
         <w:t>Allocation of tasks</w:t>
       </w:r>
@@ -5948,7 +5279,7 @@
       <w:pPr>
         <w:pStyle w:val="Heading2"/>
       </w:pPr>
-      <w:bookmarkStart w:id="43" w:name="_Toc472246581"/>
+      <w:bookmarkStart w:id="43" w:name="_Toc472253480"/>
       <w:r>
         <w:t>Project plan</w:t>
       </w:r>
@@ -6044,7 +5375,7 @@
       <w:pPr>
         <w:pStyle w:val="Heading2"/>
       </w:pPr>
-      <w:bookmarkStart w:id="44" w:name="_Toc472246582"/>
+      <w:bookmarkStart w:id="44" w:name="_Toc472253481"/>
       <w:r>
         <w:t>Duration, Start and E</w:t>
       </w:r>
@@ -6152,7 +5483,7 @@
       <w:pPr>
         <w:pStyle w:val="Heading2"/>
       </w:pPr>
-      <w:bookmarkStart w:id="45" w:name="_Toc472246583"/>
+      <w:bookmarkStart w:id="45" w:name="_Toc472253482"/>
       <w:r>
         <w:t>T</w:t>
       </w:r>
@@ -6528,7 +5859,7 @@
       <w:pPr>
         <w:pStyle w:val="Heading2"/>
       </w:pPr>
-      <w:bookmarkStart w:id="46" w:name="_Toc472246584"/>
+      <w:bookmarkStart w:id="46" w:name="_Toc472253483"/>
       <w:r>
         <w:t>G</w:t>
       </w:r>
@@ -6558,7 +5889,7 @@
           <w:lang w:eastAsia="en-GB"/>
         </w:rPr>
         <w:drawing>
-          <wp:anchor distT="0" distB="0" distL="114300" distR="114300" simplePos="0" relativeHeight="251663360" behindDoc="1" locked="0" layoutInCell="1" allowOverlap="1" wp14:anchorId="5CE26292" wp14:editId="73EC59F8">
+          <wp:anchor distT="0" distB="0" distL="114300" distR="114300" simplePos="0" relativeHeight="251663360" behindDoc="1" locked="0" layoutInCell="1" allowOverlap="1" wp14:anchorId="64168330" wp14:editId="4EB3ABCB">
             <wp:simplePos x="0" y="0"/>
             <wp:positionH relativeFrom="margin">
               <wp:posOffset>504908</wp:posOffset>
@@ -6591,7 +5922,7 @@
                     </pic:cNvPicPr>
                   </pic:nvPicPr>
                   <pic:blipFill>
-                    <a:blip r:embed="rId12">
+                    <a:blip r:embed="rId13">
                       <a:extLst>
                         <a:ext uri="{28A0092B-C50C-407E-A947-70E740481C1C}">
                           <a14:useLocalDpi xmlns:a14="http://schemas.microsoft.com/office/drawing/2010/main" val="0"/>
@@ -6659,7 +5990,7 @@
       <w:pPr>
         <w:pStyle w:val="Heading2"/>
       </w:pPr>
-      <w:bookmarkStart w:id="47" w:name="_Toc472246585"/>
+      <w:bookmarkStart w:id="47" w:name="_Toc472253484"/>
       <w:r>
         <w:lastRenderedPageBreak/>
         <w:t>P</w:t>
@@ -6707,7 +6038,7 @@
       <w:pPr>
         <w:pStyle w:val="Heading1"/>
       </w:pPr>
-      <w:bookmarkStart w:id="48" w:name="_Toc472246586"/>
+      <w:bookmarkStart w:id="48" w:name="_Toc472253485"/>
       <w:r>
         <w:lastRenderedPageBreak/>
         <w:t>Playtesting</w:t>
@@ -6723,7 +6054,7 @@
       <w:pPr>
         <w:pStyle w:val="Heading2"/>
       </w:pPr>
-      <w:bookmarkStart w:id="49" w:name="_Toc472246587"/>
+      <w:bookmarkStart w:id="49" w:name="_Toc472253486"/>
       <w:r>
         <w:t>Method</w:t>
       </w:r>
@@ -6738,7 +6069,7 @@
       <w:pPr>
         <w:pStyle w:val="Heading2"/>
       </w:pPr>
-      <w:bookmarkStart w:id="50" w:name="_Toc472246588"/>
+      <w:bookmarkStart w:id="50" w:name="_Toc472253487"/>
       <w:r>
         <w:t>Outcomes</w:t>
       </w:r>
@@ -6801,7 +6132,7 @@
       <w:pPr>
         <w:pStyle w:val="Heading2"/>
       </w:pPr>
-      <w:bookmarkStart w:id="51" w:name="_Toc472246589"/>
+      <w:bookmarkStart w:id="51" w:name="_Toc472253488"/>
       <w:r>
         <w:t>Expected R</w:t>
       </w:r>
@@ -6822,7 +6153,7 @@
       <w:pPr>
         <w:pStyle w:val="Heading2"/>
       </w:pPr>
-      <w:bookmarkStart w:id="52" w:name="_Toc472246590"/>
+      <w:bookmarkStart w:id="52" w:name="_Toc472253489"/>
       <w:r>
         <w:t>Final Thoughts</w:t>
       </w:r>
@@ -6848,7 +6179,7 @@
       <w:pPr>
         <w:pStyle w:val="Heading1"/>
       </w:pPr>
-      <w:bookmarkStart w:id="53" w:name="_Toc472246591"/>
+      <w:bookmarkStart w:id="53" w:name="_Toc472253490"/>
       <w:r>
         <w:lastRenderedPageBreak/>
         <w:t>Appendix 1 - Survey Template</w:t>
@@ -6894,13 +6225,14 @@
       <w:bookmarkStart w:id="56" w:name="_Toc472177260"/>
       <w:bookmarkStart w:id="57" w:name="_Toc472189654"/>
       <w:bookmarkStart w:id="58" w:name="_Toc472246592"/>
+      <w:bookmarkStart w:id="59" w:name="_Toc472253491"/>
       <w:r>
         <w:rPr>
           <w:noProof/>
           <w:lang w:eastAsia="en-GB"/>
         </w:rPr>
         <w:drawing>
-          <wp:anchor distT="0" distB="0" distL="114300" distR="114300" simplePos="0" relativeHeight="251661312" behindDoc="1" locked="0" layoutInCell="1" allowOverlap="1" wp14:anchorId="4D44849E" wp14:editId="58A06F3F">
+          <wp:anchor distT="0" distB="0" distL="114300" distR="114300" simplePos="0" relativeHeight="251661312" behindDoc="1" locked="0" layoutInCell="1" allowOverlap="1" wp14:anchorId="5DD25F0A" wp14:editId="6A94E9BB">
             <wp:simplePos x="0" y="0"/>
             <wp:positionH relativeFrom="margin">
               <wp:align>right</wp:align>
@@ -6933,7 +6265,7 @@
                     </pic:cNvPicPr>
                   </pic:nvPicPr>
                   <pic:blipFill>
-                    <a:blip r:embed="rId13">
+                    <a:blip r:embed="rId14">
                       <a:extLst>
                         <a:ext uri="{28A0092B-C50C-407E-A947-70E740481C1C}">
                           <a14:useLocalDpi xmlns:a14="http://schemas.microsoft.com/office/drawing/2010/main" val="0"/>
@@ -6978,6 +6310,7 @@
       <w:bookmarkEnd w:id="56"/>
       <w:bookmarkEnd w:id="57"/>
       <w:bookmarkEnd w:id="58"/>
+      <w:bookmarkEnd w:id="59"/>
     </w:p>
     <w:p>
       <w:r>
@@ -6988,37 +6321,41 @@
       <w:pPr>
         <w:pStyle w:val="Heading2"/>
       </w:pPr>
-      <w:bookmarkStart w:id="59" w:name="_Toc472177141"/>
-      <w:bookmarkStart w:id="60" w:name="_Toc472177201"/>
-      <w:bookmarkStart w:id="61" w:name="_Toc472177261"/>
-      <w:bookmarkStart w:id="62" w:name="_Toc472189655"/>
-      <w:bookmarkStart w:id="63" w:name="_Toc472246593"/>
+      <w:bookmarkStart w:id="60" w:name="_Toc472177141"/>
+      <w:bookmarkStart w:id="61" w:name="_Toc472177201"/>
+      <w:bookmarkStart w:id="62" w:name="_Toc472177261"/>
+      <w:bookmarkStart w:id="63" w:name="_Toc472189655"/>
+      <w:bookmarkStart w:id="64" w:name="_Toc472246593"/>
+      <w:bookmarkStart w:id="65" w:name="_Toc472253492"/>
       <w:r>
         <w:t>Level Aspects</w:t>
       </w:r>
-      <w:bookmarkEnd w:id="59"/>
       <w:bookmarkEnd w:id="60"/>
       <w:bookmarkEnd w:id="61"/>
       <w:bookmarkEnd w:id="62"/>
       <w:bookmarkEnd w:id="63"/>
-    </w:p>
-    <w:p>
-      <w:pPr>
-        <w:pStyle w:val="Heading3"/>
-      </w:pPr>
-      <w:bookmarkStart w:id="64" w:name="_Toc472177142"/>
-      <w:bookmarkStart w:id="65" w:name="_Toc472177202"/>
-      <w:bookmarkStart w:id="66" w:name="_Toc472177262"/>
-      <w:bookmarkStart w:id="67" w:name="_Toc472189656"/>
-      <w:bookmarkStart w:id="68" w:name="_Toc472246594"/>
-      <w:r>
-        <w:t>How immersive did you find the environment?</w:t>
-      </w:r>
       <w:bookmarkEnd w:id="64"/>
       <w:bookmarkEnd w:id="65"/>
+    </w:p>
+    <w:p>
+      <w:pPr>
+        <w:pStyle w:val="Heading3"/>
+      </w:pPr>
+      <w:bookmarkStart w:id="66" w:name="_Toc472177142"/>
+      <w:bookmarkStart w:id="67" w:name="_Toc472177202"/>
+      <w:bookmarkStart w:id="68" w:name="_Toc472177262"/>
+      <w:bookmarkStart w:id="69" w:name="_Toc472189656"/>
+      <w:bookmarkStart w:id="70" w:name="_Toc472246594"/>
+      <w:bookmarkStart w:id="71" w:name="_Toc472253493"/>
+      <w:r>
+        <w:t>How immersive did you find the environment?</w:t>
+      </w:r>
       <w:bookmarkEnd w:id="66"/>
       <w:bookmarkEnd w:id="67"/>
       <w:bookmarkEnd w:id="68"/>
+      <w:bookmarkEnd w:id="69"/>
+      <w:bookmarkEnd w:id="70"/>
+      <w:bookmarkEnd w:id="71"/>
     </w:p>
     <w:p>
       <w:pPr>
@@ -7123,19 +6460,21 @@
       <w:pPr>
         <w:pStyle w:val="Heading3"/>
       </w:pPr>
-      <w:bookmarkStart w:id="69" w:name="_Toc472177143"/>
-      <w:bookmarkStart w:id="70" w:name="_Toc472177203"/>
-      <w:bookmarkStart w:id="71" w:name="_Toc472177263"/>
-      <w:bookmarkStart w:id="72" w:name="_Toc472189657"/>
-      <w:bookmarkStart w:id="73" w:name="_Toc472246595"/>
+      <w:bookmarkStart w:id="72" w:name="_Toc472177143"/>
+      <w:bookmarkStart w:id="73" w:name="_Toc472177203"/>
+      <w:bookmarkStart w:id="74" w:name="_Toc472177263"/>
+      <w:bookmarkStart w:id="75" w:name="_Toc472189657"/>
+      <w:bookmarkStart w:id="76" w:name="_Toc472246595"/>
+      <w:bookmarkStart w:id="77" w:name="_Toc472253494"/>
       <w:r>
         <w:t>What keywords/phrases would describe the three-part quest?</w:t>
       </w:r>
-      <w:bookmarkEnd w:id="69"/>
-      <w:bookmarkEnd w:id="70"/>
-      <w:bookmarkEnd w:id="71"/>
       <w:bookmarkEnd w:id="72"/>
       <w:bookmarkEnd w:id="73"/>
+      <w:bookmarkEnd w:id="74"/>
+      <w:bookmarkEnd w:id="75"/>
+      <w:bookmarkEnd w:id="76"/>
+      <w:bookmarkEnd w:id="77"/>
     </w:p>
     <w:p>
       <w:pPr>
@@ -7283,19 +6622,21 @@
       <w:pPr>
         <w:pStyle w:val="Heading3"/>
       </w:pPr>
-      <w:bookmarkStart w:id="74" w:name="_Toc472177144"/>
-      <w:bookmarkStart w:id="75" w:name="_Toc472177204"/>
-      <w:bookmarkStart w:id="76" w:name="_Toc472177264"/>
-      <w:bookmarkStart w:id="77" w:name="_Toc472189658"/>
-      <w:bookmarkStart w:id="78" w:name="_Toc472246596"/>
+      <w:bookmarkStart w:id="78" w:name="_Toc472177144"/>
+      <w:bookmarkStart w:id="79" w:name="_Toc472177204"/>
+      <w:bookmarkStart w:id="80" w:name="_Toc472177264"/>
+      <w:bookmarkStart w:id="81" w:name="_Toc472189658"/>
+      <w:bookmarkStart w:id="82" w:name="_Toc472246596"/>
+      <w:bookmarkStart w:id="83" w:name="_Toc472253495"/>
       <w:r>
         <w:t>How easy was it to start and complete the quest?</w:t>
       </w:r>
-      <w:bookmarkEnd w:id="74"/>
-      <w:bookmarkEnd w:id="75"/>
-      <w:bookmarkEnd w:id="76"/>
-      <w:bookmarkEnd w:id="77"/>
       <w:bookmarkEnd w:id="78"/>
+      <w:bookmarkEnd w:id="79"/>
+      <w:bookmarkEnd w:id="80"/>
+      <w:bookmarkEnd w:id="81"/>
+      <w:bookmarkEnd w:id="82"/>
+      <w:bookmarkEnd w:id="83"/>
     </w:p>
     <w:p>
       <w:pPr>
@@ -7372,37 +6713,41 @@
       <w:pPr>
         <w:pStyle w:val="Heading2"/>
       </w:pPr>
-      <w:bookmarkStart w:id="79" w:name="_Toc472177145"/>
-      <w:bookmarkStart w:id="80" w:name="_Toc472177205"/>
-      <w:bookmarkStart w:id="81" w:name="_Toc472177265"/>
-      <w:bookmarkStart w:id="82" w:name="_Toc472189659"/>
-      <w:bookmarkStart w:id="83" w:name="_Toc472246597"/>
+      <w:bookmarkStart w:id="84" w:name="_Toc472177145"/>
+      <w:bookmarkStart w:id="85" w:name="_Toc472177205"/>
+      <w:bookmarkStart w:id="86" w:name="_Toc472177265"/>
+      <w:bookmarkStart w:id="87" w:name="_Toc472189659"/>
+      <w:bookmarkStart w:id="88" w:name="_Toc472246597"/>
+      <w:bookmarkStart w:id="89" w:name="_Toc472253496"/>
       <w:r>
         <w:t>General Questions</w:t>
-      </w:r>
-      <w:bookmarkEnd w:id="79"/>
-      <w:bookmarkEnd w:id="80"/>
-      <w:bookmarkEnd w:id="81"/>
-      <w:bookmarkEnd w:id="82"/>
-      <w:bookmarkEnd w:id="83"/>
-    </w:p>
-    <w:p>
-      <w:pPr>
-        <w:pStyle w:val="Heading3"/>
-      </w:pPr>
-      <w:bookmarkStart w:id="84" w:name="_Toc472177146"/>
-      <w:bookmarkStart w:id="85" w:name="_Toc472177206"/>
-      <w:bookmarkStart w:id="86" w:name="_Toc472177266"/>
-      <w:bookmarkStart w:id="87" w:name="_Toc472189660"/>
-      <w:bookmarkStart w:id="88" w:name="_Toc472246598"/>
-      <w:r>
-        <w:t>Would a game world full of smaller quests like this be fun?</w:t>
       </w:r>
       <w:bookmarkEnd w:id="84"/>
       <w:bookmarkEnd w:id="85"/>
       <w:bookmarkEnd w:id="86"/>
       <w:bookmarkEnd w:id="87"/>
       <w:bookmarkEnd w:id="88"/>
+      <w:bookmarkEnd w:id="89"/>
+    </w:p>
+    <w:p>
+      <w:pPr>
+        <w:pStyle w:val="Heading3"/>
+      </w:pPr>
+      <w:bookmarkStart w:id="90" w:name="_Toc472177146"/>
+      <w:bookmarkStart w:id="91" w:name="_Toc472177206"/>
+      <w:bookmarkStart w:id="92" w:name="_Toc472177266"/>
+      <w:bookmarkStart w:id="93" w:name="_Toc472189660"/>
+      <w:bookmarkStart w:id="94" w:name="_Toc472246598"/>
+      <w:bookmarkStart w:id="95" w:name="_Toc472253497"/>
+      <w:r>
+        <w:t>Would a game world full of smaller quests like this be fun?</w:t>
+      </w:r>
+      <w:bookmarkEnd w:id="90"/>
+      <w:bookmarkEnd w:id="91"/>
+      <w:bookmarkEnd w:id="92"/>
+      <w:bookmarkEnd w:id="93"/>
+      <w:bookmarkEnd w:id="94"/>
+      <w:bookmarkEnd w:id="95"/>
     </w:p>
     <w:p>
       <w:pPr>
@@ -7453,19 +6798,21 @@
       <w:pPr>
         <w:pStyle w:val="Heading3"/>
       </w:pPr>
-      <w:bookmarkStart w:id="89" w:name="_Toc472177147"/>
-      <w:bookmarkStart w:id="90" w:name="_Toc472177207"/>
-      <w:bookmarkStart w:id="91" w:name="_Toc472177267"/>
-      <w:bookmarkStart w:id="92" w:name="_Toc472189661"/>
-      <w:bookmarkStart w:id="93" w:name="_Toc472246599"/>
+      <w:bookmarkStart w:id="96" w:name="_Toc472177147"/>
+      <w:bookmarkStart w:id="97" w:name="_Toc472177207"/>
+      <w:bookmarkStart w:id="98" w:name="_Toc472177267"/>
+      <w:bookmarkStart w:id="99" w:name="_Toc472189661"/>
+      <w:bookmarkStart w:id="100" w:name="_Toc472246599"/>
+      <w:bookmarkStart w:id="101" w:name="_Toc472253498"/>
       <w:r>
         <w:t>Do small dialogs meet your need in explaining the narrative of the quest?</w:t>
       </w:r>
-      <w:bookmarkEnd w:id="89"/>
-      <w:bookmarkEnd w:id="90"/>
-      <w:bookmarkEnd w:id="91"/>
-      <w:bookmarkEnd w:id="92"/>
-      <w:bookmarkEnd w:id="93"/>
+      <w:bookmarkEnd w:id="96"/>
+      <w:bookmarkEnd w:id="97"/>
+      <w:bookmarkEnd w:id="98"/>
+      <w:bookmarkEnd w:id="99"/>
+      <w:bookmarkEnd w:id="100"/>
+      <w:bookmarkEnd w:id="101"/>
     </w:p>
     <w:p>
       <w:pPr>
@@ -7516,19 +6863,21 @@
       <w:pPr>
         <w:pStyle w:val="Heading3"/>
       </w:pPr>
-      <w:bookmarkStart w:id="94" w:name="_Toc472177148"/>
-      <w:bookmarkStart w:id="95" w:name="_Toc472177208"/>
-      <w:bookmarkStart w:id="96" w:name="_Toc472177268"/>
-      <w:bookmarkStart w:id="97" w:name="_Toc472189662"/>
-      <w:bookmarkStart w:id="98" w:name="_Toc472246600"/>
+      <w:bookmarkStart w:id="102" w:name="_Toc472177148"/>
+      <w:bookmarkStart w:id="103" w:name="_Toc472177208"/>
+      <w:bookmarkStart w:id="104" w:name="_Toc472177268"/>
+      <w:bookmarkStart w:id="105" w:name="_Toc472189662"/>
+      <w:bookmarkStart w:id="106" w:name="_Toc472246600"/>
+      <w:bookmarkStart w:id="107" w:name="_Toc472253499"/>
       <w:r>
         <w:t>Was the user interface intrusive?</w:t>
       </w:r>
-      <w:bookmarkEnd w:id="94"/>
-      <w:bookmarkEnd w:id="95"/>
-      <w:bookmarkEnd w:id="96"/>
-      <w:bookmarkEnd w:id="97"/>
-      <w:bookmarkEnd w:id="98"/>
+      <w:bookmarkEnd w:id="102"/>
+      <w:bookmarkEnd w:id="103"/>
+      <w:bookmarkEnd w:id="104"/>
+      <w:bookmarkEnd w:id="105"/>
+      <w:bookmarkEnd w:id="106"/>
+      <w:bookmarkEnd w:id="107"/>
     </w:p>
     <w:p>
       <w:pPr>
@@ -7579,19 +6928,21 @@
       <w:pPr>
         <w:pStyle w:val="Heading3"/>
       </w:pPr>
-      <w:bookmarkStart w:id="99" w:name="_Toc472177149"/>
-      <w:bookmarkStart w:id="100" w:name="_Toc472177209"/>
-      <w:bookmarkStart w:id="101" w:name="_Toc472177269"/>
-      <w:bookmarkStart w:id="102" w:name="_Toc472189663"/>
-      <w:bookmarkStart w:id="103" w:name="_Toc472246601"/>
+      <w:bookmarkStart w:id="108" w:name="_Toc472177149"/>
+      <w:bookmarkStart w:id="109" w:name="_Toc472177209"/>
+      <w:bookmarkStart w:id="110" w:name="_Toc472177269"/>
+      <w:bookmarkStart w:id="111" w:name="_Toc472189663"/>
+      <w:bookmarkStart w:id="112" w:name="_Toc472246601"/>
+      <w:bookmarkStart w:id="113" w:name="_Toc472253500"/>
       <w:r>
         <w:t>How easy was it to defeat the enemies in the final sequence?</w:t>
       </w:r>
-      <w:bookmarkEnd w:id="99"/>
-      <w:bookmarkEnd w:id="100"/>
-      <w:bookmarkEnd w:id="101"/>
-      <w:bookmarkEnd w:id="102"/>
-      <w:bookmarkEnd w:id="103"/>
+      <w:bookmarkEnd w:id="108"/>
+      <w:bookmarkEnd w:id="109"/>
+      <w:bookmarkEnd w:id="110"/>
+      <w:bookmarkEnd w:id="111"/>
+      <w:bookmarkEnd w:id="112"/>
+      <w:bookmarkEnd w:id="113"/>
     </w:p>
     <w:tbl>
       <w:tblPr>
@@ -7817,19 +7168,21 @@
       <w:pPr>
         <w:pStyle w:val="Heading3"/>
       </w:pPr>
-      <w:bookmarkStart w:id="104" w:name="_Toc472177150"/>
-      <w:bookmarkStart w:id="105" w:name="_Toc472177210"/>
-      <w:bookmarkStart w:id="106" w:name="_Toc472177270"/>
-      <w:bookmarkStart w:id="107" w:name="_Toc472189664"/>
-      <w:bookmarkStart w:id="108" w:name="_Toc472246602"/>
+      <w:bookmarkStart w:id="114" w:name="_Toc472177150"/>
+      <w:bookmarkStart w:id="115" w:name="_Toc472177210"/>
+      <w:bookmarkStart w:id="116" w:name="_Toc472177270"/>
+      <w:bookmarkStart w:id="117" w:name="_Toc472189664"/>
+      <w:bookmarkStart w:id="118" w:name="_Toc472246602"/>
+      <w:bookmarkStart w:id="119" w:name="_Toc472253501"/>
       <w:r>
         <w:t>How long did it take to find the clues?</w:t>
       </w:r>
-      <w:bookmarkEnd w:id="104"/>
-      <w:bookmarkEnd w:id="105"/>
-      <w:bookmarkEnd w:id="106"/>
-      <w:bookmarkEnd w:id="107"/>
-      <w:bookmarkEnd w:id="108"/>
+      <w:bookmarkEnd w:id="114"/>
+      <w:bookmarkEnd w:id="115"/>
+      <w:bookmarkEnd w:id="116"/>
+      <w:bookmarkEnd w:id="117"/>
+      <w:bookmarkEnd w:id="118"/>
+      <w:bookmarkEnd w:id="119"/>
     </w:p>
     <w:p>
       <w:pPr>
@@ -7929,19 +7282,21 @@
       <w:pPr>
         <w:pStyle w:val="Heading3"/>
       </w:pPr>
-      <w:bookmarkStart w:id="109" w:name="_Toc472177151"/>
-      <w:bookmarkStart w:id="110" w:name="_Toc472177211"/>
-      <w:bookmarkStart w:id="111" w:name="_Toc472177271"/>
-      <w:bookmarkStart w:id="112" w:name="_Toc472189665"/>
-      <w:bookmarkStart w:id="113" w:name="_Toc472246603"/>
+      <w:bookmarkStart w:id="120" w:name="_Toc472177151"/>
+      <w:bookmarkStart w:id="121" w:name="_Toc472177211"/>
+      <w:bookmarkStart w:id="122" w:name="_Toc472177271"/>
+      <w:bookmarkStart w:id="123" w:name="_Toc472189665"/>
+      <w:bookmarkStart w:id="124" w:name="_Toc472246603"/>
+      <w:bookmarkStart w:id="125" w:name="_Toc472253502"/>
       <w:r>
         <w:t>How helpful was the music in establishing the setting for the game?</w:t>
       </w:r>
-      <w:bookmarkEnd w:id="109"/>
-      <w:bookmarkEnd w:id="110"/>
-      <w:bookmarkEnd w:id="111"/>
-      <w:bookmarkEnd w:id="112"/>
-      <w:bookmarkEnd w:id="113"/>
+      <w:bookmarkEnd w:id="120"/>
+      <w:bookmarkEnd w:id="121"/>
+      <w:bookmarkEnd w:id="122"/>
+      <w:bookmarkEnd w:id="123"/>
+      <w:bookmarkEnd w:id="124"/>
+      <w:bookmarkEnd w:id="125"/>
     </w:p>
     <w:tbl>
       <w:tblPr>
@@ -8170,26 +7525,16 @@
       <w:pPr>
         <w:pStyle w:val="Heading1"/>
       </w:pPr>
+      <w:bookmarkStart w:id="126" w:name="_Toc472253503"/>
       <w:r>
         <w:lastRenderedPageBreak/>
-        <w:t>Appendix 2</w:t>
-      </w:r>
-      <w:r>
-        <w:t xml:space="preserve"> </w:t>
-      </w:r>
-      <w:r>
-        <w:t>–</w:t>
-      </w:r>
-      <w:r>
-        <w:t xml:space="preserve"> </w:t>
-      </w:r>
-      <w:r>
-        <w:t>General Screenshots</w:t>
-      </w:r>
+        <w:t>Appendix 2 – General Screenshots</w:t>
+      </w:r>
+      <w:bookmarkEnd w:id="126"/>
     </w:p>
     <w:p/>
     <w:sectPr>
-      <w:footerReference w:type="default" r:id="rId14"/>
+      <w:footerReference w:type="default" r:id="rId15"/>
       <w:pgSz w:w="12240" w:h="15840"/>
       <w:pgMar w:top="720" w:right="720" w:bottom="720" w:left="720" w:header="720" w:footer="720" w:gutter="0"/>
       <w:pgNumType w:start="0"/>
@@ -8248,7 +7593,7 @@
       <w:rPr>
         <w:noProof/>
       </w:rPr>
-      <w:t>14</w:t>
+      <w:t>1</w:t>
     </w:r>
     <w:r>
       <w:fldChar w:fldCharType="end"/>
@@ -10329,6 +9674,7 @@
   <w:style w:type="character" w:default="1" w:styleId="DefaultParagraphFont">
     <w:name w:val="Default Paragraph Font"/>
     <w:uiPriority w:val="1"/>
+    <w:semiHidden/>
     <w:unhideWhenUsed/>
   </w:style>
   <w:style w:type="table" w:default="1" w:styleId="TableNormal">
@@ -11598,7 +10944,7 @@
 </file>
 
 <file path=customXml/itemProps1.xml><?xml version="1.0" encoding="utf-8"?>
-<ds:datastoreItem xmlns:ds="http://schemas.openxmlformats.org/officeDocument/2006/customXml" ds:itemID="{BF1D7373-6622-4138-A74C-22811E72925F}">
+<ds:datastoreItem xmlns:ds="http://schemas.openxmlformats.org/officeDocument/2006/customXml" ds:itemID="{3232A6BD-4C4E-4CC8-A003-94B8AC9A4F84}">
   <ds:schemaRefs>
     <ds:schemaRef ds:uri="http://schemas.openxmlformats.org/officeDocument/2006/bibliography"/>
   </ds:schemaRefs>

</xml_diff>